<commit_message>
Meeting 13 initial updates
</commit_message>
<xml_diff>
--- a/Documents/Literature Review.docx
+++ b/Documents/Literature Review.docx
@@ -54,13 +54,10 @@
         <w:p>
           <w:pPr>
             <w:pStyle w:val="TOC1"/>
-            <w:tabs>
-              <w:tab w:val="right" w:leader="dot" w:pos="9016"/>
-            </w:tabs>
             <w:rPr>
               <w:rFonts w:eastAsiaTheme="minorEastAsia"/>
               <w:noProof/>
-              <w:lang w:eastAsia="en-MT"/>
+              <w:lang w:val="en-MT" w:eastAsia="en-MT"/>
             </w:rPr>
           </w:pPr>
           <w:r>
@@ -81,7 +78,7 @@
             </w:rPr>
             <w:fldChar w:fldCharType="separate"/>
           </w:r>
-          <w:hyperlink w:anchor="_Toc125646670" w:history="1">
+          <w:hyperlink w:anchor="_Toc130457123" w:history="1">
             <w:r>
               <w:rPr>
                 <w:rStyle w:val="Hyperlink"/>
@@ -109,7 +106,7 @@
                 <w:noProof/>
                 <w:webHidden/>
               </w:rPr>
-              <w:instrText xml:space="preserve"> PAGEREF _Toc125646670 \h </w:instrText>
+              <w:instrText xml:space="preserve"> PAGEREF _Toc130457123 \h </w:instrText>
             </w:r>
             <w:r>
               <w:rPr>
@@ -143,16 +140,13 @@
         <w:p>
           <w:pPr>
             <w:pStyle w:val="TOC1"/>
-            <w:tabs>
-              <w:tab w:val="right" w:leader="dot" w:pos="9016"/>
-            </w:tabs>
             <w:rPr>
               <w:rFonts w:eastAsiaTheme="minorEastAsia"/>
               <w:noProof/>
-              <w:lang w:eastAsia="en-MT"/>
+              <w:lang w:val="en-MT" w:eastAsia="en-MT"/>
             </w:rPr>
           </w:pPr>
-          <w:hyperlink w:anchor="_Toc125646671" w:history="1">
+          <w:hyperlink w:anchor="_Toc130457124" w:history="1">
             <w:r>
               <w:rPr>
                 <w:rStyle w:val="Hyperlink"/>
@@ -180,7 +174,7 @@
                 <w:noProof/>
                 <w:webHidden/>
               </w:rPr>
-              <w:instrText xml:space="preserve"> PAGEREF _Toc125646671 \h </w:instrText>
+              <w:instrText xml:space="preserve"> PAGEREF _Toc130457124 \h </w:instrText>
             </w:r>
             <w:r>
               <w:rPr>
@@ -200,7 +194,7 @@
                 <w:noProof/>
                 <w:webHidden/>
               </w:rPr>
-              <w:t>1</w:t>
+              <w:t>2</w:t>
             </w:r>
             <w:r>
               <w:rPr>
@@ -220,10 +214,10 @@
             <w:rPr>
               <w:rFonts w:eastAsiaTheme="minorEastAsia"/>
               <w:noProof/>
-              <w:lang w:eastAsia="en-MT"/>
+              <w:lang w:val="en-MT" w:eastAsia="en-MT"/>
             </w:rPr>
           </w:pPr>
-          <w:hyperlink w:anchor="_Toc125646672" w:history="1">
+          <w:hyperlink w:anchor="_Toc130457125" w:history="1">
             <w:r>
               <w:rPr>
                 <w:rStyle w:val="Hyperlink"/>
@@ -260,7 +254,7 @@
                 <w:noProof/>
                 <w:webHidden/>
               </w:rPr>
-              <w:instrText xml:space="preserve"> PAGEREF _Toc125646672 \h </w:instrText>
+              <w:instrText xml:space="preserve"> PAGEREF _Toc130457125 \h </w:instrText>
             </w:r>
             <w:r>
               <w:rPr>
@@ -280,7 +274,7 @@
                 <w:noProof/>
                 <w:webHidden/>
               </w:rPr>
-              <w:t>1</w:t>
+              <w:t>2</w:t>
             </w:r>
             <w:r>
               <w:rPr>
@@ -293,24 +287,37 @@
         </w:p>
         <w:p>
           <w:pPr>
-            <w:pStyle w:val="TOC1"/>
+            <w:pStyle w:val="TOC3"/>
             <w:tabs>
               <w:tab w:val="right" w:leader="dot" w:pos="9016"/>
             </w:tabs>
             <w:rPr>
-              <w:rFonts w:eastAsiaTheme="minorEastAsia"/>
               <w:noProof/>
-              <w:lang w:eastAsia="en-MT"/>
             </w:rPr>
           </w:pPr>
-          <w:hyperlink w:anchor="_Toc125646673" w:history="1">
+          <w:hyperlink w:anchor="_Toc130457126" w:history="1">
             <w:r>
               <w:rPr>
                 <w:rStyle w:val="Hyperlink"/>
-                <w:rFonts w:ascii="Arial" w:hAnsi="Arial" w:cs="Arial"/>
+                <w:noProof/>
+                <w:lang w:val="en-GB"/>
+              </w:rPr>
+              <w:t xml:space="preserve">2.1.1 </w:t>
+            </w:r>
+            <w:r>
+              <w:rPr>
+                <w:rStyle w:val="Hyperlink"/>
                 <w:noProof/>
               </w:rPr>
-              <w:t>Bibliography</w:t>
+              <w:t xml:space="preserve">What is </w:t>
+            </w:r>
+            <w:r>
+              <w:rPr>
+                <w:rStyle w:val="Hyperlink"/>
+                <w:noProof/>
+                <w:lang w:val="en-GB"/>
+              </w:rPr>
+              <w:t>Machine Learning</w:t>
             </w:r>
             <w:r>
               <w:rPr>
@@ -331,7 +338,287 @@
                 <w:noProof/>
                 <w:webHidden/>
               </w:rPr>
-              <w:instrText xml:space="preserve"> PAGEREF _Toc125646673 \h </w:instrText>
+              <w:instrText xml:space="preserve"> PAGEREF _Toc130457126 \h </w:instrText>
+            </w:r>
+            <w:r>
+              <w:rPr>
+                <w:noProof/>
+                <w:webHidden/>
+              </w:rPr>
+            </w:r>
+            <w:r>
+              <w:rPr>
+                <w:noProof/>
+                <w:webHidden/>
+              </w:rPr>
+              <w:fldChar w:fldCharType="separate"/>
+            </w:r>
+            <w:r>
+              <w:rPr>
+                <w:noProof/>
+                <w:webHidden/>
+              </w:rPr>
+              <w:t>2</w:t>
+            </w:r>
+            <w:r>
+              <w:rPr>
+                <w:noProof/>
+                <w:webHidden/>
+              </w:rPr>
+              <w:fldChar w:fldCharType="end"/>
+            </w:r>
+          </w:hyperlink>
+        </w:p>
+        <w:p>
+          <w:pPr>
+            <w:pStyle w:val="TOC3"/>
+            <w:tabs>
+              <w:tab w:val="right" w:leader="dot" w:pos="9016"/>
+            </w:tabs>
+            <w:rPr>
+              <w:noProof/>
+            </w:rPr>
+          </w:pPr>
+          <w:hyperlink w:anchor="_Toc130457127" w:history="1">
+            <w:r>
+              <w:rPr>
+                <w:rStyle w:val="Hyperlink"/>
+                <w:noProof/>
+                <w:lang w:val="en-GB"/>
+              </w:rPr>
+              <w:t>2.1.2 Difference between supervised and unsupervised</w:t>
+            </w:r>
+            <w:r>
+              <w:rPr>
+                <w:noProof/>
+                <w:webHidden/>
+              </w:rPr>
+              <w:tab/>
+            </w:r>
+            <w:r>
+              <w:rPr>
+                <w:noProof/>
+                <w:webHidden/>
+              </w:rPr>
+              <w:fldChar w:fldCharType="begin"/>
+            </w:r>
+            <w:r>
+              <w:rPr>
+                <w:noProof/>
+                <w:webHidden/>
+              </w:rPr>
+              <w:instrText xml:space="preserve"> PAGEREF _Toc130457127 \h </w:instrText>
+            </w:r>
+            <w:r>
+              <w:rPr>
+                <w:noProof/>
+                <w:webHidden/>
+              </w:rPr>
+            </w:r>
+            <w:r>
+              <w:rPr>
+                <w:noProof/>
+                <w:webHidden/>
+              </w:rPr>
+              <w:fldChar w:fldCharType="separate"/>
+            </w:r>
+            <w:r>
+              <w:rPr>
+                <w:noProof/>
+                <w:webHidden/>
+              </w:rPr>
+              <w:t>2</w:t>
+            </w:r>
+            <w:r>
+              <w:rPr>
+                <w:noProof/>
+                <w:webHidden/>
+              </w:rPr>
+              <w:fldChar w:fldCharType="end"/>
+            </w:r>
+          </w:hyperlink>
+        </w:p>
+        <w:p>
+          <w:pPr>
+            <w:pStyle w:val="TOC2"/>
+            <w:tabs>
+              <w:tab w:val="right" w:leader="dot" w:pos="9016"/>
+            </w:tabs>
+            <w:rPr>
+              <w:rFonts w:eastAsiaTheme="minorEastAsia"/>
+              <w:noProof/>
+              <w:lang w:val="en-MT" w:eastAsia="en-MT"/>
+            </w:rPr>
+          </w:pPr>
+          <w:hyperlink w:anchor="_Toc130457128" w:history="1">
+            <w:r>
+              <w:rPr>
+                <w:rStyle w:val="Hyperlink"/>
+                <w:noProof/>
+                <w:lang w:val="en-GB"/>
+              </w:rPr>
+              <w:t>2.2 Forecasting Sales or Demand:</w:t>
+            </w:r>
+            <w:r>
+              <w:rPr>
+                <w:noProof/>
+                <w:webHidden/>
+              </w:rPr>
+              <w:tab/>
+            </w:r>
+            <w:r>
+              <w:rPr>
+                <w:noProof/>
+                <w:webHidden/>
+              </w:rPr>
+              <w:fldChar w:fldCharType="begin"/>
+            </w:r>
+            <w:r>
+              <w:rPr>
+                <w:noProof/>
+                <w:webHidden/>
+              </w:rPr>
+              <w:instrText xml:space="preserve"> PAGEREF _Toc130457128 \h </w:instrText>
+            </w:r>
+            <w:r>
+              <w:rPr>
+                <w:noProof/>
+                <w:webHidden/>
+              </w:rPr>
+            </w:r>
+            <w:r>
+              <w:rPr>
+                <w:noProof/>
+                <w:webHidden/>
+              </w:rPr>
+              <w:fldChar w:fldCharType="separate"/>
+            </w:r>
+            <w:r>
+              <w:rPr>
+                <w:noProof/>
+                <w:webHidden/>
+              </w:rPr>
+              <w:t>3</w:t>
+            </w:r>
+            <w:r>
+              <w:rPr>
+                <w:noProof/>
+                <w:webHidden/>
+              </w:rPr>
+              <w:fldChar w:fldCharType="end"/>
+            </w:r>
+          </w:hyperlink>
+        </w:p>
+        <w:p>
+          <w:pPr>
+            <w:pStyle w:val="TOC3"/>
+            <w:tabs>
+              <w:tab w:val="right" w:leader="dot" w:pos="9016"/>
+            </w:tabs>
+            <w:rPr>
+              <w:noProof/>
+            </w:rPr>
+          </w:pPr>
+          <w:hyperlink w:anchor="_Toc130457129" w:history="1">
+            <w:r>
+              <w:rPr>
+                <w:rStyle w:val="Hyperlink"/>
+                <w:noProof/>
+                <w:lang w:val="en-GB"/>
+              </w:rPr>
+              <w:t>2.2.1 Why forecasting is used</w:t>
+            </w:r>
+            <w:r>
+              <w:rPr>
+                <w:noProof/>
+                <w:webHidden/>
+              </w:rPr>
+              <w:tab/>
+            </w:r>
+            <w:r>
+              <w:rPr>
+                <w:noProof/>
+                <w:webHidden/>
+              </w:rPr>
+              <w:fldChar w:fldCharType="begin"/>
+            </w:r>
+            <w:r>
+              <w:rPr>
+                <w:noProof/>
+                <w:webHidden/>
+              </w:rPr>
+              <w:instrText xml:space="preserve"> PAGEREF _Toc130457129 \h </w:instrText>
+            </w:r>
+            <w:r>
+              <w:rPr>
+                <w:noProof/>
+                <w:webHidden/>
+              </w:rPr>
+            </w:r>
+            <w:r>
+              <w:rPr>
+                <w:noProof/>
+                <w:webHidden/>
+              </w:rPr>
+              <w:fldChar w:fldCharType="separate"/>
+            </w:r>
+            <w:r>
+              <w:rPr>
+                <w:noProof/>
+                <w:webHidden/>
+              </w:rPr>
+              <w:t>3</w:t>
+            </w:r>
+            <w:r>
+              <w:rPr>
+                <w:noProof/>
+                <w:webHidden/>
+              </w:rPr>
+              <w:fldChar w:fldCharType="end"/>
+            </w:r>
+          </w:hyperlink>
+        </w:p>
+        <w:p>
+          <w:pPr>
+            <w:pStyle w:val="TOC2"/>
+            <w:tabs>
+              <w:tab w:val="right" w:leader="dot" w:pos="9016"/>
+            </w:tabs>
+            <w:rPr>
+              <w:rFonts w:eastAsiaTheme="minorEastAsia"/>
+              <w:noProof/>
+              <w:lang w:val="en-MT" w:eastAsia="en-MT"/>
+            </w:rPr>
+          </w:pPr>
+          <w:hyperlink w:anchor="_Toc130457130" w:history="1">
+            <w:r>
+              <w:rPr>
+                <w:rStyle w:val="Hyperlink"/>
+                <w:noProof/>
+                <w:lang w:val="en-GB"/>
+              </w:rPr>
+              <w:t>2.2.4 Forecasting Models</w:t>
+            </w:r>
+            <w:r>
+              <w:rPr>
+                <w:noProof/>
+                <w:webHidden/>
+              </w:rPr>
+              <w:tab/>
+            </w:r>
+            <w:r>
+              <w:rPr>
+                <w:noProof/>
+                <w:webHidden/>
+              </w:rPr>
+              <w:fldChar w:fldCharType="begin"/>
+            </w:r>
+            <w:r>
+              <w:rPr>
+                <w:noProof/>
+                <w:webHidden/>
+              </w:rPr>
+              <w:instrText xml:space="preserve"> PAGEREF _Toc130457130 \h </w:instrText>
             </w:r>
             <w:r>
               <w:rPr>
@@ -363,6 +650,424 @@
           </w:hyperlink>
         </w:p>
         <w:p>
+          <w:pPr>
+            <w:pStyle w:val="TOC2"/>
+            <w:tabs>
+              <w:tab w:val="right" w:leader="dot" w:pos="9016"/>
+            </w:tabs>
+            <w:rPr>
+              <w:rFonts w:eastAsiaTheme="minorEastAsia"/>
+              <w:noProof/>
+              <w:lang w:val="en-MT" w:eastAsia="en-MT"/>
+            </w:rPr>
+          </w:pPr>
+          <w:hyperlink w:anchor="_Toc130457131" w:history="1">
+            <w:r>
+              <w:rPr>
+                <w:rStyle w:val="Hyperlink"/>
+                <w:noProof/>
+                <w:lang w:val="en-GB"/>
+              </w:rPr>
+              <w:t>2.3 Importance of sales forecasting:</w:t>
+            </w:r>
+            <w:r>
+              <w:rPr>
+                <w:noProof/>
+                <w:webHidden/>
+              </w:rPr>
+              <w:tab/>
+            </w:r>
+            <w:r>
+              <w:rPr>
+                <w:noProof/>
+                <w:webHidden/>
+              </w:rPr>
+              <w:fldChar w:fldCharType="begin"/>
+            </w:r>
+            <w:r>
+              <w:rPr>
+                <w:noProof/>
+                <w:webHidden/>
+              </w:rPr>
+              <w:instrText xml:space="preserve"> PAGEREF _Toc130457131 \h </w:instrText>
+            </w:r>
+            <w:r>
+              <w:rPr>
+                <w:noProof/>
+                <w:webHidden/>
+              </w:rPr>
+            </w:r>
+            <w:r>
+              <w:rPr>
+                <w:noProof/>
+                <w:webHidden/>
+              </w:rPr>
+              <w:fldChar w:fldCharType="separate"/>
+            </w:r>
+            <w:r>
+              <w:rPr>
+                <w:noProof/>
+                <w:webHidden/>
+              </w:rPr>
+              <w:t>5</w:t>
+            </w:r>
+            <w:r>
+              <w:rPr>
+                <w:noProof/>
+                <w:webHidden/>
+              </w:rPr>
+              <w:fldChar w:fldCharType="end"/>
+            </w:r>
+          </w:hyperlink>
+        </w:p>
+        <w:p>
+          <w:pPr>
+            <w:pStyle w:val="TOC3"/>
+            <w:tabs>
+              <w:tab w:val="right" w:leader="dot" w:pos="9016"/>
+            </w:tabs>
+            <w:rPr>
+              <w:noProof/>
+            </w:rPr>
+          </w:pPr>
+          <w:hyperlink w:anchor="_Toc130457132" w:history="1">
+            <w:r>
+              <w:rPr>
+                <w:rStyle w:val="Hyperlink"/>
+                <w:noProof/>
+                <w:lang w:val="en-GB"/>
+              </w:rPr>
+              <w:t>2.3.1 Reaching customer demand</w:t>
+            </w:r>
+            <w:r>
+              <w:rPr>
+                <w:noProof/>
+                <w:webHidden/>
+              </w:rPr>
+              <w:tab/>
+            </w:r>
+            <w:r>
+              <w:rPr>
+                <w:noProof/>
+                <w:webHidden/>
+              </w:rPr>
+              <w:fldChar w:fldCharType="begin"/>
+            </w:r>
+            <w:r>
+              <w:rPr>
+                <w:noProof/>
+                <w:webHidden/>
+              </w:rPr>
+              <w:instrText xml:space="preserve"> PAGEREF _Toc130457132 \h </w:instrText>
+            </w:r>
+            <w:r>
+              <w:rPr>
+                <w:noProof/>
+                <w:webHidden/>
+              </w:rPr>
+            </w:r>
+            <w:r>
+              <w:rPr>
+                <w:noProof/>
+                <w:webHidden/>
+              </w:rPr>
+              <w:fldChar w:fldCharType="separate"/>
+            </w:r>
+            <w:r>
+              <w:rPr>
+                <w:noProof/>
+                <w:webHidden/>
+              </w:rPr>
+              <w:t>5</w:t>
+            </w:r>
+            <w:r>
+              <w:rPr>
+                <w:noProof/>
+                <w:webHidden/>
+              </w:rPr>
+              <w:fldChar w:fldCharType="end"/>
+            </w:r>
+          </w:hyperlink>
+        </w:p>
+        <w:p>
+          <w:pPr>
+            <w:pStyle w:val="TOC3"/>
+            <w:tabs>
+              <w:tab w:val="right" w:leader="dot" w:pos="9016"/>
+            </w:tabs>
+            <w:rPr>
+              <w:noProof/>
+            </w:rPr>
+          </w:pPr>
+          <w:hyperlink w:anchor="_Toc130457133" w:history="1">
+            <w:r>
+              <w:rPr>
+                <w:rStyle w:val="Hyperlink"/>
+                <w:noProof/>
+                <w:lang w:val="en-GB"/>
+              </w:rPr>
+              <w:t>2.3.2 Seasonality</w:t>
+            </w:r>
+            <w:r>
+              <w:rPr>
+                <w:noProof/>
+                <w:webHidden/>
+              </w:rPr>
+              <w:tab/>
+            </w:r>
+            <w:r>
+              <w:rPr>
+                <w:noProof/>
+                <w:webHidden/>
+              </w:rPr>
+              <w:fldChar w:fldCharType="begin"/>
+            </w:r>
+            <w:r>
+              <w:rPr>
+                <w:noProof/>
+                <w:webHidden/>
+              </w:rPr>
+              <w:instrText xml:space="preserve"> PAGEREF _Toc130457133 \h </w:instrText>
+            </w:r>
+            <w:r>
+              <w:rPr>
+                <w:noProof/>
+                <w:webHidden/>
+              </w:rPr>
+            </w:r>
+            <w:r>
+              <w:rPr>
+                <w:noProof/>
+                <w:webHidden/>
+              </w:rPr>
+              <w:fldChar w:fldCharType="separate"/>
+            </w:r>
+            <w:r>
+              <w:rPr>
+                <w:noProof/>
+                <w:webHidden/>
+              </w:rPr>
+              <w:t>5</w:t>
+            </w:r>
+            <w:r>
+              <w:rPr>
+                <w:noProof/>
+                <w:webHidden/>
+              </w:rPr>
+              <w:fldChar w:fldCharType="end"/>
+            </w:r>
+          </w:hyperlink>
+        </w:p>
+        <w:p>
+          <w:pPr>
+            <w:pStyle w:val="TOC2"/>
+            <w:tabs>
+              <w:tab w:val="right" w:leader="dot" w:pos="9016"/>
+            </w:tabs>
+            <w:rPr>
+              <w:rFonts w:eastAsiaTheme="minorEastAsia"/>
+              <w:noProof/>
+              <w:lang w:val="en-MT" w:eastAsia="en-MT"/>
+            </w:rPr>
+          </w:pPr>
+          <w:hyperlink w:anchor="_Toc130457134" w:history="1">
+            <w:r>
+              <w:rPr>
+                <w:rStyle w:val="Hyperlink"/>
+                <w:rFonts w:ascii="Arial" w:hAnsi="Arial" w:cs="Arial"/>
+                <w:noProof/>
+                <w:lang w:val="en-GB"/>
+              </w:rPr>
+              <w:t>2.4 Extraordinary events affecting sales:</w:t>
+            </w:r>
+            <w:r>
+              <w:rPr>
+                <w:noProof/>
+                <w:webHidden/>
+              </w:rPr>
+              <w:tab/>
+            </w:r>
+            <w:r>
+              <w:rPr>
+                <w:noProof/>
+                <w:webHidden/>
+              </w:rPr>
+              <w:fldChar w:fldCharType="begin"/>
+            </w:r>
+            <w:r>
+              <w:rPr>
+                <w:noProof/>
+                <w:webHidden/>
+              </w:rPr>
+              <w:instrText xml:space="preserve"> PAGEREF _Toc130457134 \h </w:instrText>
+            </w:r>
+            <w:r>
+              <w:rPr>
+                <w:noProof/>
+                <w:webHidden/>
+              </w:rPr>
+            </w:r>
+            <w:r>
+              <w:rPr>
+                <w:noProof/>
+                <w:webHidden/>
+              </w:rPr>
+              <w:fldChar w:fldCharType="separate"/>
+            </w:r>
+            <w:r>
+              <w:rPr>
+                <w:noProof/>
+                <w:webHidden/>
+              </w:rPr>
+              <w:t>6</w:t>
+            </w:r>
+            <w:r>
+              <w:rPr>
+                <w:noProof/>
+                <w:webHidden/>
+              </w:rPr>
+              <w:fldChar w:fldCharType="end"/>
+            </w:r>
+          </w:hyperlink>
+        </w:p>
+        <w:p>
+          <w:pPr>
+            <w:pStyle w:val="TOC3"/>
+            <w:tabs>
+              <w:tab w:val="right" w:leader="dot" w:pos="9016"/>
+            </w:tabs>
+            <w:rPr>
+              <w:noProof/>
+            </w:rPr>
+          </w:pPr>
+          <w:hyperlink w:anchor="_Toc130457135" w:history="1">
+            <w:r>
+              <w:rPr>
+                <w:rStyle w:val="Hyperlink"/>
+                <w:rFonts w:ascii="Arial" w:hAnsi="Arial" w:cs="Arial"/>
+                <w:noProof/>
+                <w:lang w:val="en-GB"/>
+              </w:rPr>
+              <w:t>2.4.1 Covid</w:t>
+            </w:r>
+            <w:r>
+              <w:rPr>
+                <w:noProof/>
+                <w:webHidden/>
+              </w:rPr>
+              <w:tab/>
+            </w:r>
+            <w:r>
+              <w:rPr>
+                <w:noProof/>
+                <w:webHidden/>
+              </w:rPr>
+              <w:fldChar w:fldCharType="begin"/>
+            </w:r>
+            <w:r>
+              <w:rPr>
+                <w:noProof/>
+                <w:webHidden/>
+              </w:rPr>
+              <w:instrText xml:space="preserve"> PAGEREF _Toc130457135 \h </w:instrText>
+            </w:r>
+            <w:r>
+              <w:rPr>
+                <w:noProof/>
+                <w:webHidden/>
+              </w:rPr>
+            </w:r>
+            <w:r>
+              <w:rPr>
+                <w:noProof/>
+                <w:webHidden/>
+              </w:rPr>
+              <w:fldChar w:fldCharType="separate"/>
+            </w:r>
+            <w:r>
+              <w:rPr>
+                <w:noProof/>
+                <w:webHidden/>
+              </w:rPr>
+              <w:t>6</w:t>
+            </w:r>
+            <w:r>
+              <w:rPr>
+                <w:noProof/>
+                <w:webHidden/>
+              </w:rPr>
+              <w:fldChar w:fldCharType="end"/>
+            </w:r>
+          </w:hyperlink>
+        </w:p>
+        <w:p>
+          <w:pPr>
+            <w:pStyle w:val="TOC1"/>
+            <w:rPr>
+              <w:rFonts w:eastAsiaTheme="minorEastAsia"/>
+              <w:noProof/>
+              <w:lang w:val="en-MT" w:eastAsia="en-MT"/>
+            </w:rPr>
+          </w:pPr>
+          <w:hyperlink w:anchor="_Toc130457136" w:history="1">
+            <w:r>
+              <w:rPr>
+                <w:rStyle w:val="Hyperlink"/>
+                <w:noProof/>
+              </w:rPr>
+              <w:t>Bibliography</w:t>
+            </w:r>
+            <w:r>
+              <w:rPr>
+                <w:noProof/>
+                <w:webHidden/>
+              </w:rPr>
+              <w:tab/>
+            </w:r>
+            <w:r>
+              <w:rPr>
+                <w:noProof/>
+                <w:webHidden/>
+              </w:rPr>
+              <w:fldChar w:fldCharType="begin"/>
+            </w:r>
+            <w:r>
+              <w:rPr>
+                <w:noProof/>
+                <w:webHidden/>
+              </w:rPr>
+              <w:instrText xml:space="preserve"> PAGEREF _Toc130457136 \h </w:instrText>
+            </w:r>
+            <w:r>
+              <w:rPr>
+                <w:noProof/>
+                <w:webHidden/>
+              </w:rPr>
+            </w:r>
+            <w:r>
+              <w:rPr>
+                <w:noProof/>
+                <w:webHidden/>
+              </w:rPr>
+              <w:fldChar w:fldCharType="separate"/>
+            </w:r>
+            <w:r>
+              <w:rPr>
+                <w:noProof/>
+                <w:webHidden/>
+              </w:rPr>
+              <w:t>8</w:t>
+            </w:r>
+            <w:r>
+              <w:rPr>
+                <w:noProof/>
+                <w:webHidden/>
+              </w:rPr>
+              <w:fldChar w:fldCharType="end"/>
+            </w:r>
+          </w:hyperlink>
+        </w:p>
+        <w:p>
           <w:r>
             <w:rPr>
               <w:rFonts w:ascii="Arial" w:hAnsi="Arial" w:cs="Arial"/>
@@ -382,7 +1087,7 @@
           <w:rFonts w:ascii="Arial" w:hAnsi="Arial" w:cs="Arial"/>
         </w:rPr>
       </w:pPr>
-      <w:bookmarkStart w:id="0" w:name="_Toc125646670"/>
+      <w:bookmarkStart w:id="1" w:name="_Toc130457123"/>
       <w:r>
         <w:rPr>
           <w:rFonts w:ascii="Arial" w:hAnsi="Arial" w:cs="Arial"/>
@@ -390,27 +1095,23 @@
         </w:rPr>
         <w:t>Chapter 1: Introduction</w:t>
       </w:r>
-      <w:bookmarkEnd w:id="0"/>
+      <w:bookmarkEnd w:id="1"/>
     </w:p>
     <w:p>
       <w:pPr>
         <w:rPr>
-          <w:ins w:id="1" w:author="Alan Gatt" w:date="2023-03-22T10:16:00Z"/>
           <w:rFonts w:ascii="Arial" w:eastAsiaTheme="majorEastAsia" w:hAnsi="Arial" w:cs="Arial"/>
           <w:sz w:val="32"/>
           <w:szCs w:val="32"/>
           <w:lang w:val="en-US"/>
         </w:rPr>
       </w:pPr>
-      <w:bookmarkStart w:id="2" w:name="_Toc125646671"/>
-      <w:ins w:id="3" w:author="Alan Gatt" w:date="2023-03-22T10:16:00Z">
-        <w:r>
-          <w:rPr>
-            <w:rFonts w:ascii="Arial" w:hAnsi="Arial" w:cs="Arial"/>
-          </w:rPr>
-          <w:br w:type="page"/>
-        </w:r>
-      </w:ins>
+      <w:r>
+        <w:rPr>
+          <w:rFonts w:ascii="Arial" w:hAnsi="Arial" w:cs="Arial"/>
+        </w:rPr>
+        <w:br w:type="page"/>
+      </w:r>
     </w:p>
     <w:p>
       <w:pPr>
@@ -420,6 +1121,7 @@
           <w:color w:val="auto"/>
         </w:rPr>
       </w:pPr>
+      <w:bookmarkStart w:id="2" w:name="_Toc130457124"/>
       <w:r>
         <w:rPr>
           <w:rFonts w:ascii="Arial" w:hAnsi="Arial" w:cs="Arial"/>
@@ -428,7 +1130,7 @@
         <w:lastRenderedPageBreak/>
         <w:t xml:space="preserve">Chapter 2: Literature </w:t>
       </w:r>
-      <w:commentRangeStart w:id="4"/>
+      <w:commentRangeStart w:id="3"/>
       <w:r>
         <w:rPr>
           <w:rFonts w:ascii="Arial" w:hAnsi="Arial" w:cs="Arial"/>
@@ -436,8 +1138,7 @@
         </w:rPr>
         <w:t>Review</w:t>
       </w:r>
-      <w:bookmarkEnd w:id="2"/>
-      <w:commentRangeEnd w:id="4"/>
+      <w:commentRangeEnd w:id="3"/>
       <w:r>
         <w:rPr>
           <w:rStyle w:val="CommentReference"/>
@@ -445,13 +1146,13 @@
           <w:color w:val="auto"/>
           <w:lang w:val="en-MT"/>
         </w:rPr>
-        <w:commentReference w:id="4"/>
-      </w:r>
+        <w:commentReference w:id="3"/>
+      </w:r>
+      <w:bookmarkEnd w:id="2"/>
     </w:p>
     <w:p>
       <w:pPr>
         <w:rPr>
-          <w:ins w:id="5" w:author="Alan Gatt" w:date="2023-03-22T10:17:00Z"/>
           <w:lang w:val="en-US"/>
         </w:rPr>
       </w:pPr>
@@ -467,13 +1168,11 @@
       <w:pPr>
         <w:pStyle w:val="Heading2"/>
         <w:rPr>
-          <w:ins w:id="6" w:author="Alan Gatt" w:date="2023-03-22T10:17:00Z"/>
           <w:rFonts w:ascii="Arial" w:hAnsi="Arial" w:cs="Arial"/>
           <w:color w:val="auto"/>
           <w:lang w:val="en-GB"/>
         </w:rPr>
       </w:pPr>
-      <w:bookmarkStart w:id="7" w:name="_Toc125646672"/>
     </w:p>
     <w:p>
       <w:pPr>
@@ -483,6 +1182,7 @@
           <w:color w:val="auto"/>
         </w:rPr>
       </w:pPr>
+      <w:bookmarkStart w:id="4" w:name="_Toc130457125"/>
       <w:r>
         <w:rPr>
           <w:rFonts w:ascii="Arial" w:hAnsi="Arial" w:cs="Arial"/>
@@ -498,12 +1198,11 @@
         </w:rPr>
         <w:t>Machine Learning:</w:t>
       </w:r>
-      <w:bookmarkEnd w:id="7"/>
+      <w:bookmarkEnd w:id="4"/>
     </w:p>
     <w:p>
       <w:pPr>
         <w:rPr>
-          <w:ins w:id="8" w:author="Alan Gatt" w:date="2023-03-22T10:16:00Z"/>
           <w:rFonts w:ascii="Arial" w:hAnsi="Arial" w:cs="Arial"/>
           <w:sz w:val="24"/>
           <w:szCs w:val="24"/>
@@ -514,12 +1213,8 @@
     <w:p>
       <w:pPr>
         <w:pStyle w:val="Heading3"/>
-        <w:pPrChange w:id="9" w:author="Alan Gatt" w:date="2023-03-22T10:17:00Z">
-          <w:pPr>
-            <w:ind w:left="720"/>
-          </w:pPr>
-        </w:pPrChange>
       </w:pPr>
+      <w:bookmarkStart w:id="5" w:name="_Toc130457126"/>
       <w:r>
         <w:rPr>
           <w:lang w:val="en-GB"/>
@@ -527,34 +1222,31 @@
         <w:t xml:space="preserve">2.1.1 </w:t>
       </w:r>
       <w:r>
-        <w:t>What is M</w:t>
-      </w:r>
-      <w:proofErr w:type="spellStart"/>
-      <w:ins w:id="10" w:author="Alan Gatt" w:date="2023-03-22T10:18:00Z">
-        <w:r>
-          <w:rPr>
-            <w:lang w:val="en-GB"/>
-          </w:rPr>
-          <w:t>achine</w:t>
-        </w:r>
-        <w:proofErr w:type="spellEnd"/>
-        <w:r>
-          <w:rPr>
-            <w:lang w:val="en-GB"/>
-          </w:rPr>
-          <w:t xml:space="preserve"> Learning</w:t>
-        </w:r>
-      </w:ins>
-      <w:del w:id="11" w:author="Alan Gatt" w:date="2023-03-22T10:18:00Z">
-        <w:r>
-          <w:delText>L</w:delText>
-        </w:r>
-      </w:del>
+        <w:t xml:space="preserve">What is </w:t>
+      </w:r>
+      <w:r>
+        <w:rPr>
+          <w:lang w:val="en-GB"/>
+        </w:rPr>
+        <w:t>Machine</w:t>
+      </w:r>
+      <w:r>
+        <w:rPr>
+          <w:lang w:val="en-GB"/>
+        </w:rPr>
+        <w:t xml:space="preserve"> </w:t>
+      </w:r>
+      <w:r>
+        <w:rPr>
+          <w:lang w:val="en-GB"/>
+        </w:rPr>
+        <w:t>Learning</w:t>
+      </w:r>
+      <w:bookmarkEnd w:id="5"/>
     </w:p>
     <w:p>
       <w:pPr>
         <w:rPr>
-          <w:ins w:id="12" w:author="Alan Gatt" w:date="2023-03-22T10:17:00Z"/>
           <w:rFonts w:ascii="Arial" w:hAnsi="Arial" w:cs="Arial"/>
           <w:sz w:val="24"/>
           <w:szCs w:val="24"/>
@@ -570,11 +1262,6 @@
           <w:szCs w:val="24"/>
           <w:lang w:val="en-GB"/>
         </w:rPr>
-        <w:pPrChange w:id="13" w:author="Alan Gatt" w:date="2023-03-22T10:17:00Z">
-          <w:pPr>
-            <w:ind w:left="720"/>
-          </w:pPr>
-        </w:pPrChange>
       </w:pPr>
       <w:r>
         <w:rPr>
@@ -585,59 +1272,33 @@
         </w:rPr>
         <w:t xml:space="preserve">Machine Learning </w:t>
       </w:r>
-      <w:del w:id="14" w:author="Alan Gatt" w:date="2023-03-22T10:18:00Z">
-        <w:r>
-          <w:rPr>
-            <w:rFonts w:ascii="Arial" w:hAnsi="Arial" w:cs="Arial"/>
-            <w:sz w:val="24"/>
-            <w:szCs w:val="24"/>
-            <w:lang w:val="en-GB"/>
-          </w:rPr>
-          <w:delText>is a type</w:delText>
-        </w:r>
-      </w:del>
-      <w:ins w:id="15" w:author="Alan Gatt" w:date="2023-03-22T10:18:00Z">
-        <w:r>
-          <w:rPr>
-            <w:rFonts w:ascii="Arial" w:hAnsi="Arial" w:cs="Arial"/>
-            <w:sz w:val="24"/>
-            <w:szCs w:val="24"/>
-            <w:lang w:val="en-GB"/>
-          </w:rPr>
-          <w:t xml:space="preserve">is a set of </w:t>
-        </w:r>
-        <w:proofErr w:type="spellStart"/>
-        <w:r>
-          <w:rPr>
-            <w:rFonts w:ascii="Arial" w:hAnsi="Arial" w:cs="Arial"/>
-            <w:sz w:val="24"/>
-            <w:szCs w:val="24"/>
-            <w:lang w:val="en-GB"/>
-          </w:rPr>
-          <w:t>algro</w:t>
-        </w:r>
-      </w:ins>
-      <w:ins w:id="16" w:author="Alan Gatt" w:date="2023-03-22T10:19:00Z">
-        <w:r>
-          <w:rPr>
-            <w:rFonts w:ascii="Arial" w:hAnsi="Arial" w:cs="Arial"/>
-            <w:sz w:val="24"/>
-            <w:szCs w:val="24"/>
-            <w:lang w:val="en-GB"/>
-          </w:rPr>
-          <w:t>tihms</w:t>
-        </w:r>
-        <w:proofErr w:type="spellEnd"/>
-        <w:r>
-          <w:rPr>
-            <w:rFonts w:ascii="Arial" w:hAnsi="Arial" w:cs="Arial"/>
-            <w:sz w:val="24"/>
-            <w:szCs w:val="24"/>
-            <w:lang w:val="en-GB"/>
-          </w:rPr>
-          <w:t xml:space="preserve"> found in</w:t>
-        </w:r>
-      </w:ins>
+      <w:r>
+        <w:rPr>
+          <w:rFonts w:ascii="Arial" w:hAnsi="Arial" w:cs="Arial"/>
+          <w:sz w:val="24"/>
+          <w:szCs w:val="24"/>
+          <w:lang w:val="en-GB"/>
+        </w:rPr>
+        <w:t xml:space="preserve">is a set of </w:t>
+      </w:r>
+      <w:r>
+        <w:rPr>
+          <w:rFonts w:ascii="Arial" w:hAnsi="Arial" w:cs="Arial"/>
+          <w:sz w:val="24"/>
+          <w:szCs w:val="24"/>
+          <w:lang w:val="en-GB"/>
+        </w:rPr>
+        <w:t>algorithms</w:t>
+      </w:r>
+      <w:r>
+        <w:rPr>
+          <w:rFonts w:ascii="Arial" w:hAnsi="Arial" w:cs="Arial"/>
+          <w:sz w:val="24"/>
+          <w:szCs w:val="24"/>
+          <w:lang w:val="en-GB"/>
+        </w:rPr>
+        <w:t xml:space="preserve"> found in</w:t>
+      </w:r>
       <w:r>
         <w:rPr>
           <w:rFonts w:ascii="Arial" w:hAnsi="Arial" w:cs="Arial"/>
@@ -647,37 +1308,24 @@
         </w:rPr>
         <w:t xml:space="preserve"> </w:t>
       </w:r>
-      <w:del w:id="17" w:author="Alan Gatt" w:date="2023-03-22T10:19:00Z">
-        <w:r>
-          <w:rPr>
-            <w:rFonts w:ascii="Arial" w:hAnsi="Arial" w:cs="Arial"/>
-            <w:sz w:val="24"/>
-            <w:szCs w:val="24"/>
-            <w:lang w:val="en-GB"/>
-          </w:rPr>
-          <w:delText xml:space="preserve">of </w:delText>
-        </w:r>
-      </w:del>
-      <w:ins w:id="18" w:author="Alan Gatt" w:date="2023-03-22T10:19:00Z">
-        <w:r>
-          <w:rPr>
-            <w:rFonts w:ascii="Arial" w:hAnsi="Arial" w:cs="Arial"/>
-            <w:sz w:val="24"/>
-            <w:szCs w:val="24"/>
-            <w:lang w:val="en-GB"/>
-          </w:rPr>
-          <w:t>the</w:t>
-        </w:r>
-        <w:r>
-          <w:rPr>
-            <w:rFonts w:ascii="Arial" w:hAnsi="Arial" w:cs="Arial"/>
-            <w:sz w:val="24"/>
-            <w:szCs w:val="24"/>
-            <w:lang w:val="en-GB"/>
-          </w:rPr>
-          <w:t xml:space="preserve"> </w:t>
-        </w:r>
-      </w:ins>
+      <w:r>
+        <w:rPr>
+          <w:rFonts w:ascii="Arial" w:hAnsi="Arial" w:cs="Arial"/>
+          <w:sz w:val="24"/>
+          <w:szCs w:val="24"/>
+          <w:lang w:val="en-GB"/>
+        </w:rPr>
+        <w:t>the</w:t>
+      </w:r>
+      <w:r>
+        <w:rPr>
+          <w:rFonts w:ascii="Arial" w:hAnsi="Arial" w:cs="Arial"/>
+          <w:sz w:val="24"/>
+          <w:szCs w:val="24"/>
+          <w:lang w:val="en-GB"/>
+        </w:rPr>
+        <w:t xml:space="preserve"> </w:t>
+      </w:r>
       <w:r>
         <w:rPr>
           <w:rFonts w:ascii="Arial" w:hAnsi="Arial" w:cs="Arial"/>
@@ -696,17 +1344,15 @@
         </w:rPr>
         <w:t>(AI)</w:t>
       </w:r>
-      <w:ins w:id="19" w:author="Alan Gatt" w:date="2023-03-22T10:19:00Z">
-        <w:r>
-          <w:rPr>
-            <w:rFonts w:ascii="Arial" w:hAnsi="Arial" w:cs="Arial"/>
-            <w:sz w:val="24"/>
-            <w:szCs w:val="24"/>
-            <w:lang w:val="en-GB"/>
-          </w:rPr>
-          <w:t xml:space="preserve"> umbrella,</w:t>
-        </w:r>
-      </w:ins>
+      <w:r>
+        <w:rPr>
+          <w:rFonts w:ascii="Arial" w:hAnsi="Arial" w:cs="Arial"/>
+          <w:sz w:val="24"/>
+          <w:szCs w:val="24"/>
+          <w:lang w:val="en-GB"/>
+        </w:rPr>
+        <w:t xml:space="preserve"> umbrella,</w:t>
+      </w:r>
       <w:r>
         <w:rPr>
           <w:rFonts w:ascii="Arial" w:hAnsi="Arial" w:cs="Arial"/>
@@ -716,39 +1362,15 @@
         </w:rPr>
         <w:t xml:space="preserve"> </w:t>
       </w:r>
-      <w:proofErr w:type="spellStart"/>
-      <w:ins w:id="20" w:author="Alan Gatt" w:date="2023-03-22T10:19:00Z">
-        <w:r>
-          <w:rPr>
-            <w:rFonts w:ascii="Arial" w:hAnsi="Arial" w:cs="Arial"/>
-            <w:sz w:val="24"/>
-            <w:szCs w:val="24"/>
-            <w:lang w:val="en-GB"/>
-          </w:rPr>
-          <w:t>which</w:t>
-        </w:r>
-      </w:ins>
-      <w:del w:id="21" w:author="Alan Gatt" w:date="2023-03-22T10:19:00Z">
-        <w:r>
-          <w:rPr>
-            <w:rFonts w:ascii="Arial" w:hAnsi="Arial" w:cs="Arial"/>
-            <w:sz w:val="24"/>
-            <w:szCs w:val="24"/>
-            <w:lang w:val="en-GB"/>
-          </w:rPr>
-          <w:delText xml:space="preserve">that </w:delText>
-        </w:r>
-      </w:del>
-      <w:r>
-        <w:rPr>
-          <w:rFonts w:ascii="Arial" w:hAnsi="Arial" w:cs="Arial"/>
-          <w:sz w:val="24"/>
-          <w:szCs w:val="24"/>
-          <w:lang w:val="en-GB"/>
-        </w:rPr>
-        <w:t>allows</w:t>
-      </w:r>
-      <w:proofErr w:type="spellEnd"/>
+      <w:r>
+        <w:rPr>
+          <w:rFonts w:ascii="Arial" w:hAnsi="Arial" w:cs="Arial"/>
+          <w:sz w:val="24"/>
+          <w:szCs w:val="24"/>
+          <w:lang w:val="en-GB"/>
+        </w:rPr>
+        <w:t>which</w:t>
+      </w:r>
       <w:r>
         <w:rPr>
           <w:rFonts w:ascii="Arial" w:hAnsi="Arial" w:cs="Arial"/>
@@ -757,6 +1379,15 @@
           <w:lang w:val="en-GB"/>
         </w:rPr>
         <w:t xml:space="preserve"> </w:t>
+      </w:r>
+      <w:r>
+        <w:rPr>
+          <w:rFonts w:ascii="Arial" w:hAnsi="Arial" w:cs="Arial"/>
+          <w:sz w:val="24"/>
+          <w:szCs w:val="24"/>
+          <w:lang w:val="en-GB"/>
+        </w:rPr>
+        <w:t xml:space="preserve">allows </w:t>
       </w:r>
       <w:r>
         <w:rPr>
@@ -882,7 +1513,7 @@
         </w:rPr>
         <w:t xml:space="preserve">. </w:t>
       </w:r>
-      <w:commentRangeStart w:id="22"/>
+      <w:commentRangeStart w:id="6"/>
       <w:r>
         <w:rPr>
           <w:rFonts w:ascii="Arial" w:hAnsi="Arial" w:cs="Arial"/>
@@ -901,28 +1532,15 @@
         </w:rPr>
         <w:t xml:space="preserve">banking and finance, real estate, healthcare, retail, education, </w:t>
       </w:r>
-      <w:del w:id="23" w:author="Alan Gatt" w:date="2023-03-22T10:19:00Z">
-        <w:r>
-          <w:rPr>
-            <w:rFonts w:ascii="Arial" w:hAnsi="Arial" w:cs="Arial"/>
-            <w:sz w:val="24"/>
-            <w:szCs w:val="24"/>
-            <w:lang w:val="en-GB"/>
-          </w:rPr>
-          <w:delText>insurance</w:delText>
-        </w:r>
-      </w:del>
-      <w:ins w:id="24" w:author="Alan Gatt" w:date="2023-03-22T10:19:00Z">
-        <w:r>
-          <w:rPr>
-            <w:rFonts w:ascii="Arial" w:hAnsi="Arial" w:cs="Arial"/>
-            <w:sz w:val="24"/>
-            <w:szCs w:val="24"/>
-            <w:lang w:val="en-GB"/>
-          </w:rPr>
-          <w:t>insurance,</w:t>
-        </w:r>
-      </w:ins>
+      <w:r>
+        <w:rPr>
+          <w:rFonts w:ascii="Arial" w:hAnsi="Arial" w:cs="Arial"/>
+          <w:sz w:val="24"/>
+          <w:szCs w:val="24"/>
+          <w:lang w:val="en-GB"/>
+        </w:rPr>
+        <w:t>insurance,</w:t>
+      </w:r>
       <w:r>
         <w:rPr>
           <w:rFonts w:ascii="Arial" w:hAnsi="Arial" w:cs="Arial"/>
@@ -932,12 +1550,12 @@
         </w:rPr>
         <w:t xml:space="preserve"> and pharmaceuticals</w:t>
       </w:r>
-      <w:commentRangeEnd w:id="22"/>
+      <w:commentRangeEnd w:id="6"/>
       <w:r>
         <w:rPr>
           <w:rStyle w:val="CommentReference"/>
         </w:rPr>
-        <w:commentReference w:id="22"/>
+        <w:commentReference w:id="6"/>
       </w:r>
       <w:r>
         <w:rPr>
@@ -1002,7 +1620,7 @@
         </w:rPr>
         <w:t xml:space="preserve">These models can be trained more than once, given related-context data to be able to predict future data and make necessary decisions </w:t>
       </w:r>
-      <w:bookmarkStart w:id="25" w:name="_Hlk125359093"/>
+      <w:bookmarkStart w:id="7" w:name="_Hlk125359093"/>
       <w:sdt>
         <w:sdtPr>
           <w:rPr>
@@ -1073,7 +1691,7 @@
         <w:t>.</w:t>
       </w:r>
     </w:p>
-    <w:bookmarkEnd w:id="25"/>
+    <w:bookmarkEnd w:id="7"/>
     <w:p>
       <w:pPr>
         <w:rPr>
@@ -1082,11 +1700,6 @@
           <w:szCs w:val="24"/>
           <w:lang w:val="en-GB"/>
         </w:rPr>
-        <w:pPrChange w:id="26" w:author="Alan Gatt" w:date="2023-03-22T10:17:00Z">
-          <w:pPr>
-            <w:ind w:left="720"/>
-          </w:pPr>
-        </w:pPrChange>
       </w:pPr>
       <w:r>
         <w:rPr>
@@ -1214,68 +1827,42 @@
         </w:rPr>
         <w:t xml:space="preserve">The choice of the correct predictors is very important when training a </w:t>
       </w:r>
-      <w:del w:id="27" w:author="Alan Gatt" w:date="2023-03-22T10:20:00Z">
-        <w:r>
-          <w:rPr>
-            <w:rFonts w:ascii="Arial" w:hAnsi="Arial" w:cs="Arial"/>
-            <w:sz w:val="24"/>
-            <w:szCs w:val="24"/>
-            <w:lang w:val="en-GB"/>
-          </w:rPr>
-          <w:delText xml:space="preserve">Machine </w:delText>
-        </w:r>
-      </w:del>
-      <w:ins w:id="28" w:author="Alan Gatt" w:date="2023-03-22T10:20:00Z">
-        <w:r>
-          <w:rPr>
-            <w:rFonts w:ascii="Arial" w:hAnsi="Arial" w:cs="Arial"/>
-            <w:sz w:val="24"/>
-            <w:szCs w:val="24"/>
-            <w:lang w:val="en-GB"/>
-          </w:rPr>
-          <w:t>m</w:t>
-        </w:r>
-        <w:r>
-          <w:rPr>
-            <w:rFonts w:ascii="Arial" w:hAnsi="Arial" w:cs="Arial"/>
-            <w:sz w:val="24"/>
-            <w:szCs w:val="24"/>
-            <w:lang w:val="en-GB"/>
-          </w:rPr>
-          <w:t xml:space="preserve">achine </w:t>
-        </w:r>
-      </w:ins>
-      <w:del w:id="29" w:author="Alan Gatt" w:date="2023-03-22T10:20:00Z">
-        <w:r>
-          <w:rPr>
-            <w:rFonts w:ascii="Arial" w:hAnsi="Arial" w:cs="Arial"/>
-            <w:sz w:val="24"/>
-            <w:szCs w:val="24"/>
-            <w:lang w:val="en-GB"/>
-          </w:rPr>
-          <w:delText xml:space="preserve">Learning </w:delText>
-        </w:r>
-      </w:del>
-      <w:ins w:id="30" w:author="Alan Gatt" w:date="2023-03-22T10:20:00Z">
-        <w:r>
-          <w:rPr>
-            <w:rFonts w:ascii="Arial" w:hAnsi="Arial" w:cs="Arial"/>
-            <w:sz w:val="24"/>
-            <w:szCs w:val="24"/>
-            <w:lang w:val="en-GB"/>
-          </w:rPr>
-          <w:t>l</w:t>
-        </w:r>
-        <w:r>
-          <w:rPr>
-            <w:rFonts w:ascii="Arial" w:hAnsi="Arial" w:cs="Arial"/>
-            <w:sz w:val="24"/>
-            <w:szCs w:val="24"/>
-            <w:lang w:val="en-GB"/>
-          </w:rPr>
-          <w:t xml:space="preserve">earning </w:t>
-        </w:r>
-      </w:ins>
+      <w:r>
+        <w:rPr>
+          <w:rFonts w:ascii="Arial" w:hAnsi="Arial" w:cs="Arial"/>
+          <w:sz w:val="24"/>
+          <w:szCs w:val="24"/>
+          <w:lang w:val="en-GB"/>
+        </w:rPr>
+        <w:t>m</w:t>
+      </w:r>
+      <w:r>
+        <w:rPr>
+          <w:rFonts w:ascii="Arial" w:hAnsi="Arial" w:cs="Arial"/>
+          <w:sz w:val="24"/>
+          <w:szCs w:val="24"/>
+          <w:lang w:val="en-GB"/>
+        </w:rPr>
+        <w:t xml:space="preserve">achine </w:t>
+      </w:r>
+      <w:r>
+        <w:rPr>
+          <w:rFonts w:ascii="Arial" w:hAnsi="Arial" w:cs="Arial"/>
+          <w:sz w:val="24"/>
+          <w:szCs w:val="24"/>
+          <w:lang w:val="en-GB"/>
+        </w:rPr>
+        <w:t>l</w:t>
+      </w:r>
+      <w:r>
+        <w:rPr>
+          <w:rFonts w:ascii="Arial" w:hAnsi="Arial" w:cs="Arial"/>
+          <w:sz w:val="24"/>
+          <w:szCs w:val="24"/>
+          <w:lang w:val="en-GB"/>
+        </w:rPr>
+        <w:t xml:space="preserve">earning </w:t>
+      </w:r>
       <w:r>
         <w:rPr>
           <w:rFonts w:ascii="Arial" w:hAnsi="Arial" w:cs="Arial"/>
@@ -1363,7 +1950,7 @@
         </w:rPr>
         <w:t xml:space="preserve"> </w:t>
       </w:r>
-      <w:commentRangeStart w:id="31"/>
+      <w:commentRangeStart w:id="8"/>
       <w:r>
         <w:rPr>
           <w:rFonts w:ascii="Arial" w:hAnsi="Arial" w:cs="Arial"/>
@@ -1373,68 +1960,42 @@
         </w:rPr>
         <w:t xml:space="preserve">Besides in the forecasting of data, due to being versatile, </w:t>
       </w:r>
-      <w:del w:id="32" w:author="Alan Gatt" w:date="2023-03-22T10:20:00Z">
-        <w:r>
-          <w:rPr>
-            <w:rFonts w:ascii="Arial" w:hAnsi="Arial" w:cs="Arial"/>
-            <w:sz w:val="24"/>
-            <w:szCs w:val="24"/>
-            <w:lang w:val="en-GB"/>
-          </w:rPr>
-          <w:delText xml:space="preserve">Machine </w:delText>
-        </w:r>
-      </w:del>
-      <w:ins w:id="33" w:author="Alan Gatt" w:date="2023-03-22T10:20:00Z">
-        <w:r>
-          <w:rPr>
-            <w:rFonts w:ascii="Arial" w:hAnsi="Arial" w:cs="Arial"/>
-            <w:sz w:val="24"/>
-            <w:szCs w:val="24"/>
-            <w:lang w:val="en-GB"/>
-          </w:rPr>
-          <w:t>m</w:t>
-        </w:r>
-        <w:r>
-          <w:rPr>
-            <w:rFonts w:ascii="Arial" w:hAnsi="Arial" w:cs="Arial"/>
-            <w:sz w:val="24"/>
-            <w:szCs w:val="24"/>
-            <w:lang w:val="en-GB"/>
-          </w:rPr>
-          <w:t xml:space="preserve">achine </w:t>
-        </w:r>
-      </w:ins>
-      <w:del w:id="34" w:author="Alan Gatt" w:date="2023-03-22T10:20:00Z">
-        <w:r>
-          <w:rPr>
-            <w:rFonts w:ascii="Arial" w:hAnsi="Arial" w:cs="Arial"/>
-            <w:sz w:val="24"/>
-            <w:szCs w:val="24"/>
-            <w:lang w:val="en-GB"/>
-          </w:rPr>
-          <w:delText xml:space="preserve">Learning </w:delText>
-        </w:r>
-      </w:del>
-      <w:ins w:id="35" w:author="Alan Gatt" w:date="2023-03-22T10:20:00Z">
-        <w:r>
-          <w:rPr>
-            <w:rFonts w:ascii="Arial" w:hAnsi="Arial" w:cs="Arial"/>
-            <w:sz w:val="24"/>
-            <w:szCs w:val="24"/>
-            <w:lang w:val="en-GB"/>
-          </w:rPr>
-          <w:t>l</w:t>
-        </w:r>
-        <w:r>
-          <w:rPr>
-            <w:rFonts w:ascii="Arial" w:hAnsi="Arial" w:cs="Arial"/>
-            <w:sz w:val="24"/>
-            <w:szCs w:val="24"/>
-            <w:lang w:val="en-GB"/>
-          </w:rPr>
-          <w:t xml:space="preserve">earning </w:t>
-        </w:r>
-      </w:ins>
+      <w:r>
+        <w:rPr>
+          <w:rFonts w:ascii="Arial" w:hAnsi="Arial" w:cs="Arial"/>
+          <w:sz w:val="24"/>
+          <w:szCs w:val="24"/>
+          <w:lang w:val="en-GB"/>
+        </w:rPr>
+        <w:t>m</w:t>
+      </w:r>
+      <w:r>
+        <w:rPr>
+          <w:rFonts w:ascii="Arial" w:hAnsi="Arial" w:cs="Arial"/>
+          <w:sz w:val="24"/>
+          <w:szCs w:val="24"/>
+          <w:lang w:val="en-GB"/>
+        </w:rPr>
+        <w:t xml:space="preserve">achine </w:t>
+      </w:r>
+      <w:r>
+        <w:rPr>
+          <w:rFonts w:ascii="Arial" w:hAnsi="Arial" w:cs="Arial"/>
+          <w:sz w:val="24"/>
+          <w:szCs w:val="24"/>
+          <w:lang w:val="en-GB"/>
+        </w:rPr>
+        <w:t>l</w:t>
+      </w:r>
+      <w:r>
+        <w:rPr>
+          <w:rFonts w:ascii="Arial" w:hAnsi="Arial" w:cs="Arial"/>
+          <w:sz w:val="24"/>
+          <w:szCs w:val="24"/>
+          <w:lang w:val="en-GB"/>
+        </w:rPr>
+        <w:t xml:space="preserve">earning </w:t>
+      </w:r>
       <w:r>
         <w:rPr>
           <w:rFonts w:ascii="Arial" w:hAnsi="Arial" w:cs="Arial"/>
@@ -1462,12 +2023,12 @@
         </w:rPr>
         <w:t xml:space="preserve">detecting spam, providing personalised recommendations and services, virtual customer support and more. </w:t>
       </w:r>
-      <w:commentRangeEnd w:id="31"/>
+      <w:commentRangeEnd w:id="8"/>
       <w:r>
         <w:rPr>
           <w:rStyle w:val="CommentReference"/>
         </w:rPr>
-        <w:commentReference w:id="31"/>
+        <w:commentReference w:id="8"/>
       </w:r>
       <w:r>
         <w:rPr>
@@ -1478,28 +2039,15 @@
         </w:rPr>
         <w:t xml:space="preserve">Machine </w:t>
       </w:r>
-      <w:ins w:id="36" w:author="Alan Gatt" w:date="2023-03-22T10:21:00Z">
-        <w:r>
-          <w:rPr>
-            <w:rFonts w:ascii="Arial" w:hAnsi="Arial" w:cs="Arial"/>
-            <w:sz w:val="24"/>
-            <w:szCs w:val="24"/>
-            <w:lang w:val="en-GB"/>
-          </w:rPr>
-          <w:t>l</w:t>
-        </w:r>
-      </w:ins>
-      <w:del w:id="37" w:author="Alan Gatt" w:date="2023-03-22T10:21:00Z">
-        <w:r>
-          <w:rPr>
-            <w:rFonts w:ascii="Arial" w:hAnsi="Arial" w:cs="Arial"/>
-            <w:sz w:val="24"/>
-            <w:szCs w:val="24"/>
-            <w:lang w:val="en-GB"/>
-          </w:rPr>
-          <w:delText>L</w:delText>
-        </w:r>
-      </w:del>
+      <w:r>
+        <w:rPr>
+          <w:rFonts w:ascii="Arial" w:hAnsi="Arial" w:cs="Arial"/>
+          <w:sz w:val="24"/>
+          <w:szCs w:val="24"/>
+          <w:lang w:val="en-GB"/>
+        </w:rPr>
+        <w:t>l</w:t>
+      </w:r>
       <w:r>
         <w:rPr>
           <w:rFonts w:ascii="Arial" w:hAnsi="Arial" w:cs="Arial"/>
@@ -1509,28 +2057,15 @@
         </w:rPr>
         <w:t xml:space="preserve">earning is made up of different algorithms, each </w:t>
       </w:r>
-      <w:del w:id="38" w:author="Alan Gatt" w:date="2023-03-22T10:21:00Z">
-        <w:r>
-          <w:rPr>
-            <w:rFonts w:ascii="Arial" w:hAnsi="Arial" w:cs="Arial"/>
-            <w:sz w:val="24"/>
-            <w:szCs w:val="24"/>
-            <w:lang w:val="en-GB"/>
-          </w:rPr>
-          <w:delText>having their own ways of learning the data</w:delText>
-        </w:r>
-      </w:del>
-      <w:ins w:id="39" w:author="Alan Gatt" w:date="2023-03-22T10:21:00Z">
-        <w:r>
-          <w:rPr>
-            <w:rFonts w:ascii="Arial" w:hAnsi="Arial" w:cs="Arial"/>
-            <w:sz w:val="24"/>
-            <w:szCs w:val="24"/>
-            <w:lang w:val="en-GB"/>
-          </w:rPr>
-          <w:t>using different mathematical models to fit data and be able to conduct predictions</w:t>
-        </w:r>
-      </w:ins>
+      <w:r>
+        <w:rPr>
+          <w:rFonts w:ascii="Arial" w:hAnsi="Arial" w:cs="Arial"/>
+          <w:sz w:val="24"/>
+          <w:szCs w:val="24"/>
+          <w:lang w:val="en-GB"/>
+        </w:rPr>
+        <w:t>using different mathematical models to fit data and be able to conduct predictions</w:t>
+      </w:r>
       <w:r>
         <w:rPr>
           <w:rFonts w:ascii="Arial" w:hAnsi="Arial" w:cs="Arial"/>
@@ -1558,7 +2093,7 @@
         </w:rPr>
         <w:t xml:space="preserve"> </w:t>
       </w:r>
-      <w:commentRangeStart w:id="40"/>
+      <w:commentRangeStart w:id="9"/>
       <w:r>
         <w:rPr>
           <w:rFonts w:ascii="Arial" w:hAnsi="Arial" w:cs="Arial"/>
@@ -1694,12 +2229,12 @@
         </w:rPr>
         <w:t xml:space="preserve"> </w:t>
       </w:r>
-      <w:commentRangeEnd w:id="40"/>
+      <w:commentRangeEnd w:id="9"/>
       <w:r>
         <w:rPr>
           <w:rStyle w:val="CommentReference"/>
         </w:rPr>
-        <w:commentReference w:id="40"/>
+        <w:commentReference w:id="9"/>
       </w:r>
     </w:p>
     <w:p>
@@ -1710,11 +2245,6 @@
           <w:szCs w:val="24"/>
           <w:lang w:val="en-GB"/>
         </w:rPr>
-        <w:pPrChange w:id="41" w:author="Alan Gatt" w:date="2023-03-22T10:17:00Z">
-          <w:pPr>
-            <w:ind w:left="720"/>
-          </w:pPr>
-        </w:pPrChange>
       </w:pPr>
     </w:p>
     <w:p>
@@ -1723,23 +2253,19 @@
         <w:rPr>
           <w:lang w:val="en-GB"/>
         </w:rPr>
-        <w:pPrChange w:id="42" w:author="Alan Gatt" w:date="2023-03-22T10:22:00Z">
-          <w:pPr>
-            <w:ind w:left="720"/>
-          </w:pPr>
-        </w:pPrChange>
       </w:pPr>
+      <w:bookmarkStart w:id="10" w:name="_Toc130457127"/>
       <w:r>
         <w:rPr>
           <w:lang w:val="en-GB"/>
         </w:rPr>
         <w:t>2.1.2 Difference between supervised and unsupervised</w:t>
       </w:r>
+      <w:bookmarkEnd w:id="10"/>
     </w:p>
     <w:p>
       <w:pPr>
         <w:rPr>
-          <w:ins w:id="43" w:author="Alan Gatt" w:date="2023-03-22T10:22:00Z"/>
           <w:rFonts w:ascii="Arial" w:hAnsi="Arial" w:cs="Arial"/>
           <w:sz w:val="24"/>
           <w:szCs w:val="24"/>
@@ -1755,100 +2281,43 @@
           <w:szCs w:val="24"/>
           <w:lang w:val="en-GB"/>
         </w:rPr>
-        <w:pPrChange w:id="44" w:author="Alan Gatt" w:date="2023-03-22T10:17:00Z">
-          <w:pPr>
-            <w:ind w:left="720"/>
-          </w:pPr>
-        </w:pPrChange>
       </w:pPr>
-      <w:del w:id="45" w:author="Alan Gatt" w:date="2023-03-22T10:24:00Z">
-        <w:r>
-          <w:rPr>
-            <w:rFonts w:ascii="Arial" w:hAnsi="Arial" w:cs="Arial"/>
-            <w:sz w:val="24"/>
-            <w:szCs w:val="24"/>
-            <w:lang w:val="en-GB"/>
-          </w:rPr>
-          <w:delText>In Machine Learning, different techniques are used. These techniques include supervised learning, unsupervised learning, semi-supervised learning and reinforcement learning</w:delText>
-        </w:r>
-      </w:del>
-      <w:ins w:id="46" w:author="Alan Gatt" w:date="2023-03-22T10:24:00Z">
-        <w:r>
-          <w:rPr>
-            <w:rFonts w:ascii="Arial" w:hAnsi="Arial" w:cs="Arial"/>
-            <w:sz w:val="24"/>
-            <w:szCs w:val="24"/>
-            <w:lang w:val="en-GB"/>
-          </w:rPr>
-          <w:t>There are different approaches for</w:t>
-        </w:r>
-      </w:ins>
-      <w:ins w:id="47" w:author="Alan Gatt" w:date="2023-03-22T10:33:00Z">
-        <w:r>
-          <w:rPr>
-            <w:rFonts w:ascii="Arial" w:hAnsi="Arial" w:cs="Arial"/>
-            <w:sz w:val="24"/>
-            <w:szCs w:val="24"/>
-            <w:lang w:val="en-GB"/>
-          </w:rPr>
-          <w:t xml:space="preserve"> </w:t>
-        </w:r>
-      </w:ins>
-      <w:ins w:id="48" w:author="Alan Gatt" w:date="2023-03-22T10:24:00Z">
-        <w:r>
-          <w:rPr>
-            <w:rFonts w:ascii="Arial" w:hAnsi="Arial" w:cs="Arial"/>
-            <w:sz w:val="24"/>
-            <w:szCs w:val="24"/>
-            <w:lang w:val="en-GB"/>
-          </w:rPr>
-          <w:t>machine learnin</w:t>
-        </w:r>
-      </w:ins>
-      <w:ins w:id="49" w:author="Alan Gatt" w:date="2023-03-22T10:33:00Z">
-        <w:r>
-          <w:rPr>
-            <w:rFonts w:ascii="Arial" w:hAnsi="Arial" w:cs="Arial"/>
-            <w:sz w:val="24"/>
-            <w:szCs w:val="24"/>
-            <w:lang w:val="en-GB"/>
-          </w:rPr>
-          <w:t>g;</w:t>
-        </w:r>
-      </w:ins>
-      <w:ins w:id="50" w:author="Alan Gatt" w:date="2023-03-22T10:34:00Z">
-        <w:r>
-          <w:rPr>
-            <w:rFonts w:ascii="Arial" w:hAnsi="Arial" w:cs="Arial"/>
-            <w:sz w:val="24"/>
-            <w:szCs w:val="24"/>
-            <w:lang w:val="en-GB"/>
-          </w:rPr>
-          <w:t xml:space="preserve"> most common are</w:t>
-        </w:r>
-      </w:ins>
-      <w:ins w:id="51" w:author="Alan Gatt" w:date="2023-03-22T10:33:00Z">
-        <w:r>
-          <w:rPr>
-            <w:rFonts w:ascii="Arial" w:hAnsi="Arial" w:cs="Arial"/>
-            <w:sz w:val="24"/>
-            <w:szCs w:val="24"/>
-            <w:lang w:val="en-GB"/>
-          </w:rPr>
-          <w:t xml:space="preserve"> supervi</w:t>
-        </w:r>
-      </w:ins>
-      <w:ins w:id="52" w:author="Alan Gatt" w:date="2023-03-22T10:34:00Z">
-        <w:r>
-          <w:rPr>
-            <w:rFonts w:ascii="Arial" w:hAnsi="Arial" w:cs="Arial"/>
-            <w:sz w:val="24"/>
-            <w:szCs w:val="24"/>
-            <w:lang w:val="en-GB"/>
-          </w:rPr>
-          <w:t>sed learning, unsupervised learning, and reinforcement learning</w:t>
-        </w:r>
-      </w:ins>
+      <w:r>
+        <w:rPr>
+          <w:rFonts w:ascii="Arial" w:hAnsi="Arial" w:cs="Arial"/>
+          <w:sz w:val="24"/>
+          <w:szCs w:val="24"/>
+          <w:lang w:val="en-GB"/>
+        </w:rPr>
+        <w:t>There are different approaches for</w:t>
+      </w:r>
+      <w:r>
+        <w:rPr>
+          <w:rFonts w:ascii="Arial" w:hAnsi="Arial" w:cs="Arial"/>
+          <w:sz w:val="24"/>
+          <w:szCs w:val="24"/>
+          <w:lang w:val="en-GB"/>
+        </w:rPr>
+        <w:t xml:space="preserve"> </w:t>
+      </w:r>
+      <w:r>
+        <w:rPr>
+          <w:rFonts w:ascii="Arial" w:hAnsi="Arial" w:cs="Arial"/>
+          <w:sz w:val="24"/>
+          <w:szCs w:val="24"/>
+          <w:lang w:val="en-GB"/>
+        </w:rPr>
+        <w:t>machine learnin</w:t>
+      </w:r>
+      <w:r>
+        <w:rPr>
+          <w:rFonts w:ascii="Arial" w:hAnsi="Arial" w:cs="Arial"/>
+          <w:sz w:val="24"/>
+          <w:szCs w:val="24"/>
+          <w:lang w:val="en-GB"/>
+        </w:rPr>
+        <w:t>g; most common are supervised learning, unsupervised learning, and reinforcement learning</w:t>
+      </w:r>
       <w:r>
         <w:rPr>
           <w:rFonts w:ascii="Arial" w:hAnsi="Arial" w:cs="Arial"/>
@@ -1858,35 +2327,6 @@
         </w:rPr>
         <w:t xml:space="preserve">. Each of these techniques works by implementing different algorithms which process and learn data in different ways. </w:t>
       </w:r>
-      <w:del w:id="53" w:author="Alan Gatt" w:date="2023-03-22T10:34:00Z">
-        <w:r>
-          <w:rPr>
-            <w:rFonts w:ascii="Arial" w:hAnsi="Arial" w:cs="Arial"/>
-            <w:sz w:val="24"/>
-            <w:szCs w:val="24"/>
-            <w:lang w:val="en-GB"/>
-          </w:rPr>
-          <w:delText xml:space="preserve">The </w:delText>
-        </w:r>
-        <w:r>
-          <w:rPr>
-            <w:rFonts w:ascii="Arial" w:hAnsi="Arial" w:cs="Arial"/>
-            <w:sz w:val="24"/>
-            <w:szCs w:val="24"/>
-            <w:lang w:val="en-GB"/>
-          </w:rPr>
-          <w:delText>most used</w:delText>
-        </w:r>
-        <w:r>
-          <w:rPr>
-            <w:rFonts w:ascii="Arial" w:hAnsi="Arial" w:cs="Arial"/>
-            <w:sz w:val="24"/>
-            <w:szCs w:val="24"/>
-            <w:lang w:val="en-GB"/>
-          </w:rPr>
-          <w:delText xml:space="preserve"> techniques are supervised and unsupervised learning. </w:delText>
-        </w:r>
-      </w:del>
       <w:r>
         <w:rPr>
           <w:rFonts w:ascii="Arial" w:hAnsi="Arial" w:cs="Arial"/>
@@ -1896,28 +2336,15 @@
         </w:rPr>
         <w:t xml:space="preserve">The main difference between </w:t>
       </w:r>
-      <w:del w:id="54" w:author="Alan Gatt" w:date="2023-03-22T10:34:00Z">
-        <w:r>
-          <w:rPr>
-            <w:rFonts w:ascii="Arial" w:hAnsi="Arial" w:cs="Arial"/>
-            <w:sz w:val="24"/>
-            <w:szCs w:val="24"/>
-            <w:lang w:val="en-GB"/>
-          </w:rPr>
-          <w:delText>these two</w:delText>
-        </w:r>
-      </w:del>
-      <w:ins w:id="55" w:author="Alan Gatt" w:date="2023-03-22T10:34:00Z">
-        <w:r>
-          <w:rPr>
-            <w:rFonts w:ascii="Arial" w:hAnsi="Arial" w:cs="Arial"/>
-            <w:sz w:val="24"/>
-            <w:szCs w:val="24"/>
-            <w:lang w:val="en-GB"/>
-          </w:rPr>
-          <w:t>supervised and unsupervised</w:t>
-        </w:r>
-      </w:ins>
+      <w:r>
+        <w:rPr>
+          <w:rFonts w:ascii="Arial" w:hAnsi="Arial" w:cs="Arial"/>
+          <w:sz w:val="24"/>
+          <w:szCs w:val="24"/>
+          <w:lang w:val="en-GB"/>
+        </w:rPr>
+        <w:t>supervised and unsupervised</w:t>
+      </w:r>
       <w:r>
         <w:rPr>
           <w:rFonts w:ascii="Arial" w:hAnsi="Arial" w:cs="Arial"/>
@@ -1936,46 +2363,23 @@
         </w:rPr>
         <w:t>training require</w:t>
       </w:r>
-      <w:ins w:id="56" w:author="Alan Gatt" w:date="2023-03-22T10:37:00Z">
-        <w:r>
-          <w:rPr>
-            <w:rFonts w:ascii="Arial" w:hAnsi="Arial" w:cs="Arial"/>
-            <w:sz w:val="24"/>
-            <w:szCs w:val="24"/>
-            <w:lang w:val="en-GB"/>
-          </w:rPr>
-          <w:t>s</w:t>
-        </w:r>
-      </w:ins>
-      <w:del w:id="57" w:author="Alan Gatt" w:date="2023-03-22T10:37:00Z">
-        <w:r>
-          <w:rPr>
-            <w:rFonts w:ascii="Arial" w:hAnsi="Arial" w:cs="Arial"/>
-            <w:sz w:val="24"/>
-            <w:szCs w:val="24"/>
-            <w:lang w:val="en-GB"/>
-          </w:rPr>
-          <w:delText>d</w:delText>
-        </w:r>
-      </w:del>
-      <w:r>
-        <w:rPr>
-          <w:rFonts w:ascii="Arial" w:hAnsi="Arial" w:cs="Arial"/>
-          <w:sz w:val="24"/>
-          <w:szCs w:val="24"/>
-          <w:lang w:val="en-GB"/>
-        </w:rPr>
-        <w:t xml:space="preserve"> the programmer to </w:t>
-      </w:r>
-      <w:r>
-        <w:rPr>
-          <w:rFonts w:ascii="Arial" w:hAnsi="Arial" w:cs="Arial"/>
-          <w:sz w:val="24"/>
-          <w:szCs w:val="24"/>
-          <w:lang w:val="en-GB"/>
-        </w:rPr>
-        <w:lastRenderedPageBreak/>
-        <w:t>label data beforehand in order for the machine learning algorithm to predict an outcome (</w:t>
+      <w:r>
+        <w:rPr>
+          <w:rFonts w:ascii="Arial" w:hAnsi="Arial" w:cs="Arial"/>
+          <w:sz w:val="24"/>
+          <w:szCs w:val="24"/>
+          <w:lang w:val="en-GB"/>
+        </w:rPr>
+        <w:t>s</w:t>
+      </w:r>
+      <w:r>
+        <w:rPr>
+          <w:rFonts w:ascii="Arial" w:hAnsi="Arial" w:cs="Arial"/>
+          <w:sz w:val="24"/>
+          <w:szCs w:val="24"/>
+          <w:lang w:val="en-GB"/>
+        </w:rPr>
+        <w:t xml:space="preserve"> the programmer to label data beforehand in order for the machine learning algorithm to predict an outcome (</w:t>
       </w:r>
       <w:r>
         <w:rPr>
@@ -2118,33 +2522,27 @@
           <w:szCs w:val="24"/>
           <w:lang w:val="en-GB"/>
         </w:rPr>
-        <w:pPrChange w:id="58" w:author="Alan Gatt" w:date="2023-03-22T10:17:00Z">
-          <w:pPr>
-            <w:ind w:left="720"/>
-          </w:pPr>
-        </w:pPrChange>
       </w:pPr>
-      <w:commentRangeStart w:id="59"/>
-      <w:ins w:id="60" w:author="Alan Gatt" w:date="2023-03-22T10:37:00Z">
-        <w:r>
-          <w:rPr>
-            <w:rFonts w:ascii="Arial" w:hAnsi="Arial" w:cs="Arial"/>
-            <w:sz w:val="24"/>
-            <w:szCs w:val="24"/>
-            <w:lang w:val="en-GB"/>
-          </w:rPr>
-          <w:t>Supervised Learning is commonly used in sentiment analysis, predictive analysis based on regression or categorical classification, natural language processing, detecting email spam and image classification.</w:t>
-        </w:r>
-        <w:r>
-          <w:rPr>
-            <w:rFonts w:ascii="Arial" w:hAnsi="Arial" w:cs="Arial"/>
-            <w:sz w:val="24"/>
-            <w:szCs w:val="24"/>
-            <w:lang w:val="en-GB"/>
-          </w:rPr>
-          <w:t xml:space="preserve"> </w:t>
-        </w:r>
-      </w:ins>
+      <w:commentRangeStart w:id="11"/>
+      <w:r>
+        <w:rPr>
+          <w:rFonts w:ascii="Arial" w:hAnsi="Arial" w:cs="Arial"/>
+          <w:sz w:val="24"/>
+          <w:szCs w:val="24"/>
+          <w:lang w:val="en-GB"/>
+        </w:rPr>
+        <w:lastRenderedPageBreak/>
+        <w:t>Supervised Learning is commonly used in sentiment analysis, predictive analysis based on regression or categorical classification, natural language processing, detecting email spam and image classification.</w:t>
+      </w:r>
+      <w:r>
+        <w:rPr>
+          <w:rFonts w:ascii="Arial" w:hAnsi="Arial" w:cs="Arial"/>
+          <w:sz w:val="24"/>
+          <w:szCs w:val="24"/>
+          <w:lang w:val="en-GB"/>
+        </w:rPr>
+        <w:t xml:space="preserve"> </w:t>
+      </w:r>
       <w:r>
         <w:rPr>
           <w:rFonts w:ascii="Arial" w:hAnsi="Arial" w:cs="Arial"/>
@@ -2217,7 +2615,7 @@
         </w:rPr>
         <w:t>.</w:t>
       </w:r>
-      <w:del w:id="61" w:author="Alan Gatt" w:date="2023-03-22T10:37:00Z">
+      <w:del w:id="12" w:author="Alan Gatt" w:date="2023-03-22T10:37:00Z">
         <w:r>
           <w:rPr>
             <w:rFonts w:ascii="Arial" w:hAnsi="Arial" w:cs="Arial"/>
@@ -2246,7 +2644,7 @@
         </w:rPr>
         <w:t xml:space="preserve"> </w:t>
       </w:r>
-      <w:del w:id="62" w:author="Alan Gatt" w:date="2023-03-22T10:37:00Z">
+      <w:del w:id="13" w:author="Alan Gatt" w:date="2023-03-22T10:37:00Z">
         <w:r>
           <w:rPr>
             <w:rFonts w:ascii="Arial" w:hAnsi="Arial" w:cs="Arial"/>
@@ -2437,12 +2835,12 @@
         </w:rPr>
         <w:t xml:space="preserve">. </w:t>
       </w:r>
-      <w:commentRangeEnd w:id="59"/>
+      <w:commentRangeEnd w:id="11"/>
       <w:r>
         <w:rPr>
           <w:rStyle w:val="CommentReference"/>
         </w:rPr>
-        <w:commentReference w:id="59"/>
+        <w:commentReference w:id="11"/>
       </w:r>
     </w:p>
     <w:p>
@@ -2453,42 +2851,37 @@
           <w:szCs w:val="24"/>
           <w:lang w:val="en-GB"/>
         </w:rPr>
-        <w:pPrChange w:id="63" w:author="Alan Gatt" w:date="2023-03-22T10:17:00Z">
-          <w:pPr>
-            <w:ind w:left="720"/>
-          </w:pPr>
-        </w:pPrChange>
       </w:pPr>
     </w:p>
     <w:p>
       <w:pPr>
         <w:pStyle w:val="Heading2"/>
         <w:rPr>
-          <w:ins w:id="64" w:author="Alan Gatt" w:date="2023-03-22T10:39:00Z"/>
           <w:lang w:val="en-GB"/>
         </w:rPr>
       </w:pPr>
+      <w:bookmarkStart w:id="14" w:name="_Toc130457128"/>
       <w:r>
         <w:rPr>
           <w:lang w:val="en-GB"/>
         </w:rPr>
         <w:t xml:space="preserve">2.2 Forecasting Sales or </w:t>
       </w:r>
-      <w:commentRangeStart w:id="65"/>
+      <w:commentRangeStart w:id="15"/>
       <w:r>
         <w:rPr>
           <w:lang w:val="en-GB"/>
         </w:rPr>
         <w:t>Demand</w:t>
       </w:r>
-      <w:commentRangeEnd w:id="65"/>
+      <w:commentRangeEnd w:id="15"/>
       <w:r>
         <w:rPr>
           <w:rStyle w:val="CommentReference"/>
           <w:rFonts w:asciiTheme="minorHAnsi" w:eastAsiaTheme="minorHAnsi" w:hAnsiTheme="minorHAnsi" w:cstheme="minorBidi"/>
           <w:color w:val="auto"/>
         </w:rPr>
-        <w:commentReference w:id="65"/>
+        <w:commentReference w:id="15"/>
       </w:r>
       <w:r>
         <w:rPr>
@@ -2496,11 +2889,11 @@
         </w:rPr>
         <w:t>:</w:t>
       </w:r>
+      <w:bookmarkEnd w:id="14"/>
     </w:p>
     <w:p>
       <w:pPr>
         <w:rPr>
-          <w:ins w:id="66" w:author="Alan Gatt" w:date="2023-03-22T10:39:00Z"/>
           <w:lang w:val="en-GB"/>
         </w:rPr>
       </w:pPr>
@@ -2518,18 +2911,8 @@
         <w:rPr>
           <w:lang w:val="en-GB"/>
         </w:rPr>
-        <w:pPrChange w:id="67" w:author="Alan Gatt" w:date="2023-03-22T10:39:00Z">
-          <w:pPr/>
-        </w:pPrChange>
       </w:pPr>
-      <w:del w:id="68" w:author="Alan Gatt" w:date="2023-03-22T10:39:00Z">
-        <w:r>
-          <w:rPr>
-            <w:lang w:val="en-GB"/>
-          </w:rPr>
-          <w:tab/>
-        </w:r>
-      </w:del>
+      <w:bookmarkStart w:id="16" w:name="_Toc130457129"/>
       <w:r>
         <w:rPr>
           <w:lang w:val="en-GB"/>
@@ -2555,6 +2938,7 @@
         </w:rPr>
         <w:t>used</w:t>
       </w:r>
+      <w:bookmarkEnd w:id="16"/>
       <w:proofErr w:type="gramEnd"/>
     </w:p>
     <w:p>
@@ -2565,35 +2949,17 @@
           <w:szCs w:val="24"/>
           <w:lang w:val="en-GB"/>
         </w:rPr>
-        <w:pPrChange w:id="69" w:author="Alan Gatt" w:date="2023-03-22T10:17:00Z">
-          <w:pPr>
-            <w:ind w:left="720"/>
-          </w:pPr>
-        </w:pPrChange>
       </w:pPr>
-      <w:commentRangeStart w:id="70"/>
-      <w:del w:id="71" w:author="Alan Gatt" w:date="2023-03-22T10:40:00Z">
-        <w:r>
-          <w:rPr>
-            <w:rFonts w:ascii="Arial" w:hAnsi="Arial" w:cs="Arial"/>
-            <w:sz w:val="24"/>
-            <w:szCs w:val="24"/>
-            <w:lang w:val="en-GB"/>
-          </w:rPr>
-          <w:delText>The majority of</w:delText>
-        </w:r>
-      </w:del>
-      <w:ins w:id="72" w:author="Alan Gatt" w:date="2023-03-22T10:40:00Z">
-        <w:r>
-          <w:rPr>
-            <w:rFonts w:ascii="Arial" w:hAnsi="Arial" w:cs="Arial"/>
-            <w:sz w:val="24"/>
-            <w:szCs w:val="24"/>
-            <w:lang w:val="en-GB"/>
-          </w:rPr>
-          <w:t>Many</w:t>
-        </w:r>
-      </w:ins>
+      <w:commentRangeStart w:id="17"/>
+      <w:r>
+        <w:rPr>
+          <w:rFonts w:ascii="Arial" w:hAnsi="Arial" w:cs="Arial"/>
+          <w:sz w:val="24"/>
+          <w:szCs w:val="24"/>
+          <w:lang w:val="en-GB"/>
+        </w:rPr>
+        <w:t>Many</w:t>
+      </w:r>
       <w:r>
         <w:rPr>
           <w:rFonts w:ascii="Arial" w:hAnsi="Arial" w:cs="Arial"/>
@@ -2693,12 +3059,12 @@
         </w:rPr>
         <w:t xml:space="preserve"> on your wage and expenses.</w:t>
       </w:r>
-      <w:commentRangeEnd w:id="70"/>
+      <w:commentRangeEnd w:id="17"/>
       <w:r>
         <w:rPr>
           <w:rStyle w:val="CommentReference"/>
         </w:rPr>
-        <w:commentReference w:id="70"/>
+        <w:commentReference w:id="17"/>
       </w:r>
     </w:p>
     <w:p>
@@ -2709,13 +3075,8 @@
           <w:szCs w:val="24"/>
           <w:lang w:val="en-GB"/>
         </w:rPr>
-        <w:pPrChange w:id="73" w:author="Alan Gatt" w:date="2023-03-22T10:17:00Z">
-          <w:pPr>
-            <w:ind w:left="720"/>
-          </w:pPr>
-        </w:pPrChange>
       </w:pPr>
-      <w:commentRangeStart w:id="74"/>
+      <w:commentRangeStart w:id="18"/>
       <w:r>
         <w:rPr>
           <w:rFonts w:ascii="Arial" w:hAnsi="Arial" w:cs="Arial"/>
@@ -2947,12 +3308,12 @@
         </w:rPr>
         <w:t>.</w:t>
       </w:r>
-      <w:commentRangeEnd w:id="74"/>
+      <w:commentRangeEnd w:id="18"/>
       <w:r>
         <w:rPr>
           <w:rStyle w:val="CommentReference"/>
         </w:rPr>
-        <w:commentReference w:id="74"/>
+        <w:commentReference w:id="18"/>
       </w:r>
     </w:p>
     <w:p>
@@ -2963,11 +3324,6 @@
           <w:szCs w:val="24"/>
           <w:lang w:val="en-GB"/>
         </w:rPr>
-        <w:pPrChange w:id="75" w:author="Alan Gatt" w:date="2023-03-22T10:17:00Z">
-          <w:pPr>
-            <w:ind w:left="720"/>
-          </w:pPr>
-        </w:pPrChange>
       </w:pPr>
       <w:r>
         <w:rPr>
@@ -2976,190 +3332,199 @@
           <w:szCs w:val="24"/>
           <w:lang w:val="en-GB"/>
         </w:rPr>
+        <w:t xml:space="preserve">All these </w:t>
+      </w:r>
+      <w:r>
+        <w:rPr>
+          <w:rFonts w:ascii="Arial" w:hAnsi="Arial" w:cs="Arial"/>
+          <w:sz w:val="24"/>
+          <w:szCs w:val="24"/>
+          <w:lang w:val="en-GB"/>
+        </w:rPr>
+        <w:t>forecasts</w:t>
+      </w:r>
+      <w:r>
+        <w:rPr>
+          <w:rFonts w:ascii="Arial" w:hAnsi="Arial" w:cs="Arial"/>
+          <w:sz w:val="24"/>
+          <w:szCs w:val="24"/>
+          <w:lang w:val="en-GB"/>
+        </w:rPr>
+        <w:t xml:space="preserve"> </w:t>
+      </w:r>
+      <w:r>
+        <w:rPr>
+          <w:rFonts w:ascii="Arial" w:hAnsi="Arial" w:cs="Arial"/>
+          <w:sz w:val="24"/>
+          <w:szCs w:val="24"/>
+          <w:lang w:val="en-GB"/>
+        </w:rPr>
+        <w:t>can be</w:t>
+      </w:r>
+      <w:r>
+        <w:rPr>
+          <w:rFonts w:ascii="Arial" w:hAnsi="Arial" w:cs="Arial"/>
+          <w:sz w:val="24"/>
+          <w:szCs w:val="24"/>
+          <w:lang w:val="en-GB"/>
+        </w:rPr>
+        <w:t xml:space="preserve"> </w:t>
+      </w:r>
+      <w:r>
+        <w:rPr>
+          <w:rFonts w:ascii="Arial" w:hAnsi="Arial" w:cs="Arial"/>
+          <w:sz w:val="24"/>
+          <w:szCs w:val="24"/>
+          <w:lang w:val="en-GB"/>
+        </w:rPr>
+        <w:t>estimated based on</w:t>
+      </w:r>
+      <w:r>
+        <w:rPr>
+          <w:rFonts w:ascii="Arial" w:hAnsi="Arial" w:cs="Arial"/>
+          <w:sz w:val="24"/>
+          <w:szCs w:val="24"/>
+          <w:lang w:val="en-GB"/>
+        </w:rPr>
+        <w:t xml:space="preserve"> using multiple </w:t>
+      </w:r>
+      <w:r>
+        <w:rPr>
+          <w:rFonts w:ascii="Arial" w:hAnsi="Arial" w:cs="Arial"/>
+          <w:sz w:val="24"/>
+          <w:szCs w:val="24"/>
+          <w:lang w:val="en-GB"/>
+        </w:rPr>
+        <w:t xml:space="preserve">past </w:t>
+      </w:r>
+      <w:r>
+        <w:rPr>
+          <w:rFonts w:ascii="Arial" w:hAnsi="Arial" w:cs="Arial"/>
+          <w:sz w:val="24"/>
+          <w:szCs w:val="24"/>
+          <w:lang w:val="en-GB"/>
+        </w:rPr>
+        <w:t>parameters</w:t>
+      </w:r>
+      <w:r>
+        <w:rPr>
+          <w:rFonts w:ascii="Arial" w:hAnsi="Arial" w:cs="Arial"/>
+          <w:sz w:val="24"/>
+          <w:szCs w:val="24"/>
+          <w:lang w:val="en-GB"/>
+        </w:rPr>
+        <w:t xml:space="preserve"> called the predictors. </w:t>
+      </w:r>
+      <w:r>
+        <w:rPr>
+          <w:rFonts w:ascii="Arial" w:hAnsi="Arial" w:cs="Arial"/>
+          <w:sz w:val="24"/>
+          <w:szCs w:val="24"/>
+          <w:lang w:val="en-GB"/>
+        </w:rPr>
+        <w:t xml:space="preserve">This prediction is made available </w:t>
+      </w:r>
+      <w:r>
+        <w:rPr>
+          <w:rFonts w:ascii="Arial" w:hAnsi="Arial" w:cs="Arial"/>
+          <w:sz w:val="24"/>
+          <w:szCs w:val="24"/>
+          <w:lang w:val="en-GB"/>
+        </w:rPr>
+        <w:t>using the different algorithms found in Machine Learning</w:t>
+      </w:r>
+      <w:r>
+        <w:rPr>
+          <w:rFonts w:ascii="Arial" w:hAnsi="Arial" w:cs="Arial"/>
+          <w:sz w:val="24"/>
+          <w:szCs w:val="24"/>
+          <w:lang w:val="en-GB"/>
+        </w:rPr>
+        <w:t xml:space="preserve"> to be able to not only forecast upcoming data, but also help in decision-making and analysing </w:t>
+      </w:r>
+      <w:proofErr w:type="gramStart"/>
+      <w:r>
+        <w:rPr>
+          <w:rFonts w:ascii="Arial" w:hAnsi="Arial" w:cs="Arial"/>
+          <w:sz w:val="24"/>
+          <w:szCs w:val="24"/>
+          <w:lang w:val="en-GB"/>
+        </w:rPr>
+        <w:t>current status</w:t>
+      </w:r>
+      <w:proofErr w:type="gramEnd"/>
+      <w:r>
+        <w:rPr>
+          <w:rFonts w:ascii="Arial" w:hAnsi="Arial" w:cs="Arial"/>
+          <w:sz w:val="24"/>
+          <w:szCs w:val="24"/>
+          <w:lang w:val="en-GB"/>
+        </w:rPr>
+        <w:t xml:space="preserve"> such as </w:t>
+      </w:r>
+      <w:r>
+        <w:rPr>
+          <w:rFonts w:ascii="Arial" w:hAnsi="Arial" w:cs="Arial"/>
+          <w:sz w:val="24"/>
+          <w:szCs w:val="24"/>
+          <w:lang w:val="en-GB"/>
+        </w:rPr>
+        <w:t xml:space="preserve">the </w:t>
+      </w:r>
+      <w:r>
+        <w:rPr>
+          <w:rFonts w:ascii="Arial" w:hAnsi="Arial" w:cs="Arial"/>
+          <w:sz w:val="24"/>
+          <w:szCs w:val="24"/>
+          <w:lang w:val="en-GB"/>
+        </w:rPr>
+        <w:t>company</w:t>
+      </w:r>
+      <w:r>
+        <w:rPr>
+          <w:rFonts w:ascii="Arial" w:hAnsi="Arial" w:cs="Arial"/>
+          <w:sz w:val="24"/>
+          <w:szCs w:val="24"/>
+          <w:lang w:val="en-GB"/>
+        </w:rPr>
+        <w:t>’s</w:t>
+      </w:r>
+      <w:r>
+        <w:rPr>
+          <w:rFonts w:ascii="Arial" w:hAnsi="Arial" w:cs="Arial"/>
+          <w:sz w:val="24"/>
+          <w:szCs w:val="24"/>
+          <w:lang w:val="en-GB"/>
+        </w:rPr>
+        <w:t xml:space="preserve"> performance. </w:t>
+      </w:r>
+      <w:r>
+        <w:rPr>
+          <w:rFonts w:ascii="Arial" w:hAnsi="Arial" w:cs="Arial"/>
+          <w:sz w:val="24"/>
+          <w:szCs w:val="24"/>
+          <w:lang w:val="en-GB"/>
+        </w:rPr>
+        <w:t>The information based on the forecasting can help businesses to allocate resources</w:t>
+      </w:r>
+      <w:r>
+        <w:rPr>
+          <w:rFonts w:ascii="Arial" w:hAnsi="Arial" w:cs="Arial"/>
+          <w:sz w:val="24"/>
+          <w:szCs w:val="24"/>
+          <w:lang w:val="en-GB"/>
+        </w:rPr>
+        <w:t xml:space="preserve">, </w:t>
+      </w:r>
+      <w:r>
+        <w:rPr>
+          <w:rFonts w:ascii="Arial" w:hAnsi="Arial" w:cs="Arial"/>
+          <w:sz w:val="24"/>
+          <w:szCs w:val="24"/>
+          <w:lang w:val="en-GB"/>
+        </w:rPr>
         <w:lastRenderedPageBreak/>
-        <w:t xml:space="preserve">All these </w:t>
-      </w:r>
-      <w:r>
-        <w:rPr>
-          <w:rFonts w:ascii="Arial" w:hAnsi="Arial" w:cs="Arial"/>
-          <w:sz w:val="24"/>
-          <w:szCs w:val="24"/>
-          <w:lang w:val="en-GB"/>
-        </w:rPr>
-        <w:t>forecasts</w:t>
-      </w:r>
-      <w:r>
-        <w:rPr>
-          <w:rFonts w:ascii="Arial" w:hAnsi="Arial" w:cs="Arial"/>
-          <w:sz w:val="24"/>
-          <w:szCs w:val="24"/>
-          <w:lang w:val="en-GB"/>
-        </w:rPr>
-        <w:t xml:space="preserve"> </w:t>
-      </w:r>
-      <w:r>
-        <w:rPr>
-          <w:rFonts w:ascii="Arial" w:hAnsi="Arial" w:cs="Arial"/>
-          <w:sz w:val="24"/>
-          <w:szCs w:val="24"/>
-          <w:lang w:val="en-GB"/>
-        </w:rPr>
-        <w:t>can be</w:t>
-      </w:r>
-      <w:r>
-        <w:rPr>
-          <w:rFonts w:ascii="Arial" w:hAnsi="Arial" w:cs="Arial"/>
-          <w:sz w:val="24"/>
-          <w:szCs w:val="24"/>
-          <w:lang w:val="en-GB"/>
-        </w:rPr>
-        <w:t xml:space="preserve"> </w:t>
-      </w:r>
-      <w:r>
-        <w:rPr>
-          <w:rFonts w:ascii="Arial" w:hAnsi="Arial" w:cs="Arial"/>
-          <w:sz w:val="24"/>
-          <w:szCs w:val="24"/>
-          <w:lang w:val="en-GB"/>
-        </w:rPr>
-        <w:t>estimated based on</w:t>
-      </w:r>
-      <w:r>
-        <w:rPr>
-          <w:rFonts w:ascii="Arial" w:hAnsi="Arial" w:cs="Arial"/>
-          <w:sz w:val="24"/>
-          <w:szCs w:val="24"/>
-          <w:lang w:val="en-GB"/>
-        </w:rPr>
-        <w:t xml:space="preserve"> using multiple </w:t>
-      </w:r>
-      <w:r>
-        <w:rPr>
-          <w:rFonts w:ascii="Arial" w:hAnsi="Arial" w:cs="Arial"/>
-          <w:sz w:val="24"/>
-          <w:szCs w:val="24"/>
-          <w:lang w:val="en-GB"/>
-        </w:rPr>
-        <w:t xml:space="preserve">past </w:t>
-      </w:r>
-      <w:r>
-        <w:rPr>
-          <w:rFonts w:ascii="Arial" w:hAnsi="Arial" w:cs="Arial"/>
-          <w:sz w:val="24"/>
-          <w:szCs w:val="24"/>
-          <w:lang w:val="en-GB"/>
-        </w:rPr>
-        <w:t>parameters</w:t>
-      </w:r>
-      <w:r>
-        <w:rPr>
-          <w:rFonts w:ascii="Arial" w:hAnsi="Arial" w:cs="Arial"/>
-          <w:sz w:val="24"/>
-          <w:szCs w:val="24"/>
-          <w:lang w:val="en-GB"/>
-        </w:rPr>
-        <w:t xml:space="preserve"> called the predictors. </w:t>
-      </w:r>
-      <w:r>
-        <w:rPr>
-          <w:rFonts w:ascii="Arial" w:hAnsi="Arial" w:cs="Arial"/>
-          <w:sz w:val="24"/>
-          <w:szCs w:val="24"/>
-          <w:lang w:val="en-GB"/>
-        </w:rPr>
-        <w:t xml:space="preserve">This prediction is made available </w:t>
-      </w:r>
-      <w:r>
-        <w:rPr>
-          <w:rFonts w:ascii="Arial" w:hAnsi="Arial" w:cs="Arial"/>
-          <w:sz w:val="24"/>
-          <w:szCs w:val="24"/>
-          <w:lang w:val="en-GB"/>
-        </w:rPr>
-        <w:t>using the different algorithms found in Machine Learning</w:t>
-      </w:r>
-      <w:r>
-        <w:rPr>
-          <w:rFonts w:ascii="Arial" w:hAnsi="Arial" w:cs="Arial"/>
-          <w:sz w:val="24"/>
-          <w:szCs w:val="24"/>
-          <w:lang w:val="en-GB"/>
-        </w:rPr>
-        <w:t xml:space="preserve"> to be able to not only forecast upcoming data, but also help in decision-making and analysing </w:t>
-      </w:r>
-      <w:proofErr w:type="gramStart"/>
-      <w:r>
-        <w:rPr>
-          <w:rFonts w:ascii="Arial" w:hAnsi="Arial" w:cs="Arial"/>
-          <w:sz w:val="24"/>
-          <w:szCs w:val="24"/>
-          <w:lang w:val="en-GB"/>
-        </w:rPr>
-        <w:t>current status</w:t>
-      </w:r>
-      <w:proofErr w:type="gramEnd"/>
-      <w:r>
-        <w:rPr>
-          <w:rFonts w:ascii="Arial" w:hAnsi="Arial" w:cs="Arial"/>
-          <w:sz w:val="24"/>
-          <w:szCs w:val="24"/>
-          <w:lang w:val="en-GB"/>
-        </w:rPr>
-        <w:t xml:space="preserve"> such as </w:t>
-      </w:r>
-      <w:r>
-        <w:rPr>
-          <w:rFonts w:ascii="Arial" w:hAnsi="Arial" w:cs="Arial"/>
-          <w:sz w:val="24"/>
-          <w:szCs w:val="24"/>
-          <w:lang w:val="en-GB"/>
-        </w:rPr>
-        <w:t xml:space="preserve">the </w:t>
-      </w:r>
-      <w:r>
-        <w:rPr>
-          <w:rFonts w:ascii="Arial" w:hAnsi="Arial" w:cs="Arial"/>
-          <w:sz w:val="24"/>
-          <w:szCs w:val="24"/>
-          <w:lang w:val="en-GB"/>
-        </w:rPr>
-        <w:t>company</w:t>
-      </w:r>
-      <w:r>
-        <w:rPr>
-          <w:rFonts w:ascii="Arial" w:hAnsi="Arial" w:cs="Arial"/>
-          <w:sz w:val="24"/>
-          <w:szCs w:val="24"/>
-          <w:lang w:val="en-GB"/>
-        </w:rPr>
-        <w:t>’s</w:t>
-      </w:r>
-      <w:r>
-        <w:rPr>
-          <w:rFonts w:ascii="Arial" w:hAnsi="Arial" w:cs="Arial"/>
-          <w:sz w:val="24"/>
-          <w:szCs w:val="24"/>
-          <w:lang w:val="en-GB"/>
-        </w:rPr>
-        <w:t xml:space="preserve"> performance. </w:t>
-      </w:r>
-      <w:r>
-        <w:rPr>
-          <w:rFonts w:ascii="Arial" w:hAnsi="Arial" w:cs="Arial"/>
-          <w:sz w:val="24"/>
-          <w:szCs w:val="24"/>
-          <w:lang w:val="en-GB"/>
-        </w:rPr>
-        <w:t>The information based on the forecasting can help businesses to allocate resources</w:t>
-      </w:r>
-      <w:r>
-        <w:rPr>
-          <w:rFonts w:ascii="Arial" w:hAnsi="Arial" w:cs="Arial"/>
-          <w:sz w:val="24"/>
-          <w:szCs w:val="24"/>
-          <w:lang w:val="en-GB"/>
-        </w:rPr>
-        <w:t>, anticipate expenses</w:t>
+        <w:t>anticipate expenses</w:t>
       </w:r>
       <w:r>
         <w:rPr>
@@ -3320,11 +3685,6 @@
           <w:szCs w:val="24"/>
           <w:lang w:val="en-GB"/>
         </w:rPr>
-        <w:pPrChange w:id="76" w:author="Alan Gatt" w:date="2023-03-22T10:17:00Z">
-          <w:pPr>
-            <w:ind w:left="720"/>
-          </w:pPr>
-        </w:pPrChange>
       </w:pPr>
     </w:p>
     <w:p>
@@ -3335,11 +3695,6 @@
           <w:szCs w:val="24"/>
           <w:lang w:val="en-GB"/>
         </w:rPr>
-        <w:pPrChange w:id="77" w:author="Alan Gatt" w:date="2023-03-22T10:17:00Z">
-          <w:pPr>
-            <w:ind w:left="720"/>
-          </w:pPr>
-        </w:pPrChange>
       </w:pPr>
       <w:r>
         <w:rPr>
@@ -3368,11 +3723,6 @@
           <w:szCs w:val="24"/>
           <w:lang w:val="en-GB"/>
         </w:rPr>
-        <w:pPrChange w:id="78" w:author="Alan Gatt" w:date="2023-03-22T10:17:00Z">
-          <w:pPr>
-            <w:ind w:left="720"/>
-          </w:pPr>
-        </w:pPrChange>
       </w:pPr>
       <w:r>
         <w:rPr>
@@ -3561,37 +3911,24 @@
         </w:rPr>
         <w:t xml:space="preserve">, Random </w:t>
       </w:r>
-      <w:proofErr w:type="gramStart"/>
-      <w:r>
-        <w:rPr>
-          <w:rFonts w:ascii="Arial" w:hAnsi="Arial" w:cs="Arial"/>
-          <w:sz w:val="24"/>
-          <w:szCs w:val="24"/>
-          <w:lang w:val="en-GB"/>
-        </w:rPr>
-        <w:t xml:space="preserve">Forest, </w:t>
-      </w:r>
-      <w:ins w:id="79" w:author="Alan Gatt" w:date="2023-03-22T10:42:00Z">
-        <w:r>
-          <w:rPr>
-            <w:rFonts w:ascii="Arial" w:hAnsi="Arial" w:cs="Arial"/>
-            <w:sz w:val="24"/>
-            <w:szCs w:val="24"/>
-            <w:lang w:val="en-GB"/>
-          </w:rPr>
-          <w:t xml:space="preserve"> and</w:t>
-        </w:r>
-        <w:proofErr w:type="gramEnd"/>
-        <w:r>
-          <w:rPr>
-            <w:rFonts w:ascii="Arial" w:hAnsi="Arial" w:cs="Arial"/>
-            <w:sz w:val="24"/>
-            <w:szCs w:val="24"/>
-            <w:lang w:val="en-GB"/>
-          </w:rPr>
-          <w:t xml:space="preserve"> </w:t>
-        </w:r>
-      </w:ins>
+      <w:r>
+        <w:rPr>
+          <w:rFonts w:ascii="Arial" w:hAnsi="Arial" w:cs="Arial"/>
+          <w:sz w:val="24"/>
+          <w:szCs w:val="24"/>
+          <w:lang w:val="en-GB"/>
+        </w:rPr>
+        <w:t>Forest, and</w:t>
+      </w:r>
+      <w:r>
+        <w:rPr>
+          <w:rFonts w:ascii="Arial" w:hAnsi="Arial" w:cs="Arial"/>
+          <w:sz w:val="24"/>
+          <w:szCs w:val="24"/>
+          <w:lang w:val="en-GB"/>
+        </w:rPr>
+        <w:t xml:space="preserve"> </w:t>
+      </w:r>
       <w:r>
         <w:rPr>
           <w:rFonts w:ascii="Arial" w:hAnsi="Arial" w:cs="Arial"/>
@@ -3601,17 +3938,6 @@
         </w:rPr>
         <w:t>SVM</w:t>
       </w:r>
-      <w:del w:id="80" w:author="Alan Gatt" w:date="2023-03-22T10:42:00Z">
-        <w:r>
-          <w:rPr>
-            <w:rFonts w:ascii="Arial" w:hAnsi="Arial" w:cs="Arial"/>
-            <w:sz w:val="24"/>
-            <w:szCs w:val="24"/>
-            <w:lang w:val="en-GB"/>
-          </w:rPr>
-          <w:delText xml:space="preserve"> etc</w:delText>
-        </w:r>
-      </w:del>
       <w:r>
         <w:rPr>
           <w:rFonts w:ascii="Arial" w:hAnsi="Arial" w:cs="Arial"/>
@@ -3639,11 +3965,6 @@
           <w:szCs w:val="24"/>
           <w:lang w:val="en-GB"/>
         </w:rPr>
-        <w:pPrChange w:id="81" w:author="Alan Gatt" w:date="2023-03-22T10:17:00Z">
-          <w:pPr>
-            <w:ind w:left="720"/>
-          </w:pPr>
-        </w:pPrChange>
       </w:pPr>
       <w:r>
         <w:rPr>
@@ -3805,37 +4126,15 @@
         </w:rPr>
         <w:t xml:space="preserve">economic conditions. </w:t>
       </w:r>
-      <w:del w:id="82" w:author="Alan Gatt" w:date="2023-03-22T10:42:00Z">
-        <w:r>
-          <w:rPr>
-            <w:rFonts w:ascii="Arial" w:hAnsi="Arial" w:cs="Arial"/>
-            <w:sz w:val="24"/>
-            <w:szCs w:val="24"/>
-            <w:lang w:val="en-GB"/>
-          </w:rPr>
-          <w:delText xml:space="preserve">The </w:delText>
-        </w:r>
-      </w:del>
-      <w:ins w:id="83" w:author="Alan Gatt" w:date="2023-03-22T10:42:00Z">
-        <w:r>
-          <w:rPr>
-            <w:rFonts w:ascii="Arial" w:hAnsi="Arial" w:cs="Arial"/>
-            <w:sz w:val="24"/>
-            <w:szCs w:val="24"/>
-            <w:lang w:val="en-GB"/>
-          </w:rPr>
-          <w:t>A</w:t>
-        </w:r>
-        <w:r>
-          <w:rPr>
-            <w:rFonts w:ascii="Arial" w:hAnsi="Arial" w:cs="Arial"/>
-            <w:sz w:val="24"/>
-            <w:szCs w:val="24"/>
-            <w:lang w:val="en-GB"/>
-          </w:rPr>
-          <w:t xml:space="preserve"> </w:t>
-        </w:r>
-      </w:ins>
+      <w:r>
+        <w:rPr>
+          <w:rFonts w:ascii="Arial" w:hAnsi="Arial" w:cs="Arial"/>
+          <w:sz w:val="24"/>
+          <w:szCs w:val="24"/>
+          <w:lang w:val="en-GB"/>
+        </w:rPr>
+        <w:t xml:space="preserve">A </w:t>
+      </w:r>
       <w:r>
         <w:rPr>
           <w:rFonts w:ascii="Arial" w:hAnsi="Arial" w:cs="Arial"/>
@@ -3845,17 +4144,15 @@
         </w:rPr>
         <w:t>third patter</w:t>
       </w:r>
-      <w:ins w:id="84" w:author="Alan Gatt" w:date="2023-03-22T10:42:00Z">
-        <w:r>
-          <w:rPr>
-            <w:rFonts w:ascii="Arial" w:hAnsi="Arial" w:cs="Arial"/>
-            <w:sz w:val="24"/>
-            <w:szCs w:val="24"/>
-            <w:lang w:val="en-GB"/>
-          </w:rPr>
-          <w:t>n</w:t>
-        </w:r>
-      </w:ins>
+      <w:r>
+        <w:rPr>
+          <w:rFonts w:ascii="Arial" w:hAnsi="Arial" w:cs="Arial"/>
+          <w:sz w:val="24"/>
+          <w:szCs w:val="24"/>
+          <w:lang w:val="en-GB"/>
+        </w:rPr>
+        <w:t>n</w:t>
+      </w:r>
       <w:r>
         <w:rPr>
           <w:rFonts w:ascii="Arial" w:hAnsi="Arial" w:cs="Arial"/>
@@ -4018,11 +4315,6 @@
           <w:szCs w:val="24"/>
           <w:lang w:val="en-GB"/>
         </w:rPr>
-        <w:pPrChange w:id="85" w:author="Alan Gatt" w:date="2023-03-22T10:17:00Z">
-          <w:pPr>
-            <w:ind w:left="720"/>
-          </w:pPr>
-        </w:pPrChange>
       </w:pPr>
     </w:p>
     <w:p>
@@ -4033,11 +4325,6 @@
           <w:szCs w:val="24"/>
           <w:lang w:val="en-GB"/>
         </w:rPr>
-        <w:pPrChange w:id="86" w:author="Alan Gatt" w:date="2023-03-22T10:17:00Z">
-          <w:pPr>
-            <w:ind w:left="720"/>
-          </w:pPr>
-        </w:pPrChange>
       </w:pPr>
       <w:r>
         <w:rPr>
@@ -4068,11 +4355,6 @@
           <w:szCs w:val="24"/>
           <w:lang w:val="en-GB"/>
         </w:rPr>
-        <w:pPrChange w:id="87" w:author="Alan Gatt" w:date="2023-03-22T10:17:00Z">
-          <w:pPr>
-            <w:ind w:left="720"/>
-          </w:pPr>
-        </w:pPrChange>
       </w:pPr>
       <w:r>
         <w:rPr>
@@ -4083,28 +4365,15 @@
         </w:rPr>
         <w:t xml:space="preserve">Since most Machine Learning models </w:t>
       </w:r>
-      <w:del w:id="88" w:author="Alan Gatt" w:date="2023-03-22T10:42:00Z">
-        <w:r>
-          <w:rPr>
-            <w:rFonts w:ascii="Arial" w:hAnsi="Arial" w:cs="Arial"/>
-            <w:sz w:val="24"/>
-            <w:szCs w:val="24"/>
-            <w:lang w:val="en-GB"/>
-          </w:rPr>
-          <w:delText>are able to</w:delText>
-        </w:r>
-      </w:del>
-      <w:ins w:id="89" w:author="Alan Gatt" w:date="2023-03-22T10:42:00Z">
-        <w:r>
-          <w:rPr>
-            <w:rFonts w:ascii="Arial" w:hAnsi="Arial" w:cs="Arial"/>
-            <w:sz w:val="24"/>
-            <w:szCs w:val="24"/>
-            <w:lang w:val="en-GB"/>
-          </w:rPr>
-          <w:t>can</w:t>
-        </w:r>
-      </w:ins>
+      <w:r>
+        <w:rPr>
+          <w:rFonts w:ascii="Arial" w:hAnsi="Arial" w:cs="Arial"/>
+          <w:sz w:val="24"/>
+          <w:szCs w:val="24"/>
+          <w:lang w:val="en-GB"/>
+        </w:rPr>
+        <w:t>can</w:t>
+      </w:r>
       <w:r>
         <w:rPr>
           <w:rFonts w:ascii="Arial" w:hAnsi="Arial" w:cs="Arial"/>
@@ -4114,78 +4383,23 @@
         </w:rPr>
         <w:t xml:space="preserve"> understand only </w:t>
       </w:r>
-      <w:del w:id="90" w:author="Alan Gatt" w:date="2023-03-22T10:42:00Z">
-        <w:r>
-          <w:rPr>
-            <w:rFonts w:ascii="Arial" w:hAnsi="Arial" w:cs="Arial"/>
-            <w:sz w:val="24"/>
-            <w:szCs w:val="24"/>
-            <w:lang w:val="en-GB"/>
-          </w:rPr>
-          <w:delText xml:space="preserve">integer </w:delText>
-        </w:r>
-      </w:del>
-      <w:ins w:id="91" w:author="Alan Gatt" w:date="2023-03-22T10:42:00Z">
-        <w:r>
-          <w:rPr>
-            <w:rFonts w:ascii="Arial" w:hAnsi="Arial" w:cs="Arial"/>
-            <w:sz w:val="24"/>
-            <w:szCs w:val="24"/>
-            <w:lang w:val="en-GB"/>
-          </w:rPr>
-          <w:t>n</w:t>
-        </w:r>
-      </w:ins>
-      <w:ins w:id="92" w:author="Alan Gatt" w:date="2023-03-22T10:43:00Z">
-        <w:r>
-          <w:rPr>
-            <w:rFonts w:ascii="Arial" w:hAnsi="Arial" w:cs="Arial"/>
-            <w:sz w:val="24"/>
-            <w:szCs w:val="24"/>
-            <w:lang w:val="en-GB"/>
-          </w:rPr>
-          <w:t>umerical</w:t>
-        </w:r>
-      </w:ins>
-      <w:ins w:id="93" w:author="Alan Gatt" w:date="2023-03-22T10:42:00Z">
-        <w:r>
-          <w:rPr>
-            <w:rFonts w:ascii="Arial" w:hAnsi="Arial" w:cs="Arial"/>
-            <w:sz w:val="24"/>
-            <w:szCs w:val="24"/>
-            <w:lang w:val="en-GB"/>
-          </w:rPr>
-          <w:t xml:space="preserve"> </w:t>
-        </w:r>
-      </w:ins>
-      <w:r>
-        <w:rPr>
-          <w:rFonts w:ascii="Arial" w:hAnsi="Arial" w:cs="Arial"/>
-          <w:sz w:val="24"/>
-          <w:szCs w:val="24"/>
-          <w:lang w:val="en-GB"/>
-        </w:rPr>
-        <w:t xml:space="preserve">values, when </w:t>
-      </w:r>
-      <w:del w:id="94" w:author="Alan Gatt" w:date="2023-03-22T10:43:00Z">
-        <w:r>
-          <w:rPr>
-            <w:rFonts w:ascii="Arial" w:hAnsi="Arial" w:cs="Arial"/>
-            <w:sz w:val="24"/>
-            <w:szCs w:val="24"/>
-            <w:lang w:val="en-GB"/>
-          </w:rPr>
-          <w:delText xml:space="preserve">your </w:delText>
-        </w:r>
-      </w:del>
-      <w:r>
-        <w:rPr>
-          <w:rFonts w:ascii="Arial" w:hAnsi="Arial" w:cs="Arial"/>
-          <w:sz w:val="24"/>
-          <w:szCs w:val="24"/>
-          <w:lang w:val="en-GB"/>
-        </w:rPr>
-        <w:t xml:space="preserve">data contains </w:t>
+      <w:r>
+        <w:rPr>
+          <w:rFonts w:ascii="Arial" w:hAnsi="Arial" w:cs="Arial"/>
+          <w:sz w:val="24"/>
+          <w:szCs w:val="24"/>
+          <w:lang w:val="en-GB"/>
+        </w:rPr>
+        <w:t xml:space="preserve">numerical </w:t>
+      </w:r>
+      <w:r>
+        <w:rPr>
+          <w:rFonts w:ascii="Arial" w:hAnsi="Arial" w:cs="Arial"/>
+          <w:sz w:val="24"/>
+          <w:szCs w:val="24"/>
+          <w:lang w:val="en-GB"/>
+        </w:rPr>
+        <w:t xml:space="preserve">values, when data contains </w:t>
       </w:r>
       <w:r>
         <w:rPr>
@@ -4214,46 +4428,15 @@
         </w:rPr>
         <w:t xml:space="preserve">, </w:t>
       </w:r>
-      <w:del w:id="95" w:author="Alan Gatt" w:date="2023-03-22T10:43:00Z">
-        <w:r>
-          <w:rPr>
-            <w:rFonts w:ascii="Arial" w:hAnsi="Arial" w:cs="Arial"/>
-            <w:sz w:val="24"/>
-            <w:szCs w:val="24"/>
-            <w:lang w:val="en-GB"/>
-          </w:rPr>
-          <w:delText xml:space="preserve">a solution needs </w:delText>
-        </w:r>
-        <w:r>
-          <w:rPr>
-            <w:rFonts w:ascii="Arial" w:hAnsi="Arial" w:cs="Arial"/>
-            <w:sz w:val="24"/>
-            <w:szCs w:val="24"/>
-            <w:lang w:val="en-GB"/>
-          </w:rPr>
-          <w:delText xml:space="preserve">to be </w:delText>
-        </w:r>
-        <w:r>
-          <w:rPr>
-            <w:rFonts w:ascii="Arial" w:hAnsi="Arial" w:cs="Arial"/>
-            <w:sz w:val="24"/>
-            <w:szCs w:val="24"/>
-            <w:lang w:val="en-GB"/>
-          </w:rPr>
-          <w:delText>found</w:delText>
-        </w:r>
-      </w:del>
-      <w:ins w:id="96" w:author="Alan Gatt" w:date="2023-03-22T10:43:00Z">
-        <w:r>
-          <w:rPr>
-            <w:rFonts w:ascii="Arial" w:hAnsi="Arial" w:cs="Arial"/>
-            <w:sz w:val="24"/>
-            <w:szCs w:val="24"/>
-            <w:lang w:val="en-GB"/>
-          </w:rPr>
-          <w:t>a different approach must be taken</w:t>
-        </w:r>
-      </w:ins>
+      <w:r>
+        <w:rPr>
+          <w:rFonts w:ascii="Arial" w:hAnsi="Arial" w:cs="Arial"/>
+          <w:sz w:val="24"/>
+          <w:szCs w:val="24"/>
+          <w:lang w:val="en-GB"/>
+        </w:rPr>
+        <w:t>a different approach must be taken</w:t>
+      </w:r>
       <w:r>
         <w:rPr>
           <w:rFonts w:ascii="Arial" w:hAnsi="Arial" w:cs="Arial"/>
@@ -4385,7 +4568,88 @@
           <w:szCs w:val="24"/>
           <w:lang w:val="en-GB"/>
         </w:rPr>
-        <w:t xml:space="preserve"> </w:t>
+        <w:t xml:space="preserve"> may cause some undesired issues as the integers assigned may be misinterpreted by the algorithms as having some sort of hierarchical order. </w:t>
+      </w:r>
+      <w:r>
+        <w:rPr>
+          <w:rFonts w:ascii="Arial" w:hAnsi="Arial" w:cs="Arial"/>
+          <w:sz w:val="24"/>
+          <w:szCs w:val="24"/>
+          <w:lang w:val="en-GB"/>
+        </w:rPr>
+        <w:t>This issue may be resolved by us</w:t>
+      </w:r>
+      <w:r>
+        <w:rPr>
+          <w:rFonts w:ascii="Arial" w:hAnsi="Arial" w:cs="Arial"/>
+          <w:sz w:val="24"/>
+          <w:szCs w:val="24"/>
+          <w:lang w:val="en-GB"/>
+        </w:rPr>
+        <w:t>ing</w:t>
+      </w:r>
+      <w:r>
+        <w:rPr>
+          <w:rFonts w:ascii="Arial" w:hAnsi="Arial" w:cs="Arial"/>
+          <w:sz w:val="24"/>
+          <w:szCs w:val="24"/>
+          <w:lang w:val="en-GB"/>
+        </w:rPr>
+        <w:t xml:space="preserve"> the one-hot encoding technique. In this technique, </w:t>
+      </w:r>
+      <w:r>
+        <w:rPr>
+          <w:rFonts w:ascii="Arial" w:hAnsi="Arial" w:cs="Arial"/>
+          <w:sz w:val="24"/>
+          <w:szCs w:val="24"/>
+          <w:lang w:val="en-GB"/>
+        </w:rPr>
+        <w:t>several</w:t>
+      </w:r>
+      <w:r>
+        <w:rPr>
+          <w:rFonts w:ascii="Arial" w:hAnsi="Arial" w:cs="Arial"/>
+          <w:sz w:val="24"/>
+          <w:szCs w:val="24"/>
+          <w:lang w:val="en-GB"/>
+        </w:rPr>
+        <w:t xml:space="preserve"> additional features are created based on </w:t>
+      </w:r>
+      <w:r>
+        <w:rPr>
+          <w:rFonts w:ascii="Arial" w:hAnsi="Arial" w:cs="Arial"/>
+          <w:sz w:val="24"/>
+          <w:szCs w:val="24"/>
+          <w:lang w:val="en-GB"/>
+        </w:rPr>
+        <w:t>the number of unique values in the categorical feature</w:t>
+      </w:r>
+      <w:r>
+        <w:rPr>
+          <w:rFonts w:ascii="Arial" w:hAnsi="Arial" w:cs="Arial"/>
+          <w:sz w:val="24"/>
+          <w:szCs w:val="24"/>
+          <w:lang w:val="en-GB"/>
+        </w:rPr>
+        <w:t xml:space="preserve">. </w:t>
+      </w:r>
+      <w:r>
+        <w:rPr>
+          <w:rFonts w:ascii="Arial" w:hAnsi="Arial" w:cs="Arial"/>
+          <w:sz w:val="24"/>
+          <w:szCs w:val="24"/>
+          <w:lang w:val="en-GB"/>
+        </w:rPr>
+        <w:t xml:space="preserve">This mapping can have Q number of possible values, </w:t>
+      </w:r>
+      <w:r>
+        <w:rPr>
+          <w:rFonts w:ascii="Arial" w:hAnsi="Arial" w:cs="Arial"/>
+          <w:sz w:val="24"/>
+          <w:szCs w:val="24"/>
+          <w:lang w:val="en-GB"/>
+        </w:rPr>
+        <w:t xml:space="preserve">into a vector with Q number of elements, where only the element corresponding to the </w:t>
       </w:r>
       <w:r>
         <w:rPr>
@@ -4395,121 +4659,7 @@
           <w:lang w:val="en-GB"/>
         </w:rPr>
         <w:lastRenderedPageBreak/>
-        <w:t>may cause some undesired issues as the integers assigned may be misinterpreted by the algorithms as having some sort of hierarchical order</w:t>
-      </w:r>
-      <w:del w:id="97" w:author="Alan Gatt" w:date="2023-03-22T10:43:00Z">
-        <w:r>
-          <w:rPr>
-            <w:rFonts w:ascii="Arial" w:hAnsi="Arial" w:cs="Arial"/>
-            <w:sz w:val="24"/>
-            <w:szCs w:val="24"/>
-            <w:lang w:val="en-GB"/>
-          </w:rPr>
-          <w:delText xml:space="preserve"> in them</w:delText>
-        </w:r>
-      </w:del>
-      <w:r>
-        <w:rPr>
-          <w:rFonts w:ascii="Arial" w:hAnsi="Arial" w:cs="Arial"/>
-          <w:sz w:val="24"/>
-          <w:szCs w:val="24"/>
-          <w:lang w:val="en-GB"/>
-        </w:rPr>
-        <w:t xml:space="preserve">. </w:t>
-      </w:r>
-      <w:r>
-        <w:rPr>
-          <w:rFonts w:ascii="Arial" w:hAnsi="Arial" w:cs="Arial"/>
-          <w:sz w:val="24"/>
-          <w:szCs w:val="24"/>
-          <w:lang w:val="en-GB"/>
-        </w:rPr>
-        <w:t>This issue may be resolved by us</w:t>
-      </w:r>
-      <w:r>
-        <w:rPr>
-          <w:rFonts w:ascii="Arial" w:hAnsi="Arial" w:cs="Arial"/>
-          <w:sz w:val="24"/>
-          <w:szCs w:val="24"/>
-          <w:lang w:val="en-GB"/>
-        </w:rPr>
-        <w:t>ing</w:t>
-      </w:r>
-      <w:r>
-        <w:rPr>
-          <w:rFonts w:ascii="Arial" w:hAnsi="Arial" w:cs="Arial"/>
-          <w:sz w:val="24"/>
-          <w:szCs w:val="24"/>
-          <w:lang w:val="en-GB"/>
-        </w:rPr>
-        <w:t xml:space="preserve"> the one-hot encoding technique. In this technique, </w:t>
-      </w:r>
-      <w:del w:id="98" w:author="Alan Gatt" w:date="2023-03-22T10:43:00Z">
-        <w:r>
-          <w:rPr>
-            <w:rFonts w:ascii="Arial" w:hAnsi="Arial" w:cs="Arial"/>
-            <w:sz w:val="24"/>
-            <w:szCs w:val="24"/>
-            <w:lang w:val="en-GB"/>
-          </w:rPr>
-          <w:delText>a number of</w:delText>
-        </w:r>
-      </w:del>
-      <w:ins w:id="99" w:author="Alan Gatt" w:date="2023-03-22T10:43:00Z">
-        <w:r>
-          <w:rPr>
-            <w:rFonts w:ascii="Arial" w:hAnsi="Arial" w:cs="Arial"/>
-            <w:sz w:val="24"/>
-            <w:szCs w:val="24"/>
-            <w:lang w:val="en-GB"/>
-          </w:rPr>
-          <w:t>several</w:t>
-        </w:r>
-      </w:ins>
-      <w:r>
-        <w:rPr>
-          <w:rFonts w:ascii="Arial" w:hAnsi="Arial" w:cs="Arial"/>
-          <w:sz w:val="24"/>
-          <w:szCs w:val="24"/>
-          <w:lang w:val="en-GB"/>
-        </w:rPr>
-        <w:t xml:space="preserve"> additional features are created based on </w:t>
-      </w:r>
-      <w:r>
-        <w:rPr>
-          <w:rFonts w:ascii="Arial" w:hAnsi="Arial" w:cs="Arial"/>
-          <w:sz w:val="24"/>
-          <w:szCs w:val="24"/>
-          <w:lang w:val="en-GB"/>
-        </w:rPr>
-        <w:t>the number of unique values in the categorical feature</w:t>
-      </w:r>
-      <w:r>
-        <w:rPr>
-          <w:rFonts w:ascii="Arial" w:hAnsi="Arial" w:cs="Arial"/>
-          <w:sz w:val="24"/>
-          <w:szCs w:val="24"/>
-          <w:lang w:val="en-GB"/>
-        </w:rPr>
-        <w:t xml:space="preserve">. </w:t>
-      </w:r>
-      <w:r>
-        <w:rPr>
-          <w:rFonts w:ascii="Arial" w:hAnsi="Arial" w:cs="Arial"/>
-          <w:sz w:val="24"/>
-          <w:szCs w:val="24"/>
-          <w:lang w:val="en-GB"/>
-        </w:rPr>
-        <w:t xml:space="preserve">This mapping can have Q number of possible values, </w:t>
-      </w:r>
-      <w:r>
-        <w:rPr>
-          <w:rFonts w:ascii="Arial" w:hAnsi="Arial" w:cs="Arial"/>
-          <w:sz w:val="24"/>
-          <w:szCs w:val="24"/>
-          <w:lang w:val="en-GB"/>
-        </w:rPr>
-        <w:t>into a vector with Q number of elements, where only the element corresponding to the current feature value is “1”, while the remaining elements are “0’s”</w:t>
+        <w:t>current feature value is “1”, while the remaining elements are “0’s”</w:t>
       </w:r>
       <w:r>
         <w:rPr>
@@ -4607,11 +4757,6 @@
           <w:szCs w:val="24"/>
           <w:lang w:val="en-GB"/>
         </w:rPr>
-        <w:pPrChange w:id="100" w:author="Alan Gatt" w:date="2023-03-22T10:17:00Z">
-          <w:pPr>
-            <w:ind w:left="720"/>
-          </w:pPr>
-        </w:pPrChange>
       </w:pPr>
     </w:p>
     <w:p>
@@ -4620,12 +4765,8 @@
         <w:rPr>
           <w:lang w:val="en-GB"/>
         </w:rPr>
-        <w:pPrChange w:id="101" w:author="Alan Gatt" w:date="2023-03-22T10:43:00Z">
-          <w:pPr>
-            <w:ind w:left="720"/>
-          </w:pPr>
-        </w:pPrChange>
       </w:pPr>
+      <w:bookmarkStart w:id="19" w:name="_Toc130457130"/>
       <w:r>
         <w:rPr>
           <w:lang w:val="en-GB"/>
@@ -4636,13 +4777,19 @@
         <w:rPr>
           <w:lang w:val="en-GB"/>
         </w:rPr>
-        <w:t xml:space="preserve">Forecasting Models </w:t>
+        <w:t>Forecasting Models</w:t>
+      </w:r>
+      <w:bookmarkEnd w:id="19"/>
+      <w:r>
+        <w:rPr>
+          <w:lang w:val="en-GB"/>
+        </w:rPr>
+        <w:t xml:space="preserve"> </w:t>
       </w:r>
     </w:p>
     <w:p>
       <w:pPr>
         <w:rPr>
-          <w:ins w:id="102" w:author="Alan Gatt" w:date="2023-03-22T10:43:00Z"/>
           <w:rFonts w:ascii="Arial" w:hAnsi="Arial" w:cs="Arial"/>
           <w:sz w:val="24"/>
           <w:szCs w:val="24"/>
@@ -4658,11 +4805,6 @@
           <w:szCs w:val="24"/>
           <w:lang w:val="en-GB"/>
         </w:rPr>
-        <w:pPrChange w:id="103" w:author="Alan Gatt" w:date="2023-03-22T10:17:00Z">
-          <w:pPr>
-            <w:ind w:left="720"/>
-          </w:pPr>
-        </w:pPrChange>
       </w:pPr>
       <w:r>
         <w:rPr>
@@ -4718,28 +4860,15 @@
         </w:rPr>
         <w:t xml:space="preserve">The </w:t>
       </w:r>
-      <w:del w:id="104" w:author="Alan Gatt" w:date="2023-03-22T10:44:00Z">
-        <w:r>
-          <w:rPr>
-            <w:rFonts w:ascii="Arial" w:hAnsi="Arial" w:cs="Arial"/>
-            <w:sz w:val="24"/>
-            <w:szCs w:val="24"/>
-            <w:lang w:val="en-GB"/>
-          </w:rPr>
-          <w:delText>most commonly used</w:delText>
-        </w:r>
-      </w:del>
-      <w:ins w:id="105" w:author="Alan Gatt" w:date="2023-03-22T10:44:00Z">
-        <w:r>
-          <w:rPr>
-            <w:rFonts w:ascii="Arial" w:hAnsi="Arial" w:cs="Arial"/>
-            <w:sz w:val="24"/>
-            <w:szCs w:val="24"/>
-            <w:lang w:val="en-GB"/>
-          </w:rPr>
-          <w:t>most used</w:t>
-        </w:r>
-      </w:ins>
+      <w:r>
+        <w:rPr>
+          <w:rFonts w:ascii="Arial" w:hAnsi="Arial" w:cs="Arial"/>
+          <w:sz w:val="24"/>
+          <w:szCs w:val="24"/>
+          <w:lang w:val="en-GB"/>
+        </w:rPr>
+        <w:t>most used</w:t>
+      </w:r>
       <w:r>
         <w:rPr>
           <w:rFonts w:ascii="Arial" w:hAnsi="Arial" w:cs="Arial"/>
@@ -4985,28 +5114,15 @@
         </w:rPr>
         <w:t xml:space="preserve">unique </w:t>
       </w:r>
-      <w:del w:id="106" w:author="Alan Gatt" w:date="2023-03-22T10:44:00Z">
-        <w:r>
-          <w:rPr>
-            <w:rFonts w:ascii="Arial" w:hAnsi="Arial" w:cs="Arial"/>
-            <w:sz w:val="24"/>
-            <w:szCs w:val="24"/>
-            <w:lang w:val="en-GB"/>
-          </w:rPr>
-          <w:delText>algorithm</w:delText>
-        </w:r>
-      </w:del>
-      <w:ins w:id="107" w:author="Alan Gatt" w:date="2023-03-22T10:44:00Z">
-        <w:r>
-          <w:rPr>
-            <w:rFonts w:ascii="Arial" w:hAnsi="Arial" w:cs="Arial"/>
-            <w:sz w:val="24"/>
-            <w:szCs w:val="24"/>
-            <w:lang w:val="en-GB"/>
-          </w:rPr>
-          <w:t>algorithm,</w:t>
-        </w:r>
-      </w:ins>
+      <w:r>
+        <w:rPr>
+          <w:rFonts w:ascii="Arial" w:hAnsi="Arial" w:cs="Arial"/>
+          <w:sz w:val="24"/>
+          <w:szCs w:val="24"/>
+          <w:lang w:val="en-GB"/>
+        </w:rPr>
+        <w:t>algorithm,</w:t>
+      </w:r>
       <w:r>
         <w:rPr>
           <w:rFonts w:ascii="Arial" w:hAnsi="Arial" w:cs="Arial"/>
@@ -5025,13 +5141,8 @@
           <w:szCs w:val="24"/>
           <w:lang w:val="en-GB"/>
         </w:rPr>
-        <w:pPrChange w:id="108" w:author="Alan Gatt" w:date="2023-03-22T10:17:00Z">
-          <w:pPr>
-            <w:ind w:left="720"/>
-          </w:pPr>
-        </w:pPrChange>
       </w:pPr>
-      <w:commentRangeStart w:id="109"/>
+      <w:commentRangeStart w:id="20"/>
       <w:r>
         <w:rPr>
           <w:rFonts w:ascii="Arial" w:hAnsi="Arial" w:cs="Arial"/>
@@ -5128,12 +5239,12 @@
         </w:rPr>
         <w:t>The best model is then selected by calculating the Root Mean Squared Error (RMSE) of each model and choosing the approach with the smallest RMSE.</w:t>
       </w:r>
-      <w:commentRangeEnd w:id="109"/>
+      <w:commentRangeEnd w:id="20"/>
       <w:r>
         <w:rPr>
           <w:rStyle w:val="CommentReference"/>
         </w:rPr>
-        <w:commentReference w:id="109"/>
+        <w:commentReference w:id="20"/>
       </w:r>
     </w:p>
     <w:p>
@@ -5144,11 +5255,6 @@
           <w:szCs w:val="24"/>
           <w:lang w:val="en-GB"/>
         </w:rPr>
-        <w:pPrChange w:id="110" w:author="Alan Gatt" w:date="2023-03-22T10:17:00Z">
-          <w:pPr>
-            <w:ind w:left="720"/>
-          </w:pPr>
-        </w:pPrChange>
       </w:pPr>
     </w:p>
     <w:p>
@@ -5157,10 +5263,8 @@
         <w:rPr>
           <w:lang w:val="en-GB"/>
         </w:rPr>
-        <w:pPrChange w:id="111" w:author="Alan Gatt" w:date="2023-03-22T10:44:00Z">
-          <w:pPr/>
-        </w:pPrChange>
       </w:pPr>
+      <w:bookmarkStart w:id="21" w:name="_Toc130457131"/>
       <w:r>
         <w:rPr>
           <w:lang w:val="en-GB"/>
@@ -5173,26 +5277,23 @@
         </w:rPr>
         <w:t>:</w:t>
       </w:r>
+      <w:bookmarkEnd w:id="21"/>
     </w:p>
     <w:p>
       <w:pPr>
         <w:pStyle w:val="Heading3"/>
-        <w:rPr>
-          <w:rPrChange w:id="112" w:author="Alan Gatt" w:date="2023-03-22T12:01:00Z">
-            <w:rPr>
-              <w:lang w:val="en-GB"/>
-            </w:rPr>
-          </w:rPrChange>
-        </w:rPr>
-        <w:pPrChange w:id="113" w:author="Alan Gatt" w:date="2023-03-22T12:01:00Z">
-          <w:pPr/>
-        </w:pPrChange>
       </w:pPr>
       <w:r>
         <w:rPr>
           <w:lang w:val="en-GB"/>
         </w:rPr>
         <w:tab/>
+      </w:r>
+      <w:bookmarkStart w:id="22" w:name="_Toc130457132"/>
+      <w:r>
+        <w:rPr>
+          <w:lang w:val="en-GB"/>
+        </w:rPr>
         <w:t xml:space="preserve">2.3.1 Reaching customer </w:t>
       </w:r>
       <w:proofErr w:type="gramStart"/>
@@ -5202,6 +5303,7 @@
         </w:rPr>
         <w:t>demand</w:t>
       </w:r>
+      <w:bookmarkEnd w:id="22"/>
       <w:proofErr w:type="gramEnd"/>
     </w:p>
     <w:p>
@@ -5212,11 +5314,6 @@
           <w:szCs w:val="24"/>
           <w:lang w:val="en-GB"/>
         </w:rPr>
-        <w:pPrChange w:id="114" w:author="Alan Gatt" w:date="2023-03-22T10:17:00Z">
-          <w:pPr>
-            <w:ind w:left="720"/>
-          </w:pPr>
-        </w:pPrChange>
       </w:pPr>
       <w:r>
         <w:rPr>
@@ -5809,11 +5906,6 @@
           <w:szCs w:val="24"/>
           <w:lang w:val="en-GB"/>
         </w:rPr>
-        <w:pPrChange w:id="115" w:author="Alan Gatt" w:date="2023-03-22T10:17:00Z">
-          <w:pPr>
-            <w:ind w:left="720"/>
-          </w:pPr>
-        </w:pPrChange>
       </w:pPr>
     </w:p>
     <w:p>
@@ -5822,19 +5914,15 @@
         <w:rPr>
           <w:lang w:val="en-GB"/>
         </w:rPr>
-        <w:pPrChange w:id="116" w:author="Alan Gatt" w:date="2023-03-22T12:03:00Z">
-          <w:pPr>
-            <w:ind w:left="720"/>
-          </w:pPr>
-        </w:pPrChange>
       </w:pPr>
-      <w:r>
-        <w:rPr>
-          <w:lang w:val="en-GB"/>
-        </w:rPr>
-        <w:lastRenderedPageBreak/>
+      <w:bookmarkStart w:id="23" w:name="_Toc130457133"/>
+      <w:r>
+        <w:rPr>
+          <w:lang w:val="en-GB"/>
+        </w:rPr>
         <w:t>2.3.2 Seasonality</w:t>
       </w:r>
+      <w:bookmarkEnd w:id="23"/>
     </w:p>
     <w:p>
       <w:pPr>
@@ -5844,11 +5932,6 @@
           <w:szCs w:val="24"/>
           <w:lang w:val="en-GB"/>
         </w:rPr>
-        <w:pPrChange w:id="117" w:author="Alan Gatt" w:date="2023-03-22T10:17:00Z">
-          <w:pPr>
-            <w:ind w:left="720"/>
-          </w:pPr>
-        </w:pPrChange>
       </w:pPr>
       <w:r>
         <w:rPr>
@@ -6043,7 +6126,17 @@
           <w:szCs w:val="24"/>
           <w:lang w:val="en-GB"/>
         </w:rPr>
-        <w:t xml:space="preserve">In an industry, seasonality in sales is highly influenced by the different seasons of the year, holiday periods such as summer breaks or Christmas </w:t>
+        <w:t xml:space="preserve">In an industry, seasonality in sales is highly influenced by the different seasons of the year, holiday periods such as </w:t>
+      </w:r>
+      <w:r>
+        <w:rPr>
+          <w:rFonts w:ascii="Arial" w:hAnsi="Arial" w:cs="Arial"/>
+          <w:sz w:val="24"/>
+          <w:szCs w:val="24"/>
+          <w:lang w:val="en-GB"/>
+        </w:rPr>
+        <w:lastRenderedPageBreak/>
+        <w:t xml:space="preserve">summer breaks or Christmas </w:t>
       </w:r>
       <w:r>
         <w:rPr>
@@ -6063,28 +6156,15 @@
         </w:rPr>
         <w:t xml:space="preserve"> other notable dates such as Mother’s Day, Father’s </w:t>
       </w:r>
-      <w:del w:id="118" w:author="Alan Gatt" w:date="2023-03-22T12:04:00Z">
-        <w:r>
-          <w:rPr>
-            <w:rFonts w:ascii="Arial" w:hAnsi="Arial" w:cs="Arial"/>
-            <w:sz w:val="24"/>
-            <w:szCs w:val="24"/>
-            <w:lang w:val="en-GB"/>
-          </w:rPr>
-          <w:delText>Day</w:delText>
-        </w:r>
-      </w:del>
-      <w:ins w:id="119" w:author="Alan Gatt" w:date="2023-03-22T12:04:00Z">
-        <w:r>
-          <w:rPr>
-            <w:rFonts w:ascii="Arial" w:hAnsi="Arial" w:cs="Arial"/>
-            <w:sz w:val="24"/>
-            <w:szCs w:val="24"/>
-            <w:lang w:val="en-GB"/>
-          </w:rPr>
-          <w:t>Day,</w:t>
-        </w:r>
-      </w:ins>
+      <w:r>
+        <w:rPr>
+          <w:rFonts w:ascii="Arial" w:hAnsi="Arial" w:cs="Arial"/>
+          <w:sz w:val="24"/>
+          <w:szCs w:val="24"/>
+          <w:lang w:val="en-GB"/>
+        </w:rPr>
+        <w:t>Day,</w:t>
+      </w:r>
       <w:r>
         <w:rPr>
           <w:rFonts w:ascii="Arial" w:hAnsi="Arial" w:cs="Arial"/>
@@ -6130,28 +6210,15 @@
         </w:rPr>
         <w:t xml:space="preserve"> be very high because if the forecast is inaccurate, this may cause major issues in marketing, production, </w:t>
       </w:r>
-      <w:del w:id="120" w:author="Alan Gatt" w:date="2023-03-22T12:04:00Z">
-        <w:r>
-          <w:rPr>
-            <w:rFonts w:ascii="Arial" w:hAnsi="Arial" w:cs="Arial"/>
-            <w:sz w:val="24"/>
-            <w:szCs w:val="24"/>
-            <w:lang w:val="en-GB"/>
-          </w:rPr>
-          <w:delText>investment</w:delText>
-        </w:r>
-      </w:del>
-      <w:ins w:id="121" w:author="Alan Gatt" w:date="2023-03-22T12:04:00Z">
-        <w:r>
-          <w:rPr>
-            <w:rFonts w:ascii="Arial" w:hAnsi="Arial" w:cs="Arial"/>
-            <w:sz w:val="24"/>
-            <w:szCs w:val="24"/>
-            <w:lang w:val="en-GB"/>
-          </w:rPr>
-          <w:t>investment,</w:t>
-        </w:r>
-      </w:ins>
+      <w:r>
+        <w:rPr>
+          <w:rFonts w:ascii="Arial" w:hAnsi="Arial" w:cs="Arial"/>
+          <w:sz w:val="24"/>
+          <w:szCs w:val="24"/>
+          <w:lang w:val="en-GB"/>
+        </w:rPr>
+        <w:t>investment,</w:t>
+      </w:r>
       <w:r>
         <w:rPr>
           <w:rFonts w:ascii="Arial" w:hAnsi="Arial" w:cs="Arial"/>
@@ -6300,11 +6367,6 @@
           <w:szCs w:val="24"/>
           <w:lang w:val="en-GB"/>
         </w:rPr>
-        <w:pPrChange w:id="122" w:author="Alan Gatt" w:date="2023-03-22T10:17:00Z">
-          <w:pPr>
-            <w:ind w:left="720"/>
-          </w:pPr>
-        </w:pPrChange>
       </w:pPr>
     </w:p>
     <w:p>
@@ -6315,11 +6377,6 @@
           <w:szCs w:val="24"/>
           <w:lang w:val="en-GB"/>
         </w:rPr>
-        <w:pPrChange w:id="123" w:author="Alan Gatt" w:date="2023-03-22T10:17:00Z">
-          <w:pPr>
-            <w:ind w:left="720"/>
-          </w:pPr>
-        </w:pPrChange>
       </w:pPr>
       <w:r>
         <w:rPr>
@@ -6339,11 +6396,6 @@
           <w:szCs w:val="24"/>
           <w:lang w:val="en-GB"/>
         </w:rPr>
-        <w:pPrChange w:id="124" w:author="Alan Gatt" w:date="2023-03-22T10:17:00Z">
-          <w:pPr>
-            <w:ind w:left="720"/>
-          </w:pPr>
-        </w:pPrChange>
       </w:pPr>
       <w:r>
         <w:rPr>
@@ -6527,11 +6579,6 @@
           <w:szCs w:val="24"/>
           <w:lang w:val="en-GB"/>
         </w:rPr>
-        <w:pPrChange w:id="125" w:author="Alan Gatt" w:date="2023-03-22T10:17:00Z">
-          <w:pPr>
-            <w:ind w:left="720"/>
-          </w:pPr>
-        </w:pPrChange>
       </w:pPr>
     </w:p>
     <w:p>
@@ -6542,11 +6589,6 @@
           <w:szCs w:val="24"/>
           <w:lang w:val="en-GB"/>
         </w:rPr>
-        <w:pPrChange w:id="126" w:author="Alan Gatt" w:date="2023-03-22T10:17:00Z">
-          <w:pPr>
-            <w:ind w:left="720"/>
-          </w:pPr>
-        </w:pPrChange>
       </w:pPr>
       <w:r>
         <w:rPr>
@@ -6566,11 +6608,6 @@
           <w:szCs w:val="24"/>
           <w:lang w:val="en-GB"/>
         </w:rPr>
-        <w:pPrChange w:id="127" w:author="Alan Gatt" w:date="2023-03-22T10:17:00Z">
-          <w:pPr>
-            <w:ind w:left="720"/>
-          </w:pPr>
-        </w:pPrChange>
       </w:pPr>
       <w:r>
         <w:rPr>
@@ -6823,11 +6860,6 @@
           <w:u w:val="none"/>
           <w:lang w:val="en-GB"/>
         </w:rPr>
-        <w:pPrChange w:id="128" w:author="Alan Gatt" w:date="2023-03-22T10:17:00Z">
-          <w:pPr>
-            <w:ind w:left="720"/>
-          </w:pPr>
-        </w:pPrChange>
       </w:pPr>
     </w:p>
     <w:p>
@@ -6842,10 +6874,8 @@
           <w:u w:val="none"/>
           <w:lang w:val="en-GB"/>
         </w:rPr>
-        <w:pPrChange w:id="129" w:author="Alan Gatt" w:date="2023-03-22T12:05:00Z">
-          <w:pPr/>
-        </w:pPrChange>
       </w:pPr>
+      <w:bookmarkStart w:id="24" w:name="_Toc130457134"/>
       <w:r>
         <w:rPr>
           <w:rStyle w:val="Hyperlink"/>
@@ -6856,9 +6886,9 @@
           <w:u w:val="none"/>
           <w:lang w:val="en-GB"/>
         </w:rPr>
-        <w:lastRenderedPageBreak/>
         <w:t>2.4 Extraordinary events affecting sales:</w:t>
       </w:r>
+      <w:bookmarkEnd w:id="24"/>
     </w:p>
     <w:p>
       <w:pPr>
@@ -6870,9 +6900,6 @@
           <w:u w:val="none"/>
           <w:lang w:val="en-GB"/>
         </w:rPr>
-        <w:pPrChange w:id="130" w:author="Alan Gatt" w:date="2023-03-22T12:05:00Z">
-          <w:pPr/>
-        </w:pPrChange>
       </w:pPr>
       <w:r>
         <w:rPr>
@@ -6883,8 +6910,19 @@
           <w:lang w:val="en-GB"/>
         </w:rPr>
         <w:tab/>
+      </w:r>
+      <w:bookmarkStart w:id="25" w:name="_Toc130457135"/>
+      <w:r>
+        <w:rPr>
+          <w:rStyle w:val="Hyperlink"/>
+          <w:rFonts w:ascii="Arial" w:hAnsi="Arial" w:cs="Arial"/>
+          <w:color w:val="auto"/>
+          <w:u w:val="none"/>
+          <w:lang w:val="en-GB"/>
+        </w:rPr>
         <w:t>2.4.1 Covid</w:t>
       </w:r>
+      <w:bookmarkEnd w:id="25"/>
     </w:p>
     <w:p>
       <w:pPr>
@@ -6898,9 +6936,6 @@
           <w:u w:val="none"/>
           <w:lang w:val="en-GB"/>
         </w:rPr>
-        <w:pPrChange w:id="131" w:author="Alan Gatt" w:date="2023-03-22T12:05:00Z">
-          <w:pPr/>
-        </w:pPrChange>
       </w:pPr>
       <w:r>
         <w:rPr>
@@ -6931,7 +6966,6 @@
     <w:p>
       <w:pPr>
         <w:rPr>
-          <w:ins w:id="132" w:author="Alan Gatt" w:date="2023-03-22T12:05:00Z"/>
           <w:rStyle w:val="Hyperlink"/>
           <w:rFonts w:ascii="Arial" w:hAnsi="Arial" w:cs="Arial"/>
           <w:color w:val="auto"/>
@@ -6953,13 +6987,8 @@
           <w:u w:val="none"/>
           <w:lang w:val="en-GB"/>
         </w:rPr>
-        <w:pPrChange w:id="133" w:author="Alan Gatt" w:date="2023-03-22T10:17:00Z">
-          <w:pPr>
-            <w:ind w:left="1440"/>
-          </w:pPr>
-        </w:pPrChange>
       </w:pPr>
-      <w:commentRangeStart w:id="134"/>
+      <w:commentRangeStart w:id="26"/>
       <w:r>
         <w:rPr>
           <w:rStyle w:val="Hyperlink"/>
@@ -6996,12 +7025,12 @@
         </w:rPr>
         <w:t xml:space="preserve"> around the world</w:t>
       </w:r>
-      <w:commentRangeEnd w:id="134"/>
+      <w:commentRangeEnd w:id="26"/>
       <w:r>
         <w:rPr>
           <w:rStyle w:val="CommentReference"/>
         </w:rPr>
-        <w:commentReference w:id="134"/>
+        <w:commentReference w:id="26"/>
       </w:r>
       <w:r>
         <w:rPr>
@@ -7037,9 +7066,8 @@
           <w:u w:val="none"/>
           <w:lang w:val="en-GB"/>
         </w:rPr>
-        <w:t xml:space="preserve">To slow the spread of COVID-19, governments enforced social distancing restrictions and lockdowns on businesses deemed nonessential. </w:t>
-      </w:r>
-      <w:commentRangeStart w:id="135"/>
+        <w:t xml:space="preserve">To slow the spread of COVID-19, governments enforced social distancing restrictions and lockdowns on businesses deemed </w:t>
+      </w:r>
       <w:r>
         <w:rPr>
           <w:rStyle w:val="Hyperlink"/>
@@ -7050,6 +7078,20 @@
           <w:u w:val="none"/>
           <w:lang w:val="en-GB"/>
         </w:rPr>
+        <w:lastRenderedPageBreak/>
+        <w:t xml:space="preserve">nonessential. </w:t>
+      </w:r>
+      <w:commentRangeStart w:id="27"/>
+      <w:r>
+        <w:rPr>
+          <w:rStyle w:val="Hyperlink"/>
+          <w:rFonts w:ascii="Arial" w:hAnsi="Arial" w:cs="Arial"/>
+          <w:color w:val="auto"/>
+          <w:sz w:val="24"/>
+          <w:szCs w:val="24"/>
+          <w:u w:val="none"/>
+          <w:lang w:val="en-GB"/>
+        </w:rPr>
         <w:t xml:space="preserve">The essential businesses were also enforced by restrictions, yet they were less drastic. </w:t>
       </w:r>
       <w:r>
@@ -7208,12 +7250,12 @@
         </w:rPr>
         <w:t xml:space="preserve"> that sales losses were largest in businesses affected by mandatory lockdowns such as accommodations, drinking places, and arts, entertainment, and recreation</w:t>
       </w:r>
-      <w:commentRangeEnd w:id="135"/>
+      <w:commentRangeEnd w:id="27"/>
       <w:r>
         <w:rPr>
           <w:rStyle w:val="CommentReference"/>
         </w:rPr>
-        <w:commentReference w:id="135"/>
+        <w:commentReference w:id="27"/>
       </w:r>
       <w:sdt>
         <w:sdtPr>
@@ -7378,11 +7420,6 @@
           <w:u w:val="none"/>
           <w:lang w:val="en-GB"/>
         </w:rPr>
-        <w:pPrChange w:id="136" w:author="Alan Gatt" w:date="2023-03-22T10:17:00Z">
-          <w:pPr>
-            <w:ind w:left="1440"/>
-          </w:pPr>
-        </w:pPrChange>
       </w:pPr>
       <w:r>
         <w:rPr>
@@ -7492,11 +7529,6 @@
           <w:u w:val="none"/>
           <w:lang w:val="en-GB"/>
         </w:rPr>
-        <w:pPrChange w:id="137" w:author="Alan Gatt" w:date="2023-03-22T10:17:00Z">
-          <w:pPr>
-            <w:ind w:left="1440"/>
-          </w:pPr>
-        </w:pPrChange>
       </w:pPr>
       <w:r>
         <w:rPr>
@@ -7558,11 +7590,6 @@
           <w:u w:val="none"/>
           <w:lang w:val="en-GB"/>
         </w:rPr>
-        <w:pPrChange w:id="138" w:author="Alan Gatt" w:date="2023-03-22T10:17:00Z">
-          <w:pPr>
-            <w:ind w:left="1440"/>
-          </w:pPr>
-        </w:pPrChange>
       </w:pPr>
       <w:r>
         <w:rPr>
@@ -7684,11 +7711,6 @@
           <w:u w:val="none"/>
           <w:lang w:val="en-GB"/>
         </w:rPr>
-        <w:pPrChange w:id="139" w:author="Alan Gatt" w:date="2023-03-22T10:17:00Z">
-          <w:pPr>
-            <w:ind w:left="1440"/>
-          </w:pPr>
-        </w:pPrChange>
       </w:pPr>
       <w:r>
         <w:rPr>
@@ -7798,11 +7820,6 @@
           <w:u w:val="none"/>
           <w:lang w:val="en-GB"/>
         </w:rPr>
-        <w:pPrChange w:id="140" w:author="Alan Gatt" w:date="2023-03-22T10:17:00Z">
-          <w:pPr>
-            <w:ind w:left="1440"/>
-          </w:pPr>
-        </w:pPrChange>
       </w:pPr>
       <w:r>
         <w:rPr>
@@ -7989,11 +8006,6 @@
           <w:u w:val="none"/>
           <w:lang w:val="en-GB"/>
         </w:rPr>
-        <w:pPrChange w:id="141" w:author="Alan Gatt" w:date="2023-03-22T10:17:00Z">
-          <w:pPr>
-            <w:ind w:left="720"/>
-          </w:pPr>
-        </w:pPrChange>
       </w:pPr>
       <w:r>
         <w:rPr>
@@ -8019,11 +8031,6 @@
           <w:u w:val="none"/>
           <w:lang w:val="en-GB"/>
         </w:rPr>
-        <w:pPrChange w:id="142" w:author="Alan Gatt" w:date="2023-03-22T10:17:00Z">
-          <w:pPr>
-            <w:ind w:left="720"/>
-          </w:pPr>
-        </w:pPrChange>
       </w:pPr>
       <w:r>
         <w:rPr>
@@ -8035,6 +8042,7 @@
           <w:u w:val="none"/>
           <w:lang w:val="en-GB"/>
         </w:rPr>
+        <w:lastRenderedPageBreak/>
         <w:t xml:space="preserve">According to research found, </w:t>
       </w:r>
       <w:r>
@@ -8185,11 +8193,6 @@
           <w:u w:val="none"/>
           <w:lang w:val="en-GB"/>
         </w:rPr>
-        <w:pPrChange w:id="143" w:author="Alan Gatt" w:date="2023-03-22T10:17:00Z">
-          <w:pPr>
-            <w:ind w:left="720"/>
-          </w:pPr>
-        </w:pPrChange>
       </w:pPr>
       <w:r>
         <w:rPr>
@@ -8338,11 +8341,6 @@
           <w:u w:val="none"/>
           <w:lang w:val="en-GB"/>
         </w:rPr>
-        <w:pPrChange w:id="144" w:author="Alan Gatt" w:date="2023-03-22T10:17:00Z">
-          <w:pPr>
-            <w:ind w:left="720"/>
-          </w:pPr>
-        </w:pPrChange>
       </w:pPr>
     </w:p>
     <w:p>
@@ -8356,11 +8354,6 @@
           <w:u w:val="none"/>
           <w:lang w:val="en-GB"/>
         </w:rPr>
-        <w:pPrChange w:id="145" w:author="Alan Gatt" w:date="2023-03-22T10:17:00Z">
-          <w:pPr>
-            <w:ind w:left="720"/>
-          </w:pPr>
-        </w:pPrChange>
       </w:pPr>
       <w:r>
         <w:rPr>
@@ -8386,11 +8379,6 @@
           <w:u w:val="none"/>
           <w:lang w:val="en-GB"/>
         </w:rPr>
-        <w:pPrChange w:id="146" w:author="Alan Gatt" w:date="2023-03-22T10:17:00Z">
-          <w:pPr>
-            <w:ind w:left="720"/>
-          </w:pPr>
-        </w:pPrChange>
       </w:pPr>
       <w:r>
         <w:rPr>
@@ -8432,6 +8420,7 @@
         </w:rPr>
       </w:pPr>
     </w:p>
+    <w:bookmarkStart w:id="28" w:name="_Toc130457136" w:displacedByCustomXml="next"/>
     <w:sdt>
       <w:sdtPr>
         <w:rPr>
@@ -8462,6 +8451,7 @@
           <w:r>
             <w:t>Bibliography</w:t>
           </w:r>
+          <w:bookmarkEnd w:id="28"/>
         </w:p>
         <w:sdt>
           <w:sdtPr>
@@ -8858,7 +8848,6 @@
                         <w:noProof/>
                         <w:lang w:val="en-US"/>
                       </w:rPr>
-                      <w:lastRenderedPageBreak/>
                       <w:t xml:space="preserve">[7] </w:t>
                     </w:r>
                   </w:p>
@@ -8975,6 +8964,7 @@
                         <w:noProof/>
                         <w:lang w:val="en-US"/>
                       </w:rPr>
+                      <w:lastRenderedPageBreak/>
                       <w:t xml:space="preserve">[9] </w:t>
                     </w:r>
                   </w:p>
@@ -9570,7 +9560,7 @@
 
 <file path=word/comments.xml><?xml version="1.0" encoding="utf-8"?>
 <w:comments xmlns:wpc="http://schemas.microsoft.com/office/word/2010/wordprocessingCanvas" xmlns:cx="http://schemas.microsoft.com/office/drawing/2014/chartex" xmlns:cx1="http://schemas.microsoft.com/office/drawing/2015/9/8/chartex" xmlns:cx2="http://schemas.microsoft.com/office/drawing/2015/10/21/chartex" xmlns:cx3="http://schemas.microsoft.com/office/drawing/2016/5/9/chartex" xmlns:cx4="http://schemas.microsoft.com/office/drawing/2016/5/10/chartex" xmlns:cx5="http://schemas.microsoft.com/office/drawing/2016/5/11/chartex" xmlns:cx6="http://schemas.microsoft.com/office/drawing/2016/5/12/chartex" xmlns:cx7="http://schemas.microsoft.com/office/drawing/2016/5/13/chartex" xmlns:cx8="http://schemas.microsoft.com/office/drawing/2016/5/14/chartex" xmlns:mc="http://schemas.openxmlformats.org/markup-compatibility/2006" xmlns:aink="http://schemas.microsoft.com/office/drawing/2016/ink" xmlns:am3d="http://schemas.microsoft.com/office/drawing/2017/model3d" xmlns:o="urn:schemas-microsoft-com:office:office" xmlns:oel="http://schemas.microsoft.com/office/2019/extlst" xmlns:r="http://schemas.openxmlformats.org/officeDocument/2006/relationships" xmlns:m="http://schemas.openxmlformats.org/officeDocument/2006/math" xmlns:v="urn:schemas-microsoft-com:vml" xmlns:wp14="http://schemas.microsoft.com/office/word/2010/wordprocessingDrawing" xmlns:wp="http://schemas.openxmlformats.org/drawingml/2006/wordprocessingDrawing" xmlns:w10="urn:schemas-microsoft-com:office:word" xmlns:w="http://schemas.openxmlformats.org/wordprocessingml/2006/main" xmlns:w14="http://schemas.microsoft.com/office/word/2010/wordml" xmlns:w15="http://schemas.microsoft.com/office/word/2012/wordml" xmlns:w16cex="http://schemas.microsoft.com/office/word/2018/wordml/cex" xmlns:w16cid="http://schemas.microsoft.com/office/word/2016/wordml/cid" xmlns:w16="http://schemas.microsoft.com/office/word/2018/wordml" xmlns:w16sdtdh="http://schemas.microsoft.com/office/word/2020/wordml/sdtdatahash" xmlns:w16se="http://schemas.microsoft.com/office/word/2015/wordml/symex" xmlns:wpg="http://schemas.microsoft.com/office/word/2010/wordprocessingGroup" xmlns:wpi="http://schemas.microsoft.com/office/word/2010/wordprocessingInk" xmlns:wne="http://schemas.microsoft.com/office/word/2006/wordml" xmlns:wps="http://schemas.microsoft.com/office/word/2010/wordprocessingShape" mc:Ignorable="w14 w15 w16se w16cid w16 w16cex w16sdtdh wp14">
-  <w:comment w:id="4" w:author="Alan Gatt" w:date="2023-03-22T10:18:00Z" w:initials="AG">
+  <w:comment w:id="3" w:author="Alan Gatt" w:date="2023-03-22T10:18:00Z" w:initials="AG">
     <w:p>
       <w:pPr>
         <w:pStyle w:val="CommentText"/>
@@ -9586,7 +9576,7 @@
       </w:r>
     </w:p>
   </w:comment>
-  <w:comment w:id="22" w:author="Alan Gatt" w:date="2023-03-22T10:19:00Z" w:initials="AG">
+  <w:comment w:id="6" w:author="Alan Gatt" w:date="2023-03-22T10:19:00Z" w:initials="AG">
     <w:p>
       <w:pPr>
         <w:pStyle w:val="CommentText"/>
@@ -9602,7 +9592,7 @@
       </w:r>
     </w:p>
   </w:comment>
-  <w:comment w:id="31" w:author="Alan Gatt" w:date="2023-03-22T10:21:00Z" w:initials="AG">
+  <w:comment w:id="8" w:author="Alan Gatt" w:date="2023-03-22T10:21:00Z" w:initials="AG">
     <w:p>
       <w:pPr>
         <w:pStyle w:val="CommentText"/>
@@ -9618,7 +9608,7 @@
       </w:r>
     </w:p>
   </w:comment>
-  <w:comment w:id="40" w:author="Alan Gatt" w:date="2023-03-22T10:22:00Z" w:initials="AG">
+  <w:comment w:id="9" w:author="Alan Gatt" w:date="2023-03-22T10:22:00Z" w:initials="AG">
     <w:p>
       <w:pPr>
         <w:pStyle w:val="CommentText"/>
@@ -9634,7 +9624,7 @@
       </w:r>
     </w:p>
   </w:comment>
-  <w:comment w:id="59" w:author="Alan Gatt" w:date="2023-03-22T10:39:00Z" w:initials="AG">
+  <w:comment w:id="11" w:author="Alan Gatt" w:date="2023-03-22T10:39:00Z" w:initials="AG">
     <w:p>
       <w:pPr>
         <w:pStyle w:val="CommentText"/>
@@ -9650,7 +9640,7 @@
       </w:r>
     </w:p>
   </w:comment>
-  <w:comment w:id="65" w:author="Alan Gatt" w:date="2023-03-22T10:39:00Z" w:initials="AG">
+  <w:comment w:id="15" w:author="Alan Gatt" w:date="2023-03-22T10:39:00Z" w:initials="AG">
     <w:p>
       <w:pPr>
         <w:pStyle w:val="CommentText"/>
@@ -9666,7 +9656,7 @@
       </w:r>
     </w:p>
   </w:comment>
-  <w:comment w:id="70" w:author="Alan Gatt" w:date="2023-03-22T10:41:00Z" w:initials="AG">
+  <w:comment w:id="17" w:author="Alan Gatt" w:date="2023-03-22T10:41:00Z" w:initials="AG">
     <w:p>
       <w:pPr>
         <w:pStyle w:val="CommentText"/>
@@ -9682,7 +9672,7 @@
       </w:r>
     </w:p>
   </w:comment>
-  <w:comment w:id="74" w:author="Alan Gatt" w:date="2023-03-22T10:41:00Z" w:initials="AG">
+  <w:comment w:id="18" w:author="Alan Gatt" w:date="2023-03-22T10:41:00Z" w:initials="AG">
     <w:p>
       <w:pPr>
         <w:pStyle w:val="CommentText"/>
@@ -9698,7 +9688,7 @@
       </w:r>
     </w:p>
   </w:comment>
-  <w:comment w:id="109" w:author="Alan Gatt" w:date="2023-03-22T10:44:00Z" w:initials="AG">
+  <w:comment w:id="20" w:author="Alan Gatt" w:date="2023-03-22T10:44:00Z" w:initials="AG">
     <w:p>
       <w:pPr>
         <w:pStyle w:val="CommentText"/>
@@ -9714,7 +9704,7 @@
       </w:r>
     </w:p>
   </w:comment>
-  <w:comment w:id="134" w:author="Alan Gatt" w:date="2023-03-22T12:05:00Z" w:initials="AG">
+  <w:comment w:id="26" w:author="Alan Gatt" w:date="2023-03-22T12:05:00Z" w:initials="AG">
     <w:p>
       <w:pPr>
         <w:pStyle w:val="CommentText"/>
@@ -9730,7 +9720,7 @@
       </w:r>
     </w:p>
   </w:comment>
-  <w:comment w:id="135" w:author="Alan Gatt" w:date="2023-03-22T12:06:00Z" w:initials="AG">
+  <w:comment w:id="27" w:author="Alan Gatt" w:date="2023-03-22T12:06:00Z" w:initials="AG">
     <w:p>
       <w:pPr>
         <w:pStyle w:val="CommentText"/>
@@ -9871,6 +9861,9 @@
 
 <file path=word/people.xml><?xml version="1.0" encoding="utf-8"?>
 <w15:people xmlns:wpc="http://schemas.microsoft.com/office/word/2010/wordprocessingCanvas" xmlns:cx="http://schemas.microsoft.com/office/drawing/2014/chartex" xmlns:cx1="http://schemas.microsoft.com/office/drawing/2015/9/8/chartex" xmlns:cx2="http://schemas.microsoft.com/office/drawing/2015/10/21/chartex" xmlns:cx3="http://schemas.microsoft.com/office/drawing/2016/5/9/chartex" xmlns:cx4="http://schemas.microsoft.com/office/drawing/2016/5/10/chartex" xmlns:cx5="http://schemas.microsoft.com/office/drawing/2016/5/11/chartex" xmlns:cx6="http://schemas.microsoft.com/office/drawing/2016/5/12/chartex" xmlns:cx7="http://schemas.microsoft.com/office/drawing/2016/5/13/chartex" xmlns:cx8="http://schemas.microsoft.com/office/drawing/2016/5/14/chartex" xmlns:mc="http://schemas.openxmlformats.org/markup-compatibility/2006" xmlns:aink="http://schemas.microsoft.com/office/drawing/2016/ink" xmlns:am3d="http://schemas.microsoft.com/office/drawing/2017/model3d" xmlns:o="urn:schemas-microsoft-com:office:office" xmlns:oel="http://schemas.microsoft.com/office/2019/extlst" xmlns:r="http://schemas.openxmlformats.org/officeDocument/2006/relationships" xmlns:m="http://schemas.openxmlformats.org/officeDocument/2006/math" xmlns:v="urn:schemas-microsoft-com:vml" xmlns:wp14="http://schemas.microsoft.com/office/word/2010/wordprocessingDrawing" xmlns:wp="http://schemas.openxmlformats.org/drawingml/2006/wordprocessingDrawing" xmlns:w10="urn:schemas-microsoft-com:office:word" xmlns:w="http://schemas.openxmlformats.org/wordprocessingml/2006/main" xmlns:w14="http://schemas.microsoft.com/office/word/2010/wordml" xmlns:w15="http://schemas.microsoft.com/office/word/2012/wordml" xmlns:w16cex="http://schemas.microsoft.com/office/word/2018/wordml/cex" xmlns:w16cid="http://schemas.microsoft.com/office/word/2016/wordml/cid" xmlns:w16="http://schemas.microsoft.com/office/word/2018/wordml" xmlns:w16sdtdh="http://schemas.microsoft.com/office/word/2020/wordml/sdtdatahash" xmlns:w16se="http://schemas.microsoft.com/office/word/2015/wordml/symex" xmlns:wpg="http://schemas.microsoft.com/office/word/2010/wordprocessingGroup" xmlns:wpi="http://schemas.microsoft.com/office/word/2010/wordprocessingInk" xmlns:wne="http://schemas.microsoft.com/office/word/2006/wordml" xmlns:wps="http://schemas.microsoft.com/office/word/2010/wordprocessingShape" mc:Ignorable="w14 w15 w16se w16cid w16 w16cex w16sdtdh wp14">
+  <w15:person w15:author="Rushayeal Galea">
+    <w15:presenceInfo w15:providerId="AD" w15:userId="S::Rushayeal.Galea.d56995@mcast.edu.mt::081f3d88-fd30-4aaa-9c95-7221f3d4ee87"/>
+  </w15:person>
   <w15:person w15:author="Alan Gatt">
     <w15:presenceInfo w15:providerId="Windows Live" w15:userId="1c024e0c19ff0046"/>
   </w15:person>
@@ -10532,10 +10525,28 @@
     <w:autoRedefine/>
     <w:uiPriority w:val="39"/>
     <w:unhideWhenUsed/>
-    <w:rsid w:val="00E402B2"/>
+    <w:rsid w:val="00B26364"/>
     <w:pPr>
+      <w:tabs>
+        <w:tab w:val="right" w:leader="dot" w:pos="9016"/>
+      </w:tabs>
       <w:spacing w:after="100"/>
+      <w:pPrChange w:id="0" w:author="Rushayeal Galea" w:date="2023-03-23T09:45:00Z">
+        <w:pPr>
+          <w:spacing w:after="100" w:line="259" w:lineRule="auto"/>
+        </w:pPr>
+      </w:pPrChange>
     </w:pPr>
+    <w:rPr>
+      <w:rPrChange w:id="0" w:author="Rushayeal Galea" w:date="2023-03-23T09:45:00Z">
+        <w:rPr>
+          <w:rFonts w:asciiTheme="minorHAnsi" w:eastAsiaTheme="minorHAnsi" w:hAnsiTheme="minorHAnsi" w:cstheme="minorBidi"/>
+          <w:sz w:val="22"/>
+          <w:szCs w:val="22"/>
+          <w:lang w:val="en-MT" w:eastAsia="en-US" w:bidi="ar-SA"/>
+        </w:rPr>
+      </w:rPrChange>
+    </w:rPr>
   </w:style>
   <w:style w:type="character" w:customStyle="1" w:styleId="Heading2Char">
     <w:name w:val="Heading 2 Char"/>
@@ -10639,6 +10650,19 @@
       <w:iCs/>
       <w:color w:val="2F5496" w:themeColor="accent1" w:themeShade="BF"/>
     </w:rPr>
+  </w:style>
+  <w:style w:type="paragraph" w:styleId="TOC3">
+    <w:name w:val="toc 3"/>
+    <w:basedOn w:val="Normal"/>
+    <w:next w:val="Normal"/>
+    <w:autoRedefine/>
+    <w:uiPriority w:val="39"/>
+    <w:unhideWhenUsed/>
+    <w:rsid w:val="00B26364"/>
+    <w:pPr>
+      <w:spacing w:after="100"/>
+      <w:ind w:left="440"/>
+    </w:pPr>
   </w:style>
 </w:styles>
 </file>

</xml_diff>

<commit_message>
Updates after meeting 30/3/23
</commit_message>
<xml_diff>
--- a/Documents/Literature Review.docx
+++ b/Documents/Literature Review.docx
@@ -57,7 +57,7 @@
             <w:rPr>
               <w:rFonts w:eastAsiaTheme="minorEastAsia"/>
               <w:noProof/>
-              <w:lang w:val="en-MT" w:eastAsia="en-MT"/>
+              <w:lang w:eastAsia="en-MT"/>
             </w:rPr>
           </w:pPr>
           <w:r>
@@ -143,7 +143,7 @@
             <w:rPr>
               <w:rFonts w:eastAsiaTheme="minorEastAsia"/>
               <w:noProof/>
-              <w:lang w:val="en-MT" w:eastAsia="en-MT"/>
+              <w:lang w:eastAsia="en-MT"/>
             </w:rPr>
           </w:pPr>
           <w:hyperlink w:anchor="_Toc130457124" w:history="1">
@@ -214,7 +214,7 @@
             <w:rPr>
               <w:rFonts w:eastAsiaTheme="minorEastAsia"/>
               <w:noProof/>
-              <w:lang w:val="en-MT" w:eastAsia="en-MT"/>
+              <w:lang w:eastAsia="en-MT"/>
             </w:rPr>
           </w:pPr>
           <w:hyperlink w:anchor="_Toc130457125" w:history="1">
@@ -447,7 +447,7 @@
             <w:rPr>
               <w:rFonts w:eastAsiaTheme="minorEastAsia"/>
               <w:noProof/>
-              <w:lang w:val="en-MT" w:eastAsia="en-MT"/>
+              <w:lang w:eastAsia="en-MT"/>
             </w:rPr>
           </w:pPr>
           <w:hyperlink w:anchor="_Toc130457128" w:history="1">
@@ -587,7 +587,7 @@
             <w:rPr>
               <w:rFonts w:eastAsiaTheme="minorEastAsia"/>
               <w:noProof/>
-              <w:lang w:val="en-MT" w:eastAsia="en-MT"/>
+              <w:lang w:eastAsia="en-MT"/>
             </w:rPr>
           </w:pPr>
           <w:hyperlink w:anchor="_Toc130457130" w:history="1">
@@ -658,7 +658,7 @@
             <w:rPr>
               <w:rFonts w:eastAsiaTheme="minorEastAsia"/>
               <w:noProof/>
-              <w:lang w:val="en-MT" w:eastAsia="en-MT"/>
+              <w:lang w:eastAsia="en-MT"/>
             </w:rPr>
           </w:pPr>
           <w:hyperlink w:anchor="_Toc130457131" w:history="1">
@@ -867,7 +867,7 @@
             <w:rPr>
               <w:rFonts w:eastAsiaTheme="minorEastAsia"/>
               <w:noProof/>
-              <w:lang w:val="en-MT" w:eastAsia="en-MT"/>
+              <w:lang w:eastAsia="en-MT"/>
             </w:rPr>
           </w:pPr>
           <w:hyperlink w:anchor="_Toc130457134" w:history="1">
@@ -1006,7 +1006,7 @@
             <w:rPr>
               <w:rFonts w:eastAsiaTheme="minorEastAsia"/>
               <w:noProof/>
-              <w:lang w:val="en-MT" w:eastAsia="en-MT"/>
+              <w:lang w:eastAsia="en-MT"/>
             </w:rPr>
           </w:pPr>
           <w:hyperlink w:anchor="_Toc130457136" w:history="1">
@@ -1163,6 +1163,12 @@
           <w:lang w:val="en-US"/>
         </w:rPr>
       </w:pPr>
+      <w:r>
+        <w:rPr>
+          <w:lang w:val="en-US"/>
+        </w:rPr>
+        <w:t>Identifying different types of machine learning algorithms…</w:t>
+      </w:r>
     </w:p>
     <w:p>
       <w:pPr>
@@ -1228,13 +1234,7 @@
         <w:rPr>
           <w:lang w:val="en-GB"/>
         </w:rPr>
-        <w:t>Machine</w:t>
-      </w:r>
-      <w:r>
-        <w:rPr>
-          <w:lang w:val="en-GB"/>
-        </w:rPr>
-        <w:t xml:space="preserve"> </w:t>
+        <w:t xml:space="preserve">Machine </w:t>
       </w:r>
       <w:r>
         <w:rPr>
@@ -1513,7 +1513,6 @@
         </w:rPr>
         <w:t xml:space="preserve">. </w:t>
       </w:r>
-      <w:commentRangeStart w:id="6"/>
       <w:r>
         <w:rPr>
           <w:rFonts w:ascii="Arial" w:hAnsi="Arial" w:cs="Arial"/>
@@ -1550,13 +1549,75 @@
         </w:rPr>
         <w:t xml:space="preserve"> and pharmaceuticals</w:t>
       </w:r>
-      <w:commentRangeEnd w:id="6"/>
-      <w:r>
-        <w:rPr>
-          <w:rStyle w:val="CommentReference"/>
-        </w:rPr>
-        <w:commentReference w:id="6"/>
-      </w:r>
+      <w:r>
+        <w:rPr>
+          <w:rFonts w:ascii="Arial" w:hAnsi="Arial" w:cs="Arial"/>
+          <w:sz w:val="24"/>
+          <w:szCs w:val="24"/>
+          <w:lang w:val="en-GB"/>
+        </w:rPr>
+        <w:t xml:space="preserve"> </w:t>
+      </w:r>
+      <w:sdt>
+        <w:sdtPr>
+          <w:rPr>
+            <w:rFonts w:ascii="Arial" w:hAnsi="Arial" w:cs="Arial"/>
+            <w:sz w:val="24"/>
+            <w:szCs w:val="24"/>
+            <w:lang w:val="en-GB"/>
+          </w:rPr>
+          <w:id w:val="204531308"/>
+          <w:citation/>
+        </w:sdtPr>
+        <w:sdtContent>
+          <w:r>
+            <w:rPr>
+              <w:rFonts w:ascii="Arial" w:hAnsi="Arial" w:cs="Arial"/>
+              <w:sz w:val="24"/>
+              <w:szCs w:val="24"/>
+              <w:lang w:val="en-GB"/>
+            </w:rPr>
+            <w:fldChar w:fldCharType="begin"/>
+          </w:r>
+          <w:r>
+            <w:rPr>
+              <w:rFonts w:ascii="Arial" w:hAnsi="Arial" w:cs="Arial"/>
+              <w:sz w:val="24"/>
+              <w:szCs w:val="24"/>
+              <w:lang w:val="en-GB"/>
+            </w:rPr>
+            <w:instrText xml:space="preserve"> CITATION Rog19 \l 2057 </w:instrText>
+          </w:r>
+          <w:r>
+            <w:rPr>
+              <w:rFonts w:ascii="Arial" w:hAnsi="Arial" w:cs="Arial"/>
+              <w:sz w:val="24"/>
+              <w:szCs w:val="24"/>
+              <w:lang w:val="en-GB"/>
+            </w:rPr>
+            <w:fldChar w:fldCharType="separate"/>
+          </w:r>
+          <w:r>
+            <w:rPr>
+              <w:rFonts w:ascii="Arial" w:hAnsi="Arial" w:cs="Arial"/>
+              <w:noProof/>
+              <w:sz w:val="24"/>
+              <w:szCs w:val="24"/>
+              <w:lang w:val="en-GB"/>
+            </w:rPr>
+            <w:t>[2]</w:t>
+          </w:r>
+          <w:r>
+            <w:rPr>
+              <w:rFonts w:ascii="Arial" w:hAnsi="Arial" w:cs="Arial"/>
+              <w:sz w:val="24"/>
+              <w:szCs w:val="24"/>
+              <w:lang w:val="en-GB"/>
+            </w:rPr>
+            <w:fldChar w:fldCharType="end"/>
+          </w:r>
+        </w:sdtContent>
+      </w:sdt>
       <w:r>
         <w:rPr>
           <w:rFonts w:ascii="Arial" w:hAnsi="Arial" w:cs="Arial"/>
@@ -1620,7 +1681,7 @@
         </w:rPr>
         <w:t xml:space="preserve">These models can be trained more than once, given related-context data to be able to predict future data and make necessary decisions </w:t>
       </w:r>
-      <w:bookmarkStart w:id="7" w:name="_Hlk125359093"/>
+      <w:bookmarkStart w:id="6" w:name="_Hlk125359093"/>
       <w:sdt>
         <w:sdtPr>
           <w:rPr>
@@ -1668,7 +1729,7 @@
               <w:szCs w:val="24"/>
               <w:lang w:val="en-GB"/>
             </w:rPr>
-            <w:t>[2]</w:t>
+            <w:t>[3]</w:t>
           </w:r>
           <w:r>
             <w:rPr>
@@ -1691,7 +1752,7 @@
         <w:t>.</w:t>
       </w:r>
     </w:p>
-    <w:bookmarkEnd w:id="7"/>
+    <w:bookmarkEnd w:id="6"/>
     <w:p>
       <w:pPr>
         <w:rPr>
@@ -1919,7 +1980,7 @@
               <w:szCs w:val="24"/>
               <w:lang w:val="en-GB"/>
             </w:rPr>
-            <w:t>[3]</w:t>
+            <w:t>[4]</w:t>
           </w:r>
           <w:r>
             <w:rPr>
@@ -1950,7 +2011,6 @@
         </w:rPr>
         <w:t xml:space="preserve"> </w:t>
       </w:r>
-      <w:commentRangeStart w:id="8"/>
       <w:r>
         <w:rPr>
           <w:rFonts w:ascii="Arial" w:hAnsi="Arial" w:cs="Arial"/>
@@ -2021,14 +2081,85 @@
           <w:szCs w:val="24"/>
           <w:lang w:val="en-GB"/>
         </w:rPr>
-        <w:t xml:space="preserve">detecting spam, providing personalised recommendations and services, virtual customer support and more. </w:t>
-      </w:r>
-      <w:commentRangeEnd w:id="8"/>
-      <w:r>
-        <w:rPr>
-          <w:rStyle w:val="CommentReference"/>
-        </w:rPr>
-        <w:commentReference w:id="8"/>
+        <w:t>detecting spam, providing personalised recommendations and services, virtual customer support and more</w:t>
+      </w:r>
+      <w:r>
+        <w:rPr>
+          <w:rFonts w:ascii="Arial" w:hAnsi="Arial" w:cs="Arial"/>
+          <w:sz w:val="24"/>
+          <w:szCs w:val="24"/>
+          <w:lang w:val="en-GB"/>
+        </w:rPr>
+        <w:t xml:space="preserve"> </w:t>
+      </w:r>
+      <w:sdt>
+        <w:sdtPr>
+          <w:rPr>
+            <w:rFonts w:ascii="Arial" w:hAnsi="Arial" w:cs="Arial"/>
+            <w:sz w:val="24"/>
+            <w:szCs w:val="24"/>
+            <w:lang w:val="en-GB"/>
+          </w:rPr>
+          <w:id w:val="1276290601"/>
+          <w:citation/>
+        </w:sdtPr>
+        <w:sdtContent>
+          <w:r>
+            <w:rPr>
+              <w:rFonts w:ascii="Arial" w:hAnsi="Arial" w:cs="Arial"/>
+              <w:sz w:val="24"/>
+              <w:szCs w:val="24"/>
+              <w:lang w:val="en-GB"/>
+            </w:rPr>
+            <w:fldChar w:fldCharType="begin"/>
+          </w:r>
+          <w:r>
+            <w:rPr>
+              <w:rFonts w:ascii="Arial" w:hAnsi="Arial" w:cs="Arial"/>
+              <w:sz w:val="24"/>
+              <w:szCs w:val="24"/>
+              <w:lang w:val="en-GB"/>
+            </w:rPr>
+            <w:instrText xml:space="preserve"> CITATION Rup22 \l 2057 </w:instrText>
+          </w:r>
+          <w:r>
+            <w:rPr>
+              <w:rFonts w:ascii="Arial" w:hAnsi="Arial" w:cs="Arial"/>
+              <w:sz w:val="24"/>
+              <w:szCs w:val="24"/>
+              <w:lang w:val="en-GB"/>
+            </w:rPr>
+            <w:fldChar w:fldCharType="separate"/>
+          </w:r>
+          <w:r>
+            <w:rPr>
+              <w:rFonts w:ascii="Arial" w:hAnsi="Arial" w:cs="Arial"/>
+              <w:noProof/>
+              <w:sz w:val="24"/>
+              <w:szCs w:val="24"/>
+              <w:lang w:val="en-GB"/>
+            </w:rPr>
+            <w:t>[5]</w:t>
+          </w:r>
+          <w:r>
+            <w:rPr>
+              <w:rFonts w:ascii="Arial" w:hAnsi="Arial" w:cs="Arial"/>
+              <w:sz w:val="24"/>
+              <w:szCs w:val="24"/>
+              <w:lang w:val="en-GB"/>
+            </w:rPr>
+            <w:fldChar w:fldCharType="end"/>
+          </w:r>
+        </w:sdtContent>
+      </w:sdt>
+      <w:r>
+        <w:rPr>
+          <w:rFonts w:ascii="Arial" w:hAnsi="Arial" w:cs="Arial"/>
+          <w:sz w:val="24"/>
+          <w:szCs w:val="24"/>
+          <w:lang w:val="en-GB"/>
+        </w:rPr>
+        <w:t xml:space="preserve">. </w:t>
       </w:r>
       <w:r>
         <w:rPr>
@@ -2082,159 +2213,16 @@
           <w:szCs w:val="24"/>
           <w:lang w:val="en-GB"/>
         </w:rPr>
-        <w:t>Some commonly used algorithms are Linear Regression, Decision Trees, Random Forest, KNN and K-means.</w:t>
-      </w:r>
-      <w:r>
-        <w:rPr>
-          <w:rFonts w:ascii="Arial" w:hAnsi="Arial" w:cs="Arial"/>
-          <w:sz w:val="24"/>
-          <w:szCs w:val="24"/>
-          <w:lang w:val="en-GB"/>
-        </w:rPr>
-        <w:t xml:space="preserve"> </w:t>
-      </w:r>
-      <w:commentRangeStart w:id="9"/>
-      <w:r>
-        <w:rPr>
-          <w:rFonts w:ascii="Arial" w:hAnsi="Arial" w:cs="Arial"/>
-          <w:sz w:val="24"/>
-          <w:szCs w:val="24"/>
-          <w:lang w:val="en-GB"/>
-        </w:rPr>
-        <w:t>Nowadays, Machine Learning is very important to be able to predict sales</w:t>
-      </w:r>
-      <w:r>
-        <w:rPr>
-          <w:rFonts w:ascii="Arial" w:hAnsi="Arial" w:cs="Arial"/>
-          <w:sz w:val="24"/>
-          <w:szCs w:val="24"/>
-          <w:lang w:val="en-GB"/>
-        </w:rPr>
-        <w:t xml:space="preserve"> in businesses</w:t>
-      </w:r>
-      <w:r>
-        <w:rPr>
-          <w:rFonts w:ascii="Arial" w:hAnsi="Arial" w:cs="Arial"/>
-          <w:sz w:val="24"/>
-          <w:szCs w:val="24"/>
-          <w:lang w:val="en-GB"/>
-        </w:rPr>
-        <w:t xml:space="preserve">, </w:t>
-      </w:r>
-      <w:r>
-        <w:rPr>
-          <w:rFonts w:ascii="Arial" w:hAnsi="Arial" w:cs="Arial"/>
-          <w:sz w:val="24"/>
-          <w:szCs w:val="24"/>
-          <w:lang w:val="en-GB"/>
-        </w:rPr>
-        <w:t xml:space="preserve">keep up with </w:t>
-      </w:r>
-      <w:r>
-        <w:rPr>
-          <w:rFonts w:ascii="Arial" w:hAnsi="Arial" w:cs="Arial"/>
-          <w:sz w:val="24"/>
-          <w:szCs w:val="24"/>
-          <w:lang w:val="en-GB"/>
-        </w:rPr>
-        <w:t>customer demand</w:t>
-      </w:r>
-      <w:r>
-        <w:rPr>
-          <w:rFonts w:ascii="Arial" w:hAnsi="Arial" w:cs="Arial"/>
-          <w:sz w:val="24"/>
-          <w:szCs w:val="24"/>
-          <w:lang w:val="en-GB"/>
-        </w:rPr>
-        <w:t>s</w:t>
-      </w:r>
-      <w:r>
-        <w:rPr>
-          <w:rFonts w:ascii="Arial" w:hAnsi="Arial" w:cs="Arial"/>
-          <w:sz w:val="24"/>
-          <w:szCs w:val="24"/>
-          <w:lang w:val="en-GB"/>
-        </w:rPr>
-        <w:t xml:space="preserve">, view </w:t>
-      </w:r>
-      <w:r>
-        <w:rPr>
-          <w:rFonts w:ascii="Arial" w:hAnsi="Arial" w:cs="Arial"/>
-          <w:sz w:val="24"/>
-          <w:szCs w:val="24"/>
-          <w:lang w:val="en-GB"/>
-        </w:rPr>
-        <w:t xml:space="preserve">changing </w:t>
-      </w:r>
-      <w:r>
-        <w:rPr>
-          <w:rFonts w:ascii="Arial" w:hAnsi="Arial" w:cs="Arial"/>
-          <w:sz w:val="24"/>
-          <w:szCs w:val="24"/>
-          <w:lang w:val="en-GB"/>
-        </w:rPr>
-        <w:t>customer trends</w:t>
-      </w:r>
-      <w:r>
-        <w:rPr>
-          <w:rFonts w:ascii="Arial" w:hAnsi="Arial" w:cs="Arial"/>
-          <w:sz w:val="24"/>
-          <w:szCs w:val="24"/>
-          <w:lang w:val="en-GB"/>
-        </w:rPr>
-        <w:t>, improving network security</w:t>
-      </w:r>
-      <w:r>
-        <w:rPr>
-          <w:rFonts w:ascii="Arial" w:hAnsi="Arial" w:cs="Arial"/>
-          <w:sz w:val="24"/>
-          <w:szCs w:val="24"/>
-          <w:lang w:val="en-GB"/>
-        </w:rPr>
-        <w:t xml:space="preserve"> and </w:t>
-      </w:r>
-      <w:r>
-        <w:rPr>
-          <w:rFonts w:ascii="Arial" w:hAnsi="Arial" w:cs="Arial"/>
-          <w:sz w:val="24"/>
-          <w:szCs w:val="24"/>
-          <w:lang w:val="en-GB"/>
-        </w:rPr>
-        <w:t>support development of products</w:t>
-      </w:r>
-      <w:r>
-        <w:rPr>
-          <w:rFonts w:ascii="Arial" w:hAnsi="Arial" w:cs="Arial"/>
-          <w:sz w:val="24"/>
-          <w:szCs w:val="24"/>
-          <w:lang w:val="en-GB"/>
-        </w:rPr>
-        <w:t xml:space="preserve"> a</w:t>
-      </w:r>
-      <w:r>
-        <w:rPr>
-          <w:rFonts w:ascii="Arial" w:hAnsi="Arial" w:cs="Arial"/>
-          <w:sz w:val="24"/>
-          <w:szCs w:val="24"/>
-          <w:lang w:val="en-GB"/>
-        </w:rPr>
-        <w:t>mongst more.</w:t>
-      </w:r>
-      <w:r>
-        <w:rPr>
-          <w:rFonts w:ascii="Arial" w:hAnsi="Arial" w:cs="Arial"/>
-          <w:sz w:val="24"/>
-          <w:szCs w:val="24"/>
-          <w:lang w:val="en-GB"/>
-        </w:rPr>
-        <w:t xml:space="preserve"> </w:t>
-      </w:r>
-      <w:commentRangeEnd w:id="9"/>
-      <w:r>
-        <w:rPr>
-          <w:rStyle w:val="CommentReference"/>
-        </w:rPr>
-        <w:commentReference w:id="9"/>
+        <w:t>Some commonly used algorithms are Linear Regression, Decision Trees, Random Forest, KNN and K-means</w:t>
+      </w:r>
+      <w:r>
+        <w:rPr>
+          <w:rFonts w:ascii="Arial" w:hAnsi="Arial" w:cs="Arial"/>
+          <w:sz w:val="24"/>
+          <w:szCs w:val="24"/>
+          <w:lang w:val="en-GB"/>
+        </w:rPr>
+        <w:t>.</w:t>
       </w:r>
     </w:p>
     <w:p>
@@ -2254,14 +2242,14 @@
           <w:lang w:val="en-GB"/>
         </w:rPr>
       </w:pPr>
-      <w:bookmarkStart w:id="10" w:name="_Toc130457127"/>
+      <w:bookmarkStart w:id="7" w:name="_Toc130457127"/>
       <w:r>
         <w:rPr>
           <w:lang w:val="en-GB"/>
         </w:rPr>
         <w:t>2.1.2 Difference between supervised and unsupervised</w:t>
       </w:r>
-      <w:bookmarkEnd w:id="10"/>
+      <w:bookmarkEnd w:id="7"/>
     </w:p>
     <w:p>
       <w:pPr>
@@ -2482,7 +2470,7 @@
               <w:szCs w:val="24"/>
               <w:lang w:val="en-GB"/>
             </w:rPr>
-            <w:t>[4]</w:t>
+            <w:t>[6]</w:t>
           </w:r>
           <w:r>
             <w:rPr>
@@ -2523,7 +2511,16 @@
           <w:lang w:val="en-GB"/>
         </w:rPr>
       </w:pPr>
-      <w:commentRangeStart w:id="11"/>
+      <w:commentRangeStart w:id="8"/>
+      <w:r>
+        <w:rPr>
+          <w:rFonts w:ascii="Arial" w:hAnsi="Arial" w:cs="Arial"/>
+          <w:sz w:val="24"/>
+          <w:szCs w:val="24"/>
+          <w:lang w:val="en-GB"/>
+        </w:rPr>
+        <w:t xml:space="preserve">Supervised Learning is commonly used in sentiment analysis, predictive analysis based on regression or categorical classification, natural language processing, </w:t>
+      </w:r>
       <w:r>
         <w:rPr>
           <w:rFonts w:ascii="Arial" w:hAnsi="Arial" w:cs="Arial"/>
@@ -2532,7 +2529,7 @@
           <w:lang w:val="en-GB"/>
         </w:rPr>
         <w:lastRenderedPageBreak/>
-        <w:t>Supervised Learning is commonly used in sentiment analysis, predictive analysis based on regression or categorical classification, natural language processing, detecting email spam and image classification.</w:t>
+        <w:t>detecting email spam and image classification.</w:t>
       </w:r>
       <w:r>
         <w:rPr>
@@ -2615,7 +2612,7 @@
         </w:rPr>
         <w:t>.</w:t>
       </w:r>
-      <w:del w:id="12" w:author="Alan Gatt" w:date="2023-03-22T10:37:00Z">
+      <w:del w:id="9" w:author="Alan Gatt" w:date="2023-03-22T10:37:00Z">
         <w:r>
           <w:rPr>
             <w:rFonts w:ascii="Arial" w:hAnsi="Arial" w:cs="Arial"/>
@@ -2644,7 +2641,7 @@
         </w:rPr>
         <w:t xml:space="preserve"> </w:t>
       </w:r>
-      <w:del w:id="13" w:author="Alan Gatt" w:date="2023-03-22T10:37:00Z">
+      <w:del w:id="10" w:author="Alan Gatt" w:date="2023-03-22T10:37:00Z">
         <w:r>
           <w:rPr>
             <w:rFonts w:ascii="Arial" w:hAnsi="Arial" w:cs="Arial"/>
@@ -2835,12 +2832,12 @@
         </w:rPr>
         <w:t xml:space="preserve">. </w:t>
       </w:r>
-      <w:commentRangeEnd w:id="11"/>
+      <w:commentRangeEnd w:id="8"/>
       <w:r>
         <w:rPr>
           <w:rStyle w:val="CommentReference"/>
         </w:rPr>
-        <w:commentReference w:id="11"/>
+        <w:commentReference w:id="8"/>
       </w:r>
     </w:p>
     <w:p>
@@ -2860,28 +2857,28 @@
           <w:lang w:val="en-GB"/>
         </w:rPr>
       </w:pPr>
-      <w:bookmarkStart w:id="14" w:name="_Toc130457128"/>
+      <w:bookmarkStart w:id="11" w:name="_Toc130457128"/>
       <w:r>
         <w:rPr>
           <w:lang w:val="en-GB"/>
         </w:rPr>
         <w:t xml:space="preserve">2.2 Forecasting Sales or </w:t>
       </w:r>
-      <w:commentRangeStart w:id="15"/>
+      <w:commentRangeStart w:id="12"/>
       <w:r>
         <w:rPr>
           <w:lang w:val="en-GB"/>
         </w:rPr>
         <w:t>Demand</w:t>
       </w:r>
-      <w:commentRangeEnd w:id="15"/>
+      <w:commentRangeEnd w:id="12"/>
       <w:r>
         <w:rPr>
           <w:rStyle w:val="CommentReference"/>
           <w:rFonts w:asciiTheme="minorHAnsi" w:eastAsiaTheme="minorHAnsi" w:hAnsiTheme="minorHAnsi" w:cstheme="minorBidi"/>
           <w:color w:val="auto"/>
         </w:rPr>
-        <w:commentReference w:id="15"/>
+        <w:commentReference w:id="12"/>
       </w:r>
       <w:r>
         <w:rPr>
@@ -2889,7 +2886,7 @@
         </w:rPr>
         <w:t>:</w:t>
       </w:r>
-      <w:bookmarkEnd w:id="14"/>
+      <w:bookmarkEnd w:id="11"/>
     </w:p>
     <w:p>
       <w:pPr>
@@ -2912,7 +2909,7 @@
           <w:lang w:val="en-GB"/>
         </w:rPr>
       </w:pPr>
-      <w:bookmarkStart w:id="16" w:name="_Toc130457129"/>
+      <w:bookmarkStart w:id="13" w:name="_Toc130457129"/>
       <w:r>
         <w:rPr>
           <w:lang w:val="en-GB"/>
@@ -2929,17 +2926,9 @@
         <w:rPr>
           <w:lang w:val="en-GB"/>
         </w:rPr>
-        <w:t xml:space="preserve">orecasting is </w:t>
-      </w:r>
-      <w:proofErr w:type="gramStart"/>
-      <w:r>
-        <w:rPr>
-          <w:lang w:val="en-GB"/>
-        </w:rPr>
-        <w:t>used</w:t>
-      </w:r>
-      <w:bookmarkEnd w:id="16"/>
-      <w:proofErr w:type="gramEnd"/>
+        <w:t>orecasting is used</w:t>
+      </w:r>
+      <w:bookmarkEnd w:id="13"/>
     </w:p>
     <w:p>
       <w:pPr>
@@ -2950,7 +2939,7 @@
           <w:lang w:val="en-GB"/>
         </w:rPr>
       </w:pPr>
-      <w:commentRangeStart w:id="17"/>
+      <w:commentRangeStart w:id="14"/>
       <w:r>
         <w:rPr>
           <w:rFonts w:ascii="Arial" w:hAnsi="Arial" w:cs="Arial"/>
@@ -3059,12 +3048,12 @@
         </w:rPr>
         <w:t xml:space="preserve"> on your wage and expenses.</w:t>
       </w:r>
-      <w:commentRangeEnd w:id="17"/>
+      <w:commentRangeEnd w:id="14"/>
       <w:r>
         <w:rPr>
           <w:rStyle w:val="CommentReference"/>
         </w:rPr>
-        <w:commentReference w:id="17"/>
+        <w:commentReference w:id="14"/>
       </w:r>
     </w:p>
     <w:p>
@@ -3076,7 +3065,7 @@
           <w:lang w:val="en-GB"/>
         </w:rPr>
       </w:pPr>
-      <w:commentRangeStart w:id="18"/>
+      <w:commentRangeStart w:id="15"/>
       <w:r>
         <w:rPr>
           <w:rFonts w:ascii="Arial" w:hAnsi="Arial" w:cs="Arial"/>
@@ -3286,7 +3275,7 @@
               <w:szCs w:val="24"/>
               <w:lang w:val="en-GB"/>
             </w:rPr>
-            <w:t>[5]</w:t>
+            <w:t>[7]</w:t>
           </w:r>
           <w:r>
             <w:rPr>
@@ -3308,12 +3297,12 @@
         </w:rPr>
         <w:t>.</w:t>
       </w:r>
-      <w:commentRangeEnd w:id="18"/>
+      <w:commentRangeEnd w:id="15"/>
       <w:r>
         <w:rPr>
           <w:rStyle w:val="CommentReference"/>
         </w:rPr>
-        <w:commentReference w:id="18"/>
+        <w:commentReference w:id="15"/>
       </w:r>
     </w:p>
     <w:p>
@@ -3440,27 +3429,7 @@
           <w:szCs w:val="24"/>
           <w:lang w:val="en-GB"/>
         </w:rPr>
-        <w:t xml:space="preserve"> to be able to not only forecast upcoming data, but also help in decision-making and analysing </w:t>
-      </w:r>
-      <w:proofErr w:type="gramStart"/>
-      <w:r>
-        <w:rPr>
-          <w:rFonts w:ascii="Arial" w:hAnsi="Arial" w:cs="Arial"/>
-          <w:sz w:val="24"/>
-          <w:szCs w:val="24"/>
-          <w:lang w:val="en-GB"/>
-        </w:rPr>
-        <w:t>current status</w:t>
-      </w:r>
-      <w:proofErr w:type="gramEnd"/>
-      <w:r>
-        <w:rPr>
-          <w:rFonts w:ascii="Arial" w:hAnsi="Arial" w:cs="Arial"/>
-          <w:sz w:val="24"/>
-          <w:szCs w:val="24"/>
-          <w:lang w:val="en-GB"/>
-        </w:rPr>
-        <w:t xml:space="preserve"> such as </w:t>
+        <w:t xml:space="preserve"> to be able to not only forecast upcoming data, but also help in decision-making and analysing current status such as </w:t>
       </w:r>
       <w:r>
         <w:rPr>
@@ -3514,17 +3483,7 @@
           <w:szCs w:val="24"/>
           <w:lang w:val="en-GB"/>
         </w:rPr>
-        <w:t xml:space="preserve">, </w:t>
-      </w:r>
-      <w:r>
-        <w:rPr>
-          <w:rFonts w:ascii="Arial" w:hAnsi="Arial" w:cs="Arial"/>
-          <w:sz w:val="24"/>
-          <w:szCs w:val="24"/>
-          <w:lang w:val="en-GB"/>
-        </w:rPr>
-        <w:lastRenderedPageBreak/>
-        <w:t>anticipate expenses</w:t>
+        <w:t>, anticipate expenses</w:t>
       </w:r>
       <w:r>
         <w:rPr>
@@ -3618,7 +3577,7 @@
               <w:szCs w:val="24"/>
               <w:lang w:val="en-GB"/>
             </w:rPr>
-            <w:t>[6]</w:t>
+            <w:t>[8]</w:t>
           </w:r>
           <w:r>
             <w:rPr>
@@ -3647,6 +3606,7 @@
           <w:szCs w:val="24"/>
           <w:lang w:val="en-GB"/>
         </w:rPr>
+        <w:lastRenderedPageBreak/>
         <w:t xml:space="preserve">When performing the forecasting, one has to pay attention to the data being used and how it is used in the forecasting, as if the data is not used correctly, the forecast will not output the correct results either. </w:t>
       </w:r>
       <w:r>
@@ -3862,7 +3822,7 @@
               <w:szCs w:val="24"/>
               <w:lang w:val="en-GB"/>
             </w:rPr>
-            <w:t>[7]</w:t>
+            <w:t>[9]</w:t>
           </w:r>
           <w:r>
             <w:rPr>
@@ -4059,7 +4019,7 @@
               <w:szCs w:val="24"/>
               <w:lang w:val="en-GB"/>
             </w:rPr>
-            <w:t>[8]</w:t>
+            <w:t>[10]</w:t>
           </w:r>
           <w:r>
             <w:rPr>
@@ -4275,7 +4235,7 @@
               <w:szCs w:val="24"/>
               <w:lang w:val="en-GB"/>
             </w:rPr>
-            <w:t>[9]</w:t>
+            <w:t>[11]</w:t>
           </w:r>
           <w:r>
             <w:rPr>
@@ -4333,19 +4293,8 @@
           <w:szCs w:val="24"/>
           <w:lang w:val="en-GB"/>
         </w:rPr>
-        <w:t xml:space="preserve">2.2.3 Time Series Modelling with categorical </w:t>
-      </w:r>
-      <w:proofErr w:type="gramStart"/>
-      <w:r>
-        <w:rPr>
-          <w:rFonts w:ascii="Arial" w:hAnsi="Arial" w:cs="Arial"/>
-          <w:sz w:val="24"/>
-          <w:szCs w:val="24"/>
-          <w:lang w:val="en-GB"/>
-        </w:rPr>
-        <w:t>values</w:t>
-      </w:r>
-      <w:proofErr w:type="gramEnd"/>
+        <w:t>2.2.3 Time Series Modelling with categorical values</w:t>
+      </w:r>
     </w:p>
     <w:p>
       <w:pPr>
@@ -4530,7 +4479,7 @@
               <w:szCs w:val="24"/>
               <w:lang w:val="en-GB"/>
             </w:rPr>
-            <w:t>[10]</w:t>
+            <w:t>[12]</w:t>
           </w:r>
           <w:r>
             <w:rPr>
@@ -4649,17 +4598,7 @@
           <w:szCs w:val="24"/>
           <w:lang w:val="en-GB"/>
         </w:rPr>
-        <w:t xml:space="preserve">into a vector with Q number of elements, where only the element corresponding to the </w:t>
-      </w:r>
-      <w:r>
-        <w:rPr>
-          <w:rFonts w:ascii="Arial" w:hAnsi="Arial" w:cs="Arial"/>
-          <w:sz w:val="24"/>
-          <w:szCs w:val="24"/>
-          <w:lang w:val="en-GB"/>
-        </w:rPr>
-        <w:lastRenderedPageBreak/>
-        <w:t>current feature value is “1”, while the remaining elements are “0’s”</w:t>
+        <w:t>into a vector with Q number of elements, where only the element corresponding to the current feature value is “1”, while the remaining elements are “0’s”</w:t>
       </w:r>
       <w:r>
         <w:rPr>
@@ -4717,7 +4656,7 @@
               <w:szCs w:val="24"/>
               <w:lang w:val="en-GB"/>
             </w:rPr>
-            <w:t>[11]</w:t>
+            <w:t>[13]</w:t>
           </w:r>
           <w:r>
             <w:rPr>
@@ -4766,7 +4705,7 @@
           <w:lang w:val="en-GB"/>
         </w:rPr>
       </w:pPr>
-      <w:bookmarkStart w:id="19" w:name="_Toc130457130"/>
+      <w:bookmarkStart w:id="16" w:name="_Toc130457130"/>
       <w:r>
         <w:rPr>
           <w:lang w:val="en-GB"/>
@@ -4779,7 +4718,7 @@
         </w:rPr>
         <w:t>Forecasting Models</w:t>
       </w:r>
-      <w:bookmarkEnd w:id="19"/>
+      <w:bookmarkEnd w:id="16"/>
       <w:r>
         <w:rPr>
           <w:lang w:val="en-GB"/>
@@ -5040,7 +4979,6 @@
         </w:rPr>
         <w:t xml:space="preserve">, </w:t>
       </w:r>
-      <w:proofErr w:type="spellStart"/>
       <w:r>
         <w:rPr>
           <w:rFonts w:ascii="Arial" w:hAnsi="Arial" w:cs="Arial"/>
@@ -5050,7 +4988,6 @@
         </w:rPr>
         <w:t>XGBoost</w:t>
       </w:r>
-      <w:proofErr w:type="spellEnd"/>
       <w:r>
         <w:rPr>
           <w:rFonts w:ascii="Arial" w:hAnsi="Arial" w:cs="Arial"/>
@@ -5142,7 +5079,7 @@
           <w:lang w:val="en-GB"/>
         </w:rPr>
       </w:pPr>
-      <w:commentRangeStart w:id="20"/>
+      <w:commentRangeStart w:id="17"/>
       <w:r>
         <w:rPr>
           <w:rFonts w:ascii="Arial" w:hAnsi="Arial" w:cs="Arial"/>
@@ -5199,7 +5136,7 @@
               <w:szCs w:val="24"/>
               <w:lang w:val="en-GB"/>
             </w:rPr>
-            <w:t>[12]</w:t>
+            <w:t>[14]</w:t>
           </w:r>
           <w:r>
             <w:rPr>
@@ -5239,12 +5176,12 @@
         </w:rPr>
         <w:t>The best model is then selected by calculating the Root Mean Squared Error (RMSE) of each model and choosing the approach with the smallest RMSE.</w:t>
       </w:r>
-      <w:commentRangeEnd w:id="20"/>
+      <w:commentRangeEnd w:id="17"/>
       <w:r>
         <w:rPr>
           <w:rStyle w:val="CommentReference"/>
         </w:rPr>
-        <w:commentReference w:id="20"/>
+        <w:commentReference w:id="17"/>
       </w:r>
     </w:p>
     <w:p>
@@ -5264,7 +5201,7 @@
           <w:lang w:val="en-GB"/>
         </w:rPr>
       </w:pPr>
-      <w:bookmarkStart w:id="21" w:name="_Toc130457131"/>
+      <w:bookmarkStart w:id="18" w:name="_Toc130457131"/>
       <w:r>
         <w:rPr>
           <w:lang w:val="en-GB"/>
@@ -5277,7 +5214,7 @@
         </w:rPr>
         <w:t>:</w:t>
       </w:r>
-      <w:bookmarkEnd w:id="21"/>
+      <w:bookmarkEnd w:id="18"/>
     </w:p>
     <w:p>
       <w:pPr>
@@ -5289,22 +5226,14 @@
         </w:rPr>
         <w:tab/>
       </w:r>
-      <w:bookmarkStart w:id="22" w:name="_Toc130457132"/>
-      <w:r>
-        <w:rPr>
-          <w:lang w:val="en-GB"/>
-        </w:rPr>
-        <w:t xml:space="preserve">2.3.1 Reaching customer </w:t>
-      </w:r>
-      <w:proofErr w:type="gramStart"/>
-      <w:r>
-        <w:rPr>
-          <w:lang w:val="en-GB"/>
-        </w:rPr>
-        <w:t>demand</w:t>
-      </w:r>
-      <w:bookmarkEnd w:id="22"/>
-      <w:proofErr w:type="gramEnd"/>
+      <w:bookmarkStart w:id="19" w:name="_Toc130457132"/>
+      <w:r>
+        <w:rPr>
+          <w:lang w:val="en-GB"/>
+        </w:rPr>
+        <w:t>2.3.1 Reaching customer demand</w:t>
+      </w:r>
+      <w:bookmarkEnd w:id="19"/>
     </w:p>
     <w:p>
       <w:pPr>
@@ -5542,7 +5471,7 @@
               <w:szCs w:val="24"/>
               <w:lang w:val="en-GB"/>
             </w:rPr>
-            <w:t>[13]</w:t>
+            <w:t>[15]</w:t>
           </w:r>
           <w:r>
             <w:rPr>
@@ -5915,14 +5844,14 @@
           <w:lang w:val="en-GB"/>
         </w:rPr>
       </w:pPr>
-      <w:bookmarkStart w:id="23" w:name="_Toc130457133"/>
+      <w:bookmarkStart w:id="20" w:name="_Toc130457133"/>
       <w:r>
         <w:rPr>
           <w:lang w:val="en-GB"/>
         </w:rPr>
         <w:t>2.3.2 Seasonality</w:t>
       </w:r>
-      <w:bookmarkEnd w:id="23"/>
+      <w:bookmarkEnd w:id="20"/>
     </w:p>
     <w:p>
       <w:pPr>
@@ -6097,7 +6026,7 @@
               <w:szCs w:val="24"/>
               <w:lang w:val="en-GB"/>
             </w:rPr>
-            <w:t>[14]</w:t>
+            <w:t>[16]</w:t>
           </w:r>
           <w:r>
             <w:rPr>
@@ -6126,7 +6055,61 @@
           <w:szCs w:val="24"/>
           <w:lang w:val="en-GB"/>
         </w:rPr>
-        <w:t xml:space="preserve">In an industry, seasonality in sales is highly influenced by the different seasons of the year, holiday periods such as </w:t>
+        <w:t xml:space="preserve">In an industry, seasonality in sales is highly influenced by the different seasons of the year, holiday periods such as summer breaks or Christmas </w:t>
+      </w:r>
+      <w:r>
+        <w:rPr>
+          <w:rFonts w:ascii="Arial" w:hAnsi="Arial" w:cs="Arial"/>
+          <w:sz w:val="24"/>
+          <w:szCs w:val="24"/>
+          <w:lang w:val="en-GB"/>
+        </w:rPr>
+        <w:t>holidays, and</w:t>
+      </w:r>
+      <w:r>
+        <w:rPr>
+          <w:rFonts w:ascii="Arial" w:hAnsi="Arial" w:cs="Arial"/>
+          <w:sz w:val="24"/>
+          <w:szCs w:val="24"/>
+          <w:lang w:val="en-GB"/>
+        </w:rPr>
+        <w:t xml:space="preserve"> other notable dates such as Mother’s Day, Father’s </w:t>
+      </w:r>
+      <w:r>
+        <w:rPr>
+          <w:rFonts w:ascii="Arial" w:hAnsi="Arial" w:cs="Arial"/>
+          <w:sz w:val="24"/>
+          <w:szCs w:val="24"/>
+          <w:lang w:val="en-GB"/>
+        </w:rPr>
+        <w:t>Day,</w:t>
+      </w:r>
+      <w:r>
+        <w:rPr>
+          <w:rFonts w:ascii="Arial" w:hAnsi="Arial" w:cs="Arial"/>
+          <w:sz w:val="24"/>
+          <w:szCs w:val="24"/>
+          <w:lang w:val="en-GB"/>
+        </w:rPr>
+        <w:t xml:space="preserve"> or Valentine’s Day.</w:t>
+      </w:r>
+      <w:r>
+        <w:rPr>
+          <w:rFonts w:ascii="Arial" w:hAnsi="Arial" w:cs="Arial"/>
+          <w:sz w:val="24"/>
+          <w:szCs w:val="24"/>
+          <w:lang w:val="en-GB"/>
+        </w:rPr>
+        <w:t xml:space="preserve"> </w:t>
+      </w:r>
+      <w:r>
+        <w:rPr>
+          <w:rFonts w:ascii="Arial" w:hAnsi="Arial" w:cs="Arial"/>
+          <w:sz w:val="24"/>
+          <w:szCs w:val="24"/>
+          <w:lang w:val="en-GB"/>
+        </w:rPr>
+        <w:t xml:space="preserve">When a forecast is predicted based on </w:t>
       </w:r>
       <w:r>
         <w:rPr>
@@ -6136,61 +6119,7 @@
           <w:lang w:val="en-GB"/>
         </w:rPr>
         <w:lastRenderedPageBreak/>
-        <w:t xml:space="preserve">summer breaks or Christmas </w:t>
-      </w:r>
-      <w:r>
-        <w:rPr>
-          <w:rFonts w:ascii="Arial" w:hAnsi="Arial" w:cs="Arial"/>
-          <w:sz w:val="24"/>
-          <w:szCs w:val="24"/>
-          <w:lang w:val="en-GB"/>
-        </w:rPr>
-        <w:t>holidays, and</w:t>
-      </w:r>
-      <w:r>
-        <w:rPr>
-          <w:rFonts w:ascii="Arial" w:hAnsi="Arial" w:cs="Arial"/>
-          <w:sz w:val="24"/>
-          <w:szCs w:val="24"/>
-          <w:lang w:val="en-GB"/>
-        </w:rPr>
-        <w:t xml:space="preserve"> other notable dates such as Mother’s Day, Father’s </w:t>
-      </w:r>
-      <w:r>
-        <w:rPr>
-          <w:rFonts w:ascii="Arial" w:hAnsi="Arial" w:cs="Arial"/>
-          <w:sz w:val="24"/>
-          <w:szCs w:val="24"/>
-          <w:lang w:val="en-GB"/>
-        </w:rPr>
-        <w:t>Day,</w:t>
-      </w:r>
-      <w:r>
-        <w:rPr>
-          <w:rFonts w:ascii="Arial" w:hAnsi="Arial" w:cs="Arial"/>
-          <w:sz w:val="24"/>
-          <w:szCs w:val="24"/>
-          <w:lang w:val="en-GB"/>
-        </w:rPr>
-        <w:t xml:space="preserve"> or Valentine’s Day.</w:t>
-      </w:r>
-      <w:r>
-        <w:rPr>
-          <w:rFonts w:ascii="Arial" w:hAnsi="Arial" w:cs="Arial"/>
-          <w:sz w:val="24"/>
-          <w:szCs w:val="24"/>
-          <w:lang w:val="en-GB"/>
-        </w:rPr>
-        <w:t xml:space="preserve"> </w:t>
-      </w:r>
-      <w:r>
-        <w:rPr>
-          <w:rFonts w:ascii="Arial" w:hAnsi="Arial" w:cs="Arial"/>
-          <w:sz w:val="24"/>
-          <w:szCs w:val="24"/>
-          <w:lang w:val="en-GB"/>
-        </w:rPr>
-        <w:t xml:space="preserve">When a forecast is predicted based on seasonality, the accuracy </w:t>
+        <w:t xml:space="preserve">seasonality, the accuracy </w:t>
       </w:r>
       <w:r>
         <w:rPr>
@@ -6244,27 +6173,7 @@
           <w:szCs w:val="24"/>
           <w:lang w:val="en-GB"/>
         </w:rPr>
-        <w:t xml:space="preserve">Over production of products cause by incorrect seasonality can also be an issue as certain products have to be sold in a specific </w:t>
-      </w:r>
-      <w:proofErr w:type="gramStart"/>
-      <w:r>
-        <w:rPr>
-          <w:rFonts w:ascii="Arial" w:hAnsi="Arial" w:cs="Arial"/>
-          <w:sz w:val="24"/>
-          <w:szCs w:val="24"/>
-          <w:lang w:val="en-GB"/>
-        </w:rPr>
-        <w:t>period of time</w:t>
-      </w:r>
-      <w:proofErr w:type="gramEnd"/>
-      <w:r>
-        <w:rPr>
-          <w:rFonts w:ascii="Arial" w:hAnsi="Arial" w:cs="Arial"/>
-          <w:sz w:val="24"/>
-          <w:szCs w:val="24"/>
-          <w:lang w:val="en-GB"/>
-        </w:rPr>
-        <w:t xml:space="preserve">. If </w:t>
+        <w:t xml:space="preserve">Over production of products cause by incorrect seasonality can also be an issue as certain products have to be sold in a specific period of time. If </w:t>
       </w:r>
       <w:r>
         <w:rPr>
@@ -6300,36 +6209,16 @@
           <w:szCs w:val="24"/>
           <w:lang w:val="en-GB"/>
         </w:rPr>
-        <w:t xml:space="preserve">this </w:t>
-      </w:r>
-      <w:proofErr w:type="gramStart"/>
-      <w:r>
-        <w:rPr>
-          <w:rFonts w:ascii="Arial" w:hAnsi="Arial" w:cs="Arial"/>
-          <w:sz w:val="24"/>
-          <w:szCs w:val="24"/>
-          <w:lang w:val="en-GB"/>
-        </w:rPr>
-        <w:t xml:space="preserve">period of </w:t>
-      </w:r>
-      <w:r>
-        <w:rPr>
-          <w:rFonts w:ascii="Arial" w:hAnsi="Arial" w:cs="Arial"/>
-          <w:sz w:val="24"/>
-          <w:szCs w:val="24"/>
-          <w:lang w:val="en-GB"/>
-        </w:rPr>
-        <w:t>time</w:t>
-      </w:r>
-      <w:proofErr w:type="gramEnd"/>
-      <w:r>
-        <w:rPr>
-          <w:rFonts w:ascii="Arial" w:hAnsi="Arial" w:cs="Arial"/>
-          <w:sz w:val="24"/>
-          <w:szCs w:val="24"/>
-          <w:lang w:val="en-GB"/>
-        </w:rPr>
-        <w:t xml:space="preserve">, </w:t>
+        <w:t xml:space="preserve">this period of </w:t>
+      </w:r>
+      <w:r>
+        <w:rPr>
+          <w:rFonts w:ascii="Arial" w:hAnsi="Arial" w:cs="Arial"/>
+          <w:sz w:val="24"/>
+          <w:szCs w:val="24"/>
+          <w:lang w:val="en-GB"/>
+        </w:rPr>
+        <w:t xml:space="preserve">time, </w:t>
       </w:r>
       <w:r>
         <w:rPr>
@@ -6476,27 +6365,7 @@
           <w:szCs w:val="24"/>
           <w:lang w:val="en-GB"/>
         </w:rPr>
-        <w:t xml:space="preserve"> </w:t>
-      </w:r>
-      <w:proofErr w:type="gramStart"/>
-      <w:r>
-        <w:rPr>
-          <w:rFonts w:ascii="Arial" w:hAnsi="Arial" w:cs="Arial"/>
-          <w:sz w:val="24"/>
-          <w:szCs w:val="24"/>
-          <w:lang w:val="en-GB"/>
-        </w:rPr>
-        <w:t>a number of</w:t>
-      </w:r>
-      <w:proofErr w:type="gramEnd"/>
-      <w:r>
-        <w:rPr>
-          <w:rFonts w:ascii="Arial" w:hAnsi="Arial" w:cs="Arial"/>
-          <w:sz w:val="24"/>
-          <w:szCs w:val="24"/>
-          <w:lang w:val="en-GB"/>
-        </w:rPr>
-        <w:t xml:space="preserve"> years.</w:t>
+        <w:t xml:space="preserve"> a number of years.</w:t>
       </w:r>
       <w:r>
         <w:rPr>
@@ -6748,27 +6617,7 @@
           <w:szCs w:val="24"/>
           <w:lang w:val="en-GB"/>
         </w:rPr>
-        <w:t xml:space="preserve"> and their formulations have expanded from skin to body to hair and </w:t>
-      </w:r>
-      <w:proofErr w:type="gramStart"/>
-      <w:r>
-        <w:rPr>
-          <w:rFonts w:ascii="Arial" w:hAnsi="Arial" w:cs="Arial"/>
-          <w:sz w:val="24"/>
-          <w:szCs w:val="24"/>
-          <w:lang w:val="en-GB"/>
-        </w:rPr>
-        <w:t>a number of</w:t>
-      </w:r>
-      <w:proofErr w:type="gramEnd"/>
-      <w:r>
-        <w:rPr>
-          <w:rFonts w:ascii="Arial" w:hAnsi="Arial" w:cs="Arial"/>
-          <w:sz w:val="24"/>
-          <w:szCs w:val="24"/>
-          <w:lang w:val="en-GB"/>
-        </w:rPr>
-        <w:t xml:space="preserve"> tropical cosmeceutical treatments for conditions. </w:t>
+        <w:t xml:space="preserve"> and their formulations have expanded from skin to body to hair and a number of tropical cosmeceutical treatments for conditions. </w:t>
       </w:r>
       <w:r>
         <w:rPr>
@@ -6826,7 +6675,7 @@
               <w:szCs w:val="24"/>
               <w:lang w:val="en-GB"/>
             </w:rPr>
-            <w:t>[15]</w:t>
+            <w:t>[17]</w:t>
           </w:r>
           <w:r>
             <w:rPr>
@@ -6875,7 +6724,7 @@
           <w:lang w:val="en-GB"/>
         </w:rPr>
       </w:pPr>
-      <w:bookmarkStart w:id="24" w:name="_Toc130457134"/>
+      <w:bookmarkStart w:id="21" w:name="_Toc130457134"/>
       <w:r>
         <w:rPr>
           <w:rStyle w:val="Hyperlink"/>
@@ -6888,7 +6737,7 @@
         </w:rPr>
         <w:t>2.4 Extraordinary events affecting sales:</w:t>
       </w:r>
-      <w:bookmarkEnd w:id="24"/>
+      <w:bookmarkEnd w:id="21"/>
     </w:p>
     <w:p>
       <w:pPr>
@@ -6911,7 +6760,7 @@
         </w:rPr>
         <w:tab/>
       </w:r>
-      <w:bookmarkStart w:id="25" w:name="_Toc130457135"/>
+      <w:bookmarkStart w:id="22" w:name="_Toc130457135"/>
       <w:r>
         <w:rPr>
           <w:rStyle w:val="Hyperlink"/>
@@ -6922,7 +6771,7 @@
         </w:rPr>
         <w:t>2.4.1 Covid</w:t>
       </w:r>
-      <w:bookmarkEnd w:id="25"/>
+      <w:bookmarkEnd w:id="22"/>
     </w:p>
     <w:p>
       <w:pPr>
@@ -6988,7 +6837,6 @@
           <w:lang w:val="en-GB"/>
         </w:rPr>
       </w:pPr>
-      <w:commentRangeStart w:id="26"/>
       <w:r>
         <w:rPr>
           <w:rStyle w:val="Hyperlink"/>
@@ -6999,7 +6847,7 @@
           <w:u w:val="none"/>
           <w:lang w:val="en-GB"/>
         </w:rPr>
-        <w:t xml:space="preserve">The global pandemic in 2020 lead to a worldwide lockdown which affected many </w:t>
+        <w:t xml:space="preserve">The global pandemic in 2020 lead to a worldwide lockdown which affected </w:t>
       </w:r>
       <w:r>
         <w:rPr>
@@ -7011,8 +6859,83 @@
           <w:u w:val="none"/>
           <w:lang w:val="en-GB"/>
         </w:rPr>
-        <w:t>businesses</w:t>
-      </w:r>
+        <w:t xml:space="preserve">the worldwide economy and stability </w:t>
+      </w:r>
+      <w:sdt>
+        <w:sdtPr>
+          <w:rPr>
+            <w:rStyle w:val="Hyperlink"/>
+            <w:rFonts w:ascii="Arial" w:hAnsi="Arial" w:cs="Arial"/>
+            <w:color w:val="auto"/>
+            <w:sz w:val="24"/>
+            <w:szCs w:val="24"/>
+            <w:u w:val="none"/>
+            <w:lang w:val="en-GB"/>
+          </w:rPr>
+          <w:id w:val="-1551139735"/>
+          <w:citation/>
+        </w:sdtPr>
+        <w:sdtContent>
+          <w:r>
+            <w:rPr>
+              <w:rStyle w:val="Hyperlink"/>
+              <w:rFonts w:ascii="Arial" w:hAnsi="Arial" w:cs="Arial"/>
+              <w:color w:val="auto"/>
+              <w:sz w:val="24"/>
+              <w:szCs w:val="24"/>
+              <w:u w:val="none"/>
+              <w:lang w:val="en-GB"/>
+            </w:rPr>
+            <w:fldChar w:fldCharType="begin"/>
+          </w:r>
+          <w:r>
+            <w:rPr>
+              <w:rStyle w:val="Hyperlink"/>
+              <w:rFonts w:ascii="Arial" w:hAnsi="Arial" w:cs="Arial"/>
+              <w:color w:val="auto"/>
+              <w:sz w:val="24"/>
+              <w:szCs w:val="24"/>
+              <w:u w:val="none"/>
+              <w:lang w:val="en-GB"/>
+            </w:rPr>
+            <w:instrText xml:space="preserve"> CITATION Sau22 \l 2057 </w:instrText>
+          </w:r>
+          <w:r>
+            <w:rPr>
+              <w:rStyle w:val="Hyperlink"/>
+              <w:rFonts w:ascii="Arial" w:hAnsi="Arial" w:cs="Arial"/>
+              <w:color w:val="auto"/>
+              <w:sz w:val="24"/>
+              <w:szCs w:val="24"/>
+              <w:u w:val="none"/>
+              <w:lang w:val="en-GB"/>
+            </w:rPr>
+            <w:fldChar w:fldCharType="separate"/>
+          </w:r>
+          <w:r>
+            <w:rPr>
+              <w:rFonts w:ascii="Arial" w:hAnsi="Arial" w:cs="Arial"/>
+              <w:noProof/>
+              <w:sz w:val="24"/>
+              <w:szCs w:val="24"/>
+              <w:lang w:val="en-GB"/>
+            </w:rPr>
+            <w:t>[18]</w:t>
+          </w:r>
+          <w:r>
+            <w:rPr>
+              <w:rStyle w:val="Hyperlink"/>
+              <w:rFonts w:ascii="Arial" w:hAnsi="Arial" w:cs="Arial"/>
+              <w:color w:val="auto"/>
+              <w:sz w:val="24"/>
+              <w:szCs w:val="24"/>
+              <w:u w:val="none"/>
+              <w:lang w:val="en-GB"/>
+            </w:rPr>
+            <w:fldChar w:fldCharType="end"/>
+          </w:r>
+        </w:sdtContent>
+      </w:sdt>
       <w:r>
         <w:rPr>
           <w:rStyle w:val="Hyperlink"/>
@@ -7023,239 +6946,220 @@
           <w:u w:val="none"/>
           <w:lang w:val="en-GB"/>
         </w:rPr>
-        <w:t xml:space="preserve"> around the world</w:t>
-      </w:r>
-      <w:commentRangeEnd w:id="26"/>
+        <w:t xml:space="preserve">. </w:t>
+      </w:r>
+      <w:r>
+        <w:rPr>
+          <w:rStyle w:val="Hyperlink"/>
+          <w:rFonts w:ascii="Arial" w:hAnsi="Arial" w:cs="Arial"/>
+          <w:color w:val="auto"/>
+          <w:sz w:val="24"/>
+          <w:szCs w:val="24"/>
+          <w:u w:val="none"/>
+          <w:lang w:val="en-GB"/>
+        </w:rPr>
+        <w:t xml:space="preserve">To slow the spread of COVID-19, governments enforced social distancing restrictions and lockdowns on businesses deemed nonessential. </w:t>
+      </w:r>
+      <w:commentRangeStart w:id="23"/>
+      <w:r>
+        <w:rPr>
+          <w:rStyle w:val="Hyperlink"/>
+          <w:rFonts w:ascii="Arial" w:hAnsi="Arial" w:cs="Arial"/>
+          <w:color w:val="auto"/>
+          <w:sz w:val="24"/>
+          <w:szCs w:val="24"/>
+          <w:u w:val="none"/>
+          <w:lang w:val="en-GB"/>
+        </w:rPr>
+        <w:t xml:space="preserve">The essential businesses were also enforced by restrictions, yet they were less drastic. </w:t>
+      </w:r>
+      <w:r>
+        <w:rPr>
+          <w:rStyle w:val="Hyperlink"/>
+          <w:rFonts w:ascii="Arial" w:hAnsi="Arial" w:cs="Arial"/>
+          <w:color w:val="auto"/>
+          <w:sz w:val="24"/>
+          <w:szCs w:val="24"/>
+          <w:u w:val="none"/>
+          <w:lang w:val="en-GB"/>
+        </w:rPr>
+        <w:t xml:space="preserve">A research done by … </w:t>
+      </w:r>
+      <w:r>
+        <w:rPr>
+          <w:rStyle w:val="Hyperlink"/>
+          <w:rFonts w:ascii="Arial" w:hAnsi="Arial" w:cs="Arial"/>
+          <w:color w:val="auto"/>
+          <w:sz w:val="24"/>
+          <w:szCs w:val="24"/>
+          <w:u w:val="none"/>
+          <w:lang w:val="en-GB"/>
+        </w:rPr>
+        <w:t xml:space="preserve">From </w:t>
+      </w:r>
+      <w:r>
+        <w:rPr>
+          <w:rStyle w:val="Hyperlink"/>
+          <w:rFonts w:ascii="Arial" w:hAnsi="Arial" w:cs="Arial"/>
+          <w:color w:val="auto"/>
+          <w:sz w:val="24"/>
+          <w:szCs w:val="24"/>
+          <w:u w:val="none"/>
+          <w:lang w:val="en-GB"/>
+        </w:rPr>
+        <w:t>February</w:t>
+      </w:r>
+      <w:r>
+        <w:rPr>
+          <w:rStyle w:val="Hyperlink"/>
+          <w:rFonts w:ascii="Arial" w:hAnsi="Arial" w:cs="Arial"/>
+          <w:color w:val="auto"/>
+          <w:sz w:val="24"/>
+          <w:szCs w:val="24"/>
+          <w:u w:val="none"/>
+          <w:lang w:val="en-GB"/>
+        </w:rPr>
+        <w:t xml:space="preserve"> 2020</w:t>
+      </w:r>
+      <w:r>
+        <w:rPr>
+          <w:rStyle w:val="Hyperlink"/>
+          <w:rFonts w:ascii="Arial" w:hAnsi="Arial" w:cs="Arial"/>
+          <w:color w:val="auto"/>
+          <w:sz w:val="24"/>
+          <w:szCs w:val="24"/>
+          <w:u w:val="none"/>
+          <w:lang w:val="en-GB"/>
+        </w:rPr>
+        <w:t xml:space="preserve"> to April 2020, </w:t>
+      </w:r>
+      <w:r>
+        <w:rPr>
+          <w:rStyle w:val="Hyperlink"/>
+          <w:rFonts w:ascii="Arial" w:hAnsi="Arial" w:cs="Arial"/>
+          <w:color w:val="auto"/>
+          <w:sz w:val="24"/>
+          <w:szCs w:val="24"/>
+          <w:u w:val="none"/>
+          <w:lang w:val="en-GB"/>
+        </w:rPr>
+        <w:lastRenderedPageBreak/>
+        <w:t xml:space="preserve">the number of </w:t>
+      </w:r>
+      <w:r>
+        <w:rPr>
+          <w:rStyle w:val="Hyperlink"/>
+          <w:rFonts w:ascii="Arial" w:hAnsi="Arial" w:cs="Arial"/>
+          <w:color w:val="auto"/>
+          <w:sz w:val="24"/>
+          <w:szCs w:val="24"/>
+          <w:u w:val="none"/>
+          <w:lang w:val="en-GB"/>
+        </w:rPr>
+        <w:t xml:space="preserve">active </w:t>
+      </w:r>
+      <w:r>
+        <w:rPr>
+          <w:rStyle w:val="Hyperlink"/>
+          <w:rFonts w:ascii="Arial" w:hAnsi="Arial" w:cs="Arial"/>
+          <w:color w:val="auto"/>
+          <w:sz w:val="24"/>
+          <w:szCs w:val="24"/>
+          <w:u w:val="none"/>
+          <w:lang w:val="en-GB"/>
+        </w:rPr>
+        <w:t xml:space="preserve">business owners dropped by 22%. </w:t>
+      </w:r>
+      <w:r>
+        <w:rPr>
+          <w:rStyle w:val="Hyperlink"/>
+          <w:rFonts w:ascii="Arial" w:hAnsi="Arial" w:cs="Arial"/>
+          <w:color w:val="auto"/>
+          <w:sz w:val="24"/>
+          <w:szCs w:val="24"/>
+          <w:u w:val="none"/>
+          <w:lang w:val="en-GB"/>
+        </w:rPr>
+        <w:t>Year-over-year sales usually increase by 3% to 4%</w:t>
+      </w:r>
+      <w:r>
+        <w:rPr>
+          <w:rStyle w:val="Hyperlink"/>
+          <w:rFonts w:ascii="Arial" w:hAnsi="Arial" w:cs="Arial"/>
+          <w:color w:val="auto"/>
+          <w:sz w:val="24"/>
+          <w:szCs w:val="24"/>
+          <w:u w:val="none"/>
+          <w:lang w:val="en-GB"/>
+        </w:rPr>
+        <w:t>. H</w:t>
+      </w:r>
+      <w:r>
+        <w:rPr>
+          <w:rStyle w:val="Hyperlink"/>
+          <w:rFonts w:ascii="Arial" w:hAnsi="Arial" w:cs="Arial"/>
+          <w:color w:val="auto"/>
+          <w:sz w:val="24"/>
+          <w:szCs w:val="24"/>
+          <w:u w:val="none"/>
+          <w:lang w:val="en-GB"/>
+        </w:rPr>
+        <w:t>owever, in the second quarter of 2020, sales decreased by 17%</w:t>
+      </w:r>
+      <w:r>
+        <w:rPr>
+          <w:rStyle w:val="Hyperlink"/>
+          <w:rFonts w:ascii="Arial" w:hAnsi="Arial" w:cs="Arial"/>
+          <w:color w:val="auto"/>
+          <w:sz w:val="24"/>
+          <w:szCs w:val="24"/>
+          <w:u w:val="none"/>
+          <w:lang w:val="en-GB"/>
+        </w:rPr>
+        <w:t xml:space="preserve"> whereas online sales increased by 180%</w:t>
+      </w:r>
+      <w:r>
+        <w:rPr>
+          <w:rStyle w:val="Hyperlink"/>
+          <w:rFonts w:ascii="Arial" w:hAnsi="Arial" w:cs="Arial"/>
+          <w:color w:val="auto"/>
+          <w:sz w:val="24"/>
+          <w:szCs w:val="24"/>
+          <w:u w:val="none"/>
+          <w:lang w:val="en-GB"/>
+        </w:rPr>
+        <w:t xml:space="preserve">. </w:t>
+      </w:r>
+      <w:r>
+        <w:rPr>
+          <w:rStyle w:val="Hyperlink"/>
+          <w:rFonts w:ascii="Arial" w:hAnsi="Arial" w:cs="Arial"/>
+          <w:color w:val="auto"/>
+          <w:sz w:val="24"/>
+          <w:szCs w:val="24"/>
+          <w:u w:val="none"/>
+          <w:lang w:val="en-GB"/>
+        </w:rPr>
+        <w:t>It was found</w:t>
+      </w:r>
+      <w:r>
+        <w:rPr>
+          <w:rStyle w:val="Hyperlink"/>
+          <w:rFonts w:ascii="Arial" w:hAnsi="Arial" w:cs="Arial"/>
+          <w:color w:val="auto"/>
+          <w:sz w:val="24"/>
+          <w:szCs w:val="24"/>
+          <w:u w:val="none"/>
+          <w:lang w:val="en-GB"/>
+        </w:rPr>
+        <w:t xml:space="preserve"> that sales losses were largest in businesses affected by mandatory lockdowns such as accommodations, drinking places, and arts, entertainment, and recreation</w:t>
+      </w:r>
+      <w:commentRangeEnd w:id="23"/>
       <w:r>
         <w:rPr>
           <w:rStyle w:val="CommentReference"/>
         </w:rPr>
-        <w:commentReference w:id="26"/>
-      </w:r>
-      <w:r>
-        <w:rPr>
-          <w:rStyle w:val="Hyperlink"/>
-          <w:rFonts w:ascii="Arial" w:hAnsi="Arial" w:cs="Arial"/>
-          <w:color w:val="auto"/>
-          <w:sz w:val="24"/>
-          <w:szCs w:val="24"/>
-          <w:u w:val="none"/>
-          <w:lang w:val="en-GB"/>
-        </w:rPr>
-        <w:t>.</w:t>
-      </w:r>
-      <w:r>
-        <w:rPr>
-          <w:rStyle w:val="Hyperlink"/>
-          <w:rFonts w:ascii="Arial" w:hAnsi="Arial" w:cs="Arial"/>
-          <w:color w:val="auto"/>
-          <w:sz w:val="24"/>
-          <w:szCs w:val="24"/>
-          <w:u w:val="none"/>
-          <w:lang w:val="en-GB"/>
-        </w:rPr>
-        <w:t xml:space="preserve"> </w:t>
-      </w:r>
-      <w:r>
-        <w:rPr>
-          <w:rStyle w:val="Hyperlink"/>
-          <w:rFonts w:ascii="Arial" w:hAnsi="Arial" w:cs="Arial"/>
-          <w:color w:val="auto"/>
-          <w:sz w:val="24"/>
-          <w:szCs w:val="24"/>
-          <w:u w:val="none"/>
-          <w:lang w:val="en-GB"/>
-        </w:rPr>
-        <w:t xml:space="preserve">To slow the spread of COVID-19, governments enforced social distancing restrictions and lockdowns on businesses deemed </w:t>
-      </w:r>
-      <w:r>
-        <w:rPr>
-          <w:rStyle w:val="Hyperlink"/>
-          <w:rFonts w:ascii="Arial" w:hAnsi="Arial" w:cs="Arial"/>
-          <w:color w:val="auto"/>
-          <w:sz w:val="24"/>
-          <w:szCs w:val="24"/>
-          <w:u w:val="none"/>
-          <w:lang w:val="en-GB"/>
-        </w:rPr>
-        <w:lastRenderedPageBreak/>
-        <w:t xml:space="preserve">nonessential. </w:t>
-      </w:r>
-      <w:commentRangeStart w:id="27"/>
-      <w:r>
-        <w:rPr>
-          <w:rStyle w:val="Hyperlink"/>
-          <w:rFonts w:ascii="Arial" w:hAnsi="Arial" w:cs="Arial"/>
-          <w:color w:val="auto"/>
-          <w:sz w:val="24"/>
-          <w:szCs w:val="24"/>
-          <w:u w:val="none"/>
-          <w:lang w:val="en-GB"/>
-        </w:rPr>
-        <w:t xml:space="preserve">The essential businesses were also enforced by restrictions, yet they were less drastic. </w:t>
-      </w:r>
-      <w:r>
-        <w:rPr>
-          <w:rStyle w:val="Hyperlink"/>
-          <w:rFonts w:ascii="Arial" w:hAnsi="Arial" w:cs="Arial"/>
-          <w:color w:val="auto"/>
-          <w:sz w:val="24"/>
-          <w:szCs w:val="24"/>
-          <w:u w:val="none"/>
-          <w:lang w:val="en-GB"/>
-        </w:rPr>
-        <w:t xml:space="preserve">From </w:t>
-      </w:r>
-      <w:r>
-        <w:rPr>
-          <w:rStyle w:val="Hyperlink"/>
-          <w:rFonts w:ascii="Arial" w:hAnsi="Arial" w:cs="Arial"/>
-          <w:color w:val="auto"/>
-          <w:sz w:val="24"/>
-          <w:szCs w:val="24"/>
-          <w:u w:val="none"/>
-          <w:lang w:val="en-GB"/>
-        </w:rPr>
-        <w:t>February</w:t>
-      </w:r>
-      <w:r>
-        <w:rPr>
-          <w:rStyle w:val="Hyperlink"/>
-          <w:rFonts w:ascii="Arial" w:hAnsi="Arial" w:cs="Arial"/>
-          <w:color w:val="auto"/>
-          <w:sz w:val="24"/>
-          <w:szCs w:val="24"/>
-          <w:u w:val="none"/>
-          <w:lang w:val="en-GB"/>
-        </w:rPr>
-        <w:t xml:space="preserve"> 2020</w:t>
-      </w:r>
-      <w:r>
-        <w:rPr>
-          <w:rStyle w:val="Hyperlink"/>
-          <w:rFonts w:ascii="Arial" w:hAnsi="Arial" w:cs="Arial"/>
-          <w:color w:val="auto"/>
-          <w:sz w:val="24"/>
-          <w:szCs w:val="24"/>
-          <w:u w:val="none"/>
-          <w:lang w:val="en-GB"/>
-        </w:rPr>
-        <w:t xml:space="preserve"> to April 2020, the number of </w:t>
-      </w:r>
-      <w:r>
-        <w:rPr>
-          <w:rStyle w:val="Hyperlink"/>
-          <w:rFonts w:ascii="Arial" w:hAnsi="Arial" w:cs="Arial"/>
-          <w:color w:val="auto"/>
-          <w:sz w:val="24"/>
-          <w:szCs w:val="24"/>
-          <w:u w:val="none"/>
-          <w:lang w:val="en-GB"/>
-        </w:rPr>
-        <w:t xml:space="preserve">active </w:t>
-      </w:r>
-      <w:r>
-        <w:rPr>
-          <w:rStyle w:val="Hyperlink"/>
-          <w:rFonts w:ascii="Arial" w:hAnsi="Arial" w:cs="Arial"/>
-          <w:color w:val="auto"/>
-          <w:sz w:val="24"/>
-          <w:szCs w:val="24"/>
-          <w:u w:val="none"/>
-          <w:lang w:val="en-GB"/>
-        </w:rPr>
-        <w:t xml:space="preserve">business owners dropped by 22%. </w:t>
-      </w:r>
-      <w:r>
-        <w:rPr>
-          <w:rStyle w:val="Hyperlink"/>
-          <w:rFonts w:ascii="Arial" w:hAnsi="Arial" w:cs="Arial"/>
-          <w:color w:val="auto"/>
-          <w:sz w:val="24"/>
-          <w:szCs w:val="24"/>
-          <w:u w:val="none"/>
-          <w:lang w:val="en-GB"/>
-        </w:rPr>
-        <w:t>Year-over-year sales usually increase by 3% to 4%</w:t>
-      </w:r>
-      <w:r>
-        <w:rPr>
-          <w:rStyle w:val="Hyperlink"/>
-          <w:rFonts w:ascii="Arial" w:hAnsi="Arial" w:cs="Arial"/>
-          <w:color w:val="auto"/>
-          <w:sz w:val="24"/>
-          <w:szCs w:val="24"/>
-          <w:u w:val="none"/>
-          <w:lang w:val="en-GB"/>
-        </w:rPr>
-        <w:t>. H</w:t>
-      </w:r>
-      <w:r>
-        <w:rPr>
-          <w:rStyle w:val="Hyperlink"/>
-          <w:rFonts w:ascii="Arial" w:hAnsi="Arial" w:cs="Arial"/>
-          <w:color w:val="auto"/>
-          <w:sz w:val="24"/>
-          <w:szCs w:val="24"/>
-          <w:u w:val="none"/>
-          <w:lang w:val="en-GB"/>
-        </w:rPr>
-        <w:t>owever, in the second quarter of 2020, sales decreased by 17%</w:t>
-      </w:r>
-      <w:r>
-        <w:rPr>
-          <w:rStyle w:val="Hyperlink"/>
-          <w:rFonts w:ascii="Arial" w:hAnsi="Arial" w:cs="Arial"/>
-          <w:color w:val="auto"/>
-          <w:sz w:val="24"/>
-          <w:szCs w:val="24"/>
-          <w:u w:val="none"/>
-          <w:lang w:val="en-GB"/>
-        </w:rPr>
-        <w:t xml:space="preserve"> whereas online sales increased by 180%</w:t>
-      </w:r>
-      <w:r>
-        <w:rPr>
-          <w:rStyle w:val="Hyperlink"/>
-          <w:rFonts w:ascii="Arial" w:hAnsi="Arial" w:cs="Arial"/>
-          <w:color w:val="auto"/>
-          <w:sz w:val="24"/>
-          <w:szCs w:val="24"/>
-          <w:u w:val="none"/>
-          <w:lang w:val="en-GB"/>
-        </w:rPr>
-        <w:t xml:space="preserve">. </w:t>
-      </w:r>
-      <w:r>
-        <w:rPr>
-          <w:rStyle w:val="Hyperlink"/>
-          <w:rFonts w:ascii="Arial" w:hAnsi="Arial" w:cs="Arial"/>
-          <w:color w:val="auto"/>
-          <w:sz w:val="24"/>
-          <w:szCs w:val="24"/>
-          <w:u w:val="none"/>
-          <w:lang w:val="en-GB"/>
-        </w:rPr>
-        <w:t>It was found</w:t>
-      </w:r>
-      <w:r>
-        <w:rPr>
-          <w:rStyle w:val="Hyperlink"/>
-          <w:rFonts w:ascii="Arial" w:hAnsi="Arial" w:cs="Arial"/>
-          <w:color w:val="auto"/>
-          <w:sz w:val="24"/>
-          <w:szCs w:val="24"/>
-          <w:u w:val="none"/>
-          <w:lang w:val="en-GB"/>
-        </w:rPr>
-        <w:t xml:space="preserve"> that sales losses were largest in businesses affected by mandatory lockdowns such as accommodations, drinking places, and arts, entertainment, and recreation</w:t>
-      </w:r>
-      <w:commentRangeEnd w:id="27"/>
-      <w:r>
-        <w:rPr>
-          <w:rStyle w:val="CommentReference"/>
-        </w:rPr>
-        <w:commentReference w:id="27"/>
+        <w:commentReference w:id="23"/>
       </w:r>
       <w:sdt>
         <w:sdtPr>
@@ -7329,7 +7233,7 @@
               <w:szCs w:val="24"/>
               <w:lang w:val="en-GB"/>
             </w:rPr>
-            <w:t>[16]</w:t>
+            <w:t>[19]</w:t>
           </w:r>
           <w:r>
             <w:rPr>
@@ -7927,7 +7831,7 @@
               <w:szCs w:val="24"/>
               <w:lang w:val="en-GB"/>
             </w:rPr>
-            <w:t>[17]</w:t>
+            <w:t>[20]</w:t>
           </w:r>
           <w:r>
             <w:rPr>
@@ -8042,7 +7946,6 @@
           <w:u w:val="none"/>
           <w:lang w:val="en-GB"/>
         </w:rPr>
-        <w:lastRenderedPageBreak/>
         <w:t xml:space="preserve">According to research found, </w:t>
       </w:r>
       <w:r>
@@ -8153,7 +8056,7 @@
               <w:szCs w:val="24"/>
               <w:lang w:val="en-GB"/>
             </w:rPr>
-            <w:t>[18]</w:t>
+            <w:t>[21]</w:t>
           </w:r>
           <w:r>
             <w:rPr>
@@ -8204,6 +8107,7 @@
           <w:u w:val="none"/>
           <w:lang w:val="en-GB"/>
         </w:rPr>
+        <w:lastRenderedPageBreak/>
         <w:t>It is challenging to separate the economic effects of Brexit from the COVID-19 pandemic, the disruption of the global supply chain, and the increases in energy and food prices</w:t>
       </w:r>
       <w:r>
@@ -8289,7 +8193,7 @@
               <w:szCs w:val="24"/>
               <w:lang w:val="en-GB"/>
             </w:rPr>
-            <w:t>[17]</w:t>
+            <w:t>[20]</w:t>
           </w:r>
           <w:r>
             <w:rPr>
@@ -8420,7 +8324,7 @@
         </w:rPr>
       </w:pPr>
     </w:p>
-    <w:bookmarkStart w:id="28" w:name="_Toc130457136" w:displacedByCustomXml="next"/>
+    <w:bookmarkStart w:id="24" w:name="_Toc130457136" w:displacedByCustomXml="next"/>
     <w:sdt>
       <w:sdtPr>
         <w:rPr>
@@ -8451,7 +8355,7 @@
           <w:r>
             <w:t>Bibliography</w:t>
           </w:r>
-          <w:bookmarkEnd w:id="28"/>
+          <w:bookmarkEnd w:id="24"/>
         </w:p>
         <w:sdt>
           <w:sdtPr>
@@ -8493,7 +8397,7 @@
               </w:tblGrid>
               <w:tr>
                 <w:trPr>
-                  <w:divId w:val="1812089937"/>
+                  <w:divId w:val="862670917"/>
                   <w:tblCellSpacing w:w="15" w:type="dxa"/>
                 </w:trPr>
                 <w:tc>
@@ -8545,7 +8449,7 @@
               </w:tr>
               <w:tr>
                 <w:trPr>
-                  <w:divId w:val="1812089937"/>
+                  <w:divId w:val="862670917"/>
                   <w:tblCellSpacing w:w="15" w:type="dxa"/>
                 </w:trPr>
                 <w:tc>
@@ -8588,14 +8492,14 @@
                         <w:noProof/>
                         <w:lang w:val="en-US"/>
                       </w:rPr>
-                      <w:t xml:space="preserve">G. Bonaccorso, Machine Learning Algorithms, Birmingham: Packt Publishing Ltd, 2017. </w:t>
+                      <w:t>R. Brown, "Becoming Human: Artificial Intelligence Magazine," Medium, 4 December 2019. [Online]. Available: https://becominghuman.ai/where-is-artificial-intelligence-used-today-3fd076d15b68. [Accessed 10 January 2023].</w:t>
                     </w:r>
                   </w:p>
                 </w:tc>
               </w:tr>
               <w:tr>
                 <w:trPr>
-                  <w:divId w:val="1812089937"/>
+                  <w:divId w:val="862670917"/>
                   <w:tblCellSpacing w:w="15" w:type="dxa"/>
                 </w:trPr>
                 <w:tc>
@@ -8638,14 +8542,14 @@
                         <w:noProof/>
                         <w:lang w:val="en-US"/>
                       </w:rPr>
-                      <w:t>P. Popovski, G. Veljanovski, M. Kostov and M. Atanasovski, "Optimizing Short Term Load Forecast: A study on Machine Learning Model Accuracy and Predictor Selection," IEEE, Ohrid, North Macedonia , 2022.</w:t>
+                      <w:t xml:space="preserve">G. Bonaccorso, Machine Learning Algorithms, Birmingham: Packt Publishing Ltd, 2017. </w:t>
                     </w:r>
                   </w:p>
                 </w:tc>
               </w:tr>
               <w:tr>
                 <w:trPr>
-                  <w:divId w:val="1812089937"/>
+                  <w:divId w:val="862670917"/>
                   <w:tblCellSpacing w:w="15" w:type="dxa"/>
                 </w:trPr>
                 <w:tc>
@@ -8688,14 +8592,14 @@
                         <w:noProof/>
                         <w:lang w:val="en-US"/>
                       </w:rPr>
-                      <w:t>K. R. Dalal, "Analysing the Role of Supervised and Unsupervised Machine Learning in IoT," IEEE, Coimbatore, India, 2020.</w:t>
+                      <w:t>P. Popovski, G. Veljanovski, M. Kostov and M. Atanasovski, "Optimizing Short Term Load Forecast: A study on Machine Learning Model Accuracy and Predictor Selection," IEEE, Ohrid, North Macedonia , 2022.</w:t>
                     </w:r>
                   </w:p>
                 </w:tc>
               </w:tr>
               <w:tr>
                 <w:trPr>
-                  <w:divId w:val="1812089937"/>
+                  <w:divId w:val="862670917"/>
                   <w:tblCellSpacing w:w="15" w:type="dxa"/>
                 </w:trPr>
                 <w:tc>
@@ -8717,6 +8621,106 @@
                         <w:lang w:val="en-US"/>
                       </w:rPr>
                       <w:t xml:space="preserve">[5] </w:t>
+                    </w:r>
+                  </w:p>
+                </w:tc>
+                <w:tc>
+                  <w:tcPr>
+                    <w:tcW w:w="0" w:type="auto"/>
+                    <w:hideMark/>
+                  </w:tcPr>
+                  <w:p>
+                    <w:pPr>
+                      <w:pStyle w:val="Bibliography"/>
+                      <w:rPr>
+                        <w:noProof/>
+                        <w:lang w:val="en-US"/>
+                      </w:rPr>
+                    </w:pPr>
+                    <w:r>
+                      <w:rPr>
+                        <w:noProof/>
+                        <w:lang w:val="en-US"/>
+                      </w:rPr>
+                      <w:t>R. Deb, "What are Machine Learning Applications? Top 10 Industry and Real-World Use Cases," Emeritus Online Courses, 19 December 2022. [Online]. Available: https://emeritus.org/blog/machine-learning-what-are-machine-learning-applications/. [Accessed 10 January 2023].</w:t>
+                    </w:r>
+                  </w:p>
+                </w:tc>
+              </w:tr>
+              <w:tr>
+                <w:trPr>
+                  <w:divId w:val="862670917"/>
+                  <w:tblCellSpacing w:w="15" w:type="dxa"/>
+                </w:trPr>
+                <w:tc>
+                  <w:tcPr>
+                    <w:tcW w:w="50" w:type="pct"/>
+                    <w:hideMark/>
+                  </w:tcPr>
+                  <w:p>
+                    <w:pPr>
+                      <w:pStyle w:val="Bibliography"/>
+                      <w:rPr>
+                        <w:noProof/>
+                        <w:lang w:val="en-US"/>
+                      </w:rPr>
+                    </w:pPr>
+                    <w:r>
+                      <w:rPr>
+                        <w:noProof/>
+                        <w:lang w:val="en-US"/>
+                      </w:rPr>
+                      <w:t xml:space="preserve">[6] </w:t>
+                    </w:r>
+                  </w:p>
+                </w:tc>
+                <w:tc>
+                  <w:tcPr>
+                    <w:tcW w:w="0" w:type="auto"/>
+                    <w:hideMark/>
+                  </w:tcPr>
+                  <w:p>
+                    <w:pPr>
+                      <w:pStyle w:val="Bibliography"/>
+                      <w:rPr>
+                        <w:noProof/>
+                        <w:lang w:val="en-US"/>
+                      </w:rPr>
+                    </w:pPr>
+                    <w:r>
+                      <w:rPr>
+                        <w:noProof/>
+                        <w:lang w:val="en-US"/>
+                      </w:rPr>
+                      <w:t>K. R. Dalal, "Analysing the Role of Supervised and Unsupervised Machine Learning in IoT," IEEE, Coimbatore, India, 2020.</w:t>
+                    </w:r>
+                  </w:p>
+                </w:tc>
+              </w:tr>
+              <w:tr>
+                <w:trPr>
+                  <w:divId w:val="862670917"/>
+                  <w:tblCellSpacing w:w="15" w:type="dxa"/>
+                </w:trPr>
+                <w:tc>
+                  <w:tcPr>
+                    <w:tcW w:w="50" w:type="pct"/>
+                    <w:hideMark/>
+                  </w:tcPr>
+                  <w:p>
+                    <w:pPr>
+                      <w:pStyle w:val="Bibliography"/>
+                      <w:rPr>
+                        <w:noProof/>
+                        <w:lang w:val="en-US"/>
+                      </w:rPr>
+                    </w:pPr>
+                    <w:r>
+                      <w:rPr>
+                        <w:noProof/>
+                        <w:lang w:val="en-US"/>
+                      </w:rPr>
+                      <w:t xml:space="preserve">[7] </w:t>
                     </w:r>
                   </w:p>
                 </w:tc>
@@ -8761,7 +8765,7 @@
               </w:tr>
               <w:tr>
                 <w:trPr>
-                  <w:divId w:val="1812089937"/>
+                  <w:divId w:val="862670917"/>
                   <w:tblCellSpacing w:w="15" w:type="dxa"/>
                 </w:trPr>
                 <w:tc>
@@ -8782,7 +8786,7 @@
                         <w:noProof/>
                         <w:lang w:val="en-US"/>
                       </w:rPr>
-                      <w:t xml:space="preserve">[6] </w:t>
+                      <w:t xml:space="preserve">[8] </w:t>
                     </w:r>
                   </w:p>
                 </w:tc>
@@ -8827,7 +8831,7 @@
               </w:tr>
               <w:tr>
                 <w:trPr>
-                  <w:divId w:val="1812089937"/>
+                  <w:divId w:val="862670917"/>
                   <w:tblCellSpacing w:w="15" w:type="dxa"/>
                 </w:trPr>
                 <w:tc>
@@ -8848,7 +8852,7 @@
                         <w:noProof/>
                         <w:lang w:val="en-US"/>
                       </w:rPr>
-                      <w:t xml:space="preserve">[7] </w:t>
+                      <w:t xml:space="preserve">[9] </w:t>
                     </w:r>
                   </w:p>
                 </w:tc>
@@ -8893,7 +8897,7 @@
               </w:tr>
               <w:tr>
                 <w:trPr>
-                  <w:divId w:val="1812089937"/>
+                  <w:divId w:val="862670917"/>
                   <w:tblCellSpacing w:w="15" w:type="dxa"/>
                 </w:trPr>
                 <w:tc>
@@ -8914,7 +8918,8 @@
                         <w:noProof/>
                         <w:lang w:val="en-US"/>
                       </w:rPr>
-                      <w:t xml:space="preserve">[8] </w:t>
+                      <w:lastRenderedPageBreak/>
+                      <w:t xml:space="preserve">[10] </w:t>
                     </w:r>
                   </w:p>
                 </w:tc>
@@ -8943,7 +8948,7 @@
               </w:tr>
               <w:tr>
                 <w:trPr>
-                  <w:divId w:val="1812089937"/>
+                  <w:divId w:val="862670917"/>
                   <w:tblCellSpacing w:w="15" w:type="dxa"/>
                 </w:trPr>
                 <w:tc>
@@ -8964,8 +8969,7 @@
                         <w:noProof/>
                         <w:lang w:val="en-US"/>
                       </w:rPr>
-                      <w:lastRenderedPageBreak/>
-                      <w:t xml:space="preserve">[9] </w:t>
+                      <w:t xml:space="preserve">[11] </w:t>
                     </w:r>
                   </w:p>
                 </w:tc>
@@ -8994,7 +8998,7 @@
               </w:tr>
               <w:tr>
                 <w:trPr>
-                  <w:divId w:val="1812089937"/>
+                  <w:divId w:val="862670917"/>
                   <w:tblCellSpacing w:w="15" w:type="dxa"/>
                 </w:trPr>
                 <w:tc>
@@ -9015,7 +9019,7 @@
                         <w:noProof/>
                         <w:lang w:val="en-US"/>
                       </w:rPr>
-                      <w:t xml:space="preserve">[10] </w:t>
+                      <w:t xml:space="preserve">[12] </w:t>
                     </w:r>
                   </w:p>
                 </w:tc>
@@ -9060,7 +9064,7 @@
               </w:tr>
               <w:tr>
                 <w:trPr>
-                  <w:divId w:val="1812089937"/>
+                  <w:divId w:val="862670917"/>
                   <w:tblCellSpacing w:w="15" w:type="dxa"/>
                 </w:trPr>
                 <w:tc>
@@ -9081,7 +9085,7 @@
                         <w:noProof/>
                         <w:lang w:val="en-US"/>
                       </w:rPr>
-                      <w:t xml:space="preserve">[11] </w:t>
+                      <w:t xml:space="preserve">[13] </w:t>
                     </w:r>
                   </w:p>
                 </w:tc>
@@ -9110,7 +9114,7 @@
               </w:tr>
               <w:tr>
                 <w:trPr>
-                  <w:divId w:val="1812089937"/>
+                  <w:divId w:val="862670917"/>
                   <w:tblCellSpacing w:w="15" w:type="dxa"/>
                 </w:trPr>
                 <w:tc>
@@ -9131,7 +9135,7 @@
                         <w:noProof/>
                         <w:lang w:val="en-US"/>
                       </w:rPr>
-                      <w:t xml:space="preserve">[12] </w:t>
+                      <w:t xml:space="preserve">[14] </w:t>
                     </w:r>
                   </w:p>
                 </w:tc>
@@ -9160,7 +9164,7 @@
               </w:tr>
               <w:tr>
                 <w:trPr>
-                  <w:divId w:val="1812089937"/>
+                  <w:divId w:val="862670917"/>
                   <w:tblCellSpacing w:w="15" w:type="dxa"/>
                 </w:trPr>
                 <w:tc>
@@ -9181,7 +9185,7 @@
                         <w:noProof/>
                         <w:lang w:val="en-US"/>
                       </w:rPr>
-                      <w:t xml:space="preserve">[13] </w:t>
+                      <w:t xml:space="preserve">[15] </w:t>
                     </w:r>
                   </w:p>
                 </w:tc>
@@ -9226,7 +9230,7 @@
               </w:tr>
               <w:tr>
                 <w:trPr>
-                  <w:divId w:val="1812089937"/>
+                  <w:divId w:val="862670917"/>
                   <w:tblCellSpacing w:w="15" w:type="dxa"/>
                 </w:trPr>
                 <w:tc>
@@ -9247,7 +9251,7 @@
                         <w:noProof/>
                         <w:lang w:val="en-US"/>
                       </w:rPr>
-                      <w:t xml:space="preserve">[14] </w:t>
+                      <w:t xml:space="preserve">[16] </w:t>
                     </w:r>
                   </w:p>
                 </w:tc>
@@ -9292,7 +9296,7 @@
               </w:tr>
               <w:tr>
                 <w:trPr>
-                  <w:divId w:val="1812089937"/>
+                  <w:divId w:val="862670917"/>
                   <w:tblCellSpacing w:w="15" w:type="dxa"/>
                 </w:trPr>
                 <w:tc>
@@ -9313,7 +9317,7 @@
                         <w:noProof/>
                         <w:lang w:val="en-US"/>
                       </w:rPr>
-                      <w:t xml:space="preserve">[15] </w:t>
+                      <w:t xml:space="preserve">[17] </w:t>
                     </w:r>
                   </w:p>
                 </w:tc>
@@ -9358,7 +9362,7 @@
               </w:tr>
               <w:tr>
                 <w:trPr>
-                  <w:divId w:val="1812089937"/>
+                  <w:divId w:val="862670917"/>
                   <w:tblCellSpacing w:w="15" w:type="dxa"/>
                 </w:trPr>
                 <w:tc>
@@ -9379,7 +9383,73 @@
                         <w:noProof/>
                         <w:lang w:val="en-US"/>
                       </w:rPr>
-                      <w:t xml:space="preserve">[16] </w:t>
+                      <w:t xml:space="preserve">[18] </w:t>
+                    </w:r>
+                  </w:p>
+                </w:tc>
+                <w:tc>
+                  <w:tcPr>
+                    <w:tcW w:w="0" w:type="auto"/>
+                    <w:hideMark/>
+                  </w:tcPr>
+                  <w:p>
+                    <w:pPr>
+                      <w:pStyle w:val="Bibliography"/>
+                      <w:rPr>
+                        <w:noProof/>
+                        <w:lang w:val="en-US"/>
+                      </w:rPr>
+                    </w:pPr>
+                    <w:r>
+                      <w:rPr>
+                        <w:noProof/>
+                        <w:lang w:val="en-US"/>
+                      </w:rPr>
+                      <w:t xml:space="preserve">S. A. Al-Thaqeb, B. G. Algharabali and K. T. Alabdulghafour, "The pandemic and economic policy uncertainty," </w:t>
+                    </w:r>
+                    <w:r>
+                      <w:rPr>
+                        <w:i/>
+                        <w:iCs/>
+                        <w:noProof/>
+                        <w:lang w:val="en-US"/>
+                      </w:rPr>
+                      <w:t xml:space="preserve">Int J Fin Econ, </w:t>
+                    </w:r>
+                    <w:r>
+                      <w:rPr>
+                        <w:noProof/>
+                        <w:lang w:val="en-US"/>
+                      </w:rPr>
+                      <w:t xml:space="preserve">vol. 27, no. 3, pp. 2784-2794, 2022. </w:t>
+                    </w:r>
+                  </w:p>
+                </w:tc>
+              </w:tr>
+              <w:tr>
+                <w:trPr>
+                  <w:divId w:val="862670917"/>
+                  <w:tblCellSpacing w:w="15" w:type="dxa"/>
+                </w:trPr>
+                <w:tc>
+                  <w:tcPr>
+                    <w:tcW w:w="50" w:type="pct"/>
+                    <w:hideMark/>
+                  </w:tcPr>
+                  <w:p>
+                    <w:pPr>
+                      <w:pStyle w:val="Bibliography"/>
+                      <w:rPr>
+                        <w:noProof/>
+                        <w:lang w:val="en-US"/>
+                      </w:rPr>
+                    </w:pPr>
+                    <w:r>
+                      <w:rPr>
+                        <w:noProof/>
+                        <w:lang w:val="en-US"/>
+                      </w:rPr>
+                      <w:t xml:space="preserve">[19] </w:t>
                     </w:r>
                   </w:p>
                 </w:tc>
@@ -9424,7 +9494,7 @@
               </w:tr>
               <w:tr>
                 <w:trPr>
-                  <w:divId w:val="1812089937"/>
+                  <w:divId w:val="862670917"/>
                   <w:tblCellSpacing w:w="15" w:type="dxa"/>
                 </w:trPr>
                 <w:tc>
@@ -9445,7 +9515,7 @@
                         <w:noProof/>
                         <w:lang w:val="en-US"/>
                       </w:rPr>
-                      <w:t xml:space="preserve">[17] </w:t>
+                      <w:t xml:space="preserve">[20] </w:t>
                     </w:r>
                   </w:p>
                 </w:tc>
@@ -9474,7 +9544,7 @@
               </w:tr>
               <w:tr>
                 <w:trPr>
-                  <w:divId w:val="1812089937"/>
+                  <w:divId w:val="862670917"/>
                   <w:tblCellSpacing w:w="15" w:type="dxa"/>
                 </w:trPr>
                 <w:tc>
@@ -9495,7 +9565,7 @@
                         <w:noProof/>
                         <w:lang w:val="en-US"/>
                       </w:rPr>
-                      <w:t xml:space="preserve">[18] </w:t>
+                      <w:t xml:space="preserve">[21] </w:t>
                     </w:r>
                   </w:p>
                 </w:tc>
@@ -9525,7 +9595,7 @@
             </w:tbl>
             <w:p>
               <w:pPr>
-                <w:divId w:val="1812089937"/>
+                <w:divId w:val="862670917"/>
                 <w:rPr>
                   <w:rFonts w:eastAsia="Times New Roman"/>
                   <w:noProof/>
@@ -9576,7 +9646,7 @@
       </w:r>
     </w:p>
   </w:comment>
-  <w:comment w:id="6" w:author="Alan Gatt" w:date="2023-03-22T10:19:00Z" w:initials="AG">
+  <w:comment w:id="8" w:author="Alan Gatt" w:date="2023-03-22T10:39:00Z" w:initials="AG">
     <w:p>
       <w:pPr>
         <w:pStyle w:val="CommentText"/>
@@ -9588,11 +9658,11 @@
         <w:annotationRef/>
       </w:r>
       <w:r>
-        <w:t>Reference to this</w:t>
+        <w:t>Revise this paragraph. Start with supervised, then move on to unsupervised</w:t>
       </w:r>
     </w:p>
   </w:comment>
-  <w:comment w:id="8" w:author="Alan Gatt" w:date="2023-03-22T10:21:00Z" w:initials="AG">
+  <w:comment w:id="12" w:author="Alan Gatt" w:date="2023-03-22T10:39:00Z" w:initials="AG">
     <w:p>
       <w:pPr>
         <w:pStyle w:val="CommentText"/>
@@ -9604,11 +9674,11 @@
         <w:annotationRef/>
       </w:r>
       <w:r>
-        <w:t>Reference for this</w:t>
+        <w:t>Small paragraph here for intro</w:t>
       </w:r>
     </w:p>
   </w:comment>
-  <w:comment w:id="9" w:author="Alan Gatt" w:date="2023-03-22T10:22:00Z" w:initials="AG">
+  <w:comment w:id="14" w:author="Alan Gatt" w:date="2023-03-22T10:41:00Z" w:initials="AG">
     <w:p>
       <w:pPr>
         <w:pStyle w:val="CommentText"/>
@@ -9620,11 +9690,11 @@
         <w:annotationRef/>
       </w:r>
       <w:r>
-        <w:t>This might be redundant</w:t>
+        <w:t>I would remove this</w:t>
       </w:r>
     </w:p>
   </w:comment>
-  <w:comment w:id="11" w:author="Alan Gatt" w:date="2023-03-22T10:39:00Z" w:initials="AG">
+  <w:comment w:id="15" w:author="Alan Gatt" w:date="2023-03-22T10:41:00Z" w:initials="AG">
     <w:p>
       <w:pPr>
         <w:pStyle w:val="CommentText"/>
@@ -9636,11 +9706,11 @@
         <w:annotationRef/>
       </w:r>
       <w:r>
-        <w:t>Revise this paragraph. Start with supervised, then move on to unsupervised</w:t>
+        <w:t>Is all of this from reference 5?</w:t>
       </w:r>
     </w:p>
   </w:comment>
-  <w:comment w:id="15" w:author="Alan Gatt" w:date="2023-03-22T10:39:00Z" w:initials="AG">
+  <w:comment w:id="17" w:author="Alan Gatt" w:date="2023-03-22T10:44:00Z" w:initials="AG">
     <w:p>
       <w:pPr>
         <w:pStyle w:val="CommentText"/>
@@ -9652,75 +9722,11 @@
         <w:annotationRef/>
       </w:r>
       <w:r>
-        <w:t>Small paragraph here for intro</w:t>
+        <w:t>On which scenario?</w:t>
       </w:r>
     </w:p>
   </w:comment>
-  <w:comment w:id="17" w:author="Alan Gatt" w:date="2023-03-22T10:41:00Z" w:initials="AG">
-    <w:p>
-      <w:pPr>
-        <w:pStyle w:val="CommentText"/>
-      </w:pPr>
-      <w:r>
-        <w:rPr>
-          <w:rStyle w:val="CommentReference"/>
-        </w:rPr>
-        <w:annotationRef/>
-      </w:r>
-      <w:r>
-        <w:t>I would remove this</w:t>
-      </w:r>
-    </w:p>
-  </w:comment>
-  <w:comment w:id="18" w:author="Alan Gatt" w:date="2023-03-22T10:41:00Z" w:initials="AG">
-    <w:p>
-      <w:pPr>
-        <w:pStyle w:val="CommentText"/>
-      </w:pPr>
-      <w:r>
-        <w:rPr>
-          <w:rStyle w:val="CommentReference"/>
-        </w:rPr>
-        <w:annotationRef/>
-      </w:r>
-      <w:r>
-        <w:t>Is all of this from reference 5?</w:t>
-      </w:r>
-    </w:p>
-  </w:comment>
-  <w:comment w:id="20" w:author="Alan Gatt" w:date="2023-03-22T10:44:00Z" w:initials="AG">
-    <w:p>
-      <w:pPr>
-        <w:pStyle w:val="CommentText"/>
-      </w:pPr>
-      <w:r>
-        <w:rPr>
-          <w:rStyle w:val="CommentReference"/>
-        </w:rPr>
-        <w:annotationRef/>
-      </w:r>
-      <w:r>
-        <w:t>On which scenario?</w:t>
-      </w:r>
-    </w:p>
-  </w:comment>
-  <w:comment w:id="26" w:author="Alan Gatt" w:date="2023-03-22T12:05:00Z" w:initials="AG">
-    <w:p>
-      <w:pPr>
-        <w:pStyle w:val="CommentText"/>
-      </w:pPr>
-      <w:r>
-        <w:rPr>
-          <w:rStyle w:val="CommentReference"/>
-        </w:rPr>
-        <w:annotationRef/>
-      </w:r>
-      <w:r>
-        <w:t>reference</w:t>
-      </w:r>
-    </w:p>
-  </w:comment>
-  <w:comment w:id="27" w:author="Alan Gatt" w:date="2023-03-22T12:06:00Z" w:initials="AG">
+  <w:comment w:id="23" w:author="Alan Gatt" w:date="2023-03-22T12:06:00Z" w:initials="AG">
     <w:p>
       <w:pPr>
         <w:pStyle w:val="CommentText"/>
@@ -9742,15 +9748,11 @@
 <file path=word/commentsExtended.xml><?xml version="1.0" encoding="utf-8"?>
 <w15:commentsEx xmlns:wpc="http://schemas.microsoft.com/office/word/2010/wordprocessingCanvas" xmlns:cx="http://schemas.microsoft.com/office/drawing/2014/chartex" xmlns:cx1="http://schemas.microsoft.com/office/drawing/2015/9/8/chartex" xmlns:cx2="http://schemas.microsoft.com/office/drawing/2015/10/21/chartex" xmlns:cx3="http://schemas.microsoft.com/office/drawing/2016/5/9/chartex" xmlns:cx4="http://schemas.microsoft.com/office/drawing/2016/5/10/chartex" xmlns:cx5="http://schemas.microsoft.com/office/drawing/2016/5/11/chartex" xmlns:cx6="http://schemas.microsoft.com/office/drawing/2016/5/12/chartex" xmlns:cx7="http://schemas.microsoft.com/office/drawing/2016/5/13/chartex" xmlns:cx8="http://schemas.microsoft.com/office/drawing/2016/5/14/chartex" xmlns:mc="http://schemas.openxmlformats.org/markup-compatibility/2006" xmlns:aink="http://schemas.microsoft.com/office/drawing/2016/ink" xmlns:am3d="http://schemas.microsoft.com/office/drawing/2017/model3d" xmlns:o="urn:schemas-microsoft-com:office:office" xmlns:oel="http://schemas.microsoft.com/office/2019/extlst" xmlns:r="http://schemas.openxmlformats.org/officeDocument/2006/relationships" xmlns:m="http://schemas.openxmlformats.org/officeDocument/2006/math" xmlns:v="urn:schemas-microsoft-com:vml" xmlns:wp14="http://schemas.microsoft.com/office/word/2010/wordprocessingDrawing" xmlns:wp="http://schemas.openxmlformats.org/drawingml/2006/wordprocessingDrawing" xmlns:w10="urn:schemas-microsoft-com:office:word" xmlns:w="http://schemas.openxmlformats.org/wordprocessingml/2006/main" xmlns:w14="http://schemas.microsoft.com/office/word/2010/wordml" xmlns:w15="http://schemas.microsoft.com/office/word/2012/wordml" xmlns:w16cex="http://schemas.microsoft.com/office/word/2018/wordml/cex" xmlns:w16cid="http://schemas.microsoft.com/office/word/2016/wordml/cid" xmlns:w16="http://schemas.microsoft.com/office/word/2018/wordml" xmlns:w16sdtdh="http://schemas.microsoft.com/office/word/2020/wordml/sdtdatahash" xmlns:w16se="http://schemas.microsoft.com/office/word/2015/wordml/symex" xmlns:wpg="http://schemas.microsoft.com/office/word/2010/wordprocessingGroup" xmlns:wpi="http://schemas.microsoft.com/office/word/2010/wordprocessingInk" xmlns:wne="http://schemas.microsoft.com/office/word/2006/wordml" xmlns:wps="http://schemas.microsoft.com/office/word/2010/wordprocessingShape" mc:Ignorable="w14 w15 w16se w16cid w16 w16cex w16sdtdh wp14">
   <w15:commentEx w15:paraId="2AE1610C" w15:done="0"/>
-  <w15:commentEx w15:paraId="65E313F4" w15:done="0"/>
-  <w15:commentEx w15:paraId="1C3865AA" w15:done="0"/>
-  <w15:commentEx w15:paraId="50CBCB87" w15:done="0"/>
   <w15:commentEx w15:paraId="09FE309D" w15:done="0"/>
   <w15:commentEx w15:paraId="2572B226" w15:done="0"/>
   <w15:commentEx w15:paraId="1D1358A2" w15:done="0"/>
   <w15:commentEx w15:paraId="0E14A4AF" w15:done="0"/>
   <w15:commentEx w15:paraId="10A72035" w15:done="0"/>
-  <w15:commentEx w15:paraId="14B4E3C2" w15:done="0"/>
   <w15:commentEx w15:paraId="661BE605" w15:done="0"/>
 </w15:commentsEx>
 </file>
@@ -9758,15 +9760,11 @@
 <file path=word/commentsExtensible.xml><?xml version="1.0" encoding="utf-8"?>
 <w16cex:commentsExtensible xmlns:wpc="http://schemas.microsoft.com/office/word/2010/wordprocessingCanvas" xmlns:cx="http://schemas.microsoft.com/office/drawing/2014/chartex" xmlns:cx1="http://schemas.microsoft.com/office/drawing/2015/9/8/chartex" xmlns:cx2="http://schemas.microsoft.com/office/drawing/2015/10/21/chartex" xmlns:cx3="http://schemas.microsoft.com/office/drawing/2016/5/9/chartex" xmlns:cx4="http://schemas.microsoft.com/office/drawing/2016/5/10/chartex" xmlns:cx5="http://schemas.microsoft.com/office/drawing/2016/5/11/chartex" xmlns:cx6="http://schemas.microsoft.com/office/drawing/2016/5/12/chartex" xmlns:cx7="http://schemas.microsoft.com/office/drawing/2016/5/13/chartex" xmlns:cx8="http://schemas.microsoft.com/office/drawing/2016/5/14/chartex" xmlns:mc="http://schemas.openxmlformats.org/markup-compatibility/2006" xmlns:aink="http://schemas.microsoft.com/office/drawing/2016/ink" xmlns:am3d="http://schemas.microsoft.com/office/drawing/2017/model3d" xmlns:o="urn:schemas-microsoft-com:office:office" xmlns:oel="http://schemas.microsoft.com/office/2019/extlst" xmlns:r="http://schemas.openxmlformats.org/officeDocument/2006/relationships" xmlns:m="http://schemas.openxmlformats.org/officeDocument/2006/math" xmlns:v="urn:schemas-microsoft-com:vml" xmlns:wp14="http://schemas.microsoft.com/office/word/2010/wordprocessingDrawing" xmlns:wp="http://schemas.openxmlformats.org/drawingml/2006/wordprocessingDrawing" xmlns:w10="urn:schemas-microsoft-com:office:word" xmlns:w="http://schemas.openxmlformats.org/wordprocessingml/2006/main" xmlns:w14="http://schemas.microsoft.com/office/word/2010/wordml" xmlns:w15="http://schemas.microsoft.com/office/word/2012/wordml" xmlns:w16cex="http://schemas.microsoft.com/office/word/2018/wordml/cex" xmlns:w16cid="http://schemas.microsoft.com/office/word/2016/wordml/cid" xmlns:w16="http://schemas.microsoft.com/office/word/2018/wordml" xmlns:w16sdtdh="http://schemas.microsoft.com/office/word/2020/wordml/sdtdatahash" xmlns:w16se="http://schemas.microsoft.com/office/word/2015/wordml/symex" xmlns:wpg="http://schemas.microsoft.com/office/word/2010/wordprocessingGroup" xmlns:wpi="http://schemas.microsoft.com/office/word/2010/wordprocessingInk" xmlns:wne="http://schemas.microsoft.com/office/word/2006/wordml" xmlns:wps="http://schemas.microsoft.com/office/word/2010/wordprocessingShape" mc:Ignorable="w14 w15 w16se w16cid w16 w16cex w16sdtdh wp14">
   <w16cex:commentExtensible w16cex:durableId="27C55464" w16cex:dateUtc="2023-03-22T09:18:00Z"/>
-  <w16cex:commentExtensible w16cex:durableId="27C554C0" w16cex:dateUtc="2023-03-22T09:19:00Z"/>
-  <w16cex:commentExtensible w16cex:durableId="27C5551A" w16cex:dateUtc="2023-03-22T09:21:00Z"/>
-  <w16cex:commentExtensible w16cex:durableId="27C55560" w16cex:dateUtc="2023-03-22T09:22:00Z"/>
   <w16cex:commentExtensible w16cex:durableId="27C55957" w16cex:dateUtc="2023-03-22T09:39:00Z"/>
   <w16cex:commentExtensible w16cex:durableId="27C55978" w16cex:dateUtc="2023-03-22T09:39:00Z"/>
   <w16cex:commentExtensible w16cex:durableId="27C559C3" w16cex:dateUtc="2023-03-22T09:41:00Z"/>
   <w16cex:commentExtensible w16cex:durableId="27C559DB" w16cex:dateUtc="2023-03-22T09:41:00Z"/>
   <w16cex:commentExtensible w16cex:durableId="27C55A9F" w16cex:dateUtc="2023-03-22T09:44:00Z"/>
-  <w16cex:commentExtensible w16cex:durableId="27C56D96" w16cex:dateUtc="2023-03-22T11:05:00Z"/>
   <w16cex:commentExtensible w16cex:durableId="27C56DDD" w16cex:dateUtc="2023-03-22T11:06:00Z"/>
 </w16cex:commentsExtensible>
 </file>
@@ -9774,15 +9772,11 @@
 <file path=word/commentsIds.xml><?xml version="1.0" encoding="utf-8"?>
 <w16cid:commentsIds xmlns:wpc="http://schemas.microsoft.com/office/word/2010/wordprocessingCanvas" xmlns:cx="http://schemas.microsoft.com/office/drawing/2014/chartex" xmlns:cx1="http://schemas.microsoft.com/office/drawing/2015/9/8/chartex" xmlns:cx2="http://schemas.microsoft.com/office/drawing/2015/10/21/chartex" xmlns:cx3="http://schemas.microsoft.com/office/drawing/2016/5/9/chartex" xmlns:cx4="http://schemas.microsoft.com/office/drawing/2016/5/10/chartex" xmlns:cx5="http://schemas.microsoft.com/office/drawing/2016/5/11/chartex" xmlns:cx6="http://schemas.microsoft.com/office/drawing/2016/5/12/chartex" xmlns:cx7="http://schemas.microsoft.com/office/drawing/2016/5/13/chartex" xmlns:cx8="http://schemas.microsoft.com/office/drawing/2016/5/14/chartex" xmlns:mc="http://schemas.openxmlformats.org/markup-compatibility/2006" xmlns:aink="http://schemas.microsoft.com/office/drawing/2016/ink" xmlns:am3d="http://schemas.microsoft.com/office/drawing/2017/model3d" xmlns:o="urn:schemas-microsoft-com:office:office" xmlns:oel="http://schemas.microsoft.com/office/2019/extlst" xmlns:r="http://schemas.openxmlformats.org/officeDocument/2006/relationships" xmlns:m="http://schemas.openxmlformats.org/officeDocument/2006/math" xmlns:v="urn:schemas-microsoft-com:vml" xmlns:wp14="http://schemas.microsoft.com/office/word/2010/wordprocessingDrawing" xmlns:wp="http://schemas.openxmlformats.org/drawingml/2006/wordprocessingDrawing" xmlns:w10="urn:schemas-microsoft-com:office:word" xmlns:w="http://schemas.openxmlformats.org/wordprocessingml/2006/main" xmlns:w14="http://schemas.microsoft.com/office/word/2010/wordml" xmlns:w15="http://schemas.microsoft.com/office/word/2012/wordml" xmlns:w16cex="http://schemas.microsoft.com/office/word/2018/wordml/cex" xmlns:w16cid="http://schemas.microsoft.com/office/word/2016/wordml/cid" xmlns:w16="http://schemas.microsoft.com/office/word/2018/wordml" xmlns:w16sdtdh="http://schemas.microsoft.com/office/word/2020/wordml/sdtdatahash" xmlns:w16se="http://schemas.microsoft.com/office/word/2015/wordml/symex" xmlns:wpg="http://schemas.microsoft.com/office/word/2010/wordprocessingGroup" xmlns:wpi="http://schemas.microsoft.com/office/word/2010/wordprocessingInk" xmlns:wne="http://schemas.microsoft.com/office/word/2006/wordml" xmlns:wps="http://schemas.microsoft.com/office/word/2010/wordprocessingShape" mc:Ignorable="w14 w15 w16se w16cid w16 w16cex w16sdtdh wp14">
   <w16cid:commentId w16cid:paraId="2AE1610C" w16cid:durableId="27C55464"/>
-  <w16cid:commentId w16cid:paraId="65E313F4" w16cid:durableId="27C554C0"/>
-  <w16cid:commentId w16cid:paraId="1C3865AA" w16cid:durableId="27C5551A"/>
-  <w16cid:commentId w16cid:paraId="50CBCB87" w16cid:durableId="27C55560"/>
   <w16cid:commentId w16cid:paraId="09FE309D" w16cid:durableId="27C55957"/>
   <w16cid:commentId w16cid:paraId="2572B226" w16cid:durableId="27C55978"/>
   <w16cid:commentId w16cid:paraId="1D1358A2" w16cid:durableId="27C559C3"/>
   <w16cid:commentId w16cid:paraId="0E14A4AF" w16cid:durableId="27C559DB"/>
   <w16cid:commentId w16cid:paraId="10A72035" w16cid:durableId="27C55A9F"/>
-  <w16cid:commentId w16cid:paraId="14B4E3C2" w16cid:durableId="27C56D96"/>
   <w16cid:commentId w16cid:paraId="661BE605" w16cid:durableId="27C56DDD"/>
 </w16cid:commentsIds>
 </file>
@@ -10982,7 +10976,7 @@
     </b:Author>
     <b:City>Birmingham</b:City>
     <b:Publisher>Packt Publishing Ltd</b:Publisher>
-    <b:RefOrder>2</b:RefOrder>
+    <b:RefOrder>3</b:RefOrder>
   </b:Source>
   <b:Source>
     <b:Tag>Fot22</b:Tag>
@@ -11016,7 +11010,7 @@
     <b:Year>2022</b:Year>
     <b:Volume>38</b:Volume>
     <b:Issue>3</b:Issue>
-    <b:RefOrder>5</b:RefOrder>
+    <b:RefOrder>7</b:RefOrder>
   </b:Source>
   <b:Source>
     <b:Tag>Dou75</b:Tag>
@@ -11039,7 +11033,7 @@
     <b:Pages>69-73</b:Pages>
     <b:Volume>18</b:Volume>
     <b:Issue>6</b:Issue>
-    <b:RefOrder>6</b:RefOrder>
+    <b:RefOrder>8</b:RefOrder>
   </b:Source>
   <b:Source>
     <b:Tag>Boh19</b:Tag>
@@ -11061,7 +11055,7 @@
     <b:Year>2019</b:Year>
     <b:Volume>4</b:Volume>
     <b:Issue>15</b:Issue>
-    <b:RefOrder>7</b:RefOrder>
+    <b:RefOrder>9</b:RefOrder>
   </b:Source>
   <b:Source>
     <b:Tag>Ren19</b:Tag>
@@ -11086,7 +11080,7 @@
         </b:NameList>
       </b:Author>
     </b:Author>
-    <b:RefOrder>8</b:RefOrder>
+    <b:RefOrder>10</b:RefOrder>
   </b:Source>
   <b:Source>
     <b:Tag>Rob18</b:Tag>
@@ -11115,7 +11109,7 @@
     <b:MonthAccessed>February</b:MonthAccessed>
     <b:DayAccessed>1</b:DayAccessed>
     <b:URL>https://otexts.com/fpp2/tspatterns.html </b:URL>
-    <b:RefOrder>9</b:RefOrder>
+    <b:RefOrder>11</b:RefOrder>
   </b:Source>
   <b:Source>
     <b:Tag>Tah21</b:Tag>
@@ -11141,7 +11135,7 @@
     <b:JournalName>Entropy </b:JournalName>
     <b:Volume>23</b:Volume>
     <b:Issue>10</b:Issue>
-    <b:RefOrder>10</b:RefOrder>
+    <b:RefOrder>12</b:RefOrder>
   </b:Source>
   <b:Source>
     <b:Tag>Hos20</b:Tag>
@@ -11167,7 +11161,7 @@
         </b:NameList>
       </b:Author>
     </b:Author>
-    <b:RefOrder>11</b:RefOrder>
+    <b:RefOrder>13</b:RefOrder>
   </b:Source>
   <b:Source>
     <b:Tag>JLi22</b:Tag>
@@ -11234,7 +11228,7 @@
     <b:URL>https://ieeexplore.ieee.org/document/9828783</b:URL>
     <b:City>Ohrid, North Macedonia </b:City>
     <b:Publisher>IEEE</b:Publisher>
-    <b:RefOrder>3</b:RefOrder>
+    <b:RefOrder>4</b:RefOrder>
   </b:Source>
   <b:Source>
     <b:Tag>Kus20</b:Tag>
@@ -11258,7 +11252,7 @@
     <b:Issue>4</b:Issue>
     <b:City>Coimbatore, India</b:City>
     <b:Publisher>IEEE</b:Publisher>
-    <b:RefOrder>4</b:RefOrder>
+    <b:RefOrder>6</b:RefOrder>
   </b:Source>
   <b:Source>
     <b:Tag>Ami22</b:Tag>
@@ -11296,7 +11290,7 @@
     <b:City>Mysuru, India </b:City>
     <b:Publisher>IEEE</b:Publisher>
     <b:Year>2022</b:Year>
-    <b:RefOrder>12</b:RefOrder>
+    <b:RefOrder>14</b:RefOrder>
   </b:Source>
   <b:Source>
     <b:Tag>HeW21</b:Tag>
@@ -11322,7 +11316,7 @@
     <b:JournalName>Journal of Physics: Conference Series</b:JournalName>
     <b:Volume>1754</b:Volume>
     <b:Issue>012191</b:Issue>
-    <b:RefOrder>13</b:RefOrder>
+    <b:RefOrder>15</b:RefOrder>
   </b:Source>
   <b:Source>
     <b:Tag>Jos11</b:Tag>
@@ -11350,7 +11344,7 @@
     <b:Pages>64-82</b:Pages>
     <b:Volume>8</b:Volume>
     <b:Issue>3</b:Issue>
-    <b:RefOrder>14</b:RefOrder>
+    <b:RefOrder>16</b:RefOrder>
   </b:Source>
   <b:Source>
     <b:Tag>Alk14</b:Tag>
@@ -11388,7 +11382,7 @@
     <b:Pages>1-14</b:Pages>
     <b:Volume>2014</b:Volume>
     <b:Issue>843687</b:Issue>
-    <b:RefOrder>15</b:RefOrder>
+    <b:RefOrder>17</b:RefOrder>
   </b:Source>
   <b:Source>
     <b:Tag>Rob21</b:Tag>
@@ -11414,7 +11408,7 @@
     <b:Year>2021</b:Year>
     <b:Volume>58</b:Volume>
     <b:Issue>4</b:Issue>
-    <b:RefOrder>16</b:RefOrder>
+    <b:RefOrder>19</b:RefOrder>
   </b:Source>
   <b:Source>
     <b:Tag>Nic19</b:Tag>
@@ -11456,7 +11450,7 @@
     </b:Author>
     <b:City>Cambridge</b:City>
     <b:Publisher>NATIONAL BUREAU OF ECONOMIC RESEARCH</b:Publisher>
-    <b:RefOrder>18</b:RefOrder>
+    <b:RefOrder>21</b:RefOrder>
   </b:Source>
   <b:Source>
     <b:Tag>GDP22</b:Tag>
@@ -11470,13 +11464,96 @@
     <b:YearAccessed>2023</b:YearAccessed>
     <b:MonthAccessed>February</b:MonthAccessed>
     <b:DayAccessed>4</b:DayAccessed>
-    <b:RefOrder>17</b:RefOrder>
+    <b:RefOrder>20</b:RefOrder>
+  </b:Source>
+  <b:Source>
+    <b:Tag>Sau22</b:Tag>
+    <b:SourceType>JournalArticle</b:SourceType>
+    <b:Guid>{472B90FA-490F-46BB-AC6A-EF7B999F9386}</b:Guid>
+    <b:Title>The pandemic and economic policy uncertainty</b:Title>
+    <b:Year>2022</b:Year>
+    <b:Author>
+      <b:Author>
+        <b:NameList>
+          <b:Person>
+            <b:Last>Al-Thaqeb</b:Last>
+            <b:First>Saud</b:First>
+            <b:Middle>Asaad</b:Middle>
+          </b:Person>
+          <b:Person>
+            <b:Last>Algharabali</b:Last>
+            <b:First>Barrak</b:First>
+            <b:Middle>Ghanim</b:Middle>
+          </b:Person>
+          <b:Person>
+            <b:Last>Alabdulghafour</b:Last>
+            <b:First>Khaled</b:First>
+            <b:Middle>Tareq</b:Middle>
+          </b:Person>
+        </b:NameList>
+      </b:Author>
+    </b:Author>
+    <b:JournalName>Int J Fin Econ</b:JournalName>
+    <b:Pages>2784-2794</b:Pages>
+    <b:Volume>27</b:Volume>
+    <b:Issue>3</b:Issue>
+    <b:RefOrder>18</b:RefOrder>
+  </b:Source>
+  <b:Source>
+    <b:Tag>Rog19</b:Tag>
+    <b:SourceType>InternetSite</b:SourceType>
+    <b:Guid>{9F0B618E-4510-4168-AD3C-D2F91A8D6EF1}</b:Guid>
+    <b:Title>Becoming Human: Artificial Intelligence Magazine</b:Title>
+    <b:Year>2019</b:Year>
+    <b:ProductionCompany>Medium</b:ProductionCompany>
+    <b:Month>December</b:Month>
+    <b:Day>4</b:Day>
+    <b:YearAccessed>2023</b:YearAccessed>
+    <b:MonthAccessed>January</b:MonthAccessed>
+    <b:DayAccessed>10</b:DayAccessed>
+    <b:URL>https://becominghuman.ai/where-is-artificial-intelligence-used-today-3fd076d15b68</b:URL>
+    <b:Author>
+      <b:Author>
+        <b:NameList>
+          <b:Person>
+            <b:Last>Brown</b:Last>
+            <b:First>Roger</b:First>
+          </b:Person>
+        </b:NameList>
+      </b:Author>
+    </b:Author>
+    <b:RefOrder>2</b:RefOrder>
+  </b:Source>
+  <b:Source>
+    <b:Tag>Rup22</b:Tag>
+    <b:SourceType>InternetSite</b:SourceType>
+    <b:Guid>{36509AEC-A2BC-4040-8EF7-D4403ACA490C}</b:Guid>
+    <b:Author>
+      <b:Author>
+        <b:NameList>
+          <b:Person>
+            <b:Last>Deb</b:Last>
+            <b:First>Rupam</b:First>
+          </b:Person>
+        </b:NameList>
+      </b:Author>
+    </b:Author>
+    <b:Title>What are Machine Learning Applications? Top 10 Industry and Real-World Use Cases</b:Title>
+    <b:ProductionCompany>Emeritus Online Courses</b:ProductionCompany>
+    <b:Year>2022</b:Year>
+    <b:Month>December</b:Month>
+    <b:Day>19</b:Day>
+    <b:YearAccessed>2023</b:YearAccessed>
+    <b:MonthAccessed>January</b:MonthAccessed>
+    <b:DayAccessed>10</b:DayAccessed>
+    <b:URL>https://emeritus.org/blog/machine-learning-what-are-machine-learning-applications/</b:URL>
+    <b:RefOrder>5</b:RefOrder>
   </b:Source>
 </b:Sources>
 </file>
 
 <file path=customXml/itemProps1.xml><?xml version="1.0" encoding="utf-8"?>
-<ds:datastoreItem xmlns:ds="http://schemas.openxmlformats.org/officeDocument/2006/customXml" ds:itemID="{2339A26C-B192-4550-965F-FDD5CCC18B2B}">
+<ds:datastoreItem xmlns:ds="http://schemas.openxmlformats.org/officeDocument/2006/customXml" ds:itemID="{8870367C-F853-4B39-AB50-BC4935F991A7}">
   <ds:schemaRefs>
     <ds:schemaRef ds:uri="http://schemas.openxmlformats.org/officeDocument/2006/bibliography"/>
   </ds:schemaRefs>

</xml_diff>

<commit_message>
Update before meeting 15
</commit_message>
<xml_diff>
--- a/Documents/Literature Review.docx
+++ b/Documents/Literature Review.docx
@@ -8808,6 +8808,19 @@
           <w:lang w:val="en-GB"/>
         </w:rPr>
       </w:pPr>
+    </w:p>
+    <w:p>
+      <w:pPr>
+        <w:rPr>
+          <w:rStyle w:val="Hyperlink"/>
+          <w:rFonts w:ascii="Arial" w:hAnsi="Arial" w:cs="Arial"/>
+          <w:color w:val="auto"/>
+          <w:sz w:val="24"/>
+          <w:szCs w:val="24"/>
+          <w:u w:val="none"/>
+          <w:lang w:val="en-GB"/>
+        </w:rPr>
+      </w:pPr>
       <w:r>
         <w:rPr>
           <w:rStyle w:val="Hyperlink"/>
@@ -8926,6 +8939,19 @@
           <w:u w:val="none"/>
           <w:lang w:val="en-GB"/>
         </w:rPr>
+        <w:t xml:space="preserve">Linear Regression, </w:t>
+      </w:r>
+      <w:r>
+        <w:rPr>
+          <w:rStyle w:val="Hyperlink"/>
+          <w:rFonts w:ascii="Arial" w:hAnsi="Arial" w:cs="Arial"/>
+          <w:color w:val="auto"/>
+          <w:sz w:val="24"/>
+          <w:szCs w:val="24"/>
+          <w:highlight w:val="yellow"/>
+          <w:u w:val="none"/>
+          <w:lang w:val="en-GB"/>
+        </w:rPr>
         <w:t xml:space="preserve">Random Forest and </w:t>
       </w:r>
       <w:proofErr w:type="spellStart"/>
@@ -8993,6 +9019,32 @@
           <w:u w:val="none"/>
           <w:lang w:val="en-GB"/>
         </w:rPr>
+        <w:t xml:space="preserve">The Linear Regression model’s performance was so poor, that it was not included in the paper. </w:t>
+      </w:r>
+      <w:r>
+        <w:rPr>
+          <w:rStyle w:val="Hyperlink"/>
+          <w:rFonts w:ascii="Arial" w:hAnsi="Arial" w:cs="Arial"/>
+          <w:color w:val="auto"/>
+          <w:sz w:val="24"/>
+          <w:szCs w:val="24"/>
+          <w:highlight w:val="yellow"/>
+          <w:u w:val="none"/>
+          <w:lang w:val="en-GB"/>
+        </w:rPr>
+        <w:t xml:space="preserve">The dataset used contained approximately 2.94 million observations and had 6 variables. </w:t>
+      </w:r>
+      <w:r>
+        <w:rPr>
+          <w:rStyle w:val="Hyperlink"/>
+          <w:rFonts w:ascii="Arial" w:hAnsi="Arial" w:cs="Arial"/>
+          <w:color w:val="auto"/>
+          <w:sz w:val="24"/>
+          <w:szCs w:val="24"/>
+          <w:highlight w:val="yellow"/>
+          <w:u w:val="none"/>
+          <w:lang w:val="en-GB"/>
+        </w:rPr>
         <w:t>In this scenario</w:t>
       </w:r>
       <w:r>
@@ -9177,20 +9229,7 @@
           <w:u w:val="none"/>
           <w:lang w:val="en-GB"/>
         </w:rPr>
-        <w:t>while Random Forest obtained an RMSE of</w:t>
-      </w:r>
-      <w:r>
-        <w:rPr>
-          <w:rStyle w:val="Hyperlink"/>
-          <w:rFonts w:ascii="Arial" w:hAnsi="Arial" w:cs="Arial"/>
-          <w:color w:val="auto"/>
-          <w:sz w:val="24"/>
-          <w:szCs w:val="24"/>
-          <w:highlight w:val="yellow"/>
-          <w:u w:val="none"/>
-          <w:lang w:val="en-GB"/>
-        </w:rPr>
-        <w:t xml:space="preserve"> </w:t>
+        <w:t xml:space="preserve">while Random Forest obtained an RMSE of </w:t>
       </w:r>
       <w:r>
         <w:rPr>
@@ -9538,6 +9577,399 @@
           <w:lang w:val="en-GB"/>
         </w:rPr>
       </w:pPr>
+      <w:r>
+        <w:rPr>
+          <w:rStyle w:val="Hyperlink"/>
+          <w:rFonts w:ascii="Arial" w:hAnsi="Arial" w:cs="Arial"/>
+          <w:color w:val="auto"/>
+          <w:sz w:val="24"/>
+          <w:szCs w:val="24"/>
+          <w:highlight w:val="yellow"/>
+          <w:u w:val="none"/>
+          <w:lang w:val="en-GB"/>
+        </w:rPr>
+        <w:t xml:space="preserve">In a study conducted by </w:t>
+      </w:r>
+      <w:sdt>
+        <w:sdtPr>
+          <w:rPr>
+            <w:rStyle w:val="Hyperlink"/>
+            <w:rFonts w:ascii="Arial" w:hAnsi="Arial" w:cs="Arial"/>
+            <w:color w:val="auto"/>
+            <w:sz w:val="24"/>
+            <w:szCs w:val="24"/>
+            <w:highlight w:val="yellow"/>
+            <w:u w:val="none"/>
+            <w:lang w:val="en-GB"/>
+          </w:rPr>
+          <w:id w:val="-353028596"/>
+          <w:citation/>
+        </w:sdtPr>
+        <w:sdtContent>
+          <w:r>
+            <w:rPr>
+              <w:rStyle w:val="Hyperlink"/>
+              <w:rFonts w:ascii="Arial" w:hAnsi="Arial" w:cs="Arial"/>
+              <w:color w:val="auto"/>
+              <w:sz w:val="24"/>
+              <w:szCs w:val="24"/>
+              <w:highlight w:val="yellow"/>
+              <w:u w:val="none"/>
+              <w:lang w:val="en-GB"/>
+            </w:rPr>
+            <w:fldChar w:fldCharType="begin"/>
+          </w:r>
+          <w:r>
+            <w:rPr>
+              <w:rStyle w:val="Hyperlink"/>
+              <w:rFonts w:ascii="Arial" w:hAnsi="Arial" w:cs="Arial"/>
+              <w:color w:val="auto"/>
+              <w:sz w:val="24"/>
+              <w:szCs w:val="24"/>
+              <w:highlight w:val="yellow"/>
+              <w:u w:val="none"/>
+              <w:lang w:val="en-GB"/>
+            </w:rPr>
+            <w:instrText xml:space="preserve"> CITATION Muh22 \l 2057 </w:instrText>
+          </w:r>
+          <w:r>
+            <w:rPr>
+              <w:rStyle w:val="Hyperlink"/>
+              <w:rFonts w:ascii="Arial" w:hAnsi="Arial" w:cs="Arial"/>
+              <w:color w:val="auto"/>
+              <w:sz w:val="24"/>
+              <w:szCs w:val="24"/>
+              <w:highlight w:val="yellow"/>
+              <w:u w:val="none"/>
+              <w:lang w:val="en-GB"/>
+            </w:rPr>
+            <w:fldChar w:fldCharType="separate"/>
+          </w:r>
+          <w:r>
+            <w:rPr>
+              <w:rFonts w:ascii="Arial" w:hAnsi="Arial" w:cs="Arial"/>
+              <w:noProof/>
+              <w:sz w:val="24"/>
+              <w:szCs w:val="24"/>
+              <w:highlight w:val="yellow"/>
+              <w:lang w:val="en-GB"/>
+            </w:rPr>
+            <w:t>[24]</w:t>
+          </w:r>
+          <w:r>
+            <w:rPr>
+              <w:rStyle w:val="Hyperlink"/>
+              <w:rFonts w:ascii="Arial" w:hAnsi="Arial" w:cs="Arial"/>
+              <w:color w:val="auto"/>
+              <w:sz w:val="24"/>
+              <w:szCs w:val="24"/>
+              <w:highlight w:val="yellow"/>
+              <w:u w:val="none"/>
+              <w:lang w:val="en-GB"/>
+            </w:rPr>
+            <w:fldChar w:fldCharType="end"/>
+          </w:r>
+        </w:sdtContent>
+      </w:sdt>
+      <w:r>
+        <w:rPr>
+          <w:rStyle w:val="Hyperlink"/>
+          <w:rFonts w:ascii="Arial" w:hAnsi="Arial" w:cs="Arial"/>
+          <w:color w:val="auto"/>
+          <w:sz w:val="24"/>
+          <w:szCs w:val="24"/>
+          <w:highlight w:val="yellow"/>
+          <w:u w:val="none"/>
+          <w:lang w:val="en-GB"/>
+        </w:rPr>
+        <w:t xml:space="preserve">, </w:t>
+      </w:r>
+      <w:r>
+        <w:rPr>
+          <w:rStyle w:val="Hyperlink"/>
+          <w:rFonts w:ascii="Arial" w:hAnsi="Arial" w:cs="Arial"/>
+          <w:color w:val="auto"/>
+          <w:sz w:val="24"/>
+          <w:szCs w:val="24"/>
+          <w:highlight w:val="yellow"/>
+          <w:u w:val="none"/>
+          <w:lang w:val="en-GB"/>
+        </w:rPr>
+        <w:t xml:space="preserve">it was stated that </w:t>
+      </w:r>
+      <w:r>
+        <w:rPr>
+          <w:rStyle w:val="Hyperlink"/>
+          <w:rFonts w:ascii="Arial" w:hAnsi="Arial" w:cs="Arial"/>
+          <w:color w:val="auto"/>
+          <w:sz w:val="24"/>
+          <w:szCs w:val="24"/>
+          <w:highlight w:val="yellow"/>
+          <w:u w:val="none"/>
+          <w:lang w:val="en-GB"/>
+        </w:rPr>
+        <w:t>s</w:t>
+      </w:r>
+      <w:r>
+        <w:rPr>
+          <w:rStyle w:val="Hyperlink"/>
+          <w:rFonts w:ascii="Arial" w:hAnsi="Arial" w:cs="Arial"/>
+          <w:color w:val="auto"/>
+          <w:sz w:val="24"/>
+          <w:szCs w:val="24"/>
+          <w:highlight w:val="yellow"/>
+          <w:u w:val="none"/>
+          <w:lang w:val="en-GB"/>
+        </w:rPr>
+        <w:t>ales forecasting is the most challenging task for the inventory management, marketing, customer service and Business financial planning for the retail industry</w:t>
+      </w:r>
+      <w:r>
+        <w:rPr>
+          <w:rStyle w:val="Hyperlink"/>
+          <w:rFonts w:ascii="Arial" w:hAnsi="Arial" w:cs="Arial"/>
+          <w:color w:val="auto"/>
+          <w:sz w:val="24"/>
+          <w:szCs w:val="24"/>
+          <w:highlight w:val="yellow"/>
+          <w:u w:val="none"/>
+          <w:lang w:val="en-GB"/>
+        </w:rPr>
+        <w:t>.</w:t>
+      </w:r>
+      <w:r>
+        <w:rPr>
+          <w:rStyle w:val="Hyperlink"/>
+          <w:rFonts w:ascii="Arial" w:hAnsi="Arial" w:cs="Arial"/>
+          <w:color w:val="auto"/>
+          <w:sz w:val="24"/>
+          <w:szCs w:val="24"/>
+          <w:highlight w:val="yellow"/>
+          <w:u w:val="none"/>
+          <w:lang w:val="en-GB"/>
+        </w:rPr>
+        <w:t xml:space="preserve"> </w:t>
+      </w:r>
+      <w:r>
+        <w:rPr>
+          <w:rStyle w:val="Hyperlink"/>
+          <w:rFonts w:ascii="Arial" w:hAnsi="Arial" w:cs="Arial"/>
+          <w:color w:val="auto"/>
+          <w:sz w:val="24"/>
+          <w:szCs w:val="24"/>
+          <w:highlight w:val="yellow"/>
+          <w:u w:val="none"/>
+          <w:lang w:val="en-GB"/>
+        </w:rPr>
+        <w:t>Therefore,</w:t>
+      </w:r>
+      <w:r>
+        <w:rPr>
+          <w:rStyle w:val="Hyperlink"/>
+          <w:rFonts w:ascii="Arial" w:hAnsi="Arial" w:cs="Arial"/>
+          <w:color w:val="auto"/>
+          <w:sz w:val="24"/>
+          <w:szCs w:val="24"/>
+          <w:highlight w:val="yellow"/>
+          <w:u w:val="none"/>
+          <w:lang w:val="en-GB"/>
+        </w:rPr>
+        <w:t xml:space="preserve"> they used different machine learning techniques to perform predictive analysis of retail sales data.</w:t>
+      </w:r>
+      <w:r>
+        <w:rPr>
+          <w:rStyle w:val="Hyperlink"/>
+          <w:rFonts w:ascii="Arial" w:hAnsi="Arial" w:cs="Arial"/>
+          <w:color w:val="auto"/>
+          <w:sz w:val="24"/>
+          <w:szCs w:val="24"/>
+          <w:highlight w:val="yellow"/>
+          <w:u w:val="none"/>
+          <w:lang w:val="en-GB"/>
+        </w:rPr>
+        <w:t xml:space="preserve"> The regression models used were </w:t>
+      </w:r>
+      <w:r>
+        <w:rPr>
+          <w:rStyle w:val="Hyperlink"/>
+          <w:rFonts w:ascii="Arial" w:hAnsi="Arial" w:cs="Arial"/>
+          <w:color w:val="auto"/>
+          <w:sz w:val="24"/>
+          <w:szCs w:val="24"/>
+          <w:highlight w:val="yellow"/>
+          <w:u w:val="none"/>
+          <w:lang w:val="en-GB"/>
+        </w:rPr>
+        <w:t>Linear regression, Random Forest Regression</w:t>
+      </w:r>
+      <w:r>
+        <w:rPr>
+          <w:rStyle w:val="Hyperlink"/>
+          <w:rFonts w:ascii="Arial" w:hAnsi="Arial" w:cs="Arial"/>
+          <w:color w:val="auto"/>
+          <w:sz w:val="24"/>
+          <w:szCs w:val="24"/>
+          <w:highlight w:val="yellow"/>
+          <w:u w:val="none"/>
+          <w:lang w:val="en-GB"/>
+        </w:rPr>
+        <w:t xml:space="preserve"> and </w:t>
+      </w:r>
+      <w:r>
+        <w:rPr>
+          <w:rStyle w:val="Hyperlink"/>
+          <w:rFonts w:ascii="Arial" w:hAnsi="Arial" w:cs="Arial"/>
+          <w:color w:val="auto"/>
+          <w:sz w:val="24"/>
+          <w:szCs w:val="24"/>
+          <w:highlight w:val="yellow"/>
+          <w:u w:val="none"/>
+          <w:lang w:val="en-GB"/>
+        </w:rPr>
+        <w:t>Gradient Boosting Regression</w:t>
+      </w:r>
+      <w:r>
+        <w:rPr>
+          <w:rStyle w:val="Hyperlink"/>
+          <w:rFonts w:ascii="Arial" w:hAnsi="Arial" w:cs="Arial"/>
+          <w:color w:val="auto"/>
+          <w:sz w:val="24"/>
+          <w:szCs w:val="24"/>
+          <w:highlight w:val="yellow"/>
+          <w:u w:val="none"/>
+          <w:lang w:val="en-GB"/>
+        </w:rPr>
+        <w:t xml:space="preserve">, while the time series models used were </w:t>
+      </w:r>
+      <w:r>
+        <w:rPr>
+          <w:rStyle w:val="Hyperlink"/>
+          <w:rFonts w:ascii="Arial" w:hAnsi="Arial" w:cs="Arial"/>
+          <w:color w:val="auto"/>
+          <w:sz w:val="24"/>
+          <w:szCs w:val="24"/>
+          <w:highlight w:val="yellow"/>
+          <w:u w:val="none"/>
+          <w:lang w:val="en-GB"/>
+        </w:rPr>
+        <w:t xml:space="preserve">ARIMA </w:t>
+      </w:r>
+      <w:r>
+        <w:rPr>
+          <w:rStyle w:val="Hyperlink"/>
+          <w:rFonts w:ascii="Arial" w:hAnsi="Arial" w:cs="Arial"/>
+          <w:color w:val="auto"/>
+          <w:sz w:val="24"/>
+          <w:szCs w:val="24"/>
+          <w:highlight w:val="yellow"/>
+          <w:u w:val="none"/>
+          <w:lang w:val="en-GB"/>
+        </w:rPr>
+        <w:t xml:space="preserve">and </w:t>
+      </w:r>
+      <w:r>
+        <w:rPr>
+          <w:rStyle w:val="Hyperlink"/>
+          <w:rFonts w:ascii="Arial" w:hAnsi="Arial" w:cs="Arial"/>
+          <w:color w:val="auto"/>
+          <w:sz w:val="24"/>
+          <w:szCs w:val="24"/>
+          <w:highlight w:val="yellow"/>
+          <w:u w:val="none"/>
+          <w:lang w:val="en-GB"/>
+        </w:rPr>
+        <w:t>LSTM</w:t>
+      </w:r>
+      <w:r>
+        <w:rPr>
+          <w:rStyle w:val="Hyperlink"/>
+          <w:rFonts w:ascii="Arial" w:hAnsi="Arial" w:cs="Arial"/>
+          <w:color w:val="auto"/>
+          <w:sz w:val="24"/>
+          <w:szCs w:val="24"/>
+          <w:highlight w:val="yellow"/>
+          <w:u w:val="none"/>
+          <w:lang w:val="en-GB"/>
+        </w:rPr>
+        <w:t>.</w:t>
+      </w:r>
+      <w:r>
+        <w:rPr>
+          <w:rStyle w:val="Hyperlink"/>
+          <w:rFonts w:ascii="Arial" w:hAnsi="Arial" w:cs="Arial"/>
+          <w:color w:val="auto"/>
+          <w:sz w:val="24"/>
+          <w:szCs w:val="24"/>
+          <w:highlight w:val="yellow"/>
+          <w:u w:val="none"/>
+          <w:lang w:val="en-GB"/>
+        </w:rPr>
+        <w:t xml:space="preserve"> </w:t>
+      </w:r>
+      <w:r>
+        <w:rPr>
+          <w:rStyle w:val="Hyperlink"/>
+          <w:rFonts w:ascii="Arial" w:hAnsi="Arial" w:cs="Arial"/>
+          <w:color w:val="auto"/>
+          <w:sz w:val="24"/>
+          <w:szCs w:val="24"/>
+          <w:highlight w:val="yellow"/>
+          <w:u w:val="none"/>
+          <w:lang w:val="en-GB"/>
+        </w:rPr>
+        <w:t xml:space="preserve">The results show that Gradient Boosting Regression performed </w:t>
+      </w:r>
+      <w:r>
+        <w:rPr>
+          <w:rStyle w:val="Hyperlink"/>
+          <w:rFonts w:ascii="Arial" w:hAnsi="Arial" w:cs="Arial"/>
+          <w:color w:val="auto"/>
+          <w:sz w:val="24"/>
+          <w:szCs w:val="24"/>
+          <w:highlight w:val="yellow"/>
+          <w:u w:val="none"/>
+          <w:lang w:val="en-GB"/>
+        </w:rPr>
+        <w:t xml:space="preserve">best with an RMSE of 0.63 followed by Random Forest with an RMSE of 0.69. </w:t>
+      </w:r>
+      <w:r>
+        <w:rPr>
+          <w:rStyle w:val="Hyperlink"/>
+          <w:rFonts w:ascii="Arial" w:hAnsi="Arial" w:cs="Arial"/>
+          <w:color w:val="auto"/>
+          <w:sz w:val="24"/>
+          <w:szCs w:val="24"/>
+          <w:highlight w:val="yellow"/>
+          <w:u w:val="none"/>
+          <w:lang w:val="en-GB"/>
+        </w:rPr>
+        <w:t xml:space="preserve">The model that performed the worst </w:t>
+      </w:r>
+      <w:r>
+        <w:rPr>
+          <w:rStyle w:val="Hyperlink"/>
+          <w:rFonts w:ascii="Arial" w:hAnsi="Arial" w:cs="Arial"/>
+          <w:color w:val="auto"/>
+          <w:sz w:val="24"/>
+          <w:szCs w:val="24"/>
+          <w:highlight w:val="yellow"/>
+          <w:u w:val="none"/>
+          <w:lang w:val="en-GB"/>
+        </w:rPr>
+        <w:t xml:space="preserve">in this study </w:t>
+      </w:r>
+      <w:r>
+        <w:rPr>
+          <w:rStyle w:val="Hyperlink"/>
+          <w:rFonts w:ascii="Arial" w:hAnsi="Arial" w:cs="Arial"/>
+          <w:color w:val="auto"/>
+          <w:sz w:val="24"/>
+          <w:szCs w:val="24"/>
+          <w:highlight w:val="yellow"/>
+          <w:u w:val="none"/>
+          <w:lang w:val="en-GB"/>
+        </w:rPr>
+        <w:t>was the ARIMA model.</w:t>
+      </w:r>
     </w:p>
     <w:p>
       <w:pPr>
@@ -9551,6 +9983,508 @@
           <w:lang w:val="en-GB"/>
         </w:rPr>
       </w:pPr>
+      <w:sdt>
+        <w:sdtPr>
+          <w:rPr>
+            <w:rStyle w:val="Hyperlink"/>
+            <w:rFonts w:ascii="Arial" w:hAnsi="Arial" w:cs="Arial"/>
+            <w:color w:val="auto"/>
+            <w:sz w:val="24"/>
+            <w:szCs w:val="24"/>
+            <w:u w:val="none"/>
+            <w:lang w:val="en-GB"/>
+          </w:rPr>
+          <w:id w:val="1028147161"/>
+          <w:citation/>
+        </w:sdtPr>
+        <w:sdtContent>
+          <w:r>
+            <w:rPr>
+              <w:rStyle w:val="Hyperlink"/>
+              <w:rFonts w:ascii="Arial" w:hAnsi="Arial" w:cs="Arial"/>
+              <w:color w:val="auto"/>
+              <w:sz w:val="24"/>
+              <w:szCs w:val="24"/>
+              <w:u w:val="none"/>
+              <w:lang w:val="en-GB"/>
+            </w:rPr>
+            <w:fldChar w:fldCharType="begin"/>
+          </w:r>
+          <w:r>
+            <w:rPr>
+              <w:rStyle w:val="Hyperlink"/>
+              <w:rFonts w:ascii="Arial" w:hAnsi="Arial" w:cs="Arial"/>
+              <w:color w:val="auto"/>
+              <w:sz w:val="24"/>
+              <w:szCs w:val="24"/>
+              <w:u w:val="none"/>
+              <w:lang w:val="en-GB"/>
+            </w:rPr>
+            <w:instrText xml:space="preserve"> CITATION Cha22 \l 2057 </w:instrText>
+          </w:r>
+          <w:r>
+            <w:rPr>
+              <w:rStyle w:val="Hyperlink"/>
+              <w:rFonts w:ascii="Arial" w:hAnsi="Arial" w:cs="Arial"/>
+              <w:color w:val="auto"/>
+              <w:sz w:val="24"/>
+              <w:szCs w:val="24"/>
+              <w:u w:val="none"/>
+              <w:lang w:val="en-GB"/>
+            </w:rPr>
+            <w:fldChar w:fldCharType="separate"/>
+          </w:r>
+          <w:r>
+            <w:rPr>
+              <w:rFonts w:ascii="Arial" w:hAnsi="Arial" w:cs="Arial"/>
+              <w:noProof/>
+              <w:sz w:val="24"/>
+              <w:szCs w:val="24"/>
+              <w:lang w:val="en-GB"/>
+            </w:rPr>
+            <w:t>[25]</w:t>
+          </w:r>
+          <w:r>
+            <w:rPr>
+              <w:rStyle w:val="Hyperlink"/>
+              <w:rFonts w:ascii="Arial" w:hAnsi="Arial" w:cs="Arial"/>
+              <w:color w:val="auto"/>
+              <w:sz w:val="24"/>
+              <w:szCs w:val="24"/>
+              <w:u w:val="none"/>
+              <w:lang w:val="en-GB"/>
+            </w:rPr>
+            <w:fldChar w:fldCharType="end"/>
+          </w:r>
+        </w:sdtContent>
+      </w:sdt>
+      <w:r>
+        <w:rPr>
+          <w:rStyle w:val="Hyperlink"/>
+          <w:rFonts w:ascii="Arial" w:hAnsi="Arial" w:cs="Arial"/>
+          <w:color w:val="auto"/>
+          <w:sz w:val="24"/>
+          <w:szCs w:val="24"/>
+          <w:u w:val="none"/>
+          <w:lang w:val="en-GB"/>
+        </w:rPr>
+        <w:t xml:space="preserve"> </w:t>
+      </w:r>
+      <w:r>
+        <w:rPr>
+          <w:rStyle w:val="Hyperlink"/>
+          <w:rFonts w:ascii="Arial" w:hAnsi="Arial" w:cs="Arial"/>
+          <w:color w:val="auto"/>
+          <w:sz w:val="24"/>
+          <w:szCs w:val="24"/>
+          <w:u w:val="none"/>
+          <w:lang w:val="en-GB"/>
+        </w:rPr>
+        <w:t xml:space="preserve">researched </w:t>
+      </w:r>
+      <w:r>
+        <w:rPr>
+          <w:rStyle w:val="Hyperlink"/>
+          <w:rFonts w:ascii="Arial" w:hAnsi="Arial" w:cs="Arial"/>
+          <w:color w:val="auto"/>
+          <w:sz w:val="24"/>
+          <w:szCs w:val="24"/>
+          <w:u w:val="none"/>
+          <w:lang w:val="en-GB"/>
+        </w:rPr>
+        <w:t>both statistical and deep learning method</w:t>
+      </w:r>
+      <w:r>
+        <w:rPr>
+          <w:rStyle w:val="Hyperlink"/>
+          <w:rFonts w:ascii="Arial" w:hAnsi="Arial" w:cs="Arial"/>
+          <w:color w:val="auto"/>
+          <w:sz w:val="24"/>
+          <w:szCs w:val="24"/>
+          <w:u w:val="none"/>
+          <w:lang w:val="en-GB"/>
+        </w:rPr>
+        <w:t>s when conducting demand forecasting. They concluded that both</w:t>
+      </w:r>
+      <w:r>
+        <w:rPr>
+          <w:rStyle w:val="Hyperlink"/>
+          <w:rFonts w:ascii="Arial" w:hAnsi="Arial" w:cs="Arial"/>
+          <w:color w:val="auto"/>
+          <w:sz w:val="24"/>
+          <w:szCs w:val="24"/>
+          <w:u w:val="none"/>
+          <w:lang w:val="en-GB"/>
+        </w:rPr>
+        <w:t xml:space="preserve"> are reliable and are suitable to be used </w:t>
+      </w:r>
+      <w:r>
+        <w:rPr>
+          <w:rStyle w:val="Hyperlink"/>
+          <w:rFonts w:ascii="Arial" w:hAnsi="Arial" w:cs="Arial"/>
+          <w:color w:val="auto"/>
+          <w:sz w:val="24"/>
+          <w:szCs w:val="24"/>
+          <w:u w:val="none"/>
+          <w:lang w:val="en-GB"/>
+        </w:rPr>
+        <w:t xml:space="preserve">when predicting demand. </w:t>
+      </w:r>
+      <w:r>
+        <w:rPr>
+          <w:rStyle w:val="Hyperlink"/>
+          <w:rFonts w:ascii="Arial" w:hAnsi="Arial" w:cs="Arial"/>
+          <w:color w:val="auto"/>
+          <w:sz w:val="24"/>
+          <w:szCs w:val="24"/>
+          <w:u w:val="none"/>
+          <w:lang w:val="en-GB"/>
+        </w:rPr>
+        <w:t xml:space="preserve">The study showed that ARIMAs predictions of the future </w:t>
+      </w:r>
+      <w:r>
+        <w:rPr>
+          <w:rStyle w:val="Hyperlink"/>
+          <w:rFonts w:ascii="Arial" w:hAnsi="Arial" w:cs="Arial"/>
+          <w:color w:val="auto"/>
+          <w:sz w:val="24"/>
+          <w:szCs w:val="24"/>
+          <w:u w:val="none"/>
+          <w:lang w:val="en-GB"/>
+        </w:rPr>
+        <w:t>were</w:t>
+      </w:r>
+      <w:r>
+        <w:rPr>
+          <w:rStyle w:val="Hyperlink"/>
+          <w:rFonts w:ascii="Arial" w:hAnsi="Arial" w:cs="Arial"/>
+          <w:color w:val="auto"/>
+          <w:sz w:val="24"/>
+          <w:szCs w:val="24"/>
+          <w:u w:val="none"/>
+          <w:lang w:val="en-GB"/>
+        </w:rPr>
+        <w:t xml:space="preserve"> made in an average straight line, whereas LSTM predicted the future value based on the seasonality </w:t>
+      </w:r>
+      <w:r>
+        <w:rPr>
+          <w:rStyle w:val="Hyperlink"/>
+          <w:rFonts w:ascii="Arial" w:hAnsi="Arial" w:cs="Arial"/>
+          <w:color w:val="auto"/>
+          <w:sz w:val="24"/>
+          <w:szCs w:val="24"/>
+          <w:u w:val="none"/>
+          <w:lang w:val="en-GB"/>
+        </w:rPr>
+        <w:t xml:space="preserve">and trend </w:t>
+      </w:r>
+      <w:r>
+        <w:rPr>
+          <w:rStyle w:val="Hyperlink"/>
+          <w:rFonts w:ascii="Arial" w:hAnsi="Arial" w:cs="Arial"/>
+          <w:color w:val="auto"/>
+          <w:sz w:val="24"/>
+          <w:szCs w:val="24"/>
+          <w:u w:val="none"/>
+          <w:lang w:val="en-GB"/>
+        </w:rPr>
+        <w:t>of the data</w:t>
+      </w:r>
+      <w:r>
+        <w:rPr>
+          <w:rStyle w:val="Hyperlink"/>
+          <w:rFonts w:ascii="Arial" w:hAnsi="Arial" w:cs="Arial"/>
+          <w:color w:val="auto"/>
+          <w:sz w:val="24"/>
+          <w:szCs w:val="24"/>
+          <w:u w:val="none"/>
+          <w:lang w:val="en-GB"/>
+        </w:rPr>
+        <w:t>.</w:t>
+      </w:r>
+      <w:r>
+        <w:rPr>
+          <w:rStyle w:val="Hyperlink"/>
+          <w:rFonts w:ascii="Arial" w:hAnsi="Arial" w:cs="Arial"/>
+          <w:color w:val="auto"/>
+          <w:sz w:val="24"/>
+          <w:szCs w:val="24"/>
+          <w:u w:val="none"/>
+          <w:lang w:val="en-GB"/>
+        </w:rPr>
+        <w:t xml:space="preserve"> When the model was trained on the monthly observations of the data, the model provided better error scores.</w:t>
+      </w:r>
+      <w:r>
+        <w:rPr>
+          <w:rStyle w:val="Hyperlink"/>
+          <w:rFonts w:ascii="Arial" w:hAnsi="Arial" w:cs="Arial"/>
+          <w:color w:val="auto"/>
+          <w:sz w:val="24"/>
+          <w:szCs w:val="24"/>
+          <w:u w:val="none"/>
+          <w:lang w:val="en-GB"/>
+        </w:rPr>
+        <w:t xml:space="preserve"> The ARIMA model obtained an RMSE of 21501.657 while the Multivariate LSTM obtained an RMSE of 20693.862. </w:t>
+      </w:r>
+    </w:p>
+    <w:p>
+      <w:pPr>
+        <w:rPr>
+          <w:rStyle w:val="Hyperlink"/>
+          <w:rFonts w:ascii="Arial" w:hAnsi="Arial" w:cs="Arial"/>
+          <w:color w:val="auto"/>
+          <w:sz w:val="24"/>
+          <w:szCs w:val="24"/>
+          <w:u w:val="none"/>
+          <w:lang w:val="en-GB"/>
+        </w:rPr>
+      </w:pPr>
+    </w:p>
+    <w:p>
+      <w:pPr>
+        <w:rPr>
+          <w:rStyle w:val="Hyperlink"/>
+          <w:rFonts w:ascii="Arial" w:hAnsi="Arial" w:cs="Arial"/>
+          <w:color w:val="auto"/>
+          <w:sz w:val="24"/>
+          <w:szCs w:val="24"/>
+          <w:u w:val="none"/>
+          <w:lang w:val="en-GB"/>
+        </w:rPr>
+      </w:pPr>
+      <w:r>
+        <w:rPr>
+          <w:rStyle w:val="Hyperlink"/>
+          <w:rFonts w:ascii="Arial" w:hAnsi="Arial" w:cs="Arial"/>
+          <w:color w:val="auto"/>
+          <w:sz w:val="24"/>
+          <w:szCs w:val="24"/>
+          <w:u w:val="none"/>
+          <w:lang w:val="en-GB"/>
+        </w:rPr>
+        <w:t xml:space="preserve">In a study done by </w:t>
+      </w:r>
+      <w:sdt>
+        <w:sdtPr>
+          <w:rPr>
+            <w:rStyle w:val="Hyperlink"/>
+            <w:rFonts w:ascii="Arial" w:hAnsi="Arial" w:cs="Arial"/>
+            <w:color w:val="auto"/>
+            <w:sz w:val="24"/>
+            <w:szCs w:val="24"/>
+            <w:u w:val="none"/>
+            <w:lang w:val="en-GB"/>
+          </w:rPr>
+          <w:id w:val="-1229071346"/>
+          <w:citation/>
+        </w:sdtPr>
+        <w:sdtContent>
+          <w:r>
+            <w:rPr>
+              <w:rStyle w:val="Hyperlink"/>
+              <w:rFonts w:ascii="Arial" w:hAnsi="Arial" w:cs="Arial"/>
+              <w:color w:val="auto"/>
+              <w:sz w:val="24"/>
+              <w:szCs w:val="24"/>
+              <w:u w:val="none"/>
+              <w:lang w:val="en-GB"/>
+            </w:rPr>
+            <w:fldChar w:fldCharType="begin"/>
+          </w:r>
+          <w:r>
+            <w:rPr>
+              <w:rStyle w:val="Hyperlink"/>
+              <w:rFonts w:ascii="Arial" w:hAnsi="Arial" w:cs="Arial"/>
+              <w:color w:val="auto"/>
+              <w:sz w:val="24"/>
+              <w:szCs w:val="24"/>
+              <w:u w:val="none"/>
+              <w:lang w:val="en-GB"/>
+            </w:rPr>
+            <w:instrText xml:space="preserve"> CITATION Jia19 \l 2057 </w:instrText>
+          </w:r>
+          <w:r>
+            <w:rPr>
+              <w:rStyle w:val="Hyperlink"/>
+              <w:rFonts w:ascii="Arial" w:hAnsi="Arial" w:cs="Arial"/>
+              <w:color w:val="auto"/>
+              <w:sz w:val="24"/>
+              <w:szCs w:val="24"/>
+              <w:u w:val="none"/>
+              <w:lang w:val="en-GB"/>
+            </w:rPr>
+            <w:fldChar w:fldCharType="separate"/>
+          </w:r>
+          <w:r>
+            <w:rPr>
+              <w:rFonts w:ascii="Arial" w:hAnsi="Arial" w:cs="Arial"/>
+              <w:noProof/>
+              <w:sz w:val="24"/>
+              <w:szCs w:val="24"/>
+              <w:lang w:val="en-GB"/>
+            </w:rPr>
+            <w:t>[26]</w:t>
+          </w:r>
+          <w:r>
+            <w:rPr>
+              <w:rStyle w:val="Hyperlink"/>
+              <w:rFonts w:ascii="Arial" w:hAnsi="Arial" w:cs="Arial"/>
+              <w:color w:val="auto"/>
+              <w:sz w:val="24"/>
+              <w:szCs w:val="24"/>
+              <w:u w:val="none"/>
+              <w:lang w:val="en-GB"/>
+            </w:rPr>
+            <w:fldChar w:fldCharType="end"/>
+          </w:r>
+        </w:sdtContent>
+      </w:sdt>
+      <w:r>
+        <w:rPr>
+          <w:rStyle w:val="Hyperlink"/>
+          <w:rFonts w:ascii="Arial" w:hAnsi="Arial" w:cs="Arial"/>
+          <w:color w:val="auto"/>
+          <w:sz w:val="24"/>
+          <w:szCs w:val="24"/>
+          <w:u w:val="none"/>
+          <w:lang w:val="en-GB"/>
+        </w:rPr>
+        <w:t xml:space="preserve">, they attempted </w:t>
+      </w:r>
+      <w:r>
+        <w:rPr>
+          <w:rStyle w:val="Hyperlink"/>
+          <w:rFonts w:ascii="Arial" w:hAnsi="Arial" w:cs="Arial"/>
+          <w:color w:val="auto"/>
+          <w:sz w:val="24"/>
+          <w:szCs w:val="24"/>
+          <w:u w:val="none"/>
+          <w:lang w:val="en-GB"/>
+        </w:rPr>
+        <w:t>to find a forecasting method to balance their purchasing and sales</w:t>
+      </w:r>
+      <w:r>
+        <w:rPr>
+          <w:rStyle w:val="Hyperlink"/>
+          <w:rFonts w:ascii="Arial" w:hAnsi="Arial" w:cs="Arial"/>
+          <w:color w:val="auto"/>
+          <w:sz w:val="24"/>
+          <w:szCs w:val="24"/>
+          <w:u w:val="none"/>
+          <w:lang w:val="en-GB"/>
+        </w:rPr>
+        <w:t xml:space="preserve"> in retail companies. </w:t>
+      </w:r>
+      <w:r>
+        <w:rPr>
+          <w:rStyle w:val="Hyperlink"/>
+          <w:rFonts w:ascii="Arial" w:hAnsi="Arial" w:cs="Arial"/>
+          <w:color w:val="auto"/>
+          <w:sz w:val="24"/>
+          <w:szCs w:val="24"/>
+          <w:u w:val="none"/>
+          <w:lang w:val="en-GB"/>
+        </w:rPr>
+        <w:t>This study explores</w:t>
+      </w:r>
+      <w:r>
+        <w:rPr>
+          <w:rStyle w:val="Hyperlink"/>
+          <w:rFonts w:ascii="Arial" w:hAnsi="Arial" w:cs="Arial"/>
+          <w:color w:val="auto"/>
+          <w:sz w:val="24"/>
+          <w:szCs w:val="24"/>
+          <w:u w:val="none"/>
+          <w:lang w:val="en-GB"/>
+        </w:rPr>
+        <w:t xml:space="preserve"> ARIMA, SVM, RNN and LSTM in five dimensions </w:t>
+      </w:r>
+      <w:r>
+        <w:rPr>
+          <w:rStyle w:val="Hyperlink"/>
+          <w:rFonts w:ascii="Arial" w:hAnsi="Arial" w:cs="Arial"/>
+          <w:color w:val="auto"/>
+          <w:sz w:val="24"/>
+          <w:szCs w:val="24"/>
+          <w:u w:val="none"/>
+          <w:lang w:val="en-GB"/>
+        </w:rPr>
+        <w:t>which are</w:t>
+      </w:r>
+      <w:r>
+        <w:rPr>
+          <w:rStyle w:val="Hyperlink"/>
+          <w:rFonts w:ascii="Arial" w:hAnsi="Arial" w:cs="Arial"/>
+          <w:color w:val="auto"/>
+          <w:sz w:val="24"/>
+          <w:szCs w:val="24"/>
+          <w:u w:val="none"/>
+          <w:lang w:val="en-GB"/>
+        </w:rPr>
+        <w:t xml:space="preserve"> predictive performance, generalization ability, runtime, </w:t>
+      </w:r>
+      <w:proofErr w:type="gramStart"/>
+      <w:r>
+        <w:rPr>
+          <w:rStyle w:val="Hyperlink"/>
+          <w:rFonts w:ascii="Arial" w:hAnsi="Arial" w:cs="Arial"/>
+          <w:color w:val="auto"/>
+          <w:sz w:val="24"/>
+          <w:szCs w:val="24"/>
+          <w:u w:val="none"/>
+          <w:lang w:val="en-GB"/>
+        </w:rPr>
+        <w:t>cost</w:t>
+      </w:r>
+      <w:proofErr w:type="gramEnd"/>
+      <w:r>
+        <w:rPr>
+          <w:rStyle w:val="Hyperlink"/>
+          <w:rFonts w:ascii="Arial" w:hAnsi="Arial" w:cs="Arial"/>
+          <w:color w:val="auto"/>
+          <w:sz w:val="24"/>
+          <w:szCs w:val="24"/>
+          <w:u w:val="none"/>
+          <w:lang w:val="en-GB"/>
+        </w:rPr>
+        <w:t xml:space="preserve"> and convenience</w:t>
+      </w:r>
+      <w:r>
+        <w:rPr>
+          <w:rStyle w:val="Hyperlink"/>
+          <w:rFonts w:ascii="Arial" w:hAnsi="Arial" w:cs="Arial"/>
+          <w:color w:val="auto"/>
+          <w:sz w:val="24"/>
+          <w:szCs w:val="24"/>
+          <w:u w:val="none"/>
+          <w:lang w:val="en-GB"/>
+        </w:rPr>
+        <w:t xml:space="preserve">. </w:t>
+      </w:r>
+      <w:r>
+        <w:rPr>
+          <w:rStyle w:val="Hyperlink"/>
+          <w:rFonts w:ascii="Arial" w:hAnsi="Arial" w:cs="Arial"/>
+          <w:color w:val="auto"/>
+          <w:sz w:val="24"/>
+          <w:szCs w:val="24"/>
+          <w:u w:val="none"/>
+          <w:lang w:val="en-GB"/>
+        </w:rPr>
+        <w:t xml:space="preserve">When it comes to accuracy, SVM and LSTM were the best two models to use both when working with normalised or non-normalized data. </w:t>
+      </w:r>
+      <w:r>
+        <w:rPr>
+          <w:rStyle w:val="Hyperlink"/>
+          <w:rFonts w:ascii="Arial" w:hAnsi="Arial" w:cs="Arial"/>
+          <w:color w:val="auto"/>
+          <w:sz w:val="24"/>
+          <w:szCs w:val="24"/>
+          <w:u w:val="none"/>
+          <w:lang w:val="en-GB"/>
+        </w:rPr>
+        <w:t xml:space="preserve">It was also concluded that LSTM is the most convenient model to use. </w:t>
+      </w:r>
     </w:p>
     <w:p>
       <w:pPr>
@@ -9645,7 +10579,6 @@
           <w:noProof/>
           <w:lang w:val="en-GB"/>
         </w:rPr>
-        <w:lastRenderedPageBreak/>
         <w:drawing>
           <wp:inline distT="0" distB="0" distL="0" distR="0" wp14:anchorId="601BBE5F" wp14:editId="2467F281">
             <wp:extent cx="5731510" cy="3442335"/>
@@ -9811,7 +10744,7 @@
               </w:tblGrid>
               <w:tr>
                 <w:trPr>
-                  <w:divId w:val="110127411"/>
+                  <w:divId w:val="1210611699"/>
                   <w:tblCellSpacing w:w="15" w:type="dxa"/>
                 </w:trPr>
                 <w:tc>
@@ -9863,7 +10796,7 @@
               </w:tr>
               <w:tr>
                 <w:trPr>
-                  <w:divId w:val="110127411"/>
+                  <w:divId w:val="1210611699"/>
                   <w:tblCellSpacing w:w="15" w:type="dxa"/>
                 </w:trPr>
                 <w:tc>
@@ -9913,7 +10846,7 @@
               </w:tr>
               <w:tr>
                 <w:trPr>
-                  <w:divId w:val="110127411"/>
+                  <w:divId w:val="1210611699"/>
                   <w:tblCellSpacing w:w="15" w:type="dxa"/>
                 </w:trPr>
                 <w:tc>
@@ -9963,7 +10896,7 @@
               </w:tr>
               <w:tr>
                 <w:trPr>
-                  <w:divId w:val="110127411"/>
+                  <w:divId w:val="1210611699"/>
                   <w:tblCellSpacing w:w="15" w:type="dxa"/>
                 </w:trPr>
                 <w:tc>
@@ -10013,7 +10946,7 @@
               </w:tr>
               <w:tr>
                 <w:trPr>
-                  <w:divId w:val="110127411"/>
+                  <w:divId w:val="1210611699"/>
                   <w:tblCellSpacing w:w="15" w:type="dxa"/>
                 </w:trPr>
                 <w:tc>
@@ -10034,7 +10967,6 @@
                         <w:noProof/>
                         <w:lang w:val="en-US"/>
                       </w:rPr>
-                      <w:lastRenderedPageBreak/>
                       <w:t xml:space="preserve">[5] </w:t>
                     </w:r>
                   </w:p>
@@ -10064,7 +10996,7 @@
               </w:tr>
               <w:tr>
                 <w:trPr>
-                  <w:divId w:val="110127411"/>
+                  <w:divId w:val="1210611699"/>
                   <w:tblCellSpacing w:w="15" w:type="dxa"/>
                 </w:trPr>
                 <w:tc>
@@ -10114,7 +11046,7 @@
               </w:tr>
               <w:tr>
                 <w:trPr>
-                  <w:divId w:val="110127411"/>
+                  <w:divId w:val="1210611699"/>
                   <w:tblCellSpacing w:w="15" w:type="dxa"/>
                 </w:trPr>
                 <w:tc>
@@ -10180,7 +11112,7 @@
               </w:tr>
               <w:tr>
                 <w:trPr>
-                  <w:divId w:val="110127411"/>
+                  <w:divId w:val="1210611699"/>
                   <w:tblCellSpacing w:w="15" w:type="dxa"/>
                 </w:trPr>
                 <w:tc>
@@ -10246,7 +11178,7 @@
               </w:tr>
               <w:tr>
                 <w:trPr>
-                  <w:divId w:val="110127411"/>
+                  <w:divId w:val="1210611699"/>
                   <w:tblCellSpacing w:w="15" w:type="dxa"/>
                 </w:trPr>
                 <w:tc>
@@ -10312,7 +11244,7 @@
               </w:tr>
               <w:tr>
                 <w:trPr>
-                  <w:divId w:val="110127411"/>
+                  <w:divId w:val="1210611699"/>
                   <w:tblCellSpacing w:w="15" w:type="dxa"/>
                 </w:trPr>
                 <w:tc>
@@ -10362,7 +11294,7 @@
               </w:tr>
               <w:tr>
                 <w:trPr>
-                  <w:divId w:val="110127411"/>
+                  <w:divId w:val="1210611699"/>
                   <w:tblCellSpacing w:w="15" w:type="dxa"/>
                 </w:trPr>
                 <w:tc>
@@ -10412,7 +11344,7 @@
               </w:tr>
               <w:tr>
                 <w:trPr>
-                  <w:divId w:val="110127411"/>
+                  <w:divId w:val="1210611699"/>
                   <w:tblCellSpacing w:w="15" w:type="dxa"/>
                 </w:trPr>
                 <w:tc>
@@ -10433,6 +11365,7 @@
                         <w:noProof/>
                         <w:lang w:val="en-US"/>
                       </w:rPr>
+                      <w:lastRenderedPageBreak/>
                       <w:t xml:space="preserve">[12] </w:t>
                     </w:r>
                   </w:p>
@@ -10478,7 +11411,7 @@
               </w:tr>
               <w:tr>
                 <w:trPr>
-                  <w:divId w:val="110127411"/>
+                  <w:divId w:val="1210611699"/>
                   <w:tblCellSpacing w:w="15" w:type="dxa"/>
                 </w:trPr>
                 <w:tc>
@@ -10528,7 +11461,7 @@
               </w:tr>
               <w:tr>
                 <w:trPr>
-                  <w:divId w:val="110127411"/>
+                  <w:divId w:val="1210611699"/>
                   <w:tblCellSpacing w:w="15" w:type="dxa"/>
                 </w:trPr>
                 <w:tc>
@@ -10578,7 +11511,7 @@
               </w:tr>
               <w:tr>
                 <w:trPr>
-                  <w:divId w:val="110127411"/>
+                  <w:divId w:val="1210611699"/>
                   <w:tblCellSpacing w:w="15" w:type="dxa"/>
                 </w:trPr>
                 <w:tc>
@@ -10644,7 +11577,7 @@
               </w:tr>
               <w:tr>
                 <w:trPr>
-                  <w:divId w:val="110127411"/>
+                  <w:divId w:val="1210611699"/>
                   <w:tblCellSpacing w:w="15" w:type="dxa"/>
                 </w:trPr>
                 <w:tc>
@@ -10710,7 +11643,7 @@
               </w:tr>
               <w:tr>
                 <w:trPr>
-                  <w:divId w:val="110127411"/>
+                  <w:divId w:val="1210611699"/>
                   <w:tblCellSpacing w:w="15" w:type="dxa"/>
                 </w:trPr>
                 <w:tc>
@@ -10776,7 +11709,7 @@
               </w:tr>
               <w:tr>
                 <w:trPr>
-                  <w:divId w:val="110127411"/>
+                  <w:divId w:val="1210611699"/>
                   <w:tblCellSpacing w:w="15" w:type="dxa"/>
                 </w:trPr>
                 <w:tc>
@@ -10842,7 +11775,7 @@
               </w:tr>
               <w:tr>
                 <w:trPr>
-                  <w:divId w:val="110127411"/>
+                  <w:divId w:val="1210611699"/>
                   <w:tblCellSpacing w:w="15" w:type="dxa"/>
                 </w:trPr>
                 <w:tc>
@@ -10908,7 +11841,7 @@
               </w:tr>
               <w:tr>
                 <w:trPr>
-                  <w:divId w:val="110127411"/>
+                  <w:divId w:val="1210611699"/>
                   <w:tblCellSpacing w:w="15" w:type="dxa"/>
                 </w:trPr>
                 <w:tc>
@@ -10929,7 +11862,6 @@
                         <w:noProof/>
                         <w:lang w:val="en-US"/>
                       </w:rPr>
-                      <w:lastRenderedPageBreak/>
                       <w:t xml:space="preserve">[20] </w:t>
                     </w:r>
                   </w:p>
@@ -10959,7 +11891,7 @@
               </w:tr>
               <w:tr>
                 <w:trPr>
-                  <w:divId w:val="110127411"/>
+                  <w:divId w:val="1210611699"/>
                   <w:tblCellSpacing w:w="15" w:type="dxa"/>
                 </w:trPr>
                 <w:tc>
@@ -11009,7 +11941,7 @@
               </w:tr>
               <w:tr>
                 <w:trPr>
-                  <w:divId w:val="110127411"/>
+                  <w:divId w:val="1210611699"/>
                   <w:tblCellSpacing w:w="15" w:type="dxa"/>
                 </w:trPr>
                 <w:tc>
@@ -11059,7 +11991,7 @@
               </w:tr>
               <w:tr>
                 <w:trPr>
-                  <w:divId w:val="110127411"/>
+                  <w:divId w:val="1210611699"/>
                   <w:tblCellSpacing w:w="15" w:type="dxa"/>
                 </w:trPr>
                 <w:tc>
@@ -11109,7 +12041,7 @@
               </w:tr>
               <w:tr>
                 <w:trPr>
-                  <w:divId w:val="110127411"/>
+                  <w:divId w:val="1210611699"/>
                   <w:tblCellSpacing w:w="15" w:type="dxa"/>
                 </w:trPr>
                 <w:tc>
@@ -11159,7 +12091,7 @@
               </w:tr>
               <w:tr>
                 <w:trPr>
-                  <w:divId w:val="110127411"/>
+                  <w:divId w:val="1210611699"/>
                   <w:tblCellSpacing w:w="15" w:type="dxa"/>
                 </w:trPr>
                 <w:tc>
@@ -11209,7 +12141,7 @@
               </w:tr>
               <w:tr>
                 <w:trPr>
-                  <w:divId w:val="110127411"/>
+                  <w:divId w:val="1210611699"/>
                   <w:tblCellSpacing w:w="15" w:type="dxa"/>
                 </w:trPr>
                 <w:tc>
@@ -11260,7 +12192,7 @@
             </w:tbl>
             <w:p>
               <w:pPr>
-                <w:divId w:val="110127411"/>
+                <w:divId w:val="1210611699"/>
                 <w:rPr>
                   <w:rFonts w:eastAsia="Times New Roman"/>
                   <w:noProof/>
@@ -13222,7 +14154,7 @@
 </file>
 
 <file path=customXml/itemProps1.xml><?xml version="1.0" encoding="utf-8"?>
-<ds:datastoreItem xmlns:ds="http://schemas.openxmlformats.org/officeDocument/2006/customXml" ds:itemID="{B0424968-5BF7-43A8-A2EC-7FC27393AA45}">
+<ds:datastoreItem xmlns:ds="http://schemas.openxmlformats.org/officeDocument/2006/customXml" ds:itemID="{99BBB3CE-3C7D-4089-BE3D-6404436CBB9A}">
   <ds:schemaRefs>
     <ds:schemaRef ds:uri="http://schemas.openxmlformats.org/officeDocument/2006/bibliography"/>
   </ds:schemaRefs>

</xml_diff>

<commit_message>
Update of source code
</commit_message>
<xml_diff>
--- a/Documents/Literature Review.docx
+++ b/Documents/Literature Review.docx
@@ -57,7 +57,9 @@
             <w:rPr>
               <w:rFonts w:eastAsiaTheme="minorEastAsia"/>
               <w:noProof/>
+              <w:kern w:val="2"/>
               <w:lang w:eastAsia="en-MT"/>
+              <w14:ligatures w14:val="standardContextual"/>
             </w:rPr>
           </w:pPr>
           <w:r>
@@ -78,7 +80,7 @@
             </w:rPr>
             <w:fldChar w:fldCharType="separate"/>
           </w:r>
-          <w:hyperlink w:anchor="_Toc131678712" w:history="1">
+          <w:hyperlink w:anchor="_Toc134685258" w:history="1">
             <w:r>
               <w:rPr>
                 <w:rStyle w:val="Hyperlink"/>
@@ -106,7 +108,7 @@
                 <w:noProof/>
                 <w:webHidden/>
               </w:rPr>
-              <w:instrText xml:space="preserve"> PAGEREF _Toc131678712 \h </w:instrText>
+              <w:instrText xml:space="preserve"> PAGEREF _Toc134685258 \h </w:instrText>
             </w:r>
             <w:r>
               <w:rPr>
@@ -143,10 +145,12 @@
             <w:rPr>
               <w:rFonts w:eastAsiaTheme="minorEastAsia"/>
               <w:noProof/>
+              <w:kern w:val="2"/>
               <w:lang w:eastAsia="en-MT"/>
+              <w14:ligatures w14:val="standardContextual"/>
             </w:rPr>
           </w:pPr>
-          <w:hyperlink w:anchor="_Toc131678713" w:history="1">
+          <w:hyperlink w:anchor="_Toc134685259" w:history="1">
             <w:r>
               <w:rPr>
                 <w:rStyle w:val="Hyperlink"/>
@@ -174,7 +178,7 @@
                 <w:noProof/>
                 <w:webHidden/>
               </w:rPr>
-              <w:instrText xml:space="preserve"> PAGEREF _Toc131678713 \h </w:instrText>
+              <w:instrText xml:space="preserve"> PAGEREF _Toc134685259 \h </w:instrText>
             </w:r>
             <w:r>
               <w:rPr>
@@ -214,10 +218,379 @@
             <w:rPr>
               <w:rFonts w:eastAsiaTheme="minorEastAsia"/>
               <w:noProof/>
+              <w:kern w:val="2"/>
               <w:lang w:eastAsia="en-MT"/>
+              <w14:ligatures w14:val="standardContextual"/>
             </w:rPr>
           </w:pPr>
-          <w:hyperlink w:anchor="_Toc131678714" w:history="1">
+          <w:hyperlink w:anchor="_Toc134685260" w:history="1">
+            <w:r>
+              <w:rPr>
+                <w:rStyle w:val="Hyperlink"/>
+                <w:noProof/>
+                <w:lang w:val="en-GB"/>
+              </w:rPr>
+              <w:t>1.1 Importance of sales forecasting:</w:t>
+            </w:r>
+            <w:r>
+              <w:rPr>
+                <w:noProof/>
+                <w:webHidden/>
+              </w:rPr>
+              <w:tab/>
+            </w:r>
+            <w:r>
+              <w:rPr>
+                <w:noProof/>
+                <w:webHidden/>
+              </w:rPr>
+              <w:fldChar w:fldCharType="begin"/>
+            </w:r>
+            <w:r>
+              <w:rPr>
+                <w:noProof/>
+                <w:webHidden/>
+              </w:rPr>
+              <w:instrText xml:space="preserve"> PAGEREF _Toc134685260 \h </w:instrText>
+            </w:r>
+            <w:r>
+              <w:rPr>
+                <w:noProof/>
+                <w:webHidden/>
+              </w:rPr>
+            </w:r>
+            <w:r>
+              <w:rPr>
+                <w:noProof/>
+                <w:webHidden/>
+              </w:rPr>
+              <w:fldChar w:fldCharType="separate"/>
+            </w:r>
+            <w:r>
+              <w:rPr>
+                <w:noProof/>
+                <w:webHidden/>
+              </w:rPr>
+              <w:t>2</w:t>
+            </w:r>
+            <w:r>
+              <w:rPr>
+                <w:noProof/>
+                <w:webHidden/>
+              </w:rPr>
+              <w:fldChar w:fldCharType="end"/>
+            </w:r>
+          </w:hyperlink>
+        </w:p>
+        <w:p>
+          <w:pPr>
+            <w:pStyle w:val="TOC3"/>
+            <w:tabs>
+              <w:tab w:val="right" w:leader="dot" w:pos="9016"/>
+            </w:tabs>
+            <w:rPr>
+              <w:rFonts w:eastAsiaTheme="minorEastAsia"/>
+              <w:noProof/>
+              <w:kern w:val="2"/>
+              <w:lang w:eastAsia="en-MT"/>
+              <w14:ligatures w14:val="standardContextual"/>
+            </w:rPr>
+          </w:pPr>
+          <w:hyperlink w:anchor="_Toc134685261" w:history="1">
+            <w:r>
+              <w:rPr>
+                <w:rStyle w:val="Hyperlink"/>
+                <w:noProof/>
+                <w:lang w:val="en-GB"/>
+              </w:rPr>
+              <w:t>1.1.1 Reaching customer demand</w:t>
+            </w:r>
+            <w:r>
+              <w:rPr>
+                <w:noProof/>
+                <w:webHidden/>
+              </w:rPr>
+              <w:tab/>
+            </w:r>
+            <w:r>
+              <w:rPr>
+                <w:noProof/>
+                <w:webHidden/>
+              </w:rPr>
+              <w:fldChar w:fldCharType="begin"/>
+            </w:r>
+            <w:r>
+              <w:rPr>
+                <w:noProof/>
+                <w:webHidden/>
+              </w:rPr>
+              <w:instrText xml:space="preserve"> PAGEREF _Toc134685261 \h </w:instrText>
+            </w:r>
+            <w:r>
+              <w:rPr>
+                <w:noProof/>
+                <w:webHidden/>
+              </w:rPr>
+            </w:r>
+            <w:r>
+              <w:rPr>
+                <w:noProof/>
+                <w:webHidden/>
+              </w:rPr>
+              <w:fldChar w:fldCharType="separate"/>
+            </w:r>
+            <w:r>
+              <w:rPr>
+                <w:noProof/>
+                <w:webHidden/>
+              </w:rPr>
+              <w:t>2</w:t>
+            </w:r>
+            <w:r>
+              <w:rPr>
+                <w:noProof/>
+                <w:webHidden/>
+              </w:rPr>
+              <w:fldChar w:fldCharType="end"/>
+            </w:r>
+          </w:hyperlink>
+        </w:p>
+        <w:p>
+          <w:pPr>
+            <w:pStyle w:val="TOC3"/>
+            <w:tabs>
+              <w:tab w:val="right" w:leader="dot" w:pos="9016"/>
+            </w:tabs>
+            <w:rPr>
+              <w:rFonts w:eastAsiaTheme="minorEastAsia"/>
+              <w:noProof/>
+              <w:kern w:val="2"/>
+              <w:lang w:eastAsia="en-MT"/>
+              <w14:ligatures w14:val="standardContextual"/>
+            </w:rPr>
+          </w:pPr>
+          <w:hyperlink w:anchor="_Toc134685262" w:history="1">
+            <w:r>
+              <w:rPr>
+                <w:rStyle w:val="Hyperlink"/>
+                <w:noProof/>
+                <w:lang w:val="en-GB"/>
+              </w:rPr>
+              <w:t>1.1.2 Seasonality</w:t>
+            </w:r>
+            <w:r>
+              <w:rPr>
+                <w:noProof/>
+                <w:webHidden/>
+              </w:rPr>
+              <w:tab/>
+            </w:r>
+            <w:r>
+              <w:rPr>
+                <w:noProof/>
+                <w:webHidden/>
+              </w:rPr>
+              <w:fldChar w:fldCharType="begin"/>
+            </w:r>
+            <w:r>
+              <w:rPr>
+                <w:noProof/>
+                <w:webHidden/>
+              </w:rPr>
+              <w:instrText xml:space="preserve"> PAGEREF _Toc134685262 \h </w:instrText>
+            </w:r>
+            <w:r>
+              <w:rPr>
+                <w:noProof/>
+                <w:webHidden/>
+              </w:rPr>
+            </w:r>
+            <w:r>
+              <w:rPr>
+                <w:noProof/>
+                <w:webHidden/>
+              </w:rPr>
+              <w:fldChar w:fldCharType="separate"/>
+            </w:r>
+            <w:r>
+              <w:rPr>
+                <w:noProof/>
+                <w:webHidden/>
+              </w:rPr>
+              <w:t>2</w:t>
+            </w:r>
+            <w:r>
+              <w:rPr>
+                <w:noProof/>
+                <w:webHidden/>
+              </w:rPr>
+              <w:fldChar w:fldCharType="end"/>
+            </w:r>
+          </w:hyperlink>
+        </w:p>
+        <w:p>
+          <w:pPr>
+            <w:pStyle w:val="TOC2"/>
+            <w:tabs>
+              <w:tab w:val="right" w:leader="dot" w:pos="9016"/>
+            </w:tabs>
+            <w:rPr>
+              <w:rFonts w:eastAsiaTheme="minorEastAsia"/>
+              <w:noProof/>
+              <w:kern w:val="2"/>
+              <w:lang w:eastAsia="en-MT"/>
+              <w14:ligatures w14:val="standardContextual"/>
+            </w:rPr>
+          </w:pPr>
+          <w:hyperlink w:anchor="_Toc134685263" w:history="1">
+            <w:r>
+              <w:rPr>
+                <w:rStyle w:val="Hyperlink"/>
+                <w:rFonts w:ascii="Arial" w:hAnsi="Arial" w:cs="Arial"/>
+                <w:noProof/>
+                <w:lang w:val="en-GB"/>
+              </w:rPr>
+              <w:t>2.4 Extraordinary events affecting sales:</w:t>
+            </w:r>
+            <w:r>
+              <w:rPr>
+                <w:noProof/>
+                <w:webHidden/>
+              </w:rPr>
+              <w:tab/>
+            </w:r>
+            <w:r>
+              <w:rPr>
+                <w:noProof/>
+                <w:webHidden/>
+              </w:rPr>
+              <w:fldChar w:fldCharType="begin"/>
+            </w:r>
+            <w:r>
+              <w:rPr>
+                <w:noProof/>
+                <w:webHidden/>
+              </w:rPr>
+              <w:instrText xml:space="preserve"> PAGEREF _Toc134685263 \h </w:instrText>
+            </w:r>
+            <w:r>
+              <w:rPr>
+                <w:noProof/>
+                <w:webHidden/>
+              </w:rPr>
+            </w:r>
+            <w:r>
+              <w:rPr>
+                <w:noProof/>
+                <w:webHidden/>
+              </w:rPr>
+              <w:fldChar w:fldCharType="separate"/>
+            </w:r>
+            <w:r>
+              <w:rPr>
+                <w:noProof/>
+                <w:webHidden/>
+              </w:rPr>
+              <w:t>3</w:t>
+            </w:r>
+            <w:r>
+              <w:rPr>
+                <w:noProof/>
+                <w:webHidden/>
+              </w:rPr>
+              <w:fldChar w:fldCharType="end"/>
+            </w:r>
+          </w:hyperlink>
+        </w:p>
+        <w:p>
+          <w:pPr>
+            <w:pStyle w:val="TOC3"/>
+            <w:tabs>
+              <w:tab w:val="right" w:leader="dot" w:pos="9016"/>
+            </w:tabs>
+            <w:rPr>
+              <w:rFonts w:eastAsiaTheme="minorEastAsia"/>
+              <w:noProof/>
+              <w:kern w:val="2"/>
+              <w:lang w:eastAsia="en-MT"/>
+              <w14:ligatures w14:val="standardContextual"/>
+            </w:rPr>
+          </w:pPr>
+          <w:hyperlink w:anchor="_Toc134685264" w:history="1">
+            <w:r>
+              <w:rPr>
+                <w:rStyle w:val="Hyperlink"/>
+                <w:rFonts w:ascii="Arial" w:hAnsi="Arial" w:cs="Arial"/>
+                <w:noProof/>
+                <w:lang w:val="en-GB"/>
+              </w:rPr>
+              <w:t>2.4.1 Covid</w:t>
+            </w:r>
+            <w:r>
+              <w:rPr>
+                <w:noProof/>
+                <w:webHidden/>
+              </w:rPr>
+              <w:tab/>
+            </w:r>
+            <w:r>
+              <w:rPr>
+                <w:noProof/>
+                <w:webHidden/>
+              </w:rPr>
+              <w:fldChar w:fldCharType="begin"/>
+            </w:r>
+            <w:r>
+              <w:rPr>
+                <w:noProof/>
+                <w:webHidden/>
+              </w:rPr>
+              <w:instrText xml:space="preserve"> PAGEREF _Toc134685264 \h </w:instrText>
+            </w:r>
+            <w:r>
+              <w:rPr>
+                <w:noProof/>
+                <w:webHidden/>
+              </w:rPr>
+            </w:r>
+            <w:r>
+              <w:rPr>
+                <w:noProof/>
+                <w:webHidden/>
+              </w:rPr>
+              <w:fldChar w:fldCharType="separate"/>
+            </w:r>
+            <w:r>
+              <w:rPr>
+                <w:noProof/>
+                <w:webHidden/>
+              </w:rPr>
+              <w:t>3</w:t>
+            </w:r>
+            <w:r>
+              <w:rPr>
+                <w:noProof/>
+                <w:webHidden/>
+              </w:rPr>
+              <w:fldChar w:fldCharType="end"/>
+            </w:r>
+          </w:hyperlink>
+        </w:p>
+        <w:p>
+          <w:pPr>
+            <w:pStyle w:val="TOC2"/>
+            <w:tabs>
+              <w:tab w:val="right" w:leader="dot" w:pos="9016"/>
+            </w:tabs>
+            <w:rPr>
+              <w:rFonts w:eastAsiaTheme="minorEastAsia"/>
+              <w:noProof/>
+              <w:kern w:val="2"/>
+              <w:lang w:eastAsia="en-MT"/>
+              <w14:ligatures w14:val="standardContextual"/>
+            </w:rPr>
+          </w:pPr>
+          <w:hyperlink w:anchor="_Toc134685265" w:history="1">
             <w:r>
               <w:rPr>
                 <w:rStyle w:val="Hyperlink"/>
@@ -254,7 +627,7 @@
                 <w:noProof/>
                 <w:webHidden/>
               </w:rPr>
-              <w:instrText xml:space="preserve"> PAGEREF _Toc131678714 \h </w:instrText>
+              <w:instrText xml:space="preserve"> PAGEREF _Toc134685265 \h </w:instrText>
             </w:r>
             <w:r>
               <w:rPr>
@@ -274,7 +647,7 @@
                 <w:noProof/>
                 <w:webHidden/>
               </w:rPr>
-              <w:t>2</w:t>
+              <w:t>5</w:t>
             </w:r>
             <w:r>
               <w:rPr>
@@ -294,24 +667,26 @@
             <w:rPr>
               <w:rFonts w:eastAsiaTheme="minorEastAsia"/>
               <w:noProof/>
+              <w:kern w:val="2"/>
               <w:lang w:eastAsia="en-MT"/>
+              <w14:ligatures w14:val="standardContextual"/>
             </w:rPr>
           </w:pPr>
-          <w:hyperlink w:anchor="_Toc131678715" w:history="1">
+          <w:hyperlink w:anchor="_Toc134685266" w:history="1">
             <w:r>
               <w:rPr>
                 <w:rStyle w:val="Hyperlink"/>
                 <w:noProof/>
                 <w:lang w:val="en-GB"/>
               </w:rPr>
-              <w:t xml:space="preserve">2.1.1 </w:t>
+              <w:t>2.1.1  Introduction to</w:t>
             </w:r>
             <w:r>
               <w:rPr>
                 <w:rStyle w:val="Hyperlink"/>
                 <w:noProof/>
               </w:rPr>
-              <w:t xml:space="preserve">What is </w:t>
+              <w:t xml:space="preserve"> </w:t>
             </w:r>
             <w:r>
               <w:rPr>
@@ -340,7 +715,7 @@
                 <w:noProof/>
                 <w:webHidden/>
               </w:rPr>
-              <w:instrText xml:space="preserve"> PAGEREF _Toc131678715 \h </w:instrText>
+              <w:instrText xml:space="preserve"> PAGEREF _Toc134685266 \h </w:instrText>
             </w:r>
             <w:r>
               <w:rPr>
@@ -360,7 +735,7 @@
                 <w:noProof/>
                 <w:webHidden/>
               </w:rPr>
-              <w:t>2</w:t>
+              <w:t>5</w:t>
             </w:r>
             <w:r>
               <w:rPr>
@@ -380,17 +755,19 @@
             <w:rPr>
               <w:rFonts w:eastAsiaTheme="minorEastAsia"/>
               <w:noProof/>
+              <w:kern w:val="2"/>
               <w:lang w:eastAsia="en-MT"/>
+              <w14:ligatures w14:val="standardContextual"/>
             </w:rPr>
           </w:pPr>
-          <w:hyperlink w:anchor="_Toc131678716" w:history="1">
+          <w:hyperlink w:anchor="_Toc134685267" w:history="1">
             <w:r>
               <w:rPr>
                 <w:rStyle w:val="Hyperlink"/>
                 <w:noProof/>
                 <w:lang w:val="en-GB"/>
               </w:rPr>
-              <w:t>2.1.2 Difference between supervised and unsupervised</w:t>
+              <w:t>2.1.2 Machine Learning training approaches</w:t>
             </w:r>
             <w:r>
               <w:rPr>
@@ -411,220 +788,7 @@
                 <w:noProof/>
                 <w:webHidden/>
               </w:rPr>
-              <w:instrText xml:space="preserve"> PAGEREF _Toc131678716 \h </w:instrText>
-            </w:r>
-            <w:r>
-              <w:rPr>
-                <w:noProof/>
-                <w:webHidden/>
-              </w:rPr>
-            </w:r>
-            <w:r>
-              <w:rPr>
-                <w:noProof/>
-                <w:webHidden/>
-              </w:rPr>
-              <w:fldChar w:fldCharType="separate"/>
-            </w:r>
-            <w:r>
-              <w:rPr>
-                <w:noProof/>
-                <w:webHidden/>
-              </w:rPr>
-              <w:t>2</w:t>
-            </w:r>
-            <w:r>
-              <w:rPr>
-                <w:noProof/>
-                <w:webHidden/>
-              </w:rPr>
-              <w:fldChar w:fldCharType="end"/>
-            </w:r>
-          </w:hyperlink>
-        </w:p>
-        <w:p>
-          <w:pPr>
-            <w:pStyle w:val="TOC2"/>
-            <w:tabs>
-              <w:tab w:val="right" w:leader="dot" w:pos="9016"/>
-            </w:tabs>
-            <w:rPr>
-              <w:rFonts w:eastAsiaTheme="minorEastAsia"/>
-              <w:noProof/>
-              <w:lang w:eastAsia="en-MT"/>
-            </w:rPr>
-          </w:pPr>
-          <w:hyperlink w:anchor="_Toc131678717" w:history="1">
-            <w:r>
-              <w:rPr>
-                <w:rStyle w:val="Hyperlink"/>
-                <w:noProof/>
-                <w:lang w:val="en-GB"/>
-              </w:rPr>
-              <w:t>2.2 Forecasting Sales or Demand:</w:t>
-            </w:r>
-            <w:r>
-              <w:rPr>
-                <w:noProof/>
-                <w:webHidden/>
-              </w:rPr>
-              <w:tab/>
-            </w:r>
-            <w:r>
-              <w:rPr>
-                <w:noProof/>
-                <w:webHidden/>
-              </w:rPr>
-              <w:fldChar w:fldCharType="begin"/>
-            </w:r>
-            <w:r>
-              <w:rPr>
-                <w:noProof/>
-                <w:webHidden/>
-              </w:rPr>
-              <w:instrText xml:space="preserve"> PAGEREF _Toc131678717 \h </w:instrText>
-            </w:r>
-            <w:r>
-              <w:rPr>
-                <w:noProof/>
-                <w:webHidden/>
-              </w:rPr>
-            </w:r>
-            <w:r>
-              <w:rPr>
-                <w:noProof/>
-                <w:webHidden/>
-              </w:rPr>
-              <w:fldChar w:fldCharType="separate"/>
-            </w:r>
-            <w:r>
-              <w:rPr>
-                <w:noProof/>
-                <w:webHidden/>
-              </w:rPr>
-              <w:t>3</w:t>
-            </w:r>
-            <w:r>
-              <w:rPr>
-                <w:noProof/>
-                <w:webHidden/>
-              </w:rPr>
-              <w:fldChar w:fldCharType="end"/>
-            </w:r>
-          </w:hyperlink>
-        </w:p>
-        <w:p>
-          <w:pPr>
-            <w:pStyle w:val="TOC3"/>
-            <w:tabs>
-              <w:tab w:val="right" w:leader="dot" w:pos="9016"/>
-            </w:tabs>
-            <w:rPr>
-              <w:rFonts w:eastAsiaTheme="minorEastAsia"/>
-              <w:noProof/>
-              <w:lang w:eastAsia="en-MT"/>
-            </w:rPr>
-          </w:pPr>
-          <w:hyperlink w:anchor="_Toc131678718" w:history="1">
-            <w:r>
-              <w:rPr>
-                <w:rStyle w:val="Hyperlink"/>
-                <w:noProof/>
-                <w:lang w:val="en-GB"/>
-              </w:rPr>
-              <w:t>2.2.1 Why forecasting is used</w:t>
-            </w:r>
-            <w:r>
-              <w:rPr>
-                <w:noProof/>
-                <w:webHidden/>
-              </w:rPr>
-              <w:tab/>
-            </w:r>
-            <w:r>
-              <w:rPr>
-                <w:noProof/>
-                <w:webHidden/>
-              </w:rPr>
-              <w:fldChar w:fldCharType="begin"/>
-            </w:r>
-            <w:r>
-              <w:rPr>
-                <w:noProof/>
-                <w:webHidden/>
-              </w:rPr>
-              <w:instrText xml:space="preserve"> PAGEREF _Toc131678718 \h </w:instrText>
-            </w:r>
-            <w:r>
-              <w:rPr>
-                <w:noProof/>
-                <w:webHidden/>
-              </w:rPr>
-            </w:r>
-            <w:r>
-              <w:rPr>
-                <w:noProof/>
-                <w:webHidden/>
-              </w:rPr>
-              <w:fldChar w:fldCharType="separate"/>
-            </w:r>
-            <w:r>
-              <w:rPr>
-                <w:noProof/>
-                <w:webHidden/>
-              </w:rPr>
-              <w:t>3</w:t>
-            </w:r>
-            <w:r>
-              <w:rPr>
-                <w:noProof/>
-                <w:webHidden/>
-              </w:rPr>
-              <w:fldChar w:fldCharType="end"/>
-            </w:r>
-          </w:hyperlink>
-        </w:p>
-        <w:p>
-          <w:pPr>
-            <w:pStyle w:val="TOC2"/>
-            <w:tabs>
-              <w:tab w:val="right" w:leader="dot" w:pos="9016"/>
-            </w:tabs>
-            <w:rPr>
-              <w:rFonts w:eastAsiaTheme="minorEastAsia"/>
-              <w:noProof/>
-              <w:lang w:eastAsia="en-MT"/>
-            </w:rPr>
-          </w:pPr>
-          <w:hyperlink w:anchor="_Toc131678719" w:history="1">
-            <w:r>
-              <w:rPr>
-                <w:rStyle w:val="Hyperlink"/>
-                <w:noProof/>
-                <w:lang w:val="en-GB"/>
-              </w:rPr>
-              <w:t>2.2.4 Forecasting Models</w:t>
-            </w:r>
-            <w:r>
-              <w:rPr>
-                <w:noProof/>
-                <w:webHidden/>
-              </w:rPr>
-              <w:tab/>
-            </w:r>
-            <w:r>
-              <w:rPr>
-                <w:noProof/>
-                <w:webHidden/>
-              </w:rPr>
-              <w:fldChar w:fldCharType="begin"/>
-            </w:r>
-            <w:r>
-              <w:rPr>
-                <w:noProof/>
-                <w:webHidden/>
-              </w:rPr>
-              <w:instrText xml:space="preserve"> PAGEREF _Toc131678719 \h </w:instrText>
+              <w:instrText xml:space="preserve"> PAGEREF _Toc134685267 \h </w:instrText>
             </w:r>
             <w:r>
               <w:rPr>
@@ -664,17 +828,19 @@
             <w:rPr>
               <w:rFonts w:eastAsiaTheme="minorEastAsia"/>
               <w:noProof/>
+              <w:kern w:val="2"/>
               <w:lang w:eastAsia="en-MT"/>
+              <w14:ligatures w14:val="standardContextual"/>
             </w:rPr>
           </w:pPr>
-          <w:hyperlink w:anchor="_Toc131678720" w:history="1">
+          <w:hyperlink w:anchor="_Toc134685268" w:history="1">
             <w:r>
               <w:rPr>
                 <w:rStyle w:val="Hyperlink"/>
                 <w:noProof/>
                 <w:lang w:val="en-GB"/>
               </w:rPr>
-              <w:t>2.3 Importance of sales forecasting:</w:t>
+              <w:t>2.2 Forecasting Sales or Demand:</w:t>
             </w:r>
             <w:r>
               <w:rPr>
@@ -695,221 +861,7 @@
                 <w:noProof/>
                 <w:webHidden/>
               </w:rPr>
-              <w:instrText xml:space="preserve"> PAGEREF _Toc131678720 \h </w:instrText>
-            </w:r>
-            <w:r>
-              <w:rPr>
-                <w:noProof/>
-                <w:webHidden/>
-              </w:rPr>
-            </w:r>
-            <w:r>
-              <w:rPr>
-                <w:noProof/>
-                <w:webHidden/>
-              </w:rPr>
-              <w:fldChar w:fldCharType="separate"/>
-            </w:r>
-            <w:r>
-              <w:rPr>
-                <w:noProof/>
-                <w:webHidden/>
-              </w:rPr>
-              <w:t>5</w:t>
-            </w:r>
-            <w:r>
-              <w:rPr>
-                <w:noProof/>
-                <w:webHidden/>
-              </w:rPr>
-              <w:fldChar w:fldCharType="end"/>
-            </w:r>
-          </w:hyperlink>
-        </w:p>
-        <w:p>
-          <w:pPr>
-            <w:pStyle w:val="TOC3"/>
-            <w:tabs>
-              <w:tab w:val="right" w:leader="dot" w:pos="9016"/>
-            </w:tabs>
-            <w:rPr>
-              <w:rFonts w:eastAsiaTheme="minorEastAsia"/>
-              <w:noProof/>
-              <w:lang w:eastAsia="en-MT"/>
-            </w:rPr>
-          </w:pPr>
-          <w:hyperlink w:anchor="_Toc131678721" w:history="1">
-            <w:r>
-              <w:rPr>
-                <w:rStyle w:val="Hyperlink"/>
-                <w:noProof/>
-                <w:lang w:val="en-GB"/>
-              </w:rPr>
-              <w:t>2.3.1 Reaching customer demand</w:t>
-            </w:r>
-            <w:r>
-              <w:rPr>
-                <w:noProof/>
-                <w:webHidden/>
-              </w:rPr>
-              <w:tab/>
-            </w:r>
-            <w:r>
-              <w:rPr>
-                <w:noProof/>
-                <w:webHidden/>
-              </w:rPr>
-              <w:fldChar w:fldCharType="begin"/>
-            </w:r>
-            <w:r>
-              <w:rPr>
-                <w:noProof/>
-                <w:webHidden/>
-              </w:rPr>
-              <w:instrText xml:space="preserve"> PAGEREF _Toc131678721 \h </w:instrText>
-            </w:r>
-            <w:r>
-              <w:rPr>
-                <w:noProof/>
-                <w:webHidden/>
-              </w:rPr>
-            </w:r>
-            <w:r>
-              <w:rPr>
-                <w:noProof/>
-                <w:webHidden/>
-              </w:rPr>
-              <w:fldChar w:fldCharType="separate"/>
-            </w:r>
-            <w:r>
-              <w:rPr>
-                <w:noProof/>
-                <w:webHidden/>
-              </w:rPr>
-              <w:t>5</w:t>
-            </w:r>
-            <w:r>
-              <w:rPr>
-                <w:noProof/>
-                <w:webHidden/>
-              </w:rPr>
-              <w:fldChar w:fldCharType="end"/>
-            </w:r>
-          </w:hyperlink>
-        </w:p>
-        <w:p>
-          <w:pPr>
-            <w:pStyle w:val="TOC3"/>
-            <w:tabs>
-              <w:tab w:val="right" w:leader="dot" w:pos="9016"/>
-            </w:tabs>
-            <w:rPr>
-              <w:rFonts w:eastAsiaTheme="minorEastAsia"/>
-              <w:noProof/>
-              <w:lang w:eastAsia="en-MT"/>
-            </w:rPr>
-          </w:pPr>
-          <w:hyperlink w:anchor="_Toc131678722" w:history="1">
-            <w:r>
-              <w:rPr>
-                <w:rStyle w:val="Hyperlink"/>
-                <w:noProof/>
-                <w:lang w:val="en-GB"/>
-              </w:rPr>
-              <w:t>2.3.2 Seasonality</w:t>
-            </w:r>
-            <w:r>
-              <w:rPr>
-                <w:noProof/>
-                <w:webHidden/>
-              </w:rPr>
-              <w:tab/>
-            </w:r>
-            <w:r>
-              <w:rPr>
-                <w:noProof/>
-                <w:webHidden/>
-              </w:rPr>
-              <w:fldChar w:fldCharType="begin"/>
-            </w:r>
-            <w:r>
-              <w:rPr>
-                <w:noProof/>
-                <w:webHidden/>
-              </w:rPr>
-              <w:instrText xml:space="preserve"> PAGEREF _Toc131678722 \h </w:instrText>
-            </w:r>
-            <w:r>
-              <w:rPr>
-                <w:noProof/>
-                <w:webHidden/>
-              </w:rPr>
-            </w:r>
-            <w:r>
-              <w:rPr>
-                <w:noProof/>
-                <w:webHidden/>
-              </w:rPr>
-              <w:fldChar w:fldCharType="separate"/>
-            </w:r>
-            <w:r>
-              <w:rPr>
-                <w:noProof/>
-                <w:webHidden/>
-              </w:rPr>
-              <w:t>5</w:t>
-            </w:r>
-            <w:r>
-              <w:rPr>
-                <w:noProof/>
-                <w:webHidden/>
-              </w:rPr>
-              <w:fldChar w:fldCharType="end"/>
-            </w:r>
-          </w:hyperlink>
-        </w:p>
-        <w:p>
-          <w:pPr>
-            <w:pStyle w:val="TOC2"/>
-            <w:tabs>
-              <w:tab w:val="right" w:leader="dot" w:pos="9016"/>
-            </w:tabs>
-            <w:rPr>
-              <w:rFonts w:eastAsiaTheme="minorEastAsia"/>
-              <w:noProof/>
-              <w:lang w:eastAsia="en-MT"/>
-            </w:rPr>
-          </w:pPr>
-          <w:hyperlink w:anchor="_Toc131678723" w:history="1">
-            <w:r>
-              <w:rPr>
-                <w:rStyle w:val="Hyperlink"/>
-                <w:rFonts w:ascii="Arial" w:hAnsi="Arial" w:cs="Arial"/>
-                <w:noProof/>
-                <w:lang w:val="en-GB"/>
-              </w:rPr>
-              <w:t>2.4 Extraordinary events affecting sales:</w:t>
-            </w:r>
-            <w:r>
-              <w:rPr>
-                <w:noProof/>
-                <w:webHidden/>
-              </w:rPr>
-              <w:tab/>
-            </w:r>
-            <w:r>
-              <w:rPr>
-                <w:noProof/>
-                <w:webHidden/>
-              </w:rPr>
-              <w:fldChar w:fldCharType="begin"/>
-            </w:r>
-            <w:r>
-              <w:rPr>
-                <w:noProof/>
-                <w:webHidden/>
-              </w:rPr>
-              <w:instrText xml:space="preserve"> PAGEREF _Toc131678723 \h </w:instrText>
+              <w:instrText xml:space="preserve"> PAGEREF _Toc134685268 \h </w:instrText>
             </w:r>
             <w:r>
               <w:rPr>
@@ -949,18 +901,19 @@
             <w:rPr>
               <w:rFonts w:eastAsiaTheme="minorEastAsia"/>
               <w:noProof/>
+              <w:kern w:val="2"/>
               <w:lang w:eastAsia="en-MT"/>
+              <w14:ligatures w14:val="standardContextual"/>
             </w:rPr>
           </w:pPr>
-          <w:hyperlink w:anchor="_Toc131678724" w:history="1">
+          <w:hyperlink w:anchor="_Toc134685269" w:history="1">
             <w:r>
               <w:rPr>
                 <w:rStyle w:val="Hyperlink"/>
-                <w:rFonts w:ascii="Arial" w:hAnsi="Arial" w:cs="Arial"/>
                 <w:noProof/>
                 <w:lang w:val="en-GB"/>
               </w:rPr>
-              <w:t>2.4.1 Covid</w:t>
+              <w:t>2.2.1 Why forecasting is used</w:t>
             </w:r>
             <w:r>
               <w:rPr>
@@ -981,7 +934,7 @@
                 <w:noProof/>
                 <w:webHidden/>
               </w:rPr>
-              <w:instrText xml:space="preserve"> PAGEREF _Toc131678724 \h </w:instrText>
+              <w:instrText xml:space="preserve"> PAGEREF _Toc134685269 \h </w:instrText>
             </w:r>
             <w:r>
               <w:rPr>
@@ -1014,14 +967,89 @@
         </w:p>
         <w:p>
           <w:pPr>
-            <w:pStyle w:val="TOC1"/>
+            <w:pStyle w:val="TOC2"/>
+            <w:tabs>
+              <w:tab w:val="right" w:leader="dot" w:pos="9016"/>
+            </w:tabs>
             <w:rPr>
               <w:rFonts w:eastAsiaTheme="minorEastAsia"/>
               <w:noProof/>
+              <w:kern w:val="2"/>
               <w:lang w:eastAsia="en-MT"/>
+              <w14:ligatures w14:val="standardContextual"/>
             </w:rPr>
           </w:pPr>
-          <w:hyperlink w:anchor="_Toc131678725" w:history="1">
+          <w:hyperlink w:anchor="_Toc134685270" w:history="1">
+            <w:r>
+              <w:rPr>
+                <w:rStyle w:val="Hyperlink"/>
+                <w:noProof/>
+                <w:lang w:val="en-GB"/>
+              </w:rPr>
+              <w:t>2.2.4 Forecasting Models</w:t>
+            </w:r>
+            <w:r>
+              <w:rPr>
+                <w:noProof/>
+                <w:webHidden/>
+              </w:rPr>
+              <w:tab/>
+            </w:r>
+            <w:r>
+              <w:rPr>
+                <w:noProof/>
+                <w:webHidden/>
+              </w:rPr>
+              <w:fldChar w:fldCharType="begin"/>
+            </w:r>
+            <w:r>
+              <w:rPr>
+                <w:noProof/>
+                <w:webHidden/>
+              </w:rPr>
+              <w:instrText xml:space="preserve"> PAGEREF _Toc134685270 \h </w:instrText>
+            </w:r>
+            <w:r>
+              <w:rPr>
+                <w:noProof/>
+                <w:webHidden/>
+              </w:rPr>
+            </w:r>
+            <w:r>
+              <w:rPr>
+                <w:noProof/>
+                <w:webHidden/>
+              </w:rPr>
+              <w:fldChar w:fldCharType="separate"/>
+            </w:r>
+            <w:r>
+              <w:rPr>
+                <w:noProof/>
+                <w:webHidden/>
+              </w:rPr>
+              <w:t>7</w:t>
+            </w:r>
+            <w:r>
+              <w:rPr>
+                <w:noProof/>
+                <w:webHidden/>
+              </w:rPr>
+              <w:fldChar w:fldCharType="end"/>
+            </w:r>
+          </w:hyperlink>
+        </w:p>
+        <w:p>
+          <w:pPr>
+            <w:pStyle w:val="TOC1"/>
+            <w:rPr>
+              <w:rFonts w:eastAsiaTheme="minorEastAsia"/>
+              <w:noProof/>
+              <w:kern w:val="2"/>
+              <w:lang w:eastAsia="en-MT"/>
+              <w14:ligatures w14:val="standardContextual"/>
+            </w:rPr>
+          </w:pPr>
+          <w:hyperlink w:anchor="_Toc134685271" w:history="1">
             <w:r>
               <w:rPr>
                 <w:rStyle w:val="Hyperlink"/>
@@ -1050,7 +1078,7 @@
                 <w:noProof/>
                 <w:webHidden/>
               </w:rPr>
-              <w:instrText xml:space="preserve"> PAGEREF _Toc131678725 \h </w:instrText>
+              <w:instrText xml:space="preserve"> PAGEREF _Toc134685271 \h </w:instrText>
             </w:r>
             <w:r>
               <w:rPr>
@@ -1070,7 +1098,7 @@
                 <w:noProof/>
                 <w:webHidden/>
               </w:rPr>
-              <w:t>8</w:t>
+              <w:t>9</w:t>
             </w:r>
             <w:r>
               <w:rPr>
@@ -1087,10 +1115,12 @@
             <w:rPr>
               <w:rFonts w:eastAsiaTheme="minorEastAsia"/>
               <w:noProof/>
+              <w:kern w:val="2"/>
               <w:lang w:eastAsia="en-MT"/>
+              <w14:ligatures w14:val="standardContextual"/>
             </w:rPr>
           </w:pPr>
-          <w:hyperlink w:anchor="_Toc131678726" w:history="1">
+          <w:hyperlink w:anchor="_Toc134685272" w:history="1">
             <w:r>
               <w:rPr>
                 <w:rStyle w:val="Hyperlink"/>
@@ -1117,7 +1147,7 @@
                 <w:noProof/>
                 <w:webHidden/>
               </w:rPr>
-              <w:instrText xml:space="preserve"> PAGEREF _Toc131678726 \h </w:instrText>
+              <w:instrText xml:space="preserve"> PAGEREF _Toc134685272 \h </w:instrText>
             </w:r>
             <w:r>
               <w:rPr>
@@ -1137,7 +1167,7 @@
                 <w:noProof/>
                 <w:webHidden/>
               </w:rPr>
-              <w:t>8</w:t>
+              <w:t>10</w:t>
             </w:r>
             <w:r>
               <w:rPr>
@@ -1168,7 +1198,7 @@
           <w:rFonts w:ascii="Arial" w:hAnsi="Arial" w:cs="Arial"/>
         </w:rPr>
       </w:pPr>
-      <w:bookmarkStart w:id="0" w:name="_Toc131678712"/>
+      <w:bookmarkStart w:id="0" w:name="_Toc134685258"/>
       <w:r>
         <w:rPr>
           <w:rFonts w:ascii="Arial" w:hAnsi="Arial" w:cs="Arial"/>
@@ -1202,7 +1232,7 @@
           <w:color w:val="auto"/>
         </w:rPr>
       </w:pPr>
-      <w:bookmarkStart w:id="1" w:name="_Toc131678713"/>
+      <w:bookmarkStart w:id="1" w:name="_Toc134685259"/>
       <w:r>
         <w:rPr>
           <w:rFonts w:ascii="Arial" w:hAnsi="Arial" w:cs="Arial"/>
@@ -1367,7 +1397,7 @@
           <w:lang w:val="en-GB"/>
         </w:rPr>
       </w:pPr>
-      <w:bookmarkStart w:id="3" w:name="_Toc131678720"/>
+      <w:bookmarkStart w:id="3" w:name="_Toc134685260"/>
       <w:r>
         <w:rPr>
           <w:lang w:val="en-GB"/>
@@ -1404,7 +1434,7 @@
         </w:rPr>
         <w:tab/>
       </w:r>
-      <w:bookmarkStart w:id="4" w:name="_Toc131678721"/>
+      <w:bookmarkStart w:id="4" w:name="_Toc134685261"/>
       <w:r>
         <w:rPr>
           <w:lang w:val="en-GB"/>
@@ -1545,7 +1575,7 @@
           <w:lang w:val="en-GB"/>
         </w:rPr>
       </w:pPr>
-      <w:bookmarkStart w:id="5" w:name="_Toc131678722"/>
+      <w:bookmarkStart w:id="5" w:name="_Toc134685262"/>
       <w:r>
         <w:rPr>
           <w:lang w:val="en-GB"/>
@@ -1891,7 +1921,7 @@
           <w:szCs w:val="24"/>
           <w:lang w:val="en-GB"/>
         </w:rPr>
-        <w:t>.4 Aesthetic Documentation</w:t>
+        <w:t xml:space="preserve">.4 Aesthetic </w:t>
       </w:r>
     </w:p>
     <w:p>
@@ -2079,7 +2109,7 @@
           <w:lang w:val="en-GB"/>
         </w:rPr>
       </w:pPr>
-      <w:bookmarkStart w:id="6" w:name="_Toc131678723"/>
+      <w:bookmarkStart w:id="6" w:name="_Toc134685263"/>
       <w:r>
         <w:rPr>
           <w:rStyle w:val="Hyperlink"/>
@@ -2115,7 +2145,7 @@
         </w:rPr>
         <w:tab/>
       </w:r>
-      <w:bookmarkStart w:id="7" w:name="_Toc131678724"/>
+      <w:bookmarkStart w:id="7" w:name="_Toc134685264"/>
       <w:r>
         <w:rPr>
           <w:rStyle w:val="Hyperlink"/>
@@ -3567,7 +3597,7 @@
           <w:color w:val="auto"/>
         </w:rPr>
       </w:pPr>
-      <w:bookmarkStart w:id="8" w:name="_Toc131678714"/>
+      <w:bookmarkStart w:id="8" w:name="_Toc134685265"/>
       <w:r>
         <w:rPr>
           <w:rFonts w:ascii="Arial" w:hAnsi="Arial" w:cs="Arial"/>
@@ -3599,7 +3629,7 @@
       <w:pPr>
         <w:pStyle w:val="Heading3"/>
       </w:pPr>
-      <w:bookmarkStart w:id="9" w:name="_Toc131678715"/>
+      <w:bookmarkStart w:id="9" w:name="_Toc134685266"/>
       <w:proofErr w:type="gramStart"/>
       <w:r>
         <w:rPr>
@@ -4698,20 +4728,20 @@
           <w:lang w:val="en-GB"/>
         </w:rPr>
       </w:pPr>
-      <w:bookmarkStart w:id="11" w:name="_Toc131678716"/>
+      <w:bookmarkStart w:id="11" w:name="_Toc134685267"/>
       <w:r>
         <w:rPr>
           <w:lang w:val="en-GB"/>
         </w:rPr>
         <w:t xml:space="preserve">2.1.2 </w:t>
       </w:r>
+      <w:r>
+        <w:rPr>
+          <w:lang w:val="en-GB"/>
+        </w:rPr>
+        <w:t>Machine Learning training approaches</w:t>
+      </w:r>
       <w:bookmarkEnd w:id="11"/>
-      <w:r>
-        <w:rPr>
-          <w:lang w:val="en-GB"/>
-        </w:rPr>
-        <w:t>Machine Learning training approaches</w:t>
-      </w:r>
     </w:p>
     <w:p>
       <w:pPr>
@@ -4874,17 +4904,7 @@
           <w:szCs w:val="24"/>
           <w:lang w:val="en-GB"/>
         </w:rPr>
-        <w:t xml:space="preserve">, reducing dimensions and identifying sequences by </w:t>
-      </w:r>
-      <w:commentRangeStart w:id="12"/>
-      <w:r>
-        <w:rPr>
-          <w:rFonts w:ascii="Arial" w:hAnsi="Arial" w:cs="Arial"/>
-          <w:sz w:val="24"/>
-          <w:szCs w:val="24"/>
-          <w:lang w:val="en-GB"/>
-        </w:rPr>
-        <w:t>association</w:t>
+        <w:t>, reducing dimensions and identifying sequences by association</w:t>
       </w:r>
       <w:r>
         <w:rPr>
@@ -4973,12 +4993,87 @@
         </w:rPr>
         <w:t xml:space="preserve"> </w:t>
       </w:r>
-      <w:commentRangeEnd w:id="12"/>
-      <w:r>
-        <w:rPr>
-          <w:rStyle w:val="CommentReference"/>
-        </w:rPr>
-        <w:commentReference w:id="12"/>
+      <w:r>
+        <w:rPr>
+          <w:rFonts w:ascii="Arial" w:hAnsi="Arial" w:cs="Arial"/>
+          <w:sz w:val="24"/>
+          <w:szCs w:val="24"/>
+          <w:lang w:val="en-GB"/>
+        </w:rPr>
+        <w:t>Reinforces learning includes</w:t>
+      </w:r>
+      <w:r>
+        <w:rPr>
+          <w:rFonts w:ascii="Arial" w:hAnsi="Arial" w:cs="Arial"/>
+          <w:sz w:val="24"/>
+          <w:szCs w:val="24"/>
+          <w:lang w:val="en-GB"/>
+        </w:rPr>
+        <w:t xml:space="preserve"> techniques like deep Q-network, post-decision state, Dyna-Q and Q-learning.</w:t>
+      </w:r>
+      <w:r>
+        <w:rPr>
+          <w:rFonts w:ascii="Arial" w:hAnsi="Arial" w:cs="Arial"/>
+          <w:sz w:val="24"/>
+          <w:szCs w:val="24"/>
+          <w:lang w:val="en-GB"/>
+        </w:rPr>
+        <w:t xml:space="preserve"> </w:t>
+      </w:r>
+      <w:r>
+        <w:rPr>
+          <w:rFonts w:ascii="Arial" w:hAnsi="Arial" w:cs="Arial"/>
+          <w:sz w:val="24"/>
+          <w:szCs w:val="24"/>
+          <w:lang w:val="en-GB"/>
+        </w:rPr>
+        <w:t xml:space="preserve">These methods assist IoT devices in selecting security protocols and key parameters for various threats through trial and </w:t>
+      </w:r>
+      <w:r>
+        <w:rPr>
+          <w:rFonts w:ascii="Arial" w:hAnsi="Arial" w:cs="Arial"/>
+          <w:sz w:val="24"/>
+          <w:szCs w:val="24"/>
+          <w:lang w:val="en-GB"/>
+        </w:rPr>
+        <w:lastRenderedPageBreak/>
+        <w:t>error.</w:t>
+      </w:r>
+      <w:r>
+        <w:rPr>
+          <w:rFonts w:ascii="Arial" w:hAnsi="Arial" w:cs="Arial"/>
+          <w:sz w:val="24"/>
+          <w:szCs w:val="24"/>
+          <w:lang w:val="en-GB"/>
+        </w:rPr>
+        <w:t xml:space="preserve"> As an example,</w:t>
+      </w:r>
+      <w:r>
+        <w:rPr>
+          <w:rFonts w:ascii="Arial" w:hAnsi="Arial" w:cs="Arial"/>
+          <w:sz w:val="24"/>
+          <w:szCs w:val="24"/>
+          <w:lang w:val="en-GB"/>
+        </w:rPr>
+        <w:t xml:space="preserve"> Q-learning is used as a model-free technique</w:t>
+      </w:r>
+      <w:r>
+        <w:rPr>
+          <w:rFonts w:ascii="Arial" w:hAnsi="Arial" w:cs="Arial"/>
+          <w:sz w:val="24"/>
+          <w:szCs w:val="24"/>
+          <w:lang w:val="en-GB"/>
+        </w:rPr>
+        <w:t xml:space="preserve"> </w:t>
+      </w:r>
+      <w:r>
+        <w:rPr>
+          <w:rFonts w:ascii="Arial" w:hAnsi="Arial" w:cs="Arial"/>
+          <w:sz w:val="24"/>
+          <w:szCs w:val="24"/>
+          <w:lang w:val="en-GB"/>
+        </w:rPr>
+        <w:t>to enhance malware detection, offloaded anti-jamming, and authentication performance.</w:t>
       </w:r>
     </w:p>
     <w:p>
@@ -4997,17 +5092,7 @@
           <w:szCs w:val="24"/>
           <w:lang w:val="en-GB"/>
         </w:rPr>
-        <w:t xml:space="preserve">Supervised Learning is commonly used in sentiment analysis, predictive analysis based on regression or categorical classification, natural language processing, </w:t>
-      </w:r>
-      <w:r>
-        <w:rPr>
-          <w:rFonts w:ascii="Arial" w:hAnsi="Arial" w:cs="Arial"/>
-          <w:sz w:val="24"/>
-          <w:szCs w:val="24"/>
-          <w:lang w:val="en-GB"/>
-        </w:rPr>
-        <w:lastRenderedPageBreak/>
-        <w:t>detecting email spam and image classification.</w:t>
+        <w:t>Supervised Learning is commonly used in sentiment analysis, predictive analysis based on regression or categorical classification, natural language processing, detecting email spam and image classification.</w:t>
       </w:r>
       <w:r>
         <w:rPr>
@@ -5270,7 +5355,7 @@
           <w:lang w:val="en-GB"/>
         </w:rPr>
       </w:pPr>
-      <w:bookmarkStart w:id="13" w:name="_Toc131678717"/>
+      <w:bookmarkStart w:id="12" w:name="_Toc134685268"/>
       <w:r>
         <w:rPr>
           <w:lang w:val="en-GB"/>
@@ -5283,7 +5368,7 @@
         </w:rPr>
         <w:t>:</w:t>
       </w:r>
-      <w:bookmarkEnd w:id="13"/>
+      <w:bookmarkEnd w:id="12"/>
     </w:p>
     <w:p>
       <w:pPr>
@@ -5294,7 +5379,7 @@
           <w:lang w:val="en-GB"/>
         </w:rPr>
       </w:pPr>
-      <w:commentRangeStart w:id="14"/>
+      <w:commentRangeStart w:id="13"/>
       <w:r>
         <w:rPr>
           <w:rFonts w:ascii="Arial" w:hAnsi="Arial" w:cs="Arial"/>
@@ -5313,12 +5398,12 @@
         </w:rPr>
         <w:t xml:space="preserve"> Forecasting is primarily based on the past and present data to be able to predict the future. </w:t>
       </w:r>
-      <w:commentRangeEnd w:id="14"/>
+      <w:commentRangeEnd w:id="13"/>
       <w:r>
         <w:rPr>
           <w:rStyle w:val="CommentReference"/>
         </w:rPr>
-        <w:commentReference w:id="14"/>
+        <w:commentReference w:id="13"/>
       </w:r>
     </w:p>
     <w:p>
@@ -5335,7 +5420,7 @@
           <w:lang w:val="en-GB"/>
         </w:rPr>
       </w:pPr>
-      <w:bookmarkStart w:id="15" w:name="_Toc131678718"/>
+      <w:bookmarkStart w:id="14" w:name="_Toc134685269"/>
       <w:r>
         <w:rPr>
           <w:lang w:val="en-GB"/>
@@ -5361,7 +5446,7 @@
         </w:rPr>
         <w:t>used</w:t>
       </w:r>
-      <w:bookmarkEnd w:id="15"/>
+      <w:bookmarkEnd w:id="14"/>
       <w:proofErr w:type="gramEnd"/>
     </w:p>
     <w:p>
@@ -6002,7 +6087,17 @@
           <w:szCs w:val="24"/>
           <w:lang w:val="en-GB"/>
         </w:rPr>
-        <w:t xml:space="preserve"> pay attention to the data being used and how it is used in the forecasting, as if the data is not used correctly, the forecast will not output the correct results either. </w:t>
+        <w:t xml:space="preserve"> pay attention to the data being used and how it is used in the forecasting, as if the data is not used correctly, the forecast </w:t>
+      </w:r>
+      <w:r>
+        <w:rPr>
+          <w:rFonts w:ascii="Arial" w:hAnsi="Arial" w:cs="Arial"/>
+          <w:sz w:val="24"/>
+          <w:szCs w:val="24"/>
+          <w:lang w:val="en-GB"/>
+        </w:rPr>
+        <w:lastRenderedPageBreak/>
+        <w:t xml:space="preserve">will not output the correct results either. </w:t>
       </w:r>
       <w:r>
         <w:rPr>
@@ -6058,7 +6153,6 @@
           <w:szCs w:val="24"/>
           <w:lang w:val="en-GB"/>
         </w:rPr>
-        <w:lastRenderedPageBreak/>
         <w:t xml:space="preserve">2.2.2 </w:t>
       </w:r>
       <w:r>
@@ -7148,11 +7242,12 @@
           <w:lang w:val="en-GB"/>
         </w:rPr>
       </w:pPr>
-      <w:bookmarkStart w:id="16" w:name="_Toc131678719"/>
-      <w:r>
-        <w:rPr>
-          <w:lang w:val="en-GB"/>
-        </w:rPr>
+      <w:bookmarkStart w:id="15" w:name="_Toc134685270"/>
+      <w:r>
+        <w:rPr>
+          <w:lang w:val="en-GB"/>
+        </w:rPr>
+        <w:lastRenderedPageBreak/>
         <w:t xml:space="preserve">2.2.4 </w:t>
       </w:r>
       <w:r>
@@ -7161,7 +7256,7 @@
         </w:rPr>
         <w:t>Forecasting Models</w:t>
       </w:r>
-      <w:bookmarkEnd w:id="16"/>
+      <w:bookmarkEnd w:id="15"/>
       <w:r>
         <w:rPr>
           <w:lang w:val="en-GB"/>
@@ -7321,7 +7416,6 @@
           <w:szCs w:val="24"/>
           <w:lang w:val="en-GB"/>
         </w:rPr>
-        <w:lastRenderedPageBreak/>
         <w:t>SARIMA</w:t>
       </w:r>
       <w:r>
@@ -7523,40 +7617,79 @@
           <w:lang w:val="en-GB"/>
         </w:rPr>
       </w:pPr>
-      <w:commentRangeStart w:id="17"/>
-      <w:r>
-        <w:rPr>
-          <w:rFonts w:ascii="Arial" w:hAnsi="Arial" w:cs="Arial"/>
-          <w:sz w:val="24"/>
-          <w:szCs w:val="24"/>
-          <w:lang w:val="en-GB"/>
-        </w:rPr>
-        <w:t>In one of the studies found,</w:t>
-      </w:r>
-      <w:r>
-        <w:rPr>
-          <w:rFonts w:ascii="Arial" w:hAnsi="Arial" w:cs="Arial"/>
-          <w:sz w:val="24"/>
-          <w:szCs w:val="24"/>
-          <w:lang w:val="en-GB"/>
-        </w:rPr>
-        <w:t xml:space="preserve"> </w:t>
-      </w:r>
-      <w:commentRangeEnd w:id="17"/>
-      <w:r>
-        <w:rPr>
-          <w:rStyle w:val="CommentReference"/>
-        </w:rPr>
-        <w:commentReference w:id="17"/>
-      </w:r>
-      <w:r>
-        <w:rPr>
-          <w:rFonts w:ascii="Arial" w:hAnsi="Arial" w:cs="Arial"/>
-          <w:sz w:val="24"/>
-          <w:szCs w:val="24"/>
-          <w:lang w:val="en-GB"/>
-        </w:rPr>
-        <w:t xml:space="preserve">demand for automotive products is forecasted </w:t>
+      <w:r>
+        <w:rPr>
+          <w:rFonts w:ascii="Arial" w:hAnsi="Arial" w:cs="Arial"/>
+          <w:sz w:val="24"/>
+          <w:szCs w:val="24"/>
+          <w:lang w:val="en-GB"/>
+        </w:rPr>
+        <w:t xml:space="preserve">In </w:t>
+      </w:r>
+      <w:r>
+        <w:rPr>
+          <w:rFonts w:ascii="Arial" w:hAnsi="Arial" w:cs="Arial"/>
+          <w:sz w:val="24"/>
+          <w:szCs w:val="24"/>
+          <w:lang w:val="en-GB"/>
+        </w:rPr>
+        <w:t>the study ‘</w:t>
+      </w:r>
+      <w:r>
+        <w:rPr>
+          <w:rFonts w:ascii="Arial" w:hAnsi="Arial" w:cs="Arial"/>
+          <w:sz w:val="24"/>
+          <w:szCs w:val="24"/>
+          <w:lang w:val="en-GB"/>
+        </w:rPr>
+        <w:t xml:space="preserve">Demand Forecasting Using Coupling </w:t>
+      </w:r>
+      <w:proofErr w:type="gramStart"/>
+      <w:r>
+        <w:rPr>
+          <w:rFonts w:ascii="Arial" w:hAnsi="Arial" w:cs="Arial"/>
+          <w:sz w:val="24"/>
+          <w:szCs w:val="24"/>
+          <w:lang w:val="en-GB"/>
+        </w:rPr>
+        <w:t>Of</w:t>
+      </w:r>
+      <w:proofErr w:type="gramEnd"/>
+      <w:r>
+        <w:rPr>
+          <w:rFonts w:ascii="Arial" w:hAnsi="Arial" w:cs="Arial"/>
+          <w:sz w:val="24"/>
+          <w:szCs w:val="24"/>
+          <w:lang w:val="en-GB"/>
+        </w:rPr>
+        <w:t xml:space="preserve"> Machine Learning And Time Series Models For The Automotive After Market Sector</w:t>
+      </w:r>
+      <w:r>
+        <w:rPr>
+          <w:rFonts w:ascii="Arial" w:hAnsi="Arial" w:cs="Arial"/>
+          <w:sz w:val="24"/>
+          <w:szCs w:val="24"/>
+          <w:lang w:val="en-GB"/>
+        </w:rPr>
+        <w:t>’</w:t>
+      </w:r>
+      <w:r>
+        <w:rPr>
+          <w:rFonts w:ascii="Arial" w:hAnsi="Arial" w:cs="Arial"/>
+          <w:sz w:val="24"/>
+          <w:szCs w:val="24"/>
+          <w:lang w:val="en-GB"/>
+        </w:rPr>
+        <w:t>,</w:t>
+      </w:r>
+      <w:r>
+        <w:rPr>
+          <w:rFonts w:ascii="Arial" w:hAnsi="Arial" w:cs="Arial"/>
+          <w:sz w:val="24"/>
+          <w:szCs w:val="24"/>
+          <w:lang w:val="en-GB"/>
+        </w:rPr>
+        <w:t xml:space="preserve"> demand for automotive products is forecasted </w:t>
       </w:r>
       <w:r>
         <w:rPr>
@@ -8729,7 +8862,21 @@
           <w:u w:val="none"/>
           <w:lang w:val="en-GB"/>
         </w:rPr>
-        <w:t xml:space="preserve">best with an RMSE of 0.63 followed by Random Forest with an RMSE of 0.69. </w:t>
+        <w:t xml:space="preserve">best with an </w:t>
+      </w:r>
+      <w:r>
+        <w:rPr>
+          <w:rStyle w:val="Hyperlink"/>
+          <w:rFonts w:ascii="Arial" w:hAnsi="Arial" w:cs="Arial"/>
+          <w:color w:val="auto"/>
+          <w:sz w:val="24"/>
+          <w:szCs w:val="24"/>
+          <w:highlight w:val="yellow"/>
+          <w:u w:val="none"/>
+          <w:lang w:val="en-GB"/>
+        </w:rPr>
+        <w:lastRenderedPageBreak/>
+        <w:t xml:space="preserve">RMSE of 0.63 followed by Random Forest with an RMSE of 0.69. </w:t>
       </w:r>
       <w:r>
         <w:rPr>
@@ -8964,20 +9111,7 @@
           <w:u w:val="none"/>
           <w:lang w:val="en-GB"/>
         </w:rPr>
-        <w:t xml:space="preserve"> made in an average straight line, whereas LSTM predicted the future </w:t>
-      </w:r>
-      <w:r>
-        <w:rPr>
-          <w:rStyle w:val="Hyperlink"/>
-          <w:rFonts w:ascii="Arial" w:hAnsi="Arial" w:cs="Arial"/>
-          <w:color w:val="auto"/>
-          <w:sz w:val="24"/>
-          <w:szCs w:val="24"/>
-          <w:u w:val="none"/>
-          <w:lang w:val="en-GB"/>
-        </w:rPr>
-        <w:lastRenderedPageBreak/>
-        <w:t xml:space="preserve">value based on the seasonality </w:t>
+        <w:t xml:space="preserve"> made in an average straight line, whereas LSTM predicted the future value based on the seasonality </w:t>
       </w:r>
       <w:r>
         <w:rPr>
@@ -9351,7 +9485,7 @@
           <w:lang w:val="en-GB"/>
         </w:rPr>
       </w:pPr>
-      <w:bookmarkStart w:id="18" w:name="_Toc131678725"/>
+      <w:bookmarkStart w:id="16" w:name="_Toc134685271"/>
       <w:r>
         <w:rPr>
           <w:rStyle w:val="Hyperlink"/>
@@ -9362,7 +9496,7 @@
         </w:rPr>
         <w:t>Chapter 3: Methodology</w:t>
       </w:r>
-      <w:bookmarkEnd w:id="18"/>
+      <w:bookmarkEnd w:id="16"/>
       <w:r>
         <w:rPr>
           <w:rStyle w:val="Hyperlink"/>
@@ -9484,7 +9618,7 @@
         </w:rPr>
       </w:pPr>
     </w:p>
-    <w:bookmarkStart w:id="19" w:name="_Toc131678726" w:displacedByCustomXml="next"/>
+    <w:bookmarkStart w:id="17" w:name="_Toc134685272" w:displacedByCustomXml="next"/>
     <w:sdt>
       <w:sdtPr>
         <w:rPr>
@@ -9515,7 +9649,7 @@
           <w:r>
             <w:t>Bibliography</w:t>
           </w:r>
-          <w:bookmarkEnd w:id="19"/>
+          <w:bookmarkEnd w:id="17"/>
         </w:p>
         <w:sdt>
           <w:sdtPr>
@@ -10232,7 +10366,15 @@
                         <w:noProof/>
                         <w:lang w:val="en-US"/>
                       </w:rPr>
-                      <w:t>R. Deb, "What are Machine Learning Applications? Top 10 Industry and Real-World Use Cases," Emeritus Online Courses, 19 December 2022. [Online]. Available: https://emeritus.org/blog/machine-learning-what-are-machine-learning-applications/. [Accessed 10 January 2023].</w:t>
+                      <w:t xml:space="preserve">R. Deb, "What are Machine Learning Applications? Top 10 Industry and Real-World Use Cases," Emeritus Online Courses, 19 December 2022. [Online]. Available: </w:t>
+                    </w:r>
+                    <w:r>
+                      <w:rPr>
+                        <w:noProof/>
+                        <w:lang w:val="en-US"/>
+                      </w:rPr>
+                      <w:lastRenderedPageBreak/>
+                      <w:t>https://emeritus.org/blog/machine-learning-what-are-machine-learning-applications/. [Accessed 10 January 2023].</w:t>
                     </w:r>
                   </w:p>
                 </w:tc>
@@ -10260,6 +10402,7 @@
                         <w:noProof/>
                         <w:lang w:val="en-US"/>
                       </w:rPr>
+                      <w:lastRenderedPageBreak/>
                       <w:t xml:space="preserve">[13] </w:t>
                     </w:r>
                   </w:p>
@@ -10310,7 +10453,6 @@
                         <w:noProof/>
                         <w:lang w:val="en-US"/>
                       </w:rPr>
-                      <w:lastRenderedPageBreak/>
                       <w:t xml:space="preserve">[14] </w:t>
                     </w:r>
                   </w:p>
@@ -11069,7 +11211,7 @@
       </w:r>
     </w:p>
   </w:comment>
-  <w:comment w:id="12" w:author="Alan Gatt" w:date="2023-05-02T10:13:00Z" w:initials="AG">
+  <w:comment w:id="13" w:author="Alan Gatt" w:date="2023-05-02T10:15:00Z" w:initials="AG">
     <w:p>
       <w:pPr>
         <w:pStyle w:val="CommentText"/>
@@ -11081,39 +11223,7 @@
         <w:annotationRef/>
       </w:r>
       <w:r>
-        <w:t>If you mentioned reinforced learning in the intro, mention it here as well.</w:t>
-      </w:r>
-    </w:p>
-  </w:comment>
-  <w:comment w:id="14" w:author="Alan Gatt" w:date="2023-05-02T10:15:00Z" w:initials="AG">
-    <w:p>
-      <w:pPr>
-        <w:pStyle w:val="CommentText"/>
-      </w:pPr>
-      <w:r>
-        <w:rPr>
-          <w:rStyle w:val="CommentReference"/>
-        </w:rPr>
-        <w:annotationRef/>
-      </w:r>
-      <w:r>
         <w:t>I would remove this, and instead replace it with actual uses of forecasting in AI. E.g. google traffic eta, weather forecasting, etc...</w:t>
-      </w:r>
-    </w:p>
-  </w:comment>
-  <w:comment w:id="17" w:author="Alan Gatt" w:date="2023-05-02T10:19:00Z" w:initials="AG">
-    <w:p>
-      <w:pPr>
-        <w:pStyle w:val="CommentText"/>
-      </w:pPr>
-      <w:r>
-        <w:rPr>
-          <w:rStyle w:val="CommentReference"/>
-        </w:rPr>
-        <w:annotationRef/>
-      </w:r>
-      <w:r>
-        <w:t>Actually mention the study</w:t>
       </w:r>
     </w:p>
   </w:comment>
@@ -11123,27 +11233,21 @@
 <file path=word/commentsExtended.xml><?xml version="1.0" encoding="utf-8"?>
 <w15:commentsEx xmlns:wpc="http://schemas.microsoft.com/office/word/2010/wordprocessingCanvas" xmlns:cx="http://schemas.microsoft.com/office/drawing/2014/chartex" xmlns:cx1="http://schemas.microsoft.com/office/drawing/2015/9/8/chartex" xmlns:cx2="http://schemas.microsoft.com/office/drawing/2015/10/21/chartex" xmlns:cx3="http://schemas.microsoft.com/office/drawing/2016/5/9/chartex" xmlns:cx4="http://schemas.microsoft.com/office/drawing/2016/5/10/chartex" xmlns:cx5="http://schemas.microsoft.com/office/drawing/2016/5/11/chartex" xmlns:cx6="http://schemas.microsoft.com/office/drawing/2016/5/12/chartex" xmlns:cx7="http://schemas.microsoft.com/office/drawing/2016/5/13/chartex" xmlns:cx8="http://schemas.microsoft.com/office/drawing/2016/5/14/chartex" xmlns:mc="http://schemas.openxmlformats.org/markup-compatibility/2006" xmlns:aink="http://schemas.microsoft.com/office/drawing/2016/ink" xmlns:am3d="http://schemas.microsoft.com/office/drawing/2017/model3d" xmlns:o="urn:schemas-microsoft-com:office:office" xmlns:oel="http://schemas.microsoft.com/office/2019/extlst" xmlns:r="http://schemas.openxmlformats.org/officeDocument/2006/relationships" xmlns:m="http://schemas.openxmlformats.org/officeDocument/2006/math" xmlns:v="urn:schemas-microsoft-com:vml" xmlns:wp14="http://schemas.microsoft.com/office/word/2010/wordprocessingDrawing" xmlns:wp="http://schemas.openxmlformats.org/drawingml/2006/wordprocessingDrawing" xmlns:w10="urn:schemas-microsoft-com:office:word" xmlns:w="http://schemas.openxmlformats.org/wordprocessingml/2006/main" xmlns:w14="http://schemas.microsoft.com/office/word/2010/wordml" xmlns:w15="http://schemas.microsoft.com/office/word/2012/wordml" xmlns:w16cex="http://schemas.microsoft.com/office/word/2018/wordml/cex" xmlns:w16cid="http://schemas.microsoft.com/office/word/2016/wordml/cid" xmlns:w16="http://schemas.microsoft.com/office/word/2018/wordml" xmlns:w16du="http://schemas.microsoft.com/office/word/2023/wordml/word16du" xmlns:w16sdtdh="http://schemas.microsoft.com/office/word/2020/wordml/sdtdatahash" xmlns:w16se="http://schemas.microsoft.com/office/word/2015/wordml/symex" xmlns:wpg="http://schemas.microsoft.com/office/word/2010/wordprocessingGroup" xmlns:wpi="http://schemas.microsoft.com/office/word/2010/wordprocessingInk" xmlns:wne="http://schemas.microsoft.com/office/word/2006/wordml" xmlns:wps="http://schemas.microsoft.com/office/word/2010/wordprocessingShape" mc:Ignorable="w14 w15 w16se w16cid w16 w16cex w16sdtdh wp14">
   <w15:commentEx w15:paraId="35F5C71B" w15:done="0"/>
-  <w15:commentEx w15:paraId="68BEEA80" w15:done="0"/>
   <w15:commentEx w15:paraId="05016C63" w15:done="0"/>
-  <w15:commentEx w15:paraId="79799C6F" w15:done="0"/>
 </w15:commentsEx>
 </file>
 
 <file path=word/commentsExtensible.xml><?xml version="1.0" encoding="utf-8"?>
 <w16cex:commentsExtensible xmlns:wpc="http://schemas.microsoft.com/office/word/2010/wordprocessingCanvas" xmlns:cx="http://schemas.microsoft.com/office/drawing/2014/chartex" xmlns:cx1="http://schemas.microsoft.com/office/drawing/2015/9/8/chartex" xmlns:cx2="http://schemas.microsoft.com/office/drawing/2015/10/21/chartex" xmlns:cx3="http://schemas.microsoft.com/office/drawing/2016/5/9/chartex" xmlns:cx4="http://schemas.microsoft.com/office/drawing/2016/5/10/chartex" xmlns:cx5="http://schemas.microsoft.com/office/drawing/2016/5/11/chartex" xmlns:cx6="http://schemas.microsoft.com/office/drawing/2016/5/12/chartex" xmlns:cx7="http://schemas.microsoft.com/office/drawing/2016/5/13/chartex" xmlns:cx8="http://schemas.microsoft.com/office/drawing/2016/5/14/chartex" xmlns:mc="http://schemas.openxmlformats.org/markup-compatibility/2006" xmlns:aink="http://schemas.microsoft.com/office/drawing/2016/ink" xmlns:am3d="http://schemas.microsoft.com/office/drawing/2017/model3d" xmlns:o="urn:schemas-microsoft-com:office:office" xmlns:oel="http://schemas.microsoft.com/office/2019/extlst" xmlns:r="http://schemas.openxmlformats.org/officeDocument/2006/relationships" xmlns:m="http://schemas.openxmlformats.org/officeDocument/2006/math" xmlns:v="urn:schemas-microsoft-com:vml" xmlns:wp14="http://schemas.microsoft.com/office/word/2010/wordprocessingDrawing" xmlns:wp="http://schemas.openxmlformats.org/drawingml/2006/wordprocessingDrawing" xmlns:w10="urn:schemas-microsoft-com:office:word" xmlns:w="http://schemas.openxmlformats.org/wordprocessingml/2006/main" xmlns:w14="http://schemas.microsoft.com/office/word/2010/wordml" xmlns:w15="http://schemas.microsoft.com/office/word/2012/wordml" xmlns:w16cex="http://schemas.microsoft.com/office/word/2018/wordml/cex" xmlns:w16cid="http://schemas.microsoft.com/office/word/2016/wordml/cid" xmlns:w16="http://schemas.microsoft.com/office/word/2018/wordml" xmlns:w16du="http://schemas.microsoft.com/office/word/2023/wordml/word16du" xmlns:w16sdtdh="http://schemas.microsoft.com/office/word/2020/wordml/sdtdatahash" xmlns:w16se="http://schemas.microsoft.com/office/word/2015/wordml/symex" xmlns:wpg="http://schemas.microsoft.com/office/word/2010/wordprocessingGroup" xmlns:wpi="http://schemas.microsoft.com/office/word/2010/wordprocessingInk" xmlns:wne="http://schemas.microsoft.com/office/word/2006/wordml" xmlns:wps="http://schemas.microsoft.com/office/word/2010/wordprocessingShape" mc:Ignorable="w14 w15 w16se w16cid w16 w16cex w16sdtdh wp14">
   <w16cex:commentExtensible w16cex:durableId="27FB5F5A" w16cex:dateUtc="2023-05-02T08:07:00Z"/>
-  <w16cex:commentExtensible w16cex:durableId="27FB60E1" w16cex:dateUtc="2023-05-02T08:13:00Z"/>
   <w16cex:commentExtensible w16cex:durableId="27FB615B" w16cex:dateUtc="2023-05-02T08:15:00Z"/>
-  <w16cex:commentExtensible w16cex:durableId="27FB6222" w16cex:dateUtc="2023-05-02T08:19:00Z"/>
 </w16cex:commentsExtensible>
 </file>
 
 <file path=word/commentsIds.xml><?xml version="1.0" encoding="utf-8"?>
 <w16cid:commentsIds xmlns:wpc="http://schemas.microsoft.com/office/word/2010/wordprocessingCanvas" xmlns:cx="http://schemas.microsoft.com/office/drawing/2014/chartex" xmlns:cx1="http://schemas.microsoft.com/office/drawing/2015/9/8/chartex" xmlns:cx2="http://schemas.microsoft.com/office/drawing/2015/10/21/chartex" xmlns:cx3="http://schemas.microsoft.com/office/drawing/2016/5/9/chartex" xmlns:cx4="http://schemas.microsoft.com/office/drawing/2016/5/10/chartex" xmlns:cx5="http://schemas.microsoft.com/office/drawing/2016/5/11/chartex" xmlns:cx6="http://schemas.microsoft.com/office/drawing/2016/5/12/chartex" xmlns:cx7="http://schemas.microsoft.com/office/drawing/2016/5/13/chartex" xmlns:cx8="http://schemas.microsoft.com/office/drawing/2016/5/14/chartex" xmlns:mc="http://schemas.openxmlformats.org/markup-compatibility/2006" xmlns:aink="http://schemas.microsoft.com/office/drawing/2016/ink" xmlns:am3d="http://schemas.microsoft.com/office/drawing/2017/model3d" xmlns:o="urn:schemas-microsoft-com:office:office" xmlns:oel="http://schemas.microsoft.com/office/2019/extlst" xmlns:r="http://schemas.openxmlformats.org/officeDocument/2006/relationships" xmlns:m="http://schemas.openxmlformats.org/officeDocument/2006/math" xmlns:v="urn:schemas-microsoft-com:vml" xmlns:wp14="http://schemas.microsoft.com/office/word/2010/wordprocessingDrawing" xmlns:wp="http://schemas.openxmlformats.org/drawingml/2006/wordprocessingDrawing" xmlns:w10="urn:schemas-microsoft-com:office:word" xmlns:w="http://schemas.openxmlformats.org/wordprocessingml/2006/main" xmlns:w14="http://schemas.microsoft.com/office/word/2010/wordml" xmlns:w15="http://schemas.microsoft.com/office/word/2012/wordml" xmlns:w16cex="http://schemas.microsoft.com/office/word/2018/wordml/cex" xmlns:w16cid="http://schemas.microsoft.com/office/word/2016/wordml/cid" xmlns:w16="http://schemas.microsoft.com/office/word/2018/wordml" xmlns:w16du="http://schemas.microsoft.com/office/word/2023/wordml/word16du" xmlns:w16sdtdh="http://schemas.microsoft.com/office/word/2020/wordml/sdtdatahash" xmlns:w16se="http://schemas.microsoft.com/office/word/2015/wordml/symex" xmlns:wpg="http://schemas.microsoft.com/office/word/2010/wordprocessingGroup" xmlns:wpi="http://schemas.microsoft.com/office/word/2010/wordprocessingInk" xmlns:wne="http://schemas.microsoft.com/office/word/2006/wordml" xmlns:wps="http://schemas.microsoft.com/office/word/2010/wordprocessingShape" mc:Ignorable="w14 w15 w16se w16cid w16 w16cex w16sdtdh wp14">
   <w16cid:commentId w16cid:paraId="35F5C71B" w16cid:durableId="27FB5F5A"/>
-  <w16cid:commentId w16cid:paraId="68BEEA80" w16cid:durableId="27FB60E1"/>
   <w16cid:commentId w16cid:paraId="05016C63" w16cid:durableId="27FB615B"/>
-  <w16cid:commentId w16cid:paraId="79799C6F" w16cid:durableId="27FB6222"/>
 </w16cid:commentsIds>
 </file>
 

</xml_diff>

<commit_message>
Protoype Finished, Part Result Gathered
</commit_message>
<xml_diff>
--- a/Documents/Literature Review.docx
+++ b/Documents/Literature Review.docx
@@ -58,7 +58,7 @@
               <w:rFonts w:eastAsiaTheme="minorEastAsia"/>
               <w:noProof/>
               <w:kern w:val="2"/>
-              <w:lang w:eastAsia="en-MT"/>
+              <w:lang w:val="en-MT" w:eastAsia="en-MT"/>
               <w14:ligatures w14:val="standardContextual"/>
             </w:rPr>
           </w:pPr>
@@ -80,7 +80,7 @@
             </w:rPr>
             <w:fldChar w:fldCharType="separate"/>
           </w:r>
-          <w:hyperlink w:anchor="_Toc135245465" w:history="1">
+          <w:hyperlink w:anchor="_Toc135294464" w:history="1">
             <w:r>
               <w:rPr>
                 <w:rStyle w:val="Hyperlink"/>
@@ -108,7 +108,7 @@
                 <w:noProof/>
                 <w:webHidden/>
               </w:rPr>
-              <w:instrText xml:space="preserve"> PAGEREF _Toc135245465 \h </w:instrText>
+              <w:instrText xml:space="preserve"> PAGEREF _Toc135294464 \h </w:instrText>
             </w:r>
             <w:r>
               <w:rPr>
@@ -149,11 +149,11 @@
               <w:rFonts w:eastAsiaTheme="minorEastAsia"/>
               <w:noProof/>
               <w:kern w:val="2"/>
-              <w:lang w:eastAsia="en-MT"/>
+              <w:lang w:val="en-MT" w:eastAsia="en-MT"/>
               <w14:ligatures w14:val="standardContextual"/>
             </w:rPr>
           </w:pPr>
-          <w:hyperlink w:anchor="_Toc135245466" w:history="1">
+          <w:hyperlink w:anchor="_Toc135294465" w:history="1">
             <w:r>
               <w:rPr>
                 <w:rStyle w:val="Hyperlink"/>
@@ -181,7 +181,7 @@
                 <w:noProof/>
                 <w:webHidden/>
               </w:rPr>
-              <w:instrText xml:space="preserve"> PAGEREF _Toc135245466 \h </w:instrText>
+              <w:instrText xml:space="preserve"> PAGEREF _Toc135294465 \h </w:instrText>
             </w:r>
             <w:r>
               <w:rPr>
@@ -222,11 +222,11 @@
               <w:rFonts w:eastAsiaTheme="minorEastAsia"/>
               <w:noProof/>
               <w:kern w:val="2"/>
-              <w:lang w:eastAsia="en-MT"/>
+              <w:lang w:val="en-MT" w:eastAsia="en-MT"/>
               <w14:ligatures w14:val="standardContextual"/>
             </w:rPr>
           </w:pPr>
-          <w:hyperlink w:anchor="_Toc135245467" w:history="1">
+          <w:hyperlink w:anchor="_Toc135294466" w:history="1">
             <w:r>
               <w:rPr>
                 <w:rStyle w:val="Hyperlink"/>
@@ -254,7 +254,7 @@
                 <w:noProof/>
                 <w:webHidden/>
               </w:rPr>
-              <w:instrText xml:space="preserve"> PAGEREF _Toc135245467 \h </w:instrText>
+              <w:instrText xml:space="preserve"> PAGEREF _Toc135294466 \h </w:instrText>
             </w:r>
             <w:r>
               <w:rPr>
@@ -295,11 +295,11 @@
               <w:rFonts w:eastAsiaTheme="minorEastAsia"/>
               <w:noProof/>
               <w:kern w:val="2"/>
-              <w:lang w:eastAsia="en-MT"/>
+              <w:lang w:val="en-MT" w:eastAsia="en-MT"/>
               <w14:ligatures w14:val="standardContextual"/>
             </w:rPr>
           </w:pPr>
-          <w:hyperlink w:anchor="_Toc135245468" w:history="1">
+          <w:hyperlink w:anchor="_Toc135294467" w:history="1">
             <w:r>
               <w:rPr>
                 <w:rStyle w:val="Hyperlink"/>
@@ -327,7 +327,7 @@
                 <w:noProof/>
                 <w:webHidden/>
               </w:rPr>
-              <w:instrText xml:space="preserve"> PAGEREF _Toc135245468 \h </w:instrText>
+              <w:instrText xml:space="preserve"> PAGEREF _Toc135294467 \h </w:instrText>
             </w:r>
             <w:r>
               <w:rPr>
@@ -368,11 +368,11 @@
               <w:rFonts w:eastAsiaTheme="minorEastAsia"/>
               <w:noProof/>
               <w:kern w:val="2"/>
-              <w:lang w:eastAsia="en-MT"/>
+              <w:lang w:val="en-MT" w:eastAsia="en-MT"/>
               <w14:ligatures w14:val="standardContextual"/>
             </w:rPr>
           </w:pPr>
-          <w:hyperlink w:anchor="_Toc135245469" w:history="1">
+          <w:hyperlink w:anchor="_Toc135294468" w:history="1">
             <w:r>
               <w:rPr>
                 <w:rStyle w:val="Hyperlink"/>
@@ -400,7 +400,7 @@
                 <w:noProof/>
                 <w:webHidden/>
               </w:rPr>
-              <w:instrText xml:space="preserve"> PAGEREF _Toc135245469 \h </w:instrText>
+              <w:instrText xml:space="preserve"> PAGEREF _Toc135294468 \h </w:instrText>
             </w:r>
             <w:r>
               <w:rPr>
@@ -438,11 +438,11 @@
               <w:rFonts w:eastAsiaTheme="minorEastAsia"/>
               <w:noProof/>
               <w:kern w:val="2"/>
-              <w:lang w:eastAsia="en-MT"/>
+              <w:lang w:val="en-MT" w:eastAsia="en-MT"/>
               <w14:ligatures w14:val="standardContextual"/>
             </w:rPr>
           </w:pPr>
-          <w:hyperlink w:anchor="_Toc135245470" w:history="1">
+          <w:hyperlink w:anchor="_Toc135294469" w:history="1">
             <w:r>
               <w:rPr>
                 <w:rStyle w:val="Hyperlink"/>
@@ -470,7 +470,7 @@
                 <w:noProof/>
                 <w:webHidden/>
               </w:rPr>
-              <w:instrText xml:space="preserve"> PAGEREF _Toc135245470 \h </w:instrText>
+              <w:instrText xml:space="preserve"> PAGEREF _Toc135294469 \h </w:instrText>
             </w:r>
             <w:r>
               <w:rPr>
@@ -511,11 +511,11 @@
               <w:rFonts w:eastAsiaTheme="minorEastAsia"/>
               <w:noProof/>
               <w:kern w:val="2"/>
-              <w:lang w:eastAsia="en-MT"/>
+              <w:lang w:val="en-MT" w:eastAsia="en-MT"/>
               <w14:ligatures w14:val="standardContextual"/>
             </w:rPr>
           </w:pPr>
-          <w:hyperlink w:anchor="_Toc135245471" w:history="1">
+          <w:hyperlink w:anchor="_Toc135294470" w:history="1">
             <w:r>
               <w:rPr>
                 <w:rStyle w:val="Hyperlink"/>
@@ -543,7 +543,7 @@
                 <w:noProof/>
                 <w:webHidden/>
               </w:rPr>
-              <w:instrText xml:space="preserve"> PAGEREF _Toc135245471 \h </w:instrText>
+              <w:instrText xml:space="preserve"> PAGEREF _Toc135294470 \h </w:instrText>
             </w:r>
             <w:r>
               <w:rPr>
@@ -584,18 +584,19 @@
               <w:rFonts w:eastAsiaTheme="minorEastAsia"/>
               <w:noProof/>
               <w:kern w:val="2"/>
-              <w:lang w:eastAsia="en-MT"/>
+              <w:lang w:val="en-MT" w:eastAsia="en-MT"/>
               <w14:ligatures w14:val="standardContextual"/>
             </w:rPr>
           </w:pPr>
-          <w:hyperlink w:anchor="_Toc135245472" w:history="1">
+          <w:hyperlink w:anchor="_Toc135294471" w:history="1">
             <w:r>
               <w:rPr>
                 <w:rStyle w:val="Hyperlink"/>
+                <w:rFonts w:ascii="Arial" w:hAnsi="Arial" w:cs="Arial"/>
                 <w:noProof/>
                 <w:lang w:val="en-GB"/>
               </w:rPr>
-              <w:t>2.1.1 Meeting customer demand</w:t>
+              <w:t>Forecasting entails making predictions about the expected future sales revenues. This is useful so that the customer demands, and the supply requirements are met.</w:t>
             </w:r>
             <w:r>
               <w:rPr>
@@ -616,7 +617,7 @@
                 <w:noProof/>
                 <w:webHidden/>
               </w:rPr>
-              <w:instrText xml:space="preserve"> PAGEREF _Toc135245472 \h </w:instrText>
+              <w:instrText xml:space="preserve"> PAGEREF _Toc135294471 \h </w:instrText>
             </w:r>
             <w:r>
               <w:rPr>
@@ -657,18 +658,18 @@
               <w:rFonts w:eastAsiaTheme="minorEastAsia"/>
               <w:noProof/>
               <w:kern w:val="2"/>
-              <w:lang w:eastAsia="en-MT"/>
+              <w:lang w:val="en-MT" w:eastAsia="en-MT"/>
               <w14:ligatures w14:val="standardContextual"/>
             </w:rPr>
           </w:pPr>
-          <w:hyperlink w:anchor="_Toc135245473" w:history="1">
+          <w:hyperlink w:anchor="_Toc135294472" w:history="1">
             <w:r>
               <w:rPr>
                 <w:rStyle w:val="Hyperlink"/>
                 <w:noProof/>
                 <w:lang w:val="en-GB"/>
               </w:rPr>
-              <w:t>2.1.2 Aesthetics products supply and demand</w:t>
+              <w:t>2.1.1 Meeting customer demand</w:t>
             </w:r>
             <w:r>
               <w:rPr>
@@ -689,7 +690,7 @@
                 <w:noProof/>
                 <w:webHidden/>
               </w:rPr>
-              <w:instrText xml:space="preserve"> PAGEREF _Toc135245473 \h </w:instrText>
+              <w:instrText xml:space="preserve"> PAGEREF _Toc135294472 \h </w:instrText>
             </w:r>
             <w:r>
               <w:rPr>
@@ -730,18 +731,18 @@
               <w:rFonts w:eastAsiaTheme="minorEastAsia"/>
               <w:noProof/>
               <w:kern w:val="2"/>
-              <w:lang w:eastAsia="en-MT"/>
+              <w:lang w:val="en-MT" w:eastAsia="en-MT"/>
               <w14:ligatures w14:val="standardContextual"/>
             </w:rPr>
           </w:pPr>
-          <w:hyperlink w:anchor="_Toc135245474" w:history="1">
+          <w:hyperlink w:anchor="_Toc135294473" w:history="1">
             <w:r>
               <w:rPr>
                 <w:rStyle w:val="Hyperlink"/>
                 <w:noProof/>
                 <w:lang w:val="en-GB"/>
               </w:rPr>
-              <w:t>2.1.2.1 Seasonality</w:t>
+              <w:t>2.1.2 Aesthetics products supply and demand</w:t>
             </w:r>
             <w:r>
               <w:rPr>
@@ -762,7 +763,7 @@
                 <w:noProof/>
                 <w:webHidden/>
               </w:rPr>
-              <w:instrText xml:space="preserve"> PAGEREF _Toc135245474 \h </w:instrText>
+              <w:instrText xml:space="preserve"> PAGEREF _Toc135294473 \h </w:instrText>
             </w:r>
             <w:r>
               <w:rPr>
@@ -782,7 +783,7 @@
                 <w:noProof/>
                 <w:webHidden/>
               </w:rPr>
-              <w:t>3</w:t>
+              <w:t>2</w:t>
             </w:r>
             <w:r>
               <w:rPr>
@@ -803,18 +804,18 @@
               <w:rFonts w:eastAsiaTheme="minorEastAsia"/>
               <w:noProof/>
               <w:kern w:val="2"/>
-              <w:lang w:eastAsia="en-MT"/>
+              <w:lang w:val="en-MT" w:eastAsia="en-MT"/>
               <w14:ligatures w14:val="standardContextual"/>
             </w:rPr>
           </w:pPr>
-          <w:hyperlink w:anchor="_Toc135245475" w:history="1">
+          <w:hyperlink w:anchor="_Toc135294474" w:history="1">
             <w:r>
               <w:rPr>
                 <w:rStyle w:val="Hyperlink"/>
                 <w:noProof/>
                 <w:lang w:val="en-GB"/>
               </w:rPr>
-              <w:t>2.1.2.2 Shelf life</w:t>
+              <w:t>2.1.2.1 Seasonality</w:t>
             </w:r>
             <w:r>
               <w:rPr>
@@ -835,7 +836,7 @@
                 <w:noProof/>
                 <w:webHidden/>
               </w:rPr>
-              <w:instrText xml:space="preserve"> PAGEREF _Toc135245475 \h </w:instrText>
+              <w:instrText xml:space="preserve"> PAGEREF _Toc135294474 \h </w:instrText>
             </w:r>
             <w:r>
               <w:rPr>
@@ -876,17 +877,18 @@
               <w:rFonts w:eastAsiaTheme="minorEastAsia"/>
               <w:noProof/>
               <w:kern w:val="2"/>
-              <w:lang w:eastAsia="en-MT"/>
+              <w:lang w:val="en-MT" w:eastAsia="en-MT"/>
               <w14:ligatures w14:val="standardContextual"/>
             </w:rPr>
           </w:pPr>
-          <w:hyperlink w:anchor="_Toc135245476" w:history="1">
+          <w:hyperlink w:anchor="_Toc135294475" w:history="1">
             <w:r>
               <w:rPr>
                 <w:rStyle w:val="Hyperlink"/>
                 <w:noProof/>
-              </w:rPr>
-              <w:t>2.1.3 Extraordinary events affecting supply and demand</w:t>
+                <w:lang w:val="en-GB"/>
+              </w:rPr>
+              <w:t>2.1.2.2 Shelf life</w:t>
             </w:r>
             <w:r>
               <w:rPr>
@@ -907,7 +909,7 @@
                 <w:noProof/>
                 <w:webHidden/>
               </w:rPr>
-              <w:instrText xml:space="preserve"> PAGEREF _Toc135245476 \h </w:instrText>
+              <w:instrText xml:space="preserve"> PAGEREF _Toc135294475 \h </w:instrText>
             </w:r>
             <w:r>
               <w:rPr>
@@ -948,18 +950,17 @@
               <w:rFonts w:eastAsiaTheme="minorEastAsia"/>
               <w:noProof/>
               <w:kern w:val="2"/>
-              <w:lang w:eastAsia="en-MT"/>
+              <w:lang w:val="en-MT" w:eastAsia="en-MT"/>
               <w14:ligatures w14:val="standardContextual"/>
             </w:rPr>
           </w:pPr>
-          <w:hyperlink w:anchor="_Toc135245477" w:history="1">
+          <w:hyperlink w:anchor="_Toc135294476" w:history="1">
             <w:r>
               <w:rPr>
                 <w:rStyle w:val="Hyperlink"/>
                 <w:noProof/>
-                <w:lang w:val="en-GB"/>
-              </w:rPr>
-              <w:t>2.1.3.1 Covid-19</w:t>
+              </w:rPr>
+              <w:t>2.1.3 Extraordinary events affecting supply and demand</w:t>
             </w:r>
             <w:r>
               <w:rPr>
@@ -980,7 +981,7 @@
                 <w:noProof/>
                 <w:webHidden/>
               </w:rPr>
-              <w:instrText xml:space="preserve"> PAGEREF _Toc135245477 \h </w:instrText>
+              <w:instrText xml:space="preserve"> PAGEREF _Toc135294476 \h </w:instrText>
             </w:r>
             <w:r>
               <w:rPr>
@@ -1021,17 +1022,18 @@
               <w:rFonts w:eastAsiaTheme="minorEastAsia"/>
               <w:noProof/>
               <w:kern w:val="2"/>
-              <w:lang w:eastAsia="en-MT"/>
+              <w:lang w:val="en-MT" w:eastAsia="en-MT"/>
               <w14:ligatures w14:val="standardContextual"/>
             </w:rPr>
           </w:pPr>
-          <w:hyperlink w:anchor="_Toc135245478" w:history="1">
+          <w:hyperlink w:anchor="_Toc135294477" w:history="1">
             <w:r>
               <w:rPr>
                 <w:rStyle w:val="Hyperlink"/>
                 <w:noProof/>
-              </w:rPr>
-              <w:t>2.1.3.2 Brexit</w:t>
+                <w:lang w:val="en-GB"/>
+              </w:rPr>
+              <w:t>2.1.3.1 Covid-19</w:t>
             </w:r>
             <w:r>
               <w:rPr>
@@ -1052,7 +1054,7 @@
                 <w:noProof/>
                 <w:webHidden/>
               </w:rPr>
-              <w:instrText xml:space="preserve"> PAGEREF _Toc135245478 \h </w:instrText>
+              <w:instrText xml:space="preserve"> PAGEREF _Toc135294477 \h </w:instrText>
             </w:r>
             <w:r>
               <w:rPr>
@@ -1093,16 +1095,88 @@
               <w:rFonts w:eastAsiaTheme="minorEastAsia"/>
               <w:noProof/>
               <w:kern w:val="2"/>
-              <w:lang w:eastAsia="en-MT"/>
+              <w:lang w:val="en-MT" w:eastAsia="en-MT"/>
               <w14:ligatures w14:val="standardContextual"/>
             </w:rPr>
           </w:pPr>
-          <w:hyperlink w:anchor="_Toc135245479" w:history="1">
+          <w:hyperlink w:anchor="_Toc135294478" w:history="1">
             <w:r>
               <w:rPr>
                 <w:rStyle w:val="Hyperlink"/>
                 <w:noProof/>
               </w:rPr>
+              <w:t>2.1.3.2 Brexit</w:t>
+            </w:r>
+            <w:r>
+              <w:rPr>
+                <w:noProof/>
+                <w:webHidden/>
+              </w:rPr>
+              <w:tab/>
+            </w:r>
+            <w:r>
+              <w:rPr>
+                <w:noProof/>
+                <w:webHidden/>
+              </w:rPr>
+              <w:fldChar w:fldCharType="begin"/>
+            </w:r>
+            <w:r>
+              <w:rPr>
+                <w:noProof/>
+                <w:webHidden/>
+              </w:rPr>
+              <w:instrText xml:space="preserve"> PAGEREF _Toc135294478 \h </w:instrText>
+            </w:r>
+            <w:r>
+              <w:rPr>
+                <w:noProof/>
+                <w:webHidden/>
+              </w:rPr>
+            </w:r>
+            <w:r>
+              <w:rPr>
+                <w:noProof/>
+                <w:webHidden/>
+              </w:rPr>
+              <w:fldChar w:fldCharType="separate"/>
+            </w:r>
+            <w:r>
+              <w:rPr>
+                <w:noProof/>
+                <w:webHidden/>
+              </w:rPr>
+              <w:t>5</w:t>
+            </w:r>
+            <w:r>
+              <w:rPr>
+                <w:noProof/>
+                <w:webHidden/>
+              </w:rPr>
+              <w:fldChar w:fldCharType="end"/>
+            </w:r>
+          </w:hyperlink>
+        </w:p>
+        <w:p>
+          <w:pPr>
+            <w:pStyle w:val="TOC3"/>
+            <w:tabs>
+              <w:tab w:val="right" w:leader="dot" w:pos="9016"/>
+            </w:tabs>
+            <w:rPr>
+              <w:rFonts w:eastAsiaTheme="minorEastAsia"/>
+              <w:noProof/>
+              <w:kern w:val="2"/>
+              <w:lang w:val="en-MT" w:eastAsia="en-MT"/>
+              <w14:ligatures w14:val="standardContextual"/>
+            </w:rPr>
+          </w:pPr>
+          <w:hyperlink w:anchor="_Toc135294479" w:history="1">
+            <w:r>
+              <w:rPr>
+                <w:rStyle w:val="Hyperlink"/>
+                <w:noProof/>
+              </w:rPr>
               <w:t>2.1.3.3 Change in Government</w:t>
             </w:r>
             <w:r>
@@ -1124,7 +1198,7 @@
                 <w:noProof/>
                 <w:webHidden/>
               </w:rPr>
-              <w:instrText xml:space="preserve"> PAGEREF _Toc135245479 \h </w:instrText>
+              <w:instrText xml:space="preserve"> PAGEREF _Toc135294479 \h </w:instrText>
             </w:r>
             <w:r>
               <w:rPr>
@@ -1165,11 +1239,11 @@
               <w:rFonts w:eastAsiaTheme="minorEastAsia"/>
               <w:noProof/>
               <w:kern w:val="2"/>
-              <w:lang w:eastAsia="en-MT"/>
+              <w:lang w:val="en-MT" w:eastAsia="en-MT"/>
               <w14:ligatures w14:val="standardContextual"/>
             </w:rPr>
           </w:pPr>
-          <w:hyperlink w:anchor="_Toc135245480" w:history="1">
+          <w:hyperlink w:anchor="_Toc135294480" w:history="1">
             <w:r>
               <w:rPr>
                 <w:rStyle w:val="Hyperlink"/>
@@ -1196,7 +1270,7 @@
                 <w:noProof/>
                 <w:webHidden/>
               </w:rPr>
-              <w:instrText xml:space="preserve"> PAGEREF _Toc135245480 \h </w:instrText>
+              <w:instrText xml:space="preserve"> PAGEREF _Toc135294480 \h </w:instrText>
             </w:r>
             <w:r>
               <w:rPr>
@@ -1237,11 +1311,11 @@
               <w:rFonts w:eastAsiaTheme="minorEastAsia"/>
               <w:noProof/>
               <w:kern w:val="2"/>
-              <w:lang w:eastAsia="en-MT"/>
+              <w:lang w:val="en-MT" w:eastAsia="en-MT"/>
               <w14:ligatures w14:val="standardContextual"/>
             </w:rPr>
           </w:pPr>
-          <w:hyperlink w:anchor="_Toc135245481" w:history="1">
+          <w:hyperlink w:anchor="_Toc135294481" w:history="1">
             <w:r>
               <w:rPr>
                 <w:rStyle w:val="Hyperlink"/>
@@ -1284,7 +1358,7 @@
                 <w:noProof/>
                 <w:webHidden/>
               </w:rPr>
-              <w:instrText xml:space="preserve"> PAGEREF _Toc135245481 \h </w:instrText>
+              <w:instrText xml:space="preserve"> PAGEREF _Toc135294481 \h </w:instrText>
             </w:r>
             <w:r>
               <w:rPr>
@@ -1325,11 +1399,11 @@
               <w:rFonts w:eastAsiaTheme="minorEastAsia"/>
               <w:noProof/>
               <w:kern w:val="2"/>
-              <w:lang w:eastAsia="en-MT"/>
+              <w:lang w:val="en-MT" w:eastAsia="en-MT"/>
               <w14:ligatures w14:val="standardContextual"/>
             </w:rPr>
           </w:pPr>
-          <w:hyperlink w:anchor="_Toc135245482" w:history="1">
+          <w:hyperlink w:anchor="_Toc135294482" w:history="1">
             <w:r>
               <w:rPr>
                 <w:rStyle w:val="Hyperlink"/>
@@ -1357,7 +1431,7 @@
                 <w:noProof/>
                 <w:webHidden/>
               </w:rPr>
-              <w:instrText xml:space="preserve"> PAGEREF _Toc135245482 \h </w:instrText>
+              <w:instrText xml:space="preserve"> PAGEREF _Toc135294482 \h </w:instrText>
             </w:r>
             <w:r>
               <w:rPr>
@@ -1377,7 +1451,7 @@
                 <w:noProof/>
                 <w:webHidden/>
               </w:rPr>
-              <w:t>5</w:t>
+              <w:t>6</w:t>
             </w:r>
             <w:r>
               <w:rPr>
@@ -1398,11 +1472,11 @@
               <w:rFonts w:eastAsiaTheme="minorEastAsia"/>
               <w:noProof/>
               <w:kern w:val="2"/>
-              <w:lang w:eastAsia="en-MT"/>
+              <w:lang w:val="en-MT" w:eastAsia="en-MT"/>
               <w14:ligatures w14:val="standardContextual"/>
             </w:rPr>
           </w:pPr>
-          <w:hyperlink w:anchor="_Toc135245483" w:history="1">
+          <w:hyperlink w:anchor="_Toc135294483" w:history="1">
             <w:r>
               <w:rPr>
                 <w:rStyle w:val="Hyperlink"/>
@@ -1430,7 +1504,7 @@
                 <w:noProof/>
                 <w:webHidden/>
               </w:rPr>
-              <w:instrText xml:space="preserve"> PAGEREF _Toc135245483 \h </w:instrText>
+              <w:instrText xml:space="preserve"> PAGEREF _Toc135294483 \h </w:instrText>
             </w:r>
             <w:r>
               <w:rPr>
@@ -1471,11 +1545,11 @@
               <w:rFonts w:eastAsiaTheme="minorEastAsia"/>
               <w:noProof/>
               <w:kern w:val="2"/>
-              <w:lang w:eastAsia="en-MT"/>
+              <w:lang w:val="en-MT" w:eastAsia="en-MT"/>
               <w14:ligatures w14:val="standardContextual"/>
             </w:rPr>
           </w:pPr>
-          <w:hyperlink w:anchor="_Toc135245484" w:history="1">
+          <w:hyperlink w:anchor="_Toc135294484" w:history="1">
             <w:r>
               <w:rPr>
                 <w:rStyle w:val="Hyperlink"/>
@@ -1503,7 +1577,7 @@
                 <w:noProof/>
                 <w:webHidden/>
               </w:rPr>
-              <w:instrText xml:space="preserve"> PAGEREF _Toc135245484 \h </w:instrText>
+              <w:instrText xml:space="preserve"> PAGEREF _Toc135294484 \h </w:instrText>
             </w:r>
             <w:r>
               <w:rPr>
@@ -1544,11 +1618,11 @@
               <w:rFonts w:eastAsiaTheme="minorEastAsia"/>
               <w:noProof/>
               <w:kern w:val="2"/>
-              <w:lang w:eastAsia="en-MT"/>
+              <w:lang w:val="en-MT" w:eastAsia="en-MT"/>
               <w14:ligatures w14:val="standardContextual"/>
             </w:rPr>
           </w:pPr>
-          <w:hyperlink w:anchor="_Toc135245485" w:history="1">
+          <w:hyperlink w:anchor="_Toc135294485" w:history="1">
             <w:r>
               <w:rPr>
                 <w:rStyle w:val="Hyperlink"/>
@@ -1576,7 +1650,7 @@
                 <w:noProof/>
                 <w:webHidden/>
               </w:rPr>
-              <w:instrText xml:space="preserve"> PAGEREF _Toc135245485 \h </w:instrText>
+              <w:instrText xml:space="preserve"> PAGEREF _Toc135294485 \h </w:instrText>
             </w:r>
             <w:r>
               <w:rPr>
@@ -1596,7 +1670,7 @@
                 <w:noProof/>
                 <w:webHidden/>
               </w:rPr>
-              <w:t>7</w:t>
+              <w:t>8</w:t>
             </w:r>
             <w:r>
               <w:rPr>
@@ -1617,11 +1691,11 @@
               <w:rFonts w:eastAsiaTheme="minorEastAsia"/>
               <w:noProof/>
               <w:kern w:val="2"/>
-              <w:lang w:eastAsia="en-MT"/>
+              <w:lang w:val="en-MT" w:eastAsia="en-MT"/>
               <w14:ligatures w14:val="standardContextual"/>
             </w:rPr>
           </w:pPr>
-          <w:hyperlink w:anchor="_Toc135245486" w:history="1">
+          <w:hyperlink w:anchor="_Toc135294486" w:history="1">
             <w:r>
               <w:rPr>
                 <w:rStyle w:val="Hyperlink"/>
@@ -1648,7 +1722,7 @@
                 <w:noProof/>
                 <w:webHidden/>
               </w:rPr>
-              <w:instrText xml:space="preserve"> PAGEREF _Toc135245486 \h </w:instrText>
+              <w:instrText xml:space="preserve"> PAGEREF _Toc135294486 \h </w:instrText>
             </w:r>
             <w:r>
               <w:rPr>
@@ -1686,11 +1760,11 @@
               <w:rFonts w:eastAsiaTheme="minorEastAsia"/>
               <w:noProof/>
               <w:kern w:val="2"/>
-              <w:lang w:eastAsia="en-MT"/>
+              <w:lang w:val="en-MT" w:eastAsia="en-MT"/>
               <w14:ligatures w14:val="standardContextual"/>
             </w:rPr>
           </w:pPr>
-          <w:hyperlink w:anchor="_Toc135245487" w:history="1">
+          <w:hyperlink w:anchor="_Toc135294487" w:history="1">
             <w:r>
               <w:rPr>
                 <w:rStyle w:val="Hyperlink"/>
@@ -1698,7 +1772,7 @@
                 <w:noProof/>
                 <w:lang w:val="en-GB"/>
               </w:rPr>
-              <w:t>Chapter 3: Methodology</w:t>
+              <w:t>Chapter 3: Research Methodology</w:t>
             </w:r>
             <w:r>
               <w:rPr>
@@ -1719,7 +1793,7 @@
                 <w:noProof/>
                 <w:webHidden/>
               </w:rPr>
-              <w:instrText xml:space="preserve"> PAGEREF _Toc135245487 \h </w:instrText>
+              <w:instrText xml:space="preserve"> PAGEREF _Toc135294487 \h </w:instrText>
             </w:r>
             <w:r>
               <w:rPr>
@@ -1760,11 +1834,11 @@
               <w:rFonts w:eastAsiaTheme="minorEastAsia"/>
               <w:noProof/>
               <w:kern w:val="2"/>
-              <w:lang w:eastAsia="en-MT"/>
+              <w:lang w:val="en-MT" w:eastAsia="en-MT"/>
               <w14:ligatures w14:val="standardContextual"/>
             </w:rPr>
           </w:pPr>
-          <w:hyperlink w:anchor="_Toc135245488" w:history="1">
+          <w:hyperlink w:anchor="_Toc135294488" w:history="1">
             <w:r>
               <w:rPr>
                 <w:rStyle w:val="Hyperlink"/>
@@ -1792,7 +1866,7 @@
                 <w:noProof/>
                 <w:webHidden/>
               </w:rPr>
-              <w:instrText xml:space="preserve"> PAGEREF _Toc135245488 \h </w:instrText>
+              <w:instrText xml:space="preserve"> PAGEREF _Toc135294488 \h </w:instrText>
             </w:r>
             <w:r>
               <w:rPr>
@@ -1812,7 +1886,7 @@
                 <w:noProof/>
                 <w:webHidden/>
               </w:rPr>
-              <w:t>9</w:t>
+              <w:t>10</w:t>
             </w:r>
             <w:r>
               <w:rPr>
@@ -1833,11 +1907,11 @@
               <w:rFonts w:eastAsiaTheme="minorEastAsia"/>
               <w:noProof/>
               <w:kern w:val="2"/>
-              <w:lang w:eastAsia="en-MT"/>
+              <w:lang w:val="en-MT" w:eastAsia="en-MT"/>
               <w14:ligatures w14:val="standardContextual"/>
             </w:rPr>
           </w:pPr>
-          <w:hyperlink w:anchor="_Toc135245489" w:history="1">
+          <w:hyperlink w:anchor="_Toc135294489" w:history="1">
             <w:r>
               <w:rPr>
                 <w:rStyle w:val="Hyperlink"/>
@@ -1865,7 +1939,7 @@
                 <w:noProof/>
                 <w:webHidden/>
               </w:rPr>
-              <w:instrText xml:space="preserve"> PAGEREF _Toc135245489 \h </w:instrText>
+              <w:instrText xml:space="preserve"> PAGEREF _Toc135294489 \h </w:instrText>
             </w:r>
             <w:r>
               <w:rPr>
@@ -1885,7 +1959,7 @@
                 <w:noProof/>
                 <w:webHidden/>
               </w:rPr>
-              <w:t>9</w:t>
+              <w:t>10</w:t>
             </w:r>
             <w:r>
               <w:rPr>
@@ -1906,11 +1980,11 @@
               <w:rFonts w:eastAsiaTheme="minorEastAsia"/>
               <w:noProof/>
               <w:kern w:val="2"/>
-              <w:lang w:eastAsia="en-MT"/>
+              <w:lang w:val="en-MT" w:eastAsia="en-MT"/>
               <w14:ligatures w14:val="standardContextual"/>
             </w:rPr>
           </w:pPr>
-          <w:hyperlink w:anchor="_Toc135245490" w:history="1">
+          <w:hyperlink w:anchor="_Toc135294490" w:history="1">
             <w:r>
               <w:rPr>
                 <w:rStyle w:val="Hyperlink"/>
@@ -1938,7 +2012,7 @@
                 <w:noProof/>
                 <w:webHidden/>
               </w:rPr>
-              <w:instrText xml:space="preserve"> PAGEREF _Toc135245490 \h </w:instrText>
+              <w:instrText xml:space="preserve"> PAGEREF _Toc135294490 \h </w:instrText>
             </w:r>
             <w:r>
               <w:rPr>
@@ -1979,11 +2053,11 @@
               <w:rFonts w:eastAsiaTheme="minorEastAsia"/>
               <w:noProof/>
               <w:kern w:val="2"/>
-              <w:lang w:eastAsia="en-MT"/>
+              <w:lang w:val="en-MT" w:eastAsia="en-MT"/>
               <w14:ligatures w14:val="standardContextual"/>
             </w:rPr>
           </w:pPr>
-          <w:hyperlink w:anchor="_Toc135245491" w:history="1">
+          <w:hyperlink w:anchor="_Toc135294491" w:history="1">
             <w:r>
               <w:rPr>
                 <w:rStyle w:val="Hyperlink"/>
@@ -2011,7 +2085,7 @@
                 <w:noProof/>
                 <w:webHidden/>
               </w:rPr>
-              <w:instrText xml:space="preserve"> PAGEREF _Toc135245491 \h </w:instrText>
+              <w:instrText xml:space="preserve"> PAGEREF _Toc135294491 \h </w:instrText>
             </w:r>
             <w:r>
               <w:rPr>
@@ -2031,7 +2105,7 @@
                 <w:noProof/>
                 <w:webHidden/>
               </w:rPr>
-              <w:t>11</w:t>
+              <w:t>12</w:t>
             </w:r>
             <w:r>
               <w:rPr>
@@ -2052,11 +2126,11 @@
               <w:rFonts w:eastAsiaTheme="minorEastAsia"/>
               <w:noProof/>
               <w:kern w:val="2"/>
-              <w:lang w:eastAsia="en-MT"/>
+              <w:lang w:val="en-MT" w:eastAsia="en-MT"/>
               <w14:ligatures w14:val="standardContextual"/>
             </w:rPr>
           </w:pPr>
-          <w:hyperlink w:anchor="_Toc135245492" w:history="1">
+          <w:hyperlink w:anchor="_Toc135294492" w:history="1">
             <w:r>
               <w:rPr>
                 <w:rStyle w:val="Hyperlink"/>
@@ -2084,7 +2158,7 @@
                 <w:noProof/>
                 <w:webHidden/>
               </w:rPr>
-              <w:instrText xml:space="preserve"> PAGEREF _Toc135245492 \h </w:instrText>
+              <w:instrText xml:space="preserve"> PAGEREF _Toc135294492 \h </w:instrText>
             </w:r>
             <w:r>
               <w:rPr>
@@ -2104,7 +2178,7 @@
                 <w:noProof/>
                 <w:webHidden/>
               </w:rPr>
-              <w:t>12</w:t>
+              <w:t>14</w:t>
             </w:r>
             <w:r>
               <w:rPr>
@@ -2125,11 +2199,11 @@
               <w:rFonts w:eastAsiaTheme="minorEastAsia"/>
               <w:noProof/>
               <w:kern w:val="2"/>
-              <w:lang w:eastAsia="en-MT"/>
+              <w:lang w:val="en-MT" w:eastAsia="en-MT"/>
               <w14:ligatures w14:val="standardContextual"/>
             </w:rPr>
           </w:pPr>
-          <w:hyperlink w:anchor="_Toc135245493" w:history="1">
+          <w:hyperlink w:anchor="_Toc135294493" w:history="1">
             <w:r>
               <w:rPr>
                 <w:rStyle w:val="Hyperlink"/>
@@ -2157,7 +2231,7 @@
                 <w:noProof/>
                 <w:webHidden/>
               </w:rPr>
-              <w:instrText xml:space="preserve"> PAGEREF _Toc135245493 \h </w:instrText>
+              <w:instrText xml:space="preserve"> PAGEREF _Toc135294493 \h </w:instrText>
             </w:r>
             <w:r>
               <w:rPr>
@@ -2177,7 +2251,7 @@
                 <w:noProof/>
                 <w:webHidden/>
               </w:rPr>
-              <w:t>12</w:t>
+              <w:t>14</w:t>
             </w:r>
             <w:r>
               <w:rPr>
@@ -2198,18 +2272,18 @@
               <w:rFonts w:eastAsiaTheme="minorEastAsia"/>
               <w:noProof/>
               <w:kern w:val="2"/>
-              <w:lang w:eastAsia="en-MT"/>
+              <w:lang w:val="en-MT" w:eastAsia="en-MT"/>
               <w14:ligatures w14:val="standardContextual"/>
             </w:rPr>
           </w:pPr>
-          <w:hyperlink w:anchor="_Toc135245494" w:history="1">
+          <w:hyperlink w:anchor="_Toc135294494" w:history="1">
             <w:r>
               <w:rPr>
                 <w:rStyle w:val="Hyperlink"/>
                 <w:noProof/>
                 <w:lang w:val="en-GB"/>
               </w:rPr>
-              <w:t>3.7 Data Testing</w:t>
+              <w:t>3.7 Testing and Evaluation</w:t>
             </w:r>
             <w:r>
               <w:rPr>
@@ -2230,7 +2304,7 @@
                 <w:noProof/>
                 <w:webHidden/>
               </w:rPr>
-              <w:instrText xml:space="preserve"> PAGEREF _Toc135245494 \h </w:instrText>
+              <w:instrText xml:space="preserve"> PAGEREF _Toc135294494 \h </w:instrText>
             </w:r>
             <w:r>
               <w:rPr>
@@ -2250,80 +2324,7 @@
                 <w:noProof/>
                 <w:webHidden/>
               </w:rPr>
-              <w:t>12</w:t>
-            </w:r>
-            <w:r>
-              <w:rPr>
-                <w:noProof/>
-                <w:webHidden/>
-              </w:rPr>
-              <w:fldChar w:fldCharType="end"/>
-            </w:r>
-          </w:hyperlink>
-        </w:p>
-        <w:p>
-          <w:pPr>
-            <w:pStyle w:val="TOC2"/>
-            <w:tabs>
-              <w:tab w:val="right" w:leader="dot" w:pos="9016"/>
-            </w:tabs>
-            <w:rPr>
-              <w:rFonts w:eastAsiaTheme="minorEastAsia"/>
-              <w:noProof/>
-              <w:kern w:val="2"/>
-              <w:lang w:eastAsia="en-MT"/>
-              <w14:ligatures w14:val="standardContextual"/>
-            </w:rPr>
-          </w:pPr>
-          <w:hyperlink w:anchor="_Toc135245495" w:history="1">
-            <w:r>
-              <w:rPr>
-                <w:rStyle w:val="Hyperlink"/>
-                <w:noProof/>
-                <w:lang w:val="en-GB"/>
-              </w:rPr>
-              <w:t>3.8 Evaluation</w:t>
-            </w:r>
-            <w:r>
-              <w:rPr>
-                <w:noProof/>
-                <w:webHidden/>
-              </w:rPr>
-              <w:tab/>
-            </w:r>
-            <w:r>
-              <w:rPr>
-                <w:noProof/>
-                <w:webHidden/>
-              </w:rPr>
-              <w:fldChar w:fldCharType="begin"/>
-            </w:r>
-            <w:r>
-              <w:rPr>
-                <w:noProof/>
-                <w:webHidden/>
-              </w:rPr>
-              <w:instrText xml:space="preserve"> PAGEREF _Toc135245495 \h </w:instrText>
-            </w:r>
-            <w:r>
-              <w:rPr>
-                <w:noProof/>
-                <w:webHidden/>
-              </w:rPr>
-            </w:r>
-            <w:r>
-              <w:rPr>
-                <w:noProof/>
-                <w:webHidden/>
-              </w:rPr>
-              <w:fldChar w:fldCharType="separate"/>
-            </w:r>
-            <w:r>
-              <w:rPr>
-                <w:noProof/>
-                <w:webHidden/>
-              </w:rPr>
-              <w:t>12</w:t>
+              <w:t>14</w:t>
             </w:r>
             <w:r>
               <w:rPr>
@@ -2341,14 +2342,169 @@
               <w:rFonts w:eastAsiaTheme="minorEastAsia"/>
               <w:noProof/>
               <w:kern w:val="2"/>
-              <w:lang w:eastAsia="en-MT"/>
+              <w:lang w:val="en-MT" w:eastAsia="en-MT"/>
               <w14:ligatures w14:val="standardContextual"/>
             </w:rPr>
           </w:pPr>
-          <w:hyperlink w:anchor="_Toc135245496" w:history="1">
+          <w:hyperlink w:anchor="_Toc135294495" w:history="1">
             <w:r>
               <w:rPr>
                 <w:rStyle w:val="Hyperlink"/>
+                <w:rFonts w:ascii="Arial" w:hAnsi="Arial" w:cs="Arial"/>
+                <w:noProof/>
+              </w:rPr>
+              <w:t>Chapter 4:</w:t>
+            </w:r>
+            <w:r>
+              <w:rPr>
+                <w:rStyle w:val="Hyperlink"/>
+                <w:noProof/>
+              </w:rPr>
+              <w:t xml:space="preserve"> </w:t>
+            </w:r>
+            <w:r>
+              <w:rPr>
+                <w:rStyle w:val="Hyperlink"/>
+                <w:rFonts w:ascii="Arial" w:hAnsi="Arial" w:cs="Arial"/>
+                <w:noProof/>
+              </w:rPr>
+              <w:t>Analysis of Results and Discussion</w:t>
+            </w:r>
+            <w:r>
+              <w:rPr>
+                <w:noProof/>
+                <w:webHidden/>
+              </w:rPr>
+              <w:tab/>
+            </w:r>
+            <w:r>
+              <w:rPr>
+                <w:noProof/>
+                <w:webHidden/>
+              </w:rPr>
+              <w:fldChar w:fldCharType="begin"/>
+            </w:r>
+            <w:r>
+              <w:rPr>
+                <w:noProof/>
+                <w:webHidden/>
+              </w:rPr>
+              <w:instrText xml:space="preserve"> PAGEREF _Toc135294495 \h </w:instrText>
+            </w:r>
+            <w:r>
+              <w:rPr>
+                <w:noProof/>
+                <w:webHidden/>
+              </w:rPr>
+            </w:r>
+            <w:r>
+              <w:rPr>
+                <w:noProof/>
+                <w:webHidden/>
+              </w:rPr>
+              <w:fldChar w:fldCharType="separate"/>
+            </w:r>
+            <w:r>
+              <w:rPr>
+                <w:noProof/>
+                <w:webHidden/>
+              </w:rPr>
+              <w:t>15</w:t>
+            </w:r>
+            <w:r>
+              <w:rPr>
+                <w:noProof/>
+                <w:webHidden/>
+              </w:rPr>
+              <w:fldChar w:fldCharType="end"/>
+            </w:r>
+          </w:hyperlink>
+        </w:p>
+        <w:p>
+          <w:pPr>
+            <w:pStyle w:val="TOC1"/>
+            <w:rPr>
+              <w:rFonts w:eastAsiaTheme="minorEastAsia"/>
+              <w:noProof/>
+              <w:kern w:val="2"/>
+              <w:lang w:val="en-MT" w:eastAsia="en-MT"/>
+              <w14:ligatures w14:val="standardContextual"/>
+            </w:rPr>
+          </w:pPr>
+          <w:hyperlink w:anchor="_Toc135294496" w:history="1">
+            <w:r>
+              <w:rPr>
+                <w:rStyle w:val="Hyperlink"/>
+                <w:rFonts w:ascii="Arial" w:hAnsi="Arial" w:cs="Arial"/>
+                <w:noProof/>
+              </w:rPr>
+              <w:t>Chapter 5: Conclusion and Recommendations</w:t>
+            </w:r>
+            <w:r>
+              <w:rPr>
+                <w:noProof/>
+                <w:webHidden/>
+              </w:rPr>
+              <w:tab/>
+            </w:r>
+            <w:r>
+              <w:rPr>
+                <w:noProof/>
+                <w:webHidden/>
+              </w:rPr>
+              <w:fldChar w:fldCharType="begin"/>
+            </w:r>
+            <w:r>
+              <w:rPr>
+                <w:noProof/>
+                <w:webHidden/>
+              </w:rPr>
+              <w:instrText xml:space="preserve"> PAGEREF _Toc135294496 \h </w:instrText>
+            </w:r>
+            <w:r>
+              <w:rPr>
+                <w:noProof/>
+                <w:webHidden/>
+              </w:rPr>
+            </w:r>
+            <w:r>
+              <w:rPr>
+                <w:noProof/>
+                <w:webHidden/>
+              </w:rPr>
+              <w:fldChar w:fldCharType="separate"/>
+            </w:r>
+            <w:r>
+              <w:rPr>
+                <w:noProof/>
+                <w:webHidden/>
+              </w:rPr>
+              <w:t>15</w:t>
+            </w:r>
+            <w:r>
+              <w:rPr>
+                <w:noProof/>
+                <w:webHidden/>
+              </w:rPr>
+              <w:fldChar w:fldCharType="end"/>
+            </w:r>
+          </w:hyperlink>
+        </w:p>
+        <w:p>
+          <w:pPr>
+            <w:pStyle w:val="TOC1"/>
+            <w:rPr>
+              <w:rFonts w:eastAsiaTheme="minorEastAsia"/>
+              <w:noProof/>
+              <w:kern w:val="2"/>
+              <w:lang w:val="en-MT" w:eastAsia="en-MT"/>
+              <w14:ligatures w14:val="standardContextual"/>
+            </w:rPr>
+          </w:pPr>
+          <w:hyperlink w:anchor="_Toc135294497" w:history="1">
+            <w:r>
+              <w:rPr>
+                <w:rStyle w:val="Hyperlink"/>
                 <w:noProof/>
               </w:rPr>
               <w:t>Bibliography</w:t>
@@ -2372,7 +2528,7 @@
                 <w:noProof/>
                 <w:webHidden/>
               </w:rPr>
-              <w:instrText xml:space="preserve"> PAGEREF _Toc135245496 \h </w:instrText>
+              <w:instrText xml:space="preserve"> PAGEREF _Toc135294497 \h </w:instrText>
             </w:r>
             <w:r>
               <w:rPr>
@@ -2392,7 +2548,7 @@
                 <w:noProof/>
                 <w:webHidden/>
               </w:rPr>
-              <w:t>13</w:t>
+              <w:t>15</w:t>
             </w:r>
             <w:r>
               <w:rPr>
@@ -2424,13 +2580,12 @@
           <w:color w:val="auto"/>
         </w:rPr>
       </w:pPr>
-      <w:bookmarkStart w:id="0" w:name="_Toc135245465"/>
+      <w:bookmarkStart w:id="0" w:name="_Toc135294464"/>
       <w:r>
         <w:rPr>
           <w:rFonts w:ascii="Arial" w:hAnsi="Arial" w:cs="Arial"/>
           <w:color w:val="auto"/>
         </w:rPr>
-        <w:lastRenderedPageBreak/>
         <w:t>Chapter 1: Introduction</w:t>
       </w:r>
       <w:bookmarkEnd w:id="0"/>
@@ -2449,7 +2604,7 @@
           <w:lang w:val="en-GB"/>
         </w:rPr>
       </w:pPr>
-      <w:bookmarkStart w:id="1" w:name="_Toc135245466"/>
+      <w:bookmarkStart w:id="1" w:name="_Toc135294465"/>
       <w:r>
         <w:rPr>
           <w:lang w:val="en-GB"/>
@@ -2471,7 +2626,7 @@
           <w:lang w:val="en-GB"/>
         </w:rPr>
       </w:pPr>
-      <w:bookmarkStart w:id="2" w:name="_Toc135245467"/>
+      <w:bookmarkStart w:id="2" w:name="_Toc135294466"/>
       <w:r>
         <w:rPr>
           <w:lang w:val="en-GB"/>
@@ -2493,7 +2648,7 @@
           <w:lang w:val="en-GB"/>
         </w:rPr>
       </w:pPr>
-      <w:bookmarkStart w:id="3" w:name="_Toc135245468"/>
+      <w:bookmarkStart w:id="3" w:name="_Toc135294467"/>
       <w:r>
         <w:rPr>
           <w:lang w:val="en-GB"/>
@@ -2515,7 +2670,7 @@
           <w:lang w:val="en-GB"/>
         </w:rPr>
       </w:pPr>
-      <w:bookmarkStart w:id="4" w:name="_Toc135245469"/>
+      <w:bookmarkStart w:id="4" w:name="_Toc135294468"/>
       <w:r>
         <w:rPr>
           <w:lang w:val="en-GB"/>
@@ -2554,7 +2709,7 @@
           <w:color w:val="auto"/>
         </w:rPr>
       </w:pPr>
-      <w:bookmarkStart w:id="5" w:name="_Toc135245470"/>
+      <w:bookmarkStart w:id="5" w:name="_Toc135294469"/>
       <w:r>
         <w:rPr>
           <w:rFonts w:ascii="Arial" w:hAnsi="Arial" w:cs="Arial"/>
@@ -2643,7 +2798,7 @@
           <w:lang w:val="en-GB"/>
         </w:rPr>
       </w:pPr>
-      <w:bookmarkStart w:id="6" w:name="_Toc135245471"/>
+      <w:bookmarkStart w:id="6" w:name="_Toc135294470"/>
       <w:r>
         <w:rPr>
           <w:lang w:val="en-GB"/>
@@ -2685,7 +2840,7 @@
           <w:lang w:val="en-GB"/>
         </w:rPr>
       </w:pPr>
-      <w:bookmarkStart w:id="7" w:name="_Toc135245472"/>
+      <w:bookmarkStart w:id="7" w:name="_Toc135294471"/>
       <w:r>
         <w:rPr>
           <w:rFonts w:ascii="Arial" w:eastAsiaTheme="minorHAnsi" w:hAnsi="Arial" w:cs="Arial"/>
@@ -2716,7 +2871,16 @@
           <w:color w:val="auto"/>
           <w:lang w:val="en-GB"/>
         </w:rPr>
-        <w:t xml:space="preserve"> and the supply requirements are met. </w:t>
+        <w:t xml:space="preserve"> and the supply requirements are met.</w:t>
+      </w:r>
+      <w:bookmarkEnd w:id="7"/>
+      <w:r>
+        <w:rPr>
+          <w:rFonts w:ascii="Arial" w:eastAsiaTheme="minorHAnsi" w:hAnsi="Arial" w:cs="Arial"/>
+          <w:color w:val="auto"/>
+          <w:lang w:val="en-GB"/>
+        </w:rPr>
+        <w:t xml:space="preserve"> </w:t>
       </w:r>
     </w:p>
     <w:p>
@@ -2730,6 +2894,7 @@
       <w:pPr>
         <w:pStyle w:val="Heading3"/>
       </w:pPr>
+      <w:bookmarkStart w:id="8" w:name="_Toc135294472"/>
       <w:r>
         <w:rPr>
           <w:lang w:val="en-GB"/>
@@ -2766,7 +2931,7 @@
         </w:rPr>
         <w:t xml:space="preserve"> customer demand</w:t>
       </w:r>
-      <w:bookmarkEnd w:id="7"/>
+      <w:bookmarkEnd w:id="8"/>
     </w:p>
     <w:p>
       <w:pPr>
@@ -2873,7 +3038,7 @@
           <w:lang w:val="en-GB"/>
         </w:rPr>
       </w:pPr>
-      <w:bookmarkStart w:id="8" w:name="_Toc135245473"/>
+      <w:bookmarkStart w:id="9" w:name="_Toc135294473"/>
       <w:r>
         <w:rPr>
           <w:lang w:val="en-GB"/>
@@ -2886,7 +3051,7 @@
         </w:rPr>
         <w:t>Aesthetics products supply and demand</w:t>
       </w:r>
-      <w:bookmarkEnd w:id="8"/>
+      <w:bookmarkEnd w:id="9"/>
     </w:p>
     <w:p>
       <w:pPr>
@@ -2946,7 +3111,16 @@
           <w:sz w:val="24"/>
           <w:szCs w:val="24"/>
         </w:rPr>
-        <w:t xml:space="preserve"> in the skin, like a drug, but is regulated as a cosmetic since it claims to affect appearance</w:t>
+        <w:t xml:space="preserve"> in the skin, like a drug, but is regulated as a cosmetic </w:t>
+      </w:r>
+      <w:r>
+        <w:rPr>
+          <w:rFonts w:ascii="Arial" w:hAnsi="Arial" w:cs="Arial"/>
+          <w:sz w:val="24"/>
+          <w:szCs w:val="24"/>
+        </w:rPr>
+        <w:lastRenderedPageBreak/>
+        <w:t>since it claims to affect appearance</w:t>
       </w:r>
       <w:r>
         <w:rPr>
@@ -2975,17 +3149,7 @@
           <w:szCs w:val="24"/>
           <w:lang w:val="en-GB"/>
         </w:rPr>
-        <w:t xml:space="preserve"> </w:t>
-      </w:r>
-      <w:r>
-        <w:rPr>
-          <w:rFonts w:ascii="Arial" w:hAnsi="Arial" w:cs="Arial"/>
-          <w:sz w:val="24"/>
-          <w:szCs w:val="24"/>
-          <w:lang w:val="en-GB"/>
-        </w:rPr>
-        <w:lastRenderedPageBreak/>
-        <w:t xml:space="preserve">tropical cosmeceutical treatments for conditions. Studies focusing on the cosmeceutical products highlight that there will be strong growth perspective for this industry in the coming years </w:t>
+        <w:t xml:space="preserve"> tropical cosmeceutical treatments for conditions. Studies focusing on the cosmeceutical products highlight that there will be strong growth perspective for this industry in the coming years </w:t>
       </w:r>
       <w:sdt>
         <w:sdtPr>
@@ -3072,7 +3236,7 @@
           <w:lang w:val="en-GB"/>
         </w:rPr>
       </w:pPr>
-      <w:bookmarkStart w:id="9" w:name="_Toc135245474"/>
+      <w:bookmarkStart w:id="10" w:name="_Toc135294474"/>
       <w:r>
         <w:rPr>
           <w:lang w:val="en-GB"/>
@@ -3085,7 +3249,7 @@
         </w:rPr>
         <w:t xml:space="preserve"> Seasonality</w:t>
       </w:r>
-      <w:bookmarkEnd w:id="9"/>
+      <w:bookmarkEnd w:id="10"/>
     </w:p>
     <w:p>
       <w:pPr>
@@ -3233,7 +3397,7 @@
           <w:lang w:val="en-GB"/>
         </w:rPr>
       </w:pPr>
-      <w:bookmarkStart w:id="10" w:name="_Toc135245475"/>
+      <w:bookmarkStart w:id="11" w:name="_Toc135294475"/>
       <w:r>
         <w:rPr>
           <w:lang w:val="en-GB"/>
@@ -3246,7 +3410,7 @@
         </w:rPr>
         <w:t xml:space="preserve"> Shelf life</w:t>
       </w:r>
-      <w:bookmarkEnd w:id="10"/>
+      <w:bookmarkEnd w:id="11"/>
       <w:r>
         <w:rPr>
           <w:lang w:val="en-GB"/>
@@ -3379,7 +3543,7 @@
           <w:u w:val="none"/>
         </w:rPr>
       </w:pPr>
-      <w:bookmarkStart w:id="11" w:name="_Toc135245476"/>
+      <w:bookmarkStart w:id="12" w:name="_Toc135294476"/>
       <w:r>
         <w:rPr>
           <w:rStyle w:val="Hyperlink"/>
@@ -3421,7 +3585,7 @@
         </w:rPr>
         <w:t>demand</w:t>
       </w:r>
-      <w:bookmarkEnd w:id="11"/>
+      <w:bookmarkEnd w:id="12"/>
       <w:proofErr w:type="gramEnd"/>
     </w:p>
     <w:p>
@@ -3565,15 +3729,14 @@
           <w:lang w:val="en-GB"/>
         </w:rPr>
       </w:pPr>
-      <w:bookmarkStart w:id="12" w:name="_Toc135245477"/>
-      <w:r>
-        <w:rPr>
-          <w:lang w:val="en-GB"/>
-        </w:rPr>
-        <w:lastRenderedPageBreak/>
+      <w:bookmarkStart w:id="13" w:name="_Toc135294477"/>
+      <w:r>
+        <w:rPr>
+          <w:lang w:val="en-GB"/>
+        </w:rPr>
         <w:t>2.1.3.1 Covid-19</w:t>
       </w:r>
-      <w:bookmarkEnd w:id="12"/>
+      <w:bookmarkEnd w:id="13"/>
     </w:p>
     <w:p>
       <w:pPr>
@@ -4484,13 +4647,14 @@
           <w:u w:val="none"/>
         </w:rPr>
       </w:pPr>
-      <w:bookmarkStart w:id="13" w:name="_Toc135245478"/>
+      <w:bookmarkStart w:id="14" w:name="_Toc135294478"/>
       <w:r>
         <w:rPr>
           <w:rStyle w:val="Hyperlink"/>
           <w:color w:val="1F3763" w:themeColor="accent1" w:themeShade="7F"/>
           <w:u w:val="none"/>
         </w:rPr>
+        <w:lastRenderedPageBreak/>
         <w:t>2.</w:t>
       </w:r>
       <w:r>
@@ -4509,7 +4673,7 @@
         </w:rPr>
         <w:t xml:space="preserve"> Brexit</w:t>
       </w:r>
-      <w:bookmarkEnd w:id="13"/>
+      <w:bookmarkEnd w:id="14"/>
     </w:p>
     <w:p>
       <w:pPr>
@@ -4558,7 +4722,6 @@
           <w:u w:val="none"/>
           <w:lang w:val="en-GB"/>
         </w:rPr>
-        <w:lastRenderedPageBreak/>
         <w:t xml:space="preserve">According to research found, </w:t>
       </w:r>
       <w:r>
@@ -4857,7 +5020,7 @@
           <w:u w:val="none"/>
         </w:rPr>
       </w:pPr>
-      <w:bookmarkStart w:id="14" w:name="_Toc135245479"/>
+      <w:bookmarkStart w:id="15" w:name="_Toc135294479"/>
       <w:r>
         <w:rPr>
           <w:rStyle w:val="Hyperlink"/>
@@ -4882,7 +5045,7 @@
         </w:rPr>
         <w:t xml:space="preserve"> Change in Government</w:t>
       </w:r>
-      <w:bookmarkEnd w:id="14"/>
+      <w:bookmarkEnd w:id="15"/>
       <w:r>
         <w:rPr>
           <w:rStyle w:val="Hyperlink"/>
@@ -4925,7 +5088,7 @@
       <w:pPr>
         <w:pStyle w:val="Heading2"/>
       </w:pPr>
-      <w:bookmarkStart w:id="15" w:name="_Toc135245480"/>
+      <w:bookmarkStart w:id="16" w:name="_Toc135294480"/>
       <w:r>
         <w:t>2.</w:t>
       </w:r>
@@ -4938,7 +5101,7 @@
       <w:r>
         <w:t>:</w:t>
       </w:r>
-      <w:bookmarkEnd w:id="15"/>
+      <w:bookmarkEnd w:id="16"/>
     </w:p>
     <w:p>
       <w:pPr>
@@ -4973,7 +5136,7 @@
       <w:pPr>
         <w:pStyle w:val="Heading3"/>
       </w:pPr>
-      <w:bookmarkStart w:id="16" w:name="_Toc135245481"/>
+      <w:bookmarkStart w:id="17" w:name="_Toc135294481"/>
       <w:r>
         <w:rPr>
           <w:lang w:val="en-GB"/>
@@ -5019,7 +5182,7 @@
         </w:rPr>
         <w:t>Learning</w:t>
       </w:r>
-      <w:bookmarkEnd w:id="16"/>
+      <w:bookmarkEnd w:id="17"/>
     </w:p>
     <w:p>
       <w:pPr>
@@ -5466,7 +5629,7 @@
         </w:rPr>
         <w:t xml:space="preserve">These models can be trained more than once, given related-context data to be able to predict future data and make necessary decisions </w:t>
       </w:r>
-      <w:bookmarkStart w:id="17" w:name="_Hlk125359093"/>
+      <w:bookmarkStart w:id="18" w:name="_Hlk125359093"/>
       <w:sdt>
         <w:sdtPr>
           <w:rPr>
@@ -5537,7 +5700,7 @@
         <w:t>.</w:t>
       </w:r>
     </w:p>
-    <w:bookmarkEnd w:id="17"/>
+    <w:bookmarkEnd w:id="18"/>
     <w:p>
       <w:pPr>
         <w:rPr>
@@ -6043,7 +6206,17 @@
           <w:szCs w:val="24"/>
           <w:lang w:val="en-GB"/>
         </w:rPr>
-        <w:t>Some commonly used algorithms are Linear Regression, Decision Trees, Random Forest, KNN and K-means</w:t>
+        <w:t xml:space="preserve">Some commonly </w:t>
+      </w:r>
+      <w:r>
+        <w:rPr>
+          <w:rFonts w:ascii="Arial" w:hAnsi="Arial" w:cs="Arial"/>
+          <w:sz w:val="24"/>
+          <w:szCs w:val="24"/>
+          <w:lang w:val="en-GB"/>
+        </w:rPr>
+        <w:lastRenderedPageBreak/>
+        <w:t>used algorithms are Linear Regression, Decision Trees, Random Forest, KNN and K-means</w:t>
       </w:r>
       <w:r>
         <w:rPr>
@@ -6072,12 +6245,11 @@
           <w:lang w:val="en-GB"/>
         </w:rPr>
       </w:pPr>
-      <w:bookmarkStart w:id="18" w:name="_Toc135245482"/>
-      <w:r>
-        <w:rPr>
-          <w:lang w:val="en-GB"/>
-        </w:rPr>
-        <w:lastRenderedPageBreak/>
+      <w:bookmarkStart w:id="19" w:name="_Toc135294482"/>
+      <w:r>
+        <w:rPr>
+          <w:lang w:val="en-GB"/>
+        </w:rPr>
         <w:t>2.</w:t>
       </w:r>
       <w:r>
@@ -6098,7 +6270,7 @@
         </w:rPr>
         <w:t>Machine Learning approaches</w:t>
       </w:r>
-      <w:bookmarkEnd w:id="18"/>
+      <w:bookmarkEnd w:id="19"/>
     </w:p>
     <w:p>
       <w:pPr>
@@ -6692,7 +6864,7 @@
           <w:lang w:val="en-GB"/>
         </w:rPr>
       </w:pPr>
-      <w:bookmarkStart w:id="19" w:name="_Toc135245483"/>
+      <w:bookmarkStart w:id="20" w:name="_Toc135294483"/>
       <w:r>
         <w:rPr>
           <w:lang w:val="en-GB"/>
@@ -6723,7 +6895,7 @@
         </w:rPr>
         <w:t>:</w:t>
       </w:r>
-      <w:bookmarkEnd w:id="19"/>
+      <w:bookmarkEnd w:id="20"/>
     </w:p>
     <w:p>
       <w:pPr>
@@ -7159,7 +7331,17 @@
           <w:szCs w:val="24"/>
           <w:lang w:val="en-GB"/>
         </w:rPr>
-        <w:t>using the different algorithms found in Machine Learning</w:t>
+        <w:t xml:space="preserve">using the different algorithms found </w:t>
+      </w:r>
+      <w:r>
+        <w:rPr>
+          <w:rFonts w:ascii="Arial" w:hAnsi="Arial" w:cs="Arial"/>
+          <w:sz w:val="24"/>
+          <w:szCs w:val="24"/>
+          <w:lang w:val="en-GB"/>
+        </w:rPr>
+        <w:lastRenderedPageBreak/>
+        <w:t>in Machine Learning</w:t>
       </w:r>
       <w:r>
         <w:rPr>
@@ -7278,17 +7460,7 @@
           <w:szCs w:val="24"/>
           <w:lang w:val="en-GB"/>
         </w:rPr>
-        <w:t xml:space="preserve"> When it comes to predicting </w:t>
-      </w:r>
-      <w:r>
-        <w:rPr>
-          <w:rFonts w:ascii="Arial" w:hAnsi="Arial" w:cs="Arial"/>
-          <w:sz w:val="24"/>
-          <w:szCs w:val="24"/>
-          <w:lang w:val="en-GB"/>
-        </w:rPr>
-        <w:lastRenderedPageBreak/>
-        <w:t>sales, one can also have an idea of how the production schedules need to be set</w:t>
+        <w:t xml:space="preserve"> When it comes to predicting sales, one can also have an idea of how the production schedules need to be set</w:t>
       </w:r>
       <w:r>
         <w:rPr>
@@ -7460,7 +7632,7 @@
           <w:lang w:val="en-GB"/>
         </w:rPr>
       </w:pPr>
-      <w:bookmarkStart w:id="20" w:name="_Toc135245484"/>
+      <w:bookmarkStart w:id="21" w:name="_Toc135294484"/>
       <w:r>
         <w:rPr>
           <w:lang w:val="en-GB"/>
@@ -7485,7 +7657,7 @@
         </w:rPr>
         <w:t>Time Series Modelling</w:t>
       </w:r>
-      <w:bookmarkEnd w:id="20"/>
+      <w:bookmarkEnd w:id="21"/>
     </w:p>
     <w:p>
       <w:pPr>
@@ -8428,7 +8600,17 @@
           <w:szCs w:val="24"/>
           <w:lang w:val="en-GB"/>
         </w:rPr>
-        <w:t>into a vector with Q number of elements, where only the element corresponding to the current feature value is “1”, while the remaining elements are “0’s”</w:t>
+        <w:t xml:space="preserve">into a vector with Q number of elements, where only the element corresponding to the </w:t>
+      </w:r>
+      <w:r>
+        <w:rPr>
+          <w:rFonts w:ascii="Arial" w:hAnsi="Arial" w:cs="Arial"/>
+          <w:sz w:val="24"/>
+          <w:szCs w:val="24"/>
+          <w:lang w:val="en-GB"/>
+        </w:rPr>
+        <w:lastRenderedPageBreak/>
+        <w:t>current feature value is “1”, while the remaining elements are “0’s”</w:t>
       </w:r>
       <w:r>
         <w:rPr>
@@ -8535,12 +8717,11 @@
           <w:lang w:val="en-GB"/>
         </w:rPr>
       </w:pPr>
-      <w:bookmarkStart w:id="21" w:name="_Toc135245485"/>
-      <w:r>
-        <w:rPr>
-          <w:lang w:val="en-GB"/>
-        </w:rPr>
-        <w:lastRenderedPageBreak/>
+      <w:bookmarkStart w:id="22" w:name="_Toc135294485"/>
+      <w:r>
+        <w:rPr>
+          <w:lang w:val="en-GB"/>
+        </w:rPr>
         <w:t>2.</w:t>
       </w:r>
       <w:r>
@@ -8561,7 +8742,7 @@
         </w:rPr>
         <w:t>Forecasting Models</w:t>
       </w:r>
-      <w:bookmarkEnd w:id="21"/>
+      <w:bookmarkEnd w:id="22"/>
       <w:r>
         <w:rPr>
           <w:lang w:val="en-GB"/>
@@ -9129,7 +9310,7 @@
           <w:u w:val="none"/>
         </w:rPr>
       </w:pPr>
-      <w:bookmarkStart w:id="22" w:name="_Toc135245486"/>
+      <w:bookmarkStart w:id="23" w:name="_Toc135294486"/>
       <w:r>
         <w:rPr>
           <w:rStyle w:val="Hyperlink"/>
@@ -9146,7 +9327,7 @@
         </w:rPr>
         <w:t>Related Studies</w:t>
       </w:r>
-      <w:bookmarkEnd w:id="22"/>
+      <w:bookmarkEnd w:id="23"/>
     </w:p>
     <w:p>
       <w:pPr>
@@ -10147,7 +10328,21 @@
           <w:u w:val="none"/>
           <w:lang w:val="en-GB"/>
         </w:rPr>
-        <w:t xml:space="preserve">best with an RMSE of 0.63 followed by Random Forest with an RMSE of 0.69. </w:t>
+        <w:t xml:space="preserve">best with an </w:t>
+      </w:r>
+      <w:r>
+        <w:rPr>
+          <w:rStyle w:val="Hyperlink"/>
+          <w:rFonts w:ascii="Arial" w:hAnsi="Arial" w:cs="Arial"/>
+          <w:color w:val="auto"/>
+          <w:sz w:val="24"/>
+          <w:szCs w:val="24"/>
+          <w:highlight w:val="yellow"/>
+          <w:u w:val="none"/>
+          <w:lang w:val="en-GB"/>
+        </w:rPr>
+        <w:lastRenderedPageBreak/>
+        <w:t xml:space="preserve">RMSE of 0.63 followed by Random Forest with an RMSE of 0.69. </w:t>
       </w:r>
       <w:r>
         <w:rPr>
@@ -10334,20 +10529,7 @@
           <w:u w:val="none"/>
           <w:lang w:val="en-GB"/>
         </w:rPr>
-        <w:t xml:space="preserve"> are reliable and are suitable to be </w:t>
-      </w:r>
-      <w:r>
-        <w:rPr>
-          <w:rStyle w:val="Hyperlink"/>
-          <w:rFonts w:ascii="Arial" w:hAnsi="Arial" w:cs="Arial"/>
-          <w:color w:val="auto"/>
-          <w:sz w:val="24"/>
-          <w:szCs w:val="24"/>
-          <w:u w:val="none"/>
-          <w:lang w:val="en-GB"/>
-        </w:rPr>
-        <w:lastRenderedPageBreak/>
-        <w:t xml:space="preserve">used </w:t>
+        <w:t xml:space="preserve"> are reliable and are suitable to be used </w:t>
       </w:r>
       <w:r>
         <w:rPr>
@@ -10769,7 +10951,7 @@
           <w:lang w:val="en-GB"/>
         </w:rPr>
       </w:pPr>
-      <w:bookmarkStart w:id="23" w:name="_Toc135245487"/>
+      <w:bookmarkStart w:id="24" w:name="_Toc135294487"/>
       <w:r>
         <w:rPr>
           <w:rStyle w:val="Hyperlink"/>
@@ -10800,7 +10982,7 @@
         </w:rPr>
         <w:t>Methodology</w:t>
       </w:r>
-      <w:bookmarkEnd w:id="23"/>
+      <w:bookmarkEnd w:id="24"/>
       <w:r>
         <w:rPr>
           <w:rStyle w:val="Hyperlink"/>
@@ -10821,9 +11003,7 @@
     </w:p>
     <w:p>
       <w:pPr>
-        <w:rPr>
-          <w:lang w:val="en-GB"/>
-        </w:rPr>
+        <w:keepNext/>
       </w:pPr>
       <w:r>
         <w:rPr>
@@ -10875,6 +11055,32 @@
     </w:p>
     <w:p>
       <w:pPr>
+        <w:pStyle w:val="Caption"/>
+        <w:jc w:val="center"/>
+        <w:rPr>
+          <w:lang w:val="en-GB"/>
+        </w:rPr>
+      </w:pPr>
+      <w:r>
+        <w:t xml:space="preserve">Figure </w:t>
+      </w:r>
+      <w:fldSimple w:instr=" SEQ Figure \* ARABIC ">
+        <w:r>
+          <w:rPr>
+            <w:noProof/>
+          </w:rPr>
+          <w:t>1</w:t>
+        </w:r>
+      </w:fldSimple>
+      <w:r>
+        <w:rPr>
+          <w:lang w:val="en-GB"/>
+        </w:rPr>
+        <w:t>: Pipeline</w:t>
+      </w:r>
+    </w:p>
+    <w:p>
+      <w:pPr>
         <w:rPr>
           <w:lang w:val="en-GB"/>
         </w:rPr>
@@ -10887,7 +11093,7 @@
           <w:lang w:val="en-GB"/>
         </w:rPr>
       </w:pPr>
-      <w:bookmarkStart w:id="24" w:name="_Toc135245488"/>
+      <w:bookmarkStart w:id="25" w:name="_Toc135294488"/>
       <w:r>
         <w:rPr>
           <w:lang w:val="en-GB"/>
@@ -10900,7 +11106,7 @@
         </w:rPr>
         <w:t>Data Acquisition</w:t>
       </w:r>
-      <w:bookmarkEnd w:id="24"/>
+      <w:bookmarkEnd w:id="25"/>
     </w:p>
     <w:p>
       <w:pPr>
@@ -10935,12 +11141,11 @@
           <w:lang w:val="en-GB"/>
         </w:rPr>
       </w:pPr>
-      <w:bookmarkStart w:id="25" w:name="_Toc135245489"/>
-      <w:r>
-        <w:rPr>
-          <w:lang w:val="en-GB"/>
-        </w:rPr>
-        <w:lastRenderedPageBreak/>
+      <w:bookmarkStart w:id="26" w:name="_Toc135294489"/>
+      <w:r>
+        <w:rPr>
+          <w:lang w:val="en-GB"/>
+        </w:rPr>
         <w:t xml:space="preserve">3.2 </w:t>
       </w:r>
       <w:r>
@@ -10949,7 +11154,7 @@
         </w:rPr>
         <w:t>Data description</w:t>
       </w:r>
-      <w:bookmarkEnd w:id="25"/>
+      <w:bookmarkEnd w:id="26"/>
       <w:r>
         <w:rPr>
           <w:lang w:val="en-GB"/>
@@ -11481,14 +11686,14 @@
           <w:lang w:val="en-GB"/>
         </w:rPr>
       </w:pPr>
-      <w:bookmarkStart w:id="26" w:name="_Toc135245490"/>
+      <w:bookmarkStart w:id="27" w:name="_Toc135294490"/>
       <w:r>
         <w:rPr>
           <w:lang w:val="en-GB"/>
         </w:rPr>
         <w:t>3.3 Data Cleaning</w:t>
       </w:r>
-      <w:bookmarkEnd w:id="26"/>
+      <w:bookmarkEnd w:id="27"/>
     </w:p>
     <w:p>
       <w:pPr>
@@ -11788,7 +11993,17 @@
           <w:szCs w:val="24"/>
           <w:lang w:val="en-GB"/>
         </w:rPr>
-        <w:t xml:space="preserve"> as </w:t>
+        <w:t xml:space="preserve"> </w:t>
+      </w:r>
+      <w:r>
+        <w:rPr>
+          <w:rFonts w:ascii="Arial" w:hAnsi="Arial" w:cs="Arial"/>
+          <w:sz w:val="24"/>
+          <w:szCs w:val="24"/>
+          <w:lang w:val="en-GB"/>
+        </w:rPr>
+        <w:lastRenderedPageBreak/>
+        <w:t xml:space="preserve">as </w:t>
       </w:r>
       <w:r>
         <w:rPr>
@@ -11969,17 +12184,7 @@
           <w:szCs w:val="24"/>
           <w:lang w:val="en-GB"/>
         </w:rPr>
-        <w:t xml:space="preserve">column </w:t>
-      </w:r>
-      <w:r>
-        <w:rPr>
-          <w:rFonts w:ascii="Arial" w:hAnsi="Arial" w:cs="Arial"/>
-          <w:sz w:val="24"/>
-          <w:szCs w:val="24"/>
-          <w:lang w:val="en-GB"/>
-        </w:rPr>
-        <w:lastRenderedPageBreak/>
-        <w:t>containing the month as a numeric value was named ‘Month’.</w:t>
+        <w:t>column containing the month as a numeric value was named ‘Month’.</w:t>
       </w:r>
       <w:r>
         <w:rPr>
@@ -13013,6 +13218,7 @@
           <w:szCs w:val="24"/>
           <w:lang w:val="en-GB"/>
         </w:rPr>
+        <w:lastRenderedPageBreak/>
         <w:t xml:space="preserve">The final step in the data cleaning process included </w:t>
       </w:r>
       <w:r>
@@ -13105,15 +13311,14 @@
           <w:lang w:val="en-GB"/>
         </w:rPr>
       </w:pPr>
-      <w:bookmarkStart w:id="27" w:name="_Toc135245491"/>
-      <w:r>
-        <w:rPr>
-          <w:lang w:val="en-GB"/>
-        </w:rPr>
-        <w:lastRenderedPageBreak/>
+      <w:bookmarkStart w:id="28" w:name="_Toc135294491"/>
+      <w:r>
+        <w:rPr>
+          <w:lang w:val="en-GB"/>
+        </w:rPr>
         <w:t>3.4 Data Exploration</w:t>
       </w:r>
-      <w:bookmarkEnd w:id="27"/>
+      <w:bookmarkEnd w:id="28"/>
       <w:r>
         <w:rPr>
           <w:lang w:val="en-GB"/>
@@ -13237,7 +13442,16 @@
           <w:szCs w:val="24"/>
           <w:lang w:val="en-GB"/>
         </w:rPr>
-        <w:t xml:space="preserve">in </w:t>
+        <w:t>in</w:t>
+      </w:r>
+      <w:r>
+        <w:rPr>
+          <w:rFonts w:ascii="Arial" w:hAnsi="Arial" w:cs="Arial"/>
+          <w:sz w:val="24"/>
+          <w:szCs w:val="24"/>
+          <w:lang w:val="en-GB"/>
+        </w:rPr>
+        <w:t xml:space="preserve"> </w:t>
       </w:r>
       <w:r>
         <w:rPr>
@@ -13247,7 +13461,82 @@
           <w:u w:val="single"/>
           <w:lang w:val="en-GB"/>
         </w:rPr>
-        <w:t>Figure 2</w:t>
+        <w:fldChar w:fldCharType="begin"/>
+      </w:r>
+      <w:r>
+        <w:rPr>
+          <w:rFonts w:ascii="Arial" w:hAnsi="Arial" w:cs="Arial"/>
+          <w:sz w:val="24"/>
+          <w:szCs w:val="24"/>
+          <w:u w:val="single"/>
+          <w:lang w:val="en-GB"/>
+        </w:rPr>
+        <w:instrText xml:space="preserve"> REF _Ref135294145 \h </w:instrText>
+      </w:r>
+      <w:r>
+        <w:rPr>
+          <w:rFonts w:ascii="Arial" w:hAnsi="Arial" w:cs="Arial"/>
+          <w:sz w:val="24"/>
+          <w:szCs w:val="24"/>
+          <w:u w:val="single"/>
+          <w:lang w:val="en-GB"/>
+        </w:rPr>
+      </w:r>
+      <w:r>
+        <w:rPr>
+          <w:rFonts w:ascii="Arial" w:hAnsi="Arial" w:cs="Arial"/>
+          <w:sz w:val="24"/>
+          <w:szCs w:val="24"/>
+          <w:u w:val="single"/>
+          <w:lang w:val="en-GB"/>
+        </w:rPr>
+        <w:instrText xml:space="preserve"> \* MERGEFORMAT </w:instrText>
+      </w:r>
+      <w:r>
+        <w:rPr>
+          <w:rFonts w:ascii="Arial" w:hAnsi="Arial" w:cs="Arial"/>
+          <w:sz w:val="24"/>
+          <w:szCs w:val="24"/>
+          <w:u w:val="single"/>
+          <w:lang w:val="en-GB"/>
+        </w:rPr>
+        <w:fldChar w:fldCharType="separate"/>
+      </w:r>
+      <w:r>
+        <w:rPr>
+          <w:rFonts w:ascii="Arial" w:hAnsi="Arial" w:cs="Arial"/>
+          <w:sz w:val="24"/>
+          <w:szCs w:val="24"/>
+        </w:rPr>
+        <w:t xml:space="preserve">Figure </w:t>
+      </w:r>
+      <w:r>
+        <w:rPr>
+          <w:rFonts w:ascii="Arial" w:hAnsi="Arial" w:cs="Arial"/>
+          <w:noProof/>
+          <w:sz w:val="24"/>
+          <w:szCs w:val="24"/>
+        </w:rPr>
+        <w:t>2</w:t>
+      </w:r>
+      <w:r>
+        <w:rPr>
+          <w:rFonts w:ascii="Arial" w:hAnsi="Arial" w:cs="Arial"/>
+          <w:sz w:val="24"/>
+          <w:szCs w:val="24"/>
+          <w:lang w:val="en-GB"/>
+        </w:rPr>
+        <w:t>: Category Distribution</w:t>
+      </w:r>
+      <w:r>
+        <w:rPr>
+          <w:rFonts w:ascii="Arial" w:hAnsi="Arial" w:cs="Arial"/>
+          <w:sz w:val="24"/>
+          <w:szCs w:val="24"/>
+          <w:u w:val="single"/>
+          <w:lang w:val="en-GB"/>
+        </w:rPr>
+        <w:fldChar w:fldCharType="end"/>
       </w:r>
       <w:r>
         <w:rPr>
@@ -13319,17 +13608,95 @@
           <w:szCs w:val="24"/>
           <w:lang w:val="en-GB"/>
         </w:rPr>
-        <w:t xml:space="preserve">In </w:t>
-      </w:r>
-      <w:r>
-        <w:rPr>
-          <w:rFonts w:ascii="Arial" w:hAnsi="Arial" w:cs="Arial"/>
-          <w:sz w:val="24"/>
-          <w:szCs w:val="24"/>
-          <w:u w:val="single"/>
-          <w:lang w:val="en-GB"/>
-        </w:rPr>
-        <w:t>Figure 3</w:t>
+        <w:t>In</w:t>
+      </w:r>
+      <w:r>
+        <w:rPr>
+          <w:rFonts w:ascii="Arial" w:hAnsi="Arial" w:cs="Arial"/>
+          <w:sz w:val="24"/>
+          <w:szCs w:val="24"/>
+          <w:lang w:val="en-GB"/>
+        </w:rPr>
+        <w:t xml:space="preserve"> </w:t>
+      </w:r>
+      <w:r>
+        <w:rPr>
+          <w:rFonts w:ascii="Arial" w:hAnsi="Arial" w:cs="Arial"/>
+          <w:sz w:val="24"/>
+          <w:szCs w:val="24"/>
+          <w:lang w:val="en-GB"/>
+        </w:rPr>
+        <w:fldChar w:fldCharType="begin"/>
+      </w:r>
+      <w:r>
+        <w:rPr>
+          <w:rFonts w:ascii="Arial" w:hAnsi="Arial" w:cs="Arial"/>
+          <w:sz w:val="24"/>
+          <w:szCs w:val="24"/>
+          <w:lang w:val="en-GB"/>
+        </w:rPr>
+        <w:instrText xml:space="preserve"> REF _Ref135294191 \h </w:instrText>
+      </w:r>
+      <w:r>
+        <w:rPr>
+          <w:rFonts w:ascii="Arial" w:hAnsi="Arial" w:cs="Arial"/>
+          <w:sz w:val="24"/>
+          <w:szCs w:val="24"/>
+          <w:lang w:val="en-GB"/>
+        </w:rPr>
+      </w:r>
+      <w:r>
+        <w:rPr>
+          <w:rFonts w:ascii="Arial" w:hAnsi="Arial" w:cs="Arial"/>
+          <w:sz w:val="24"/>
+          <w:szCs w:val="24"/>
+          <w:lang w:val="en-GB"/>
+        </w:rPr>
+        <w:instrText xml:space="preserve"> \* MERGEFORMAT </w:instrText>
+      </w:r>
+      <w:r>
+        <w:rPr>
+          <w:rFonts w:ascii="Arial" w:hAnsi="Arial" w:cs="Arial"/>
+          <w:sz w:val="24"/>
+          <w:szCs w:val="24"/>
+          <w:lang w:val="en-GB"/>
+        </w:rPr>
+        <w:fldChar w:fldCharType="separate"/>
+      </w:r>
+      <w:r>
+        <w:rPr>
+          <w:rFonts w:ascii="Arial" w:hAnsi="Arial" w:cs="Arial"/>
+          <w:sz w:val="24"/>
+          <w:szCs w:val="24"/>
+        </w:rPr>
+        <w:t xml:space="preserve">Figure </w:t>
+      </w:r>
+      <w:r>
+        <w:rPr>
+          <w:rFonts w:ascii="Arial" w:hAnsi="Arial" w:cs="Arial"/>
+          <w:noProof/>
+          <w:sz w:val="24"/>
+          <w:szCs w:val="24"/>
+        </w:rPr>
+        <w:t>3</w:t>
+      </w:r>
+      <w:r>
+        <w:rPr>
+          <w:rFonts w:ascii="Arial" w:hAnsi="Arial" w:cs="Arial"/>
+          <w:sz w:val="24"/>
+          <w:szCs w:val="24"/>
+          <w:lang w:val="en-GB"/>
+        </w:rPr>
+        <w:t>: Product Distribution</w:t>
+      </w:r>
+      <w:r>
+        <w:rPr>
+          <w:rFonts w:ascii="Arial" w:hAnsi="Arial" w:cs="Arial"/>
+          <w:sz w:val="24"/>
+          <w:szCs w:val="24"/>
+          <w:lang w:val="en-GB"/>
+        </w:rPr>
+        <w:fldChar w:fldCharType="end"/>
       </w:r>
       <w:r>
         <w:rPr>
@@ -13406,553 +13773,1077 @@
     </w:p>
     <w:p>
       <w:pPr>
-        <w:rPr>
-          <w:rFonts w:ascii="Arial" w:hAnsi="Arial" w:cs="Arial"/>
-          <w:sz w:val="24"/>
-          <w:szCs w:val="24"/>
-          <w:lang w:val="en-GB"/>
-        </w:rPr>
+        <w:keepNext/>
       </w:pPr>
       <w:r>
         <w:rPr>
           <w:rFonts w:ascii="Arial" w:hAnsi="Arial" w:cs="Arial"/>
-          <w:sz w:val="24"/>
-          <w:szCs w:val="24"/>
-          <w:lang w:val="en-GB"/>
-        </w:rPr>
-        <w:t>Using boxplots, it was concluded that f</w:t>
-      </w:r>
-      <w:r>
-        <w:rPr>
-          <w:rFonts w:ascii="Arial" w:hAnsi="Arial" w:cs="Arial"/>
-          <w:sz w:val="24"/>
-          <w:szCs w:val="24"/>
-          <w:lang w:val="en-GB"/>
-        </w:rPr>
-        <w:t xml:space="preserve">rom </w:t>
-      </w:r>
-      <w:r>
-        <w:rPr>
-          <w:rFonts w:ascii="Arial" w:hAnsi="Arial" w:cs="Arial"/>
-          <w:sz w:val="24"/>
-          <w:szCs w:val="24"/>
-          <w:lang w:val="en-GB"/>
-        </w:rPr>
-        <w:t xml:space="preserve">all </w:t>
-      </w:r>
-      <w:r>
-        <w:rPr>
-          <w:rFonts w:ascii="Arial" w:hAnsi="Arial" w:cs="Arial"/>
-          <w:sz w:val="24"/>
-          <w:szCs w:val="24"/>
-          <w:lang w:val="en-GB"/>
-        </w:rPr>
-        <w:t>the categories, ‘Profilho’</w:t>
-      </w:r>
-      <w:r>
-        <w:rPr>
-          <w:rFonts w:ascii="Arial" w:hAnsi="Arial" w:cs="Arial"/>
-          <w:sz w:val="24"/>
-          <w:szCs w:val="24"/>
-          <w:lang w:val="en-GB"/>
-        </w:rPr>
-        <w:t xml:space="preserve"> </w:t>
-      </w:r>
-      <w:r>
-        <w:rPr>
-          <w:rFonts w:ascii="Arial" w:hAnsi="Arial" w:cs="Arial"/>
-          <w:sz w:val="24"/>
-          <w:szCs w:val="24"/>
-          <w:lang w:val="en-GB"/>
-        </w:rPr>
-        <w:t>contained the highest number of anomalies, while from the products ‘Injection 7’ contained the highest</w:t>
-      </w:r>
-      <w:r>
-        <w:rPr>
-          <w:rFonts w:ascii="Arial" w:hAnsi="Arial" w:cs="Arial"/>
-          <w:sz w:val="24"/>
-          <w:szCs w:val="24"/>
-          <w:lang w:val="en-GB"/>
-        </w:rPr>
-        <w:t xml:space="preserve"> number</w:t>
-      </w:r>
-      <w:r>
-        <w:rPr>
-          <w:rFonts w:ascii="Arial" w:hAnsi="Arial" w:cs="Arial"/>
-          <w:sz w:val="24"/>
-          <w:szCs w:val="24"/>
-          <w:lang w:val="en-GB"/>
-        </w:rPr>
-        <w:t xml:space="preserve"> as well. </w:t>
-      </w:r>
-      <w:r>
-        <w:rPr>
-          <w:rFonts w:ascii="Arial" w:hAnsi="Arial" w:cs="Arial"/>
-          <w:sz w:val="24"/>
-          <w:szCs w:val="24"/>
-          <w:lang w:val="en-GB"/>
-        </w:rPr>
-        <w:t>These are show</w:t>
-      </w:r>
-      <w:r>
-        <w:rPr>
-          <w:rFonts w:ascii="Arial" w:hAnsi="Arial" w:cs="Arial"/>
-          <w:sz w:val="24"/>
-          <w:szCs w:val="24"/>
-          <w:lang w:val="en-GB"/>
-        </w:rPr>
-        <w:t xml:space="preserve"> </w:t>
-      </w:r>
-      <w:r>
-        <w:rPr>
-          <w:rFonts w:ascii="Arial" w:hAnsi="Arial" w:cs="Arial"/>
-          <w:sz w:val="24"/>
-          <w:szCs w:val="24"/>
-          <w:lang w:val="en-GB"/>
-        </w:rPr>
-        <w:t xml:space="preserve">in in </w:t>
-      </w:r>
-      <w:r>
-        <w:rPr>
-          <w:rFonts w:ascii="Arial" w:hAnsi="Arial" w:cs="Arial"/>
-          <w:sz w:val="24"/>
-          <w:szCs w:val="24"/>
-          <w:u w:val="single"/>
-          <w:lang w:val="en-GB"/>
-        </w:rPr>
-        <w:t>Figure 4</w:t>
-      </w:r>
-      <w:r>
-        <w:rPr>
-          <w:rFonts w:ascii="Arial" w:hAnsi="Arial" w:cs="Arial"/>
-          <w:sz w:val="24"/>
-          <w:szCs w:val="24"/>
-          <w:lang w:val="en-GB"/>
-        </w:rPr>
-        <w:t xml:space="preserve"> and </w:t>
-      </w:r>
-      <w:r>
-        <w:rPr>
-          <w:rFonts w:ascii="Arial" w:hAnsi="Arial" w:cs="Arial"/>
-          <w:sz w:val="24"/>
-          <w:szCs w:val="24"/>
-          <w:u w:val="single"/>
-          <w:lang w:val="en-GB"/>
-        </w:rPr>
-        <w:t>Figure 5</w:t>
-      </w:r>
-      <w:r>
-        <w:rPr>
-          <w:rFonts w:ascii="Arial" w:hAnsi="Arial" w:cs="Arial"/>
-          <w:sz w:val="24"/>
-          <w:szCs w:val="24"/>
-          <w:lang w:val="en-GB"/>
-        </w:rPr>
-        <w:t xml:space="preserve"> respectively.</w:t>
+          <w:noProof/>
+          <w:sz w:val="24"/>
+          <w:szCs w:val="24"/>
+          <w:lang w:val="en-GB"/>
+        </w:rPr>
+        <w:drawing>
+          <wp:inline distT="0" distB="0" distL="0" distR="0" wp14:anchorId="4A566F5E" wp14:editId="0EB463D6">
+            <wp:extent cx="5731510" cy="2021840"/>
+            <wp:effectExtent l="0" t="0" r="2540" b="0"/>
+            <wp:docPr id="1667275174" name="Picture 1"/>
+            <wp:cNvGraphicFramePr>
+              <a:graphicFrameLocks xmlns:a="http://schemas.openxmlformats.org/drawingml/2006/main" noChangeAspect="1"/>
+            </wp:cNvGraphicFramePr>
+            <a:graphic xmlns:a="http://schemas.openxmlformats.org/drawingml/2006/main">
+              <a:graphicData uri="http://schemas.openxmlformats.org/drawingml/2006/picture">
+                <pic:pic xmlns:pic="http://schemas.openxmlformats.org/drawingml/2006/picture">
+                  <pic:nvPicPr>
+                    <pic:cNvPr id="1667275174" name="Picture 1667275174"/>
+                    <pic:cNvPicPr/>
+                  </pic:nvPicPr>
+                  <pic:blipFill>
+                    <a:blip r:embed="rId12" cstate="print">
+                      <a:extLst>
+                        <a:ext uri="{28A0092B-C50C-407E-A947-70E740481C1C}">
+                          <a14:useLocalDpi xmlns:a14="http://schemas.microsoft.com/office/drawing/2010/main" val="0"/>
+                        </a:ext>
+                      </a:extLst>
+                    </a:blip>
+                    <a:stretch>
+                      <a:fillRect/>
+                    </a:stretch>
+                  </pic:blipFill>
+                  <pic:spPr>
+                    <a:xfrm>
+                      <a:off x="0" y="0"/>
+                      <a:ext cx="5731510" cy="2021840"/>
+                    </a:xfrm>
+                    <a:prstGeom prst="rect">
+                      <a:avLst/>
+                    </a:prstGeom>
+                  </pic:spPr>
+                </pic:pic>
+              </a:graphicData>
+            </a:graphic>
+          </wp:inline>
+        </w:drawing>
       </w:r>
     </w:p>
     <w:p>
       <w:pPr>
-        <w:rPr>
-          <w:rFonts w:ascii="Arial" w:hAnsi="Arial" w:cs="Arial"/>
-          <w:sz w:val="24"/>
-          <w:szCs w:val="24"/>
+        <w:pStyle w:val="Caption"/>
+        <w:jc w:val="center"/>
+        <w:rPr>
           <w:lang w:val="en-GB"/>
         </w:rPr>
       </w:pPr>
-      <w:r>
-        <w:rPr>
-          <w:rFonts w:ascii="Arial" w:hAnsi="Arial" w:cs="Arial"/>
-          <w:sz w:val="24"/>
-          <w:szCs w:val="24"/>
-          <w:lang w:val="en-GB"/>
-        </w:rPr>
-        <w:t>‘</w:t>
-      </w:r>
-      <w:r>
-        <w:rPr>
-          <w:rFonts w:ascii="Arial" w:hAnsi="Arial" w:cs="Arial"/>
-          <w:sz w:val="24"/>
-          <w:szCs w:val="24"/>
-          <w:lang w:val="en-GB"/>
-        </w:rPr>
-        <w:t>Injection 7</w:t>
-      </w:r>
-      <w:r>
-        <w:rPr>
-          <w:rFonts w:ascii="Arial" w:hAnsi="Arial" w:cs="Arial"/>
-          <w:sz w:val="24"/>
-          <w:szCs w:val="24"/>
-          <w:lang w:val="en-GB"/>
-        </w:rPr>
-        <w:t>’</w:t>
-      </w:r>
-      <w:r>
-        <w:rPr>
-          <w:rFonts w:ascii="Arial" w:hAnsi="Arial" w:cs="Arial"/>
-          <w:sz w:val="24"/>
-          <w:szCs w:val="24"/>
-          <w:lang w:val="en-GB"/>
-        </w:rPr>
-        <w:t xml:space="preserve"> made up 85% of the products sold as shown in </w:t>
-      </w:r>
-      <w:r>
-        <w:rPr>
-          <w:rFonts w:ascii="Arial" w:hAnsi="Arial" w:cs="Arial"/>
-          <w:sz w:val="24"/>
-          <w:szCs w:val="24"/>
-          <w:lang w:val="en-GB"/>
-        </w:rPr>
-        <w:t xml:space="preserve">the pie chart in </w:t>
-      </w:r>
-      <w:r>
-        <w:rPr>
-          <w:rFonts w:ascii="Arial" w:hAnsi="Arial" w:cs="Arial"/>
-          <w:sz w:val="24"/>
-          <w:szCs w:val="24"/>
-          <w:u w:val="single"/>
-          <w:lang w:val="en-GB"/>
-        </w:rPr>
-        <w:t>F</w:t>
-      </w:r>
-      <w:r>
-        <w:rPr>
-          <w:rFonts w:ascii="Arial" w:hAnsi="Arial" w:cs="Arial"/>
-          <w:sz w:val="24"/>
-          <w:szCs w:val="24"/>
-          <w:u w:val="single"/>
-          <w:lang w:val="en-GB"/>
-        </w:rPr>
-        <w:t xml:space="preserve">igure </w:t>
-      </w:r>
-      <w:r>
-        <w:rPr>
-          <w:rFonts w:ascii="Arial" w:hAnsi="Arial" w:cs="Arial"/>
-          <w:sz w:val="24"/>
-          <w:szCs w:val="24"/>
-          <w:u w:val="single"/>
-          <w:lang w:val="en-GB"/>
-        </w:rPr>
-        <w:t>6</w:t>
-      </w:r>
-      <w:r>
-        <w:rPr>
-          <w:rFonts w:ascii="Arial" w:hAnsi="Arial" w:cs="Arial"/>
-          <w:sz w:val="24"/>
-          <w:szCs w:val="24"/>
-          <w:lang w:val="en-GB"/>
-        </w:rPr>
-        <w:t>.</w:t>
-      </w:r>
-      <w:r>
-        <w:rPr>
-          <w:rFonts w:ascii="Arial" w:hAnsi="Arial" w:cs="Arial"/>
-          <w:sz w:val="24"/>
-          <w:szCs w:val="24"/>
-          <w:lang w:val="en-GB"/>
-        </w:rPr>
-        <w:t xml:space="preserve"> </w:t>
-      </w:r>
-      <w:r>
-        <w:rPr>
-          <w:rFonts w:ascii="Arial" w:hAnsi="Arial" w:cs="Arial"/>
-          <w:sz w:val="24"/>
-          <w:szCs w:val="24"/>
-          <w:lang w:val="en-GB"/>
-        </w:rPr>
-        <w:t xml:space="preserve">As shown in </w:t>
-      </w:r>
-      <w:r>
-        <w:rPr>
-          <w:rFonts w:ascii="Arial" w:hAnsi="Arial" w:cs="Arial"/>
-          <w:sz w:val="24"/>
-          <w:szCs w:val="24"/>
-          <w:u w:val="single"/>
-          <w:lang w:val="en-GB"/>
-        </w:rPr>
-        <w:t>Figure 7</w:t>
-      </w:r>
-      <w:r>
-        <w:rPr>
-          <w:rFonts w:ascii="Arial" w:hAnsi="Arial" w:cs="Arial"/>
-          <w:sz w:val="24"/>
-          <w:szCs w:val="24"/>
-          <w:lang w:val="en-GB"/>
-        </w:rPr>
-        <w:t xml:space="preserve">, </w:t>
-      </w:r>
-      <w:r>
-        <w:rPr>
-          <w:rFonts w:ascii="Arial" w:hAnsi="Arial" w:cs="Arial"/>
-          <w:sz w:val="24"/>
-          <w:szCs w:val="24"/>
-          <w:lang w:val="en-GB"/>
-        </w:rPr>
-        <w:t>‘Profilho’ made up 85% of the categories sold while ‘Dermafiller’ made up 8%</w:t>
-      </w:r>
-      <w:r>
-        <w:rPr>
-          <w:rFonts w:ascii="Arial" w:hAnsi="Arial" w:cs="Arial"/>
-          <w:sz w:val="24"/>
-          <w:szCs w:val="24"/>
-          <w:lang w:val="en-GB"/>
-        </w:rPr>
-        <w:t>.</w:t>
-      </w:r>
-      <w:r>
-        <w:rPr>
-          <w:rFonts w:ascii="Arial" w:hAnsi="Arial" w:cs="Arial"/>
-          <w:sz w:val="24"/>
-          <w:szCs w:val="24"/>
-          <w:lang w:val="en-GB"/>
-        </w:rPr>
-        <w:t xml:space="preserve"> </w:t>
-      </w:r>
-      <w:r>
-        <w:rPr>
-          <w:rFonts w:ascii="Arial" w:hAnsi="Arial" w:cs="Arial"/>
-          <w:sz w:val="24"/>
-          <w:szCs w:val="24"/>
-          <w:lang w:val="en-GB"/>
-        </w:rPr>
-        <w:t xml:space="preserve">As seen in </w:t>
-      </w:r>
-      <w:r>
-        <w:rPr>
-          <w:rFonts w:ascii="Arial" w:hAnsi="Arial" w:cs="Arial"/>
-          <w:sz w:val="24"/>
-          <w:szCs w:val="24"/>
-          <w:u w:val="single"/>
-          <w:lang w:val="en-GB"/>
-        </w:rPr>
+      <w:bookmarkStart w:id="29" w:name="_Ref135294145"/>
+      <w:r>
         <w:t xml:space="preserve">Figure </w:t>
       </w:r>
-      <w:r>
-        <w:rPr>
-          <w:rFonts w:ascii="Arial" w:hAnsi="Arial" w:cs="Arial"/>
-          <w:sz w:val="24"/>
-          <w:szCs w:val="24"/>
-          <w:u w:val="single"/>
-          <w:lang w:val="en-GB"/>
-        </w:rPr>
-        <w:t>8</w:t>
-      </w:r>
-      <w:r>
-        <w:rPr>
-          <w:rFonts w:ascii="Arial" w:hAnsi="Arial" w:cs="Arial"/>
-          <w:sz w:val="24"/>
-          <w:szCs w:val="24"/>
-          <w:lang w:val="en-GB"/>
-        </w:rPr>
-        <w:t>,</w:t>
-      </w:r>
-      <w:r>
-        <w:rPr>
-          <w:rFonts w:ascii="Arial" w:hAnsi="Arial" w:cs="Arial"/>
-          <w:sz w:val="24"/>
-          <w:szCs w:val="24"/>
-          <w:lang w:val="en-GB"/>
-        </w:rPr>
-        <w:t xml:space="preserve"> </w:t>
-      </w:r>
-      <w:r>
-        <w:rPr>
-          <w:rFonts w:ascii="Arial" w:hAnsi="Arial" w:cs="Arial"/>
-          <w:sz w:val="24"/>
-          <w:szCs w:val="24"/>
-          <w:lang w:val="en-GB"/>
-        </w:rPr>
-        <w:t>20% of the sales were made in ‘London’ followed by 16% made in ‘</w:t>
-      </w:r>
-      <w:proofErr w:type="spellStart"/>
-      <w:r>
-        <w:rPr>
-          <w:rFonts w:ascii="Arial" w:hAnsi="Arial" w:cs="Arial"/>
-          <w:sz w:val="24"/>
-          <w:szCs w:val="24"/>
-          <w:lang w:val="en-GB"/>
-        </w:rPr>
-        <w:t>NorthEast</w:t>
-      </w:r>
-      <w:proofErr w:type="spellEnd"/>
-      <w:r>
-        <w:rPr>
-          <w:rFonts w:ascii="Arial" w:hAnsi="Arial" w:cs="Arial"/>
-          <w:sz w:val="24"/>
-          <w:szCs w:val="24"/>
-          <w:lang w:val="en-GB"/>
-        </w:rPr>
-        <w:t>, Midlands’.</w:t>
-      </w:r>
+      <w:fldSimple w:instr=" SEQ Figure \* ARABIC ">
+        <w:r>
+          <w:rPr>
+            <w:noProof/>
+          </w:rPr>
+          <w:t>2</w:t>
+        </w:r>
+      </w:fldSimple>
+      <w:r>
+        <w:rPr>
+          <w:lang w:val="en-GB"/>
+        </w:rPr>
+        <w:t>: Category Distribution</w:t>
+      </w:r>
+      <w:bookmarkEnd w:id="29"/>
     </w:p>
     <w:p>
       <w:pPr>
         <w:rPr>
-          <w:rFonts w:ascii="Arial" w:hAnsi="Arial" w:cs="Arial"/>
-          <w:sz w:val="24"/>
-          <w:szCs w:val="24"/>
           <w:lang w:val="en-GB"/>
         </w:rPr>
       </w:pPr>
-      <w:r>
-        <w:rPr>
-          <w:rFonts w:ascii="Arial" w:hAnsi="Arial" w:cs="Arial"/>
-          <w:sz w:val="24"/>
-          <w:szCs w:val="24"/>
-          <w:lang w:val="en-GB"/>
-        </w:rPr>
-        <w:t xml:space="preserve">The trend of the sales data was plotted against a time graph as seen in </w:t>
-      </w:r>
-      <w:r>
-        <w:rPr>
-          <w:rFonts w:ascii="Arial" w:hAnsi="Arial" w:cs="Arial"/>
-          <w:sz w:val="24"/>
-          <w:szCs w:val="24"/>
-          <w:u w:val="single"/>
-          <w:lang w:val="en-GB"/>
-        </w:rPr>
-        <w:t xml:space="preserve">Figure </w:t>
-      </w:r>
-      <w:r>
-        <w:rPr>
-          <w:rFonts w:ascii="Arial" w:hAnsi="Arial" w:cs="Arial"/>
-          <w:sz w:val="24"/>
-          <w:szCs w:val="24"/>
-          <w:u w:val="single"/>
-          <w:lang w:val="en-GB"/>
-        </w:rPr>
-        <w:t>9</w:t>
-      </w:r>
-      <w:r>
-        <w:rPr>
-          <w:rFonts w:ascii="Arial" w:hAnsi="Arial" w:cs="Arial"/>
-          <w:sz w:val="24"/>
-          <w:szCs w:val="24"/>
-          <w:lang w:val="en-GB"/>
-        </w:rPr>
-        <w:t>.</w:t>
-      </w:r>
-      <w:r>
-        <w:rPr>
-          <w:rFonts w:ascii="Arial" w:hAnsi="Arial" w:cs="Arial"/>
-          <w:sz w:val="24"/>
-          <w:szCs w:val="24"/>
-          <w:lang w:val="en-GB"/>
-        </w:rPr>
-        <w:t xml:space="preserve"> While this shows that the sales were increasing and growing by time, it also shows very sharp drop in sales during specific times in 2020 and 2021</w:t>
-      </w:r>
-      <w:r>
-        <w:rPr>
-          <w:rFonts w:ascii="Arial" w:hAnsi="Arial" w:cs="Arial"/>
-          <w:sz w:val="24"/>
-          <w:szCs w:val="24"/>
-          <w:lang w:val="en-GB"/>
-        </w:rPr>
-        <w:t xml:space="preserve"> which hints that sales were affected by extraordinary events.</w:t>
-      </w:r>
     </w:p>
     <w:p>
       <w:pPr>
-        <w:rPr>
-          <w:rFonts w:ascii="Arial" w:hAnsi="Arial" w:cs="Arial"/>
-          <w:sz w:val="24"/>
-          <w:szCs w:val="24"/>
-          <w:lang w:val="en-GB"/>
-        </w:rPr>
+        <w:keepNext/>
       </w:pPr>
       <w:r>
         <w:rPr>
-          <w:rFonts w:ascii="Arial" w:hAnsi="Arial" w:cs="Arial"/>
-          <w:sz w:val="24"/>
-          <w:szCs w:val="24"/>
-          <w:lang w:val="en-GB"/>
-        </w:rPr>
-        <w:t xml:space="preserve">Seasonality was also plotted against a time graph while also highlighting the different months and years of the sales. </w:t>
-      </w:r>
-      <w:r>
-        <w:rPr>
-          <w:rFonts w:ascii="Arial" w:hAnsi="Arial" w:cs="Arial"/>
-          <w:sz w:val="24"/>
-          <w:szCs w:val="24"/>
-          <w:lang w:val="en-GB"/>
-        </w:rPr>
-        <w:t>From th</w:t>
-      </w:r>
-      <w:r>
-        <w:rPr>
-          <w:rFonts w:ascii="Arial" w:hAnsi="Arial" w:cs="Arial"/>
-          <w:sz w:val="24"/>
-          <w:szCs w:val="24"/>
-          <w:lang w:val="en-GB"/>
-        </w:rPr>
-        <w:t>e</w:t>
-      </w:r>
-      <w:r>
-        <w:rPr>
-          <w:rFonts w:ascii="Arial" w:hAnsi="Arial" w:cs="Arial"/>
-          <w:sz w:val="24"/>
-          <w:szCs w:val="24"/>
-          <w:lang w:val="en-GB"/>
-        </w:rPr>
-        <w:t xml:space="preserve"> visual </w:t>
-      </w:r>
-      <w:r>
-        <w:rPr>
-          <w:rFonts w:ascii="Arial" w:hAnsi="Arial" w:cs="Arial"/>
-          <w:sz w:val="24"/>
-          <w:szCs w:val="24"/>
-          <w:lang w:val="en-GB"/>
-        </w:rPr>
-        <w:t xml:space="preserve">shown in </w:t>
-      </w:r>
-      <w:r>
-        <w:rPr>
-          <w:rFonts w:ascii="Arial" w:hAnsi="Arial" w:cs="Arial"/>
-          <w:sz w:val="24"/>
-          <w:szCs w:val="24"/>
-          <w:u w:val="single"/>
-          <w:lang w:val="en-GB"/>
-        </w:rPr>
-        <w:t xml:space="preserve">Figure </w:t>
-      </w:r>
-      <w:r>
-        <w:rPr>
-          <w:rFonts w:ascii="Arial" w:hAnsi="Arial" w:cs="Arial"/>
-          <w:sz w:val="24"/>
-          <w:szCs w:val="24"/>
-          <w:u w:val="single"/>
-          <w:lang w:val="en-GB"/>
-        </w:rPr>
-        <w:t>10</w:t>
-      </w:r>
-      <w:r>
-        <w:rPr>
-          <w:rFonts w:ascii="Arial" w:hAnsi="Arial" w:cs="Arial"/>
-          <w:sz w:val="24"/>
-          <w:szCs w:val="24"/>
-          <w:lang w:val="en-GB"/>
-        </w:rPr>
-        <w:t xml:space="preserve">, </w:t>
-      </w:r>
-      <w:r>
-        <w:rPr>
-          <w:rFonts w:ascii="Arial" w:hAnsi="Arial" w:cs="Arial"/>
-          <w:sz w:val="24"/>
-          <w:szCs w:val="24"/>
-          <w:lang w:val="en-GB"/>
-        </w:rPr>
-        <w:t>we can conclude that November seemed to have the highest number of sales as opposed to the month of April.</w:t>
+          <w:noProof/>
+          <w:lang w:val="en-GB"/>
+        </w:rPr>
+        <w:drawing>
+          <wp:inline distT="0" distB="0" distL="0" distR="0" wp14:anchorId="32F01CD6" wp14:editId="690EF632">
+            <wp:extent cx="5731510" cy="2021840"/>
+            <wp:effectExtent l="0" t="0" r="2540" b="0"/>
+            <wp:docPr id="1664383959" name="Picture 2" descr="A picture containing screenshot, diagram, plot, line&#10;&#10;Description automatically generated"/>
+            <wp:cNvGraphicFramePr>
+              <a:graphicFrameLocks xmlns:a="http://schemas.openxmlformats.org/drawingml/2006/main" noChangeAspect="1"/>
+            </wp:cNvGraphicFramePr>
+            <a:graphic xmlns:a="http://schemas.openxmlformats.org/drawingml/2006/main">
+              <a:graphicData uri="http://schemas.openxmlformats.org/drawingml/2006/picture">
+                <pic:pic xmlns:pic="http://schemas.openxmlformats.org/drawingml/2006/picture">
+                  <pic:nvPicPr>
+                    <pic:cNvPr id="1664383959" name="Picture 2" descr="A picture containing screenshot, diagram, plot, line&#10;&#10;Description automatically generated"/>
+                    <pic:cNvPicPr/>
+                  </pic:nvPicPr>
+                  <pic:blipFill>
+                    <a:blip r:embed="rId13" cstate="print">
+                      <a:extLst>
+                        <a:ext uri="{28A0092B-C50C-407E-A947-70E740481C1C}">
+                          <a14:useLocalDpi xmlns:a14="http://schemas.microsoft.com/office/drawing/2010/main" val="0"/>
+                        </a:ext>
+                      </a:extLst>
+                    </a:blip>
+                    <a:stretch>
+                      <a:fillRect/>
+                    </a:stretch>
+                  </pic:blipFill>
+                  <pic:spPr>
+                    <a:xfrm>
+                      <a:off x="0" y="0"/>
+                      <a:ext cx="5731510" cy="2021840"/>
+                    </a:xfrm>
+                    <a:prstGeom prst="rect">
+                      <a:avLst/>
+                    </a:prstGeom>
+                  </pic:spPr>
+                </pic:pic>
+              </a:graphicData>
+            </a:graphic>
+          </wp:inline>
+        </w:drawing>
       </w:r>
     </w:p>
     <w:p>
       <w:pPr>
-        <w:rPr>
-          <w:rFonts w:ascii="Arial" w:hAnsi="Arial" w:cs="Arial"/>
-          <w:sz w:val="24"/>
-          <w:szCs w:val="24"/>
+        <w:pStyle w:val="Caption"/>
+        <w:jc w:val="center"/>
+        <w:rPr>
           <w:lang w:val="en-GB"/>
         </w:rPr>
       </w:pPr>
+      <w:bookmarkStart w:id="30" w:name="_Ref135294191"/>
+      <w:r>
+        <w:t xml:space="preserve">Figure </w:t>
+      </w:r>
+      <w:fldSimple w:instr=" SEQ Figure \* ARABIC ">
+        <w:r>
+          <w:rPr>
+            <w:noProof/>
+          </w:rPr>
+          <w:t>3</w:t>
+        </w:r>
+      </w:fldSimple>
+      <w:r>
+        <w:rPr>
+          <w:lang w:val="en-GB"/>
+        </w:rPr>
+        <w:t>: Product Distribution</w:t>
+      </w:r>
+      <w:bookmarkEnd w:id="30"/>
+    </w:p>
+    <w:p>
+      <w:pPr>
+        <w:rPr>
+          <w:lang w:val="en-GB"/>
+        </w:rPr>
+      </w:pPr>
+    </w:p>
+    <w:p>
+      <w:pPr>
+        <w:rPr>
+          <w:rFonts w:ascii="Arial" w:hAnsi="Arial" w:cs="Arial"/>
+          <w:sz w:val="24"/>
+          <w:szCs w:val="24"/>
+          <w:lang w:val="en-GB"/>
+        </w:rPr>
+      </w:pPr>
+      <w:r>
+        <w:rPr>
+          <w:rFonts w:ascii="Arial" w:hAnsi="Arial" w:cs="Arial"/>
+          <w:sz w:val="24"/>
+          <w:szCs w:val="24"/>
+          <w:lang w:val="en-GB"/>
+        </w:rPr>
+        <w:lastRenderedPageBreak/>
+        <w:t>Using boxplots, it was concluded that f</w:t>
+      </w:r>
+      <w:r>
+        <w:rPr>
+          <w:rFonts w:ascii="Arial" w:hAnsi="Arial" w:cs="Arial"/>
+          <w:sz w:val="24"/>
+          <w:szCs w:val="24"/>
+          <w:lang w:val="en-GB"/>
+        </w:rPr>
+        <w:t xml:space="preserve">rom </w:t>
+      </w:r>
+      <w:r>
+        <w:rPr>
+          <w:rFonts w:ascii="Arial" w:hAnsi="Arial" w:cs="Arial"/>
+          <w:sz w:val="24"/>
+          <w:szCs w:val="24"/>
+          <w:lang w:val="en-GB"/>
+        </w:rPr>
+        <w:t xml:space="preserve">all </w:t>
+      </w:r>
+      <w:r>
+        <w:rPr>
+          <w:rFonts w:ascii="Arial" w:hAnsi="Arial" w:cs="Arial"/>
+          <w:sz w:val="24"/>
+          <w:szCs w:val="24"/>
+          <w:lang w:val="en-GB"/>
+        </w:rPr>
+        <w:t>the categories, ‘Profilho’</w:t>
+      </w:r>
+      <w:r>
+        <w:rPr>
+          <w:rFonts w:ascii="Arial" w:hAnsi="Arial" w:cs="Arial"/>
+          <w:sz w:val="24"/>
+          <w:szCs w:val="24"/>
+          <w:lang w:val="en-GB"/>
+        </w:rPr>
+        <w:t xml:space="preserve"> </w:t>
+      </w:r>
+      <w:r>
+        <w:rPr>
+          <w:rFonts w:ascii="Arial" w:hAnsi="Arial" w:cs="Arial"/>
+          <w:sz w:val="24"/>
+          <w:szCs w:val="24"/>
+          <w:lang w:val="en-GB"/>
+        </w:rPr>
+        <w:t>contained the highest number of anomalies, while from the products ‘Injection 7’ contained the highest</w:t>
+      </w:r>
+      <w:r>
+        <w:rPr>
+          <w:rFonts w:ascii="Arial" w:hAnsi="Arial" w:cs="Arial"/>
+          <w:sz w:val="24"/>
+          <w:szCs w:val="24"/>
+          <w:lang w:val="en-GB"/>
+        </w:rPr>
+        <w:t xml:space="preserve"> number</w:t>
+      </w:r>
+      <w:r>
+        <w:rPr>
+          <w:rFonts w:ascii="Arial" w:hAnsi="Arial" w:cs="Arial"/>
+          <w:sz w:val="24"/>
+          <w:szCs w:val="24"/>
+          <w:lang w:val="en-GB"/>
+        </w:rPr>
+        <w:t xml:space="preserve"> as well. </w:t>
+      </w:r>
+      <w:r>
+        <w:rPr>
+          <w:rFonts w:ascii="Arial" w:hAnsi="Arial" w:cs="Arial"/>
+          <w:sz w:val="24"/>
+          <w:szCs w:val="24"/>
+          <w:lang w:val="en-GB"/>
+        </w:rPr>
+        <w:t>These are show</w:t>
+      </w:r>
+      <w:r>
+        <w:rPr>
+          <w:rFonts w:ascii="Arial" w:hAnsi="Arial" w:cs="Arial"/>
+          <w:sz w:val="24"/>
+          <w:szCs w:val="24"/>
+          <w:lang w:val="en-GB"/>
+        </w:rPr>
+        <w:t xml:space="preserve"> </w:t>
+      </w:r>
+      <w:r>
+        <w:rPr>
+          <w:rFonts w:ascii="Arial" w:hAnsi="Arial" w:cs="Arial"/>
+          <w:sz w:val="24"/>
+          <w:szCs w:val="24"/>
+          <w:lang w:val="en-GB"/>
+        </w:rPr>
+        <w:t xml:space="preserve">in in </w:t>
+      </w:r>
+      <w:r>
+        <w:rPr>
+          <w:rFonts w:ascii="Arial" w:hAnsi="Arial" w:cs="Arial"/>
+          <w:sz w:val="24"/>
+          <w:szCs w:val="24"/>
+          <w:lang w:val="en-GB"/>
+        </w:rPr>
+        <w:fldChar w:fldCharType="begin"/>
+      </w:r>
+      <w:r>
+        <w:rPr>
+          <w:rFonts w:ascii="Arial" w:hAnsi="Arial" w:cs="Arial"/>
+          <w:sz w:val="24"/>
+          <w:szCs w:val="24"/>
+          <w:lang w:val="en-GB"/>
+        </w:rPr>
+        <w:instrText xml:space="preserve"> REF _Ref135294336 \h </w:instrText>
+      </w:r>
+      <w:r>
+        <w:rPr>
+          <w:rFonts w:ascii="Arial" w:hAnsi="Arial" w:cs="Arial"/>
+          <w:sz w:val="24"/>
+          <w:szCs w:val="24"/>
+          <w:lang w:val="en-GB"/>
+        </w:rPr>
+      </w:r>
+      <w:r>
+        <w:rPr>
+          <w:rFonts w:ascii="Arial" w:hAnsi="Arial" w:cs="Arial"/>
+          <w:sz w:val="24"/>
+          <w:szCs w:val="24"/>
+          <w:lang w:val="en-GB"/>
+        </w:rPr>
+        <w:instrText xml:space="preserve"> \* MERGEFORMAT </w:instrText>
+      </w:r>
+      <w:r>
+        <w:rPr>
+          <w:rFonts w:ascii="Arial" w:hAnsi="Arial" w:cs="Arial"/>
+          <w:sz w:val="24"/>
+          <w:szCs w:val="24"/>
+          <w:lang w:val="en-GB"/>
+        </w:rPr>
+        <w:fldChar w:fldCharType="separate"/>
+      </w:r>
+      <w:r>
+        <w:rPr>
+          <w:rFonts w:ascii="Arial" w:hAnsi="Arial" w:cs="Arial"/>
+          <w:sz w:val="24"/>
+          <w:szCs w:val="24"/>
+        </w:rPr>
+        <w:t xml:space="preserve">Figure </w:t>
+      </w:r>
+      <w:r>
+        <w:rPr>
+          <w:rFonts w:ascii="Arial" w:hAnsi="Arial" w:cs="Arial"/>
+          <w:noProof/>
+          <w:sz w:val="24"/>
+          <w:szCs w:val="24"/>
+        </w:rPr>
+        <w:t>4</w:t>
+      </w:r>
+      <w:r>
+        <w:rPr>
+          <w:rFonts w:ascii="Arial" w:hAnsi="Arial" w:cs="Arial"/>
+          <w:sz w:val="24"/>
+          <w:szCs w:val="24"/>
+          <w:lang w:val="en-GB"/>
+        </w:rPr>
+        <w:t>: Category Boxplot</w:t>
+      </w:r>
+      <w:r>
+        <w:rPr>
+          <w:rFonts w:ascii="Arial" w:hAnsi="Arial" w:cs="Arial"/>
+          <w:sz w:val="24"/>
+          <w:szCs w:val="24"/>
+          <w:lang w:val="en-GB"/>
+        </w:rPr>
+        <w:fldChar w:fldCharType="end"/>
+      </w:r>
+      <w:r>
+        <w:rPr>
+          <w:rFonts w:ascii="Arial" w:hAnsi="Arial" w:cs="Arial"/>
+          <w:sz w:val="24"/>
+          <w:szCs w:val="24"/>
+          <w:lang w:val="en-GB"/>
+        </w:rPr>
+        <w:t xml:space="preserve"> </w:t>
+      </w:r>
+      <w:r>
+        <w:rPr>
+          <w:rFonts w:ascii="Arial" w:hAnsi="Arial" w:cs="Arial"/>
+          <w:sz w:val="24"/>
+          <w:szCs w:val="24"/>
+          <w:lang w:val="en-GB"/>
+        </w:rPr>
+        <w:t xml:space="preserve">and </w:t>
+      </w:r>
+      <w:r>
+        <w:rPr>
+          <w:rFonts w:ascii="Arial" w:hAnsi="Arial" w:cs="Arial"/>
+          <w:sz w:val="24"/>
+          <w:szCs w:val="24"/>
+          <w:lang w:val="en-GB"/>
+        </w:rPr>
+        <w:fldChar w:fldCharType="begin"/>
+      </w:r>
+      <w:r>
+        <w:rPr>
+          <w:rFonts w:ascii="Arial" w:hAnsi="Arial" w:cs="Arial"/>
+          <w:sz w:val="24"/>
+          <w:szCs w:val="24"/>
+          <w:lang w:val="en-GB"/>
+        </w:rPr>
+        <w:instrText xml:space="preserve"> REF _Ref135294351 \h </w:instrText>
+      </w:r>
+      <w:r>
+        <w:rPr>
+          <w:rFonts w:ascii="Arial" w:hAnsi="Arial" w:cs="Arial"/>
+          <w:sz w:val="24"/>
+          <w:szCs w:val="24"/>
+          <w:lang w:val="en-GB"/>
+        </w:rPr>
+      </w:r>
+      <w:r>
+        <w:rPr>
+          <w:rFonts w:ascii="Arial" w:hAnsi="Arial" w:cs="Arial"/>
+          <w:sz w:val="24"/>
+          <w:szCs w:val="24"/>
+          <w:lang w:val="en-GB"/>
+        </w:rPr>
+        <w:instrText xml:space="preserve"> \* MERGEFORMAT </w:instrText>
+      </w:r>
+      <w:r>
+        <w:rPr>
+          <w:rFonts w:ascii="Arial" w:hAnsi="Arial" w:cs="Arial"/>
+          <w:sz w:val="24"/>
+          <w:szCs w:val="24"/>
+          <w:lang w:val="en-GB"/>
+        </w:rPr>
+        <w:fldChar w:fldCharType="separate"/>
+      </w:r>
+      <w:r>
+        <w:rPr>
+          <w:rFonts w:ascii="Arial" w:hAnsi="Arial" w:cs="Arial"/>
+          <w:sz w:val="24"/>
+          <w:szCs w:val="24"/>
+        </w:rPr>
+        <w:t xml:space="preserve">Figure </w:t>
+      </w:r>
+      <w:r>
+        <w:rPr>
+          <w:rFonts w:ascii="Arial" w:hAnsi="Arial" w:cs="Arial"/>
+          <w:noProof/>
+          <w:sz w:val="24"/>
+          <w:szCs w:val="24"/>
+        </w:rPr>
+        <w:t>5</w:t>
+      </w:r>
+      <w:r>
+        <w:rPr>
+          <w:rFonts w:ascii="Arial" w:hAnsi="Arial" w:cs="Arial"/>
+          <w:sz w:val="24"/>
+          <w:szCs w:val="24"/>
+          <w:lang w:val="en-GB"/>
+        </w:rPr>
+        <w:t>: Product Boxplot</w:t>
+      </w:r>
+      <w:r>
+        <w:rPr>
+          <w:rFonts w:ascii="Arial" w:hAnsi="Arial" w:cs="Arial"/>
+          <w:sz w:val="24"/>
+          <w:szCs w:val="24"/>
+          <w:lang w:val="en-GB"/>
+        </w:rPr>
+        <w:fldChar w:fldCharType="end"/>
+      </w:r>
+      <w:r>
+        <w:rPr>
+          <w:rFonts w:ascii="Arial" w:hAnsi="Arial" w:cs="Arial"/>
+          <w:sz w:val="24"/>
+          <w:szCs w:val="24"/>
+          <w:lang w:val="en-GB"/>
+        </w:rPr>
+        <w:t xml:space="preserve"> respectively</w:t>
+      </w:r>
+      <w:r>
+        <w:rPr>
+          <w:rFonts w:ascii="Arial" w:hAnsi="Arial" w:cs="Arial"/>
+          <w:sz w:val="24"/>
+          <w:szCs w:val="24"/>
+          <w:lang w:val="en-GB"/>
+        </w:rPr>
+        <w:t>.</w:t>
+      </w:r>
+    </w:p>
+    <w:p>
+      <w:pPr>
+        <w:keepNext/>
+      </w:pPr>
+      <w:r>
+        <w:rPr>
+          <w:rFonts w:ascii="Arial" w:hAnsi="Arial" w:cs="Arial"/>
+          <w:noProof/>
+          <w:sz w:val="24"/>
+          <w:szCs w:val="24"/>
+          <w:lang w:val="en-GB"/>
+        </w:rPr>
+        <w:drawing>
+          <wp:inline distT="0" distB="0" distL="0" distR="0" wp14:anchorId="6DB4600F" wp14:editId="14C94101">
+            <wp:extent cx="5731510" cy="2515870"/>
+            <wp:effectExtent l="0" t="0" r="2540" b="0"/>
+            <wp:docPr id="1268830631" name="Picture 3" descr="A picture containing line, diagram, plot, parallel&#10;&#10;Description automatically generated"/>
+            <wp:cNvGraphicFramePr>
+              <a:graphicFrameLocks xmlns:a="http://schemas.openxmlformats.org/drawingml/2006/main" noChangeAspect="1"/>
+            </wp:cNvGraphicFramePr>
+            <a:graphic xmlns:a="http://schemas.openxmlformats.org/drawingml/2006/main">
+              <a:graphicData uri="http://schemas.openxmlformats.org/drawingml/2006/picture">
+                <pic:pic xmlns:pic="http://schemas.openxmlformats.org/drawingml/2006/picture">
+                  <pic:nvPicPr>
+                    <pic:cNvPr id="1268830631" name="Picture 3" descr="A picture containing line, diagram, plot, parallel&#10;&#10;Description automatically generated"/>
+                    <pic:cNvPicPr/>
+                  </pic:nvPicPr>
+                  <pic:blipFill>
+                    <a:blip r:embed="rId14" cstate="print">
+                      <a:extLst>
+                        <a:ext uri="{28A0092B-C50C-407E-A947-70E740481C1C}">
+                          <a14:useLocalDpi xmlns:a14="http://schemas.microsoft.com/office/drawing/2010/main" val="0"/>
+                        </a:ext>
+                      </a:extLst>
+                    </a:blip>
+                    <a:stretch>
+                      <a:fillRect/>
+                    </a:stretch>
+                  </pic:blipFill>
+                  <pic:spPr>
+                    <a:xfrm>
+                      <a:off x="0" y="0"/>
+                      <a:ext cx="5731510" cy="2515870"/>
+                    </a:xfrm>
+                    <a:prstGeom prst="rect">
+                      <a:avLst/>
+                    </a:prstGeom>
+                  </pic:spPr>
+                </pic:pic>
+              </a:graphicData>
+            </a:graphic>
+          </wp:inline>
+        </w:drawing>
+      </w:r>
+    </w:p>
+    <w:p>
+      <w:pPr>
+        <w:pStyle w:val="Caption"/>
+        <w:jc w:val="center"/>
+        <w:rPr>
+          <w:lang w:val="en-GB"/>
+        </w:rPr>
+      </w:pPr>
+      <w:bookmarkStart w:id="31" w:name="_Ref135294336"/>
+      <w:r>
+        <w:t xml:space="preserve">Figure </w:t>
+      </w:r>
+      <w:fldSimple w:instr=" SEQ Figure \* ARABIC ">
+        <w:r>
+          <w:rPr>
+            <w:noProof/>
+          </w:rPr>
+          <w:t>4</w:t>
+        </w:r>
+      </w:fldSimple>
+      <w:r>
+        <w:rPr>
+          <w:lang w:val="en-GB"/>
+        </w:rPr>
+        <w:t>: Category Boxplot</w:t>
+      </w:r>
+      <w:bookmarkEnd w:id="31"/>
+    </w:p>
+    <w:p>
+      <w:pPr>
+        <w:rPr>
+          <w:lang w:val="en-GB"/>
+        </w:rPr>
+      </w:pPr>
+    </w:p>
+    <w:p>
+      <w:pPr>
+        <w:keepNext/>
+      </w:pPr>
+      <w:r>
+        <w:rPr>
+          <w:rFonts w:ascii="Arial" w:hAnsi="Arial" w:cs="Arial"/>
+          <w:noProof/>
+          <w:sz w:val="24"/>
+          <w:szCs w:val="24"/>
+          <w:lang w:val="en-GB"/>
+        </w:rPr>
+        <w:drawing>
+          <wp:inline distT="0" distB="0" distL="0" distR="0" wp14:anchorId="3AD153EC" wp14:editId="4CC4EE33">
+            <wp:extent cx="5731510" cy="2026285"/>
+            <wp:effectExtent l="0" t="0" r="2540" b="0"/>
+            <wp:docPr id="14239453" name="Picture 4" descr="A picture containing line, plot, screenshot, text&#10;&#10;Description automatically generated"/>
+            <wp:cNvGraphicFramePr>
+              <a:graphicFrameLocks xmlns:a="http://schemas.openxmlformats.org/drawingml/2006/main" noChangeAspect="1"/>
+            </wp:cNvGraphicFramePr>
+            <a:graphic xmlns:a="http://schemas.openxmlformats.org/drawingml/2006/main">
+              <a:graphicData uri="http://schemas.openxmlformats.org/drawingml/2006/picture">
+                <pic:pic xmlns:pic="http://schemas.openxmlformats.org/drawingml/2006/picture">
+                  <pic:nvPicPr>
+                    <pic:cNvPr id="14239453" name="Picture 4" descr="A picture containing line, plot, screenshot, text&#10;&#10;Description automatically generated"/>
+                    <pic:cNvPicPr/>
+                  </pic:nvPicPr>
+                  <pic:blipFill>
+                    <a:blip r:embed="rId15" cstate="print">
+                      <a:extLst>
+                        <a:ext uri="{28A0092B-C50C-407E-A947-70E740481C1C}">
+                          <a14:useLocalDpi xmlns:a14="http://schemas.microsoft.com/office/drawing/2010/main" val="0"/>
+                        </a:ext>
+                      </a:extLst>
+                    </a:blip>
+                    <a:stretch>
+                      <a:fillRect/>
+                    </a:stretch>
+                  </pic:blipFill>
+                  <pic:spPr>
+                    <a:xfrm>
+                      <a:off x="0" y="0"/>
+                      <a:ext cx="5731510" cy="2026285"/>
+                    </a:xfrm>
+                    <a:prstGeom prst="rect">
+                      <a:avLst/>
+                    </a:prstGeom>
+                  </pic:spPr>
+                </pic:pic>
+              </a:graphicData>
+            </a:graphic>
+          </wp:inline>
+        </w:drawing>
+      </w:r>
+    </w:p>
+    <w:p>
+      <w:pPr>
+        <w:pStyle w:val="Caption"/>
+        <w:jc w:val="center"/>
+        <w:rPr>
+          <w:lang w:val="en-GB"/>
+        </w:rPr>
+      </w:pPr>
+      <w:bookmarkStart w:id="32" w:name="_Ref135294351"/>
+      <w:r>
+        <w:t xml:space="preserve">Figure </w:t>
+      </w:r>
+      <w:fldSimple w:instr=" SEQ Figure \* ARABIC ">
+        <w:r>
+          <w:rPr>
+            <w:noProof/>
+          </w:rPr>
+          <w:t>5</w:t>
+        </w:r>
+      </w:fldSimple>
+      <w:r>
+        <w:rPr>
+          <w:lang w:val="en-GB"/>
+        </w:rPr>
+        <w:t>: Product Boxplot</w:t>
+      </w:r>
+      <w:bookmarkEnd w:id="32"/>
+    </w:p>
+    <w:p>
+      <w:pPr>
+        <w:rPr>
+          <w:lang w:val="en-GB"/>
+        </w:rPr>
+      </w:pPr>
+    </w:p>
+    <w:p>
+      <w:pPr>
+        <w:rPr>
+          <w:rFonts w:ascii="Arial" w:hAnsi="Arial" w:cs="Arial"/>
+          <w:sz w:val="24"/>
+          <w:szCs w:val="24"/>
+          <w:lang w:val="en-GB"/>
+        </w:rPr>
+      </w:pPr>
+      <w:r>
+        <w:rPr>
+          <w:rFonts w:ascii="Arial" w:hAnsi="Arial" w:cs="Arial"/>
+          <w:sz w:val="24"/>
+          <w:szCs w:val="24"/>
+          <w:lang w:val="en-GB"/>
+        </w:rPr>
+        <w:t>‘</w:t>
+      </w:r>
+      <w:r>
+        <w:rPr>
+          <w:rFonts w:ascii="Arial" w:hAnsi="Arial" w:cs="Arial"/>
+          <w:sz w:val="24"/>
+          <w:szCs w:val="24"/>
+          <w:lang w:val="en-GB"/>
+        </w:rPr>
+        <w:t>Injection 7</w:t>
+      </w:r>
+      <w:r>
+        <w:rPr>
+          <w:rFonts w:ascii="Arial" w:hAnsi="Arial" w:cs="Arial"/>
+          <w:sz w:val="24"/>
+          <w:szCs w:val="24"/>
+          <w:lang w:val="en-GB"/>
+        </w:rPr>
+        <w:t>’</w:t>
+      </w:r>
+      <w:r>
+        <w:rPr>
+          <w:rFonts w:ascii="Arial" w:hAnsi="Arial" w:cs="Arial"/>
+          <w:sz w:val="24"/>
+          <w:szCs w:val="24"/>
+          <w:lang w:val="en-GB"/>
+        </w:rPr>
+        <w:t xml:space="preserve"> made up 85% of the products sold as shown in </w:t>
+      </w:r>
+      <w:r>
+        <w:rPr>
+          <w:rFonts w:ascii="Arial" w:hAnsi="Arial" w:cs="Arial"/>
+          <w:sz w:val="24"/>
+          <w:szCs w:val="24"/>
+          <w:lang w:val="en-GB"/>
+        </w:rPr>
+        <w:t xml:space="preserve">the pie chart in </w:t>
+      </w:r>
+      <w:r>
+        <w:rPr>
+          <w:rFonts w:ascii="Arial" w:hAnsi="Arial" w:cs="Arial"/>
+          <w:sz w:val="24"/>
+          <w:szCs w:val="24"/>
+          <w:u w:val="single"/>
+          <w:lang w:val="en-GB"/>
+        </w:rPr>
+        <w:t>F</w:t>
+      </w:r>
+      <w:r>
+        <w:rPr>
+          <w:rFonts w:ascii="Arial" w:hAnsi="Arial" w:cs="Arial"/>
+          <w:sz w:val="24"/>
+          <w:szCs w:val="24"/>
+          <w:u w:val="single"/>
+          <w:lang w:val="en-GB"/>
+        </w:rPr>
+        <w:t xml:space="preserve">igure </w:t>
+      </w:r>
+      <w:r>
+        <w:rPr>
+          <w:rFonts w:ascii="Arial" w:hAnsi="Arial" w:cs="Arial"/>
+          <w:sz w:val="24"/>
+          <w:szCs w:val="24"/>
+          <w:u w:val="single"/>
+          <w:lang w:val="en-GB"/>
+        </w:rPr>
+        <w:t>6</w:t>
+      </w:r>
+      <w:r>
+        <w:rPr>
+          <w:rFonts w:ascii="Arial" w:hAnsi="Arial" w:cs="Arial"/>
+          <w:sz w:val="24"/>
+          <w:szCs w:val="24"/>
+          <w:lang w:val="en-GB"/>
+        </w:rPr>
+        <w:t>.</w:t>
+      </w:r>
+      <w:r>
+        <w:rPr>
+          <w:rFonts w:ascii="Arial" w:hAnsi="Arial" w:cs="Arial"/>
+          <w:sz w:val="24"/>
+          <w:szCs w:val="24"/>
+          <w:lang w:val="en-GB"/>
+        </w:rPr>
+        <w:t xml:space="preserve"> </w:t>
+      </w:r>
+      <w:r>
+        <w:rPr>
+          <w:rFonts w:ascii="Arial" w:hAnsi="Arial" w:cs="Arial"/>
+          <w:sz w:val="24"/>
+          <w:szCs w:val="24"/>
+          <w:lang w:val="en-GB"/>
+        </w:rPr>
+        <w:t xml:space="preserve">As shown in </w:t>
+      </w:r>
+      <w:r>
+        <w:rPr>
+          <w:rFonts w:ascii="Arial" w:hAnsi="Arial" w:cs="Arial"/>
+          <w:sz w:val="24"/>
+          <w:szCs w:val="24"/>
+          <w:u w:val="single"/>
+          <w:lang w:val="en-GB"/>
+        </w:rPr>
+        <w:t>Figure 7</w:t>
+      </w:r>
+      <w:r>
+        <w:rPr>
+          <w:rFonts w:ascii="Arial" w:hAnsi="Arial" w:cs="Arial"/>
+          <w:sz w:val="24"/>
+          <w:szCs w:val="24"/>
+          <w:lang w:val="en-GB"/>
+        </w:rPr>
+        <w:t xml:space="preserve">, </w:t>
+      </w:r>
+      <w:r>
+        <w:rPr>
+          <w:rFonts w:ascii="Arial" w:hAnsi="Arial" w:cs="Arial"/>
+          <w:sz w:val="24"/>
+          <w:szCs w:val="24"/>
+          <w:lang w:val="en-GB"/>
+        </w:rPr>
+        <w:t>‘Profilho’ made up 85% of the categories sold while ‘Dermafiller’ made up 8%</w:t>
+      </w:r>
+      <w:r>
+        <w:rPr>
+          <w:rFonts w:ascii="Arial" w:hAnsi="Arial" w:cs="Arial"/>
+          <w:sz w:val="24"/>
+          <w:szCs w:val="24"/>
+          <w:lang w:val="en-GB"/>
+        </w:rPr>
+        <w:t>.</w:t>
+      </w:r>
+      <w:r>
+        <w:rPr>
+          <w:rFonts w:ascii="Arial" w:hAnsi="Arial" w:cs="Arial"/>
+          <w:sz w:val="24"/>
+          <w:szCs w:val="24"/>
+          <w:lang w:val="en-GB"/>
+        </w:rPr>
+        <w:t xml:space="preserve"> </w:t>
+      </w:r>
+      <w:r>
+        <w:rPr>
+          <w:rFonts w:ascii="Arial" w:hAnsi="Arial" w:cs="Arial"/>
+          <w:sz w:val="24"/>
+          <w:szCs w:val="24"/>
+          <w:lang w:val="en-GB"/>
+        </w:rPr>
+        <w:t xml:space="preserve">As seen in </w:t>
+      </w:r>
+      <w:r>
+        <w:rPr>
+          <w:rFonts w:ascii="Arial" w:hAnsi="Arial" w:cs="Arial"/>
+          <w:sz w:val="24"/>
+          <w:szCs w:val="24"/>
+          <w:u w:val="single"/>
+          <w:lang w:val="en-GB"/>
+        </w:rPr>
+        <w:t xml:space="preserve">Figure </w:t>
+      </w:r>
+      <w:r>
+        <w:rPr>
+          <w:rFonts w:ascii="Arial" w:hAnsi="Arial" w:cs="Arial"/>
+          <w:sz w:val="24"/>
+          <w:szCs w:val="24"/>
+          <w:u w:val="single"/>
+          <w:lang w:val="en-GB"/>
+        </w:rPr>
+        <w:t>8</w:t>
+      </w:r>
+      <w:r>
+        <w:rPr>
+          <w:rFonts w:ascii="Arial" w:hAnsi="Arial" w:cs="Arial"/>
+          <w:sz w:val="24"/>
+          <w:szCs w:val="24"/>
+          <w:lang w:val="en-GB"/>
+        </w:rPr>
+        <w:t>,</w:t>
+      </w:r>
+      <w:r>
+        <w:rPr>
+          <w:rFonts w:ascii="Arial" w:hAnsi="Arial" w:cs="Arial"/>
+          <w:sz w:val="24"/>
+          <w:szCs w:val="24"/>
+          <w:lang w:val="en-GB"/>
+        </w:rPr>
+        <w:t xml:space="preserve"> </w:t>
+      </w:r>
+      <w:r>
+        <w:rPr>
+          <w:rFonts w:ascii="Arial" w:hAnsi="Arial" w:cs="Arial"/>
+          <w:sz w:val="24"/>
+          <w:szCs w:val="24"/>
+          <w:lang w:val="en-GB"/>
+        </w:rPr>
+        <w:t>20% of the sales were made in ‘London’ followed by 16% made in ‘</w:t>
+      </w:r>
+      <w:proofErr w:type="spellStart"/>
+      <w:r>
+        <w:rPr>
+          <w:rFonts w:ascii="Arial" w:hAnsi="Arial" w:cs="Arial"/>
+          <w:sz w:val="24"/>
+          <w:szCs w:val="24"/>
+          <w:lang w:val="en-GB"/>
+        </w:rPr>
+        <w:t>NorthEast</w:t>
+      </w:r>
+      <w:proofErr w:type="spellEnd"/>
+      <w:r>
+        <w:rPr>
+          <w:rFonts w:ascii="Arial" w:hAnsi="Arial" w:cs="Arial"/>
+          <w:sz w:val="24"/>
+          <w:szCs w:val="24"/>
+          <w:lang w:val="en-GB"/>
+        </w:rPr>
+        <w:t>, Midlands’.</w:t>
+      </w:r>
+    </w:p>
+    <w:p>
+      <w:pPr>
+        <w:rPr>
+          <w:rFonts w:ascii="Arial" w:hAnsi="Arial" w:cs="Arial"/>
+          <w:sz w:val="24"/>
+          <w:szCs w:val="24"/>
+          <w:lang w:val="en-GB"/>
+        </w:rPr>
+      </w:pPr>
+      <w:r>
+        <w:rPr>
+          <w:rFonts w:ascii="Arial" w:hAnsi="Arial" w:cs="Arial"/>
+          <w:sz w:val="24"/>
+          <w:szCs w:val="24"/>
+          <w:lang w:val="en-GB"/>
+        </w:rPr>
+        <w:t xml:space="preserve">The trend of the sales data was plotted against a time graph as seen in </w:t>
+      </w:r>
+      <w:r>
+        <w:rPr>
+          <w:rFonts w:ascii="Arial" w:hAnsi="Arial" w:cs="Arial"/>
+          <w:sz w:val="24"/>
+          <w:szCs w:val="24"/>
+          <w:u w:val="single"/>
+          <w:lang w:val="en-GB"/>
+        </w:rPr>
+        <w:t xml:space="preserve">Figure </w:t>
+      </w:r>
+      <w:r>
+        <w:rPr>
+          <w:rFonts w:ascii="Arial" w:hAnsi="Arial" w:cs="Arial"/>
+          <w:sz w:val="24"/>
+          <w:szCs w:val="24"/>
+          <w:u w:val="single"/>
+          <w:lang w:val="en-GB"/>
+        </w:rPr>
+        <w:t>9</w:t>
+      </w:r>
+      <w:r>
+        <w:rPr>
+          <w:rFonts w:ascii="Arial" w:hAnsi="Arial" w:cs="Arial"/>
+          <w:sz w:val="24"/>
+          <w:szCs w:val="24"/>
+          <w:lang w:val="en-GB"/>
+        </w:rPr>
+        <w:t>.</w:t>
+      </w:r>
+      <w:r>
+        <w:rPr>
+          <w:rFonts w:ascii="Arial" w:hAnsi="Arial" w:cs="Arial"/>
+          <w:sz w:val="24"/>
+          <w:szCs w:val="24"/>
+          <w:lang w:val="en-GB"/>
+        </w:rPr>
+        <w:t xml:space="preserve"> While this shows that the sales were increasing and growing by time, it also shows very sharp drop in sales during specific times in 2020 and 2021</w:t>
+      </w:r>
+      <w:r>
+        <w:rPr>
+          <w:rFonts w:ascii="Arial" w:hAnsi="Arial" w:cs="Arial"/>
+          <w:sz w:val="24"/>
+          <w:szCs w:val="24"/>
+          <w:lang w:val="en-GB"/>
+        </w:rPr>
+        <w:t xml:space="preserve"> which hints that sales were affected by extraordinary events.</w:t>
+      </w:r>
+    </w:p>
+    <w:p>
+      <w:pPr>
+        <w:rPr>
+          <w:rFonts w:ascii="Arial" w:hAnsi="Arial" w:cs="Arial"/>
+          <w:sz w:val="24"/>
+          <w:szCs w:val="24"/>
+          <w:lang w:val="en-GB"/>
+        </w:rPr>
+      </w:pPr>
+      <w:r>
+        <w:rPr>
+          <w:rFonts w:ascii="Arial" w:hAnsi="Arial" w:cs="Arial"/>
+          <w:sz w:val="24"/>
+          <w:szCs w:val="24"/>
+          <w:lang w:val="en-GB"/>
+        </w:rPr>
+        <w:t xml:space="preserve">Seasonality was also plotted against a time graph while also highlighting the different months and years of the sales. </w:t>
+      </w:r>
+      <w:r>
+        <w:rPr>
+          <w:rFonts w:ascii="Arial" w:hAnsi="Arial" w:cs="Arial"/>
+          <w:sz w:val="24"/>
+          <w:szCs w:val="24"/>
+          <w:lang w:val="en-GB"/>
+        </w:rPr>
+        <w:t>From th</w:t>
+      </w:r>
+      <w:r>
+        <w:rPr>
+          <w:rFonts w:ascii="Arial" w:hAnsi="Arial" w:cs="Arial"/>
+          <w:sz w:val="24"/>
+          <w:szCs w:val="24"/>
+          <w:lang w:val="en-GB"/>
+        </w:rPr>
+        <w:t>e</w:t>
+      </w:r>
+      <w:r>
+        <w:rPr>
+          <w:rFonts w:ascii="Arial" w:hAnsi="Arial" w:cs="Arial"/>
+          <w:sz w:val="24"/>
+          <w:szCs w:val="24"/>
+          <w:lang w:val="en-GB"/>
+        </w:rPr>
+        <w:t xml:space="preserve"> visual </w:t>
+      </w:r>
+      <w:r>
+        <w:rPr>
+          <w:rFonts w:ascii="Arial" w:hAnsi="Arial" w:cs="Arial"/>
+          <w:sz w:val="24"/>
+          <w:szCs w:val="24"/>
+          <w:lang w:val="en-GB"/>
+        </w:rPr>
+        <w:t xml:space="preserve">shown in </w:t>
+      </w:r>
+      <w:r>
+        <w:rPr>
+          <w:rFonts w:ascii="Arial" w:hAnsi="Arial" w:cs="Arial"/>
+          <w:sz w:val="24"/>
+          <w:szCs w:val="24"/>
+          <w:u w:val="single"/>
+          <w:lang w:val="en-GB"/>
+        </w:rPr>
+        <w:t xml:space="preserve">Figure </w:t>
+      </w:r>
+      <w:r>
+        <w:rPr>
+          <w:rFonts w:ascii="Arial" w:hAnsi="Arial" w:cs="Arial"/>
+          <w:sz w:val="24"/>
+          <w:szCs w:val="24"/>
+          <w:u w:val="single"/>
+          <w:lang w:val="en-GB"/>
+        </w:rPr>
+        <w:t>10</w:t>
+      </w:r>
+      <w:r>
+        <w:rPr>
+          <w:rFonts w:ascii="Arial" w:hAnsi="Arial" w:cs="Arial"/>
+          <w:sz w:val="24"/>
+          <w:szCs w:val="24"/>
+          <w:lang w:val="en-GB"/>
+        </w:rPr>
+        <w:t xml:space="preserve">, </w:t>
+      </w:r>
+      <w:r>
+        <w:rPr>
+          <w:rFonts w:ascii="Arial" w:hAnsi="Arial" w:cs="Arial"/>
+          <w:sz w:val="24"/>
+          <w:szCs w:val="24"/>
+          <w:lang w:val="en-GB"/>
+        </w:rPr>
+        <w:t xml:space="preserve">we can conclude </w:t>
+      </w:r>
+      <w:r>
+        <w:rPr>
+          <w:rFonts w:ascii="Arial" w:hAnsi="Arial" w:cs="Arial"/>
+          <w:sz w:val="24"/>
+          <w:szCs w:val="24"/>
+          <w:lang w:val="en-GB"/>
+        </w:rPr>
+        <w:lastRenderedPageBreak/>
+        <w:t>that November seemed to have the highest number of sales as opposed to the month of April.</w:t>
+      </w:r>
+    </w:p>
+    <w:p>
+      <w:pPr>
+        <w:rPr>
+          <w:rFonts w:ascii="Arial" w:hAnsi="Arial" w:cs="Arial"/>
+          <w:sz w:val="24"/>
+          <w:szCs w:val="24"/>
+          <w:lang w:val="en-GB"/>
+        </w:rPr>
+      </w:pPr>
       <w:r>
         <w:rPr>
           <w:rFonts w:ascii="Arial" w:hAnsi="Arial" w:cs="Arial"/>
@@ -14037,6 +14928,16 @@
         </w:rPr>
         <w:t xml:space="preserve"> this sales data.</w:t>
       </w:r>
+    </w:p>
+    <w:p>
+      <w:pPr>
+        <w:rPr>
+          <w:rFonts w:ascii="Arial" w:hAnsi="Arial" w:cs="Arial"/>
+          <w:sz w:val="24"/>
+          <w:szCs w:val="24"/>
+          <w:lang w:val="en-GB"/>
+        </w:rPr>
+      </w:pPr>
     </w:p>
     <w:p>
       <w:pPr>
@@ -14055,14 +14956,14 @@
           <w:lang w:val="en-GB"/>
         </w:rPr>
       </w:pPr>
-      <w:bookmarkStart w:id="28" w:name="_Toc135245492"/>
+      <w:bookmarkStart w:id="33" w:name="_Toc135294492"/>
       <w:r>
         <w:rPr>
           <w:lang w:val="en-GB"/>
         </w:rPr>
         <w:t>3.5 Data Preparation for Machine Learning</w:t>
       </w:r>
-      <w:bookmarkEnd w:id="28"/>
+      <w:bookmarkEnd w:id="33"/>
     </w:p>
     <w:p>
       <w:pPr>
@@ -14263,31 +15164,133 @@
           <w:lang w:val="en-GB"/>
         </w:rPr>
       </w:pPr>
-      <w:bookmarkStart w:id="29" w:name="_Toc135245493"/>
-      <w:r>
-        <w:rPr>
-          <w:lang w:val="en-GB"/>
-        </w:rPr>
-        <w:lastRenderedPageBreak/>
+      <w:bookmarkStart w:id="34" w:name="_Toc135294493"/>
+      <w:r>
+        <w:rPr>
+          <w:lang w:val="en-GB"/>
+        </w:rPr>
         <w:t>3.6 Training of Models</w:t>
       </w:r>
-      <w:bookmarkEnd w:id="29"/>
+      <w:bookmarkEnd w:id="34"/>
     </w:p>
     <w:p>
       <w:pPr>
-        <w:pStyle w:val="Heading2"/>
         <w:rPr>
           <w:lang w:val="en-GB"/>
         </w:rPr>
       </w:pPr>
-      <w:bookmarkStart w:id="30" w:name="_Toc135245494"/>
-      <w:r>
-        <w:rPr>
-          <w:lang w:val="en-GB"/>
-        </w:rPr>
-        <w:t>3.7 Data Testing</w:t>
-      </w:r>
-      <w:bookmarkEnd w:id="30"/>
+      <w:r>
+        <w:rPr>
+          <w:lang w:val="en-GB"/>
+        </w:rPr>
+        <w:t>Random split</w:t>
+      </w:r>
+    </w:p>
+    <w:p>
+      <w:pPr>
+        <w:rPr>
+          <w:lang w:val="en-GB"/>
+        </w:rPr>
+      </w:pPr>
+      <w:r>
+        <w:rPr>
+          <w:lang w:val="en-GB"/>
+        </w:rPr>
+        <w:t>Time period to be predicted (4 times)</w:t>
+      </w:r>
+    </w:p>
+    <w:p>
+      <w:pPr>
+        <w:rPr>
+          <w:lang w:val="en-GB"/>
+        </w:rPr>
+      </w:pPr>
+      <w:r>
+        <w:rPr>
+          <w:lang w:val="en-GB"/>
+        </w:rPr>
+        <w:t xml:space="preserve">Split by categories </w:t>
+      </w:r>
+      <w:proofErr w:type="gramStart"/>
+      <w:r>
+        <w:rPr>
+          <w:lang w:val="en-GB"/>
+        </w:rPr>
+        <w:t>results</w:t>
+      </w:r>
+      <w:proofErr w:type="gramEnd"/>
+      <w:r>
+        <w:rPr>
+          <w:lang w:val="en-GB"/>
+        </w:rPr>
+        <w:t xml:space="preserve"> </w:t>
+      </w:r>
+    </w:p>
+    <w:p>
+      <w:pPr>
+        <w:rPr>
+          <w:lang w:val="en-GB"/>
+        </w:rPr>
+      </w:pPr>
+      <w:r>
+        <w:rPr>
+          <w:lang w:val="en-GB"/>
+        </w:rPr>
+        <w:t xml:space="preserve">Last </w:t>
+      </w:r>
+      <w:proofErr w:type="spellStart"/>
+      <w:r>
+        <w:rPr>
+          <w:lang w:val="en-GB"/>
+        </w:rPr>
+        <w:t>years</w:t>
+      </w:r>
+      <w:proofErr w:type="spellEnd"/>
+      <w:r>
+        <w:rPr>
+          <w:lang w:val="en-GB"/>
+        </w:rPr>
+        <w:t xml:space="preserve"> 6 * 3</w:t>
+      </w:r>
+    </w:p>
+    <w:p>
+      <w:pPr>
+        <w:rPr>
+          <w:lang w:val="en-GB"/>
+        </w:rPr>
+      </w:pPr>
+      <w:r>
+        <w:rPr>
+          <w:lang w:val="en-GB"/>
+        </w:rPr>
+        <w:t>Covid 6*3</w:t>
+      </w:r>
+    </w:p>
+    <w:p>
+      <w:pPr>
+        <w:rPr>
+          <w:lang w:val="en-GB"/>
+        </w:rPr>
+      </w:pPr>
+      <w:r>
+        <w:rPr>
+          <w:lang w:val="en-GB"/>
+        </w:rPr>
+        <w:t>Summer 6*3</w:t>
+      </w:r>
+    </w:p>
+    <w:p>
+      <w:pPr>
+        <w:rPr>
+          <w:lang w:val="en-GB"/>
+        </w:rPr>
+      </w:pPr>
+      <w:r>
+        <w:rPr>
+          <w:lang w:val="en-GB"/>
+        </w:rPr>
+        <w:t>Winter 6*3</w:t>
+      </w:r>
     </w:p>
     <w:p>
       <w:pPr>
@@ -14488,25 +15491,7 @@
           <w:szCs w:val="24"/>
           <w:lang w:val="en-GB"/>
         </w:rPr>
-        <w:t xml:space="preserve"> </w:t>
-      </w:r>
-      <w:r>
-        <w:rPr>
-          <w:rFonts w:ascii="Arial" w:hAnsi="Arial" w:cs="Arial"/>
-          <w:sz w:val="24"/>
-          <w:szCs w:val="24"/>
-          <w:lang w:val="en-GB"/>
-        </w:rPr>
-        <w:t xml:space="preserve">At the end of each experiment, the RMSE was calculated together with an ‘Actual vs Predicted Sales Data’ matrix to evaluate how the test performed. </w:t>
-      </w:r>
-      <w:r>
-        <w:rPr>
-          <w:rFonts w:ascii="Arial" w:hAnsi="Arial" w:cs="Arial"/>
-          <w:sz w:val="24"/>
-          <w:szCs w:val="24"/>
-          <w:lang w:val="en-GB"/>
-        </w:rPr>
-        <w:t xml:space="preserve">The first test </w:t>
+        <w:t xml:space="preserve"> The first test </w:t>
       </w:r>
       <w:r>
         <w:rPr>
@@ -14608,14 +15593,63 @@
           <w:lang w:val="en-GB"/>
         </w:rPr>
       </w:pPr>
-      <w:bookmarkStart w:id="31" w:name="_Toc135245495"/>
-      <w:r>
-        <w:rPr>
-          <w:lang w:val="en-GB"/>
-        </w:rPr>
-        <w:t>3.8 Evaluation</w:t>
-      </w:r>
-      <w:bookmarkEnd w:id="31"/>
+      <w:bookmarkStart w:id="35" w:name="_Toc135294494"/>
+      <w:r>
+        <w:rPr>
+          <w:lang w:val="en-GB"/>
+        </w:rPr>
+        <w:t>3.</w:t>
+      </w:r>
+      <w:r>
+        <w:rPr>
+          <w:lang w:val="en-GB"/>
+        </w:rPr>
+        <w:t>7</w:t>
+      </w:r>
+      <w:r>
+        <w:rPr>
+          <w:lang w:val="en-GB"/>
+        </w:rPr>
+        <w:t xml:space="preserve"> </w:t>
+      </w:r>
+      <w:r>
+        <w:rPr>
+          <w:lang w:val="en-GB"/>
+        </w:rPr>
+        <w:t xml:space="preserve">Testing and </w:t>
+      </w:r>
+      <w:r>
+        <w:rPr>
+          <w:lang w:val="en-GB"/>
+        </w:rPr>
+        <w:t>Evaluation</w:t>
+      </w:r>
+      <w:bookmarkEnd w:id="35"/>
+    </w:p>
+    <w:p>
+      <w:pPr>
+        <w:rPr>
+          <w:lang w:val="en-GB"/>
+        </w:rPr>
+      </w:pPr>
+      <w:r>
+        <w:rPr>
+          <w:rFonts w:ascii="Arial" w:hAnsi="Arial" w:cs="Arial"/>
+          <w:sz w:val="24"/>
+          <w:szCs w:val="24"/>
+          <w:lang w:val="en-GB"/>
+        </w:rPr>
+        <w:t xml:space="preserve">Run all models on test data. </w:t>
+      </w:r>
+      <w:r>
+        <w:rPr>
+          <w:rFonts w:ascii="Arial" w:hAnsi="Arial" w:cs="Arial"/>
+          <w:sz w:val="24"/>
+          <w:szCs w:val="24"/>
+          <w:lang w:val="en-GB"/>
+        </w:rPr>
+        <w:t>At the end of each experiment, the RMSE was calculated together with an ‘Actual vs Predicted Sales Data’ matrix to evaluate how the test performed.</w:t>
+      </w:r>
     </w:p>
     <w:p>
       <w:pPr>
@@ -14632,11 +15666,13 @@
           <w:color w:val="auto"/>
         </w:rPr>
       </w:pPr>
+      <w:bookmarkStart w:id="36" w:name="_Toc135294495"/>
       <w:r>
         <w:rPr>
           <w:rFonts w:ascii="Arial" w:hAnsi="Arial" w:cs="Arial"/>
           <w:color w:val="auto"/>
         </w:rPr>
+        <w:lastRenderedPageBreak/>
         <w:t xml:space="preserve">Chapter </w:t>
       </w:r>
       <w:r>
@@ -14670,6 +15706,7 @@
         </w:rPr>
         <w:t>n</w:t>
       </w:r>
+      <w:bookmarkEnd w:id="36"/>
     </w:p>
     <w:p>
       <w:pPr>
@@ -14679,6 +15716,7 @@
           <w:color w:val="auto"/>
         </w:rPr>
       </w:pPr>
+      <w:bookmarkStart w:id="37" w:name="_Toc135294496"/>
       <w:r>
         <w:rPr>
           <w:rFonts w:ascii="Arial" w:hAnsi="Arial" w:cs="Arial"/>
@@ -14721,6 +15759,7 @@
         </w:rPr>
         <w:t>Recommendations</w:t>
       </w:r>
+      <w:bookmarkEnd w:id="37"/>
     </w:p>
     <w:p>
       <w:pPr>
@@ -14736,7 +15775,7 @@
         </w:rPr>
       </w:pPr>
     </w:p>
-    <w:bookmarkStart w:id="32" w:name="_Toc135245496" w:displacedByCustomXml="next"/>
+    <w:bookmarkStart w:id="38" w:name="_Toc135294497" w:displacedByCustomXml="next"/>
     <w:sdt>
       <w:sdtPr>
         <w:rPr>
@@ -14767,7 +15806,7 @@
           <w:r>
             <w:t>Bibliography</w:t>
           </w:r>
-          <w:bookmarkEnd w:id="32"/>
+          <w:bookmarkEnd w:id="38"/>
         </w:p>
         <w:sdt>
           <w:sdtPr>
@@ -15362,7 +16401,6 @@
                         <w:noProof/>
                         <w:lang w:val="en-US"/>
                       </w:rPr>
-                      <w:lastRenderedPageBreak/>
                       <w:t xml:space="preserve">[10] </w:t>
                     </w:r>
                   </w:p>
@@ -15513,6 +16551,7 @@
                         <w:noProof/>
                         <w:lang w:val="en-US"/>
                       </w:rPr>
+                      <w:lastRenderedPageBreak/>
                       <w:t xml:space="preserve">[13] </w:t>
                     </w:r>
                   </w:p>
@@ -16177,7 +17216,6 @@
                         <w:noProof/>
                         <w:lang w:val="en-US"/>
                       </w:rPr>
-                      <w:lastRenderedPageBreak/>
                       <w:t xml:space="preserve">[25] </w:t>
                     </w:r>
                   </w:p>
@@ -17593,6 +18631,252 @@
 </file>
 
 <file path=customXml/item1.xml><?xml version="1.0" encoding="utf-8"?>
+<ct:contentTypeSchema xmlns:ct="http://schemas.microsoft.com/office/2006/metadata/contentType" xmlns:ma="http://schemas.microsoft.com/office/2006/metadata/properties/metaAttributes" ct:_="" ma:_="" ma:contentTypeName="Document" ma:contentTypeID="0x01010049D53B8A7CE478459166BBC4FEE8E9C9" ma:contentTypeVersion="14" ma:contentTypeDescription="Create a new document." ma:contentTypeScope="" ma:versionID="7eaa41e7aa986272e638e5eea0c5d46c">
+  <xsd:schema xmlns:xsd="http://www.w3.org/2001/XMLSchema" xmlns:xs="http://www.w3.org/2001/XMLSchema" xmlns:p="http://schemas.microsoft.com/office/2006/metadata/properties" xmlns:ns3="58e998bd-c728-4ba3-99ec-3da753e72c87" xmlns:ns4="e3fa681a-c6a2-434b-bd70-376089303cf2" targetNamespace="http://schemas.microsoft.com/office/2006/metadata/properties" ma:root="true" ma:fieldsID="b2c7967a74a9b5218fc0fb406cca55a5" ns3:_="" ns4:_="">
+    <xsd:import namespace="58e998bd-c728-4ba3-99ec-3da753e72c87"/>
+    <xsd:import namespace="e3fa681a-c6a2-434b-bd70-376089303cf2"/>
+    <xsd:element name="properties">
+      <xsd:complexType>
+        <xsd:sequence>
+          <xsd:element name="documentManagement">
+            <xsd:complexType>
+              <xsd:all>
+                <xsd:element ref="ns3:SharedWithUsers" minOccurs="0"/>
+                <xsd:element ref="ns3:SharedWithDetails" minOccurs="0"/>
+                <xsd:element ref="ns3:SharingHintHash" minOccurs="0"/>
+                <xsd:element ref="ns4:MediaServiceMetadata" minOccurs="0"/>
+                <xsd:element ref="ns4:MediaServiceFastMetadata" minOccurs="0"/>
+                <xsd:element ref="ns4:MediaServiceDateTaken" minOccurs="0"/>
+                <xsd:element ref="ns4:MediaServiceAutoTags" minOccurs="0"/>
+                <xsd:element ref="ns4:MediaServiceOCR" minOccurs="0"/>
+                <xsd:element ref="ns4:MediaServiceGenerationTime" minOccurs="0"/>
+                <xsd:element ref="ns4:MediaServiceEventHashCode" minOccurs="0"/>
+                <xsd:element ref="ns4:MediaLengthInSeconds" minOccurs="0"/>
+                <xsd:element ref="ns4:MediaServiceAutoKeyPoints" minOccurs="0"/>
+                <xsd:element ref="ns4:MediaServiceKeyPoints" minOccurs="0"/>
+                <xsd:element ref="ns4:_activity" minOccurs="0"/>
+              </xsd:all>
+            </xsd:complexType>
+          </xsd:element>
+        </xsd:sequence>
+      </xsd:complexType>
+    </xsd:element>
+  </xsd:schema>
+  <xsd:schema xmlns:xsd="http://www.w3.org/2001/XMLSchema" xmlns:xs="http://www.w3.org/2001/XMLSchema" xmlns:dms="http://schemas.microsoft.com/office/2006/documentManagement/types" xmlns:pc="http://schemas.microsoft.com/office/infopath/2007/PartnerControls" targetNamespace="58e998bd-c728-4ba3-99ec-3da753e72c87" elementFormDefault="qualified">
+    <xsd:import namespace="http://schemas.microsoft.com/office/2006/documentManagement/types"/>
+    <xsd:import namespace="http://schemas.microsoft.com/office/infopath/2007/PartnerControls"/>
+    <xsd:element name="SharedWithUsers" ma:index="8" nillable="true" ma:displayName="Shared With" ma:internalName="SharedWithUsers" ma:readOnly="true">
+      <xsd:complexType>
+        <xsd:complexContent>
+          <xsd:extension base="dms:UserMulti">
+            <xsd:sequence>
+              <xsd:element name="UserInfo" minOccurs="0" maxOccurs="unbounded">
+                <xsd:complexType>
+                  <xsd:sequence>
+                    <xsd:element name="DisplayName" type="xsd:string" minOccurs="0"/>
+                    <xsd:element name="AccountId" type="dms:UserId" minOccurs="0" nillable="true"/>
+                    <xsd:element name="AccountType" type="xsd:string" minOccurs="0"/>
+                  </xsd:sequence>
+                </xsd:complexType>
+              </xsd:element>
+            </xsd:sequence>
+          </xsd:extension>
+        </xsd:complexContent>
+      </xsd:complexType>
+    </xsd:element>
+    <xsd:element name="SharedWithDetails" ma:index="9" nillable="true" ma:displayName="Shared With Details" ma:internalName="SharedWithDetails" ma:readOnly="true">
+      <xsd:simpleType>
+        <xsd:restriction base="dms:Note">
+          <xsd:maxLength value="255"/>
+        </xsd:restriction>
+      </xsd:simpleType>
+    </xsd:element>
+    <xsd:element name="SharingHintHash" ma:index="10" nillable="true" ma:displayName="Sharing Hint Hash" ma:hidden="true" ma:internalName="SharingHintHash" ma:readOnly="true">
+      <xsd:simpleType>
+        <xsd:restriction base="dms:Text"/>
+      </xsd:simpleType>
+    </xsd:element>
+  </xsd:schema>
+  <xsd:schema xmlns:xsd="http://www.w3.org/2001/XMLSchema" xmlns:xs="http://www.w3.org/2001/XMLSchema" xmlns:dms="http://schemas.microsoft.com/office/2006/documentManagement/types" xmlns:pc="http://schemas.microsoft.com/office/infopath/2007/PartnerControls" targetNamespace="e3fa681a-c6a2-434b-bd70-376089303cf2" elementFormDefault="qualified">
+    <xsd:import namespace="http://schemas.microsoft.com/office/2006/documentManagement/types"/>
+    <xsd:import namespace="http://schemas.microsoft.com/office/infopath/2007/PartnerControls"/>
+    <xsd:element name="MediaServiceMetadata" ma:index="11" nillable="true" ma:displayName="MediaServiceMetadata" ma:hidden="true" ma:internalName="MediaServiceMetadata" ma:readOnly="true">
+      <xsd:simpleType>
+        <xsd:restriction base="dms:Note"/>
+      </xsd:simpleType>
+    </xsd:element>
+    <xsd:element name="MediaServiceFastMetadata" ma:index="12" nillable="true" ma:displayName="MediaServiceFastMetadata" ma:hidden="true" ma:internalName="MediaServiceFastMetadata" ma:readOnly="true">
+      <xsd:simpleType>
+        <xsd:restriction base="dms:Note"/>
+      </xsd:simpleType>
+    </xsd:element>
+    <xsd:element name="MediaServiceDateTaken" ma:index="13" nillable="true" ma:displayName="MediaServiceDateTaken" ma:hidden="true" ma:internalName="MediaServiceDateTaken" ma:readOnly="true">
+      <xsd:simpleType>
+        <xsd:restriction base="dms:Text"/>
+      </xsd:simpleType>
+    </xsd:element>
+    <xsd:element name="MediaServiceAutoTags" ma:index="14" nillable="true" ma:displayName="Tags" ma:internalName="MediaServiceAutoTags" ma:readOnly="true">
+      <xsd:simpleType>
+        <xsd:restriction base="dms:Text"/>
+      </xsd:simpleType>
+    </xsd:element>
+    <xsd:element name="MediaServiceOCR" ma:index="15" nillable="true" ma:displayName="Extracted Text" ma:internalName="MediaServiceOCR" ma:readOnly="true">
+      <xsd:simpleType>
+        <xsd:restriction base="dms:Note">
+          <xsd:maxLength value="255"/>
+        </xsd:restriction>
+      </xsd:simpleType>
+    </xsd:element>
+    <xsd:element name="MediaServiceGenerationTime" ma:index="16" nillable="true" ma:displayName="MediaServiceGenerationTime" ma:hidden="true" ma:internalName="MediaServiceGenerationTime" ma:readOnly="true">
+      <xsd:simpleType>
+        <xsd:restriction base="dms:Text"/>
+      </xsd:simpleType>
+    </xsd:element>
+    <xsd:element name="MediaServiceEventHashCode" ma:index="17" nillable="true" ma:displayName="MediaServiceEventHashCode" ma:hidden="true" ma:internalName="MediaServiceEventHashCode" ma:readOnly="true">
+      <xsd:simpleType>
+        <xsd:restriction base="dms:Text"/>
+      </xsd:simpleType>
+    </xsd:element>
+    <xsd:element name="MediaLengthInSeconds" ma:index="18" nillable="true" ma:displayName="Length (seconds)" ma:internalName="MediaLengthInSeconds" ma:readOnly="true">
+      <xsd:simpleType>
+        <xsd:restriction base="dms:Unknown"/>
+      </xsd:simpleType>
+    </xsd:element>
+    <xsd:element name="MediaServiceAutoKeyPoints" ma:index="19" nillable="true" ma:displayName="MediaServiceAutoKeyPoints" ma:hidden="true" ma:internalName="MediaServiceAutoKeyPoints" ma:readOnly="true">
+      <xsd:simpleType>
+        <xsd:restriction base="dms:Note"/>
+      </xsd:simpleType>
+    </xsd:element>
+    <xsd:element name="MediaServiceKeyPoints" ma:index="20" nillable="true" ma:displayName="KeyPoints" ma:internalName="MediaServiceKeyPoints" ma:readOnly="true">
+      <xsd:simpleType>
+        <xsd:restriction base="dms:Note">
+          <xsd:maxLength value="255"/>
+        </xsd:restriction>
+      </xsd:simpleType>
+    </xsd:element>
+    <xsd:element name="_activity" ma:index="21" nillable="true" ma:displayName="_activity" ma:hidden="true" ma:internalName="_activity">
+      <xsd:simpleType>
+        <xsd:restriction base="dms:Note"/>
+      </xsd:simpleType>
+    </xsd:element>
+  </xsd:schema>
+  <xsd:schema xmlns="http://schemas.openxmlformats.org/package/2006/metadata/core-properties" xmlns:xsd="http://www.w3.org/2001/XMLSchema" xmlns:xsi="http://www.w3.org/2001/XMLSchema-instance" xmlns:dc="http://purl.org/dc/elements/1.1/" xmlns:dcterms="http://purl.org/dc/terms/" xmlns:odoc="http://schemas.microsoft.com/internal/obd" targetNamespace="http://schemas.openxmlformats.org/package/2006/metadata/core-properties" elementFormDefault="qualified" attributeFormDefault="unqualified" blockDefault="#all">
+    <xsd:import namespace="http://purl.org/dc/elements/1.1/" schemaLocation="http://dublincore.org/schemas/xmls/qdc/2003/04/02/dc.xsd"/>
+    <xsd:import namespace="http://purl.org/dc/terms/" schemaLocation="http://dublincore.org/schemas/xmls/qdc/2003/04/02/dcterms.xsd"/>
+    <xsd:element name="coreProperties" type="CT_coreProperties"/>
+    <xsd:complexType name="CT_coreProperties">
+      <xsd:all>
+        <xsd:element ref="dc:creator" minOccurs="0" maxOccurs="1"/>
+        <xsd:element ref="dcterms:created" minOccurs="0" maxOccurs="1"/>
+        <xsd:element ref="dc:identifier" minOccurs="0" maxOccurs="1"/>
+        <xsd:element name="contentType" minOccurs="0" maxOccurs="1" type="xsd:string" ma:index="0" ma:displayName="Content Type"/>
+        <xsd:element ref="dc:title" minOccurs="0" maxOccurs="1" ma:index="4" ma:displayName="Title"/>
+        <xsd:element ref="dc:subject" minOccurs="0" maxOccurs="1"/>
+        <xsd:element ref="dc:description" minOccurs="0" maxOccurs="1"/>
+        <xsd:element name="keywords" minOccurs="0" maxOccurs="1" type="xsd:string"/>
+        <xsd:element ref="dc:language" minOccurs="0" maxOccurs="1"/>
+        <xsd:element name="category" minOccurs="0" maxOccurs="1" type="xsd:string"/>
+        <xsd:element name="version" minOccurs="0" maxOccurs="1" type="xsd:string"/>
+        <xsd:element name="revision" minOccurs="0" maxOccurs="1" type="xsd:string">
+          <xsd:annotation>
+            <xsd:documentation>
+                        This value indicates the number of saves or revisions. The application is responsible for updating this value after each revision.
+                    </xsd:documentation>
+          </xsd:annotation>
+        </xsd:element>
+        <xsd:element name="lastModifiedBy" minOccurs="0" maxOccurs="1" type="xsd:string"/>
+        <xsd:element ref="dcterms:modified" minOccurs="0" maxOccurs="1"/>
+        <xsd:element name="contentStatus" minOccurs="0" maxOccurs="1" type="xsd:string"/>
+      </xsd:all>
+    </xsd:complexType>
+  </xsd:schema>
+  <xs:schema xmlns:pc="http://schemas.microsoft.com/office/infopath/2007/PartnerControls" xmlns:xs="http://www.w3.org/2001/XMLSchema" targetNamespace="http://schemas.microsoft.com/office/infopath/2007/PartnerControls" elementFormDefault="qualified" attributeFormDefault="unqualified">
+    <xs:element name="Person">
+      <xs:complexType>
+        <xs:sequence>
+          <xs:element ref="pc:DisplayName" minOccurs="0"/>
+          <xs:element ref="pc:AccountId" minOccurs="0"/>
+          <xs:element ref="pc:AccountType" minOccurs="0"/>
+        </xs:sequence>
+      </xs:complexType>
+    </xs:element>
+    <xs:element name="DisplayName" type="xs:string"/>
+    <xs:element name="AccountId" type="xs:string"/>
+    <xs:element name="AccountType" type="xs:string"/>
+    <xs:element name="BDCAssociatedEntity">
+      <xs:complexType>
+        <xs:sequence>
+          <xs:element ref="pc:BDCEntity" minOccurs="0" maxOccurs="unbounded"/>
+        </xs:sequence>
+        <xs:attribute ref="pc:EntityNamespace"/>
+        <xs:attribute ref="pc:EntityName"/>
+        <xs:attribute ref="pc:SystemInstanceName"/>
+        <xs:attribute ref="pc:AssociationName"/>
+      </xs:complexType>
+    </xs:element>
+    <xs:attribute name="EntityNamespace" type="xs:string"/>
+    <xs:attribute name="EntityName" type="xs:string"/>
+    <xs:attribute name="SystemInstanceName" type="xs:string"/>
+    <xs:attribute name="AssociationName" type="xs:string"/>
+    <xs:element name="BDCEntity">
+      <xs:complexType>
+        <xs:sequence>
+          <xs:element ref="pc:EntityDisplayName" minOccurs="0"/>
+          <xs:element ref="pc:EntityInstanceReference" minOccurs="0"/>
+          <xs:element ref="pc:EntityId1" minOccurs="0"/>
+          <xs:element ref="pc:EntityId2" minOccurs="0"/>
+          <xs:element ref="pc:EntityId3" minOccurs="0"/>
+          <xs:element ref="pc:EntityId4" minOccurs="0"/>
+          <xs:element ref="pc:EntityId5" minOccurs="0"/>
+        </xs:sequence>
+      </xs:complexType>
+    </xs:element>
+    <xs:element name="EntityDisplayName" type="xs:string"/>
+    <xs:element name="EntityInstanceReference" type="xs:string"/>
+    <xs:element name="EntityId1" type="xs:string"/>
+    <xs:element name="EntityId2" type="xs:string"/>
+    <xs:element name="EntityId3" type="xs:string"/>
+    <xs:element name="EntityId4" type="xs:string"/>
+    <xs:element name="EntityId5" type="xs:string"/>
+    <xs:element name="Terms">
+      <xs:complexType>
+        <xs:sequence>
+          <xs:element ref="pc:TermInfo" minOccurs="0" maxOccurs="unbounded"/>
+        </xs:sequence>
+      </xs:complexType>
+    </xs:element>
+    <xs:element name="TermInfo">
+      <xs:complexType>
+        <xs:sequence>
+          <xs:element ref="pc:TermName" minOccurs="0"/>
+          <xs:element ref="pc:TermId" minOccurs="0"/>
+        </xs:sequence>
+      </xs:complexType>
+    </xs:element>
+    <xs:element name="TermName" type="xs:string"/>
+    <xs:element name="TermId" type="xs:string"/>
+  </xs:schema>
+</ct:contentTypeSchema>
+</file>
+
+<file path=customXml/item2.xml><?xml version="1.0" encoding="utf-8"?>
+<?mso-contentType ?>
+<FormTemplates xmlns="http://schemas.microsoft.com/sharepoint/v3/contenttype/forms">
+  <Display>DocumentLibraryForm</Display>
+  <Edit>DocumentLibraryForm</Edit>
+  <New>DocumentLibraryForm</New>
+</FormTemplates>
+</file>
+
+<file path=customXml/item3.xml><?xml version="1.0" encoding="utf-8"?>
+<p:properties xmlns:p="http://schemas.microsoft.com/office/2006/metadata/properties" xmlns:xsi="http://www.w3.org/2001/XMLSchema-instance" xmlns:pc="http://schemas.microsoft.com/office/infopath/2007/PartnerControls">
+  <documentManagement>
+    <_activity xmlns="e3fa681a-c6a2-434b-bd70-376089303cf2" xsi:nil="true"/>
+  </documentManagement>
+</p:properties>
+</file>
+
+<file path=customXml/item4.xml><?xml version="1.0" encoding="utf-8"?>
 <b:Sources xmlns:b="http://schemas.openxmlformats.org/officeDocument/2006/bibliography" xmlns="http://schemas.openxmlformats.org/officeDocument/2006/bibliography" SelectedStyle="\IEEE2006OfficeOnline.xsl" StyleName="IEEE" Version="2006">
   <b:Source>
     <b:Tag>Giu17</b:Tag>
@@ -18348,279 +19632,7 @@
 </b:Sources>
 </file>
 
-<file path=customXml/item2.xml><?xml version="1.0" encoding="utf-8"?>
-<p:properties xmlns:p="http://schemas.microsoft.com/office/2006/metadata/properties" xmlns:xsi="http://www.w3.org/2001/XMLSchema-instance" xmlns:pc="http://schemas.microsoft.com/office/infopath/2007/PartnerControls">
-  <documentManagement>
-    <_activity xmlns="e3fa681a-c6a2-434b-bd70-376089303cf2" xsi:nil="true"/>
-  </documentManagement>
-</p:properties>
-</file>
-
-<file path=customXml/item3.xml><?xml version="1.0" encoding="utf-8"?>
-<?mso-contentType ?>
-<FormTemplates xmlns="http://schemas.microsoft.com/sharepoint/v3/contenttype/forms">
-  <Display>DocumentLibraryForm</Display>
-  <Edit>DocumentLibraryForm</Edit>
-  <New>DocumentLibraryForm</New>
-</FormTemplates>
-</file>
-
-<file path=customXml/item4.xml><?xml version="1.0" encoding="utf-8"?>
-<ct:contentTypeSchema xmlns:ct="http://schemas.microsoft.com/office/2006/metadata/contentType" xmlns:ma="http://schemas.microsoft.com/office/2006/metadata/properties/metaAttributes" ct:_="" ma:_="" ma:contentTypeName="Document" ma:contentTypeID="0x01010049D53B8A7CE478459166BBC4FEE8E9C9" ma:contentTypeVersion="14" ma:contentTypeDescription="Create a new document." ma:contentTypeScope="" ma:versionID="7eaa41e7aa986272e638e5eea0c5d46c">
-  <xsd:schema xmlns:xsd="http://www.w3.org/2001/XMLSchema" xmlns:xs="http://www.w3.org/2001/XMLSchema" xmlns:p="http://schemas.microsoft.com/office/2006/metadata/properties" xmlns:ns3="58e998bd-c728-4ba3-99ec-3da753e72c87" xmlns:ns4="e3fa681a-c6a2-434b-bd70-376089303cf2" targetNamespace="http://schemas.microsoft.com/office/2006/metadata/properties" ma:root="true" ma:fieldsID="b2c7967a74a9b5218fc0fb406cca55a5" ns3:_="" ns4:_="">
-    <xsd:import namespace="58e998bd-c728-4ba3-99ec-3da753e72c87"/>
-    <xsd:import namespace="e3fa681a-c6a2-434b-bd70-376089303cf2"/>
-    <xsd:element name="properties">
-      <xsd:complexType>
-        <xsd:sequence>
-          <xsd:element name="documentManagement">
-            <xsd:complexType>
-              <xsd:all>
-                <xsd:element ref="ns3:SharedWithUsers" minOccurs="0"/>
-                <xsd:element ref="ns3:SharedWithDetails" minOccurs="0"/>
-                <xsd:element ref="ns3:SharingHintHash" minOccurs="0"/>
-                <xsd:element ref="ns4:MediaServiceMetadata" minOccurs="0"/>
-                <xsd:element ref="ns4:MediaServiceFastMetadata" minOccurs="0"/>
-                <xsd:element ref="ns4:MediaServiceDateTaken" minOccurs="0"/>
-                <xsd:element ref="ns4:MediaServiceAutoTags" minOccurs="0"/>
-                <xsd:element ref="ns4:MediaServiceOCR" minOccurs="0"/>
-                <xsd:element ref="ns4:MediaServiceGenerationTime" minOccurs="0"/>
-                <xsd:element ref="ns4:MediaServiceEventHashCode" minOccurs="0"/>
-                <xsd:element ref="ns4:MediaLengthInSeconds" minOccurs="0"/>
-                <xsd:element ref="ns4:MediaServiceAutoKeyPoints" minOccurs="0"/>
-                <xsd:element ref="ns4:MediaServiceKeyPoints" minOccurs="0"/>
-                <xsd:element ref="ns4:_activity" minOccurs="0"/>
-              </xsd:all>
-            </xsd:complexType>
-          </xsd:element>
-        </xsd:sequence>
-      </xsd:complexType>
-    </xsd:element>
-  </xsd:schema>
-  <xsd:schema xmlns:xsd="http://www.w3.org/2001/XMLSchema" xmlns:xs="http://www.w3.org/2001/XMLSchema" xmlns:dms="http://schemas.microsoft.com/office/2006/documentManagement/types" xmlns:pc="http://schemas.microsoft.com/office/infopath/2007/PartnerControls" targetNamespace="58e998bd-c728-4ba3-99ec-3da753e72c87" elementFormDefault="qualified">
-    <xsd:import namespace="http://schemas.microsoft.com/office/2006/documentManagement/types"/>
-    <xsd:import namespace="http://schemas.microsoft.com/office/infopath/2007/PartnerControls"/>
-    <xsd:element name="SharedWithUsers" ma:index="8" nillable="true" ma:displayName="Shared With" ma:internalName="SharedWithUsers" ma:readOnly="true">
-      <xsd:complexType>
-        <xsd:complexContent>
-          <xsd:extension base="dms:UserMulti">
-            <xsd:sequence>
-              <xsd:element name="UserInfo" minOccurs="0" maxOccurs="unbounded">
-                <xsd:complexType>
-                  <xsd:sequence>
-                    <xsd:element name="DisplayName" type="xsd:string" minOccurs="0"/>
-                    <xsd:element name="AccountId" type="dms:UserId" minOccurs="0" nillable="true"/>
-                    <xsd:element name="AccountType" type="xsd:string" minOccurs="0"/>
-                  </xsd:sequence>
-                </xsd:complexType>
-              </xsd:element>
-            </xsd:sequence>
-          </xsd:extension>
-        </xsd:complexContent>
-      </xsd:complexType>
-    </xsd:element>
-    <xsd:element name="SharedWithDetails" ma:index="9" nillable="true" ma:displayName="Shared With Details" ma:internalName="SharedWithDetails" ma:readOnly="true">
-      <xsd:simpleType>
-        <xsd:restriction base="dms:Note">
-          <xsd:maxLength value="255"/>
-        </xsd:restriction>
-      </xsd:simpleType>
-    </xsd:element>
-    <xsd:element name="SharingHintHash" ma:index="10" nillable="true" ma:displayName="Sharing Hint Hash" ma:hidden="true" ma:internalName="SharingHintHash" ma:readOnly="true">
-      <xsd:simpleType>
-        <xsd:restriction base="dms:Text"/>
-      </xsd:simpleType>
-    </xsd:element>
-  </xsd:schema>
-  <xsd:schema xmlns:xsd="http://www.w3.org/2001/XMLSchema" xmlns:xs="http://www.w3.org/2001/XMLSchema" xmlns:dms="http://schemas.microsoft.com/office/2006/documentManagement/types" xmlns:pc="http://schemas.microsoft.com/office/infopath/2007/PartnerControls" targetNamespace="e3fa681a-c6a2-434b-bd70-376089303cf2" elementFormDefault="qualified">
-    <xsd:import namespace="http://schemas.microsoft.com/office/2006/documentManagement/types"/>
-    <xsd:import namespace="http://schemas.microsoft.com/office/infopath/2007/PartnerControls"/>
-    <xsd:element name="MediaServiceMetadata" ma:index="11" nillable="true" ma:displayName="MediaServiceMetadata" ma:hidden="true" ma:internalName="MediaServiceMetadata" ma:readOnly="true">
-      <xsd:simpleType>
-        <xsd:restriction base="dms:Note"/>
-      </xsd:simpleType>
-    </xsd:element>
-    <xsd:element name="MediaServiceFastMetadata" ma:index="12" nillable="true" ma:displayName="MediaServiceFastMetadata" ma:hidden="true" ma:internalName="MediaServiceFastMetadata" ma:readOnly="true">
-      <xsd:simpleType>
-        <xsd:restriction base="dms:Note"/>
-      </xsd:simpleType>
-    </xsd:element>
-    <xsd:element name="MediaServiceDateTaken" ma:index="13" nillable="true" ma:displayName="MediaServiceDateTaken" ma:hidden="true" ma:internalName="MediaServiceDateTaken" ma:readOnly="true">
-      <xsd:simpleType>
-        <xsd:restriction base="dms:Text"/>
-      </xsd:simpleType>
-    </xsd:element>
-    <xsd:element name="MediaServiceAutoTags" ma:index="14" nillable="true" ma:displayName="Tags" ma:internalName="MediaServiceAutoTags" ma:readOnly="true">
-      <xsd:simpleType>
-        <xsd:restriction base="dms:Text"/>
-      </xsd:simpleType>
-    </xsd:element>
-    <xsd:element name="MediaServiceOCR" ma:index="15" nillable="true" ma:displayName="Extracted Text" ma:internalName="MediaServiceOCR" ma:readOnly="true">
-      <xsd:simpleType>
-        <xsd:restriction base="dms:Note">
-          <xsd:maxLength value="255"/>
-        </xsd:restriction>
-      </xsd:simpleType>
-    </xsd:element>
-    <xsd:element name="MediaServiceGenerationTime" ma:index="16" nillable="true" ma:displayName="MediaServiceGenerationTime" ma:hidden="true" ma:internalName="MediaServiceGenerationTime" ma:readOnly="true">
-      <xsd:simpleType>
-        <xsd:restriction base="dms:Text"/>
-      </xsd:simpleType>
-    </xsd:element>
-    <xsd:element name="MediaServiceEventHashCode" ma:index="17" nillable="true" ma:displayName="MediaServiceEventHashCode" ma:hidden="true" ma:internalName="MediaServiceEventHashCode" ma:readOnly="true">
-      <xsd:simpleType>
-        <xsd:restriction base="dms:Text"/>
-      </xsd:simpleType>
-    </xsd:element>
-    <xsd:element name="MediaLengthInSeconds" ma:index="18" nillable="true" ma:displayName="Length (seconds)" ma:internalName="MediaLengthInSeconds" ma:readOnly="true">
-      <xsd:simpleType>
-        <xsd:restriction base="dms:Unknown"/>
-      </xsd:simpleType>
-    </xsd:element>
-    <xsd:element name="MediaServiceAutoKeyPoints" ma:index="19" nillable="true" ma:displayName="MediaServiceAutoKeyPoints" ma:hidden="true" ma:internalName="MediaServiceAutoKeyPoints" ma:readOnly="true">
-      <xsd:simpleType>
-        <xsd:restriction base="dms:Note"/>
-      </xsd:simpleType>
-    </xsd:element>
-    <xsd:element name="MediaServiceKeyPoints" ma:index="20" nillable="true" ma:displayName="KeyPoints" ma:internalName="MediaServiceKeyPoints" ma:readOnly="true">
-      <xsd:simpleType>
-        <xsd:restriction base="dms:Note">
-          <xsd:maxLength value="255"/>
-        </xsd:restriction>
-      </xsd:simpleType>
-    </xsd:element>
-    <xsd:element name="_activity" ma:index="21" nillable="true" ma:displayName="_activity" ma:hidden="true" ma:internalName="_activity">
-      <xsd:simpleType>
-        <xsd:restriction base="dms:Note"/>
-      </xsd:simpleType>
-    </xsd:element>
-  </xsd:schema>
-  <xsd:schema xmlns="http://schemas.openxmlformats.org/package/2006/metadata/core-properties" xmlns:xsd="http://www.w3.org/2001/XMLSchema" xmlns:xsi="http://www.w3.org/2001/XMLSchema-instance" xmlns:dc="http://purl.org/dc/elements/1.1/" xmlns:dcterms="http://purl.org/dc/terms/" xmlns:odoc="http://schemas.microsoft.com/internal/obd" targetNamespace="http://schemas.openxmlformats.org/package/2006/metadata/core-properties" elementFormDefault="qualified" attributeFormDefault="unqualified" blockDefault="#all">
-    <xsd:import namespace="http://purl.org/dc/elements/1.1/" schemaLocation="http://dublincore.org/schemas/xmls/qdc/2003/04/02/dc.xsd"/>
-    <xsd:import namespace="http://purl.org/dc/terms/" schemaLocation="http://dublincore.org/schemas/xmls/qdc/2003/04/02/dcterms.xsd"/>
-    <xsd:element name="coreProperties" type="CT_coreProperties"/>
-    <xsd:complexType name="CT_coreProperties">
-      <xsd:all>
-        <xsd:element ref="dc:creator" minOccurs="0" maxOccurs="1"/>
-        <xsd:element ref="dcterms:created" minOccurs="0" maxOccurs="1"/>
-        <xsd:element ref="dc:identifier" minOccurs="0" maxOccurs="1"/>
-        <xsd:element name="contentType" minOccurs="0" maxOccurs="1" type="xsd:string" ma:index="0" ma:displayName="Content Type"/>
-        <xsd:element ref="dc:title" minOccurs="0" maxOccurs="1" ma:index="4" ma:displayName="Title"/>
-        <xsd:element ref="dc:subject" minOccurs="0" maxOccurs="1"/>
-        <xsd:element ref="dc:description" minOccurs="0" maxOccurs="1"/>
-        <xsd:element name="keywords" minOccurs="0" maxOccurs="1" type="xsd:string"/>
-        <xsd:element ref="dc:language" minOccurs="0" maxOccurs="1"/>
-        <xsd:element name="category" minOccurs="0" maxOccurs="1" type="xsd:string"/>
-        <xsd:element name="version" minOccurs="0" maxOccurs="1" type="xsd:string"/>
-        <xsd:element name="revision" minOccurs="0" maxOccurs="1" type="xsd:string">
-          <xsd:annotation>
-            <xsd:documentation>
-                        This value indicates the number of saves or revisions. The application is responsible for updating this value after each revision.
-                    </xsd:documentation>
-          </xsd:annotation>
-        </xsd:element>
-        <xsd:element name="lastModifiedBy" minOccurs="0" maxOccurs="1" type="xsd:string"/>
-        <xsd:element ref="dcterms:modified" minOccurs="0" maxOccurs="1"/>
-        <xsd:element name="contentStatus" minOccurs="0" maxOccurs="1" type="xsd:string"/>
-      </xsd:all>
-    </xsd:complexType>
-  </xsd:schema>
-  <xs:schema xmlns:pc="http://schemas.microsoft.com/office/infopath/2007/PartnerControls" xmlns:xs="http://www.w3.org/2001/XMLSchema" targetNamespace="http://schemas.microsoft.com/office/infopath/2007/PartnerControls" elementFormDefault="qualified" attributeFormDefault="unqualified">
-    <xs:element name="Person">
-      <xs:complexType>
-        <xs:sequence>
-          <xs:element ref="pc:DisplayName" minOccurs="0"/>
-          <xs:element ref="pc:AccountId" minOccurs="0"/>
-          <xs:element ref="pc:AccountType" minOccurs="0"/>
-        </xs:sequence>
-      </xs:complexType>
-    </xs:element>
-    <xs:element name="DisplayName" type="xs:string"/>
-    <xs:element name="AccountId" type="xs:string"/>
-    <xs:element name="AccountType" type="xs:string"/>
-    <xs:element name="BDCAssociatedEntity">
-      <xs:complexType>
-        <xs:sequence>
-          <xs:element ref="pc:BDCEntity" minOccurs="0" maxOccurs="unbounded"/>
-        </xs:sequence>
-        <xs:attribute ref="pc:EntityNamespace"/>
-        <xs:attribute ref="pc:EntityName"/>
-        <xs:attribute ref="pc:SystemInstanceName"/>
-        <xs:attribute ref="pc:AssociationName"/>
-      </xs:complexType>
-    </xs:element>
-    <xs:attribute name="EntityNamespace" type="xs:string"/>
-    <xs:attribute name="EntityName" type="xs:string"/>
-    <xs:attribute name="SystemInstanceName" type="xs:string"/>
-    <xs:attribute name="AssociationName" type="xs:string"/>
-    <xs:element name="BDCEntity">
-      <xs:complexType>
-        <xs:sequence>
-          <xs:element ref="pc:EntityDisplayName" minOccurs="0"/>
-          <xs:element ref="pc:EntityInstanceReference" minOccurs="0"/>
-          <xs:element ref="pc:EntityId1" minOccurs="0"/>
-          <xs:element ref="pc:EntityId2" minOccurs="0"/>
-          <xs:element ref="pc:EntityId3" minOccurs="0"/>
-          <xs:element ref="pc:EntityId4" minOccurs="0"/>
-          <xs:element ref="pc:EntityId5" minOccurs="0"/>
-        </xs:sequence>
-      </xs:complexType>
-    </xs:element>
-    <xs:element name="EntityDisplayName" type="xs:string"/>
-    <xs:element name="EntityInstanceReference" type="xs:string"/>
-    <xs:element name="EntityId1" type="xs:string"/>
-    <xs:element name="EntityId2" type="xs:string"/>
-    <xs:element name="EntityId3" type="xs:string"/>
-    <xs:element name="EntityId4" type="xs:string"/>
-    <xs:element name="EntityId5" type="xs:string"/>
-    <xs:element name="Terms">
-      <xs:complexType>
-        <xs:sequence>
-          <xs:element ref="pc:TermInfo" minOccurs="0" maxOccurs="unbounded"/>
-        </xs:sequence>
-      </xs:complexType>
-    </xs:element>
-    <xs:element name="TermInfo">
-      <xs:complexType>
-        <xs:sequence>
-          <xs:element ref="pc:TermName" minOccurs="0"/>
-          <xs:element ref="pc:TermId" minOccurs="0"/>
-        </xs:sequence>
-      </xs:complexType>
-    </xs:element>
-    <xs:element name="TermName" type="xs:string"/>
-    <xs:element name="TermId" type="xs:string"/>
-  </xs:schema>
-</ct:contentTypeSchema>
-</file>
-
 <file path=customXml/itemProps1.xml><?xml version="1.0" encoding="utf-8"?>
-<ds:datastoreItem xmlns:ds="http://schemas.openxmlformats.org/officeDocument/2006/customXml" ds:itemID="{29478102-72A9-4160-A348-192B0AFFD367}">
-  <ds:schemaRefs>
-    <ds:schemaRef ds:uri="http://schemas.openxmlformats.org/officeDocument/2006/bibliography"/>
-  </ds:schemaRefs>
-</ds:datastoreItem>
-</file>
-
-<file path=customXml/itemProps2.xml><?xml version="1.0" encoding="utf-8"?>
-<ds:datastoreItem xmlns:ds="http://schemas.openxmlformats.org/officeDocument/2006/customXml" ds:itemID="{38F948BD-1E5E-4B2D-A2BD-018C7C708189}">
-  <ds:schemaRefs>
-    <ds:schemaRef ds:uri="http://schemas.microsoft.com/office/2006/metadata/properties"/>
-    <ds:schemaRef ds:uri="http://schemas.microsoft.com/office/infopath/2007/PartnerControls"/>
-    <ds:schemaRef ds:uri="e3fa681a-c6a2-434b-bd70-376089303cf2"/>
-  </ds:schemaRefs>
-</ds:datastoreItem>
-</file>
-
-<file path=customXml/itemProps3.xml><?xml version="1.0" encoding="utf-8"?>
-<ds:datastoreItem xmlns:ds="http://schemas.openxmlformats.org/officeDocument/2006/customXml" ds:itemID="{C92CB12F-10FB-40CB-B5DB-197F55357125}">
-  <ds:schemaRefs>
-    <ds:schemaRef ds:uri="http://schemas.microsoft.com/sharepoint/v3/contenttype/forms"/>
-  </ds:schemaRefs>
-</ds:datastoreItem>
-</file>
-
-<file path=customXml/itemProps4.xml><?xml version="1.0" encoding="utf-8"?>
 <ds:datastoreItem xmlns:ds="http://schemas.openxmlformats.org/officeDocument/2006/customXml" ds:itemID="{24818331-DF05-47C4-AC17-F1C5C3254A78}">
   <ds:schemaRefs>
     <ds:schemaRef ds:uri="http://schemas.microsoft.com/office/2006/metadata/contentType"/>
@@ -18637,4 +19649,30 @@
     <ds:schemaRef ds:uri="http://schemas.microsoft.com/internal/obd"/>
   </ds:schemaRefs>
 </ds:datastoreItem>
+</file>
+
+<file path=customXml/itemProps2.xml><?xml version="1.0" encoding="utf-8"?>
+<ds:datastoreItem xmlns:ds="http://schemas.openxmlformats.org/officeDocument/2006/customXml" ds:itemID="{C92CB12F-10FB-40CB-B5DB-197F55357125}">
+  <ds:schemaRefs>
+    <ds:schemaRef ds:uri="http://schemas.microsoft.com/sharepoint/v3/contenttype/forms"/>
+  </ds:schemaRefs>
+</ds:datastoreItem>
+</file>
+
+<file path=customXml/itemProps3.xml><?xml version="1.0" encoding="utf-8"?>
+<ds:datastoreItem xmlns:ds="http://schemas.openxmlformats.org/officeDocument/2006/customXml" ds:itemID="{38F948BD-1E5E-4B2D-A2BD-018C7C708189}">
+  <ds:schemaRefs>
+    <ds:schemaRef ds:uri="http://schemas.microsoft.com/office/2006/metadata/properties"/>
+    <ds:schemaRef ds:uri="http://schemas.microsoft.com/office/infopath/2007/PartnerControls"/>
+    <ds:schemaRef ds:uri="e3fa681a-c6a2-434b-bd70-376089303cf2"/>
+  </ds:schemaRefs>
+</ds:datastoreItem>
+</file>
+
+<file path=customXml/itemProps4.xml><?xml version="1.0" encoding="utf-8"?>
+<ds:datastoreItem xmlns:ds="http://schemas.openxmlformats.org/officeDocument/2006/customXml" ds:itemID="{29478102-72A9-4160-A348-192B0AFFD367}">
+  <ds:schemaRefs>
+    <ds:schemaRef ds:uri="http://schemas.openxmlformats.org/officeDocument/2006/bibliography"/>
+  </ds:schemaRefs>
+</ds:datastoreItem>
 </file>
</xml_diff>

<commit_message>
Updated Code and results
</commit_message>
<xml_diff>
--- a/Documents/Literature Review.docx
+++ b/Documents/Literature Review.docx
@@ -2669,19 +2669,8 @@
           <w:szCs w:val="24"/>
           <w:lang w:val="en-US"/>
         </w:rPr>
-        <w:t xml:space="preserve">Forecasting is the process of making predictions </w:t>
-      </w:r>
-      <w:del w:id="6" w:author="Alan Gatt" w:date="2023-05-25T10:39:00Z">
-        <w:r>
-          <w:rPr>
-            <w:rFonts w:ascii="Arial" w:hAnsi="Arial" w:cs="Arial"/>
-            <w:sz w:val="24"/>
-            <w:szCs w:val="24"/>
-            <w:lang w:val="en-US"/>
-          </w:rPr>
-          <w:delText xml:space="preserve">of the future </w:delText>
-        </w:r>
-      </w:del>
+        <w:t xml:space="preserve">Forecasting is the process of making predictions based on past and </w:t>
+      </w:r>
       <w:r>
         <w:rPr>
           <w:rFonts w:ascii="Arial" w:hAnsi="Arial" w:cs="Arial"/>
@@ -2689,39 +2678,8 @@
           <w:szCs w:val="24"/>
           <w:lang w:val="en-US"/>
         </w:rPr>
-        <w:t xml:space="preserve">based on past and </w:t>
-      </w:r>
-      <w:del w:id="7" w:author="Alan Gatt" w:date="2023-05-25T10:39:00Z">
-        <w:r>
-          <w:rPr>
-            <w:rFonts w:ascii="Arial" w:hAnsi="Arial" w:cs="Arial"/>
-            <w:sz w:val="24"/>
-            <w:szCs w:val="24"/>
-            <w:lang w:val="en-US"/>
-          </w:rPr>
-          <w:delText xml:space="preserve">present </w:delText>
-        </w:r>
-      </w:del>
-      <w:ins w:id="8" w:author="Alan Gatt" w:date="2023-05-25T10:39:00Z">
-        <w:r>
-          <w:rPr>
-            <w:rFonts w:ascii="Arial" w:hAnsi="Arial" w:cs="Arial"/>
-            <w:sz w:val="24"/>
-            <w:szCs w:val="24"/>
-            <w:lang w:val="en-US"/>
-          </w:rPr>
-          <w:t>current</w:t>
-        </w:r>
-        <w:r>
-          <w:rPr>
-            <w:rFonts w:ascii="Arial" w:hAnsi="Arial" w:cs="Arial"/>
-            <w:sz w:val="24"/>
-            <w:szCs w:val="24"/>
-            <w:lang w:val="en-US"/>
-          </w:rPr>
-          <w:t xml:space="preserve"> </w:t>
-        </w:r>
-      </w:ins>
+        <w:t>current</w:t>
+      </w:r>
       <w:r>
         <w:rPr>
           <w:rFonts w:ascii="Arial" w:hAnsi="Arial" w:cs="Arial"/>
@@ -2729,30 +2687,17 @@
           <w:szCs w:val="24"/>
           <w:lang w:val="en-US"/>
         </w:rPr>
+        <w:t xml:space="preserve"> </w:t>
+      </w:r>
+      <w:r>
+        <w:rPr>
+          <w:rFonts w:ascii="Arial" w:hAnsi="Arial" w:cs="Arial"/>
+          <w:sz w:val="24"/>
+          <w:szCs w:val="24"/>
+          <w:lang w:val="en-US"/>
+        </w:rPr>
         <w:t xml:space="preserve">data. </w:t>
       </w:r>
-      <w:del w:id="9" w:author="Alan Gatt" w:date="2023-05-25T10:39:00Z">
-        <w:r>
-          <w:rPr>
-            <w:rFonts w:ascii="Arial" w:hAnsi="Arial" w:cs="Arial"/>
-            <w:sz w:val="24"/>
-            <w:szCs w:val="24"/>
-            <w:lang w:val="en-US"/>
-          </w:rPr>
-          <w:delText>This function</w:delText>
-        </w:r>
-      </w:del>
-      <w:ins w:id="10" w:author="Alan Gatt" w:date="2023-05-25T10:39:00Z">
-        <w:r>
-          <w:rPr>
-            <w:rFonts w:ascii="Arial" w:hAnsi="Arial" w:cs="Arial"/>
-            <w:sz w:val="24"/>
-            <w:szCs w:val="24"/>
-            <w:lang w:val="en-US"/>
-          </w:rPr>
-          <w:t>Forecasting</w:t>
-        </w:r>
-      </w:ins>
       <w:r>
         <w:rPr>
           <w:rFonts w:ascii="Arial" w:hAnsi="Arial" w:cs="Arial"/>
@@ -2760,50 +2705,17 @@
           <w:szCs w:val="24"/>
           <w:lang w:val="en-US"/>
         </w:rPr>
+        <w:t>Forecasting</w:t>
+      </w:r>
+      <w:r>
+        <w:rPr>
+          <w:rFonts w:ascii="Arial" w:hAnsi="Arial" w:cs="Arial"/>
+          <w:sz w:val="24"/>
+          <w:szCs w:val="24"/>
+          <w:lang w:val="en-US"/>
+        </w:rPr>
         <w:t xml:space="preserve"> is used by industries and </w:t>
       </w:r>
-      <w:ins w:id="11" w:author="Alan Gatt" w:date="2023-05-25T10:39:00Z">
-        <w:r>
-          <w:rPr>
-            <w:rFonts w:ascii="Arial" w:hAnsi="Arial" w:cs="Arial"/>
-            <w:sz w:val="24"/>
-            <w:szCs w:val="24"/>
-            <w:lang w:val="en-US"/>
-          </w:rPr>
-          <w:t>business entities, i</w:t>
-        </w:r>
-      </w:ins>
-      <w:ins w:id="12" w:author="Alan Gatt" w:date="2023-05-25T10:40:00Z">
-        <w:r>
-          <w:rPr>
-            <w:rFonts w:ascii="Arial" w:hAnsi="Arial" w:cs="Arial"/>
-            <w:sz w:val="24"/>
-            <w:szCs w:val="24"/>
-            <w:lang w:val="en-US"/>
-          </w:rPr>
-          <w:t>ncluding</w:t>
-        </w:r>
-      </w:ins>
-      <w:del w:id="13" w:author="Alan Gatt" w:date="2023-05-25T10:40:00Z">
-        <w:r>
-          <w:rPr>
-            <w:rFonts w:ascii="Arial" w:hAnsi="Arial" w:cs="Arial"/>
-            <w:sz w:val="24"/>
-            <w:szCs w:val="24"/>
-            <w:lang w:val="en-US"/>
-          </w:rPr>
-          <w:delText xml:space="preserve">brands </w:delText>
-        </w:r>
-        <w:r>
-          <w:rPr>
-            <w:rFonts w:ascii="Arial" w:hAnsi="Arial" w:cs="Arial"/>
-            <w:sz w:val="24"/>
-            <w:szCs w:val="24"/>
-            <w:lang w:val="en-US"/>
-          </w:rPr>
-          <w:delText>such as</w:delText>
-        </w:r>
-      </w:del>
       <w:r>
         <w:rPr>
           <w:rFonts w:ascii="Arial" w:hAnsi="Arial" w:cs="Arial"/>
@@ -2811,19 +2723,17 @@
           <w:szCs w:val="24"/>
           <w:lang w:val="en-US"/>
         </w:rPr>
+        <w:t>business entities, including</w:t>
+      </w:r>
+      <w:r>
+        <w:rPr>
+          <w:rFonts w:ascii="Arial" w:hAnsi="Arial" w:cs="Arial"/>
+          <w:sz w:val="24"/>
+          <w:szCs w:val="24"/>
+          <w:lang w:val="en-US"/>
+        </w:rPr>
         <w:t xml:space="preserve"> cosmeceuticals </w:t>
       </w:r>
-      <w:ins w:id="14" w:author="Alan Gatt" w:date="2023-05-25T10:40:00Z">
-        <w:r>
-          <w:rPr>
-            <w:rFonts w:ascii="Arial" w:hAnsi="Arial" w:cs="Arial"/>
-            <w:sz w:val="24"/>
-            <w:szCs w:val="24"/>
-            <w:lang w:val="en-US"/>
-          </w:rPr>
-          <w:t xml:space="preserve">companies </w:t>
-        </w:r>
-      </w:ins>
       <w:r>
         <w:rPr>
           <w:rFonts w:ascii="Arial" w:hAnsi="Arial" w:cs="Arial"/>
@@ -2831,30 +2741,17 @@
           <w:szCs w:val="24"/>
           <w:lang w:val="en-US"/>
         </w:rPr>
+        <w:t xml:space="preserve">companies </w:t>
+      </w:r>
+      <w:r>
+        <w:rPr>
+          <w:rFonts w:ascii="Arial" w:hAnsi="Arial" w:cs="Arial"/>
+          <w:sz w:val="24"/>
+          <w:szCs w:val="24"/>
+          <w:lang w:val="en-US"/>
+        </w:rPr>
         <w:t xml:space="preserve">to research the supply and demand for </w:t>
       </w:r>
-      <w:del w:id="15" w:author="Alan Gatt" w:date="2023-05-25T10:40:00Z">
-        <w:r>
-          <w:rPr>
-            <w:rFonts w:ascii="Arial" w:hAnsi="Arial" w:cs="Arial"/>
-            <w:sz w:val="24"/>
-            <w:szCs w:val="24"/>
-            <w:lang w:val="en-US"/>
-          </w:rPr>
-          <w:delText>a specific</w:delText>
-        </w:r>
-      </w:del>
-      <w:ins w:id="16" w:author="Alan Gatt" w:date="2023-05-25T10:40:00Z">
-        <w:r>
-          <w:rPr>
-            <w:rFonts w:ascii="Arial" w:hAnsi="Arial" w:cs="Arial"/>
-            <w:sz w:val="24"/>
-            <w:szCs w:val="24"/>
-            <w:lang w:val="en-US"/>
-          </w:rPr>
-          <w:t>their</w:t>
-        </w:r>
-      </w:ins>
       <w:r>
         <w:rPr>
           <w:rFonts w:ascii="Arial" w:hAnsi="Arial" w:cs="Arial"/>
@@ -2862,19 +2759,26 @@
           <w:szCs w:val="24"/>
           <w:lang w:val="en-US"/>
         </w:rPr>
+        <w:t>their</w:t>
+      </w:r>
+      <w:r>
+        <w:rPr>
+          <w:rFonts w:ascii="Arial" w:hAnsi="Arial" w:cs="Arial"/>
+          <w:sz w:val="24"/>
+          <w:szCs w:val="24"/>
+          <w:lang w:val="en-US"/>
+        </w:rPr>
         <w:t xml:space="preserve"> product</w:t>
       </w:r>
-      <w:ins w:id="17" w:author="Alan Gatt" w:date="2023-05-25T10:40:00Z">
-        <w:r>
-          <w:rPr>
-            <w:rFonts w:ascii="Arial" w:hAnsi="Arial" w:cs="Arial"/>
-            <w:sz w:val="24"/>
-            <w:szCs w:val="24"/>
-            <w:lang w:val="en-US"/>
-          </w:rPr>
-          <w:t>s</w:t>
-        </w:r>
-      </w:ins>
+      <w:r>
+        <w:rPr>
+          <w:rFonts w:ascii="Arial" w:hAnsi="Arial" w:cs="Arial"/>
+          <w:sz w:val="24"/>
+          <w:szCs w:val="24"/>
+          <w:lang w:val="en-US"/>
+        </w:rPr>
+        <w:t>s</w:t>
+      </w:r>
       <w:r>
         <w:rPr>
           <w:rFonts w:ascii="Arial" w:hAnsi="Arial" w:cs="Arial"/>
@@ -2920,7 +2824,7 @@
           <w:lang w:val="en-GB"/>
         </w:rPr>
       </w:pPr>
-      <w:bookmarkStart w:id="18" w:name="_Toc135745450"/>
+      <w:bookmarkStart w:id="6" w:name="_Toc135745450"/>
       <w:r>
         <w:rPr>
           <w:lang w:val="en-GB"/>
@@ -2951,7 +2855,7 @@
         </w:rPr>
         <w:t>:</w:t>
       </w:r>
-      <w:bookmarkEnd w:id="18"/>
+      <w:bookmarkEnd w:id="6"/>
     </w:p>
     <w:p>
       <w:pPr>
@@ -2969,24 +2873,25 @@
           <w:szCs w:val="24"/>
           <w:lang w:val="en-GB"/>
         </w:rPr>
-        <w:t xml:space="preserve">Forecasting entails making predictions about the </w:t>
-      </w:r>
-      <w:commentRangeStart w:id="19"/>
-      <w:r>
-        <w:rPr>
-          <w:rFonts w:ascii="Arial" w:hAnsi="Arial" w:cs="Arial"/>
-          <w:sz w:val="24"/>
-          <w:szCs w:val="24"/>
-          <w:lang w:val="en-GB"/>
-        </w:rPr>
-        <w:t>expected future sales revenues</w:t>
-      </w:r>
-      <w:commentRangeEnd w:id="19"/>
-      <w:r>
-        <w:rPr>
-          <w:rStyle w:val="CommentReference"/>
-        </w:rPr>
-        <w:commentReference w:id="19"/>
+        <w:t xml:space="preserve">Forecasting entails making predictions about the expected future </w:t>
+      </w:r>
+      <w:r>
+        <w:rPr>
+          <w:rFonts w:ascii="Arial" w:hAnsi="Arial" w:cs="Arial"/>
+          <w:sz w:val="24"/>
+          <w:szCs w:val="24"/>
+          <w:lang w:val="en-GB"/>
+        </w:rPr>
+        <w:t xml:space="preserve">demand and </w:t>
+      </w:r>
+      <w:r>
+        <w:rPr>
+          <w:rFonts w:ascii="Arial" w:hAnsi="Arial" w:cs="Arial"/>
+          <w:sz w:val="24"/>
+          <w:szCs w:val="24"/>
+          <w:lang w:val="en-GB"/>
+        </w:rPr>
+        <w:t>supplies</w:t>
       </w:r>
       <w:r>
         <w:rPr>
@@ -3036,7 +2941,7 @@
       <w:pPr>
         <w:pStyle w:val="Heading3"/>
       </w:pPr>
-      <w:bookmarkStart w:id="20" w:name="_Toc135745451"/>
+      <w:bookmarkStart w:id="7" w:name="_Toc135745451"/>
       <w:r>
         <w:rPr>
           <w:lang w:val="en-GB"/>
@@ -3073,7 +2978,7 @@
         </w:rPr>
         <w:t xml:space="preserve"> customer demand</w:t>
       </w:r>
-      <w:bookmarkEnd w:id="20"/>
+      <w:bookmarkEnd w:id="7"/>
     </w:p>
     <w:p>
       <w:pPr>
@@ -3093,47 +2998,43 @@
         </w:rPr>
         <w:t xml:space="preserve">In businesses, past sales information can be used to forecast the future sales for the </w:t>
       </w:r>
-      <w:del w:id="21" w:author="Alan Gatt" w:date="2023-05-25T10:41:00Z">
-        <w:r>
-          <w:rPr>
-            <w:rFonts w:ascii="Arial" w:hAnsi="Arial" w:cs="Arial"/>
-            <w:sz w:val="24"/>
-            <w:szCs w:val="24"/>
-            <w:lang w:val="en-GB"/>
-          </w:rPr>
-          <w:delText xml:space="preserve">upcoming </w:delText>
-        </w:r>
-      </w:del>
-      <w:ins w:id="22" w:author="Alan Gatt" w:date="2023-05-25T10:41:00Z">
-        <w:r>
-          <w:rPr>
-            <w:rFonts w:ascii="Arial" w:hAnsi="Arial" w:cs="Arial"/>
-            <w:sz w:val="24"/>
-            <w:szCs w:val="24"/>
-            <w:lang w:val="en-GB"/>
-          </w:rPr>
-          <w:t>immediate</w:t>
-        </w:r>
-        <w:r>
-          <w:rPr>
-            <w:rFonts w:ascii="Arial" w:hAnsi="Arial" w:cs="Arial"/>
-            <w:sz w:val="24"/>
-            <w:szCs w:val="24"/>
-            <w:lang w:val="en-GB"/>
-          </w:rPr>
-          <w:t xml:space="preserve"> </w:t>
-        </w:r>
-      </w:ins>
-      <w:r>
-        <w:rPr>
-          <w:rFonts w:ascii="Arial" w:hAnsi="Arial" w:cs="Arial"/>
-          <w:sz w:val="24"/>
-          <w:szCs w:val="24"/>
-          <w:lang w:val="en-GB"/>
-        </w:rPr>
-        <w:t xml:space="preserve">months. Forecasting in companies is used, so that the business can have a general grasp of the market demand and to help formulate a more suitable </w:t>
-      </w:r>
-      <w:commentRangeStart w:id="23"/>
+      <w:r>
+        <w:rPr>
+          <w:rFonts w:ascii="Arial" w:hAnsi="Arial" w:cs="Arial"/>
+          <w:sz w:val="24"/>
+          <w:szCs w:val="24"/>
+          <w:lang w:val="en-GB"/>
+        </w:rPr>
+        <w:t>immediate</w:t>
+      </w:r>
+      <w:r>
+        <w:rPr>
+          <w:rFonts w:ascii="Arial" w:hAnsi="Arial" w:cs="Arial"/>
+          <w:sz w:val="24"/>
+          <w:szCs w:val="24"/>
+          <w:lang w:val="en-GB"/>
+        </w:rPr>
+        <w:t xml:space="preserve"> </w:t>
+      </w:r>
+      <w:r>
+        <w:rPr>
+          <w:rFonts w:ascii="Arial" w:hAnsi="Arial" w:cs="Arial"/>
+          <w:sz w:val="24"/>
+          <w:szCs w:val="24"/>
+          <w:lang w:val="en-GB"/>
+        </w:rPr>
+        <w:t xml:space="preserve">months. Forecasting </w:t>
+      </w:r>
+      <w:r>
+        <w:rPr>
+          <w:rFonts w:ascii="Arial" w:hAnsi="Arial" w:cs="Arial"/>
+          <w:sz w:val="24"/>
+          <w:szCs w:val="24"/>
+          <w:lang w:val="en-GB"/>
+        </w:rPr>
+        <w:t xml:space="preserve">in companies is used, so that the business can have a general grasp of the market demand and to help formulate a more suitable </w:t>
+      </w:r>
+      <w:commentRangeStart w:id="8"/>
       <w:r>
         <w:rPr>
           <w:rFonts w:ascii="Arial" w:hAnsi="Arial" w:cs="Arial"/>
@@ -3143,12 +3044,12 @@
         </w:rPr>
         <w:t xml:space="preserve">marketing </w:t>
       </w:r>
-      <w:commentRangeEnd w:id="23"/>
+      <w:commentRangeEnd w:id="8"/>
       <w:r>
         <w:rPr>
           <w:rStyle w:val="CommentReference"/>
         </w:rPr>
-        <w:commentReference w:id="23"/>
+        <w:commentReference w:id="8"/>
       </w:r>
       <w:r>
         <w:rPr>
@@ -3246,7 +3147,7 @@
           <w:lang w:val="en-GB"/>
         </w:rPr>
       </w:pPr>
-      <w:bookmarkStart w:id="24" w:name="_Toc135745452"/>
+      <w:bookmarkStart w:id="9" w:name="_Toc135745452"/>
       <w:r>
         <w:rPr>
           <w:lang w:val="en-GB"/>
@@ -3259,7 +3160,7 @@
         </w:rPr>
         <w:t>Aesthetics products supply and demand</w:t>
       </w:r>
-      <w:bookmarkEnd w:id="24"/>
+      <w:bookmarkEnd w:id="9"/>
     </w:p>
     <w:p>
       <w:pPr>
@@ -3302,7 +3203,15 @@
           <w:sz w:val="24"/>
           <w:szCs w:val="24"/>
         </w:rPr>
-        <w:t xml:space="preserve"> to describe a product that has measurable biological </w:t>
+        <w:t xml:space="preserve"> to describe a product that has measurable </w:t>
+      </w:r>
+      <w:r>
+        <w:rPr>
+          <w:rFonts w:ascii="Arial" w:hAnsi="Arial" w:cs="Arial"/>
+          <w:sz w:val="24"/>
+          <w:szCs w:val="24"/>
+        </w:rPr>
+        <w:t xml:space="preserve">biological </w:t>
       </w:r>
       <w:r>
         <w:rPr>
@@ -3319,25 +3228,15 @@
           <w:sz w:val="24"/>
           <w:szCs w:val="24"/>
         </w:rPr>
-        <w:t xml:space="preserve"> in the skin, </w:t>
-      </w:r>
-      <w:del w:id="25" w:author="Alan Gatt" w:date="2023-05-25T10:42:00Z">
-        <w:r>
-          <w:rPr>
-            <w:rFonts w:ascii="Arial" w:hAnsi="Arial" w:cs="Arial"/>
-            <w:sz w:val="24"/>
-            <w:szCs w:val="24"/>
-          </w:rPr>
-          <w:delText>like a drug,</w:delText>
-        </w:r>
-      </w:del>
-      <w:r>
-        <w:rPr>
-          <w:rFonts w:ascii="Arial" w:hAnsi="Arial" w:cs="Arial"/>
-          <w:sz w:val="24"/>
-          <w:szCs w:val="24"/>
-        </w:rPr>
-        <w:t xml:space="preserve"> but is regulated as a cosmetic </w:t>
+        <w:t xml:space="preserve"> in the skin,  </w:t>
+      </w:r>
+      <w:r>
+        <w:rPr>
+          <w:rFonts w:ascii="Arial" w:hAnsi="Arial" w:cs="Arial"/>
+          <w:sz w:val="24"/>
+          <w:szCs w:val="24"/>
+        </w:rPr>
+        <w:t xml:space="preserve">but is regulated as a cosmetic since it </w:t>
       </w:r>
       <w:r>
         <w:rPr>
@@ -3346,28 +3245,17 @@
           <w:szCs w:val="24"/>
         </w:rPr>
         <w:lastRenderedPageBreak/>
-        <w:t>since it claims to affect appearance</w:t>
-      </w:r>
-      <w:r>
-        <w:rPr>
-          <w:rFonts w:ascii="Arial" w:hAnsi="Arial" w:cs="Arial"/>
-          <w:sz w:val="24"/>
-          <w:szCs w:val="24"/>
-          <w:lang w:val="en-GB"/>
-        </w:rPr>
-        <w:t xml:space="preserve">. These professional skin care products come in the form of sunscreen, antiaging creams, foundation, facemasks, derma fillers and more. Cosmeceuticals are the fastest growing segment of the personal care industry and their formulations have expanded from skin to body to hair and </w:t>
-      </w:r>
-      <w:proofErr w:type="gramStart"/>
-      <w:r>
-        <w:rPr>
-          <w:rFonts w:ascii="Arial" w:hAnsi="Arial" w:cs="Arial"/>
-          <w:sz w:val="24"/>
-          <w:szCs w:val="24"/>
-          <w:lang w:val="en-GB"/>
-        </w:rPr>
-        <w:t>a number of</w:t>
-      </w:r>
-      <w:proofErr w:type="gramEnd"/>
+        <w:t>claims to affect appearance</w:t>
+      </w:r>
+      <w:r>
+        <w:rPr>
+          <w:rFonts w:ascii="Arial" w:hAnsi="Arial" w:cs="Arial"/>
+          <w:sz w:val="24"/>
+          <w:szCs w:val="24"/>
+          <w:lang w:val="en-GB"/>
+        </w:rPr>
+        <w:t>. These professional skin care products come in the form of sunscreen, antiaging creams, foundation, facemasks, derma fillers and more. Cosmeceuticals are the fastest growing segment of the personal care industry and their formulations have expanded from skin to body to hair and a number of</w:t>
+      </w:r>
       <w:r>
         <w:rPr>
           <w:rFonts w:ascii="Arial" w:hAnsi="Arial" w:cs="Arial"/>
@@ -3376,23 +3264,6 @@
           <w:lang w:val="en-GB"/>
         </w:rPr>
         <w:t xml:space="preserve"> </w:t>
-      </w:r>
-      <w:commentRangeStart w:id="26"/>
-      <w:r>
-        <w:rPr>
-          <w:rFonts w:ascii="Arial" w:hAnsi="Arial" w:cs="Arial"/>
-          <w:sz w:val="24"/>
-          <w:szCs w:val="24"/>
-          <w:lang w:val="en-GB"/>
-        </w:rPr>
-        <w:t xml:space="preserve">tropical </w:t>
-      </w:r>
-      <w:commentRangeEnd w:id="26"/>
-      <w:r>
-        <w:rPr>
-          <w:rStyle w:val="CommentReference"/>
-        </w:rPr>
-        <w:commentReference w:id="26"/>
       </w:r>
       <w:r>
         <w:rPr>
@@ -3488,7 +3359,7 @@
           <w:lang w:val="en-GB"/>
         </w:rPr>
       </w:pPr>
-      <w:bookmarkStart w:id="27" w:name="_Toc135745453"/>
+      <w:bookmarkStart w:id="10" w:name="_Toc135745453"/>
       <w:r>
         <w:rPr>
           <w:lang w:val="en-GB"/>
@@ -3501,7 +3372,7 @@
         </w:rPr>
         <w:t xml:space="preserve"> Seasonality</w:t>
       </w:r>
-      <w:bookmarkEnd w:id="27"/>
+      <w:bookmarkEnd w:id="10"/>
     </w:p>
     <w:p>
       <w:pPr>
@@ -3588,78 +3459,34 @@
           <w:szCs w:val="24"/>
           <w:lang w:val="en-GB"/>
         </w:rPr>
-        <w:t xml:space="preserve">. In an industry, seasonality in sales is highly influenced by the different seasons of the year, holiday periods such as summer breaks or Christmas holidays, and other notable dates such as Mother’s Day, Father’s Day, or Valentine’s Day. When a forecast is predicted based on seasonality, the accuracy must be very high because if the forecast is inaccurate, this may cause major issues in marketing, production, investment, and expenses. If the marketing and advertisement is not scheduled in the correct seasonality, the targets will not be achieved and the money for campaigns would </w:t>
-      </w:r>
-      <w:del w:id="28" w:author="Alan Gatt" w:date="2023-05-25T10:43:00Z">
-        <w:r>
-          <w:rPr>
-            <w:rFonts w:ascii="Arial" w:hAnsi="Arial" w:cs="Arial"/>
-            <w:sz w:val="24"/>
-            <w:szCs w:val="24"/>
-            <w:lang w:val="en-GB"/>
-          </w:rPr>
-          <w:delText>be spent for nothing</w:delText>
-        </w:r>
-      </w:del>
-      <w:ins w:id="29" w:author="Alan Gatt" w:date="2023-05-25T10:43:00Z">
-        <w:r>
-          <w:rPr>
-            <w:rFonts w:ascii="Arial" w:hAnsi="Arial" w:cs="Arial"/>
-            <w:sz w:val="24"/>
-            <w:szCs w:val="24"/>
-            <w:lang w:val="en-GB"/>
-          </w:rPr>
-          <w:t>not have the desired effect</w:t>
-        </w:r>
-      </w:ins>
-      <w:r>
-        <w:rPr>
-          <w:rFonts w:ascii="Arial" w:hAnsi="Arial" w:cs="Arial"/>
-          <w:sz w:val="24"/>
-          <w:szCs w:val="24"/>
-          <w:lang w:val="en-GB"/>
-        </w:rPr>
-        <w:t xml:space="preserve">. Over production of products cause by incorrect seasonality can also be an issue as certain products have to be sold in a specific </w:t>
-      </w:r>
-      <w:proofErr w:type="gramStart"/>
-      <w:r>
-        <w:rPr>
-          <w:rFonts w:ascii="Arial" w:hAnsi="Arial" w:cs="Arial"/>
-          <w:sz w:val="24"/>
-          <w:szCs w:val="24"/>
-          <w:lang w:val="en-GB"/>
-        </w:rPr>
-        <w:t>period of time</w:t>
-      </w:r>
-      <w:proofErr w:type="gramEnd"/>
-      <w:r>
-        <w:rPr>
-          <w:rFonts w:ascii="Arial" w:hAnsi="Arial" w:cs="Arial"/>
-          <w:sz w:val="24"/>
-          <w:szCs w:val="24"/>
-          <w:lang w:val="en-GB"/>
-        </w:rPr>
-        <w:t xml:space="preserve">. If these products are not sold in this </w:t>
-      </w:r>
-      <w:proofErr w:type="gramStart"/>
-      <w:r>
-        <w:rPr>
-          <w:rFonts w:ascii="Arial" w:hAnsi="Arial" w:cs="Arial"/>
-          <w:sz w:val="24"/>
-          <w:szCs w:val="24"/>
-          <w:lang w:val="en-GB"/>
-        </w:rPr>
-        <w:t>period of time</w:t>
-      </w:r>
-      <w:proofErr w:type="gramEnd"/>
-      <w:r>
-        <w:rPr>
-          <w:rFonts w:ascii="Arial" w:hAnsi="Arial" w:cs="Arial"/>
-          <w:sz w:val="24"/>
-          <w:szCs w:val="24"/>
-          <w:lang w:val="en-GB"/>
-        </w:rPr>
-        <w:t>, they may have to be either thrown away or sold at a very cheap price that does not cover expenses.</w:t>
+        <w:t xml:space="preserve">. In an industry, seasonality in sales is highly influenced by the different seasons of the year, holiday periods such as summer breaks or Christmas holidays, and other notable dates such as Mother’s Day, Father’s Day, or Valentine’s Day. When a forecast is predicted based on seasonality, the accuracy must be very high because if the forecast is inaccurate, this may cause major issues in marketing, production, investment, and expenses. If the marketing and </w:t>
+      </w:r>
+      <w:r>
+        <w:rPr>
+          <w:rFonts w:ascii="Arial" w:hAnsi="Arial" w:cs="Arial"/>
+          <w:sz w:val="24"/>
+          <w:szCs w:val="24"/>
+          <w:lang w:val="en-GB"/>
+        </w:rPr>
+        <w:t xml:space="preserve">advertisement is not scheduled in the correct seasonality, the targets will not be achieved and the money for campaigns would </w:t>
+      </w:r>
+      <w:r>
+        <w:rPr>
+          <w:rFonts w:ascii="Arial" w:hAnsi="Arial" w:cs="Arial"/>
+          <w:sz w:val="24"/>
+          <w:szCs w:val="24"/>
+          <w:lang w:val="en-GB"/>
+        </w:rPr>
+        <w:t>not have the desired effect</w:t>
+      </w:r>
+      <w:r>
+        <w:rPr>
+          <w:rFonts w:ascii="Arial" w:hAnsi="Arial" w:cs="Arial"/>
+          <w:sz w:val="24"/>
+          <w:szCs w:val="24"/>
+          <w:lang w:val="en-GB"/>
+        </w:rPr>
+        <w:t>. Over production of products cause by incorrect seasonality can also be an issue as certain products have to be sold in a specific period of time. If these products are not sold in this period of time, they may have to be either thrown away or sold at a very cheap price that does not cover expenses.</w:t>
       </w:r>
     </w:p>
     <w:p>
@@ -3680,7 +3507,7 @@
           <w:lang w:val="en-GB"/>
         </w:rPr>
       </w:pPr>
-      <w:bookmarkStart w:id="30" w:name="_Toc135745454"/>
+      <w:bookmarkStart w:id="11" w:name="_Toc135745454"/>
       <w:r>
         <w:rPr>
           <w:lang w:val="en-GB"/>
@@ -3693,7 +3520,7 @@
         </w:rPr>
         <w:t xml:space="preserve"> Shelf life</w:t>
       </w:r>
-      <w:bookmarkEnd w:id="30"/>
+      <w:bookmarkEnd w:id="11"/>
       <w:r>
         <w:rPr>
           <w:lang w:val="en-GB"/>
@@ -3719,28 +3546,15 @@
         </w:rPr>
         <w:t xml:space="preserve">Once a product is produced, this product is labelled with an estimated shelf life. This shelf-life duration depends on the product itself which can be either a small number of days or it may still be good for </w:t>
       </w:r>
-      <w:del w:id="31" w:author="Alan Gatt" w:date="2023-05-25T10:43:00Z">
-        <w:r>
-          <w:rPr>
-            <w:rFonts w:ascii="Arial" w:hAnsi="Arial" w:cs="Arial"/>
-            <w:sz w:val="24"/>
-            <w:szCs w:val="24"/>
-            <w:lang w:val="en-GB"/>
-          </w:rPr>
-          <w:delText>a number of</w:delText>
-        </w:r>
-      </w:del>
-      <w:ins w:id="32" w:author="Alan Gatt" w:date="2023-05-25T10:43:00Z">
-        <w:r>
-          <w:rPr>
-            <w:rFonts w:ascii="Arial" w:hAnsi="Arial" w:cs="Arial"/>
-            <w:sz w:val="24"/>
-            <w:szCs w:val="24"/>
-            <w:lang w:val="en-GB"/>
-          </w:rPr>
-          <w:t>several</w:t>
-        </w:r>
-      </w:ins>
+      <w:r>
+        <w:rPr>
+          <w:rFonts w:ascii="Arial" w:hAnsi="Arial" w:cs="Arial"/>
+          <w:sz w:val="24"/>
+          <w:szCs w:val="24"/>
+          <w:lang w:val="en-GB"/>
+        </w:rPr>
+        <w:t>several</w:t>
+      </w:r>
       <w:r>
         <w:rPr>
           <w:rFonts w:ascii="Arial" w:hAnsi="Arial" w:cs="Arial"/>
@@ -3837,7 +3651,7 @@
           <w:u w:val="none"/>
         </w:rPr>
       </w:pPr>
-      <w:bookmarkStart w:id="33" w:name="_Toc135745455"/>
+      <w:bookmarkStart w:id="12" w:name="_Toc135745455"/>
       <w:r>
         <w:rPr>
           <w:rStyle w:val="Hyperlink"/>
@@ -3868,19 +3682,9 @@
           <w:color w:val="1F3763" w:themeColor="accent1" w:themeShade="7F"/>
           <w:u w:val="none"/>
         </w:rPr>
-        <w:t xml:space="preserve">upply and </w:t>
-      </w:r>
-      <w:proofErr w:type="gramStart"/>
-      <w:r>
-        <w:rPr>
-          <w:rStyle w:val="Hyperlink"/>
-          <w:color w:val="1F3763" w:themeColor="accent1" w:themeShade="7F"/>
-          <w:u w:val="none"/>
-        </w:rPr>
-        <w:t>demand</w:t>
-      </w:r>
-      <w:bookmarkEnd w:id="33"/>
-      <w:proofErr w:type="gramEnd"/>
+        <w:t>upply and demand</w:t>
+      </w:r>
+      <w:bookmarkEnd w:id="12"/>
     </w:p>
     <w:p>
       <w:pPr>
@@ -3900,28 +3704,15 @@
         </w:rPr>
         <w:t xml:space="preserve">When an extraordinary event happens around the world, this may </w:t>
       </w:r>
-      <w:del w:id="34" w:author="Alan Gatt" w:date="2023-05-25T10:44:00Z">
-        <w:r>
-          <w:rPr>
-            <w:rFonts w:ascii="Arial" w:hAnsi="Arial" w:cs="Arial"/>
-            <w:sz w:val="24"/>
-            <w:szCs w:val="24"/>
-            <w:lang w:val="en-GB"/>
-          </w:rPr>
-          <w:delText>have an effect on</w:delText>
-        </w:r>
-      </w:del>
-      <w:ins w:id="35" w:author="Alan Gatt" w:date="2023-05-25T10:44:00Z">
-        <w:r>
-          <w:rPr>
-            <w:rFonts w:ascii="Arial" w:hAnsi="Arial" w:cs="Arial"/>
-            <w:sz w:val="24"/>
-            <w:szCs w:val="24"/>
-            <w:lang w:val="en-GB"/>
-          </w:rPr>
-          <w:t>influence</w:t>
-        </w:r>
-      </w:ins>
+      <w:r>
+        <w:rPr>
+          <w:rFonts w:ascii="Arial" w:hAnsi="Arial" w:cs="Arial"/>
+          <w:sz w:val="24"/>
+          <w:szCs w:val="24"/>
+          <w:lang w:val="en-GB"/>
+        </w:rPr>
+        <w:t>influence</w:t>
+      </w:r>
       <w:r>
         <w:rPr>
           <w:rFonts w:ascii="Arial" w:hAnsi="Arial" w:cs="Arial"/>
@@ -4034,14 +3825,14 @@
           <w:lang w:val="en-GB"/>
         </w:rPr>
       </w:pPr>
-      <w:bookmarkStart w:id="36" w:name="_Toc135745456"/>
+      <w:bookmarkStart w:id="13" w:name="_Toc135745456"/>
       <w:r>
         <w:rPr>
           <w:lang w:val="en-GB"/>
         </w:rPr>
         <w:t>2.1.3.1 Covid-19</w:t>
       </w:r>
-      <w:bookmarkEnd w:id="36"/>
+      <w:bookmarkEnd w:id="13"/>
     </w:p>
     <w:p>
       <w:pPr>
@@ -4154,7 +3945,6 @@
         </w:rPr>
         <w:t xml:space="preserve">. To slow the spread of COVID-19, governments enforced social distancing restrictions and lockdowns on businesses deemed nonessential. The essential businesses were also enforced by restrictions, yet they were less drastic. According to research done by </w:t>
       </w:r>
-      <w:proofErr w:type="spellStart"/>
       <w:r>
         <w:rPr>
           <w:rStyle w:val="Hyperlink"/>
@@ -4167,7 +3957,6 @@
         </w:rPr>
         <w:t>Fairlie</w:t>
       </w:r>
-      <w:proofErr w:type="spellEnd"/>
       <w:r>
         <w:rPr>
           <w:rStyle w:val="Hyperlink"/>
@@ -4462,36 +4251,32 @@
           <w:u w:val="none"/>
           <w:lang w:val="en-GB"/>
         </w:rPr>
-        <w:t xml:space="preserve">, travel restrictions, and the closure of non-essential businesses between April and June 2020.The biggest quarterly recession in household expenditure ever occurred over this </w:t>
-      </w:r>
-      <w:del w:id="37" w:author="Alan Gatt" w:date="2023-05-25T10:44:00Z">
-        <w:r>
-          <w:rPr>
-            <w:rStyle w:val="Hyperlink"/>
-            <w:rFonts w:ascii="Arial" w:hAnsi="Arial" w:cs="Arial"/>
-            <w:color w:val="auto"/>
-            <w:sz w:val="24"/>
-            <w:szCs w:val="24"/>
-            <w:u w:val="none"/>
-            <w:lang w:val="en-GB"/>
-          </w:rPr>
-          <w:delText>time period</w:delText>
-        </w:r>
-      </w:del>
-      <w:ins w:id="38" w:author="Alan Gatt" w:date="2023-05-25T10:44:00Z">
-        <w:r>
-          <w:rPr>
-            <w:rStyle w:val="Hyperlink"/>
-            <w:rFonts w:ascii="Arial" w:hAnsi="Arial" w:cs="Arial"/>
-            <w:color w:val="auto"/>
-            <w:sz w:val="24"/>
-            <w:szCs w:val="24"/>
-            <w:u w:val="none"/>
-            <w:lang w:val="en-GB"/>
-          </w:rPr>
-          <w:t>period</w:t>
-        </w:r>
-      </w:ins>
+        <w:t xml:space="preserve">, travel restrictions, and the closure of non-essential businesses </w:t>
+      </w:r>
+      <w:r>
+        <w:rPr>
+          <w:rStyle w:val="Hyperlink"/>
+          <w:rFonts w:ascii="Arial" w:hAnsi="Arial" w:cs="Arial"/>
+          <w:color w:val="auto"/>
+          <w:sz w:val="24"/>
+          <w:szCs w:val="24"/>
+          <w:u w:val="none"/>
+          <w:lang w:val="en-GB"/>
+        </w:rPr>
+        <w:t xml:space="preserve">between April and June 2020.The biggest quarterly recession in household expenditure ever occurred over this </w:t>
+      </w:r>
+      <w:r>
+        <w:rPr>
+          <w:rStyle w:val="Hyperlink"/>
+          <w:rFonts w:ascii="Arial" w:hAnsi="Arial" w:cs="Arial"/>
+          <w:color w:val="auto"/>
+          <w:sz w:val="24"/>
+          <w:szCs w:val="24"/>
+          <w:u w:val="none"/>
+          <w:lang w:val="en-GB"/>
+        </w:rPr>
+        <w:t>period</w:t>
+      </w:r>
       <w:r>
         <w:rPr>
           <w:rStyle w:val="Hyperlink"/>
@@ -4966,7 +4751,7 @@
           <w:u w:val="none"/>
         </w:rPr>
       </w:pPr>
-      <w:bookmarkStart w:id="39" w:name="_Toc135745457"/>
+      <w:bookmarkStart w:id="14" w:name="_Toc135745457"/>
       <w:r>
         <w:rPr>
           <w:rStyle w:val="Hyperlink"/>
@@ -4992,7 +4777,7 @@
         </w:rPr>
         <w:t xml:space="preserve"> Brexit</w:t>
       </w:r>
-      <w:bookmarkEnd w:id="39"/>
+      <w:bookmarkEnd w:id="14"/>
     </w:p>
     <w:p>
       <w:pPr>
@@ -5339,7 +5124,7 @@
           <w:u w:val="none"/>
         </w:rPr>
       </w:pPr>
-      <w:bookmarkStart w:id="40" w:name="_Toc135745458"/>
+      <w:bookmarkStart w:id="15" w:name="_Toc135745458"/>
       <w:r>
         <w:rPr>
           <w:rStyle w:val="Hyperlink"/>
@@ -5364,7 +5149,7 @@
         </w:rPr>
         <w:t xml:space="preserve"> Change in Government</w:t>
       </w:r>
-      <w:bookmarkEnd w:id="40"/>
+      <w:bookmarkEnd w:id="15"/>
       <w:r>
         <w:rPr>
           <w:rStyle w:val="Hyperlink"/>
@@ -5393,48 +5178,32 @@
           <w:u w:val="none"/>
           <w:lang w:val="en-GB"/>
         </w:rPr>
-        <w:t xml:space="preserve">Since 2015, the UK has had five different prime ministers in the government. David Cameron was the prime minister between 2015 and 2016. Between 2016 and 2019, Theresa May was elected prime minister. Boris Johnson acted as a prime minister between 2019 and 2022 followed by Liz Truss in the same year. Rishi Sunak is the </w:t>
-      </w:r>
-      <w:del w:id="41" w:author="Alan Gatt" w:date="2023-05-25T10:44:00Z">
-        <w:r>
-          <w:rPr>
-            <w:rStyle w:val="Hyperlink"/>
-            <w:rFonts w:ascii="Arial" w:hAnsi="Arial" w:cs="Arial"/>
-            <w:color w:val="auto"/>
-            <w:sz w:val="24"/>
-            <w:szCs w:val="24"/>
-            <w:u w:val="none"/>
-            <w:lang w:val="en-GB"/>
-          </w:rPr>
-          <w:delText xml:space="preserve">present </w:delText>
-        </w:r>
-      </w:del>
-      <w:ins w:id="42" w:author="Alan Gatt" w:date="2023-05-25T10:44:00Z">
-        <w:r>
-          <w:rPr>
-            <w:rStyle w:val="Hyperlink"/>
-            <w:rFonts w:ascii="Arial" w:hAnsi="Arial" w:cs="Arial"/>
-            <w:color w:val="auto"/>
-            <w:sz w:val="24"/>
-            <w:szCs w:val="24"/>
-            <w:u w:val="none"/>
-            <w:lang w:val="en-GB"/>
-          </w:rPr>
-          <w:t>current</w:t>
-        </w:r>
-        <w:r>
-          <w:rPr>
-            <w:rStyle w:val="Hyperlink"/>
-            <w:rFonts w:ascii="Arial" w:hAnsi="Arial" w:cs="Arial"/>
-            <w:color w:val="auto"/>
-            <w:sz w:val="24"/>
-            <w:szCs w:val="24"/>
-            <w:u w:val="none"/>
-            <w:lang w:val="en-GB"/>
-          </w:rPr>
-          <w:t xml:space="preserve"> </w:t>
-        </w:r>
-      </w:ins>
+        <w:t xml:space="preserve">Since 2015, the UK has had five different prime ministers in the government. David </w:t>
+      </w:r>
+      <w:r>
+        <w:rPr>
+          <w:rStyle w:val="Hyperlink"/>
+          <w:rFonts w:ascii="Arial" w:hAnsi="Arial" w:cs="Arial"/>
+          <w:color w:val="auto"/>
+          <w:sz w:val="24"/>
+          <w:szCs w:val="24"/>
+          <w:u w:val="none"/>
+          <w:lang w:val="en-GB"/>
+        </w:rPr>
+        <w:t xml:space="preserve">Cameron was the prime minister between 2015 and 2016. Between 2016 and 2019, Theresa May was elected prime minister. Boris Johnson acted as a prime minister between 2019 and 2022 followed by Liz Truss in the same year. Rishi Sunak is the </w:t>
+      </w:r>
+      <w:r>
+        <w:rPr>
+          <w:rStyle w:val="Hyperlink"/>
+          <w:rFonts w:ascii="Arial" w:hAnsi="Arial" w:cs="Arial"/>
+          <w:color w:val="auto"/>
+          <w:sz w:val="24"/>
+          <w:szCs w:val="24"/>
+          <w:u w:val="none"/>
+          <w:lang w:val="en-GB"/>
+        </w:rPr>
+        <w:t xml:space="preserve">current </w:t>
+      </w:r>
       <w:r>
         <w:rPr>
           <w:rStyle w:val="Hyperlink"/>
@@ -5459,7 +5228,7 @@
       <w:pPr>
         <w:pStyle w:val="Heading2"/>
       </w:pPr>
-      <w:bookmarkStart w:id="43" w:name="_Toc135745459"/>
+      <w:bookmarkStart w:id="16" w:name="_Toc135745459"/>
       <w:r>
         <w:t>2.</w:t>
       </w:r>
@@ -5472,7 +5241,7 @@
       <w:r>
         <w:t>:</w:t>
       </w:r>
-      <w:bookmarkEnd w:id="43"/>
+      <w:bookmarkEnd w:id="16"/>
     </w:p>
     <w:p>
       <w:pPr>
@@ -5507,7 +5276,7 @@
       <w:pPr>
         <w:pStyle w:val="Heading3"/>
       </w:pPr>
-      <w:bookmarkStart w:id="44" w:name="_Toc135745460"/>
+      <w:bookmarkStart w:id="17" w:name="_Toc135745460"/>
       <w:r>
         <w:rPr>
           <w:lang w:val="en-GB"/>
@@ -5553,7 +5322,7 @@
         </w:rPr>
         <w:t>Learning</w:t>
       </w:r>
-      <w:bookmarkEnd w:id="44"/>
+      <w:bookmarkEnd w:id="17"/>
     </w:p>
     <w:p>
       <w:pPr>
@@ -6000,7 +5769,7 @@
         </w:rPr>
         <w:t xml:space="preserve">These models can be trained more than once, given related-context data to be able to predict future data and make necessary decisions </w:t>
       </w:r>
-      <w:bookmarkStart w:id="45" w:name="_Hlk125359093"/>
+      <w:bookmarkStart w:id="18" w:name="_Hlk125359093"/>
       <w:sdt>
         <w:sdtPr>
           <w:rPr>
@@ -6071,7 +5840,7 @@
         <w:t>.</w:t>
       </w:r>
     </w:p>
-    <w:bookmarkEnd w:id="45"/>
+    <w:bookmarkEnd w:id="18"/>
     <w:p>
       <w:pPr>
         <w:rPr>
@@ -6616,7 +6385,7 @@
           <w:lang w:val="en-GB"/>
         </w:rPr>
       </w:pPr>
-      <w:bookmarkStart w:id="46" w:name="_Toc135745461"/>
+      <w:bookmarkStart w:id="19" w:name="_Toc135745461"/>
       <w:r>
         <w:rPr>
           <w:lang w:val="en-GB"/>
@@ -6641,12 +6410,11 @@
         </w:rPr>
         <w:t>Machine Learning approaches</w:t>
       </w:r>
-      <w:bookmarkEnd w:id="46"/>
+      <w:bookmarkEnd w:id="19"/>
     </w:p>
     <w:p>
       <w:pPr>
         <w:rPr>
-          <w:ins w:id="47" w:author="Alan Gatt" w:date="2023-05-25T10:46:00Z"/>
           <w:rFonts w:ascii="Arial" w:hAnsi="Arial" w:cs="Arial"/>
           <w:sz w:val="24"/>
           <w:szCs w:val="24"/>
@@ -6702,7 +6470,6 @@
     <w:p>
       <w:pPr>
         <w:rPr>
-          <w:ins w:id="48" w:author="Alan Gatt" w:date="2023-05-25T10:46:00Z"/>
           <w:rFonts w:ascii="Arial" w:hAnsi="Arial" w:cs="Arial"/>
           <w:sz w:val="24"/>
           <w:szCs w:val="24"/>
@@ -6899,112 +6666,6 @@
     <w:p>
       <w:pPr>
         <w:rPr>
-          <w:moveFrom w:id="49" w:author="Alan Gatt" w:date="2023-05-25T10:46:00Z"/>
-          <w:rFonts w:ascii="Arial" w:hAnsi="Arial" w:cs="Arial"/>
-          <w:sz w:val="24"/>
-          <w:szCs w:val="24"/>
-          <w:lang w:val="en-GB"/>
-        </w:rPr>
-      </w:pPr>
-      <w:moveFromRangeStart w:id="50" w:author="Alan Gatt" w:date="2023-05-25T10:46:00Z" w:name="move135904017"/>
-      <w:moveFrom w:id="51" w:author="Alan Gatt" w:date="2023-05-25T10:46:00Z">
-        <w:r>
-          <w:rPr>
-            <w:rFonts w:ascii="Arial" w:hAnsi="Arial" w:cs="Arial"/>
-            <w:sz w:val="24"/>
-            <w:szCs w:val="24"/>
-            <w:lang w:val="en-GB"/>
-          </w:rPr>
-          <w:t>Reinforce</w:t>
-        </w:r>
-        <w:r>
-          <w:rPr>
-            <w:rFonts w:ascii="Arial" w:hAnsi="Arial" w:cs="Arial"/>
-            <w:sz w:val="24"/>
-            <w:szCs w:val="24"/>
-            <w:lang w:val="en-GB"/>
-          </w:rPr>
-          <w:t>d</w:t>
-        </w:r>
-        <w:r>
-          <w:rPr>
-            <w:rFonts w:ascii="Arial" w:hAnsi="Arial" w:cs="Arial"/>
-            <w:sz w:val="24"/>
-            <w:szCs w:val="24"/>
-            <w:lang w:val="en-GB"/>
-          </w:rPr>
-          <w:t xml:space="preserve"> learning includes</w:t>
-        </w:r>
-        <w:r>
-          <w:rPr>
-            <w:rFonts w:ascii="Arial" w:hAnsi="Arial" w:cs="Arial"/>
-            <w:sz w:val="24"/>
-            <w:szCs w:val="24"/>
-            <w:lang w:val="en-GB"/>
-          </w:rPr>
-          <w:t xml:space="preserve"> techniques like deep Q-network, post-decision state, Dyna-Q and Q-learning.</w:t>
-        </w:r>
-        <w:r>
-          <w:rPr>
-            <w:rFonts w:ascii="Arial" w:hAnsi="Arial" w:cs="Arial"/>
-            <w:sz w:val="24"/>
-            <w:szCs w:val="24"/>
-            <w:lang w:val="en-GB"/>
-          </w:rPr>
-          <w:t xml:space="preserve"> </w:t>
-        </w:r>
-        <w:r>
-          <w:rPr>
-            <w:rFonts w:ascii="Arial" w:hAnsi="Arial" w:cs="Arial"/>
-            <w:sz w:val="24"/>
-            <w:szCs w:val="24"/>
-            <w:lang w:val="en-GB"/>
-          </w:rPr>
-          <w:t>These methods assist IoT devices in selecting security protocols and key parameters for various threats through trial and error.</w:t>
-        </w:r>
-        <w:r>
-          <w:rPr>
-            <w:rFonts w:ascii="Arial" w:hAnsi="Arial" w:cs="Arial"/>
-            <w:sz w:val="24"/>
-            <w:szCs w:val="24"/>
-            <w:lang w:val="en-GB"/>
-          </w:rPr>
-          <w:t xml:space="preserve"> As an example,</w:t>
-        </w:r>
-        <w:r>
-          <w:rPr>
-            <w:rFonts w:ascii="Arial" w:hAnsi="Arial" w:cs="Arial"/>
-            <w:sz w:val="24"/>
-            <w:szCs w:val="24"/>
-            <w:lang w:val="en-GB"/>
-          </w:rPr>
-          <w:t xml:space="preserve"> Q-learning is used as a model-free technique</w:t>
-        </w:r>
-        <w:r>
-          <w:rPr>
-            <w:rFonts w:ascii="Arial" w:hAnsi="Arial" w:cs="Arial"/>
-            <w:sz w:val="24"/>
-            <w:szCs w:val="24"/>
-            <w:lang w:val="en-GB"/>
-          </w:rPr>
-          <w:t xml:space="preserve"> </w:t>
-        </w:r>
-        <w:r>
-          <w:rPr>
-            <w:rFonts w:ascii="Arial" w:hAnsi="Arial" w:cs="Arial"/>
-            <w:sz w:val="24"/>
-            <w:szCs w:val="24"/>
-            <w:lang w:val="en-GB"/>
-          </w:rPr>
-          <w:t>to enhance malware detection, offloaded anti-jamming, and authentication performance.</w:t>
-        </w:r>
-      </w:moveFrom>
-    </w:p>
-    <w:moveFromRangeEnd w:id="50"/>
-    <w:p>
-      <w:pPr>
-        <w:rPr>
-          <w:ins w:id="52" w:author="Alan Gatt" w:date="2023-05-25T10:46:00Z"/>
           <w:rFonts w:ascii="Arial" w:hAnsi="Arial" w:cs="Arial"/>
           <w:sz w:val="24"/>
           <w:szCs w:val="24"/>
@@ -7267,90 +6928,85 @@
     <w:p>
       <w:pPr>
         <w:rPr>
-          <w:moveTo w:id="53" w:author="Alan Gatt" w:date="2023-05-25T10:46:00Z"/>
           <w:rFonts w:ascii="Arial" w:hAnsi="Arial" w:cs="Arial"/>
           <w:sz w:val="24"/>
           <w:szCs w:val="24"/>
           <w:lang w:val="en-GB"/>
         </w:rPr>
       </w:pPr>
-      <w:moveToRangeStart w:id="54" w:author="Alan Gatt" w:date="2023-05-25T10:46:00Z" w:name="move135904017"/>
-      <w:moveTo w:id="55" w:author="Alan Gatt" w:date="2023-05-25T10:46:00Z">
-        <w:r>
-          <w:rPr>
-            <w:rFonts w:ascii="Arial" w:hAnsi="Arial" w:cs="Arial"/>
-            <w:sz w:val="24"/>
-            <w:szCs w:val="24"/>
-            <w:lang w:val="en-GB"/>
-          </w:rPr>
-          <w:t>Reinforced learning includes</w:t>
-        </w:r>
-        <w:r>
-          <w:rPr>
-            <w:rFonts w:ascii="Arial" w:hAnsi="Arial" w:cs="Arial"/>
-            <w:sz w:val="24"/>
-            <w:szCs w:val="24"/>
-            <w:lang w:val="en-GB"/>
-          </w:rPr>
-          <w:t xml:space="preserve"> techniques like deep Q-network, post-decision state, Dyna-Q and Q-learning.</w:t>
-        </w:r>
-        <w:r>
-          <w:rPr>
-            <w:rFonts w:ascii="Arial" w:hAnsi="Arial" w:cs="Arial"/>
-            <w:sz w:val="24"/>
-            <w:szCs w:val="24"/>
-            <w:lang w:val="en-GB"/>
-          </w:rPr>
-          <w:t xml:space="preserve"> </w:t>
-        </w:r>
-        <w:r>
-          <w:rPr>
-            <w:rFonts w:ascii="Arial" w:hAnsi="Arial" w:cs="Arial"/>
-            <w:sz w:val="24"/>
-            <w:szCs w:val="24"/>
-            <w:lang w:val="en-GB"/>
-          </w:rPr>
-          <w:t>These methods assist IoT devices in selecting security protocols and key parameters for various threats through trial and error.</w:t>
-        </w:r>
-        <w:r>
-          <w:rPr>
-            <w:rFonts w:ascii="Arial" w:hAnsi="Arial" w:cs="Arial"/>
-            <w:sz w:val="24"/>
-            <w:szCs w:val="24"/>
-            <w:lang w:val="en-GB"/>
-          </w:rPr>
-          <w:t xml:space="preserve"> As an example,</w:t>
-        </w:r>
-        <w:r>
-          <w:rPr>
-            <w:rFonts w:ascii="Arial" w:hAnsi="Arial" w:cs="Arial"/>
-            <w:sz w:val="24"/>
-            <w:szCs w:val="24"/>
-            <w:lang w:val="en-GB"/>
-          </w:rPr>
-          <w:t xml:space="preserve"> Q-learning is used as a model-free technique</w:t>
-        </w:r>
-        <w:r>
-          <w:rPr>
-            <w:rFonts w:ascii="Arial" w:hAnsi="Arial" w:cs="Arial"/>
-            <w:sz w:val="24"/>
-            <w:szCs w:val="24"/>
-            <w:lang w:val="en-GB"/>
-          </w:rPr>
-          <w:t xml:space="preserve"> </w:t>
-        </w:r>
-        <w:r>
-          <w:rPr>
-            <w:rFonts w:ascii="Arial" w:hAnsi="Arial" w:cs="Arial"/>
-            <w:sz w:val="24"/>
-            <w:szCs w:val="24"/>
-            <w:lang w:val="en-GB"/>
-          </w:rPr>
-          <w:t>to enhance malware detection, offloaded anti-jamming, and authentication performance.</w:t>
-        </w:r>
-      </w:moveTo>
+      <w:r>
+        <w:rPr>
+          <w:rFonts w:ascii="Arial" w:hAnsi="Arial" w:cs="Arial"/>
+          <w:sz w:val="24"/>
+          <w:szCs w:val="24"/>
+          <w:lang w:val="en-GB"/>
+        </w:rPr>
+        <w:t>Reinforced learning includes</w:t>
+      </w:r>
+      <w:r>
+        <w:rPr>
+          <w:rFonts w:ascii="Arial" w:hAnsi="Arial" w:cs="Arial"/>
+          <w:sz w:val="24"/>
+          <w:szCs w:val="24"/>
+          <w:lang w:val="en-GB"/>
+        </w:rPr>
+        <w:t xml:space="preserve"> techniques like deep Q-network, post-decision state, Dyna-Q and Q-learning.</w:t>
+      </w:r>
+      <w:r>
+        <w:rPr>
+          <w:rFonts w:ascii="Arial" w:hAnsi="Arial" w:cs="Arial"/>
+          <w:sz w:val="24"/>
+          <w:szCs w:val="24"/>
+          <w:lang w:val="en-GB"/>
+        </w:rPr>
+        <w:t xml:space="preserve"> </w:t>
+      </w:r>
+      <w:r>
+        <w:rPr>
+          <w:rFonts w:ascii="Arial" w:hAnsi="Arial" w:cs="Arial"/>
+          <w:sz w:val="24"/>
+          <w:szCs w:val="24"/>
+          <w:lang w:val="en-GB"/>
+        </w:rPr>
+        <w:t>These methods assist IoT devices in selecting security protocols and key parameters for various threats through trial and error.</w:t>
+      </w:r>
+      <w:r>
+        <w:rPr>
+          <w:rFonts w:ascii="Arial" w:hAnsi="Arial" w:cs="Arial"/>
+          <w:sz w:val="24"/>
+          <w:szCs w:val="24"/>
+          <w:lang w:val="en-GB"/>
+        </w:rPr>
+        <w:t xml:space="preserve"> As an example,</w:t>
+      </w:r>
+      <w:r>
+        <w:rPr>
+          <w:rFonts w:ascii="Arial" w:hAnsi="Arial" w:cs="Arial"/>
+          <w:sz w:val="24"/>
+          <w:szCs w:val="24"/>
+          <w:lang w:val="en-GB"/>
+        </w:rPr>
+        <w:t xml:space="preserve"> Q-learning is used as a model-free technique</w:t>
+      </w:r>
+      <w:r>
+        <w:rPr>
+          <w:rFonts w:ascii="Arial" w:hAnsi="Arial" w:cs="Arial"/>
+          <w:sz w:val="24"/>
+          <w:szCs w:val="24"/>
+          <w:lang w:val="en-GB"/>
+        </w:rPr>
+        <w:t xml:space="preserve"> </w:t>
+      </w:r>
+      <w:r>
+        <w:rPr>
+          <w:rFonts w:ascii="Arial" w:hAnsi="Arial" w:cs="Arial"/>
+          <w:sz w:val="24"/>
+          <w:szCs w:val="24"/>
+          <w:lang w:val="en-GB"/>
+        </w:rPr>
+        <w:t>to enhance malware detection, offloaded anti-jamming, and authentication performance.</w:t>
+      </w:r>
     </w:p>
-    <w:moveToRangeEnd w:id="54"/>
     <w:p>
       <w:pPr>
         <w:rPr>
@@ -7378,7 +7034,7 @@
           <w:lang w:val="en-GB"/>
         </w:rPr>
       </w:pPr>
-      <w:bookmarkStart w:id="56" w:name="_Toc135745462"/>
+      <w:bookmarkStart w:id="20" w:name="_Toc135745462"/>
       <w:r>
         <w:rPr>
           <w:lang w:val="en-GB"/>
@@ -7409,7 +7065,7 @@
         </w:rPr>
         <w:t>:</w:t>
       </w:r>
-      <w:bookmarkEnd w:id="56"/>
+      <w:bookmarkEnd w:id="20"/>
     </w:p>
     <w:p>
       <w:pPr>
@@ -7559,7 +7215,97 @@
           <w:szCs w:val="24"/>
           <w:lang w:val="en-GB"/>
         </w:rPr>
-        <w:t xml:space="preserve">Using today’s advanced technology, one can immediately get a detailed hour-by-hour weather forecast. In </w:t>
+        <w:t>Using today’s advanced technology, one can immediately get a detailed hour-by-hour weather forecast. In this forecast, the temperature, rain, weather conditions, UV index, wind and much more are predicted.</w:t>
+      </w:r>
+      <w:r>
+        <w:rPr>
+          <w:rFonts w:ascii="Arial" w:hAnsi="Arial" w:cs="Arial"/>
+          <w:sz w:val="24"/>
+          <w:szCs w:val="24"/>
+          <w:lang w:val="en-GB"/>
+        </w:rPr>
+        <w:t xml:space="preserve"> </w:t>
+      </w:r>
+      <w:r>
+        <w:rPr>
+          <w:rFonts w:ascii="Arial" w:hAnsi="Arial" w:cs="Arial"/>
+          <w:sz w:val="24"/>
+          <w:szCs w:val="24"/>
+          <w:lang w:val="en-GB"/>
+        </w:rPr>
+        <w:t xml:space="preserve">Probability </w:t>
+      </w:r>
+      <w:r>
+        <w:rPr>
+          <w:rFonts w:ascii="Arial" w:hAnsi="Arial" w:cs="Arial"/>
+          <w:sz w:val="24"/>
+          <w:szCs w:val="24"/>
+          <w:lang w:val="en-GB"/>
+        </w:rPr>
+        <w:t>forecasts</w:t>
+      </w:r>
+      <w:r>
+        <w:rPr>
+          <w:rFonts w:ascii="Arial" w:hAnsi="Arial" w:cs="Arial"/>
+          <w:sz w:val="24"/>
+          <w:szCs w:val="24"/>
+          <w:lang w:val="en-GB"/>
+        </w:rPr>
+        <w:t xml:space="preserve"> are used </w:t>
+      </w:r>
+      <w:r>
+        <w:rPr>
+          <w:rFonts w:ascii="Arial" w:hAnsi="Arial" w:cs="Arial"/>
+          <w:sz w:val="24"/>
+          <w:szCs w:val="24"/>
+          <w:lang w:val="en-GB"/>
+        </w:rPr>
+        <w:t xml:space="preserve">when uncertainty is irreducible, for example it can be used </w:t>
+      </w:r>
+      <w:r>
+        <w:rPr>
+          <w:rFonts w:ascii="Arial" w:hAnsi="Arial" w:cs="Arial"/>
+          <w:sz w:val="24"/>
+          <w:szCs w:val="24"/>
+          <w:lang w:val="en-GB"/>
+        </w:rPr>
+        <w:t>during elections to forecast which party will win the election</w:t>
+      </w:r>
+      <w:r>
+        <w:rPr>
+          <w:rFonts w:ascii="Arial" w:hAnsi="Arial" w:cs="Arial"/>
+          <w:sz w:val="24"/>
+          <w:szCs w:val="24"/>
+          <w:lang w:val="en-GB"/>
+        </w:rPr>
+        <w:t xml:space="preserve">. </w:t>
+      </w:r>
+      <w:r>
+        <w:rPr>
+          <w:rFonts w:ascii="Arial" w:hAnsi="Arial" w:cs="Arial"/>
+          <w:sz w:val="24"/>
+          <w:szCs w:val="24"/>
+          <w:lang w:val="en-GB"/>
+        </w:rPr>
+        <w:t xml:space="preserve">This does not necessarily mean that the party forecasted to win will surely win, but there is a great possibility that the forecast is correct. </w:t>
+      </w:r>
+      <w:r>
+        <w:rPr>
+          <w:rFonts w:ascii="Arial" w:hAnsi="Arial" w:cs="Arial"/>
+          <w:sz w:val="24"/>
+          <w:szCs w:val="24"/>
+          <w:lang w:val="en-GB"/>
+        </w:rPr>
+        <w:t xml:space="preserve">Forecasts </w:t>
+      </w:r>
+      <w:r>
+        <w:rPr>
+          <w:rFonts w:ascii="Arial" w:hAnsi="Arial" w:cs="Arial"/>
+          <w:sz w:val="24"/>
+          <w:szCs w:val="24"/>
+          <w:lang w:val="en-GB"/>
+        </w:rPr>
+        <w:t xml:space="preserve">can also be utilised </w:t>
       </w:r>
       <w:r>
         <w:rPr>
@@ -7569,97 +7315,7 @@
           <w:lang w:val="en-GB"/>
         </w:rPr>
         <w:lastRenderedPageBreak/>
-        <w:t>this forecast, the temperature, rain, weather conditions, UV index, wind and much more are predicted.</w:t>
-      </w:r>
-      <w:r>
-        <w:rPr>
-          <w:rFonts w:ascii="Arial" w:hAnsi="Arial" w:cs="Arial"/>
-          <w:sz w:val="24"/>
-          <w:szCs w:val="24"/>
-          <w:lang w:val="en-GB"/>
-        </w:rPr>
-        <w:t xml:space="preserve"> </w:t>
-      </w:r>
-      <w:r>
-        <w:rPr>
-          <w:rFonts w:ascii="Arial" w:hAnsi="Arial" w:cs="Arial"/>
-          <w:sz w:val="24"/>
-          <w:szCs w:val="24"/>
-          <w:lang w:val="en-GB"/>
-        </w:rPr>
-        <w:t xml:space="preserve">Probability </w:t>
-      </w:r>
-      <w:r>
-        <w:rPr>
-          <w:rFonts w:ascii="Arial" w:hAnsi="Arial" w:cs="Arial"/>
-          <w:sz w:val="24"/>
-          <w:szCs w:val="24"/>
-          <w:lang w:val="en-GB"/>
-        </w:rPr>
-        <w:t>forecasts</w:t>
-      </w:r>
-      <w:r>
-        <w:rPr>
-          <w:rFonts w:ascii="Arial" w:hAnsi="Arial" w:cs="Arial"/>
-          <w:sz w:val="24"/>
-          <w:szCs w:val="24"/>
-          <w:lang w:val="en-GB"/>
-        </w:rPr>
-        <w:t xml:space="preserve"> are used </w:t>
-      </w:r>
-      <w:r>
-        <w:rPr>
-          <w:rFonts w:ascii="Arial" w:hAnsi="Arial" w:cs="Arial"/>
-          <w:sz w:val="24"/>
-          <w:szCs w:val="24"/>
-          <w:lang w:val="en-GB"/>
-        </w:rPr>
-        <w:t xml:space="preserve">when uncertainty is irreducible, for example it can be used </w:t>
-      </w:r>
-      <w:r>
-        <w:rPr>
-          <w:rFonts w:ascii="Arial" w:hAnsi="Arial" w:cs="Arial"/>
-          <w:sz w:val="24"/>
-          <w:szCs w:val="24"/>
-          <w:lang w:val="en-GB"/>
-        </w:rPr>
-        <w:t>during elections to forecast which party will win the election</w:t>
-      </w:r>
-      <w:r>
-        <w:rPr>
-          <w:rFonts w:ascii="Arial" w:hAnsi="Arial" w:cs="Arial"/>
-          <w:sz w:val="24"/>
-          <w:szCs w:val="24"/>
-          <w:lang w:val="en-GB"/>
-        </w:rPr>
-        <w:t xml:space="preserve">. </w:t>
-      </w:r>
-      <w:r>
-        <w:rPr>
-          <w:rFonts w:ascii="Arial" w:hAnsi="Arial" w:cs="Arial"/>
-          <w:sz w:val="24"/>
-          <w:szCs w:val="24"/>
-          <w:lang w:val="en-GB"/>
-        </w:rPr>
-        <w:t xml:space="preserve">This does not necessarily mean that the party forecasted to win will surely win, but there is a great possibility that the forecast is correct. </w:t>
-      </w:r>
-      <w:r>
-        <w:rPr>
-          <w:rFonts w:ascii="Arial" w:hAnsi="Arial" w:cs="Arial"/>
-          <w:sz w:val="24"/>
-          <w:szCs w:val="24"/>
-          <w:lang w:val="en-GB"/>
-        </w:rPr>
-        <w:t xml:space="preserve">Forecasts </w:t>
-      </w:r>
-      <w:r>
-        <w:rPr>
-          <w:rFonts w:ascii="Arial" w:hAnsi="Arial" w:cs="Arial"/>
-          <w:sz w:val="24"/>
-          <w:szCs w:val="24"/>
-          <w:lang w:val="en-GB"/>
-        </w:rPr>
-        <w:t>can also be utilised in companies when they are selling a service or products to predict future sales based on the past sales made</w:t>
+        <w:t>in companies when they are selling a service or products to predict future sales based on the past sales made</w:t>
       </w:r>
       <w:r>
         <w:rPr>
@@ -7864,27 +7520,7 @@
           <w:szCs w:val="24"/>
           <w:lang w:val="en-GB"/>
         </w:rPr>
-        <w:t xml:space="preserve"> to be able to not only forecast upcoming data, but also help in decision-making and analysing </w:t>
-      </w:r>
-      <w:proofErr w:type="gramStart"/>
-      <w:r>
-        <w:rPr>
-          <w:rFonts w:ascii="Arial" w:hAnsi="Arial" w:cs="Arial"/>
-          <w:sz w:val="24"/>
-          <w:szCs w:val="24"/>
-          <w:lang w:val="en-GB"/>
-        </w:rPr>
-        <w:t>current status</w:t>
-      </w:r>
-      <w:proofErr w:type="gramEnd"/>
-      <w:r>
-        <w:rPr>
-          <w:rFonts w:ascii="Arial" w:hAnsi="Arial" w:cs="Arial"/>
-          <w:sz w:val="24"/>
-          <w:szCs w:val="24"/>
-          <w:lang w:val="en-GB"/>
-        </w:rPr>
-        <w:t xml:space="preserve"> such as </w:t>
+        <w:t xml:space="preserve"> to be able to not only forecast upcoming data, but also help in decision-making and analysing current status such as </w:t>
       </w:r>
       <w:r>
         <w:rPr>
@@ -8079,7 +7715,16 @@
           <w:szCs w:val="24"/>
           <w:lang w:val="en-GB"/>
         </w:rPr>
-        <w:t xml:space="preserve"> pay attention to the data being used and how it is used in the forecasting, as if the data is not used correctly, the forecast will not output the correct results either. </w:t>
+        <w:t xml:space="preserve"> pay attention to the data being used and how it </w:t>
+      </w:r>
+      <w:r>
+        <w:rPr>
+          <w:rFonts w:ascii="Arial" w:hAnsi="Arial" w:cs="Arial"/>
+          <w:sz w:val="24"/>
+          <w:szCs w:val="24"/>
+          <w:lang w:val="en-GB"/>
+        </w:rPr>
+        <w:t xml:space="preserve">is used in the forecasting, as if the data is not used correctly, the forecast will not output the correct results either. </w:t>
       </w:r>
       <w:r>
         <w:rPr>
@@ -8108,28 +7753,15 @@
         </w:rPr>
         <w:t xml:space="preserve"> suffer many losses in both target audiences </w:t>
       </w:r>
-      <w:del w:id="57" w:author="Alan Gatt" w:date="2023-05-25T10:48:00Z">
-        <w:r>
-          <w:rPr>
-            <w:rFonts w:ascii="Arial" w:hAnsi="Arial" w:cs="Arial"/>
-            <w:sz w:val="24"/>
-            <w:szCs w:val="24"/>
-            <w:lang w:val="en-GB"/>
-          </w:rPr>
-          <w:delText>and also</w:delText>
-        </w:r>
-      </w:del>
-      <w:ins w:id="58" w:author="Alan Gatt" w:date="2023-05-25T10:48:00Z">
-        <w:r>
-          <w:rPr>
-            <w:rFonts w:ascii="Arial" w:hAnsi="Arial" w:cs="Arial"/>
-            <w:sz w:val="24"/>
-            <w:szCs w:val="24"/>
-            <w:lang w:val="en-GB"/>
-          </w:rPr>
-          <w:t>and</w:t>
-        </w:r>
-      </w:ins>
+      <w:r>
+        <w:rPr>
+          <w:rFonts w:ascii="Arial" w:hAnsi="Arial" w:cs="Arial"/>
+          <w:sz w:val="24"/>
+          <w:szCs w:val="24"/>
+          <w:lang w:val="en-GB"/>
+        </w:rPr>
+        <w:t>and</w:t>
+      </w:r>
       <w:r>
         <w:rPr>
           <w:rFonts w:ascii="Arial" w:hAnsi="Arial" w:cs="Arial"/>
@@ -8157,7 +7789,7 @@
           <w:lang w:val="en-GB"/>
         </w:rPr>
       </w:pPr>
-      <w:bookmarkStart w:id="59" w:name="_Toc135745463"/>
+      <w:bookmarkStart w:id="21" w:name="_Toc135745463"/>
       <w:r>
         <w:rPr>
           <w:lang w:val="en-GB"/>
@@ -8182,7 +7814,7 @@
         </w:rPr>
         <w:t>Time Series Modelling</w:t>
       </w:r>
-      <w:bookmarkEnd w:id="59"/>
+      <w:bookmarkEnd w:id="21"/>
     </w:p>
     <w:p>
       <w:pPr>
@@ -8200,27 +7832,7 @@
           <w:szCs w:val="24"/>
           <w:lang w:val="en-GB"/>
         </w:rPr>
-        <w:t xml:space="preserve">At present, the </w:t>
-      </w:r>
-      <w:proofErr w:type="gramStart"/>
-      <w:r>
-        <w:rPr>
-          <w:rFonts w:ascii="Arial" w:hAnsi="Arial" w:cs="Arial"/>
-          <w:sz w:val="24"/>
-          <w:szCs w:val="24"/>
-          <w:lang w:val="en-GB"/>
-        </w:rPr>
-        <w:t>most commonly used</w:t>
-      </w:r>
-      <w:proofErr w:type="gramEnd"/>
-      <w:r>
-        <w:rPr>
-          <w:rFonts w:ascii="Arial" w:hAnsi="Arial" w:cs="Arial"/>
-          <w:sz w:val="24"/>
-          <w:szCs w:val="24"/>
-          <w:lang w:val="en-GB"/>
-        </w:rPr>
-        <w:t xml:space="preserve"> forecasting method of sales forecasting is time series modelling.</w:t>
+        <w:t>At present, the most commonly used forecasting method of sales forecasting is time series modelling.</w:t>
       </w:r>
       <w:r>
         <w:rPr>
@@ -8929,17 +8541,7 @@
           <w:szCs w:val="24"/>
           <w:lang w:val="en-GB"/>
         </w:rPr>
-        <w:t xml:space="preserve"> This issue can </w:t>
-      </w:r>
-      <w:r>
-        <w:rPr>
-          <w:rFonts w:ascii="Arial" w:hAnsi="Arial" w:cs="Arial"/>
-          <w:sz w:val="24"/>
-          <w:szCs w:val="24"/>
-          <w:lang w:val="en-GB"/>
-        </w:rPr>
-        <w:lastRenderedPageBreak/>
-        <w:t xml:space="preserve">be resolved by using multiple encoding techniques such as label encoding or one-hot encoding. In the label encoding </w:t>
+        <w:t xml:space="preserve"> This issue can be resolved by using multiple encoding techniques such as label encoding or one-hot encoding. In the label encoding </w:t>
       </w:r>
       <w:r>
         <w:rPr>
@@ -9063,7 +8665,17 @@
           <w:szCs w:val="24"/>
           <w:lang w:val="en-GB"/>
         </w:rPr>
-        <w:t>This issue may be resolved by us</w:t>
+        <w:t xml:space="preserve">This </w:t>
+      </w:r>
+      <w:r>
+        <w:rPr>
+          <w:rFonts w:ascii="Arial" w:hAnsi="Arial" w:cs="Arial"/>
+          <w:sz w:val="24"/>
+          <w:szCs w:val="24"/>
+          <w:lang w:val="en-GB"/>
+        </w:rPr>
+        <w:lastRenderedPageBreak/>
+        <w:t>issue may be resolved by us</w:t>
       </w:r>
       <w:r>
         <w:rPr>
@@ -9242,7 +8854,7 @@
           <w:lang w:val="en-GB"/>
         </w:rPr>
       </w:pPr>
-      <w:bookmarkStart w:id="60" w:name="_Toc135745464"/>
+      <w:bookmarkStart w:id="22" w:name="_Toc135745464"/>
       <w:r>
         <w:rPr>
           <w:lang w:val="en-GB"/>
@@ -9267,7 +8879,7 @@
         </w:rPr>
         <w:t>Forecasting Models</w:t>
       </w:r>
-      <w:bookmarkEnd w:id="60"/>
+      <w:bookmarkEnd w:id="22"/>
       <w:r>
         <w:rPr>
           <w:lang w:val="en-GB"/>
@@ -9643,27 +9255,7 @@
           <w:szCs w:val="24"/>
           <w:lang w:val="en-GB"/>
         </w:rPr>
-        <w:t xml:space="preserve">Demand Forecasting Using Coupling </w:t>
-      </w:r>
-      <w:proofErr w:type="gramStart"/>
-      <w:r>
-        <w:rPr>
-          <w:rFonts w:ascii="Arial" w:hAnsi="Arial" w:cs="Arial"/>
-          <w:sz w:val="24"/>
-          <w:szCs w:val="24"/>
-          <w:lang w:val="en-GB"/>
-        </w:rPr>
-        <w:t>Of</w:t>
-      </w:r>
-      <w:proofErr w:type="gramEnd"/>
-      <w:r>
-        <w:rPr>
-          <w:rFonts w:ascii="Arial" w:hAnsi="Arial" w:cs="Arial"/>
-          <w:sz w:val="24"/>
-          <w:szCs w:val="24"/>
-          <w:lang w:val="en-GB"/>
-        </w:rPr>
-        <w:t xml:space="preserve"> Machine Learning And Time Series Models For The Automotive After Market Sector</w:t>
+        <w:t>Demand Forecasting Using Coupling Of Machine Learning And Time Series Models For The Automotive After Market Sector</w:t>
       </w:r>
       <w:r>
         <w:rPr>
@@ -9835,7 +9427,7 @@
           <w:u w:val="none"/>
         </w:rPr>
       </w:pPr>
-      <w:bookmarkStart w:id="61" w:name="_Toc135745465"/>
+      <w:bookmarkStart w:id="23" w:name="_Toc135745465"/>
       <w:r>
         <w:rPr>
           <w:rStyle w:val="Hyperlink"/>
@@ -9852,7 +9444,7 @@
         </w:rPr>
         <w:t>Related Studies</w:t>
       </w:r>
-      <w:bookmarkEnd w:id="61"/>
+      <w:bookmarkEnd w:id="23"/>
     </w:p>
     <w:p>
       <w:pPr>
@@ -10579,20 +10171,7 @@
           <w:u w:val="none"/>
           <w:lang w:val="en-GB"/>
         </w:rPr>
-        <w:t>, LS-</w:t>
-      </w:r>
-      <w:r>
-        <w:rPr>
-          <w:rStyle w:val="Hyperlink"/>
-          <w:rFonts w:ascii="Arial" w:hAnsi="Arial" w:cs="Arial"/>
-          <w:color w:val="auto"/>
-          <w:sz w:val="24"/>
-          <w:szCs w:val="24"/>
-          <w:u w:val="none"/>
-          <w:lang w:val="en-GB"/>
-        </w:rPr>
-        <w:lastRenderedPageBreak/>
-        <w:t xml:space="preserve">SVM had the highest correlation of 0.9084, BPNN had a correlation of 0.8628 while the AR model had </w:t>
+        <w:t xml:space="preserve">, LS-SVM had the highest correlation of 0.9084, BPNN had a correlation of 0.8628 while the AR model had </w:t>
       </w:r>
       <w:r>
         <w:rPr>
@@ -10827,7 +10406,7 @@
           <w:u w:val="none"/>
           <w:lang w:val="en-GB"/>
         </w:rPr>
-        <w:t xml:space="preserve"> The regression models used were Linear regression, Random Forest Regression and Gradient Boosting Regression, while the time series models used were ARIMA and LSTM.</w:t>
+        <w:t xml:space="preserve"> The </w:t>
       </w:r>
       <w:r>
         <w:rPr>
@@ -10840,7 +10419,8 @@
           <w:u w:val="none"/>
           <w:lang w:val="en-GB"/>
         </w:rPr>
-        <w:t xml:space="preserve"> </w:t>
+        <w:lastRenderedPageBreak/>
+        <w:t>regression models used were Linear regression, Random Forest Regression and Gradient Boosting Regression, while the time series models used were ARIMA and LSTM.</w:t>
       </w:r>
       <w:r>
         <w:rPr>
@@ -10853,7 +10433,7 @@
           <w:u w:val="none"/>
           <w:lang w:val="en-GB"/>
         </w:rPr>
-        <w:t xml:space="preserve">The results show that Gradient Boosting Regression performed </w:t>
+        <w:t xml:space="preserve"> </w:t>
       </w:r>
       <w:r>
         <w:rPr>
@@ -10866,7 +10446,7 @@
           <w:u w:val="none"/>
           <w:lang w:val="en-GB"/>
         </w:rPr>
-        <w:t xml:space="preserve">best with an RMSE of 0.63 followed by Random Forest with an RMSE of 0.69. </w:t>
+        <w:t xml:space="preserve">The results show that Gradient Boosting Regression performed </w:t>
       </w:r>
       <w:r>
         <w:rPr>
@@ -10879,7 +10459,7 @@
           <w:u w:val="none"/>
           <w:lang w:val="en-GB"/>
         </w:rPr>
-        <w:t xml:space="preserve">The model that performed the worst </w:t>
+        <w:t xml:space="preserve">best with an RMSE of 0.63 followed by Random Forest with an RMSE of 0.69. </w:t>
       </w:r>
       <w:r>
         <w:rPr>
@@ -10892,7 +10472,7 @@
           <w:u w:val="none"/>
           <w:lang w:val="en-GB"/>
         </w:rPr>
-        <w:t xml:space="preserve">in this study </w:t>
+        <w:t xml:space="preserve">The model that performed the worst </w:t>
       </w:r>
       <w:r>
         <w:rPr>
@@ -10905,10 +10485,23 @@
           <w:u w:val="none"/>
           <w:lang w:val="en-GB"/>
         </w:rPr>
+        <w:t xml:space="preserve">in this study </w:t>
+      </w:r>
+      <w:r>
+        <w:rPr>
+          <w:rStyle w:val="Hyperlink"/>
+          <w:rFonts w:ascii="Arial" w:hAnsi="Arial" w:cs="Arial"/>
+          <w:color w:val="auto"/>
+          <w:sz w:val="24"/>
+          <w:szCs w:val="24"/>
+          <w:highlight w:val="yellow"/>
+          <w:u w:val="none"/>
+          <w:lang w:val="en-GB"/>
+        </w:rPr>
         <w:t>was the ARIMA model.</w:t>
       </w:r>
     </w:p>
-    <w:commentRangeStart w:id="62"/>
+    <w:commentRangeStart w:id="24"/>
     <w:p>
       <w:pPr>
         <w:rPr>
@@ -11020,12 +10613,12 @@
         </w:rPr>
         <w:t xml:space="preserve">researched </w:t>
       </w:r>
-      <w:commentRangeEnd w:id="62"/>
+      <w:commentRangeEnd w:id="24"/>
       <w:r>
         <w:rPr>
           <w:rStyle w:val="CommentReference"/>
         </w:rPr>
-        <w:commentReference w:id="62"/>
+        <w:commentReference w:id="24"/>
       </w:r>
       <w:r>
         <w:rPr>
@@ -11171,7 +10764,7 @@
         </w:rPr>
         <w:t xml:space="preserve"> The ARIMA model obtained an RMSE of 21501.657 while the Multivariate LSTM obtained an RMSE of </w:t>
       </w:r>
-      <w:commentRangeStart w:id="63"/>
+      <w:commentRangeStart w:id="25"/>
       <w:r>
         <w:rPr>
           <w:rStyle w:val="Hyperlink"/>
@@ -11184,12 +10777,12 @@
         </w:rPr>
         <w:t>20693.862</w:t>
       </w:r>
-      <w:commentRangeEnd w:id="63"/>
+      <w:commentRangeEnd w:id="25"/>
       <w:r>
         <w:rPr>
           <w:rStyle w:val="CommentReference"/>
         </w:rPr>
-        <w:commentReference w:id="63"/>
+        <w:commentReference w:id="25"/>
       </w:r>
       <w:r>
         <w:rPr>
@@ -11398,36 +10991,8 @@
           <w:u w:val="none"/>
           <w:lang w:val="en-GB"/>
         </w:rPr>
-        <w:t xml:space="preserve"> predictive performance, generalization ability, runtime, </w:t>
-      </w:r>
-      <w:del w:id="64" w:author="Alan Gatt" w:date="2023-05-25T10:50:00Z">
-        <w:r>
-          <w:rPr>
-            <w:rStyle w:val="Hyperlink"/>
-            <w:rFonts w:ascii="Arial" w:hAnsi="Arial" w:cs="Arial"/>
-            <w:color w:val="auto"/>
-            <w:sz w:val="24"/>
-            <w:szCs w:val="24"/>
-            <w:u w:val="none"/>
-            <w:lang w:val="en-GB"/>
-          </w:rPr>
-          <w:delText>cost</w:delText>
-        </w:r>
-      </w:del>
-      <w:ins w:id="65" w:author="Alan Gatt" w:date="2023-05-25T10:50:00Z">
-        <w:r>
-          <w:rPr>
-            <w:rStyle w:val="Hyperlink"/>
-            <w:rFonts w:ascii="Arial" w:hAnsi="Arial" w:cs="Arial"/>
-            <w:color w:val="auto"/>
-            <w:sz w:val="24"/>
-            <w:szCs w:val="24"/>
-            <w:u w:val="none"/>
-            <w:lang w:val="en-GB"/>
-          </w:rPr>
-          <w:t>cost,</w:t>
-        </w:r>
-      </w:ins>
+        <w:t xml:space="preserve"> predictive performance, generalization ability, </w:t>
+      </w:r>
       <w:r>
         <w:rPr>
           <w:rStyle w:val="Hyperlink"/>
@@ -11438,7 +11003,43 @@
           <w:u w:val="none"/>
           <w:lang w:val="en-GB"/>
         </w:rPr>
-        <w:t xml:space="preserve"> and convenience</w:t>
+        <w:t xml:space="preserve">runtime, </w:t>
+      </w:r>
+      <w:r>
+        <w:rPr>
+          <w:rStyle w:val="Hyperlink"/>
+          <w:rFonts w:ascii="Arial" w:hAnsi="Arial" w:cs="Arial"/>
+          <w:color w:val="auto"/>
+          <w:sz w:val="24"/>
+          <w:szCs w:val="24"/>
+          <w:u w:val="none"/>
+          <w:lang w:val="en-GB"/>
+        </w:rPr>
+        <w:t>cost,</w:t>
+      </w:r>
+      <w:r>
+        <w:rPr>
+          <w:rStyle w:val="Hyperlink"/>
+          <w:rFonts w:ascii="Arial" w:hAnsi="Arial" w:cs="Arial"/>
+          <w:color w:val="auto"/>
+          <w:sz w:val="24"/>
+          <w:szCs w:val="24"/>
+          <w:u w:val="none"/>
+          <w:lang w:val="en-GB"/>
+        </w:rPr>
+        <w:t xml:space="preserve"> and </w:t>
+      </w:r>
+      <w:r>
+        <w:rPr>
+          <w:rStyle w:val="Hyperlink"/>
+          <w:rFonts w:ascii="Arial" w:hAnsi="Arial" w:cs="Arial"/>
+          <w:color w:val="auto"/>
+          <w:sz w:val="24"/>
+          <w:szCs w:val="24"/>
+          <w:u w:val="none"/>
+          <w:lang w:val="en-GB"/>
+        </w:rPr>
+        <w:t>convenience</w:t>
       </w:r>
       <w:r>
         <w:rPr>
@@ -11529,7 +11130,7 @@
           <w:lang w:val="en-GB"/>
         </w:rPr>
       </w:pPr>
-      <w:bookmarkStart w:id="66" w:name="_Toc135745466"/>
+      <w:bookmarkStart w:id="26" w:name="_Toc135745466"/>
       <w:r>
         <w:rPr>
           <w:rStyle w:val="Hyperlink"/>
@@ -11560,7 +11161,7 @@
         </w:rPr>
         <w:t>Methodology</w:t>
       </w:r>
-      <w:bookmarkEnd w:id="66"/>
+      <w:bookmarkEnd w:id="26"/>
       <w:r>
         <w:rPr>
           <w:rStyle w:val="Hyperlink"/>
@@ -11583,7 +11184,7 @@
       <w:pPr>
         <w:keepNext/>
       </w:pPr>
-      <w:commentRangeStart w:id="67"/>
+      <w:commentRangeStart w:id="27"/>
       <w:r>
         <w:rPr>
           <w:noProof/>
@@ -11632,12 +11233,12 @@
           </wp:inline>
         </w:drawing>
       </w:r>
-      <w:commentRangeEnd w:id="67"/>
+      <w:commentRangeEnd w:id="27"/>
       <w:r>
         <w:rPr>
           <w:rStyle w:val="CommentReference"/>
         </w:rPr>
-        <w:commentReference w:id="67"/>
+        <w:commentReference w:id="27"/>
       </w:r>
     </w:p>
     <w:p>
@@ -11680,7 +11281,7 @@
           <w:lang w:val="en-GB"/>
         </w:rPr>
       </w:pPr>
-      <w:bookmarkStart w:id="68" w:name="_Toc135745467"/>
+      <w:bookmarkStart w:id="28" w:name="_Toc135745467"/>
       <w:r>
         <w:rPr>
           <w:lang w:val="en-GB"/>
@@ -11693,7 +11294,7 @@
         </w:rPr>
         <w:t>Data Acquisition</w:t>
       </w:r>
-      <w:bookmarkEnd w:id="68"/>
+      <w:bookmarkEnd w:id="28"/>
     </w:p>
     <w:p>
       <w:pPr>
@@ -11728,7 +11329,7 @@
           <w:lang w:val="en-GB"/>
         </w:rPr>
       </w:pPr>
-      <w:bookmarkStart w:id="69" w:name="_Toc135745468"/>
+      <w:bookmarkStart w:id="29" w:name="_Toc135745468"/>
       <w:r>
         <w:rPr>
           <w:lang w:val="en-GB"/>
@@ -11741,7 +11342,7 @@
         </w:rPr>
         <w:t>Data description</w:t>
       </w:r>
-      <w:bookmarkEnd w:id="69"/>
+      <w:bookmarkEnd w:id="29"/>
       <w:r>
         <w:rPr>
           <w:lang w:val="en-GB"/>
@@ -11767,7 +11368,7 @@
         </w:rPr>
         <w:t xml:space="preserve">The data acquired is made up of 86,765 unique records which each refer to a unique sale. </w:t>
       </w:r>
-      <w:commentRangeStart w:id="70"/>
+      <w:commentRangeStart w:id="30"/>
       <w:r>
         <w:rPr>
           <w:rFonts w:ascii="Arial" w:hAnsi="Arial" w:cs="Arial"/>
@@ -11804,12 +11405,12 @@
         </w:rPr>
         <w:t>13 different variables</w:t>
       </w:r>
-      <w:commentRangeEnd w:id="70"/>
+      <w:commentRangeEnd w:id="30"/>
       <w:r>
         <w:rPr>
           <w:rStyle w:val="CommentReference"/>
         </w:rPr>
-        <w:commentReference w:id="70"/>
+        <w:commentReference w:id="30"/>
       </w:r>
       <w:r>
         <w:rPr>
@@ -12116,47 +11717,7 @@
           <w:szCs w:val="24"/>
           <w:lang w:val="en-GB"/>
         </w:rPr>
-        <w:t xml:space="preserve"> called ‘</w:t>
-      </w:r>
-      <w:proofErr w:type="spellStart"/>
-      <w:r>
-        <w:rPr>
-          <w:rFonts w:ascii="Arial" w:hAnsi="Arial" w:cs="Arial"/>
-          <w:sz w:val="24"/>
-          <w:szCs w:val="24"/>
-          <w:lang w:val="en-GB"/>
-        </w:rPr>
-        <w:t>Cust.Name</w:t>
-      </w:r>
-      <w:proofErr w:type="spellEnd"/>
-      <w:r>
-        <w:rPr>
-          <w:rFonts w:ascii="Arial" w:hAnsi="Arial" w:cs="Arial"/>
-          <w:sz w:val="24"/>
-          <w:szCs w:val="24"/>
-          <w:lang w:val="en-GB"/>
-        </w:rPr>
-        <w:t>’ and ‘</w:t>
-      </w:r>
-      <w:proofErr w:type="spellStart"/>
-      <w:r>
-        <w:rPr>
-          <w:rFonts w:ascii="Arial" w:hAnsi="Arial" w:cs="Arial"/>
-          <w:sz w:val="24"/>
-          <w:szCs w:val="24"/>
-          <w:lang w:val="en-GB"/>
-        </w:rPr>
-        <w:t>Comp.Name</w:t>
-      </w:r>
-      <w:proofErr w:type="spellEnd"/>
-      <w:r>
-        <w:rPr>
-          <w:rFonts w:ascii="Arial" w:hAnsi="Arial" w:cs="Arial"/>
-          <w:sz w:val="24"/>
-          <w:szCs w:val="24"/>
-          <w:lang w:val="en-GB"/>
-        </w:rPr>
-        <w:t>’ respectively</w:t>
+        <w:t xml:space="preserve"> called ‘Cust.Name’ and ‘Comp.Name’ respectively</w:t>
       </w:r>
       <w:r>
         <w:rPr>
@@ -12212,27 +11773,7 @@
           <w:szCs w:val="24"/>
           <w:lang w:val="en-GB"/>
         </w:rPr>
-        <w:t xml:space="preserve">made were spread across 10 different locations including different regions in the UK, </w:t>
-      </w:r>
-      <w:proofErr w:type="gramStart"/>
-      <w:r>
-        <w:rPr>
-          <w:rFonts w:ascii="Arial" w:hAnsi="Arial" w:cs="Arial"/>
-          <w:sz w:val="24"/>
-          <w:szCs w:val="24"/>
-          <w:lang w:val="en-GB"/>
-        </w:rPr>
-        <w:t>Ireland</w:t>
-      </w:r>
-      <w:proofErr w:type="gramEnd"/>
-      <w:r>
-        <w:rPr>
-          <w:rFonts w:ascii="Arial" w:hAnsi="Arial" w:cs="Arial"/>
-          <w:sz w:val="24"/>
-          <w:szCs w:val="24"/>
-          <w:lang w:val="en-GB"/>
-        </w:rPr>
-        <w:t xml:space="preserve"> and other countries such as the USA. The different countries and regions were represented by a unique number in the ‘Location’ column. </w:t>
+        <w:t xml:space="preserve">made were spread across 10 different locations including different regions in the UK, Ireland and other countries such as the USA. The different countries and regions were represented by a unique number in the ‘Location’ column. </w:t>
       </w:r>
       <w:r>
         <w:rPr>
@@ -12331,14 +11872,14 @@
           <w:lang w:val="en-GB"/>
         </w:rPr>
       </w:pPr>
-      <w:bookmarkStart w:id="71" w:name="_Toc135745469"/>
+      <w:bookmarkStart w:id="31" w:name="_Toc135745469"/>
       <w:r>
         <w:rPr>
           <w:lang w:val="en-GB"/>
         </w:rPr>
         <w:t>3.3 Data Cleaning</w:t>
       </w:r>
-      <w:bookmarkEnd w:id="71"/>
+      <w:bookmarkEnd w:id="31"/>
     </w:p>
     <w:p>
       <w:pPr>
@@ -12356,7 +11897,16 @@
           <w:szCs w:val="24"/>
           <w:lang w:val="en-GB"/>
         </w:rPr>
-        <w:t xml:space="preserve">To be able to </w:t>
+        <w:t xml:space="preserve">To be able </w:t>
+      </w:r>
+      <w:r>
+        <w:rPr>
+          <w:rFonts w:ascii="Arial" w:hAnsi="Arial" w:cs="Arial"/>
+          <w:sz w:val="24"/>
+          <w:szCs w:val="24"/>
+          <w:lang w:val="en-GB"/>
+        </w:rPr>
+        <w:t xml:space="preserve">to </w:t>
       </w:r>
       <w:r>
         <w:rPr>
@@ -12430,45 +11980,32 @@
         </w:rPr>
         <w:t xml:space="preserve"> </w:t>
       </w:r>
-      <w:del w:id="72" w:author="Alan Gatt" w:date="2023-05-25T10:52:00Z">
-        <w:r>
-          <w:rPr>
-            <w:rFonts w:ascii="Arial" w:hAnsi="Arial" w:cs="Arial"/>
-            <w:sz w:val="24"/>
-            <w:szCs w:val="24"/>
-            <w:lang w:val="en-GB"/>
-          </w:rPr>
-          <w:delText>In order t</w:delText>
-        </w:r>
-        <w:r>
-          <w:rPr>
-            <w:rFonts w:ascii="Arial" w:hAnsi="Arial" w:cs="Arial"/>
-            <w:sz w:val="24"/>
-            <w:szCs w:val="24"/>
-            <w:lang w:val="en-GB"/>
-          </w:rPr>
-          <w:delText>o</w:delText>
-        </w:r>
-      </w:del>
-      <w:ins w:id="73" w:author="Alan Gatt" w:date="2023-05-25T10:52:00Z">
-        <w:r>
-          <w:rPr>
-            <w:rFonts w:ascii="Arial" w:hAnsi="Arial" w:cs="Arial"/>
-            <w:sz w:val="24"/>
-            <w:szCs w:val="24"/>
-            <w:lang w:val="en-GB"/>
-          </w:rPr>
-          <w:t>To</w:t>
-        </w:r>
-      </w:ins>
-      <w:r>
-        <w:rPr>
-          <w:rFonts w:ascii="Arial" w:hAnsi="Arial" w:cs="Arial"/>
-          <w:sz w:val="24"/>
-          <w:szCs w:val="24"/>
-          <w:lang w:val="en-GB"/>
-        </w:rPr>
-        <w:t xml:space="preserve"> do this, </w:t>
+      <w:r>
+        <w:rPr>
+          <w:rFonts w:ascii="Arial" w:hAnsi="Arial" w:cs="Arial"/>
+          <w:sz w:val="24"/>
+          <w:szCs w:val="24"/>
+          <w:lang w:val="en-GB"/>
+        </w:rPr>
+        <w:t>To</w:t>
+      </w:r>
+      <w:r>
+        <w:rPr>
+          <w:rFonts w:ascii="Arial" w:hAnsi="Arial" w:cs="Arial"/>
+          <w:sz w:val="24"/>
+          <w:szCs w:val="24"/>
+          <w:lang w:val="en-GB"/>
+        </w:rPr>
+        <w:t xml:space="preserve"> do </w:t>
+      </w:r>
+      <w:r>
+        <w:rPr>
+          <w:rFonts w:ascii="Arial" w:hAnsi="Arial" w:cs="Arial"/>
+          <w:sz w:val="24"/>
+          <w:szCs w:val="24"/>
+          <w:lang w:val="en-GB"/>
+        </w:rPr>
+        <w:t xml:space="preserve">this, </w:t>
       </w:r>
       <w:r>
         <w:rPr>
@@ -12532,27 +12069,16 @@
           <w:szCs w:val="24"/>
           <w:lang w:val="en-GB"/>
         </w:rPr>
-        <w:t xml:space="preserve">The first step </w:t>
-      </w:r>
-      <w:del w:id="74" w:author="Alan Gatt" w:date="2023-05-25T10:52:00Z">
-        <w:r>
-          <w:rPr>
-            <w:rFonts w:ascii="Arial" w:hAnsi="Arial" w:cs="Arial"/>
-            <w:sz w:val="24"/>
-            <w:szCs w:val="24"/>
-            <w:lang w:val="en-GB"/>
-          </w:rPr>
-          <w:delText xml:space="preserve">which taken </w:delText>
-        </w:r>
-      </w:del>
-      <w:r>
-        <w:rPr>
-          <w:rFonts w:ascii="Arial" w:hAnsi="Arial" w:cs="Arial"/>
-          <w:sz w:val="24"/>
-          <w:szCs w:val="24"/>
-          <w:lang w:val="en-GB"/>
-        </w:rPr>
-        <w:t xml:space="preserve">in the data cleaning process was loading the data </w:t>
+        <w:t xml:space="preserve">The first </w:t>
+      </w:r>
+      <w:r>
+        <w:rPr>
+          <w:rFonts w:ascii="Arial" w:hAnsi="Arial" w:cs="Arial"/>
+          <w:sz w:val="24"/>
+          <w:szCs w:val="24"/>
+          <w:lang w:val="en-GB"/>
+        </w:rPr>
+        <w:t xml:space="preserve">step in the data cleaning process was loading the data </w:t>
       </w:r>
       <w:r>
         <w:rPr>
@@ -12570,45 +12096,25 @@
           <w:szCs w:val="24"/>
           <w:lang w:val="en-GB"/>
         </w:rPr>
-        <w:t xml:space="preserve">into a </w:t>
-      </w:r>
-      <w:del w:id="75" w:author="Alan Gatt" w:date="2023-05-25T10:52:00Z">
-        <w:r>
-          <w:rPr>
-            <w:rFonts w:ascii="Arial" w:hAnsi="Arial" w:cs="Arial"/>
-            <w:sz w:val="24"/>
-            <w:szCs w:val="24"/>
-            <w:lang w:val="en-GB"/>
-          </w:rPr>
-          <w:delText>P</w:delText>
-        </w:r>
-        <w:r>
-          <w:rPr>
-            <w:rFonts w:ascii="Arial" w:hAnsi="Arial" w:cs="Arial"/>
-            <w:sz w:val="24"/>
-            <w:szCs w:val="24"/>
-            <w:lang w:val="en-GB"/>
-          </w:rPr>
-          <w:delText xml:space="preserve">andas </w:delText>
-        </w:r>
-      </w:del>
-      <w:r>
-        <w:rPr>
-          <w:rFonts w:ascii="Arial" w:hAnsi="Arial" w:cs="Arial"/>
-          <w:sz w:val="24"/>
-          <w:szCs w:val="24"/>
-          <w:lang w:val="en-GB"/>
-        </w:rPr>
-        <w:t xml:space="preserve">data frame and making sure that the data was being loaded correctly. </w:t>
-      </w:r>
-      <w:r>
-        <w:rPr>
-          <w:rFonts w:ascii="Arial" w:hAnsi="Arial" w:cs="Arial"/>
-          <w:sz w:val="24"/>
-          <w:szCs w:val="24"/>
-          <w:lang w:val="en-GB"/>
-        </w:rPr>
-        <w:t>The data was checked for any null values and the totals for each column were displayed. Null values were</w:t>
+        <w:t xml:space="preserve">into a data frame and making sure that the data was being loaded correctly. </w:t>
+      </w:r>
+      <w:r>
+        <w:rPr>
+          <w:rFonts w:ascii="Arial" w:hAnsi="Arial" w:cs="Arial"/>
+          <w:sz w:val="24"/>
+          <w:szCs w:val="24"/>
+          <w:lang w:val="en-GB"/>
+        </w:rPr>
+        <w:t xml:space="preserve">The data was checked for any </w:t>
+      </w:r>
+      <w:r>
+        <w:rPr>
+          <w:rFonts w:ascii="Arial" w:hAnsi="Arial" w:cs="Arial"/>
+          <w:sz w:val="24"/>
+          <w:szCs w:val="24"/>
+          <w:lang w:val="en-GB"/>
+        </w:rPr>
+        <w:t>null values and the totals for each column were displayed. Null values were</w:t>
       </w:r>
       <w:r>
         <w:rPr>
@@ -12644,47 +12150,7 @@
           <w:szCs w:val="24"/>
           <w:lang w:val="en-GB"/>
         </w:rPr>
-        <w:t>‘</w:t>
-      </w:r>
-      <w:proofErr w:type="spellStart"/>
-      <w:r>
-        <w:rPr>
-          <w:rFonts w:ascii="Arial" w:hAnsi="Arial" w:cs="Arial"/>
-          <w:sz w:val="24"/>
-          <w:szCs w:val="24"/>
-          <w:lang w:val="en-GB"/>
-        </w:rPr>
-        <w:t>Cust.Name</w:t>
-      </w:r>
-      <w:proofErr w:type="spellEnd"/>
-      <w:r>
-        <w:rPr>
-          <w:rFonts w:ascii="Arial" w:hAnsi="Arial" w:cs="Arial"/>
-          <w:sz w:val="24"/>
-          <w:szCs w:val="24"/>
-          <w:lang w:val="en-GB"/>
-        </w:rPr>
-        <w:t>’, ‘</w:t>
-      </w:r>
-      <w:proofErr w:type="spellStart"/>
-      <w:r>
-        <w:rPr>
-          <w:rFonts w:ascii="Arial" w:hAnsi="Arial" w:cs="Arial"/>
-          <w:sz w:val="24"/>
-          <w:szCs w:val="24"/>
-          <w:lang w:val="en-GB"/>
-        </w:rPr>
-        <w:t>Comp.Name</w:t>
-      </w:r>
-      <w:proofErr w:type="spellEnd"/>
-      <w:r>
-        <w:rPr>
-          <w:rFonts w:ascii="Arial" w:hAnsi="Arial" w:cs="Arial"/>
-          <w:sz w:val="24"/>
-          <w:szCs w:val="24"/>
-          <w:lang w:val="en-GB"/>
-        </w:rPr>
-        <w:t>’ and ‘Code’ column</w:t>
+        <w:t>‘Cust.Name’, ‘Comp.Name’ and ‘Code’ column</w:t>
       </w:r>
       <w:r>
         <w:rPr>
@@ -12774,33 +12240,25 @@
           <w:szCs w:val="24"/>
           <w:lang w:val="en-GB"/>
         </w:rPr>
-        <w:t xml:space="preserve"> The ’Sales Rep’ column was deleted as it was not going to be used </w:t>
-      </w:r>
-      <w:commentRangeStart w:id="76"/>
-      <w:r>
-        <w:rPr>
-          <w:rFonts w:ascii="Arial" w:hAnsi="Arial" w:cs="Arial"/>
-          <w:sz w:val="24"/>
-          <w:szCs w:val="24"/>
-          <w:lang w:val="en-GB"/>
-        </w:rPr>
-        <w:t>either</w:t>
-      </w:r>
-      <w:commentRangeEnd w:id="76"/>
-      <w:r>
-        <w:rPr>
-          <w:rStyle w:val="CommentReference"/>
-        </w:rPr>
-        <w:commentReference w:id="76"/>
-      </w:r>
-      <w:r>
-        <w:rPr>
-          <w:rFonts w:ascii="Arial" w:hAnsi="Arial" w:cs="Arial"/>
-          <w:sz w:val="24"/>
-          <w:szCs w:val="24"/>
-          <w:lang w:val="en-GB"/>
-        </w:rPr>
-        <w:t xml:space="preserve">. </w:t>
+        <w:t xml:space="preserve"> The ’Sales Rep’ column was deleted as it was not going to be used</w:t>
+      </w:r>
+      <w:r>
+        <w:rPr>
+          <w:rFonts w:ascii="Arial" w:hAnsi="Arial" w:cs="Arial"/>
+          <w:sz w:val="24"/>
+          <w:szCs w:val="24"/>
+          <w:lang w:val="en-GB"/>
+        </w:rPr>
+        <w:t>.</w:t>
+      </w:r>
+      <w:r>
+        <w:rPr>
+          <w:rFonts w:ascii="Arial" w:hAnsi="Arial" w:cs="Arial"/>
+          <w:sz w:val="24"/>
+          <w:szCs w:val="24"/>
+          <w:lang w:val="en-GB"/>
+        </w:rPr>
+        <w:t xml:space="preserve"> </w:t>
       </w:r>
     </w:p>
     <w:p>
@@ -12812,7 +12270,7 @@
           <w:lang w:val="en-GB"/>
         </w:rPr>
       </w:pPr>
-      <w:commentRangeStart w:id="77"/>
+      <w:commentRangeStart w:id="32"/>
       <w:r>
         <w:rPr>
           <w:rFonts w:ascii="Arial" w:hAnsi="Arial" w:cs="Arial"/>
@@ -12984,12 +12442,12 @@
         </w:rPr>
         <w:t xml:space="preserve"> to extract the quarter as a number. </w:t>
       </w:r>
-      <w:commentRangeEnd w:id="77"/>
+      <w:commentRangeEnd w:id="32"/>
       <w:r>
         <w:rPr>
           <w:rStyle w:val="CommentReference"/>
         </w:rPr>
-        <w:commentReference w:id="77"/>
+        <w:commentReference w:id="32"/>
       </w:r>
     </w:p>
     <w:p>
@@ -13290,7 +12748,7 @@
         </w:rPr>
         <w:t xml:space="preserve">and a number added at the end. </w:t>
       </w:r>
-      <w:commentRangeStart w:id="78"/>
+      <w:commentRangeStart w:id="33"/>
       <w:r>
         <w:rPr>
           <w:rFonts w:ascii="Arial" w:hAnsi="Arial" w:cs="Arial"/>
@@ -13318,12 +12776,12 @@
         </w:rPr>
         <w:t>andas</w:t>
       </w:r>
-      <w:commentRangeEnd w:id="78"/>
+      <w:commentRangeEnd w:id="33"/>
       <w:r>
         <w:rPr>
           <w:rStyle w:val="CommentReference"/>
         </w:rPr>
-        <w:commentReference w:id="78"/>
+        <w:commentReference w:id="33"/>
       </w:r>
       <w:r>
         <w:rPr>
@@ -13390,7 +12848,7 @@
         </w:rPr>
         <w:t>and this needed to be added in the data frame</w:t>
       </w:r>
-      <w:commentRangeStart w:id="79"/>
+      <w:commentRangeStart w:id="34"/>
       <w:r>
         <w:rPr>
           <w:rFonts w:ascii="Arial" w:hAnsi="Arial" w:cs="Arial"/>
@@ -13400,25 +12858,14 @@
         </w:rPr>
         <w:t xml:space="preserve">. </w:t>
       </w:r>
-      <w:proofErr w:type="gramStart"/>
-      <w:r>
-        <w:rPr>
-          <w:rFonts w:ascii="Arial" w:hAnsi="Arial" w:cs="Arial"/>
-          <w:sz w:val="24"/>
-          <w:szCs w:val="24"/>
-          <w:lang w:val="en-GB"/>
-        </w:rPr>
-        <w:t>In order to</w:t>
-      </w:r>
-      <w:proofErr w:type="gramEnd"/>
-      <w:r>
-        <w:rPr>
-          <w:rFonts w:ascii="Arial" w:hAnsi="Arial" w:cs="Arial"/>
-          <w:sz w:val="24"/>
-          <w:szCs w:val="24"/>
-          <w:lang w:val="en-GB"/>
-        </w:rPr>
-        <w:t xml:space="preserve"> do this task, </w:t>
+      <w:r>
+        <w:rPr>
+          <w:rFonts w:ascii="Arial" w:hAnsi="Arial" w:cs="Arial"/>
+          <w:sz w:val="24"/>
+          <w:szCs w:val="24"/>
+          <w:lang w:val="en-GB"/>
+        </w:rPr>
+        <w:t xml:space="preserve">In order to do this task, </w:t>
       </w:r>
       <w:r>
         <w:rPr>
@@ -13582,12 +13029,12 @@
         </w:rPr>
         <w:t xml:space="preserve"> </w:t>
       </w:r>
-      <w:commentRangeEnd w:id="79"/>
+      <w:commentRangeEnd w:id="34"/>
       <w:r>
         <w:rPr>
           <w:rStyle w:val="CommentReference"/>
         </w:rPr>
-        <w:commentReference w:id="79"/>
+        <w:commentReference w:id="34"/>
       </w:r>
     </w:p>
     <w:p>
@@ -13897,7 +13344,7 @@
           <w:lang w:val="en-GB"/>
         </w:rPr>
       </w:pPr>
-      <w:commentRangeStart w:id="80"/>
+      <w:commentRangeStart w:id="35"/>
       <w:r>
         <w:rPr>
           <w:rFonts w:ascii="Arial" w:hAnsi="Arial" w:cs="Arial"/>
@@ -13959,47 +13406,7 @@
           <w:szCs w:val="24"/>
           <w:lang w:val="en-GB"/>
         </w:rPr>
-        <w:t>‘</w:t>
-      </w:r>
-      <w:proofErr w:type="spellStart"/>
-      <w:r>
-        <w:rPr>
-          <w:rFonts w:ascii="Arial" w:hAnsi="Arial" w:cs="Arial"/>
-          <w:sz w:val="24"/>
-          <w:szCs w:val="24"/>
-          <w:lang w:val="en-GB"/>
-        </w:rPr>
-        <w:t>Cust.Name</w:t>
-      </w:r>
-      <w:proofErr w:type="spellEnd"/>
-      <w:r>
-        <w:rPr>
-          <w:rFonts w:ascii="Arial" w:hAnsi="Arial" w:cs="Arial"/>
-          <w:sz w:val="24"/>
-          <w:szCs w:val="24"/>
-          <w:lang w:val="en-GB"/>
-        </w:rPr>
-        <w:t>’, ‘</w:t>
-      </w:r>
-      <w:proofErr w:type="spellStart"/>
-      <w:r>
-        <w:rPr>
-          <w:rFonts w:ascii="Arial" w:hAnsi="Arial" w:cs="Arial"/>
-          <w:sz w:val="24"/>
-          <w:szCs w:val="24"/>
-          <w:lang w:val="en-GB"/>
-        </w:rPr>
-        <w:t>Comp.Name</w:t>
-      </w:r>
-      <w:proofErr w:type="spellEnd"/>
-      <w:r>
-        <w:rPr>
-          <w:rFonts w:ascii="Arial" w:hAnsi="Arial" w:cs="Arial"/>
-          <w:sz w:val="24"/>
-          <w:szCs w:val="24"/>
-          <w:lang w:val="en-GB"/>
-        </w:rPr>
-        <w:t>’, ’Area Code’ and ‘Code.</w:t>
+        <w:t>‘Cust.Name’, ‘Comp.Name’, ’Area Code’ and ‘Code.</w:t>
       </w:r>
       <w:r>
         <w:rPr>
@@ -14019,12 +13426,12 @@
         </w:rPr>
         <w:t xml:space="preserve">the forecasting process would be made only on the relevant data. </w:t>
       </w:r>
-      <w:commentRangeEnd w:id="80"/>
+      <w:commentRangeEnd w:id="35"/>
       <w:r>
         <w:rPr>
           <w:rStyle w:val="CommentReference"/>
         </w:rPr>
-        <w:commentReference w:id="80"/>
+        <w:commentReference w:id="35"/>
       </w:r>
     </w:p>
     <w:p>
@@ -14135,14 +13542,14 @@
           <w:lang w:val="en-GB"/>
         </w:rPr>
       </w:pPr>
-      <w:bookmarkStart w:id="81" w:name="_Toc135745470"/>
+      <w:bookmarkStart w:id="36" w:name="_Toc135745470"/>
       <w:r>
         <w:rPr>
           <w:lang w:val="en-GB"/>
         </w:rPr>
         <w:t>3.4 Data Exploration</w:t>
       </w:r>
-      <w:bookmarkEnd w:id="81"/>
+      <w:bookmarkEnd w:id="36"/>
       <w:r>
         <w:rPr>
           <w:lang w:val="en-GB"/>
@@ -14159,49 +13566,23 @@
           <w:lang w:val="en-GB"/>
         </w:rPr>
       </w:pPr>
-      <w:commentRangeStart w:id="82"/>
-      <w:r>
-        <w:rPr>
-          <w:rFonts w:ascii="Arial" w:hAnsi="Arial" w:cs="Arial"/>
-          <w:sz w:val="24"/>
-          <w:szCs w:val="24"/>
-          <w:lang w:val="en-GB"/>
-        </w:rPr>
-        <w:t>To save some time during the research, the data was first explored using PowerBI visuals</w:t>
-      </w:r>
-      <w:r>
-        <w:rPr>
-          <w:rFonts w:ascii="Arial" w:hAnsi="Arial" w:cs="Arial"/>
-          <w:sz w:val="24"/>
-          <w:szCs w:val="24"/>
-          <w:lang w:val="en-GB"/>
-        </w:rPr>
-        <w:t>,</w:t>
-      </w:r>
-      <w:r>
-        <w:rPr>
-          <w:rFonts w:ascii="Arial" w:hAnsi="Arial" w:cs="Arial"/>
-          <w:sz w:val="24"/>
-          <w:szCs w:val="24"/>
-          <w:lang w:val="en-GB"/>
-        </w:rPr>
-        <w:t xml:space="preserve"> and then the most important visuals were plotted using Python. </w:t>
-      </w:r>
-      <w:commentRangeEnd w:id="82"/>
-      <w:r>
-        <w:rPr>
-          <w:rStyle w:val="CommentReference"/>
-        </w:rPr>
-        <w:commentReference w:id="82"/>
-      </w:r>
-      <w:r>
-        <w:rPr>
-          <w:rFonts w:ascii="Arial" w:hAnsi="Arial" w:cs="Arial"/>
-          <w:sz w:val="24"/>
-          <w:szCs w:val="24"/>
-          <w:lang w:val="en-GB"/>
-        </w:rPr>
-        <w:t xml:space="preserve">The data was explored by plotting it against various plot such as Histograms, Boxplots, Pie </w:t>
+      <w:r>
+        <w:rPr>
+          <w:rFonts w:ascii="Arial" w:hAnsi="Arial" w:cs="Arial"/>
+          <w:sz w:val="24"/>
+          <w:szCs w:val="24"/>
+          <w:lang w:val="en-GB"/>
+        </w:rPr>
+        <w:t>T</w:t>
+      </w:r>
+      <w:r>
+        <w:rPr>
+          <w:rFonts w:ascii="Arial" w:hAnsi="Arial" w:cs="Arial"/>
+          <w:sz w:val="24"/>
+          <w:szCs w:val="24"/>
+          <w:lang w:val="en-GB"/>
+        </w:rPr>
+        <w:t xml:space="preserve">he data was explored by plotting it against various plot such as Histograms, Boxplots, Pie </w:t>
       </w:r>
       <w:r>
         <w:rPr>
@@ -14657,7 +14038,7 @@
           <w:lang w:val="en-GB"/>
         </w:rPr>
       </w:pPr>
-      <w:bookmarkStart w:id="83" w:name="_Ref135294145"/>
+      <w:bookmarkStart w:id="37" w:name="_Ref135294145"/>
       <w:r>
         <w:t xml:space="preserve">Figure </w:t>
       </w:r>
@@ -14675,7 +14056,7 @@
         </w:rPr>
         <w:t>: Category Distribution</w:t>
       </w:r>
-      <w:bookmarkEnd w:id="83"/>
+      <w:bookmarkEnd w:id="37"/>
     </w:p>
     <w:p>
       <w:pPr>
@@ -14744,7 +14125,7 @@
           <w:lang w:val="en-GB"/>
         </w:rPr>
       </w:pPr>
-      <w:bookmarkStart w:id="84" w:name="_Ref135294191"/>
+      <w:bookmarkStart w:id="38" w:name="_Ref135294191"/>
       <w:r>
         <w:t xml:space="preserve">Figure </w:t>
       </w:r>
@@ -14762,7 +14143,7 @@
         </w:rPr>
         <w:t>: Product Distribution</w:t>
       </w:r>
-      <w:bookmarkEnd w:id="84"/>
+      <w:bookmarkEnd w:id="38"/>
     </w:p>
     <w:p>
       <w:pPr>
@@ -15060,7 +14441,7 @@
       <w:pPr>
         <w:keepNext/>
       </w:pPr>
-      <w:commentRangeStart w:id="85"/>
+      <w:commentRangeStart w:id="39"/>
       <w:r>
         <w:rPr>
           <w:rFonts w:ascii="Arial" w:hAnsi="Arial" w:cs="Arial"/>
@@ -15112,12 +14493,12 @@
           </wp:inline>
         </w:drawing>
       </w:r>
-      <w:commentRangeEnd w:id="85"/>
+      <w:commentRangeEnd w:id="39"/>
       <w:r>
         <w:rPr>
           <w:rStyle w:val="CommentReference"/>
         </w:rPr>
-        <w:commentReference w:id="85"/>
+        <w:commentReference w:id="39"/>
       </w:r>
     </w:p>
     <w:p>
@@ -15128,7 +14509,7 @@
           <w:lang w:val="en-GB"/>
         </w:rPr>
       </w:pPr>
-      <w:bookmarkStart w:id="86" w:name="_Ref135294336"/>
+      <w:bookmarkStart w:id="40" w:name="_Ref135294336"/>
       <w:r>
         <w:t xml:space="preserve">Figure </w:t>
       </w:r>
@@ -15146,7 +14527,7 @@
         </w:rPr>
         <w:t>: Category Boxplot</w:t>
       </w:r>
-      <w:bookmarkEnd w:id="86"/>
+      <w:bookmarkEnd w:id="40"/>
     </w:p>
     <w:p>
       <w:pPr>
@@ -15159,7 +14540,7 @@
       <w:pPr>
         <w:keepNext/>
       </w:pPr>
-      <w:commentRangeStart w:id="87"/>
+      <w:commentRangeStart w:id="41"/>
       <w:r>
         <w:rPr>
           <w:rFonts w:ascii="Arial" w:hAnsi="Arial" w:cs="Arial"/>
@@ -15210,12 +14591,12 @@
           </wp:inline>
         </w:drawing>
       </w:r>
-      <w:commentRangeEnd w:id="87"/>
+      <w:commentRangeEnd w:id="41"/>
       <w:r>
         <w:rPr>
           <w:rStyle w:val="CommentReference"/>
         </w:rPr>
-        <w:commentReference w:id="87"/>
+        <w:commentReference w:id="41"/>
       </w:r>
     </w:p>
     <w:p>
@@ -15226,7 +14607,7 @@
           <w:lang w:val="en-GB"/>
         </w:rPr>
       </w:pPr>
-      <w:bookmarkStart w:id="88" w:name="_Ref135294351"/>
+      <w:bookmarkStart w:id="42" w:name="_Ref135294351"/>
       <w:r>
         <w:t xml:space="preserve">Figure </w:t>
       </w:r>
@@ -15244,7 +14625,7 @@
         </w:rPr>
         <w:t>: Product Boxplot</w:t>
       </w:r>
-      <w:bookmarkEnd w:id="88"/>
+      <w:bookmarkEnd w:id="42"/>
     </w:p>
     <w:p>
       <w:pPr>
@@ -15615,34 +14996,14 @@
           <w:szCs w:val="24"/>
           <w:lang w:val="en-GB"/>
         </w:rPr>
-        <w:t>20% of the sales were made in ‘London’ followed by 16% made in ‘</w:t>
-      </w:r>
-      <w:proofErr w:type="spellStart"/>
-      <w:r>
-        <w:rPr>
-          <w:rFonts w:ascii="Arial" w:hAnsi="Arial" w:cs="Arial"/>
-          <w:sz w:val="24"/>
-          <w:szCs w:val="24"/>
-          <w:lang w:val="en-GB"/>
-        </w:rPr>
-        <w:t>NorthEast</w:t>
-      </w:r>
-      <w:proofErr w:type="spellEnd"/>
-      <w:r>
-        <w:rPr>
-          <w:rFonts w:ascii="Arial" w:hAnsi="Arial" w:cs="Arial"/>
-          <w:sz w:val="24"/>
-          <w:szCs w:val="24"/>
-          <w:lang w:val="en-GB"/>
-        </w:rPr>
-        <w:t>, Midlands’.</w:t>
+        <w:t>20% of the sales were made in ‘London’ followed by 16% made in ‘NorthEast, Midlands’.</w:t>
       </w:r>
     </w:p>
     <w:p>
       <w:pPr>
         <w:keepNext/>
       </w:pPr>
-      <w:commentRangeStart w:id="89"/>
+      <w:commentRangeStart w:id="43"/>
       <w:r>
         <w:rPr>
           <w:rFonts w:ascii="Arial" w:hAnsi="Arial" w:cs="Arial"/>
@@ -15694,12 +15055,12 @@
           </wp:inline>
         </w:drawing>
       </w:r>
-      <w:commentRangeEnd w:id="89"/>
+      <w:commentRangeEnd w:id="43"/>
       <w:r>
         <w:rPr>
           <w:rStyle w:val="CommentReference"/>
         </w:rPr>
-        <w:commentReference w:id="89"/>
+        <w:commentReference w:id="43"/>
       </w:r>
     </w:p>
     <w:p>
@@ -15710,7 +15071,7 @@
           <w:lang w:val="en-GB"/>
         </w:rPr>
       </w:pPr>
-      <w:bookmarkStart w:id="90" w:name="_Ref135876605"/>
+      <w:bookmarkStart w:id="44" w:name="_Ref135876605"/>
       <w:r>
         <w:t xml:space="preserve">Figure </w:t>
       </w:r>
@@ -15728,13 +15089,13 @@
         </w:rPr>
         <w:t>: Product Pie Chart</w:t>
       </w:r>
-      <w:bookmarkEnd w:id="90"/>
+      <w:bookmarkEnd w:id="44"/>
     </w:p>
     <w:p>
       <w:pPr>
         <w:keepNext/>
       </w:pPr>
-      <w:commentRangeStart w:id="91"/>
+      <w:commentRangeStart w:id="45"/>
       <w:r>
         <w:rPr>
           <w:noProof/>
@@ -15783,12 +15144,12 @@
           </wp:inline>
         </w:drawing>
       </w:r>
-      <w:commentRangeEnd w:id="91"/>
+      <w:commentRangeEnd w:id="45"/>
       <w:r>
         <w:rPr>
           <w:rStyle w:val="CommentReference"/>
         </w:rPr>
-        <w:commentReference w:id="91"/>
+        <w:commentReference w:id="45"/>
       </w:r>
     </w:p>
     <w:p>
@@ -15799,7 +15160,7 @@
           <w:lang w:val="en-GB"/>
         </w:rPr>
       </w:pPr>
-      <w:bookmarkStart w:id="92" w:name="_Ref135876616"/>
+      <w:bookmarkStart w:id="46" w:name="_Ref135876616"/>
       <w:r>
         <w:t xml:space="preserve">Figure </w:t>
       </w:r>
@@ -15817,13 +15178,13 @@
         </w:rPr>
         <w:t>: Category Pie Chart</w:t>
       </w:r>
-      <w:bookmarkEnd w:id="92"/>
+      <w:bookmarkEnd w:id="46"/>
     </w:p>
     <w:p>
       <w:pPr>
         <w:keepNext/>
       </w:pPr>
-      <w:commentRangeStart w:id="93"/>
+      <w:commentRangeStart w:id="47"/>
       <w:r>
         <w:rPr>
           <w:noProof/>
@@ -15872,12 +15233,12 @@
           </wp:inline>
         </w:drawing>
       </w:r>
-      <w:commentRangeEnd w:id="93"/>
+      <w:commentRangeEnd w:id="47"/>
       <w:r>
         <w:rPr>
           <w:rStyle w:val="CommentReference"/>
         </w:rPr>
-        <w:commentReference w:id="93"/>
+        <w:commentReference w:id="47"/>
       </w:r>
     </w:p>
     <w:p>
@@ -15888,7 +15249,7 @@
           <w:lang w:val="en-GB"/>
         </w:rPr>
       </w:pPr>
-      <w:bookmarkStart w:id="94" w:name="_Ref135876628"/>
+      <w:bookmarkStart w:id="48" w:name="_Ref135876628"/>
       <w:r>
         <w:t xml:space="preserve">Figure </w:t>
       </w:r>
@@ -15907,7 +15268,7 @@
         </w:rPr>
         <w:t>: Location Pie Chart</w:t>
       </w:r>
-      <w:bookmarkEnd w:id="94"/>
+      <w:bookmarkEnd w:id="48"/>
     </w:p>
     <w:p>
       <w:pPr>
@@ -16029,7 +15390,7 @@
       <w:pPr>
         <w:keepNext/>
       </w:pPr>
-      <w:commentRangeStart w:id="95"/>
+      <w:commentRangeStart w:id="49"/>
       <w:r>
         <w:rPr>
           <w:rFonts w:ascii="Arial" w:hAnsi="Arial" w:cs="Arial"/>
@@ -16081,12 +15442,12 @@
           </wp:inline>
         </w:drawing>
       </w:r>
-      <w:commentRangeEnd w:id="95"/>
+      <w:commentRangeEnd w:id="49"/>
       <w:r>
         <w:rPr>
           <w:rStyle w:val="CommentReference"/>
         </w:rPr>
-        <w:commentReference w:id="95"/>
+        <w:commentReference w:id="49"/>
       </w:r>
     </w:p>
     <w:p>
@@ -16100,7 +15461,7 @@
           <w:lang w:val="en-GB"/>
         </w:rPr>
       </w:pPr>
-      <w:bookmarkStart w:id="96" w:name="_Ref135876569"/>
+      <w:bookmarkStart w:id="50" w:name="_Ref135876569"/>
       <w:r>
         <w:t xml:space="preserve">Figure </w:t>
       </w:r>
@@ -16118,7 +15479,7 @@
         </w:rPr>
         <w:t>: Time Graph</w:t>
       </w:r>
-      <w:bookmarkEnd w:id="96"/>
+      <w:bookmarkEnd w:id="50"/>
     </w:p>
     <w:p>
       <w:pPr>
@@ -16330,7 +15691,7 @@
           <w:lang w:val="en-GB"/>
         </w:rPr>
       </w:pPr>
-      <w:bookmarkStart w:id="97" w:name="_Ref135876530"/>
+      <w:bookmarkStart w:id="51" w:name="_Ref135876530"/>
       <w:r>
         <w:t xml:space="preserve">Figure </w:t>
       </w:r>
@@ -16348,7 +15709,7 @@
         </w:rPr>
         <w:t>: Seasonality Graph</w:t>
       </w:r>
-      <w:bookmarkEnd w:id="97"/>
+      <w:bookmarkEnd w:id="51"/>
     </w:p>
     <w:p>
       <w:pPr>
@@ -16481,27 +15842,7 @@
           <w:szCs w:val="24"/>
           <w:lang w:val="en-GB"/>
         </w:rPr>
-        <w:t xml:space="preserve">analyse further if the extraordinary events did in fact </w:t>
-      </w:r>
-      <w:proofErr w:type="gramStart"/>
-      <w:r>
-        <w:rPr>
-          <w:rFonts w:ascii="Arial" w:hAnsi="Arial" w:cs="Arial"/>
-          <w:sz w:val="24"/>
-          <w:szCs w:val="24"/>
-          <w:lang w:val="en-GB"/>
-        </w:rPr>
-        <w:t>have an effect on</w:t>
-      </w:r>
-      <w:proofErr w:type="gramEnd"/>
-      <w:r>
-        <w:rPr>
-          <w:rFonts w:ascii="Arial" w:hAnsi="Arial" w:cs="Arial"/>
-          <w:sz w:val="24"/>
-          <w:szCs w:val="24"/>
-          <w:lang w:val="en-GB"/>
-        </w:rPr>
-        <w:t xml:space="preserve"> this sales data.</w:t>
+        <w:t>analyse further if the extraordinary events did in fact have an effect on this sales data.</w:t>
       </w:r>
     </w:p>
     <w:p>
@@ -16571,7 +15912,7 @@
           <w:lang w:val="en-GB"/>
         </w:rPr>
       </w:pPr>
-      <w:bookmarkStart w:id="98" w:name="_Ref135876476"/>
+      <w:bookmarkStart w:id="52" w:name="_Ref135876476"/>
       <w:r>
         <w:t xml:space="preserve">Figure </w:t>
       </w:r>
@@ -16589,7 +15930,7 @@
         </w:rPr>
         <w:t>: Different Graphs</w:t>
       </w:r>
-      <w:bookmarkEnd w:id="98"/>
+      <w:bookmarkEnd w:id="52"/>
     </w:p>
     <w:p>
       <w:pPr>
@@ -16608,14 +15949,14 @@
           <w:lang w:val="en-GB"/>
         </w:rPr>
       </w:pPr>
-      <w:bookmarkStart w:id="99" w:name="_Toc135745471"/>
+      <w:bookmarkStart w:id="53" w:name="_Toc135745471"/>
       <w:r>
         <w:rPr>
           <w:lang w:val="en-GB"/>
         </w:rPr>
         <w:t>3.5 Data Preparation for Machine Learning</w:t>
       </w:r>
-      <w:bookmarkEnd w:id="99"/>
+      <w:bookmarkEnd w:id="53"/>
     </w:p>
     <w:p>
       <w:pPr>
@@ -16635,7 +15976,7 @@
         </w:rPr>
         <w:t xml:space="preserve">Before doing the final forecasting, </w:t>
       </w:r>
-      <w:commentRangeStart w:id="100"/>
+      <w:commentRangeStart w:id="54"/>
       <w:r>
         <w:rPr>
           <w:rFonts w:ascii="Arial" w:hAnsi="Arial" w:cs="Arial"/>
@@ -16681,12 +16022,12 @@
         </w:rPr>
         <w:t>were noted down and compared to the related studies.</w:t>
       </w:r>
-      <w:commentRangeEnd w:id="100"/>
+      <w:commentRangeEnd w:id="54"/>
       <w:r>
         <w:rPr>
           <w:rStyle w:val="CommentReference"/>
         </w:rPr>
-        <w:commentReference w:id="100"/>
+        <w:commentReference w:id="54"/>
       </w:r>
       <w:r>
         <w:rPr>
@@ -16925,7 +16266,7 @@
         </w:rPr>
         <w:t xml:space="preserve"> ‘Category’, ‘Pharmacy’, ‘Product’, and ‘Location’. </w:t>
       </w:r>
-      <w:commentRangeStart w:id="101"/>
+      <w:commentRangeStart w:id="55"/>
       <w:r>
         <w:rPr>
           <w:rFonts w:ascii="Arial" w:hAnsi="Arial" w:cs="Arial"/>
@@ -16953,12 +16294,12 @@
         </w:rPr>
         <w:t xml:space="preserve">needed to be grouped by dates </w:t>
       </w:r>
-      <w:commentRangeEnd w:id="101"/>
+      <w:commentRangeEnd w:id="55"/>
       <w:r>
         <w:rPr>
           <w:rStyle w:val="CommentReference"/>
         </w:rPr>
-        <w:commentReference w:id="101"/>
+        <w:commentReference w:id="55"/>
       </w:r>
       <w:r>
         <w:rPr>
@@ -17167,23 +16508,23 @@
           <w:lang w:val="en-GB"/>
         </w:rPr>
       </w:pPr>
-      <w:bookmarkStart w:id="102" w:name="_Toc135745472"/>
-      <w:commentRangeStart w:id="103"/>
+      <w:bookmarkStart w:id="56" w:name="_Toc135745472"/>
+      <w:commentRangeStart w:id="57"/>
       <w:r>
         <w:rPr>
           <w:lang w:val="en-GB"/>
         </w:rPr>
         <w:t>3.6 Training of Models</w:t>
       </w:r>
-      <w:bookmarkEnd w:id="102"/>
-      <w:commentRangeEnd w:id="103"/>
+      <w:bookmarkEnd w:id="56"/>
+      <w:commentRangeEnd w:id="57"/>
       <w:r>
         <w:rPr>
           <w:rStyle w:val="CommentReference"/>
           <w:rFonts w:asciiTheme="minorHAnsi" w:eastAsiaTheme="minorHAnsi" w:hAnsiTheme="minorHAnsi" w:cstheme="minorBidi"/>
           <w:color w:val="auto"/>
         </w:rPr>
-        <w:commentReference w:id="103"/>
+        <w:commentReference w:id="57"/>
       </w:r>
     </w:p>
     <w:p>
@@ -18261,7 +17602,16 @@
           <w:szCs w:val="24"/>
           <w:lang w:val="en-GB"/>
         </w:rPr>
-        <w:t xml:space="preserve">The last splitting type </w:t>
+        <w:t xml:space="preserve">A different </w:t>
+      </w:r>
+      <w:r>
+        <w:rPr>
+          <w:rFonts w:ascii="Arial" w:hAnsi="Arial" w:cs="Arial"/>
+          <w:sz w:val="24"/>
+          <w:szCs w:val="24"/>
+          <w:lang w:val="en-GB"/>
+        </w:rPr>
+        <w:t xml:space="preserve">splitting type </w:t>
       </w:r>
       <w:r>
         <w:rPr>
@@ -18279,7 +17629,25 @@
           <w:szCs w:val="24"/>
           <w:lang w:val="en-GB"/>
         </w:rPr>
-        <w:t xml:space="preserve">used was conducted on </w:t>
+        <w:t>used</w:t>
+      </w:r>
+      <w:r>
+        <w:rPr>
+          <w:rFonts w:ascii="Arial" w:hAnsi="Arial" w:cs="Arial"/>
+          <w:sz w:val="24"/>
+          <w:szCs w:val="24"/>
+          <w:lang w:val="en-GB"/>
+        </w:rPr>
+        <w:t>,</w:t>
+      </w:r>
+      <w:r>
+        <w:rPr>
+          <w:rFonts w:ascii="Arial" w:hAnsi="Arial" w:cs="Arial"/>
+          <w:sz w:val="24"/>
+          <w:szCs w:val="24"/>
+          <w:lang w:val="en-GB"/>
+        </w:rPr>
+        <w:t xml:space="preserve"> was conducted on </w:t>
       </w:r>
       <w:r>
         <w:rPr>
@@ -18361,6 +17729,25 @@
           <w:lang w:val="en-GB"/>
         </w:rPr>
         <w:t>dates selected were between April 2020 and April 2021, during which two enforced lockdowns happened.</w:t>
+      </w:r>
+    </w:p>
+    <w:p>
+      <w:pPr>
+        <w:rPr>
+          <w:rFonts w:ascii="Arial" w:hAnsi="Arial" w:cs="Arial"/>
+          <w:sz w:val="24"/>
+          <w:szCs w:val="24"/>
+          <w:lang w:val="en-GB"/>
+        </w:rPr>
+      </w:pPr>
+      <w:r>
+        <w:rPr>
+          <w:rFonts w:ascii="Arial" w:hAnsi="Arial" w:cs="Arial"/>
+          <w:sz w:val="24"/>
+          <w:szCs w:val="24"/>
+          <w:lang w:val="en-GB"/>
+        </w:rPr>
+        <w:t xml:space="preserve">The last data splitting was conducted by choosing the last three months present in the data. </w:t>
       </w:r>
     </w:p>
     <w:p>
@@ -18681,7 +18068,7 @@
           <w:lang w:val="en-GB"/>
         </w:rPr>
       </w:pPr>
-      <w:bookmarkStart w:id="104" w:name="_Toc135745473"/>
+      <w:bookmarkStart w:id="58" w:name="_Toc135745473"/>
       <w:r>
         <w:rPr>
           <w:lang w:val="en-GB"/>
@@ -18712,7 +18099,7 @@
         </w:rPr>
         <w:t>Evaluation</w:t>
       </w:r>
-      <w:bookmarkEnd w:id="104"/>
+      <w:bookmarkEnd w:id="58"/>
     </w:p>
     <w:p>
       <w:pPr>
@@ -18793,7 +18180,25 @@
           <w:szCs w:val="24"/>
           <w:lang w:val="en-GB"/>
         </w:rPr>
-        <w:t xml:space="preserve">A total of 108 </w:t>
+        <w:t>A total of 1</w:t>
+      </w:r>
+      <w:r>
+        <w:rPr>
+          <w:rFonts w:ascii="Arial" w:hAnsi="Arial" w:cs="Arial"/>
+          <w:sz w:val="24"/>
+          <w:szCs w:val="24"/>
+          <w:lang w:val="en-GB"/>
+        </w:rPr>
+        <w:t>26</w:t>
+      </w:r>
+      <w:r>
+        <w:rPr>
+          <w:rFonts w:ascii="Arial" w:hAnsi="Arial" w:cs="Arial"/>
+          <w:sz w:val="24"/>
+          <w:szCs w:val="24"/>
+          <w:lang w:val="en-GB"/>
+        </w:rPr>
+        <w:t xml:space="preserve"> </w:t>
       </w:r>
       <w:r>
         <w:rPr>
@@ -18838,27 +18243,7 @@
           <w:szCs w:val="24"/>
           <w:lang w:val="en-GB"/>
         </w:rPr>
-        <w:t xml:space="preserve">The first test that was tried on each algorithm contained the sales of </w:t>
-      </w:r>
-      <w:proofErr w:type="gramStart"/>
-      <w:r>
-        <w:rPr>
-          <w:rFonts w:ascii="Arial" w:hAnsi="Arial" w:cs="Arial"/>
-          <w:sz w:val="24"/>
-          <w:szCs w:val="24"/>
-          <w:lang w:val="en-GB"/>
-        </w:rPr>
-        <w:t>all of</w:t>
-      </w:r>
-      <w:proofErr w:type="gramEnd"/>
-      <w:r>
-        <w:rPr>
-          <w:rFonts w:ascii="Arial" w:hAnsi="Arial" w:cs="Arial"/>
-          <w:sz w:val="24"/>
-          <w:szCs w:val="24"/>
-          <w:lang w:val="en-GB"/>
-        </w:rPr>
-        <w:t xml:space="preserve"> </w:t>
+        <w:t xml:space="preserve">The first test that was tried on each algorithm contained the sales of all of </w:t>
       </w:r>
       <w:r>
         <w:rPr>
@@ -18919,6 +18304,7 @@
           <w:szCs w:val="24"/>
           <w:lang w:val="en-GB"/>
         </w:rPr>
+        <w:lastRenderedPageBreak/>
         <w:t>At the end of each experiment, the RMSE</w:t>
       </w:r>
       <w:r>
@@ -19036,17 +18422,7 @@
           <w:szCs w:val="24"/>
           <w:lang w:val="en-GB"/>
         </w:rPr>
-        <w:t xml:space="preserve"> calculated together with an ‘Actual vs Predicted Sales Data’ matrix to </w:t>
-      </w:r>
-      <w:r>
-        <w:rPr>
-          <w:rFonts w:ascii="Arial" w:hAnsi="Arial" w:cs="Arial"/>
-          <w:sz w:val="24"/>
-          <w:szCs w:val="24"/>
-          <w:lang w:val="en-GB"/>
-        </w:rPr>
-        <w:lastRenderedPageBreak/>
-        <w:t>evaluate how the test</w:t>
+        <w:t xml:space="preserve"> calculated together with an ‘Actual vs Predicted Sales Data’ matrix to evaluate how the test</w:t>
       </w:r>
       <w:r>
         <w:rPr>
@@ -19091,7 +18467,7 @@
           <w:color w:val="auto"/>
         </w:rPr>
       </w:pPr>
-      <w:bookmarkStart w:id="105" w:name="_Toc135745474"/>
+      <w:bookmarkStart w:id="59" w:name="_Toc135745474"/>
       <w:r>
         <w:rPr>
           <w:rFonts w:ascii="Arial" w:hAnsi="Arial" w:cs="Arial"/>
@@ -19130,7 +18506,7 @@
         </w:rPr>
         <w:t>n</w:t>
       </w:r>
-      <w:bookmarkEnd w:id="105"/>
+      <w:bookmarkEnd w:id="59"/>
     </w:p>
     <w:p>
       <w:pPr>
@@ -19140,7 +18516,7 @@
           <w:color w:val="auto"/>
         </w:rPr>
       </w:pPr>
-      <w:bookmarkStart w:id="106" w:name="_Toc135745475"/>
+      <w:bookmarkStart w:id="60" w:name="_Toc135745475"/>
       <w:r>
         <w:rPr>
           <w:rFonts w:ascii="Arial" w:hAnsi="Arial" w:cs="Arial"/>
@@ -19183,7 +18559,7 @@
         </w:rPr>
         <w:t>Recommendations</w:t>
       </w:r>
-      <w:bookmarkEnd w:id="106"/>
+      <w:bookmarkEnd w:id="60"/>
     </w:p>
     <w:p>
       <w:pPr>
@@ -19199,7 +18575,7 @@
         </w:rPr>
       </w:pPr>
     </w:p>
-    <w:bookmarkStart w:id="107" w:name="_Toc135745476" w:displacedByCustomXml="next"/>
+    <w:bookmarkStart w:id="61" w:name="_Toc135745476" w:displacedByCustomXml="next"/>
     <w:sdt>
       <w:sdtPr>
         <w:rPr>
@@ -19230,7 +18606,7 @@
           <w:r>
             <w:t>Bibliography</w:t>
           </w:r>
-          <w:bookmarkEnd w:id="107"/>
+          <w:bookmarkEnd w:id="61"/>
         </w:p>
         <w:sdt>
           <w:sdtPr>
@@ -19875,6 +19251,7 @@
                         <w:noProof/>
                         <w:lang w:val="en-US"/>
                       </w:rPr>
+                      <w:lastRenderedPageBreak/>
                       <w:t xml:space="preserve">[11] </w:t>
                     </w:r>
                   </w:p>
@@ -19925,7 +19302,6 @@
                         <w:noProof/>
                         <w:lang w:val="en-US"/>
                       </w:rPr>
-                      <w:lastRenderedPageBreak/>
                       <w:t xml:space="preserve">[12] </w:t>
                     </w:r>
                   </w:p>
@@ -20640,6 +20016,7 @@
                         <w:noProof/>
                         <w:lang w:val="en-US"/>
                       </w:rPr>
+                      <w:lastRenderedPageBreak/>
                       <w:t xml:space="preserve">[25] </w:t>
                     </w:r>
                   </w:p>
@@ -20755,7 +20132,7 @@
 
 <file path=word/comments.xml><?xml version="1.0" encoding="utf-8"?>
 <w:comments xmlns:wpc="http://schemas.microsoft.com/office/word/2010/wordprocessingCanvas" xmlns:cx="http://schemas.microsoft.com/office/drawing/2014/chartex" xmlns:cx1="http://schemas.microsoft.com/office/drawing/2015/9/8/chartex" xmlns:cx2="http://schemas.microsoft.com/office/drawing/2015/10/21/chartex" xmlns:cx3="http://schemas.microsoft.com/office/drawing/2016/5/9/chartex" xmlns:cx4="http://schemas.microsoft.com/office/drawing/2016/5/10/chartex" xmlns:cx5="http://schemas.microsoft.com/office/drawing/2016/5/11/chartex" xmlns:cx6="http://schemas.microsoft.com/office/drawing/2016/5/12/chartex" xmlns:cx7="http://schemas.microsoft.com/office/drawing/2016/5/13/chartex" xmlns:cx8="http://schemas.microsoft.com/office/drawing/2016/5/14/chartex" xmlns:mc="http://schemas.openxmlformats.org/markup-compatibility/2006" xmlns:aink="http://schemas.microsoft.com/office/drawing/2016/ink" xmlns:am3d="http://schemas.microsoft.com/office/drawing/2017/model3d" xmlns:o="urn:schemas-microsoft-com:office:office" xmlns:oel="http://schemas.microsoft.com/office/2019/extlst" xmlns:r="http://schemas.openxmlformats.org/officeDocument/2006/relationships" xmlns:m="http://schemas.openxmlformats.org/officeDocument/2006/math" xmlns:v="urn:schemas-microsoft-com:vml" xmlns:wp14="http://schemas.microsoft.com/office/word/2010/wordprocessingDrawing" xmlns:wp="http://schemas.openxmlformats.org/drawingml/2006/wordprocessingDrawing" xmlns:w10="urn:schemas-microsoft-com:office:word" xmlns:w="http://schemas.openxmlformats.org/wordprocessingml/2006/main" xmlns:w14="http://schemas.microsoft.com/office/word/2010/wordml" xmlns:w15="http://schemas.microsoft.com/office/word/2012/wordml" xmlns:w16cex="http://schemas.microsoft.com/office/word/2018/wordml/cex" xmlns:w16cid="http://schemas.microsoft.com/office/word/2016/wordml/cid" xmlns:w16="http://schemas.microsoft.com/office/word/2018/wordml" xmlns:w16du="http://schemas.microsoft.com/office/word/2023/wordml/word16du" xmlns:w16sdtdh="http://schemas.microsoft.com/office/word/2020/wordml/sdtdatahash" xmlns:w16se="http://schemas.microsoft.com/office/word/2015/wordml/symex" xmlns:wpg="http://schemas.microsoft.com/office/word/2010/wordprocessingGroup" xmlns:wpi="http://schemas.microsoft.com/office/word/2010/wordprocessingInk" xmlns:wne="http://schemas.microsoft.com/office/word/2006/wordml" xmlns:wps="http://schemas.microsoft.com/office/word/2010/wordprocessingShape" mc:Ignorable="w14 w15 w16se w16cid w16 w16cex w16sdtdh wp14">
-  <w:comment w:id="19" w:author="Alan Gatt" w:date="2023-05-25T10:40:00Z" w:initials="AG">
+  <w:comment w:id="8" w:author="Alan Gatt" w:date="2023-05-25T10:41:00Z" w:initials="AG">
     <w:p>
       <w:pPr>
         <w:pStyle w:val="CommentText"/>
@@ -20767,11 +20144,11 @@
         <w:annotationRef/>
       </w:r>
       <w:r>
-        <w:t>In your case it's not about revenues, but supply</w:t>
+        <w:t>Is it a marketing strategy?</w:t>
       </w:r>
     </w:p>
   </w:comment>
-  <w:comment w:id="23" w:author="Alan Gatt" w:date="2023-05-25T10:41:00Z" w:initials="AG">
+  <w:comment w:id="24" w:author="Alan Gatt" w:date="2023-05-25T10:50:00Z" w:initials="AG">
     <w:p>
       <w:pPr>
         <w:pStyle w:val="CommentText"/>
@@ -20783,11 +20160,11 @@
         <w:annotationRef/>
       </w:r>
       <w:r>
-        <w:t>Is it a marketing strategy?</w:t>
+        <w:t>Still have to mention who the person/s are. Revise throughout</w:t>
       </w:r>
     </w:p>
   </w:comment>
-  <w:comment w:id="26" w:author="Alan Gatt" w:date="2023-05-25T10:42:00Z" w:initials="AG">
+  <w:comment w:id="25" w:author="Alan Gatt" w:date="2023-05-25T10:50:00Z" w:initials="AG">
     <w:p>
       <w:pPr>
         <w:pStyle w:val="CommentText"/>
@@ -20799,11 +20176,11 @@
         <w:annotationRef/>
       </w:r>
       <w:r>
-        <w:t>Maybe topical?</w:t>
+        <w:t>Revise throughout to 2 decimal places</w:t>
       </w:r>
     </w:p>
   </w:comment>
-  <w:comment w:id="62" w:author="Alan Gatt" w:date="2023-05-25T10:50:00Z" w:initials="AG">
+  <w:comment w:id="27" w:author="Alan Gatt" w:date="2023-05-25T10:51:00Z" w:initials="AG">
     <w:p>
       <w:pPr>
         <w:pStyle w:val="CommentText"/>
@@ -20815,14 +20192,11 @@
         <w:annotationRef/>
       </w:r>
       <w:r>
-        <w:rPr>
-          <w:lang w:val="en-MT"/>
-        </w:rPr>
-        <w:t>Still have to mention who the person/s are. Revise throughout</w:t>
+        <w:t>Don’t start with this diagram! At least put a paragraph before it, indicating what the process will be (link to it.)</w:t>
       </w:r>
     </w:p>
   </w:comment>
-  <w:comment w:id="63" w:author="Alan Gatt" w:date="2023-05-25T10:50:00Z" w:initials="AG">
+  <w:comment w:id="30" w:author="Alan Gatt" w:date="2023-05-25T10:52:00Z" w:initials="AG">
     <w:p>
       <w:pPr>
         <w:pStyle w:val="CommentText"/>
@@ -20834,11 +20208,11 @@
         <w:annotationRef/>
       </w:r>
       <w:r>
-        <w:t>Revise throughout to 2 decimal places</w:t>
+        <w:t>Put a table with all the columns and a description for each column</w:t>
       </w:r>
     </w:p>
   </w:comment>
-  <w:comment w:id="67" w:author="Alan Gatt" w:date="2023-05-25T10:51:00Z" w:initials="AG">
+  <w:comment w:id="32" w:author="Alan Gatt" w:date="2023-05-25T10:53:00Z" w:initials="AG">
     <w:p>
       <w:pPr>
         <w:pStyle w:val="CommentText"/>
@@ -20850,11 +20224,11 @@
         <w:annotationRef/>
       </w:r>
       <w:r>
-        <w:t>Don’t start with this diagram! At least put a paragraph before it, indicating what the process will be (link to it.)</w:t>
+        <w:t>No need to mention how the columns names changed, etc.. Just say that the month name was changed to a number ….</w:t>
       </w:r>
     </w:p>
   </w:comment>
-  <w:comment w:id="70" w:author="Alan Gatt" w:date="2023-05-25T10:52:00Z" w:initials="AG">
+  <w:comment w:id="33" w:author="Alan Gatt" w:date="2023-05-25T10:54:00Z" w:initials="AG">
     <w:p>
       <w:pPr>
         <w:pStyle w:val="CommentText"/>
@@ -20866,11 +20240,11 @@
         <w:annotationRef/>
       </w:r>
       <w:r>
-        <w:t>Put a table with all the columns and a description for each column</w:t>
+        <w:t>No need to mention things like this</w:t>
       </w:r>
     </w:p>
   </w:comment>
-  <w:comment w:id="76" w:author="Alan Gatt" w:date="2023-05-25T10:53:00Z" w:initials="AG">
+  <w:comment w:id="34" w:author="Alan Gatt" w:date="2023-05-25T10:54:00Z" w:initials="AG">
     <w:p>
       <w:pPr>
         <w:pStyle w:val="CommentText"/>
@@ -20882,11 +20256,11 @@
         <w:annotationRef/>
       </w:r>
       <w:r>
-        <w:t>So which columns were deleted?</w:t>
+        <w:t>Rephrase in line with previous comments</w:t>
       </w:r>
     </w:p>
   </w:comment>
-  <w:comment w:id="77" w:author="Alan Gatt" w:date="2023-05-25T10:53:00Z" w:initials="AG">
+  <w:comment w:id="35" w:author="Alan Gatt" w:date="2023-05-25T10:55:00Z" w:initials="AG">
     <w:p>
       <w:pPr>
         <w:pStyle w:val="CommentText"/>
@@ -20898,11 +20272,11 @@
         <w:annotationRef/>
       </w:r>
       <w:r>
-        <w:t>No need to mention how the columns names changed, etc.. Just say that the month name was changed to a number ….</w:t>
+        <w:t>Move with previous paragraph when you're saying which columns were removed</w:t>
       </w:r>
     </w:p>
   </w:comment>
-  <w:comment w:id="78" w:author="Alan Gatt" w:date="2023-05-25T10:54:00Z" w:initials="AG">
+  <w:comment w:id="39" w:author="Alan Gatt" w:date="2023-05-25T10:58:00Z" w:initials="AG">
     <w:p>
       <w:pPr>
         <w:pStyle w:val="CommentText"/>
@@ -20914,11 +20288,11 @@
         <w:annotationRef/>
       </w:r>
       <w:r>
-        <w:t>No need to mention things like this</w:t>
+        <w:t>Maybe you can try to remove outliers, or remove profilho to see them clearly, since as it is, it's difficult to understand</w:t>
       </w:r>
     </w:p>
   </w:comment>
-  <w:comment w:id="79" w:author="Alan Gatt" w:date="2023-05-25T10:54:00Z" w:initials="AG">
+  <w:comment w:id="41" w:author="Alan Gatt" w:date="2023-05-25T10:59:00Z" w:initials="AG">
     <w:p>
       <w:pPr>
         <w:pStyle w:val="CommentText"/>
@@ -20930,11 +20304,11 @@
         <w:annotationRef/>
       </w:r>
       <w:r>
-        <w:t>Rephrase in line with previous comments</w:t>
+        <w:t>Same as before</w:t>
       </w:r>
     </w:p>
   </w:comment>
-  <w:comment w:id="80" w:author="Alan Gatt" w:date="2023-05-25T10:55:00Z" w:initials="AG">
+  <w:comment w:id="43" w:author="Alan Gatt" w:date="2023-05-25T11:00:00Z" w:initials="AG">
     <w:p>
       <w:pPr>
         <w:pStyle w:val="CommentText"/>
@@ -20946,11 +20320,11 @@
         <w:annotationRef/>
       </w:r>
       <w:r>
-        <w:t>Move with previous paragraph when you're saying which columns were removed</w:t>
+        <w:t>Not suitable for this. Too big. Use a table</w:t>
       </w:r>
     </w:p>
   </w:comment>
-  <w:comment w:id="82" w:author="Alan Gatt" w:date="2023-05-25T10:55:00Z" w:initials="AG">
+  <w:comment w:id="45" w:author="Alan Gatt" w:date="2023-05-25T11:01:00Z" w:initials="AG">
     <w:p>
       <w:pPr>
         <w:pStyle w:val="CommentText"/>
@@ -20962,11 +20336,11 @@
         <w:annotationRef/>
       </w:r>
       <w:r>
-        <w:t>No need to mention this</w:t>
+        <w:t>same</w:t>
       </w:r>
     </w:p>
   </w:comment>
-  <w:comment w:id="85" w:author="Alan Gatt" w:date="2023-05-25T10:58:00Z" w:initials="AG">
+  <w:comment w:id="47" w:author="Alan Gatt" w:date="2023-05-25T11:01:00Z" w:initials="AG">
     <w:p>
       <w:pPr>
         <w:pStyle w:val="CommentText"/>
@@ -20978,11 +20352,11 @@
         <w:annotationRef/>
       </w:r>
       <w:r>
-        <w:t>Maybe you can try to remove outliers, or remove profilho to see them clearly, since as it is, it's difficult to understand</w:t>
+        <w:t>same</w:t>
       </w:r>
     </w:p>
   </w:comment>
-  <w:comment w:id="87" w:author="Alan Gatt" w:date="2023-05-25T10:59:00Z" w:initials="AG">
+  <w:comment w:id="49" w:author="Alan Gatt" w:date="2023-05-25T11:01:00Z" w:initials="AG">
     <w:p>
       <w:pPr>
         <w:pStyle w:val="CommentText"/>
@@ -20994,75 +20368,11 @@
         <w:annotationRef/>
       </w:r>
       <w:r>
-        <w:t>Same as before</w:t>
+        <w:t>Do one with categories as legend</w:t>
       </w:r>
     </w:p>
   </w:comment>
-  <w:comment w:id="89" w:author="Alan Gatt" w:date="2023-05-25T11:00:00Z" w:initials="AG">
-    <w:p>
-      <w:pPr>
-        <w:pStyle w:val="CommentText"/>
-      </w:pPr>
-      <w:r>
-        <w:rPr>
-          <w:rStyle w:val="CommentReference"/>
-        </w:rPr>
-        <w:annotationRef/>
-      </w:r>
-      <w:r>
-        <w:t>Not suitable for this. Too big. Use a table</w:t>
-      </w:r>
-    </w:p>
-  </w:comment>
-  <w:comment w:id="91" w:author="Alan Gatt" w:date="2023-05-25T11:01:00Z" w:initials="AG">
-    <w:p>
-      <w:pPr>
-        <w:pStyle w:val="CommentText"/>
-      </w:pPr>
-      <w:r>
-        <w:rPr>
-          <w:rStyle w:val="CommentReference"/>
-        </w:rPr>
-        <w:annotationRef/>
-      </w:r>
-      <w:r>
-        <w:t>same</w:t>
-      </w:r>
-    </w:p>
-  </w:comment>
-  <w:comment w:id="93" w:author="Alan Gatt" w:date="2023-05-25T11:01:00Z" w:initials="AG">
-    <w:p>
-      <w:pPr>
-        <w:pStyle w:val="CommentText"/>
-      </w:pPr>
-      <w:r>
-        <w:rPr>
-          <w:rStyle w:val="CommentReference"/>
-        </w:rPr>
-        <w:annotationRef/>
-      </w:r>
-      <w:r>
-        <w:t>same</w:t>
-      </w:r>
-    </w:p>
-  </w:comment>
-  <w:comment w:id="95" w:author="Alan Gatt" w:date="2023-05-25T11:01:00Z" w:initials="AG">
-    <w:p>
-      <w:pPr>
-        <w:pStyle w:val="CommentText"/>
-      </w:pPr>
-      <w:r>
-        <w:rPr>
-          <w:rStyle w:val="CommentReference"/>
-        </w:rPr>
-        <w:annotationRef/>
-      </w:r>
-      <w:r>
-        <w:t>Do one with categories as legend</w:t>
-      </w:r>
-    </w:p>
-  </w:comment>
-  <w:comment w:id="100" w:author="Alan Gatt" w:date="2023-05-25T11:03:00Z" w:initials="AG">
+  <w:comment w:id="54" w:author="Alan Gatt" w:date="2023-05-25T11:03:00Z" w:initials="AG">
     <w:p>
       <w:pPr>
         <w:pStyle w:val="CommentText"/>
@@ -21086,7 +20396,7 @@
       </w:r>
     </w:p>
   </w:comment>
-  <w:comment w:id="101" w:author="Alan Gatt" w:date="2023-05-25T11:04:00Z" w:initials="AG">
+  <w:comment w:id="55" w:author="Alan Gatt" w:date="2023-05-25T11:04:00Z" w:initials="AG">
     <w:p>
       <w:pPr>
         <w:pStyle w:val="CommentText"/>
@@ -21102,7 +20412,7 @@
       </w:r>
     </w:p>
   </w:comment>
-  <w:comment w:id="103" w:author="Alan Gatt" w:date="2023-05-25T11:04:00Z" w:initials="AG">
+  <w:comment w:id="57" w:author="Alan Gatt" w:date="2023-05-25T11:04:00Z" w:initials="AG">
     <w:p>
       <w:pPr>
         <w:pStyle w:val="CommentText"/>
@@ -21123,19 +20433,15 @@
 
 <file path=word/commentsExtended.xml><?xml version="1.0" encoding="utf-8"?>
 <w15:commentsEx xmlns:wpc="http://schemas.microsoft.com/office/word/2010/wordprocessingCanvas" xmlns:cx="http://schemas.microsoft.com/office/drawing/2014/chartex" xmlns:cx1="http://schemas.microsoft.com/office/drawing/2015/9/8/chartex" xmlns:cx2="http://schemas.microsoft.com/office/drawing/2015/10/21/chartex" xmlns:cx3="http://schemas.microsoft.com/office/drawing/2016/5/9/chartex" xmlns:cx4="http://schemas.microsoft.com/office/drawing/2016/5/10/chartex" xmlns:cx5="http://schemas.microsoft.com/office/drawing/2016/5/11/chartex" xmlns:cx6="http://schemas.microsoft.com/office/drawing/2016/5/12/chartex" xmlns:cx7="http://schemas.microsoft.com/office/drawing/2016/5/13/chartex" xmlns:cx8="http://schemas.microsoft.com/office/drawing/2016/5/14/chartex" xmlns:mc="http://schemas.openxmlformats.org/markup-compatibility/2006" xmlns:aink="http://schemas.microsoft.com/office/drawing/2016/ink" xmlns:am3d="http://schemas.microsoft.com/office/drawing/2017/model3d" xmlns:o="urn:schemas-microsoft-com:office:office" xmlns:oel="http://schemas.microsoft.com/office/2019/extlst" xmlns:r="http://schemas.openxmlformats.org/officeDocument/2006/relationships" xmlns:m="http://schemas.openxmlformats.org/officeDocument/2006/math" xmlns:v="urn:schemas-microsoft-com:vml" xmlns:wp14="http://schemas.microsoft.com/office/word/2010/wordprocessingDrawing" xmlns:wp="http://schemas.openxmlformats.org/drawingml/2006/wordprocessingDrawing" xmlns:w10="urn:schemas-microsoft-com:office:word" xmlns:w="http://schemas.openxmlformats.org/wordprocessingml/2006/main" xmlns:w14="http://schemas.microsoft.com/office/word/2010/wordml" xmlns:w15="http://schemas.microsoft.com/office/word/2012/wordml" xmlns:w16cex="http://schemas.microsoft.com/office/word/2018/wordml/cex" xmlns:w16cid="http://schemas.microsoft.com/office/word/2016/wordml/cid" xmlns:w16="http://schemas.microsoft.com/office/word/2018/wordml" xmlns:w16du="http://schemas.microsoft.com/office/word/2023/wordml/word16du" xmlns:w16sdtdh="http://schemas.microsoft.com/office/word/2020/wordml/sdtdatahash" xmlns:w16se="http://schemas.microsoft.com/office/word/2015/wordml/symex" xmlns:wpg="http://schemas.microsoft.com/office/word/2010/wordprocessingGroup" xmlns:wpi="http://schemas.microsoft.com/office/word/2010/wordprocessingInk" xmlns:wne="http://schemas.microsoft.com/office/word/2006/wordml" xmlns:wps="http://schemas.microsoft.com/office/word/2010/wordprocessingShape" mc:Ignorable="w14 w15 w16se w16cid w16 w16cex w16sdtdh wp14">
-  <w15:commentEx w15:paraId="2C863DEA" w15:done="0"/>
   <w15:commentEx w15:paraId="2146B77C" w15:done="0"/>
-  <w15:commentEx w15:paraId="4A808B87" w15:done="0"/>
   <w15:commentEx w15:paraId="7CE0C852" w15:done="0"/>
   <w15:commentEx w15:paraId="6B1391F4" w15:done="0"/>
   <w15:commentEx w15:paraId="5BBF754C" w15:done="0"/>
   <w15:commentEx w15:paraId="312EFDFE" w15:done="0"/>
-  <w15:commentEx w15:paraId="3FCB353B" w15:done="0"/>
   <w15:commentEx w15:paraId="1068E4B6" w15:done="0"/>
   <w15:commentEx w15:paraId="27DC90E7" w15:done="0"/>
   <w15:commentEx w15:paraId="3C731BDB" w15:done="0"/>
   <w15:commentEx w15:paraId="5F0CB277" w15:done="0"/>
-  <w15:commentEx w15:paraId="28BB1771" w15:done="0"/>
   <w15:commentEx w15:paraId="55E59AD1" w15:done="0"/>
   <w15:commentEx w15:paraId="4BA8520B" w15:done="0"/>
   <w15:commentEx w15:paraId="3F34F3C8" w15:done="0"/>
@@ -21150,19 +20456,15 @@
 
 <file path=word/commentsExtensible.xml><?xml version="1.0" encoding="utf-8"?>
 <w16cex:commentsExtensible xmlns:wpc="http://schemas.microsoft.com/office/word/2010/wordprocessingCanvas" xmlns:cx="http://schemas.microsoft.com/office/drawing/2014/chartex" xmlns:cx1="http://schemas.microsoft.com/office/drawing/2015/9/8/chartex" xmlns:cx2="http://schemas.microsoft.com/office/drawing/2015/10/21/chartex" xmlns:cx3="http://schemas.microsoft.com/office/drawing/2016/5/9/chartex" xmlns:cx4="http://schemas.microsoft.com/office/drawing/2016/5/10/chartex" xmlns:cx5="http://schemas.microsoft.com/office/drawing/2016/5/11/chartex" xmlns:cx6="http://schemas.microsoft.com/office/drawing/2016/5/12/chartex" xmlns:cx7="http://schemas.microsoft.com/office/drawing/2016/5/13/chartex" xmlns:cx8="http://schemas.microsoft.com/office/drawing/2016/5/14/chartex" xmlns:mc="http://schemas.openxmlformats.org/markup-compatibility/2006" xmlns:aink="http://schemas.microsoft.com/office/drawing/2016/ink" xmlns:am3d="http://schemas.microsoft.com/office/drawing/2017/model3d" xmlns:o="urn:schemas-microsoft-com:office:office" xmlns:oel="http://schemas.microsoft.com/office/2019/extlst" xmlns:r="http://schemas.openxmlformats.org/officeDocument/2006/relationships" xmlns:m="http://schemas.openxmlformats.org/officeDocument/2006/math" xmlns:v="urn:schemas-microsoft-com:vml" xmlns:wp14="http://schemas.microsoft.com/office/word/2010/wordprocessingDrawing" xmlns:wp="http://schemas.openxmlformats.org/drawingml/2006/wordprocessingDrawing" xmlns:w10="urn:schemas-microsoft-com:office:word" xmlns:w="http://schemas.openxmlformats.org/wordprocessingml/2006/main" xmlns:w14="http://schemas.microsoft.com/office/word/2010/wordml" xmlns:w15="http://schemas.microsoft.com/office/word/2012/wordml" xmlns:w16cex="http://schemas.microsoft.com/office/word/2018/wordml/cex" xmlns:w16cid="http://schemas.microsoft.com/office/word/2016/wordml/cid" xmlns:w16="http://schemas.microsoft.com/office/word/2018/wordml" xmlns:w16du="http://schemas.microsoft.com/office/word/2023/wordml/word16du" xmlns:w16sdtdh="http://schemas.microsoft.com/office/word/2020/wordml/sdtdatahash" xmlns:w16se="http://schemas.microsoft.com/office/word/2015/wordml/symex" xmlns:wpg="http://schemas.microsoft.com/office/word/2010/wordprocessingGroup" xmlns:wpi="http://schemas.microsoft.com/office/word/2010/wordprocessingInk" xmlns:wne="http://schemas.microsoft.com/office/word/2006/wordml" xmlns:wps="http://schemas.microsoft.com/office/word/2010/wordprocessingShape" mc:Ignorable="w14 w15 w16se w16cid w16 w16cex w16sdtdh wp14">
-  <w16cex:commentExtensible w16cex:durableId="2819B9AE" w16cex:dateUtc="2023-05-25T08:40:00Z"/>
   <w16cex:commentExtensible w16cex:durableId="2819B9D7" w16cex:dateUtc="2023-05-25T08:41:00Z"/>
-  <w16cex:commentExtensible w16cex:durableId="2819BA19" w16cex:dateUtc="2023-05-25T08:42:00Z"/>
   <w16cex:commentExtensible w16cex:durableId="2819BBE2" w16cex:dateUtc="2023-05-25T08:50:00Z"/>
   <w16cex:commentExtensible w16cex:durableId="2819BBF6" w16cex:dateUtc="2023-05-25T08:50:00Z"/>
   <w16cex:commentExtensible w16cex:durableId="2819BC43" w16cex:dateUtc="2023-05-25T08:51:00Z"/>
   <w16cex:commentExtensible w16cex:durableId="2819BC64" w16cex:dateUtc="2023-05-25T08:52:00Z"/>
-  <w16cex:commentExtensible w16cex:durableId="2819BCA3" w16cex:dateUtc="2023-05-25T08:53:00Z"/>
   <w16cex:commentExtensible w16cex:durableId="2819BCC7" w16cex:dateUtc="2023-05-25T08:53:00Z"/>
   <w16cex:commentExtensible w16cex:durableId="2819BCDF" w16cex:dateUtc="2023-05-25T08:54:00Z"/>
   <w16cex:commentExtensible w16cex:durableId="2819BCF9" w16cex:dateUtc="2023-05-25T08:54:00Z"/>
   <w16cex:commentExtensible w16cex:durableId="2819BD17" w16cex:dateUtc="2023-05-25T08:55:00Z"/>
-  <w16cex:commentExtensible w16cex:durableId="2819BD2E" w16cex:dateUtc="2023-05-25T08:55:00Z"/>
   <w16cex:commentExtensible w16cex:durableId="2819BDEE" w16cex:dateUtc="2023-05-25T08:58:00Z"/>
   <w16cex:commentExtensible w16cex:durableId="2819BDF6" w16cex:dateUtc="2023-05-25T08:59:00Z"/>
   <w16cex:commentExtensible w16cex:durableId="2819BE64" w16cex:dateUtc="2023-05-25T09:00:00Z"/>
@@ -21177,19 +20479,15 @@
 
 <file path=word/commentsIds.xml><?xml version="1.0" encoding="utf-8"?>
 <w16cid:commentsIds xmlns:wpc="http://schemas.microsoft.com/office/word/2010/wordprocessingCanvas" xmlns:cx="http://schemas.microsoft.com/office/drawing/2014/chartex" xmlns:cx1="http://schemas.microsoft.com/office/drawing/2015/9/8/chartex" xmlns:cx2="http://schemas.microsoft.com/office/drawing/2015/10/21/chartex" xmlns:cx3="http://schemas.microsoft.com/office/drawing/2016/5/9/chartex" xmlns:cx4="http://schemas.microsoft.com/office/drawing/2016/5/10/chartex" xmlns:cx5="http://schemas.microsoft.com/office/drawing/2016/5/11/chartex" xmlns:cx6="http://schemas.microsoft.com/office/drawing/2016/5/12/chartex" xmlns:cx7="http://schemas.microsoft.com/office/drawing/2016/5/13/chartex" xmlns:cx8="http://schemas.microsoft.com/office/drawing/2016/5/14/chartex" xmlns:mc="http://schemas.openxmlformats.org/markup-compatibility/2006" xmlns:aink="http://schemas.microsoft.com/office/drawing/2016/ink" xmlns:am3d="http://schemas.microsoft.com/office/drawing/2017/model3d" xmlns:o="urn:schemas-microsoft-com:office:office" xmlns:oel="http://schemas.microsoft.com/office/2019/extlst" xmlns:r="http://schemas.openxmlformats.org/officeDocument/2006/relationships" xmlns:m="http://schemas.openxmlformats.org/officeDocument/2006/math" xmlns:v="urn:schemas-microsoft-com:vml" xmlns:wp14="http://schemas.microsoft.com/office/word/2010/wordprocessingDrawing" xmlns:wp="http://schemas.openxmlformats.org/drawingml/2006/wordprocessingDrawing" xmlns:w10="urn:schemas-microsoft-com:office:word" xmlns:w="http://schemas.openxmlformats.org/wordprocessingml/2006/main" xmlns:w14="http://schemas.microsoft.com/office/word/2010/wordml" xmlns:w15="http://schemas.microsoft.com/office/word/2012/wordml" xmlns:w16cex="http://schemas.microsoft.com/office/word/2018/wordml/cex" xmlns:w16cid="http://schemas.microsoft.com/office/word/2016/wordml/cid" xmlns:w16="http://schemas.microsoft.com/office/word/2018/wordml" xmlns:w16du="http://schemas.microsoft.com/office/word/2023/wordml/word16du" xmlns:w16sdtdh="http://schemas.microsoft.com/office/word/2020/wordml/sdtdatahash" xmlns:w16se="http://schemas.microsoft.com/office/word/2015/wordml/symex" xmlns:wpg="http://schemas.microsoft.com/office/word/2010/wordprocessingGroup" xmlns:wpi="http://schemas.microsoft.com/office/word/2010/wordprocessingInk" xmlns:wne="http://schemas.microsoft.com/office/word/2006/wordml" xmlns:wps="http://schemas.microsoft.com/office/word/2010/wordprocessingShape" mc:Ignorable="w14 w15 w16se w16cid w16 w16cex w16sdtdh wp14">
-  <w16cid:commentId w16cid:paraId="2C863DEA" w16cid:durableId="2819B9AE"/>
   <w16cid:commentId w16cid:paraId="2146B77C" w16cid:durableId="2819B9D7"/>
-  <w16cid:commentId w16cid:paraId="4A808B87" w16cid:durableId="2819BA19"/>
   <w16cid:commentId w16cid:paraId="7CE0C852" w16cid:durableId="2819BBE2"/>
   <w16cid:commentId w16cid:paraId="6B1391F4" w16cid:durableId="2819BBF6"/>
   <w16cid:commentId w16cid:paraId="5BBF754C" w16cid:durableId="2819BC43"/>
   <w16cid:commentId w16cid:paraId="312EFDFE" w16cid:durableId="2819BC64"/>
-  <w16cid:commentId w16cid:paraId="3FCB353B" w16cid:durableId="2819BCA3"/>
   <w16cid:commentId w16cid:paraId="1068E4B6" w16cid:durableId="2819BCC7"/>
   <w16cid:commentId w16cid:paraId="27DC90E7" w16cid:durableId="2819BCDF"/>
   <w16cid:commentId w16cid:paraId="3C731BDB" w16cid:durableId="2819BCF9"/>
   <w16cid:commentId w16cid:paraId="5F0CB277" w16cid:durableId="2819BD17"/>
-  <w16cid:commentId w16cid:paraId="28BB1771" w16cid:durableId="2819BD2E"/>
   <w16cid:commentId w16cid:paraId="55E59AD1" w16cid:durableId="2819BDEE"/>
   <w16cid:commentId w16cid:paraId="4BA8520B" w16cid:durableId="2819BDF6"/>
   <w16cid:commentId w16cid:paraId="3F34F3C8" w16cid:durableId="2819BE64"/>
@@ -22520,6 +21818,244 @@
 </file>
 
 <file path=customXml/item2.xml><?xml version="1.0" encoding="utf-8"?>
+<?mso-contentType ?>
+<FormTemplates xmlns="http://schemas.microsoft.com/sharepoint/v3/contenttype/forms">
+  <Display>DocumentLibraryForm</Display>
+  <Edit>DocumentLibraryForm</Edit>
+  <New>DocumentLibraryForm</New>
+</FormTemplates>
+</file>
+
+<file path=customXml/item3.xml><?xml version="1.0" encoding="utf-8"?>
+<ct:contentTypeSchema xmlns:ct="http://schemas.microsoft.com/office/2006/metadata/contentType" xmlns:ma="http://schemas.microsoft.com/office/2006/metadata/properties/metaAttributes" ct:_="" ma:_="" ma:contentTypeName="Document" ma:contentTypeID="0x01010049D53B8A7CE478459166BBC4FEE8E9C9" ma:contentTypeVersion="14" ma:contentTypeDescription="Create a new document." ma:contentTypeScope="" ma:versionID="7eaa41e7aa986272e638e5eea0c5d46c">
+  <xsd:schema xmlns:xsd="http://www.w3.org/2001/XMLSchema" xmlns:xs="http://www.w3.org/2001/XMLSchema" xmlns:p="http://schemas.microsoft.com/office/2006/metadata/properties" xmlns:ns3="58e998bd-c728-4ba3-99ec-3da753e72c87" xmlns:ns4="e3fa681a-c6a2-434b-bd70-376089303cf2" targetNamespace="http://schemas.microsoft.com/office/2006/metadata/properties" ma:root="true" ma:fieldsID="b2c7967a74a9b5218fc0fb406cca55a5" ns3:_="" ns4:_="">
+    <xsd:import namespace="58e998bd-c728-4ba3-99ec-3da753e72c87"/>
+    <xsd:import namespace="e3fa681a-c6a2-434b-bd70-376089303cf2"/>
+    <xsd:element name="properties">
+      <xsd:complexType>
+        <xsd:sequence>
+          <xsd:element name="documentManagement">
+            <xsd:complexType>
+              <xsd:all>
+                <xsd:element ref="ns3:SharedWithUsers" minOccurs="0"/>
+                <xsd:element ref="ns3:SharedWithDetails" minOccurs="0"/>
+                <xsd:element ref="ns3:SharingHintHash" minOccurs="0"/>
+                <xsd:element ref="ns4:MediaServiceMetadata" minOccurs="0"/>
+                <xsd:element ref="ns4:MediaServiceFastMetadata" minOccurs="0"/>
+                <xsd:element ref="ns4:MediaServiceDateTaken" minOccurs="0"/>
+                <xsd:element ref="ns4:MediaServiceAutoTags" minOccurs="0"/>
+                <xsd:element ref="ns4:MediaServiceOCR" minOccurs="0"/>
+                <xsd:element ref="ns4:MediaServiceGenerationTime" minOccurs="0"/>
+                <xsd:element ref="ns4:MediaServiceEventHashCode" minOccurs="0"/>
+                <xsd:element ref="ns4:MediaLengthInSeconds" minOccurs="0"/>
+                <xsd:element ref="ns4:MediaServiceAutoKeyPoints" minOccurs="0"/>
+                <xsd:element ref="ns4:MediaServiceKeyPoints" minOccurs="0"/>
+                <xsd:element ref="ns4:_activity" minOccurs="0"/>
+              </xsd:all>
+            </xsd:complexType>
+          </xsd:element>
+        </xsd:sequence>
+      </xsd:complexType>
+    </xsd:element>
+  </xsd:schema>
+  <xsd:schema xmlns:xsd="http://www.w3.org/2001/XMLSchema" xmlns:xs="http://www.w3.org/2001/XMLSchema" xmlns:dms="http://schemas.microsoft.com/office/2006/documentManagement/types" xmlns:pc="http://schemas.microsoft.com/office/infopath/2007/PartnerControls" targetNamespace="58e998bd-c728-4ba3-99ec-3da753e72c87" elementFormDefault="qualified">
+    <xsd:import namespace="http://schemas.microsoft.com/office/2006/documentManagement/types"/>
+    <xsd:import namespace="http://schemas.microsoft.com/office/infopath/2007/PartnerControls"/>
+    <xsd:element name="SharedWithUsers" ma:index="8" nillable="true" ma:displayName="Shared With" ma:internalName="SharedWithUsers" ma:readOnly="true">
+      <xsd:complexType>
+        <xsd:complexContent>
+          <xsd:extension base="dms:UserMulti">
+            <xsd:sequence>
+              <xsd:element name="UserInfo" minOccurs="0" maxOccurs="unbounded">
+                <xsd:complexType>
+                  <xsd:sequence>
+                    <xsd:element name="DisplayName" type="xsd:string" minOccurs="0"/>
+                    <xsd:element name="AccountId" type="dms:UserId" minOccurs="0" nillable="true"/>
+                    <xsd:element name="AccountType" type="xsd:string" minOccurs="0"/>
+                  </xsd:sequence>
+                </xsd:complexType>
+              </xsd:element>
+            </xsd:sequence>
+          </xsd:extension>
+        </xsd:complexContent>
+      </xsd:complexType>
+    </xsd:element>
+    <xsd:element name="SharedWithDetails" ma:index="9" nillable="true" ma:displayName="Shared With Details" ma:internalName="SharedWithDetails" ma:readOnly="true">
+      <xsd:simpleType>
+        <xsd:restriction base="dms:Note">
+          <xsd:maxLength value="255"/>
+        </xsd:restriction>
+      </xsd:simpleType>
+    </xsd:element>
+    <xsd:element name="SharingHintHash" ma:index="10" nillable="true" ma:displayName="Sharing Hint Hash" ma:hidden="true" ma:internalName="SharingHintHash" ma:readOnly="true">
+      <xsd:simpleType>
+        <xsd:restriction base="dms:Text"/>
+      </xsd:simpleType>
+    </xsd:element>
+  </xsd:schema>
+  <xsd:schema xmlns:xsd="http://www.w3.org/2001/XMLSchema" xmlns:xs="http://www.w3.org/2001/XMLSchema" xmlns:dms="http://schemas.microsoft.com/office/2006/documentManagement/types" xmlns:pc="http://schemas.microsoft.com/office/infopath/2007/PartnerControls" targetNamespace="e3fa681a-c6a2-434b-bd70-376089303cf2" elementFormDefault="qualified">
+    <xsd:import namespace="http://schemas.microsoft.com/office/2006/documentManagement/types"/>
+    <xsd:import namespace="http://schemas.microsoft.com/office/infopath/2007/PartnerControls"/>
+    <xsd:element name="MediaServiceMetadata" ma:index="11" nillable="true" ma:displayName="MediaServiceMetadata" ma:hidden="true" ma:internalName="MediaServiceMetadata" ma:readOnly="true">
+      <xsd:simpleType>
+        <xsd:restriction base="dms:Note"/>
+      </xsd:simpleType>
+    </xsd:element>
+    <xsd:element name="MediaServiceFastMetadata" ma:index="12" nillable="true" ma:displayName="MediaServiceFastMetadata" ma:hidden="true" ma:internalName="MediaServiceFastMetadata" ma:readOnly="true">
+      <xsd:simpleType>
+        <xsd:restriction base="dms:Note"/>
+      </xsd:simpleType>
+    </xsd:element>
+    <xsd:element name="MediaServiceDateTaken" ma:index="13" nillable="true" ma:displayName="MediaServiceDateTaken" ma:hidden="true" ma:internalName="MediaServiceDateTaken" ma:readOnly="true">
+      <xsd:simpleType>
+        <xsd:restriction base="dms:Text"/>
+      </xsd:simpleType>
+    </xsd:element>
+    <xsd:element name="MediaServiceAutoTags" ma:index="14" nillable="true" ma:displayName="Tags" ma:internalName="MediaServiceAutoTags" ma:readOnly="true">
+      <xsd:simpleType>
+        <xsd:restriction base="dms:Text"/>
+      </xsd:simpleType>
+    </xsd:element>
+    <xsd:element name="MediaServiceOCR" ma:index="15" nillable="true" ma:displayName="Extracted Text" ma:internalName="MediaServiceOCR" ma:readOnly="true">
+      <xsd:simpleType>
+        <xsd:restriction base="dms:Note">
+          <xsd:maxLength value="255"/>
+        </xsd:restriction>
+      </xsd:simpleType>
+    </xsd:element>
+    <xsd:element name="MediaServiceGenerationTime" ma:index="16" nillable="true" ma:displayName="MediaServiceGenerationTime" ma:hidden="true" ma:internalName="MediaServiceGenerationTime" ma:readOnly="true">
+      <xsd:simpleType>
+        <xsd:restriction base="dms:Text"/>
+      </xsd:simpleType>
+    </xsd:element>
+    <xsd:element name="MediaServiceEventHashCode" ma:index="17" nillable="true" ma:displayName="MediaServiceEventHashCode" ma:hidden="true" ma:internalName="MediaServiceEventHashCode" ma:readOnly="true">
+      <xsd:simpleType>
+        <xsd:restriction base="dms:Text"/>
+      </xsd:simpleType>
+    </xsd:element>
+    <xsd:element name="MediaLengthInSeconds" ma:index="18" nillable="true" ma:displayName="Length (seconds)" ma:internalName="MediaLengthInSeconds" ma:readOnly="true">
+      <xsd:simpleType>
+        <xsd:restriction base="dms:Unknown"/>
+      </xsd:simpleType>
+    </xsd:element>
+    <xsd:element name="MediaServiceAutoKeyPoints" ma:index="19" nillable="true" ma:displayName="MediaServiceAutoKeyPoints" ma:hidden="true" ma:internalName="MediaServiceAutoKeyPoints" ma:readOnly="true">
+      <xsd:simpleType>
+        <xsd:restriction base="dms:Note"/>
+      </xsd:simpleType>
+    </xsd:element>
+    <xsd:element name="MediaServiceKeyPoints" ma:index="20" nillable="true" ma:displayName="KeyPoints" ma:internalName="MediaServiceKeyPoints" ma:readOnly="true">
+      <xsd:simpleType>
+        <xsd:restriction base="dms:Note">
+          <xsd:maxLength value="255"/>
+        </xsd:restriction>
+      </xsd:simpleType>
+    </xsd:element>
+    <xsd:element name="_activity" ma:index="21" nillable="true" ma:displayName="_activity" ma:hidden="true" ma:internalName="_activity">
+      <xsd:simpleType>
+        <xsd:restriction base="dms:Note"/>
+      </xsd:simpleType>
+    </xsd:element>
+  </xsd:schema>
+  <xsd:schema xmlns="http://schemas.openxmlformats.org/package/2006/metadata/core-properties" xmlns:xsd="http://www.w3.org/2001/XMLSchema" xmlns:xsi="http://www.w3.org/2001/XMLSchema-instance" xmlns:dc="http://purl.org/dc/elements/1.1/" xmlns:dcterms="http://purl.org/dc/terms/" xmlns:odoc="http://schemas.microsoft.com/internal/obd" targetNamespace="http://schemas.openxmlformats.org/package/2006/metadata/core-properties" elementFormDefault="qualified" attributeFormDefault="unqualified" blockDefault="#all">
+    <xsd:import namespace="http://purl.org/dc/elements/1.1/" schemaLocation="http://dublincore.org/schemas/xmls/qdc/2003/04/02/dc.xsd"/>
+    <xsd:import namespace="http://purl.org/dc/terms/" schemaLocation="http://dublincore.org/schemas/xmls/qdc/2003/04/02/dcterms.xsd"/>
+    <xsd:element name="coreProperties" type="CT_coreProperties"/>
+    <xsd:complexType name="CT_coreProperties">
+      <xsd:all>
+        <xsd:element ref="dc:creator" minOccurs="0" maxOccurs="1"/>
+        <xsd:element ref="dcterms:created" minOccurs="0" maxOccurs="1"/>
+        <xsd:element ref="dc:identifier" minOccurs="0" maxOccurs="1"/>
+        <xsd:element name="contentType" minOccurs="0" maxOccurs="1" type="xsd:string" ma:index="0" ma:displayName="Content Type"/>
+        <xsd:element ref="dc:title" minOccurs="0" maxOccurs="1" ma:index="4" ma:displayName="Title"/>
+        <xsd:element ref="dc:subject" minOccurs="0" maxOccurs="1"/>
+        <xsd:element ref="dc:description" minOccurs="0" maxOccurs="1"/>
+        <xsd:element name="keywords" minOccurs="0" maxOccurs="1" type="xsd:string"/>
+        <xsd:element ref="dc:language" minOccurs="0" maxOccurs="1"/>
+        <xsd:element name="category" minOccurs="0" maxOccurs="1" type="xsd:string"/>
+        <xsd:element name="version" minOccurs="0" maxOccurs="1" type="xsd:string"/>
+        <xsd:element name="revision" minOccurs="0" maxOccurs="1" type="xsd:string">
+          <xsd:annotation>
+            <xsd:documentation>
+                        This value indicates the number of saves or revisions. The application is responsible for updating this value after each revision.
+                    </xsd:documentation>
+          </xsd:annotation>
+        </xsd:element>
+        <xsd:element name="lastModifiedBy" minOccurs="0" maxOccurs="1" type="xsd:string"/>
+        <xsd:element ref="dcterms:modified" minOccurs="0" maxOccurs="1"/>
+        <xsd:element name="contentStatus" minOccurs="0" maxOccurs="1" type="xsd:string"/>
+      </xsd:all>
+    </xsd:complexType>
+  </xsd:schema>
+  <xs:schema xmlns:pc="http://schemas.microsoft.com/office/infopath/2007/PartnerControls" xmlns:xs="http://www.w3.org/2001/XMLSchema" targetNamespace="http://schemas.microsoft.com/office/infopath/2007/PartnerControls" elementFormDefault="qualified" attributeFormDefault="unqualified">
+    <xs:element name="Person">
+      <xs:complexType>
+        <xs:sequence>
+          <xs:element ref="pc:DisplayName" minOccurs="0"/>
+          <xs:element ref="pc:AccountId" minOccurs="0"/>
+          <xs:element ref="pc:AccountType" minOccurs="0"/>
+        </xs:sequence>
+      </xs:complexType>
+    </xs:element>
+    <xs:element name="DisplayName" type="xs:string"/>
+    <xs:element name="AccountId" type="xs:string"/>
+    <xs:element name="AccountType" type="xs:string"/>
+    <xs:element name="BDCAssociatedEntity">
+      <xs:complexType>
+        <xs:sequence>
+          <xs:element ref="pc:BDCEntity" minOccurs="0" maxOccurs="unbounded"/>
+        </xs:sequence>
+        <xs:attribute ref="pc:EntityNamespace"/>
+        <xs:attribute ref="pc:EntityName"/>
+        <xs:attribute ref="pc:SystemInstanceName"/>
+        <xs:attribute ref="pc:AssociationName"/>
+      </xs:complexType>
+    </xs:element>
+    <xs:attribute name="EntityNamespace" type="xs:string"/>
+    <xs:attribute name="EntityName" type="xs:string"/>
+    <xs:attribute name="SystemInstanceName" type="xs:string"/>
+    <xs:attribute name="AssociationName" type="xs:string"/>
+    <xs:element name="BDCEntity">
+      <xs:complexType>
+        <xs:sequence>
+          <xs:element ref="pc:EntityDisplayName" minOccurs="0"/>
+          <xs:element ref="pc:EntityInstanceReference" minOccurs="0"/>
+          <xs:element ref="pc:EntityId1" minOccurs="0"/>
+          <xs:element ref="pc:EntityId2" minOccurs="0"/>
+          <xs:element ref="pc:EntityId3" minOccurs="0"/>
+          <xs:element ref="pc:EntityId4" minOccurs="0"/>
+          <xs:element ref="pc:EntityId5" minOccurs="0"/>
+        </xs:sequence>
+      </xs:complexType>
+    </xs:element>
+    <xs:element name="EntityDisplayName" type="xs:string"/>
+    <xs:element name="EntityInstanceReference" type="xs:string"/>
+    <xs:element name="EntityId1" type="xs:string"/>
+    <xs:element name="EntityId2" type="xs:string"/>
+    <xs:element name="EntityId3" type="xs:string"/>
+    <xs:element name="EntityId4" type="xs:string"/>
+    <xs:element name="EntityId5" type="xs:string"/>
+    <xs:element name="Terms">
+      <xs:complexType>
+        <xs:sequence>
+          <xs:element ref="pc:TermInfo" minOccurs="0" maxOccurs="unbounded"/>
+        </xs:sequence>
+      </xs:complexType>
+    </xs:element>
+    <xs:element name="TermInfo">
+      <xs:complexType>
+        <xs:sequence>
+          <xs:element ref="pc:TermName" minOccurs="0"/>
+          <xs:element ref="pc:TermId" minOccurs="0"/>
+        </xs:sequence>
+      </xs:complexType>
+    </xs:element>
+    <xs:element name="TermName" type="xs:string"/>
+    <xs:element name="TermId" type="xs:string"/>
+  </xs:schema>
+</ct:contentTypeSchema>
+</file>
+
+<file path=customXml/item4.xml><?xml version="1.0" encoding="utf-8"?>
 <b:Sources xmlns:b="http://schemas.openxmlformats.org/officeDocument/2006/bibliography" xmlns="http://schemas.openxmlformats.org/officeDocument/2006/bibliography" SelectedStyle="\IEEE2006OfficeOnline.xsl" StyleName="IEEE" Version="2006">
   <b:Source>
     <b:Tag>Giu17</b:Tag>
@@ -23275,244 +22811,6 @@
 </b:Sources>
 </file>
 
-<file path=customXml/item3.xml><?xml version="1.0" encoding="utf-8"?>
-<ct:contentTypeSchema xmlns:ct="http://schemas.microsoft.com/office/2006/metadata/contentType" xmlns:ma="http://schemas.microsoft.com/office/2006/metadata/properties/metaAttributes" ct:_="" ma:_="" ma:contentTypeName="Document" ma:contentTypeID="0x01010049D53B8A7CE478459166BBC4FEE8E9C9" ma:contentTypeVersion="14" ma:contentTypeDescription="Create a new document." ma:contentTypeScope="" ma:versionID="7eaa41e7aa986272e638e5eea0c5d46c">
-  <xsd:schema xmlns:xsd="http://www.w3.org/2001/XMLSchema" xmlns:xs="http://www.w3.org/2001/XMLSchema" xmlns:p="http://schemas.microsoft.com/office/2006/metadata/properties" xmlns:ns3="58e998bd-c728-4ba3-99ec-3da753e72c87" xmlns:ns4="e3fa681a-c6a2-434b-bd70-376089303cf2" targetNamespace="http://schemas.microsoft.com/office/2006/metadata/properties" ma:root="true" ma:fieldsID="b2c7967a74a9b5218fc0fb406cca55a5" ns3:_="" ns4:_="">
-    <xsd:import namespace="58e998bd-c728-4ba3-99ec-3da753e72c87"/>
-    <xsd:import namespace="e3fa681a-c6a2-434b-bd70-376089303cf2"/>
-    <xsd:element name="properties">
-      <xsd:complexType>
-        <xsd:sequence>
-          <xsd:element name="documentManagement">
-            <xsd:complexType>
-              <xsd:all>
-                <xsd:element ref="ns3:SharedWithUsers" minOccurs="0"/>
-                <xsd:element ref="ns3:SharedWithDetails" minOccurs="0"/>
-                <xsd:element ref="ns3:SharingHintHash" minOccurs="0"/>
-                <xsd:element ref="ns4:MediaServiceMetadata" minOccurs="0"/>
-                <xsd:element ref="ns4:MediaServiceFastMetadata" minOccurs="0"/>
-                <xsd:element ref="ns4:MediaServiceDateTaken" minOccurs="0"/>
-                <xsd:element ref="ns4:MediaServiceAutoTags" minOccurs="0"/>
-                <xsd:element ref="ns4:MediaServiceOCR" minOccurs="0"/>
-                <xsd:element ref="ns4:MediaServiceGenerationTime" minOccurs="0"/>
-                <xsd:element ref="ns4:MediaServiceEventHashCode" minOccurs="0"/>
-                <xsd:element ref="ns4:MediaLengthInSeconds" minOccurs="0"/>
-                <xsd:element ref="ns4:MediaServiceAutoKeyPoints" minOccurs="0"/>
-                <xsd:element ref="ns4:MediaServiceKeyPoints" minOccurs="0"/>
-                <xsd:element ref="ns4:_activity" minOccurs="0"/>
-              </xsd:all>
-            </xsd:complexType>
-          </xsd:element>
-        </xsd:sequence>
-      </xsd:complexType>
-    </xsd:element>
-  </xsd:schema>
-  <xsd:schema xmlns:xsd="http://www.w3.org/2001/XMLSchema" xmlns:xs="http://www.w3.org/2001/XMLSchema" xmlns:dms="http://schemas.microsoft.com/office/2006/documentManagement/types" xmlns:pc="http://schemas.microsoft.com/office/infopath/2007/PartnerControls" targetNamespace="58e998bd-c728-4ba3-99ec-3da753e72c87" elementFormDefault="qualified">
-    <xsd:import namespace="http://schemas.microsoft.com/office/2006/documentManagement/types"/>
-    <xsd:import namespace="http://schemas.microsoft.com/office/infopath/2007/PartnerControls"/>
-    <xsd:element name="SharedWithUsers" ma:index="8" nillable="true" ma:displayName="Shared With" ma:internalName="SharedWithUsers" ma:readOnly="true">
-      <xsd:complexType>
-        <xsd:complexContent>
-          <xsd:extension base="dms:UserMulti">
-            <xsd:sequence>
-              <xsd:element name="UserInfo" minOccurs="0" maxOccurs="unbounded">
-                <xsd:complexType>
-                  <xsd:sequence>
-                    <xsd:element name="DisplayName" type="xsd:string" minOccurs="0"/>
-                    <xsd:element name="AccountId" type="dms:UserId" minOccurs="0" nillable="true"/>
-                    <xsd:element name="AccountType" type="xsd:string" minOccurs="0"/>
-                  </xsd:sequence>
-                </xsd:complexType>
-              </xsd:element>
-            </xsd:sequence>
-          </xsd:extension>
-        </xsd:complexContent>
-      </xsd:complexType>
-    </xsd:element>
-    <xsd:element name="SharedWithDetails" ma:index="9" nillable="true" ma:displayName="Shared With Details" ma:internalName="SharedWithDetails" ma:readOnly="true">
-      <xsd:simpleType>
-        <xsd:restriction base="dms:Note">
-          <xsd:maxLength value="255"/>
-        </xsd:restriction>
-      </xsd:simpleType>
-    </xsd:element>
-    <xsd:element name="SharingHintHash" ma:index="10" nillable="true" ma:displayName="Sharing Hint Hash" ma:hidden="true" ma:internalName="SharingHintHash" ma:readOnly="true">
-      <xsd:simpleType>
-        <xsd:restriction base="dms:Text"/>
-      </xsd:simpleType>
-    </xsd:element>
-  </xsd:schema>
-  <xsd:schema xmlns:xsd="http://www.w3.org/2001/XMLSchema" xmlns:xs="http://www.w3.org/2001/XMLSchema" xmlns:dms="http://schemas.microsoft.com/office/2006/documentManagement/types" xmlns:pc="http://schemas.microsoft.com/office/infopath/2007/PartnerControls" targetNamespace="e3fa681a-c6a2-434b-bd70-376089303cf2" elementFormDefault="qualified">
-    <xsd:import namespace="http://schemas.microsoft.com/office/2006/documentManagement/types"/>
-    <xsd:import namespace="http://schemas.microsoft.com/office/infopath/2007/PartnerControls"/>
-    <xsd:element name="MediaServiceMetadata" ma:index="11" nillable="true" ma:displayName="MediaServiceMetadata" ma:hidden="true" ma:internalName="MediaServiceMetadata" ma:readOnly="true">
-      <xsd:simpleType>
-        <xsd:restriction base="dms:Note"/>
-      </xsd:simpleType>
-    </xsd:element>
-    <xsd:element name="MediaServiceFastMetadata" ma:index="12" nillable="true" ma:displayName="MediaServiceFastMetadata" ma:hidden="true" ma:internalName="MediaServiceFastMetadata" ma:readOnly="true">
-      <xsd:simpleType>
-        <xsd:restriction base="dms:Note"/>
-      </xsd:simpleType>
-    </xsd:element>
-    <xsd:element name="MediaServiceDateTaken" ma:index="13" nillable="true" ma:displayName="MediaServiceDateTaken" ma:hidden="true" ma:internalName="MediaServiceDateTaken" ma:readOnly="true">
-      <xsd:simpleType>
-        <xsd:restriction base="dms:Text"/>
-      </xsd:simpleType>
-    </xsd:element>
-    <xsd:element name="MediaServiceAutoTags" ma:index="14" nillable="true" ma:displayName="Tags" ma:internalName="MediaServiceAutoTags" ma:readOnly="true">
-      <xsd:simpleType>
-        <xsd:restriction base="dms:Text"/>
-      </xsd:simpleType>
-    </xsd:element>
-    <xsd:element name="MediaServiceOCR" ma:index="15" nillable="true" ma:displayName="Extracted Text" ma:internalName="MediaServiceOCR" ma:readOnly="true">
-      <xsd:simpleType>
-        <xsd:restriction base="dms:Note">
-          <xsd:maxLength value="255"/>
-        </xsd:restriction>
-      </xsd:simpleType>
-    </xsd:element>
-    <xsd:element name="MediaServiceGenerationTime" ma:index="16" nillable="true" ma:displayName="MediaServiceGenerationTime" ma:hidden="true" ma:internalName="MediaServiceGenerationTime" ma:readOnly="true">
-      <xsd:simpleType>
-        <xsd:restriction base="dms:Text"/>
-      </xsd:simpleType>
-    </xsd:element>
-    <xsd:element name="MediaServiceEventHashCode" ma:index="17" nillable="true" ma:displayName="MediaServiceEventHashCode" ma:hidden="true" ma:internalName="MediaServiceEventHashCode" ma:readOnly="true">
-      <xsd:simpleType>
-        <xsd:restriction base="dms:Text"/>
-      </xsd:simpleType>
-    </xsd:element>
-    <xsd:element name="MediaLengthInSeconds" ma:index="18" nillable="true" ma:displayName="Length (seconds)" ma:internalName="MediaLengthInSeconds" ma:readOnly="true">
-      <xsd:simpleType>
-        <xsd:restriction base="dms:Unknown"/>
-      </xsd:simpleType>
-    </xsd:element>
-    <xsd:element name="MediaServiceAutoKeyPoints" ma:index="19" nillable="true" ma:displayName="MediaServiceAutoKeyPoints" ma:hidden="true" ma:internalName="MediaServiceAutoKeyPoints" ma:readOnly="true">
-      <xsd:simpleType>
-        <xsd:restriction base="dms:Note"/>
-      </xsd:simpleType>
-    </xsd:element>
-    <xsd:element name="MediaServiceKeyPoints" ma:index="20" nillable="true" ma:displayName="KeyPoints" ma:internalName="MediaServiceKeyPoints" ma:readOnly="true">
-      <xsd:simpleType>
-        <xsd:restriction base="dms:Note">
-          <xsd:maxLength value="255"/>
-        </xsd:restriction>
-      </xsd:simpleType>
-    </xsd:element>
-    <xsd:element name="_activity" ma:index="21" nillable="true" ma:displayName="_activity" ma:hidden="true" ma:internalName="_activity">
-      <xsd:simpleType>
-        <xsd:restriction base="dms:Note"/>
-      </xsd:simpleType>
-    </xsd:element>
-  </xsd:schema>
-  <xsd:schema xmlns="http://schemas.openxmlformats.org/package/2006/metadata/core-properties" xmlns:xsd="http://www.w3.org/2001/XMLSchema" xmlns:xsi="http://www.w3.org/2001/XMLSchema-instance" xmlns:dc="http://purl.org/dc/elements/1.1/" xmlns:dcterms="http://purl.org/dc/terms/" xmlns:odoc="http://schemas.microsoft.com/internal/obd" targetNamespace="http://schemas.openxmlformats.org/package/2006/metadata/core-properties" elementFormDefault="qualified" attributeFormDefault="unqualified" blockDefault="#all">
-    <xsd:import namespace="http://purl.org/dc/elements/1.1/" schemaLocation="http://dublincore.org/schemas/xmls/qdc/2003/04/02/dc.xsd"/>
-    <xsd:import namespace="http://purl.org/dc/terms/" schemaLocation="http://dublincore.org/schemas/xmls/qdc/2003/04/02/dcterms.xsd"/>
-    <xsd:element name="coreProperties" type="CT_coreProperties"/>
-    <xsd:complexType name="CT_coreProperties">
-      <xsd:all>
-        <xsd:element ref="dc:creator" minOccurs="0" maxOccurs="1"/>
-        <xsd:element ref="dcterms:created" minOccurs="0" maxOccurs="1"/>
-        <xsd:element ref="dc:identifier" minOccurs="0" maxOccurs="1"/>
-        <xsd:element name="contentType" minOccurs="0" maxOccurs="1" type="xsd:string" ma:index="0" ma:displayName="Content Type"/>
-        <xsd:element ref="dc:title" minOccurs="0" maxOccurs="1" ma:index="4" ma:displayName="Title"/>
-        <xsd:element ref="dc:subject" minOccurs="0" maxOccurs="1"/>
-        <xsd:element ref="dc:description" minOccurs="0" maxOccurs="1"/>
-        <xsd:element name="keywords" minOccurs="0" maxOccurs="1" type="xsd:string"/>
-        <xsd:element ref="dc:language" minOccurs="0" maxOccurs="1"/>
-        <xsd:element name="category" minOccurs="0" maxOccurs="1" type="xsd:string"/>
-        <xsd:element name="version" minOccurs="0" maxOccurs="1" type="xsd:string"/>
-        <xsd:element name="revision" minOccurs="0" maxOccurs="1" type="xsd:string">
-          <xsd:annotation>
-            <xsd:documentation>
-                        This value indicates the number of saves or revisions. The application is responsible for updating this value after each revision.
-                    </xsd:documentation>
-          </xsd:annotation>
-        </xsd:element>
-        <xsd:element name="lastModifiedBy" minOccurs="0" maxOccurs="1" type="xsd:string"/>
-        <xsd:element ref="dcterms:modified" minOccurs="0" maxOccurs="1"/>
-        <xsd:element name="contentStatus" minOccurs="0" maxOccurs="1" type="xsd:string"/>
-      </xsd:all>
-    </xsd:complexType>
-  </xsd:schema>
-  <xs:schema xmlns:pc="http://schemas.microsoft.com/office/infopath/2007/PartnerControls" xmlns:xs="http://www.w3.org/2001/XMLSchema" targetNamespace="http://schemas.microsoft.com/office/infopath/2007/PartnerControls" elementFormDefault="qualified" attributeFormDefault="unqualified">
-    <xs:element name="Person">
-      <xs:complexType>
-        <xs:sequence>
-          <xs:element ref="pc:DisplayName" minOccurs="0"/>
-          <xs:element ref="pc:AccountId" minOccurs="0"/>
-          <xs:element ref="pc:AccountType" minOccurs="0"/>
-        </xs:sequence>
-      </xs:complexType>
-    </xs:element>
-    <xs:element name="DisplayName" type="xs:string"/>
-    <xs:element name="AccountId" type="xs:string"/>
-    <xs:element name="AccountType" type="xs:string"/>
-    <xs:element name="BDCAssociatedEntity">
-      <xs:complexType>
-        <xs:sequence>
-          <xs:element ref="pc:BDCEntity" minOccurs="0" maxOccurs="unbounded"/>
-        </xs:sequence>
-        <xs:attribute ref="pc:EntityNamespace"/>
-        <xs:attribute ref="pc:EntityName"/>
-        <xs:attribute ref="pc:SystemInstanceName"/>
-        <xs:attribute ref="pc:AssociationName"/>
-      </xs:complexType>
-    </xs:element>
-    <xs:attribute name="EntityNamespace" type="xs:string"/>
-    <xs:attribute name="EntityName" type="xs:string"/>
-    <xs:attribute name="SystemInstanceName" type="xs:string"/>
-    <xs:attribute name="AssociationName" type="xs:string"/>
-    <xs:element name="BDCEntity">
-      <xs:complexType>
-        <xs:sequence>
-          <xs:element ref="pc:EntityDisplayName" minOccurs="0"/>
-          <xs:element ref="pc:EntityInstanceReference" minOccurs="0"/>
-          <xs:element ref="pc:EntityId1" minOccurs="0"/>
-          <xs:element ref="pc:EntityId2" minOccurs="0"/>
-          <xs:element ref="pc:EntityId3" minOccurs="0"/>
-          <xs:element ref="pc:EntityId4" minOccurs="0"/>
-          <xs:element ref="pc:EntityId5" minOccurs="0"/>
-        </xs:sequence>
-      </xs:complexType>
-    </xs:element>
-    <xs:element name="EntityDisplayName" type="xs:string"/>
-    <xs:element name="EntityInstanceReference" type="xs:string"/>
-    <xs:element name="EntityId1" type="xs:string"/>
-    <xs:element name="EntityId2" type="xs:string"/>
-    <xs:element name="EntityId3" type="xs:string"/>
-    <xs:element name="EntityId4" type="xs:string"/>
-    <xs:element name="EntityId5" type="xs:string"/>
-    <xs:element name="Terms">
-      <xs:complexType>
-        <xs:sequence>
-          <xs:element ref="pc:TermInfo" minOccurs="0" maxOccurs="unbounded"/>
-        </xs:sequence>
-      </xs:complexType>
-    </xs:element>
-    <xs:element name="TermInfo">
-      <xs:complexType>
-        <xs:sequence>
-          <xs:element ref="pc:TermName" minOccurs="0"/>
-          <xs:element ref="pc:TermId" minOccurs="0"/>
-        </xs:sequence>
-      </xs:complexType>
-    </xs:element>
-    <xs:element name="TermName" type="xs:string"/>
-    <xs:element name="TermId" type="xs:string"/>
-  </xs:schema>
-</ct:contentTypeSchema>
-</file>
-
-<file path=customXml/item4.xml><?xml version="1.0" encoding="utf-8"?>
-<?mso-contentType ?>
-<FormTemplates xmlns="http://schemas.microsoft.com/sharepoint/v3/contenttype/forms">
-  <Display>DocumentLibraryForm</Display>
-  <Edit>DocumentLibraryForm</Edit>
-  <New>DocumentLibraryForm</New>
-</FormTemplates>
-</file>
-
 <file path=customXml/itemProps1.xml><?xml version="1.0" encoding="utf-8"?>
 <ds:datastoreItem xmlns:ds="http://schemas.openxmlformats.org/officeDocument/2006/customXml" ds:itemID="{38F948BD-1E5E-4B2D-A2BD-018C7C708189}">
   <ds:schemaRefs>
@@ -23524,9 +22822,9 @@
 </file>
 
 <file path=customXml/itemProps2.xml><?xml version="1.0" encoding="utf-8"?>
-<ds:datastoreItem xmlns:ds="http://schemas.openxmlformats.org/officeDocument/2006/customXml" ds:itemID="{29478102-72A9-4160-A348-192B0AFFD367}">
+<ds:datastoreItem xmlns:ds="http://schemas.openxmlformats.org/officeDocument/2006/customXml" ds:itemID="{C92CB12F-10FB-40CB-B5DB-197F55357125}">
   <ds:schemaRefs>
-    <ds:schemaRef ds:uri="http://schemas.openxmlformats.org/officeDocument/2006/bibliography"/>
+    <ds:schemaRef ds:uri="http://schemas.microsoft.com/sharepoint/v3/contenttype/forms"/>
   </ds:schemaRefs>
 </ds:datastoreItem>
 </file>
@@ -23551,9 +22849,9 @@
 </file>
 
 <file path=customXml/itemProps4.xml><?xml version="1.0" encoding="utf-8"?>
-<ds:datastoreItem xmlns:ds="http://schemas.openxmlformats.org/officeDocument/2006/customXml" ds:itemID="{C92CB12F-10FB-40CB-B5DB-197F55357125}">
+<ds:datastoreItem xmlns:ds="http://schemas.openxmlformats.org/officeDocument/2006/customXml" ds:itemID="{29478102-72A9-4160-A348-192B0AFFD367}">
   <ds:schemaRefs>
-    <ds:schemaRef ds:uri="http://schemas.microsoft.com/sharepoint/v3/contenttype/forms"/>
+    <ds:schemaRef ds:uri="http://schemas.openxmlformats.org/officeDocument/2006/bibliography"/>
   </ds:schemaRefs>
 </ds:datastoreItem>
 </file>
</xml_diff>